<commit_message>
commit final do dia
</commit_message>
<xml_diff>
--- a/Tarefas.docx
+++ b/Tarefas.docx
@@ -160,21 +160,7 @@
         <w:rPr>
           <w:lang w:val="pt-BR"/>
         </w:rPr>
-        <w:t xml:space="preserve">*Criar página de </w:t>
-      </w:r>
-      <w:proofErr w:type="spellStart"/>
-      <w:r>
-        <w:rPr>
-          <w:lang w:val="pt-BR"/>
-        </w:rPr>
-        <w:t>pré</w:t>
-      </w:r>
-      <w:proofErr w:type="spellEnd"/>
-      <w:r>
-        <w:rPr>
-          <w:lang w:val="pt-BR"/>
-        </w:rPr>
-        <w:t>-checkout, algo como uma página de conferência e com possibilidade de inserir ou alterar o endereço e calcular valor e prazo de entrega (Uma possibilidade de utilizar a API dos Correios)</w:t>
+        <w:t>*Criar página de pré-checkout, algo como uma página de conferência e com possibilidade de inserir ou alterar o endereço e calcular valor e prazo de entrega (Uma possibilidade de utilizar a API dos Correios)</w:t>
       </w:r>
     </w:p>
     <w:p>
@@ -244,94 +230,37 @@
           <w:color w:val="00B0F0"/>
           <w:lang w:val="pt-BR"/>
         </w:rPr>
-        <w:t xml:space="preserve">*Inserir links na sessão ‘shop </w:t>
-      </w:r>
-      <w:proofErr w:type="spellStart"/>
-      <w:r>
+        <w:t>*Inserir links na sessão ‘shop by room’ para que o usuário seja direcionado para a página de produtos já com a categoria do ambiente selecionada.</w:t>
+      </w:r>
+    </w:p>
+    <w:p>
+      <w:pPr>
         <w:rPr>
           <w:color w:val="00B0F0"/>
           <w:lang w:val="pt-BR"/>
         </w:rPr>
-        <w:t>by</w:t>
-      </w:r>
-      <w:proofErr w:type="spellEnd"/>
+      </w:pPr>
       <w:r>
         <w:rPr>
           <w:color w:val="00B0F0"/>
           <w:lang w:val="pt-BR"/>
         </w:rPr>
-        <w:t xml:space="preserve"> </w:t>
-      </w:r>
-      <w:proofErr w:type="spellStart"/>
+        <w:t>*Transformar ‘best</w:t>
+      </w:r>
       <w:r>
         <w:rPr>
           <w:color w:val="00B0F0"/>
           <w:lang w:val="pt-BR"/>
         </w:rPr>
-        <w:t>room</w:t>
-      </w:r>
-      <w:proofErr w:type="spellEnd"/>
+        <w:t>D</w:t>
+      </w:r>
       <w:r>
         <w:rPr>
           <w:color w:val="00B0F0"/>
           <w:lang w:val="pt-BR"/>
         </w:rPr>
-        <w:t>’ para que o usuário seja direcionado para a página de produtos já com a categoria do ambiente selecionada.</w:t>
-      </w:r>
-    </w:p>
-    <w:p>
-      <w:pPr>
-        <w:rPr>
-          <w:color w:val="00B0F0"/>
-          <w:lang w:val="pt-BR"/>
-        </w:rPr>
-      </w:pPr>
-      <w:r>
-        <w:rPr>
-          <w:color w:val="00B0F0"/>
-          <w:lang w:val="pt-BR"/>
-        </w:rPr>
-        <w:t>*Transformar ‘</w:t>
-      </w:r>
-      <w:proofErr w:type="spellStart"/>
-      <w:r>
-        <w:rPr>
-          <w:color w:val="00B0F0"/>
-          <w:lang w:val="pt-BR"/>
-        </w:rPr>
-        <w:t>best</w:t>
-      </w:r>
-      <w:r>
-        <w:rPr>
-          <w:color w:val="00B0F0"/>
-          <w:lang w:val="pt-BR"/>
-        </w:rPr>
-        <w:t>D</w:t>
-      </w:r>
-      <w:r>
-        <w:rPr>
-          <w:color w:val="00B0F0"/>
-          <w:lang w:val="pt-BR"/>
-        </w:rPr>
-        <w:t>eal</w:t>
-      </w:r>
-      <w:proofErr w:type="spellEnd"/>
-      <w:r>
-        <w:rPr>
-          <w:color w:val="00B0F0"/>
-          <w:lang w:val="pt-BR"/>
-        </w:rPr>
-        <w:t xml:space="preserve">’ em </w:t>
-      </w:r>
-      <w:proofErr w:type="spellStart"/>
-      <w:r>
-        <w:rPr>
-          <w:color w:val="00B0F0"/>
-          <w:lang w:val="pt-BR"/>
-        </w:rPr>
-        <w:t>slider</w:t>
-      </w:r>
-      <w:proofErr w:type="spellEnd"/>
+        <w:t>eal’ em slider</w:t>
+      </w:r>
     </w:p>
     <w:p>
       <w:pPr>
@@ -454,21 +383,7 @@
         <w:rPr>
           <w:lang w:val="pt-BR"/>
         </w:rPr>
-        <w:t>*Criar função para ‘</w:t>
-      </w:r>
-      <w:proofErr w:type="spellStart"/>
-      <w:r>
-        <w:rPr>
-          <w:lang w:val="pt-BR"/>
-        </w:rPr>
-        <w:t>favoritar</w:t>
-      </w:r>
-      <w:proofErr w:type="spellEnd"/>
-      <w:r>
-        <w:rPr>
-          <w:lang w:val="pt-BR"/>
-        </w:rPr>
-        <w:t>’ produtos</w:t>
+        <w:t>*Criar função para ‘favoritar’ produtos</w:t>
       </w:r>
     </w:p>
     <w:p>
@@ -564,21 +479,19 @@
         <w:rPr>
           <w:lang w:val="pt-BR"/>
         </w:rPr>
-        <w:t xml:space="preserve">*Inserir a possibilidade de mais de 3 imagens no slide da página de produtos, ainda que o máximo a ser exibido na barra abaixo do </w:t>
-      </w:r>
-      <w:proofErr w:type="spellStart"/>
-      <w:r>
-        <w:rPr>
-          <w:lang w:val="pt-BR"/>
-        </w:rPr>
-        <w:t>slider</w:t>
-      </w:r>
-      <w:proofErr w:type="spellEnd"/>
-      <w:r>
-        <w:rPr>
-          <w:lang w:val="pt-BR"/>
-        </w:rPr>
-        <w:t xml:space="preserve"> seja 3. Nesse caso as imagens não ficarão fixas, mas serão geradas por um loop.</w:t>
+        <w:t xml:space="preserve">*Inserir a possibilidade de mais de 3 imagens no slide </w:t>
+      </w:r>
+      <w:r>
+        <w:rPr>
+          <w:lang w:val="pt-BR"/>
+        </w:rPr>
+        <w:t>em ‘productsCard’</w:t>
+      </w:r>
+      <w:r>
+        <w:rPr>
+          <w:lang w:val="pt-BR"/>
+        </w:rPr>
+        <w:t>, ainda que o máximo a ser exibido na barra abaixo do slider seja 3. Nesse caso as imagens não ficarão fixas, mas serão geradas por um loop.</w:t>
       </w:r>
     </w:p>
     <w:p>
@@ -604,44 +517,8 @@
         <w:rPr>
           <w:lang w:val="pt-BR"/>
         </w:rPr>
-        <w:t>*Transformar ‘</w:t>
-      </w:r>
-      <w:proofErr w:type="spellStart"/>
-      <w:r>
-        <w:rPr>
-          <w:lang w:val="pt-BR"/>
-        </w:rPr>
-        <w:t>tag</w:t>
-      </w:r>
-      <w:proofErr w:type="spellEnd"/>
-      <w:r>
-        <w:rPr>
-          <w:lang w:val="pt-BR"/>
-        </w:rPr>
-        <w:t xml:space="preserve">’ em </w:t>
-      </w:r>
-      <w:proofErr w:type="spellStart"/>
-      <w:r>
-        <w:rPr>
-          <w:lang w:val="pt-BR"/>
-        </w:rPr>
-        <w:t>array</w:t>
-      </w:r>
-      <w:proofErr w:type="spellEnd"/>
-      <w:r>
-        <w:rPr>
-          <w:lang w:val="pt-BR"/>
-        </w:rPr>
-        <w:t xml:space="preserve">, para que seja possível haver mais de uma </w:t>
-      </w:r>
-      <w:proofErr w:type="spellStart"/>
-      <w:r>
-        <w:rPr>
-          <w:lang w:val="pt-BR"/>
-        </w:rPr>
-        <w:t>tag</w:t>
-      </w:r>
-      <w:proofErr w:type="spellEnd"/>
+        <w:t>*Transformar ‘tag’ em array, para que seja possível haver mais de uma tag</w:t>
+      </w:r>
     </w:p>
     <w:p>
       <w:pPr>
@@ -696,76 +573,20 @@
         <w:rPr>
           <w:lang w:val="pt-BR"/>
         </w:rPr>
-        <w:t xml:space="preserve">*Talvez automatizar o </w:t>
-      </w:r>
-      <w:proofErr w:type="spellStart"/>
-      <w:r>
-        <w:rPr>
-          <w:lang w:val="pt-BR"/>
-        </w:rPr>
-        <w:t>slider</w:t>
-      </w:r>
-      <w:proofErr w:type="spellEnd"/>
-      <w:r>
-        <w:rPr>
-          <w:lang w:val="pt-BR"/>
-        </w:rPr>
-        <w:t xml:space="preserve"> de ‘</w:t>
-      </w:r>
-      <w:proofErr w:type="spellStart"/>
-      <w:r>
-        <w:rPr>
-          <w:lang w:val="pt-BR"/>
-        </w:rPr>
-        <w:t>productCard</w:t>
-      </w:r>
-      <w:proofErr w:type="spellEnd"/>
-      <w:r>
-        <w:rPr>
-          <w:lang w:val="pt-BR"/>
-        </w:rPr>
-        <w:t>’</w:t>
-      </w:r>
-    </w:p>
-    <w:p>
-      <w:pPr>
-        <w:rPr>
-          <w:lang w:val="pt-BR"/>
-        </w:rPr>
-      </w:pPr>
-      <w:r>
-        <w:rPr>
-          <w:lang w:val="pt-BR"/>
-        </w:rPr>
-        <w:t xml:space="preserve">*Talvez encontrar uma maneira do </w:t>
-      </w:r>
-      <w:proofErr w:type="spellStart"/>
-      <w:r>
-        <w:rPr>
-          <w:lang w:val="pt-BR"/>
-        </w:rPr>
-        <w:t>slider</w:t>
-      </w:r>
-      <w:proofErr w:type="spellEnd"/>
-      <w:r>
-        <w:rPr>
-          <w:lang w:val="pt-BR"/>
-        </w:rPr>
-        <w:t xml:space="preserve"> de ‘</w:t>
-      </w:r>
-      <w:proofErr w:type="spellStart"/>
-      <w:r>
-        <w:rPr>
-          <w:lang w:val="pt-BR"/>
-        </w:rPr>
-        <w:t>bestDeal</w:t>
-      </w:r>
-      <w:proofErr w:type="spellEnd"/>
-      <w:r>
-        <w:rPr>
-          <w:lang w:val="pt-BR"/>
-        </w:rPr>
-        <w:t>’ girar 360º para que não sobre espaço no fim.</w:t>
+        <w:t>*Talvez automatizar o slider de ‘productCard’</w:t>
+      </w:r>
+    </w:p>
+    <w:p>
+      <w:pPr>
+        <w:rPr>
+          <w:lang w:val="pt-BR"/>
+        </w:rPr>
+      </w:pPr>
+      <w:r>
+        <w:rPr>
+          <w:lang w:val="pt-BR"/>
+        </w:rPr>
+        <w:t>*Talvez encontrar uma maneira do slider de ‘bestDeal’ girar 360º para que não sobre espaço no fim.</w:t>
       </w:r>
     </w:p>
     <w:p>
@@ -837,21 +658,7 @@
         <w:rPr>
           <w:lang w:val="pt-BR"/>
         </w:rPr>
-        <w:t>*Corrigir botão ‘show menos’ em ‘</w:t>
-      </w:r>
-      <w:proofErr w:type="spellStart"/>
-      <w:r>
-        <w:rPr>
-          <w:lang w:val="pt-BR"/>
-        </w:rPr>
-        <w:t>products</w:t>
-      </w:r>
-      <w:proofErr w:type="spellEnd"/>
-      <w:r>
-        <w:rPr>
-          <w:lang w:val="pt-BR"/>
-        </w:rPr>
-        <w:t>’, está ficando habilitado quando há poucos produtos</w:t>
+        <w:t>*Corrigir botão ‘show menos’ em ‘products’, está ficando habilitado quando há poucos produtos</w:t>
       </w:r>
       <w:r>
         <w:rPr>
@@ -889,35 +696,34 @@
         <w:rPr>
           <w:lang w:val="pt-BR"/>
         </w:rPr>
-        <w:t xml:space="preserve">*Descobrir como encerrar a atividade do modal após fechá-lo. Depois que ele é aberto continua sendo executado, ainda que se feche. Aparentemente no caso de componentes de classe é possível utilizar um </w:t>
-      </w:r>
-      <w:proofErr w:type="spellStart"/>
-      <w:r>
-        <w:rPr>
-          <w:lang w:val="pt-BR"/>
-        </w:rPr>
-        <w:t>lifecycle</w:t>
-      </w:r>
-      <w:proofErr w:type="spellEnd"/>
-      <w:r>
-        <w:rPr>
-          <w:lang w:val="pt-BR"/>
-        </w:rPr>
-        <w:t xml:space="preserve"> para realizar isso. Descobrir como fazer com </w:t>
-      </w:r>
-      <w:proofErr w:type="spellStart"/>
-      <w:r>
-        <w:rPr>
-          <w:lang w:val="pt-BR"/>
-        </w:rPr>
-        <w:t>hooks</w:t>
-      </w:r>
-      <w:proofErr w:type="spellEnd"/>
-      <w:r>
-        <w:rPr>
-          <w:lang w:val="pt-BR"/>
-        </w:rPr>
-        <w:t>.</w:t>
+        <w:t>*Descobrir como encerrar a atividade do modal após fechá-lo. Depois que ele é aberto continua sendo executado, ainda que se feche. Aparentemente no caso de componentes de classe é possível utilizar um lifecycle para realizar isso. Descobrir como fazer com hooks.</w:t>
+      </w:r>
+    </w:p>
+    <w:p>
+      <w:pPr>
+        <w:rPr>
+          <w:lang w:val="pt-BR"/>
+        </w:rPr>
+      </w:pPr>
+      <w:r>
+        <w:rPr>
+          <w:lang w:val="pt-BR"/>
+        </w:rPr>
+        <w:t>*Resolver ponto nos slides da página principal onde há uma faixa no meio que impede o clique em uma parte dos slides, já que a div com o texto, barra de progresso e ícones de redes sociais está na frente.</w:t>
+      </w:r>
+    </w:p>
+    <w:p>
+      <w:pPr>
+        <w:rPr>
+          <w:lang w:val="pt-BR"/>
+        </w:rPr>
+      </w:pPr>
+      <w:r>
+        <w:rPr>
+          <w:lang w:val="pt-BR"/>
+        </w:rPr>
+        <w:tab/>
+        <w:t>- Vou decidir entre duas possibilidade, deixar somente o texto do slide (onde fica o preço) clicável ou cobrir tudo com uma div invisível que ficaria por cima do texto e receberia o click.</w:t>
       </w:r>
     </w:p>
     <w:p>
@@ -986,21 +792,7 @@
         <w:rPr>
           <w:lang w:val="pt-BR"/>
         </w:rPr>
-        <w:t>Verificar onde realmente é necessário importar ‘</w:t>
-      </w:r>
-      <w:proofErr w:type="spellStart"/>
-      <w:r>
-        <w:rPr>
-          <w:lang w:val="pt-BR"/>
-        </w:rPr>
-        <w:t>productsData</w:t>
-      </w:r>
-      <w:proofErr w:type="spellEnd"/>
-      <w:r>
-        <w:rPr>
-          <w:lang w:val="pt-BR"/>
-        </w:rPr>
-        <w:t>’:</w:t>
+        <w:t>Verificar onde realmente é necessário importar ‘productsData’:</w:t>
       </w:r>
     </w:p>
     <w:p>
@@ -1014,91 +806,7 @@
           <w:lang w:val="pt-BR"/>
         </w:rPr>
         <w:tab/>
-        <w:t>- Em ‘</w:t>
-      </w:r>
-      <w:proofErr w:type="spellStart"/>
-      <w:r>
-        <w:rPr>
-          <w:lang w:val="pt-BR"/>
-        </w:rPr>
-        <w:t>MainPageProducts</w:t>
-      </w:r>
-      <w:proofErr w:type="spellEnd"/>
-      <w:r>
-        <w:rPr>
-          <w:lang w:val="pt-BR"/>
-        </w:rPr>
-        <w:t>’ aparentemente não é, já que pode ser importado diretamente em ‘</w:t>
-      </w:r>
-      <w:proofErr w:type="spellStart"/>
-      <w:r>
-        <w:rPr>
-          <w:lang w:val="pt-BR"/>
-        </w:rPr>
-        <w:t>Products</w:t>
-      </w:r>
-      <w:proofErr w:type="spellEnd"/>
-      <w:r>
-        <w:rPr>
-          <w:lang w:val="pt-BR"/>
-        </w:rPr>
-        <w:t>’, o mesmo ocorre para ‘</w:t>
-      </w:r>
-      <w:proofErr w:type="spellStart"/>
-      <w:r>
-        <w:rPr>
-          <w:lang w:val="pt-BR"/>
-        </w:rPr>
-        <w:t>ShopProduct</w:t>
-      </w:r>
-      <w:proofErr w:type="spellEnd"/>
-      <w:r>
-        <w:rPr>
-          <w:lang w:val="pt-BR"/>
-        </w:rPr>
-        <w:t xml:space="preserve">’, no entanto este último passa como </w:t>
-      </w:r>
-      <w:proofErr w:type="spellStart"/>
-      <w:r>
-        <w:rPr>
-          <w:lang w:val="pt-BR"/>
-        </w:rPr>
-        <w:t>props</w:t>
-      </w:r>
-      <w:proofErr w:type="spellEnd"/>
-      <w:r>
-        <w:rPr>
-          <w:lang w:val="pt-BR"/>
-        </w:rPr>
-        <w:t xml:space="preserve"> para ‘</w:t>
-      </w:r>
-      <w:proofErr w:type="spellStart"/>
-      <w:r>
-        <w:rPr>
-          <w:lang w:val="pt-BR"/>
-        </w:rPr>
-        <w:t>BestDeal</w:t>
-      </w:r>
-      <w:proofErr w:type="spellEnd"/>
-      <w:r>
-        <w:rPr>
-          <w:lang w:val="pt-BR"/>
-        </w:rPr>
-        <w:t>’ além de somente para ‘</w:t>
-      </w:r>
-      <w:proofErr w:type="spellStart"/>
-      <w:r>
-        <w:rPr>
-          <w:lang w:val="pt-BR"/>
-        </w:rPr>
-        <w:t>products</w:t>
-      </w:r>
-      <w:proofErr w:type="spellEnd"/>
-      <w:r>
-        <w:rPr>
-          <w:lang w:val="pt-BR"/>
-        </w:rPr>
-        <w:t xml:space="preserve">’, o que ocasiona uma importação a mais. </w:t>
+        <w:t xml:space="preserve">- Em ‘MainPageProducts’ aparentemente não é, já que pode ser importado diretamente em ‘Products’, o mesmo ocorre para ‘ShopProduct’, no entanto este último passa como props para ‘BestDeal’ além de somente para ‘products’, o que ocasiona uma importação a mais. </w:t>
       </w:r>
     </w:p>
     <w:p>
@@ -1112,91 +820,7 @@
           <w:lang w:val="pt-BR"/>
         </w:rPr>
         <w:tab/>
-        <w:t>- O motivo de eu ter resolvido importar diretamente em ‘</w:t>
-      </w:r>
-      <w:proofErr w:type="spellStart"/>
-      <w:r>
-        <w:rPr>
-          <w:lang w:val="pt-BR"/>
-        </w:rPr>
-        <w:t>Products</w:t>
-      </w:r>
-      <w:proofErr w:type="spellEnd"/>
-      <w:r>
-        <w:rPr>
-          <w:lang w:val="pt-BR"/>
-        </w:rPr>
-        <w:t>’ por ora é que ‘</w:t>
-      </w:r>
-      <w:proofErr w:type="spellStart"/>
-      <w:r>
-        <w:rPr>
-          <w:lang w:val="pt-BR"/>
-        </w:rPr>
-        <w:t>ShoByRoom</w:t>
-      </w:r>
-      <w:proofErr w:type="spellEnd"/>
-      <w:r>
-        <w:rPr>
-          <w:lang w:val="pt-BR"/>
-        </w:rPr>
-        <w:t xml:space="preserve">’ não possuí o componente não o possui como </w:t>
-      </w:r>
-      <w:proofErr w:type="spellStart"/>
-      <w:r>
-        <w:rPr>
-          <w:lang w:val="pt-BR"/>
-        </w:rPr>
-        <w:t>child</w:t>
-      </w:r>
-      <w:proofErr w:type="spellEnd"/>
-      <w:r>
-        <w:rPr>
-          <w:lang w:val="pt-BR"/>
-        </w:rPr>
-        <w:t>, o que impossibilita redirecionar o usuário de tal sessão diretamente para ‘</w:t>
-      </w:r>
-      <w:proofErr w:type="spellStart"/>
-      <w:r>
-        <w:rPr>
-          <w:lang w:val="pt-BR"/>
-        </w:rPr>
-        <w:t>Products</w:t>
-      </w:r>
-      <w:proofErr w:type="spellEnd"/>
-      <w:r>
-        <w:rPr>
-          <w:lang w:val="pt-BR"/>
-        </w:rPr>
-        <w:t xml:space="preserve">’, já que a </w:t>
-      </w:r>
-      <w:proofErr w:type="spellStart"/>
-      <w:r>
-        <w:rPr>
-          <w:lang w:val="pt-BR"/>
-        </w:rPr>
-        <w:t>props</w:t>
-      </w:r>
-      <w:proofErr w:type="spellEnd"/>
-      <w:r>
-        <w:rPr>
-          <w:lang w:val="pt-BR"/>
-        </w:rPr>
-        <w:t xml:space="preserve"> referente à lista de produtos não existe. Importando diretamente em ‘</w:t>
-      </w:r>
-      <w:proofErr w:type="spellStart"/>
-      <w:r>
-        <w:rPr>
-          <w:lang w:val="pt-BR"/>
-        </w:rPr>
-        <w:t>Products</w:t>
-      </w:r>
-      <w:proofErr w:type="spellEnd"/>
-      <w:r>
-        <w:rPr>
-          <w:lang w:val="pt-BR"/>
-        </w:rPr>
-        <w:t>’ o problema é eliminado.</w:t>
+        <w:t>- O motivo de eu ter resolvido importar diretamente em ‘Products’ por ora é que ‘ShoByRoom’ não possuí o componente não o possui como child, o que impossibilita redirecionar o usuário de tal sessão diretamente para ‘Products’, já que a props referente à lista de produtos não existe. Importando diretamente em ‘Products’ o problema é eliminado.</w:t>
       </w:r>
     </w:p>
     <w:p>
@@ -1223,35 +847,7 @@
         <w:rPr>
           <w:lang w:val="pt-BR"/>
         </w:rPr>
-        <w:t xml:space="preserve">*Automatizar a população do DB (Não me lembro o nome, mas é o que fiz no app </w:t>
-      </w:r>
-      <w:proofErr w:type="spellStart"/>
-      <w:r>
-        <w:rPr>
-          <w:lang w:val="pt-BR"/>
-        </w:rPr>
-        <w:t>crud</w:t>
-      </w:r>
-      <w:proofErr w:type="spellEnd"/>
-      <w:r>
-        <w:rPr>
-          <w:lang w:val="pt-BR"/>
-        </w:rPr>
-        <w:t xml:space="preserve"> </w:t>
-      </w:r>
-      <w:proofErr w:type="spellStart"/>
-      <w:r>
-        <w:rPr>
-          <w:lang w:val="pt-BR"/>
-        </w:rPr>
-        <w:t>easy</w:t>
-      </w:r>
-      <w:proofErr w:type="spellEnd"/>
-      <w:r>
-        <w:rPr>
-          <w:lang w:val="pt-BR"/>
-        </w:rPr>
-        <w:t xml:space="preserve"> do angular)</w:t>
+        <w:t>*Automatizar a população do DB (Não me lembro o nome, mas é o que fiz no app crud easy do angular)</w:t>
       </w:r>
     </w:p>
     <w:p>

</xml_diff>

<commit_message>
implementação das funcionalidades do filtro - cor, ordem, offer e clean
</commit_message>
<xml_diff>
--- a/Tarefas.docx
+++ b/Tarefas.docx
@@ -813,7 +813,37 @@
           <w:lang w:val="pt-BR"/>
         </w:rPr>
         <w:lastRenderedPageBreak/>
-        <w:t>*Transformar ‘tag’ em array, para que seja possível haver mais de uma tag</w:t>
+        <w:t>*Transformar ‘tag’</w:t>
+      </w:r>
+      <w:r>
+        <w:rPr>
+          <w:lang w:val="pt-BR"/>
+        </w:rPr>
+        <w:t xml:space="preserve"> e ‘offer</w:t>
+      </w:r>
+      <w:r>
+        <w:rPr>
+          <w:lang w:val="pt-BR"/>
+        </w:rPr>
+        <w:t xml:space="preserve"> em array</w:t>
+      </w:r>
+      <w:r>
+        <w:rPr>
+          <w:lang w:val="pt-BR"/>
+        </w:rPr>
+        <w:t>s</w:t>
+      </w:r>
+      <w:r>
+        <w:rPr>
+          <w:lang w:val="pt-BR"/>
+        </w:rPr>
+        <w:t>, para que seja possível haver mais de uma tag</w:t>
+      </w:r>
+      <w:r>
+        <w:rPr>
+          <w:lang w:val="pt-BR"/>
+        </w:rPr>
+        <w:t xml:space="preserve"> e mais de uma offer no mesmo produto</w:t>
       </w:r>
     </w:p>
     <w:p>
@@ -1118,6 +1148,7 @@
         <w:rPr>
           <w:lang w:val="pt-BR"/>
         </w:rPr>
+        <w:lastRenderedPageBreak/>
         <w:t>*Descobrir como encerrar a atividade do modal após fechá-lo. Depois que ele é aberto continua sendo executado, ainda que se feche. Aparentemente no caso de componentes de classe é possível utilizar um lifecycle para realizar isso. Descobrir como fazer com hooks.</w:t>
       </w:r>
     </w:p>
@@ -1131,7 +1162,6 @@
         <w:rPr>
           <w:lang w:val="pt-BR"/>
         </w:rPr>
-        <w:lastRenderedPageBreak/>
         <w:t>*Resolver ponto nos slides da página principal onde há uma faixa no meio que impede o clique em uma parte dos slides, já que a div com o texto, barra de progresso e ícones de redes sociais está na frente.</w:t>
       </w:r>
     </w:p>
@@ -1254,6 +1284,32 @@
           <w:lang w:val="pt-BR"/>
         </w:rPr>
       </w:pPr>
+      <w:r>
+        <w:rPr>
+          <w:lang w:val="pt-BR"/>
+        </w:rPr>
+        <w:t>*O preço dos produtos está saindo da caixa de exibição do produto</w:t>
+      </w:r>
+    </w:p>
+    <w:p>
+      <w:pPr>
+        <w:rPr>
+          <w:lang w:val="pt-BR"/>
+        </w:rPr>
+      </w:pPr>
+      <w:r>
+        <w:rPr>
+          <w:lang w:val="pt-BR"/>
+        </w:rPr>
+        <w:t>*Fazer com que cor inicial no filtro seja ‘sem cor’</w:t>
+      </w:r>
+    </w:p>
+    <w:p>
+      <w:pPr>
+        <w:rPr>
+          <w:lang w:val="pt-BR"/>
+        </w:rPr>
+      </w:pPr>
     </w:p>
     <w:p>
       <w:pPr>
@@ -1383,6 +1439,7 @@
         <w:rPr>
           <w:lang w:val="pt-BR"/>
         </w:rPr>
+        <w:lastRenderedPageBreak/>
         <w:t>*Automatizar a população do DB (Não me lembro o nome, mas é o que fiz no app crud easy do angular)</w:t>
       </w:r>
     </w:p>

</xml_diff>

<commit_message>
finalização de implementação das funcionalidades do filtro
</commit_message>
<xml_diff>
--- a/Tarefas.docx
+++ b/Tarefas.docx
@@ -258,22 +258,62 @@
           <w:color w:val="00B0F0"/>
           <w:lang w:val="pt-BR"/>
         </w:rPr>
-        <w:t>*Inserir links na sessão ‘shop by room’ para que o usuário seja direcionado para a página de produtos já com a categoria do ambiente selecionada.</w:t>
-      </w:r>
-    </w:p>
-    <w:p>
-      <w:pPr>
-        <w:rPr>
-          <w:color w:val="00B0F0"/>
-          <w:lang w:val="pt-BR"/>
-        </w:rPr>
-      </w:pPr>
-      <w:r>
-        <w:rPr>
-          <w:color w:val="00B0F0"/>
-          <w:lang w:val="pt-BR"/>
-        </w:rPr>
-        <w:t>*Transformar ‘best</w:t>
+        <w:t xml:space="preserve">*Inserir links na sessão ‘shop </w:t>
+      </w:r>
+      <w:proofErr w:type="spellStart"/>
+      <w:r>
+        <w:rPr>
+          <w:color w:val="00B0F0"/>
+          <w:lang w:val="pt-BR"/>
+        </w:rPr>
+        <w:t>by</w:t>
+      </w:r>
+      <w:proofErr w:type="spellEnd"/>
+      <w:r>
+        <w:rPr>
+          <w:color w:val="00B0F0"/>
+          <w:lang w:val="pt-BR"/>
+        </w:rPr>
+        <w:t xml:space="preserve"> </w:t>
+      </w:r>
+      <w:proofErr w:type="spellStart"/>
+      <w:r>
+        <w:rPr>
+          <w:color w:val="00B0F0"/>
+          <w:lang w:val="pt-BR"/>
+        </w:rPr>
+        <w:t>room</w:t>
+      </w:r>
+      <w:proofErr w:type="spellEnd"/>
+      <w:r>
+        <w:rPr>
+          <w:color w:val="00B0F0"/>
+          <w:lang w:val="pt-BR"/>
+        </w:rPr>
+        <w:t>’ para que o usuário seja direcionado para a página de produtos já com a categoria do ambiente selecionada.</w:t>
+      </w:r>
+    </w:p>
+    <w:p>
+      <w:pPr>
+        <w:rPr>
+          <w:color w:val="00B0F0"/>
+          <w:lang w:val="pt-BR"/>
+        </w:rPr>
+      </w:pPr>
+      <w:r>
+        <w:rPr>
+          <w:color w:val="00B0F0"/>
+          <w:lang w:val="pt-BR"/>
+        </w:rPr>
+        <w:t>*Transformar ‘</w:t>
+      </w:r>
+      <w:proofErr w:type="spellStart"/>
+      <w:r>
+        <w:rPr>
+          <w:color w:val="00B0F0"/>
+          <w:lang w:val="pt-BR"/>
+        </w:rPr>
+        <w:t>best</w:t>
       </w:r>
       <w:r>
         <w:rPr>
@@ -287,8 +327,25 @@
           <w:color w:val="00B0F0"/>
           <w:lang w:val="pt-BR"/>
         </w:rPr>
-        <w:t>eal’ em slider</w:t>
-      </w:r>
+        <w:t>eal</w:t>
+      </w:r>
+      <w:proofErr w:type="spellEnd"/>
+      <w:r>
+        <w:rPr>
+          <w:color w:val="00B0F0"/>
+          <w:lang w:val="pt-BR"/>
+        </w:rPr>
+        <w:t xml:space="preserve">’ em </w:t>
+      </w:r>
+      <w:proofErr w:type="spellStart"/>
+      <w:r>
+        <w:rPr>
+          <w:color w:val="00B0F0"/>
+          <w:lang w:val="pt-BR"/>
+        </w:rPr>
+        <w:t>slider</w:t>
+      </w:r>
+      <w:proofErr w:type="spellEnd"/>
     </w:p>
     <w:p>
       <w:pPr>
@@ -449,7 +506,21 @@
         <w:rPr>
           <w:lang w:val="pt-BR"/>
         </w:rPr>
-        <w:t>*Criar função para ‘favoritar’ produtos</w:t>
+        <w:t>*Criar função para ‘</w:t>
+      </w:r>
+      <w:proofErr w:type="spellStart"/>
+      <w:r>
+        <w:rPr>
+          <w:lang w:val="pt-BR"/>
+        </w:rPr>
+        <w:t>favoritar</w:t>
+      </w:r>
+      <w:proofErr w:type="spellEnd"/>
+      <w:r>
+        <w:rPr>
+          <w:lang w:val="pt-BR"/>
+        </w:rPr>
+        <w:t>’ produtos</w:t>
       </w:r>
       <w:r>
         <w:rPr>
@@ -502,304 +573,958 @@
           <w:color w:val="00B0F0"/>
           <w:lang w:val="pt-BR"/>
         </w:rPr>
-        <w:t>*Criar ranger slider para filtrar preços no filtro</w:t>
-      </w:r>
-    </w:p>
-    <w:p>
-      <w:pPr>
-        <w:rPr>
-          <w:lang w:val="pt-BR"/>
-        </w:rPr>
-      </w:pPr>
-      <w:r>
-        <w:rPr>
+        <w:t xml:space="preserve">*Criar ranger </w:t>
+      </w:r>
+      <w:proofErr w:type="spellStart"/>
+      <w:r>
+        <w:rPr>
+          <w:color w:val="00B0F0"/>
+          <w:lang w:val="pt-BR"/>
+        </w:rPr>
+        <w:t>slider</w:t>
+      </w:r>
+      <w:proofErr w:type="spellEnd"/>
+      <w:r>
+        <w:rPr>
+          <w:color w:val="00B0F0"/>
+          <w:lang w:val="pt-BR"/>
+        </w:rPr>
+        <w:t xml:space="preserve"> para filtrar preços no filtro</w:t>
+      </w:r>
+    </w:p>
+    <w:p>
+      <w:pPr>
+        <w:rPr>
+          <w:color w:val="00B0F0"/>
+          <w:lang w:val="pt-BR"/>
+        </w:rPr>
+      </w:pPr>
+      <w:r>
+        <w:rPr>
+          <w:color w:val="00B0F0"/>
           <w:lang w:val="pt-BR"/>
         </w:rPr>
         <w:t>*</w:t>
       </w:r>
       <w:r>
         <w:rPr>
-          <w:lang w:val="pt-BR"/>
-        </w:rPr>
-        <w:t>Criar as funcionalidades do componente ‘filter’</w:t>
-      </w:r>
-      <w:r>
-        <w:rPr>
+          <w:color w:val="00B0F0"/>
+          <w:lang w:val="pt-BR"/>
+        </w:rPr>
+        <w:t>Criar as funcionalidades do componente ‘</w:t>
+      </w:r>
+      <w:proofErr w:type="spellStart"/>
+      <w:r>
+        <w:rPr>
+          <w:color w:val="00B0F0"/>
+          <w:lang w:val="pt-BR"/>
+        </w:rPr>
+        <w:t>filter</w:t>
+      </w:r>
+      <w:proofErr w:type="spellEnd"/>
+      <w:r>
+        <w:rPr>
+          <w:color w:val="00B0F0"/>
+          <w:lang w:val="pt-BR"/>
+        </w:rPr>
+        <w:t>’</w:t>
+      </w:r>
+      <w:r>
+        <w:rPr>
+          <w:color w:val="00B0F0"/>
           <w:lang w:val="pt-BR"/>
         </w:rPr>
         <w:t>.</w:t>
       </w:r>
       <w:r>
         <w:rPr>
+          <w:color w:val="00B0F0"/>
           <w:lang w:val="pt-BR"/>
         </w:rPr>
         <w:t xml:space="preserve"> </w:t>
       </w:r>
-      <w:r>
-        <w:rPr>
-          <w:color w:val="FF0000"/>
-          <w:lang w:val="pt-BR"/>
-        </w:rPr>
-        <w:sym w:font="Wingdings" w:char="F0DF"/>
-      </w:r>
-      <w:r>
-        <w:rPr>
-          <w:color w:val="FF0000"/>
+    </w:p>
+    <w:p>
+      <w:pPr>
+        <w:rPr>
+          <w:lang w:val="pt-BR"/>
+        </w:rPr>
+      </w:pPr>
+      <w:r>
+        <w:rPr>
+          <w:color w:val="00B0F0"/>
+          <w:lang w:val="pt-BR"/>
+        </w:rPr>
+        <w:t>*Criar as funcionalidades do componente ‘</w:t>
+      </w:r>
+      <w:proofErr w:type="spellStart"/>
+      <w:r>
+        <w:rPr>
+          <w:color w:val="00B0F0"/>
+          <w:lang w:val="pt-BR"/>
+        </w:rPr>
+        <w:t>Cart</w:t>
+      </w:r>
+      <w:proofErr w:type="spellEnd"/>
+      <w:r>
+        <w:rPr>
+          <w:color w:val="00B0F0"/>
+          <w:lang w:val="pt-BR"/>
+        </w:rPr>
+        <w:t>’</w:t>
+      </w:r>
+      <w:r>
+        <w:rPr>
+          <w:color w:val="00B0F0"/>
+          <w:lang w:val="pt-BR"/>
+        </w:rPr>
+        <w:t>.</w:t>
+      </w:r>
+      <w:r>
+        <w:rPr>
+          <w:color w:val="00B0F0"/>
           <w:lang w:val="pt-BR"/>
         </w:rPr>
         <w:t xml:space="preserve"> </w:t>
       </w:r>
-      <w:r>
-        <w:rPr>
-          <w:color w:val="FF0000"/>
-          <w:lang w:val="pt-BR"/>
-        </w:rPr>
-        <w:sym w:font="Wingdings" w:char="F0DF"/>
-      </w:r>
-    </w:p>
-    <w:p>
-      <w:pPr>
-        <w:rPr>
-          <w:lang w:val="pt-BR"/>
-        </w:rPr>
-      </w:pPr>
-      <w:r>
-        <w:rPr>
-          <w:color w:val="00B0F0"/>
-          <w:lang w:val="pt-BR"/>
-        </w:rPr>
-        <w:t>*Criar as funcionalidades do componente ‘Cart</w:t>
-      </w:r>
-      <w:r>
-        <w:rPr>
-          <w:color w:val="00B0F0"/>
+    </w:p>
+    <w:p>
+      <w:pPr>
+        <w:rPr>
+          <w:lang w:val="pt-BR"/>
+        </w:rPr>
+      </w:pPr>
+      <w:r>
+        <w:rPr>
+          <w:lang w:val="pt-BR"/>
+        </w:rPr>
+        <w:t>*Inserir possibilidade de cálculo do frete</w:t>
+      </w:r>
+    </w:p>
+    <w:p>
+      <w:pPr>
+        <w:rPr>
+          <w:lang w:val="pt-BR"/>
+        </w:rPr>
+      </w:pPr>
+      <w:r>
+        <w:rPr>
+          <w:lang w:val="pt-BR"/>
+        </w:rPr>
+        <w:t xml:space="preserve">*Criar </w:t>
+      </w:r>
+      <w:proofErr w:type="spellStart"/>
+      <w:r>
+        <w:rPr>
+          <w:lang w:val="pt-BR"/>
+        </w:rPr>
+        <w:t>backend</w:t>
+      </w:r>
+      <w:proofErr w:type="spellEnd"/>
+      <w:r>
+        <w:rPr>
+          <w:lang w:val="pt-BR"/>
+        </w:rPr>
+        <w:t xml:space="preserve"> para favoritos</w:t>
+      </w:r>
+      <w:r>
+        <w:rPr>
+          <w:lang w:val="pt-BR"/>
+        </w:rPr>
+        <w:t xml:space="preserve"> - DB</w:t>
+      </w:r>
+    </w:p>
+    <w:p>
+      <w:pPr>
+        <w:rPr>
+          <w:lang w:val="pt-BR"/>
+        </w:rPr>
+      </w:pPr>
+      <w:r>
+        <w:rPr>
+          <w:lang w:val="pt-BR"/>
+        </w:rPr>
+        <w:t xml:space="preserve">*Configurar botões de </w:t>
+      </w:r>
+      <w:proofErr w:type="spellStart"/>
+      <w:r>
+        <w:rPr>
+          <w:lang w:val="pt-BR"/>
+        </w:rPr>
+        <w:t>sign</w:t>
+      </w:r>
+      <w:proofErr w:type="spellEnd"/>
+      <w:r>
+        <w:rPr>
+          <w:lang w:val="pt-BR"/>
+        </w:rPr>
+        <w:t xml:space="preserve"> </w:t>
+      </w:r>
+      <w:proofErr w:type="spellStart"/>
+      <w:r>
+        <w:rPr>
+          <w:lang w:val="pt-BR"/>
+        </w:rPr>
+        <w:t>up</w:t>
+      </w:r>
+      <w:proofErr w:type="spellEnd"/>
+      <w:r>
+        <w:rPr>
+          <w:lang w:val="pt-BR"/>
+        </w:rPr>
+        <w:t xml:space="preserve"> e login para aparecerem somente quando o </w:t>
+      </w:r>
+      <w:proofErr w:type="spellStart"/>
+      <w:r>
+        <w:rPr>
+          <w:lang w:val="pt-BR"/>
+        </w:rPr>
+        <w:t>user</w:t>
+      </w:r>
+      <w:proofErr w:type="spellEnd"/>
+      <w:r>
+        <w:rPr>
+          <w:lang w:val="pt-BR"/>
+        </w:rPr>
+        <w:t xml:space="preserve"> não estiver logado e os demais botões somente quando estiver</w:t>
+      </w:r>
+      <w:r>
+        <w:rPr>
+          <w:lang w:val="pt-BR"/>
+        </w:rPr>
+        <w:t xml:space="preserve"> - DB</w:t>
+      </w:r>
+    </w:p>
+    <w:p>
+      <w:pPr>
+        <w:rPr>
+          <w:lang w:val="pt-BR"/>
+        </w:rPr>
+      </w:pPr>
+      <w:r>
+        <w:rPr>
+          <w:lang w:val="pt-BR"/>
+        </w:rPr>
+        <w:t xml:space="preserve">*Criar possibilidade para realizar cadastro e login com </w:t>
+      </w:r>
+      <w:proofErr w:type="spellStart"/>
+      <w:r>
+        <w:rPr>
+          <w:lang w:val="pt-BR"/>
+        </w:rPr>
+        <w:t>gmail</w:t>
+      </w:r>
+      <w:proofErr w:type="spellEnd"/>
+      <w:r>
+        <w:rPr>
+          <w:lang w:val="pt-BR"/>
+        </w:rPr>
+        <w:t xml:space="preserve"> e redes sociais (oportunidade para aprender como fazer isso)</w:t>
+      </w:r>
+      <w:r>
+        <w:rPr>
+          <w:lang w:val="pt-BR"/>
+        </w:rPr>
+        <w:t xml:space="preserve"> </w:t>
+      </w:r>
+      <w:r>
+        <w:rPr>
+          <w:lang w:val="pt-BR"/>
+        </w:rPr>
+        <w:t>–</w:t>
+      </w:r>
+      <w:r>
+        <w:rPr>
+          <w:lang w:val="pt-BR"/>
+        </w:rPr>
+        <w:t xml:space="preserve"> DB</w:t>
+      </w:r>
+    </w:p>
+    <w:p>
+      <w:pPr>
+        <w:rPr>
+          <w:lang w:val="pt-BR"/>
+        </w:rPr>
+      </w:pPr>
+      <w:r>
+        <w:rPr>
+          <w:lang w:val="pt-BR"/>
+        </w:rPr>
+        <w:t>*Botão para remover produto do carrinho</w:t>
+      </w:r>
+      <w:r>
+        <w:rPr>
+          <w:lang w:val="pt-BR"/>
+        </w:rPr>
+        <w:t xml:space="preserve"> - DB</w:t>
+      </w:r>
+    </w:p>
+    <w:p>
+      <w:pPr>
+        <w:rPr>
+          <w:lang w:val="pt-BR"/>
+        </w:rPr>
+      </w:pPr>
+    </w:p>
+    <w:p>
+      <w:pPr>
+        <w:rPr>
+          <w:lang w:val="pt-BR"/>
+        </w:rPr>
+      </w:pPr>
+    </w:p>
+    <w:p>
+      <w:pPr>
+        <w:rPr>
+          <w:lang w:val="pt-BR"/>
+        </w:rPr>
+      </w:pPr>
+    </w:p>
+    <w:p>
+      <w:pPr>
+        <w:rPr>
+          <w:lang w:val="pt-BR"/>
+        </w:rPr>
+      </w:pPr>
+    </w:p>
+    <w:p>
+      <w:pPr>
+        <w:rPr>
+          <w:lang w:val="pt-BR"/>
+        </w:rPr>
+      </w:pPr>
+    </w:p>
+    <w:p>
+      <w:pPr>
+        <w:rPr>
+          <w:lang w:val="pt-BR"/>
+        </w:rPr>
+      </w:pPr>
+    </w:p>
+    <w:p>
+      <w:pPr>
+        <w:rPr>
+          <w:color w:val="ED7D31" w:themeColor="accent2"/>
+          <w:lang w:val="pt-BR"/>
+        </w:rPr>
+      </w:pPr>
+      <w:r>
+        <w:rPr>
+          <w:color w:val="ED7D31" w:themeColor="accent2"/>
+          <w:lang w:val="pt-BR"/>
+        </w:rPr>
+        <w:t>**MELHORIAS</w:t>
+      </w:r>
+      <w:r>
+        <w:rPr>
+          <w:color w:val="ED7D31" w:themeColor="accent2"/>
+          <w:lang w:val="pt-BR"/>
+        </w:rPr>
+        <w:t xml:space="preserve"> TÉCNICAS</w:t>
+      </w:r>
+      <w:r>
+        <w:rPr>
+          <w:color w:val="ED7D31" w:themeColor="accent2"/>
+          <w:lang w:val="pt-BR"/>
+        </w:rPr>
+        <w:t xml:space="preserve"> E ESTÉTICAS</w:t>
+      </w:r>
+    </w:p>
+    <w:p>
+      <w:pPr>
+        <w:rPr>
+          <w:lang w:val="pt-BR"/>
+        </w:rPr>
+      </w:pPr>
+      <w:r>
+        <w:rPr>
+          <w:lang w:val="pt-BR"/>
+        </w:rPr>
+        <w:t xml:space="preserve">*Inserir a possibilidade de mais de 3 imagens no slide </w:t>
+      </w:r>
+      <w:r>
+        <w:rPr>
+          <w:lang w:val="pt-BR"/>
+        </w:rPr>
+        <w:t>em ‘</w:t>
+      </w:r>
+      <w:proofErr w:type="spellStart"/>
+      <w:r>
+        <w:rPr>
+          <w:lang w:val="pt-BR"/>
+        </w:rPr>
+        <w:t>productsCard</w:t>
+      </w:r>
+      <w:proofErr w:type="spellEnd"/>
+      <w:r>
+        <w:rPr>
           <w:lang w:val="pt-BR"/>
         </w:rPr>
         <w:t>’</w:t>
       </w:r>
       <w:r>
         <w:rPr>
-          <w:color w:val="00B0F0"/>
+          <w:lang w:val="pt-BR"/>
+        </w:rPr>
+        <w:t xml:space="preserve">, ainda que o máximo a ser exibido na barra abaixo do </w:t>
+      </w:r>
+      <w:proofErr w:type="spellStart"/>
+      <w:r>
+        <w:rPr>
+          <w:lang w:val="pt-BR"/>
+        </w:rPr>
+        <w:t>slider</w:t>
+      </w:r>
+      <w:proofErr w:type="spellEnd"/>
+      <w:r>
+        <w:rPr>
+          <w:lang w:val="pt-BR"/>
+        </w:rPr>
+        <w:t xml:space="preserve"> seja 3. Nesse caso as imagens não ficarão fixas, mas serão geradas por um loop.</w:t>
+      </w:r>
+    </w:p>
+    <w:p>
+      <w:pPr>
+        <w:rPr>
+          <w:lang w:val="pt-BR"/>
+        </w:rPr>
+      </w:pPr>
+      <w:r>
+        <w:rPr>
+          <w:lang w:val="pt-BR"/>
+        </w:rPr>
+        <w:t>*Configurar responsividade do site</w:t>
+      </w:r>
+    </w:p>
+    <w:p>
+      <w:pPr>
+        <w:rPr>
+          <w:lang w:val="pt-BR"/>
+        </w:rPr>
+      </w:pPr>
+      <w:r>
+        <w:rPr>
+          <w:lang w:val="pt-BR"/>
+        </w:rPr>
+        <w:lastRenderedPageBreak/>
+        <w:t>*Transformar ‘</w:t>
+      </w:r>
+      <w:proofErr w:type="spellStart"/>
+      <w:r>
+        <w:rPr>
+          <w:lang w:val="pt-BR"/>
+        </w:rPr>
+        <w:t>tag</w:t>
+      </w:r>
+      <w:proofErr w:type="spellEnd"/>
+      <w:r>
+        <w:rPr>
+          <w:lang w:val="pt-BR"/>
+        </w:rPr>
+        <w:t>’</w:t>
+      </w:r>
+      <w:r>
+        <w:rPr>
+          <w:lang w:val="pt-BR"/>
+        </w:rPr>
+        <w:t xml:space="preserve"> e ‘</w:t>
+      </w:r>
+      <w:proofErr w:type="spellStart"/>
+      <w:r>
+        <w:rPr>
+          <w:lang w:val="pt-BR"/>
+        </w:rPr>
+        <w:t>offer</w:t>
+      </w:r>
+      <w:proofErr w:type="spellEnd"/>
+      <w:r>
+        <w:rPr>
+          <w:lang w:val="pt-BR"/>
+        </w:rPr>
+        <w:t xml:space="preserve"> em </w:t>
+      </w:r>
+      <w:proofErr w:type="spellStart"/>
+      <w:r>
+        <w:rPr>
+          <w:lang w:val="pt-BR"/>
+        </w:rPr>
+        <w:t>array</w:t>
+      </w:r>
+      <w:r>
+        <w:rPr>
+          <w:lang w:val="pt-BR"/>
+        </w:rPr>
+        <w:t>s</w:t>
+      </w:r>
+      <w:proofErr w:type="spellEnd"/>
+      <w:r>
+        <w:rPr>
+          <w:lang w:val="pt-BR"/>
+        </w:rPr>
+        <w:t xml:space="preserve">, para que seja possível haver mais de uma </w:t>
+      </w:r>
+      <w:proofErr w:type="spellStart"/>
+      <w:r>
+        <w:rPr>
+          <w:lang w:val="pt-BR"/>
+        </w:rPr>
+        <w:t>tag</w:t>
+      </w:r>
+      <w:proofErr w:type="spellEnd"/>
+      <w:r>
+        <w:rPr>
+          <w:lang w:val="pt-BR"/>
+        </w:rPr>
+        <w:t xml:space="preserve"> e mais de uma </w:t>
+      </w:r>
+      <w:proofErr w:type="spellStart"/>
+      <w:r>
+        <w:rPr>
+          <w:lang w:val="pt-BR"/>
+        </w:rPr>
+        <w:t>offer</w:t>
+      </w:r>
+      <w:proofErr w:type="spellEnd"/>
+      <w:r>
+        <w:rPr>
+          <w:lang w:val="pt-BR"/>
+        </w:rPr>
+        <w:t xml:space="preserve"> no mesmo produto</w:t>
+      </w:r>
+    </w:p>
+    <w:p>
+      <w:pPr>
+        <w:rPr>
+          <w:lang w:val="pt-BR"/>
+        </w:rPr>
+      </w:pPr>
+      <w:r>
+        <w:rPr>
+          <w:lang w:val="pt-BR"/>
+        </w:rPr>
+        <w:t xml:space="preserve">*Melhorar </w:t>
+      </w:r>
+      <w:proofErr w:type="spellStart"/>
+      <w:r>
+        <w:rPr>
+          <w:lang w:val="pt-BR"/>
+        </w:rPr>
+        <w:t>slider</w:t>
+      </w:r>
+      <w:proofErr w:type="spellEnd"/>
+      <w:r>
+        <w:rPr>
+          <w:lang w:val="pt-BR"/>
+        </w:rPr>
+        <w:t xml:space="preserve"> do filtro de preços, tanto esteticamente quanto funcionalmente.</w:t>
+      </w:r>
+    </w:p>
+    <w:p>
+      <w:pPr>
+        <w:rPr>
+          <w:lang w:val="pt-BR"/>
+        </w:rPr>
+      </w:pPr>
+      <w:r>
+        <w:rPr>
+          <w:lang w:val="pt-BR"/>
+        </w:rPr>
+        <w:t xml:space="preserve">*Entender o porquê </w:t>
+      </w:r>
+      <w:proofErr w:type="gramStart"/>
+      <w:r>
+        <w:rPr>
+          <w:lang w:val="pt-BR"/>
+        </w:rPr>
+        <w:t>do</w:t>
+      </w:r>
+      <w:proofErr w:type="gramEnd"/>
+      <w:r>
+        <w:rPr>
+          <w:lang w:val="pt-BR"/>
+        </w:rPr>
+        <w:t xml:space="preserve"> filtro estar ultrapassando os limites da </w:t>
+      </w:r>
+      <w:proofErr w:type="spellStart"/>
+      <w:r>
+        <w:rPr>
+          <w:lang w:val="pt-BR"/>
+        </w:rPr>
+        <w:t>div</w:t>
+      </w:r>
+      <w:proofErr w:type="spellEnd"/>
+      <w:r>
+        <w:rPr>
+          <w:lang w:val="pt-BR"/>
+        </w:rPr>
+        <w:t xml:space="preserve"> container e o porquê da galeria de produtos não estar alinhada com o cabeçalho de navegação.</w:t>
+      </w:r>
+    </w:p>
+    <w:p>
+      <w:pPr>
+        <w:rPr>
+          <w:lang w:val="pt-BR"/>
+        </w:rPr>
+      </w:pPr>
+      <w:r>
+        <w:rPr>
+          <w:lang w:val="pt-BR"/>
+        </w:rPr>
+        <w:t>*Melhorar transição para abrir o filtro</w:t>
+      </w:r>
+    </w:p>
+    <w:p>
+      <w:pPr>
+        <w:rPr>
+          <w:lang w:val="pt-BR"/>
+        </w:rPr>
+      </w:pPr>
+      <w:r>
+        <w:rPr>
+          <w:lang w:val="pt-BR"/>
+        </w:rPr>
+        <w:t>*Passar classes para módulos e ver o que pode ser reaproveitado</w:t>
+      </w:r>
+    </w:p>
+    <w:p>
+      <w:pPr>
+        <w:rPr>
+          <w:lang w:val="pt-BR"/>
+        </w:rPr>
+      </w:pPr>
+      <w:r>
+        <w:rPr>
+          <w:lang w:val="pt-BR"/>
+        </w:rPr>
+        <w:t xml:space="preserve">*Inserir título na página de compra por ambiente, a que o usuário é direcionado ao clicar em ‘shop </w:t>
+      </w:r>
+      <w:proofErr w:type="spellStart"/>
+      <w:r>
+        <w:rPr>
+          <w:lang w:val="pt-BR"/>
+        </w:rPr>
+        <w:t>by</w:t>
+      </w:r>
+      <w:proofErr w:type="spellEnd"/>
+      <w:r>
+        <w:rPr>
+          <w:lang w:val="pt-BR"/>
+        </w:rPr>
+        <w:t xml:space="preserve"> </w:t>
+      </w:r>
+      <w:proofErr w:type="spellStart"/>
+      <w:r>
+        <w:rPr>
+          <w:lang w:val="pt-BR"/>
+        </w:rPr>
+        <w:t>room</w:t>
+      </w:r>
+      <w:proofErr w:type="spellEnd"/>
+      <w:r>
+        <w:rPr>
+          <w:lang w:val="pt-BR"/>
+        </w:rPr>
+        <w:t>’</w:t>
+      </w:r>
+    </w:p>
+    <w:p>
+      <w:pPr>
+        <w:rPr>
+          <w:lang w:val="pt-BR"/>
+        </w:rPr>
+      </w:pPr>
+      <w:r>
+        <w:rPr>
+          <w:lang w:val="pt-BR"/>
+        </w:rPr>
+        <w:t>*Corrigir detalhes existentes no layout geral em todos os componentes</w:t>
+      </w:r>
+    </w:p>
+    <w:p>
+      <w:pPr>
+        <w:rPr>
+          <w:color w:val="00B0F0"/>
+          <w:lang w:val="pt-BR"/>
+        </w:rPr>
+      </w:pPr>
+      <w:r>
+        <w:rPr>
+          <w:color w:val="00B0F0"/>
+          <w:lang w:val="pt-BR"/>
+        </w:rPr>
+        <w:t xml:space="preserve">*Fazer com que a busca possa ser realizada com o </w:t>
+      </w:r>
+      <w:proofErr w:type="spellStart"/>
+      <w:r>
+        <w:rPr>
+          <w:color w:val="00B0F0"/>
+          <w:lang w:val="pt-BR"/>
+        </w:rPr>
+        <w:t>enter</w:t>
+      </w:r>
+      <w:proofErr w:type="spellEnd"/>
+    </w:p>
+    <w:p>
+      <w:pPr>
+        <w:rPr>
+          <w:color w:val="00B0F0"/>
+          <w:lang w:val="pt-BR"/>
+        </w:rPr>
+      </w:pPr>
+      <w:r>
+        <w:rPr>
+          <w:color w:val="00B0F0"/>
+          <w:lang w:val="pt-BR"/>
+        </w:rPr>
+        <w:t>*Transformar seleção de cores em um componente</w:t>
+      </w:r>
+    </w:p>
+    <w:p>
+      <w:pPr>
+        <w:rPr>
+          <w:lang w:val="pt-BR"/>
+        </w:rPr>
+      </w:pPr>
+    </w:p>
+    <w:p>
+      <w:pPr>
+        <w:rPr>
+          <w:lang w:val="pt-BR"/>
+        </w:rPr>
+      </w:pPr>
+    </w:p>
+    <w:p>
+      <w:pPr>
+        <w:rPr>
+          <w:lang w:val="pt-BR"/>
+        </w:rPr>
+      </w:pPr>
+    </w:p>
+    <w:p>
+      <w:pPr>
+        <w:rPr>
+          <w:color w:val="7030A0"/>
+          <w:lang w:val="pt-BR"/>
+        </w:rPr>
+      </w:pPr>
+      <w:r>
+        <w:rPr>
+          <w:color w:val="7030A0"/>
+          <w:lang w:val="pt-BR"/>
+        </w:rPr>
+        <w:t>**</w:t>
+      </w:r>
+      <w:r>
+        <w:rPr>
+          <w:color w:val="7030A0"/>
+          <w:lang w:val="pt-BR"/>
+        </w:rPr>
+        <w:t>TALVEZ.:</w:t>
+      </w:r>
+    </w:p>
+    <w:p>
+      <w:pPr>
+        <w:rPr>
+          <w:lang w:val="pt-BR"/>
+        </w:rPr>
+      </w:pPr>
+      <w:r>
+        <w:rPr>
+          <w:lang w:val="pt-BR"/>
+        </w:rPr>
+        <w:t xml:space="preserve">*Talvez automatizar o </w:t>
+      </w:r>
+      <w:proofErr w:type="spellStart"/>
+      <w:r>
+        <w:rPr>
+          <w:lang w:val="pt-BR"/>
+        </w:rPr>
+        <w:t>slider</w:t>
+      </w:r>
+      <w:proofErr w:type="spellEnd"/>
+      <w:r>
+        <w:rPr>
+          <w:lang w:val="pt-BR"/>
+        </w:rPr>
+        <w:t xml:space="preserve"> de ‘</w:t>
+      </w:r>
+      <w:proofErr w:type="spellStart"/>
+      <w:r>
+        <w:rPr>
+          <w:lang w:val="pt-BR"/>
+        </w:rPr>
+        <w:t>productCard</w:t>
+      </w:r>
+      <w:proofErr w:type="spellEnd"/>
+      <w:r>
+        <w:rPr>
+          <w:lang w:val="pt-BR"/>
+        </w:rPr>
+        <w:t>’</w:t>
+      </w:r>
+    </w:p>
+    <w:p>
+      <w:pPr>
+        <w:rPr>
+          <w:lang w:val="pt-BR"/>
+        </w:rPr>
+      </w:pPr>
+      <w:r>
+        <w:rPr>
+          <w:lang w:val="pt-BR"/>
+        </w:rPr>
+        <w:t xml:space="preserve">*Talvez encontrar uma maneira do </w:t>
+      </w:r>
+      <w:proofErr w:type="spellStart"/>
+      <w:r>
+        <w:rPr>
+          <w:lang w:val="pt-BR"/>
+        </w:rPr>
+        <w:t>slider</w:t>
+      </w:r>
+      <w:proofErr w:type="spellEnd"/>
+      <w:r>
+        <w:rPr>
+          <w:lang w:val="pt-BR"/>
+        </w:rPr>
+        <w:t xml:space="preserve"> de ‘</w:t>
+      </w:r>
+      <w:proofErr w:type="spellStart"/>
+      <w:r>
+        <w:rPr>
+          <w:lang w:val="pt-BR"/>
+        </w:rPr>
+        <w:t>bestDeal</w:t>
+      </w:r>
+      <w:proofErr w:type="spellEnd"/>
+      <w:r>
+        <w:rPr>
+          <w:lang w:val="pt-BR"/>
+        </w:rPr>
+        <w:t>’ girar 360º para que não sobre espaço no fim.</w:t>
+      </w:r>
+    </w:p>
+    <w:p>
+      <w:pPr>
+        <w:rPr>
+          <w:lang w:val="pt-BR"/>
+        </w:rPr>
+      </w:pPr>
+      <w:r>
+        <w:rPr>
+          <w:lang w:val="pt-BR"/>
+        </w:rPr>
+        <w:t>*Talvez mudar topografia para FUTURA PT (ou algo semelhante), que é o indicado pelo design.</w:t>
+      </w:r>
+    </w:p>
+    <w:p>
+      <w:pPr>
+        <w:rPr>
+          <w:lang w:val="pt-BR"/>
+        </w:rPr>
+      </w:pPr>
+    </w:p>
+    <w:p>
+      <w:pPr>
+        <w:rPr>
+          <w:lang w:val="pt-BR"/>
+        </w:rPr>
+      </w:pPr>
+    </w:p>
+    <w:p>
+      <w:pPr>
+        <w:rPr>
+          <w:lang w:val="pt-BR"/>
+        </w:rPr>
+      </w:pPr>
+    </w:p>
+    <w:p>
+      <w:pPr>
+        <w:rPr>
+          <w:lang w:val="pt-BR"/>
+        </w:rPr>
+      </w:pPr>
+    </w:p>
+    <w:p>
+      <w:pPr>
+        <w:rPr>
+          <w:color w:val="70AD47" w:themeColor="accent6"/>
+          <w:lang w:val="pt-BR"/>
+        </w:rPr>
+      </w:pPr>
+    </w:p>
+    <w:p>
+      <w:pPr>
+        <w:rPr>
+          <w:color w:val="70AD47" w:themeColor="accent6"/>
+          <w:lang w:val="pt-BR"/>
+        </w:rPr>
+      </w:pPr>
+      <w:r>
+        <w:rPr>
+          <w:color w:val="70AD47" w:themeColor="accent6"/>
+          <w:lang w:val="pt-BR"/>
+        </w:rPr>
+        <w:t>**</w:t>
+      </w:r>
+      <w:r>
+        <w:rPr>
+          <w:color w:val="70AD47" w:themeColor="accent6"/>
+          <w:lang w:val="pt-BR"/>
+        </w:rPr>
+        <w:t>BUGS.:</w:t>
+      </w:r>
+    </w:p>
+    <w:p>
+      <w:pPr>
+        <w:rPr>
+          <w:lang w:val="pt-BR"/>
+        </w:rPr>
+      </w:pPr>
+      <w:r>
+        <w:rPr>
+          <w:lang w:val="pt-BR"/>
+        </w:rPr>
+        <w:t>*Corrigir botão ‘show menos’ em ‘</w:t>
+      </w:r>
+      <w:proofErr w:type="spellStart"/>
+      <w:r>
+        <w:rPr>
+          <w:lang w:val="pt-BR"/>
+        </w:rPr>
+        <w:t>products</w:t>
+      </w:r>
+      <w:proofErr w:type="spellEnd"/>
+      <w:r>
+        <w:rPr>
+          <w:lang w:val="pt-BR"/>
+        </w:rPr>
+        <w:t>’, está ficando habilitado quando há poucos produtos</w:t>
+      </w:r>
+      <w:r>
+        <w:rPr>
+          <w:lang w:val="pt-BR"/>
+        </w:rPr>
+        <w:t xml:space="preserve"> e zerando a lista de produtos se for pressionado quando há somente uma fileira</w:t>
+      </w:r>
+      <w:r>
+        <w:rPr>
           <w:lang w:val="pt-BR"/>
         </w:rPr>
         <w:t>.</w:t>
       </w:r>
-      <w:r>
-        <w:rPr>
-          <w:color w:val="00B0F0"/>
-          <w:lang w:val="pt-BR"/>
-        </w:rPr>
-        <w:t xml:space="preserve"> </w:t>
-      </w:r>
-    </w:p>
-    <w:p>
-      <w:pPr>
-        <w:rPr>
-          <w:lang w:val="pt-BR"/>
-        </w:rPr>
-      </w:pPr>
-      <w:r>
-        <w:rPr>
-          <w:lang w:val="pt-BR"/>
-        </w:rPr>
-        <w:t>*Inserir possibilidade de cálculo do frete</w:t>
-      </w:r>
-    </w:p>
-    <w:p>
-      <w:pPr>
-        <w:rPr>
-          <w:lang w:val="pt-BR"/>
-        </w:rPr>
-      </w:pPr>
-      <w:r>
-        <w:rPr>
-          <w:lang w:val="pt-BR"/>
-        </w:rPr>
-        <w:t>*Criar backend para favoritos</w:t>
-      </w:r>
-      <w:r>
-        <w:rPr>
-          <w:lang w:val="pt-BR"/>
-        </w:rPr>
-        <w:t xml:space="preserve"> - DB</w:t>
-      </w:r>
-    </w:p>
-    <w:p>
-      <w:pPr>
-        <w:rPr>
-          <w:lang w:val="pt-BR"/>
-        </w:rPr>
-      </w:pPr>
-      <w:r>
-        <w:rPr>
-          <w:lang w:val="pt-BR"/>
-        </w:rPr>
-        <w:t>*Configurar botões de sign up e login para aparecerem somente quando o user não estiver logado e os demais botões somente quando estiver</w:t>
-      </w:r>
-      <w:r>
-        <w:rPr>
-          <w:lang w:val="pt-BR"/>
-        </w:rPr>
-        <w:t xml:space="preserve"> - DB</w:t>
-      </w:r>
-    </w:p>
-    <w:p>
-      <w:pPr>
-        <w:rPr>
-          <w:lang w:val="pt-BR"/>
-        </w:rPr>
-      </w:pPr>
-      <w:r>
-        <w:rPr>
-          <w:lang w:val="pt-BR"/>
-        </w:rPr>
-        <w:t>*Criar possibilidade para realizar cadastro e login com gmail e redes sociais (oportunidade para aprender como fazer isso)</w:t>
-      </w:r>
-      <w:r>
-        <w:rPr>
-          <w:lang w:val="pt-BR"/>
-        </w:rPr>
-        <w:t xml:space="preserve"> </w:t>
-      </w:r>
-      <w:r>
-        <w:rPr>
-          <w:lang w:val="pt-BR"/>
-        </w:rPr>
-        <w:t>–</w:t>
-      </w:r>
-      <w:r>
-        <w:rPr>
-          <w:lang w:val="pt-BR"/>
-        </w:rPr>
-        <w:t xml:space="preserve"> DB</w:t>
-      </w:r>
-    </w:p>
-    <w:p>
-      <w:pPr>
-        <w:rPr>
-          <w:lang w:val="pt-BR"/>
-        </w:rPr>
-      </w:pPr>
-      <w:r>
-        <w:rPr>
-          <w:lang w:val="pt-BR"/>
-        </w:rPr>
-        <w:t>*Botão para remover produto do carrinho</w:t>
-      </w:r>
-      <w:r>
-        <w:rPr>
-          <w:lang w:val="pt-BR"/>
-        </w:rPr>
-        <w:t xml:space="preserve"> - DB</w:t>
-      </w:r>
-    </w:p>
-    <w:p>
-      <w:pPr>
-        <w:rPr>
-          <w:lang w:val="pt-BR"/>
-        </w:rPr>
-      </w:pPr>
-    </w:p>
-    <w:p>
-      <w:pPr>
-        <w:rPr>
-          <w:lang w:val="pt-BR"/>
-        </w:rPr>
-      </w:pPr>
-    </w:p>
-    <w:p>
-      <w:pPr>
-        <w:rPr>
-          <w:lang w:val="pt-BR"/>
-        </w:rPr>
-      </w:pPr>
-    </w:p>
-    <w:p>
-      <w:pPr>
-        <w:rPr>
-          <w:lang w:val="pt-BR"/>
-        </w:rPr>
-      </w:pPr>
-    </w:p>
-    <w:p>
-      <w:pPr>
-        <w:rPr>
-          <w:lang w:val="pt-BR"/>
-        </w:rPr>
-      </w:pPr>
-    </w:p>
-    <w:p>
-      <w:pPr>
-        <w:rPr>
-          <w:lang w:val="pt-BR"/>
-        </w:rPr>
-      </w:pPr>
-    </w:p>
-    <w:p>
-      <w:pPr>
-        <w:rPr>
-          <w:color w:val="ED7D31" w:themeColor="accent2"/>
-          <w:lang w:val="pt-BR"/>
-        </w:rPr>
-      </w:pPr>
-      <w:r>
-        <w:rPr>
-          <w:color w:val="ED7D31" w:themeColor="accent2"/>
-          <w:lang w:val="pt-BR"/>
-        </w:rPr>
-        <w:t>**MELHORIAS</w:t>
-      </w:r>
-      <w:r>
-        <w:rPr>
-          <w:color w:val="ED7D31" w:themeColor="accent2"/>
-          <w:lang w:val="pt-BR"/>
-        </w:rPr>
-        <w:t xml:space="preserve"> TÉCNICAS</w:t>
-      </w:r>
-      <w:r>
-        <w:rPr>
-          <w:color w:val="ED7D31" w:themeColor="accent2"/>
-          <w:lang w:val="pt-BR"/>
-        </w:rPr>
-        <w:t xml:space="preserve"> E ESTÉTICAS</w:t>
-      </w:r>
-    </w:p>
-    <w:p>
-      <w:pPr>
-        <w:rPr>
-          <w:lang w:val="pt-BR"/>
-        </w:rPr>
-      </w:pPr>
-      <w:r>
-        <w:rPr>
-          <w:lang w:val="pt-BR"/>
-        </w:rPr>
-        <w:t xml:space="preserve">*Inserir a possibilidade de mais de 3 imagens no slide </w:t>
-      </w:r>
-      <w:r>
-        <w:rPr>
-          <w:lang w:val="pt-BR"/>
-        </w:rPr>
-        <w:t>em ‘productsCard’</w:t>
-      </w:r>
-      <w:r>
-        <w:rPr>
-          <w:lang w:val="pt-BR"/>
-        </w:rPr>
-        <w:t>, ainda que o máximo a ser exibido na barra abaixo do slider seja 3. Nesse caso as imagens não ficarão fixas, mas serão geradas por um loop.</w:t>
-      </w:r>
-    </w:p>
-    <w:p>
-      <w:pPr>
-        <w:rPr>
-          <w:lang w:val="pt-BR"/>
-        </w:rPr>
-      </w:pPr>
-      <w:r>
-        <w:rPr>
-          <w:lang w:val="pt-BR"/>
-        </w:rPr>
-        <w:t>*Configurar responsividade do site</w:t>
+    </w:p>
+    <w:p>
+      <w:pPr>
+        <w:rPr>
+          <w:lang w:val="pt-BR"/>
+        </w:rPr>
+      </w:pPr>
+      <w:r>
+        <w:rPr>
+          <w:lang w:val="pt-BR"/>
+        </w:rPr>
+        <w:t>*Corrigir destaques nos itens da navegação</w:t>
       </w:r>
     </w:p>
     <w:p>
@@ -813,311 +1538,30 @@
           <w:lang w:val="pt-BR"/>
         </w:rPr>
         <w:lastRenderedPageBreak/>
-        <w:t>*Transformar ‘tag’</w:t>
-      </w:r>
-      <w:r>
-        <w:rPr>
-          <w:lang w:val="pt-BR"/>
-        </w:rPr>
-        <w:t xml:space="preserve"> e ‘offer</w:t>
-      </w:r>
-      <w:r>
-        <w:rPr>
-          <w:lang w:val="pt-BR"/>
-        </w:rPr>
-        <w:t xml:space="preserve"> em array</w:t>
-      </w:r>
-      <w:r>
-        <w:rPr>
-          <w:lang w:val="pt-BR"/>
-        </w:rPr>
-        <w:t>s</w:t>
-      </w:r>
-      <w:r>
-        <w:rPr>
-          <w:lang w:val="pt-BR"/>
-        </w:rPr>
-        <w:t>, para que seja possível haver mais de uma tag</w:t>
-      </w:r>
-      <w:r>
-        <w:rPr>
-          <w:lang w:val="pt-BR"/>
-        </w:rPr>
-        <w:t xml:space="preserve"> e mais de uma offer no mesmo produto</w:t>
-      </w:r>
-    </w:p>
-    <w:p>
-      <w:pPr>
-        <w:rPr>
-          <w:lang w:val="pt-BR"/>
-        </w:rPr>
-      </w:pPr>
-      <w:r>
-        <w:rPr>
-          <w:lang w:val="pt-BR"/>
-        </w:rPr>
-        <w:t>*Melhorar slider do filtro de preços, tanto esteticamente quanto funcionalmente.</w:t>
-      </w:r>
-    </w:p>
-    <w:p>
-      <w:pPr>
-        <w:rPr>
-          <w:lang w:val="pt-BR"/>
-        </w:rPr>
-      </w:pPr>
-      <w:r>
-        <w:rPr>
-          <w:lang w:val="pt-BR"/>
-        </w:rPr>
-        <w:t xml:space="preserve">*Entender o porquê do filtro estar ultrapassando os limites da </w:t>
-      </w:r>
-      <w:r>
-        <w:rPr>
-          <w:lang w:val="pt-BR"/>
-        </w:rPr>
-        <w:t>div container e o porquê da galeria de produtos não estar alinhada com o cabeçalho de navegação.</w:t>
-      </w:r>
-    </w:p>
-    <w:p>
-      <w:pPr>
-        <w:rPr>
-          <w:lang w:val="pt-BR"/>
-        </w:rPr>
-      </w:pPr>
-      <w:r>
-        <w:rPr>
-          <w:lang w:val="pt-BR"/>
-        </w:rPr>
-        <w:t>*Melhorar transição para abrir o filtro</w:t>
-      </w:r>
-    </w:p>
-    <w:p>
-      <w:pPr>
-        <w:rPr>
-          <w:lang w:val="pt-BR"/>
-        </w:rPr>
-      </w:pPr>
-      <w:r>
-        <w:rPr>
-          <w:lang w:val="pt-BR"/>
-        </w:rPr>
-        <w:t>*Passar classes para módulos e ver o que pode ser reaproveitado</w:t>
-      </w:r>
-    </w:p>
-    <w:p>
-      <w:pPr>
-        <w:rPr>
-          <w:lang w:val="pt-BR"/>
-        </w:rPr>
-      </w:pPr>
-      <w:r>
-        <w:rPr>
-          <w:lang w:val="pt-BR"/>
-        </w:rPr>
-        <w:t>*Inserir título na página de compra por ambiente, a que o usuário é direcionado ao clicar em ‘shop by room’</w:t>
-      </w:r>
-    </w:p>
-    <w:p>
-      <w:pPr>
-        <w:rPr>
-          <w:lang w:val="pt-BR"/>
-        </w:rPr>
-      </w:pPr>
-      <w:r>
-        <w:rPr>
-          <w:lang w:val="pt-BR"/>
-        </w:rPr>
-        <w:t>*Corrigir detalhes existentes no layout geral em todos os componentes</w:t>
-      </w:r>
-    </w:p>
-    <w:p>
-      <w:pPr>
-        <w:rPr>
-          <w:color w:val="00B0F0"/>
-          <w:lang w:val="pt-BR"/>
-        </w:rPr>
-      </w:pPr>
-      <w:r>
-        <w:rPr>
-          <w:color w:val="00B0F0"/>
-          <w:lang w:val="pt-BR"/>
-        </w:rPr>
-        <w:t>*Fazer com que a busca possa ser realizada com o enter</w:t>
-      </w:r>
-    </w:p>
-    <w:p>
-      <w:pPr>
-        <w:rPr>
-          <w:color w:val="00B0F0"/>
-          <w:lang w:val="pt-BR"/>
-        </w:rPr>
-      </w:pPr>
-      <w:r>
-        <w:rPr>
-          <w:color w:val="00B0F0"/>
-          <w:lang w:val="pt-BR"/>
-        </w:rPr>
-        <w:t>*Transformar seleção de cores em um componente</w:t>
-      </w:r>
-    </w:p>
-    <w:p>
-      <w:pPr>
-        <w:rPr>
-          <w:lang w:val="pt-BR"/>
-        </w:rPr>
-      </w:pPr>
-    </w:p>
-    <w:p>
-      <w:pPr>
-        <w:rPr>
-          <w:lang w:val="pt-BR"/>
-        </w:rPr>
-      </w:pPr>
-    </w:p>
-    <w:p>
-      <w:pPr>
-        <w:rPr>
-          <w:lang w:val="pt-BR"/>
-        </w:rPr>
-      </w:pPr>
-    </w:p>
-    <w:p>
-      <w:pPr>
-        <w:rPr>
-          <w:color w:val="7030A0"/>
-          <w:lang w:val="pt-BR"/>
-        </w:rPr>
-      </w:pPr>
-      <w:r>
-        <w:rPr>
-          <w:color w:val="7030A0"/>
-          <w:lang w:val="pt-BR"/>
-        </w:rPr>
-        <w:t>**</w:t>
-      </w:r>
-      <w:r>
-        <w:rPr>
-          <w:color w:val="7030A0"/>
-          <w:lang w:val="pt-BR"/>
-        </w:rPr>
-        <w:t>TALVEZ.:</w:t>
-      </w:r>
-    </w:p>
-    <w:p>
-      <w:pPr>
-        <w:rPr>
-          <w:lang w:val="pt-BR"/>
-        </w:rPr>
-      </w:pPr>
-      <w:r>
-        <w:rPr>
-          <w:lang w:val="pt-BR"/>
-        </w:rPr>
-        <w:t>*Talvez automatizar o slider de ‘productCard’</w:t>
-      </w:r>
-    </w:p>
-    <w:p>
-      <w:pPr>
-        <w:rPr>
-          <w:lang w:val="pt-BR"/>
-        </w:rPr>
-      </w:pPr>
-      <w:r>
-        <w:rPr>
-          <w:lang w:val="pt-BR"/>
-        </w:rPr>
-        <w:t>*Talvez encontrar uma maneira do slider de ‘bestDeal’ girar 360º para que não sobre espaço no fim.</w:t>
-      </w:r>
-    </w:p>
-    <w:p>
-      <w:pPr>
-        <w:rPr>
-          <w:lang w:val="pt-BR"/>
-        </w:rPr>
-      </w:pPr>
-      <w:r>
-        <w:rPr>
-          <w:lang w:val="pt-BR"/>
-        </w:rPr>
-        <w:t>*Talvez mudar topografia para FUTURA PT (ou algo semelhante), que é o indicado pelo design.</w:t>
-      </w:r>
-    </w:p>
-    <w:p>
-      <w:pPr>
-        <w:rPr>
-          <w:lang w:val="pt-BR"/>
-        </w:rPr>
-      </w:pPr>
-    </w:p>
-    <w:p>
-      <w:pPr>
-        <w:rPr>
-          <w:lang w:val="pt-BR"/>
-        </w:rPr>
-      </w:pPr>
-    </w:p>
-    <w:p>
-      <w:pPr>
-        <w:rPr>
-          <w:lang w:val="pt-BR"/>
-        </w:rPr>
-      </w:pPr>
-    </w:p>
-    <w:p>
-      <w:pPr>
-        <w:rPr>
-          <w:lang w:val="pt-BR"/>
-        </w:rPr>
-      </w:pPr>
-    </w:p>
-    <w:p>
-      <w:pPr>
-        <w:rPr>
-          <w:color w:val="70AD47" w:themeColor="accent6"/>
-          <w:lang w:val="pt-BR"/>
-        </w:rPr>
-      </w:pPr>
-    </w:p>
-    <w:p>
-      <w:pPr>
-        <w:rPr>
-          <w:color w:val="70AD47" w:themeColor="accent6"/>
-          <w:lang w:val="pt-BR"/>
-        </w:rPr>
-      </w:pPr>
-      <w:r>
-        <w:rPr>
-          <w:color w:val="70AD47" w:themeColor="accent6"/>
-          <w:lang w:val="pt-BR"/>
-        </w:rPr>
-        <w:t>**</w:t>
-      </w:r>
-      <w:r>
-        <w:rPr>
-          <w:color w:val="70AD47" w:themeColor="accent6"/>
-          <w:lang w:val="pt-BR"/>
-        </w:rPr>
-        <w:t>BUGS.:</w:t>
-      </w:r>
-    </w:p>
-    <w:p>
-      <w:pPr>
-        <w:rPr>
-          <w:lang w:val="pt-BR"/>
-        </w:rPr>
-      </w:pPr>
-      <w:r>
-        <w:rPr>
-          <w:lang w:val="pt-BR"/>
-        </w:rPr>
-        <w:t>*Corrigir botão ‘show menos’ em ‘products’, está ficando habilitado quando há poucos produtos</w:t>
-      </w:r>
-      <w:r>
-        <w:rPr>
-          <w:lang w:val="pt-BR"/>
-        </w:rPr>
-        <w:t xml:space="preserve"> e zerando a lista de produtos se for pressionado quando há somente uma fileira</w:t>
-      </w:r>
+        <w:t xml:space="preserve">*Descobrir como encerrar a atividade do modal após fechá-lo. Depois que ele é aberto continua sendo executado, ainda que se feche. Aparentemente no caso de componentes de classe é possível utilizar um </w:t>
+      </w:r>
+      <w:proofErr w:type="spellStart"/>
+      <w:r>
+        <w:rPr>
+          <w:lang w:val="pt-BR"/>
+        </w:rPr>
+        <w:t>lifecycle</w:t>
+      </w:r>
+      <w:proofErr w:type="spellEnd"/>
+      <w:r>
+        <w:rPr>
+          <w:lang w:val="pt-BR"/>
+        </w:rPr>
+        <w:t xml:space="preserve"> para realizar isso. Descobrir como fazer com </w:t>
+      </w:r>
+      <w:proofErr w:type="spellStart"/>
+      <w:r>
+        <w:rPr>
+          <w:lang w:val="pt-BR"/>
+        </w:rPr>
+        <w:t>hooks</w:t>
+      </w:r>
+      <w:proofErr w:type="spellEnd"/>
       <w:r>
         <w:rPr>
           <w:lang w:val="pt-BR"/>
@@ -1135,34 +1579,21 @@
         <w:rPr>
           <w:lang w:val="pt-BR"/>
         </w:rPr>
-        <w:t>*Corrigir destaques nos itens da navegação</w:t>
-      </w:r>
-    </w:p>
-    <w:p>
-      <w:pPr>
-        <w:rPr>
-          <w:lang w:val="pt-BR"/>
-        </w:rPr>
-      </w:pPr>
-      <w:r>
-        <w:rPr>
-          <w:lang w:val="pt-BR"/>
-        </w:rPr>
-        <w:lastRenderedPageBreak/>
-        <w:t>*Descobrir como encerrar a atividade do modal após fechá-lo. Depois que ele é aberto continua sendo executado, ainda que se feche. Aparentemente no caso de componentes de classe é possível utilizar um lifecycle para realizar isso. Descobrir como fazer com hooks.</w:t>
-      </w:r>
-    </w:p>
-    <w:p>
-      <w:pPr>
-        <w:rPr>
-          <w:lang w:val="pt-BR"/>
-        </w:rPr>
-      </w:pPr>
-      <w:r>
-        <w:rPr>
-          <w:lang w:val="pt-BR"/>
-        </w:rPr>
-        <w:t>*Resolver ponto nos slides da página principal onde há uma faixa no meio que impede o clique em uma parte dos slides, já que a div com o texto, barra de progresso e ícones de redes sociais está na frente.</w:t>
+        <w:t xml:space="preserve">*Resolver ponto nos slides da página principal onde há uma faixa no meio que impede o clique em uma parte dos slides, já que a </w:t>
+      </w:r>
+      <w:proofErr w:type="spellStart"/>
+      <w:r>
+        <w:rPr>
+          <w:lang w:val="pt-BR"/>
+        </w:rPr>
+        <w:t>div</w:t>
+      </w:r>
+      <w:proofErr w:type="spellEnd"/>
+      <w:r>
+        <w:rPr>
+          <w:lang w:val="pt-BR"/>
+        </w:rPr>
+        <w:t xml:space="preserve"> com o texto, barra de progresso e ícones de redes sociais está na frente.</w:t>
       </w:r>
     </w:p>
     <w:p>
@@ -1200,7 +1631,35 @@
         <w:rPr>
           <w:lang w:val="pt-BR"/>
         </w:rPr>
-        <w:t xml:space="preserve"> deixar somente o texto do slide (onde fica o preço) clicável ou cobrir tudo com uma div invisível que ficaria por cima do texto e receberia o click.</w:t>
+        <w:t xml:space="preserve"> deixar somente o texto do slide (onde fica o preço) </w:t>
+      </w:r>
+      <w:proofErr w:type="spellStart"/>
+      <w:r>
+        <w:rPr>
+          <w:lang w:val="pt-BR"/>
+        </w:rPr>
+        <w:t>clicável</w:t>
+      </w:r>
+      <w:proofErr w:type="spellEnd"/>
+      <w:r>
+        <w:rPr>
+          <w:lang w:val="pt-BR"/>
+        </w:rPr>
+        <w:t xml:space="preserve"> ou cobrir tudo com uma </w:t>
+      </w:r>
+      <w:proofErr w:type="spellStart"/>
+      <w:r>
+        <w:rPr>
+          <w:lang w:val="pt-BR"/>
+        </w:rPr>
+        <w:t>div</w:t>
+      </w:r>
+      <w:proofErr w:type="spellEnd"/>
+      <w:r>
+        <w:rPr>
+          <w:lang w:val="pt-BR"/>
+        </w:rPr>
+        <w:t xml:space="preserve"> invisível que ficaria por cima do texto e receberia o click.</w:t>
       </w:r>
       <w:r>
         <w:rPr>
@@ -1218,13 +1677,85 @@
         <w:rPr>
           <w:lang w:val="pt-BR"/>
         </w:rPr>
-        <w:t xml:space="preserve"> terceira alternativa seria colocar os slides à frente da div e aplicar o ‘z-index’ diretamente nos elementos da div com o texto</w:t>
-      </w:r>
-      <w:r>
-        <w:rPr>
-          <w:lang w:val="pt-BR"/>
-        </w:rPr>
-        <w:t>, assim as partes da div que não interessam ficariam por trás do slider e somente o necessário a sua frente.</w:t>
+        <w:t xml:space="preserve"> terceira alternativa seria colocar os slides à frente da </w:t>
+      </w:r>
+      <w:proofErr w:type="spellStart"/>
+      <w:r>
+        <w:rPr>
+          <w:lang w:val="pt-BR"/>
+        </w:rPr>
+        <w:t>div</w:t>
+      </w:r>
+      <w:proofErr w:type="spellEnd"/>
+      <w:r>
+        <w:rPr>
+          <w:lang w:val="pt-BR"/>
+        </w:rPr>
+        <w:t xml:space="preserve"> e aplicar o ‘z-index’ diretamente nos elementos da </w:t>
+      </w:r>
+      <w:proofErr w:type="spellStart"/>
+      <w:r>
+        <w:rPr>
+          <w:lang w:val="pt-BR"/>
+        </w:rPr>
+        <w:t>div</w:t>
+      </w:r>
+      <w:proofErr w:type="spellEnd"/>
+      <w:r>
+        <w:rPr>
+          <w:lang w:val="pt-BR"/>
+        </w:rPr>
+        <w:t xml:space="preserve"> com o texto</w:t>
+      </w:r>
+      <w:r>
+        <w:rPr>
+          <w:lang w:val="pt-BR"/>
+        </w:rPr>
+        <w:t xml:space="preserve">, assim as partes da </w:t>
+      </w:r>
+      <w:proofErr w:type="spellStart"/>
+      <w:r>
+        <w:rPr>
+          <w:lang w:val="pt-BR"/>
+        </w:rPr>
+        <w:t>div</w:t>
+      </w:r>
+      <w:proofErr w:type="spellEnd"/>
+      <w:r>
+        <w:rPr>
+          <w:lang w:val="pt-BR"/>
+        </w:rPr>
+        <w:t xml:space="preserve"> que não interessam ficariam por trás do </w:t>
+      </w:r>
+      <w:proofErr w:type="spellStart"/>
+      <w:r>
+        <w:rPr>
+          <w:lang w:val="pt-BR"/>
+        </w:rPr>
+        <w:t>slider</w:t>
+      </w:r>
+      <w:proofErr w:type="spellEnd"/>
+      <w:r>
+        <w:rPr>
+          <w:lang w:val="pt-BR"/>
+        </w:rPr>
+        <w:t xml:space="preserve"> e somente o necessário </w:t>
+      </w:r>
+      <w:proofErr w:type="spellStart"/>
+      <w:proofErr w:type="gramStart"/>
+      <w:r>
+        <w:rPr>
+          <w:lang w:val="pt-BR"/>
+        </w:rPr>
+        <w:t>a</w:t>
+      </w:r>
+      <w:proofErr w:type="spellEnd"/>
+      <w:proofErr w:type="gramEnd"/>
+      <w:r>
+        <w:rPr>
+          <w:lang w:val="pt-BR"/>
+        </w:rPr>
+        <w:t xml:space="preserve"> sua frente.</w:t>
       </w:r>
     </w:p>
     <w:p>
@@ -1239,12 +1770,14 @@
         </w:rPr>
         <w:t>*Inserir ‘</w:t>
       </w:r>
+      <w:proofErr w:type="spellStart"/>
       <w:r>
         <w:rPr>
           <w:lang w:val="pt-BR"/>
         </w:rPr>
         <w:t>changeQtdeCallBack</w:t>
       </w:r>
+      <w:proofErr w:type="spellEnd"/>
       <w:r>
         <w:rPr>
           <w:lang w:val="pt-BR"/>
@@ -1275,7 +1808,21 @@
         <w:rPr>
           <w:lang w:val="pt-BR"/>
         </w:rPr>
-        <w:t>*O slider do filtro de preços às vezes falha</w:t>
+        <w:t xml:space="preserve">*O </w:t>
+      </w:r>
+      <w:proofErr w:type="spellStart"/>
+      <w:r>
+        <w:rPr>
+          <w:lang w:val="pt-BR"/>
+        </w:rPr>
+        <w:t>slider</w:t>
+      </w:r>
+      <w:proofErr w:type="spellEnd"/>
+      <w:r>
+        <w:rPr>
+          <w:lang w:val="pt-BR"/>
+        </w:rPr>
+        <w:t xml:space="preserve"> do filtro de preços às vezes falha</w:t>
       </w:r>
     </w:p>
     <w:p>
@@ -1370,7 +1917,21 @@
         <w:rPr>
           <w:lang w:val="pt-BR"/>
         </w:rPr>
-        <w:t>Verificar onde realmente é necessário importar ‘productsData’:</w:t>
+        <w:t>Verificar onde realmente é necessário importar ‘</w:t>
+      </w:r>
+      <w:proofErr w:type="spellStart"/>
+      <w:r>
+        <w:rPr>
+          <w:lang w:val="pt-BR"/>
+        </w:rPr>
+        <w:t>productsData</w:t>
+      </w:r>
+      <w:proofErr w:type="spellEnd"/>
+      <w:r>
+        <w:rPr>
+          <w:lang w:val="pt-BR"/>
+        </w:rPr>
+        <w:t>’:</w:t>
       </w:r>
     </w:p>
     <w:p>
@@ -1384,7 +1945,91 @@
           <w:lang w:val="pt-BR"/>
         </w:rPr>
         <w:tab/>
-        <w:t xml:space="preserve">- Em ‘MainPageProducts’ aparentemente não é, já que pode ser importado diretamente em ‘Products’, o mesmo ocorre para ‘ShopProduct’, no entanto este último passa como props para ‘BestDeal’ além de somente para ‘products’, o que ocasiona uma importação a mais. </w:t>
+        <w:t>- Em ‘</w:t>
+      </w:r>
+      <w:proofErr w:type="spellStart"/>
+      <w:r>
+        <w:rPr>
+          <w:lang w:val="pt-BR"/>
+        </w:rPr>
+        <w:t>MainPageProducts</w:t>
+      </w:r>
+      <w:proofErr w:type="spellEnd"/>
+      <w:r>
+        <w:rPr>
+          <w:lang w:val="pt-BR"/>
+        </w:rPr>
+        <w:t>’ aparentemente não é, já que pode ser importado diretamente em ‘</w:t>
+      </w:r>
+      <w:proofErr w:type="spellStart"/>
+      <w:r>
+        <w:rPr>
+          <w:lang w:val="pt-BR"/>
+        </w:rPr>
+        <w:t>Products</w:t>
+      </w:r>
+      <w:proofErr w:type="spellEnd"/>
+      <w:r>
+        <w:rPr>
+          <w:lang w:val="pt-BR"/>
+        </w:rPr>
+        <w:t>’, o mesmo ocorre para ‘</w:t>
+      </w:r>
+      <w:proofErr w:type="spellStart"/>
+      <w:r>
+        <w:rPr>
+          <w:lang w:val="pt-BR"/>
+        </w:rPr>
+        <w:t>ShopProduct</w:t>
+      </w:r>
+      <w:proofErr w:type="spellEnd"/>
+      <w:r>
+        <w:rPr>
+          <w:lang w:val="pt-BR"/>
+        </w:rPr>
+        <w:t xml:space="preserve">’, no entanto este último passa como </w:t>
+      </w:r>
+      <w:proofErr w:type="spellStart"/>
+      <w:r>
+        <w:rPr>
+          <w:lang w:val="pt-BR"/>
+        </w:rPr>
+        <w:t>props</w:t>
+      </w:r>
+      <w:proofErr w:type="spellEnd"/>
+      <w:r>
+        <w:rPr>
+          <w:lang w:val="pt-BR"/>
+        </w:rPr>
+        <w:t xml:space="preserve"> para ‘</w:t>
+      </w:r>
+      <w:proofErr w:type="spellStart"/>
+      <w:r>
+        <w:rPr>
+          <w:lang w:val="pt-BR"/>
+        </w:rPr>
+        <w:t>BestDeal</w:t>
+      </w:r>
+      <w:proofErr w:type="spellEnd"/>
+      <w:r>
+        <w:rPr>
+          <w:lang w:val="pt-BR"/>
+        </w:rPr>
+        <w:t>’ além de somente para ‘</w:t>
+      </w:r>
+      <w:proofErr w:type="spellStart"/>
+      <w:r>
+        <w:rPr>
+          <w:lang w:val="pt-BR"/>
+        </w:rPr>
+        <w:t>products</w:t>
+      </w:r>
+      <w:proofErr w:type="spellEnd"/>
+      <w:r>
+        <w:rPr>
+          <w:lang w:val="pt-BR"/>
+        </w:rPr>
+        <w:t xml:space="preserve">’, o que ocasiona uma importação a mais. </w:t>
       </w:r>
     </w:p>
     <w:p>
@@ -1398,7 +2043,91 @@
           <w:lang w:val="pt-BR"/>
         </w:rPr>
         <w:tab/>
-        <w:t>- O motivo de eu ter resolvido importar diretamente em ‘Products’ por ora é que ‘ShoByRoom’ não possuí o componente não o possui como child, o que impossibilita redirecionar o usuário de tal sessão diretamente para ‘Products’, já que a props referente à lista de produtos não existe. Importando diretamente em ‘Products’ o problema é eliminado.</w:t>
+        <w:t>- O motivo de eu ter resolvido importar diretamente em ‘</w:t>
+      </w:r>
+      <w:proofErr w:type="spellStart"/>
+      <w:r>
+        <w:rPr>
+          <w:lang w:val="pt-BR"/>
+        </w:rPr>
+        <w:t>Products</w:t>
+      </w:r>
+      <w:proofErr w:type="spellEnd"/>
+      <w:r>
+        <w:rPr>
+          <w:lang w:val="pt-BR"/>
+        </w:rPr>
+        <w:t>’ por ora é que ‘</w:t>
+      </w:r>
+      <w:proofErr w:type="spellStart"/>
+      <w:r>
+        <w:rPr>
+          <w:lang w:val="pt-BR"/>
+        </w:rPr>
+        <w:t>ShoByRoom</w:t>
+      </w:r>
+      <w:proofErr w:type="spellEnd"/>
+      <w:r>
+        <w:rPr>
+          <w:lang w:val="pt-BR"/>
+        </w:rPr>
+        <w:t xml:space="preserve">’ não possuí o componente não o possui como </w:t>
+      </w:r>
+      <w:proofErr w:type="spellStart"/>
+      <w:r>
+        <w:rPr>
+          <w:lang w:val="pt-BR"/>
+        </w:rPr>
+        <w:t>child</w:t>
+      </w:r>
+      <w:proofErr w:type="spellEnd"/>
+      <w:r>
+        <w:rPr>
+          <w:lang w:val="pt-BR"/>
+        </w:rPr>
+        <w:t>, o que impossibilita redirecionar o usuário de tal sessão diretamente para ‘</w:t>
+      </w:r>
+      <w:proofErr w:type="spellStart"/>
+      <w:r>
+        <w:rPr>
+          <w:lang w:val="pt-BR"/>
+        </w:rPr>
+        <w:t>Products</w:t>
+      </w:r>
+      <w:proofErr w:type="spellEnd"/>
+      <w:r>
+        <w:rPr>
+          <w:lang w:val="pt-BR"/>
+        </w:rPr>
+        <w:t xml:space="preserve">’, já que a </w:t>
+      </w:r>
+      <w:proofErr w:type="spellStart"/>
+      <w:r>
+        <w:rPr>
+          <w:lang w:val="pt-BR"/>
+        </w:rPr>
+        <w:t>props</w:t>
+      </w:r>
+      <w:proofErr w:type="spellEnd"/>
+      <w:r>
+        <w:rPr>
+          <w:lang w:val="pt-BR"/>
+        </w:rPr>
+        <w:t xml:space="preserve"> referente à lista de produtos não existe. Importando diretamente em ‘</w:t>
+      </w:r>
+      <w:proofErr w:type="spellStart"/>
+      <w:r>
+        <w:rPr>
+          <w:lang w:val="pt-BR"/>
+        </w:rPr>
+        <w:t>Products</w:t>
+      </w:r>
+      <w:proofErr w:type="spellEnd"/>
+      <w:r>
+        <w:rPr>
+          <w:lang w:val="pt-BR"/>
+        </w:rPr>
+        <w:t>’ o problema é eliminado.</w:t>
       </w:r>
     </w:p>
     <w:p>
@@ -1426,7 +2155,63 @@
           <w:lang w:val="pt-BR"/>
         </w:rPr>
         <w:tab/>
-        <w:t>- Acredito que não será realizado diretamente em ‘Products’. Após o início da criação da página de favoritos me parece que realizar o fetch diretamente em ‘Products’ deixa a situação mais rígida e a lógica em ‘Products’ mais complexa.</w:t>
+        <w:t>- Acredito que não será realizado diretamente em ‘</w:t>
+      </w:r>
+      <w:proofErr w:type="spellStart"/>
+      <w:r>
+        <w:rPr>
+          <w:lang w:val="pt-BR"/>
+        </w:rPr>
+        <w:t>Products</w:t>
+      </w:r>
+      <w:proofErr w:type="spellEnd"/>
+      <w:r>
+        <w:rPr>
+          <w:lang w:val="pt-BR"/>
+        </w:rPr>
+        <w:t xml:space="preserve">’. Após o início da criação da página de favoritos me parece que realizar o </w:t>
+      </w:r>
+      <w:proofErr w:type="spellStart"/>
+      <w:r>
+        <w:rPr>
+          <w:lang w:val="pt-BR"/>
+        </w:rPr>
+        <w:t>fetch</w:t>
+      </w:r>
+      <w:proofErr w:type="spellEnd"/>
+      <w:r>
+        <w:rPr>
+          <w:lang w:val="pt-BR"/>
+        </w:rPr>
+        <w:t xml:space="preserve"> diretamente em ‘</w:t>
+      </w:r>
+      <w:proofErr w:type="spellStart"/>
+      <w:r>
+        <w:rPr>
+          <w:lang w:val="pt-BR"/>
+        </w:rPr>
+        <w:t>Products</w:t>
+      </w:r>
+      <w:proofErr w:type="spellEnd"/>
+      <w:r>
+        <w:rPr>
+          <w:lang w:val="pt-BR"/>
+        </w:rPr>
+        <w:t>’ deixa a situação mais rígida e a lógica em ‘</w:t>
+      </w:r>
+      <w:proofErr w:type="spellStart"/>
+      <w:r>
+        <w:rPr>
+          <w:lang w:val="pt-BR"/>
+        </w:rPr>
+        <w:t>Products</w:t>
+      </w:r>
+      <w:proofErr w:type="spellEnd"/>
+      <w:r>
+        <w:rPr>
+          <w:lang w:val="pt-BR"/>
+        </w:rPr>
+        <w:t>’ mais complexa.</w:t>
       </w:r>
     </w:p>
     <w:p>
@@ -1440,20 +2225,132 @@
           <w:lang w:val="pt-BR"/>
         </w:rPr>
         <w:lastRenderedPageBreak/>
-        <w:t>*Automatizar a população do DB (Não me lembro o nome, mas é o que fiz no app crud easy do angular)</w:t>
-      </w:r>
-    </w:p>
-    <w:p>
-      <w:pPr>
-        <w:rPr>
-          <w:lang w:val="pt-BR"/>
-        </w:rPr>
-      </w:pPr>
-      <w:r>
-        <w:rPr>
-          <w:lang w:val="pt-BR"/>
-        </w:rPr>
-        <w:t>*Decidir o método de fetch a ser usado para exibir os produtos no carrinho. Por ora estou salvando o objeto com os produtos na tabela e realizando o fetch desta em ‘Cart’, mas também seria possível salvar somente o id, realizar o fetch de todos os produtos e extrair o necessário com um filter baseado no id, da maneira que fiz em ‘Wishlist’.</w:t>
+        <w:t xml:space="preserve">*Automatizar a população do DB (Não me lembro o nome, mas é o que fiz no app </w:t>
+      </w:r>
+      <w:proofErr w:type="spellStart"/>
+      <w:r>
+        <w:rPr>
+          <w:lang w:val="pt-BR"/>
+        </w:rPr>
+        <w:t>crud</w:t>
+      </w:r>
+      <w:proofErr w:type="spellEnd"/>
+      <w:r>
+        <w:rPr>
+          <w:lang w:val="pt-BR"/>
+        </w:rPr>
+        <w:t xml:space="preserve"> </w:t>
+      </w:r>
+      <w:proofErr w:type="spellStart"/>
+      <w:r>
+        <w:rPr>
+          <w:lang w:val="pt-BR"/>
+        </w:rPr>
+        <w:t>easy</w:t>
+      </w:r>
+      <w:proofErr w:type="spellEnd"/>
+      <w:r>
+        <w:rPr>
+          <w:lang w:val="pt-BR"/>
+        </w:rPr>
+        <w:t xml:space="preserve"> do angular)</w:t>
+      </w:r>
+    </w:p>
+    <w:p>
+      <w:pPr>
+        <w:rPr>
+          <w:lang w:val="pt-BR"/>
+        </w:rPr>
+      </w:pPr>
+      <w:r>
+        <w:rPr>
+          <w:lang w:val="pt-BR"/>
+        </w:rPr>
+        <w:t xml:space="preserve">*Decidir o método de </w:t>
+      </w:r>
+      <w:proofErr w:type="spellStart"/>
+      <w:r>
+        <w:rPr>
+          <w:lang w:val="pt-BR"/>
+        </w:rPr>
+        <w:t>fetch</w:t>
+      </w:r>
+      <w:proofErr w:type="spellEnd"/>
+      <w:r>
+        <w:rPr>
+          <w:lang w:val="pt-BR"/>
+        </w:rPr>
+        <w:t xml:space="preserve"> a ser usado para exibir os produtos no carrinho. Por ora estou salvando o objeto com os produtos na tabela e realizando o </w:t>
+      </w:r>
+      <w:proofErr w:type="spellStart"/>
+      <w:r>
+        <w:rPr>
+          <w:lang w:val="pt-BR"/>
+        </w:rPr>
+        <w:t>fetch</w:t>
+      </w:r>
+      <w:proofErr w:type="spellEnd"/>
+      <w:r>
+        <w:rPr>
+          <w:lang w:val="pt-BR"/>
+        </w:rPr>
+        <w:t xml:space="preserve"> desta em ‘</w:t>
+      </w:r>
+      <w:proofErr w:type="spellStart"/>
+      <w:r>
+        <w:rPr>
+          <w:lang w:val="pt-BR"/>
+        </w:rPr>
+        <w:t>Cart</w:t>
+      </w:r>
+      <w:proofErr w:type="spellEnd"/>
+      <w:r>
+        <w:rPr>
+          <w:lang w:val="pt-BR"/>
+        </w:rPr>
+        <w:t xml:space="preserve">’, mas também seria possível salvar somente o id, realizar o </w:t>
+      </w:r>
+      <w:proofErr w:type="spellStart"/>
+      <w:r>
+        <w:rPr>
+          <w:lang w:val="pt-BR"/>
+        </w:rPr>
+        <w:t>fetch</w:t>
+      </w:r>
+      <w:proofErr w:type="spellEnd"/>
+      <w:r>
+        <w:rPr>
+          <w:lang w:val="pt-BR"/>
+        </w:rPr>
+        <w:t xml:space="preserve"> de todos os produtos e extrair o necessário com um </w:t>
+      </w:r>
+      <w:proofErr w:type="spellStart"/>
+      <w:r>
+        <w:rPr>
+          <w:lang w:val="pt-BR"/>
+        </w:rPr>
+        <w:t>filter</w:t>
+      </w:r>
+      <w:proofErr w:type="spellEnd"/>
+      <w:r>
+        <w:rPr>
+          <w:lang w:val="pt-BR"/>
+        </w:rPr>
+        <w:t xml:space="preserve"> baseado no id, da maneira que fiz em ‘</w:t>
+      </w:r>
+      <w:proofErr w:type="spellStart"/>
+      <w:r>
+        <w:rPr>
+          <w:lang w:val="pt-BR"/>
+        </w:rPr>
+        <w:t>Wishlist</w:t>
+      </w:r>
+      <w:proofErr w:type="spellEnd"/>
+      <w:r>
+        <w:rPr>
+          <w:lang w:val="pt-BR"/>
+        </w:rPr>
+        <w:t>’.</w:t>
       </w:r>
     </w:p>
     <w:p>

</xml_diff>

<commit_message>
Animação de transição nos slides - finalizado
</commit_message>
<xml_diff>
--- a/Tarefas.docx
+++ b/Tarefas.docx
@@ -392,11 +392,13 @@
     <w:p>
       <w:pPr>
         <w:rPr>
-          <w:lang w:val="pt-BR"/>
-        </w:rPr>
-      </w:pPr>
-      <w:r>
-        <w:rPr>
+          <w:color w:val="00B0F0"/>
+          <w:lang w:val="pt-BR"/>
+        </w:rPr>
+      </w:pPr>
+      <w:r>
+        <w:rPr>
+          <w:color w:val="00B0F0"/>
           <w:lang w:val="pt-BR"/>
         </w:rPr>
         <w:t>*Inserir animação nos slides</w:t>
@@ -650,6 +652,33 @@
           <w:lang w:val="pt-BR"/>
         </w:rPr>
         <w:t>*Inserir possibilidade de cálculo do frete</w:t>
+      </w:r>
+      <w:r>
+        <w:rPr>
+          <w:lang w:val="pt-BR"/>
+        </w:rPr>
+        <w:t xml:space="preserve"> </w:t>
+      </w:r>
+      <w:r>
+        <w:rPr>
+          <w:color w:val="FF0000"/>
+          <w:lang w:val="pt-BR"/>
+        </w:rPr>
+        <w:sym w:font="Wingdings" w:char="F0DF"/>
+      </w:r>
+      <w:r>
+        <w:rPr>
+          <w:color w:val="FF0000"/>
+          <w:lang w:val="pt-BR"/>
+        </w:rPr>
+        <w:t xml:space="preserve"> </w:t>
+      </w:r>
+      <w:r>
+        <w:rPr>
+          <w:color w:val="FF0000"/>
+          <w:lang w:val="pt-BR"/>
+        </w:rPr>
+        <w:sym w:font="Wingdings" w:char="F0DF"/>
       </w:r>
     </w:p>
     <w:p>

</xml_diff>

<commit_message>
animações filtro - bloco geral feito - falta ícone do botão
</commit_message>
<xml_diff>
--- a/Tarefas.docx
+++ b/Tarefas.docx
@@ -321,7 +321,39 @@
           <w:color w:val="00B0F0"/>
           <w:lang w:val="pt-BR"/>
         </w:rPr>
-        <w:t>*Inserir links na sessão ‘shop by room’ para que o usuário seja direcionado para a página de produtos já com a categoria do ambiente selecionada.</w:t>
+        <w:t xml:space="preserve">*Inserir links na sessão ‘shop </w:t>
+      </w:r>
+      <w:proofErr w:type="spellStart"/>
+      <w:r>
+        <w:rPr>
+          <w:color w:val="00B0F0"/>
+          <w:lang w:val="pt-BR"/>
+        </w:rPr>
+        <w:t>by</w:t>
+      </w:r>
+      <w:proofErr w:type="spellEnd"/>
+      <w:r>
+        <w:rPr>
+          <w:color w:val="00B0F0"/>
+          <w:lang w:val="pt-BR"/>
+        </w:rPr>
+        <w:t xml:space="preserve"> </w:t>
+      </w:r>
+      <w:proofErr w:type="spellStart"/>
+      <w:r>
+        <w:rPr>
+          <w:color w:val="00B0F0"/>
+          <w:lang w:val="pt-BR"/>
+        </w:rPr>
+        <w:t>room</w:t>
+      </w:r>
+      <w:proofErr w:type="spellEnd"/>
+      <w:r>
+        <w:rPr>
+          <w:color w:val="00B0F0"/>
+          <w:lang w:val="pt-BR"/>
+        </w:rPr>
+        <w:t>’ para que o usuário seja direcionado para a página de produtos já com a categoria do ambiente selecionada.</w:t>
       </w:r>
     </w:p>
     <w:p>
@@ -337,7 +369,15 @@
           <w:lang w:val="pt-BR"/>
         </w:rPr>
         <w:lastRenderedPageBreak/>
-        <w:t>*Transformar ‘best</w:t>
+        <w:t>*Transformar ‘</w:t>
+      </w:r>
+      <w:proofErr w:type="spellStart"/>
+      <w:r>
+        <w:rPr>
+          <w:color w:val="00B0F0"/>
+          <w:lang w:val="pt-BR"/>
+        </w:rPr>
+        <w:t>best</w:t>
       </w:r>
       <w:r>
         <w:rPr>
@@ -351,8 +391,25 @@
           <w:color w:val="00B0F0"/>
           <w:lang w:val="pt-BR"/>
         </w:rPr>
-        <w:t>eal’ em slider</w:t>
-      </w:r>
+        <w:t>eal</w:t>
+      </w:r>
+      <w:proofErr w:type="spellEnd"/>
+      <w:r>
+        <w:rPr>
+          <w:color w:val="00B0F0"/>
+          <w:lang w:val="pt-BR"/>
+        </w:rPr>
+        <w:t xml:space="preserve">’ em </w:t>
+      </w:r>
+      <w:proofErr w:type="spellStart"/>
+      <w:r>
+        <w:rPr>
+          <w:color w:val="00B0F0"/>
+          <w:lang w:val="pt-BR"/>
+        </w:rPr>
+        <w:t>slider</w:t>
+      </w:r>
+      <w:proofErr w:type="spellEnd"/>
     </w:p>
     <w:p>
       <w:pPr>
@@ -407,6 +464,69 @@
     <w:p>
       <w:pPr>
         <w:rPr>
+          <w:color w:val="FF0000"/>
+          <w:lang w:val="pt-BR"/>
+        </w:rPr>
+      </w:pPr>
+      <w:r>
+        <w:rPr>
+          <w:color w:val="00B0F0"/>
+          <w:lang w:val="pt-BR"/>
+        </w:rPr>
+        <w:t xml:space="preserve">*Criar animação de transição para abrir </w:t>
+      </w:r>
+      <w:r>
+        <w:rPr>
+          <w:color w:val="00B0F0"/>
+          <w:lang w:val="pt-BR"/>
+        </w:rPr>
+        <w:t xml:space="preserve">e fechar </w:t>
+      </w:r>
+      <w:r>
+        <w:rPr>
+          <w:color w:val="00B0F0"/>
+          <w:lang w:val="pt-BR"/>
+        </w:rPr>
+        <w:t xml:space="preserve">o filtro </w:t>
+      </w:r>
+    </w:p>
+    <w:p>
+      <w:pPr>
+        <w:rPr>
+          <w:lang w:val="pt-BR"/>
+        </w:rPr>
+      </w:pPr>
+      <w:r>
+        <w:rPr>
+          <w:lang w:val="pt-BR"/>
+        </w:rPr>
+        <w:t xml:space="preserve">*Inserir animação para ícone do botão de abrir o filtro girar </w:t>
+      </w:r>
+      <w:r>
+        <w:rPr>
+          <w:color w:val="FF0000"/>
+          <w:lang w:val="pt-BR"/>
+        </w:rPr>
+        <w:sym w:font="Wingdings" w:char="F0DF"/>
+      </w:r>
+      <w:r>
+        <w:rPr>
+          <w:color w:val="FF0000"/>
+          <w:lang w:val="pt-BR"/>
+        </w:rPr>
+        <w:t xml:space="preserve"> </w:t>
+      </w:r>
+      <w:r>
+        <w:rPr>
+          <w:color w:val="FF0000"/>
+          <w:lang w:val="pt-BR"/>
+        </w:rPr>
+        <w:sym w:font="Wingdings" w:char="F0DF"/>
+      </w:r>
+    </w:p>
+    <w:p>
+      <w:pPr>
+        <w:rPr>
           <w:color w:val="00B0F0"/>
           <w:lang w:val="pt-BR"/>
         </w:rPr>
@@ -514,7 +634,21 @@
         <w:rPr>
           <w:lang w:val="pt-BR"/>
         </w:rPr>
-        <w:t>*Criar função para ‘favoritar’ produtos</w:t>
+        <w:t>*Criar função para ‘</w:t>
+      </w:r>
+      <w:proofErr w:type="spellStart"/>
+      <w:r>
+        <w:rPr>
+          <w:lang w:val="pt-BR"/>
+        </w:rPr>
+        <w:t>favoritar</w:t>
+      </w:r>
+      <w:proofErr w:type="spellEnd"/>
+      <w:r>
+        <w:rPr>
+          <w:lang w:val="pt-BR"/>
+        </w:rPr>
+        <w:t>’ produtos</w:t>
       </w:r>
       <w:r>
         <w:rPr>
@@ -567,7 +701,23 @@
           <w:color w:val="00B0F0"/>
           <w:lang w:val="pt-BR"/>
         </w:rPr>
-        <w:t>*Criar ranger slider para filtrar preços no filtro</w:t>
+        <w:t xml:space="preserve">*Criar ranger </w:t>
+      </w:r>
+      <w:proofErr w:type="spellStart"/>
+      <w:r>
+        <w:rPr>
+          <w:color w:val="00B0F0"/>
+          <w:lang w:val="pt-BR"/>
+        </w:rPr>
+        <w:t>slider</w:t>
+      </w:r>
+      <w:proofErr w:type="spellEnd"/>
+      <w:r>
+        <w:rPr>
+          <w:color w:val="00B0F0"/>
+          <w:lang w:val="pt-BR"/>
+        </w:rPr>
+        <w:t xml:space="preserve"> para filtrar preços no filtro</w:t>
       </w:r>
     </w:p>
     <w:p>
@@ -589,7 +739,23 @@
           <w:color w:val="00B0F0"/>
           <w:lang w:val="pt-BR"/>
         </w:rPr>
-        <w:t>Criar as funcionalidades do componente ‘filter’</w:t>
+        <w:t>Criar as funcionalidades do componente ‘</w:t>
+      </w:r>
+      <w:proofErr w:type="spellStart"/>
+      <w:r>
+        <w:rPr>
+          <w:color w:val="00B0F0"/>
+          <w:lang w:val="pt-BR"/>
+        </w:rPr>
+        <w:t>filter</w:t>
+      </w:r>
+      <w:proofErr w:type="spellEnd"/>
+      <w:r>
+        <w:rPr>
+          <w:color w:val="00B0F0"/>
+          <w:lang w:val="pt-BR"/>
+        </w:rPr>
+        <w:t>’</w:t>
       </w:r>
       <w:r>
         <w:rPr>
@@ -617,8 +783,17 @@
           <w:color w:val="00B0F0"/>
           <w:lang w:val="pt-BR"/>
         </w:rPr>
-        <w:t>*Criar as funcionalidades do componente ‘Cart</w:t>
-      </w:r>
+        <w:t>*Criar as funcionalidades do componente ‘</w:t>
+      </w:r>
+      <w:proofErr w:type="spellStart"/>
+      <w:r>
+        <w:rPr>
+          <w:color w:val="00B0F0"/>
+          <w:lang w:val="pt-BR"/>
+        </w:rPr>
+        <w:t>Cart</w:t>
+      </w:r>
+      <w:proofErr w:type="spellEnd"/>
       <w:r>
         <w:rPr>
           <w:color w:val="00B0F0"/>
@@ -659,39 +834,93 @@
         </w:rPr>
         <w:t xml:space="preserve"> </w:t>
       </w:r>
-      <w:r>
-        <w:rPr>
-          <w:color w:val="FF0000"/>
-          <w:lang w:val="pt-BR"/>
-        </w:rPr>
-        <w:sym w:font="Wingdings" w:char="F0DF"/>
-      </w:r>
-      <w:r>
-        <w:rPr>
-          <w:color w:val="FF0000"/>
+    </w:p>
+    <w:p>
+      <w:pPr>
+        <w:rPr>
+          <w:lang w:val="pt-BR"/>
+        </w:rPr>
+      </w:pPr>
+      <w:r>
+        <w:rPr>
+          <w:lang w:val="pt-BR"/>
+        </w:rPr>
+        <w:t xml:space="preserve">*Criar </w:t>
+      </w:r>
+      <w:proofErr w:type="spellStart"/>
+      <w:r>
+        <w:rPr>
+          <w:lang w:val="pt-BR"/>
+        </w:rPr>
+        <w:t>backend</w:t>
+      </w:r>
+      <w:proofErr w:type="spellEnd"/>
+      <w:r>
+        <w:rPr>
+          <w:lang w:val="pt-BR"/>
+        </w:rPr>
+        <w:t xml:space="preserve"> para favoritos</w:t>
+      </w:r>
+      <w:r>
+        <w:rPr>
+          <w:lang w:val="pt-BR"/>
+        </w:rPr>
+        <w:t xml:space="preserve"> - DB</w:t>
+      </w:r>
+    </w:p>
+    <w:p>
+      <w:pPr>
+        <w:rPr>
+          <w:lang w:val="pt-BR"/>
+        </w:rPr>
+      </w:pPr>
+      <w:r>
+        <w:rPr>
+          <w:lang w:val="pt-BR"/>
+        </w:rPr>
+        <w:t xml:space="preserve">*Configurar botões de </w:t>
+      </w:r>
+      <w:proofErr w:type="spellStart"/>
+      <w:r>
+        <w:rPr>
+          <w:lang w:val="pt-BR"/>
+        </w:rPr>
+        <w:t>sign</w:t>
+      </w:r>
+      <w:proofErr w:type="spellEnd"/>
+      <w:r>
+        <w:rPr>
           <w:lang w:val="pt-BR"/>
         </w:rPr>
         <w:t xml:space="preserve"> </w:t>
       </w:r>
-      <w:r>
-        <w:rPr>
-          <w:color w:val="FF0000"/>
-          <w:lang w:val="pt-BR"/>
-        </w:rPr>
-        <w:sym w:font="Wingdings" w:char="F0DF"/>
-      </w:r>
-    </w:p>
-    <w:p>
-      <w:pPr>
-        <w:rPr>
-          <w:lang w:val="pt-BR"/>
-        </w:rPr>
-      </w:pPr>
-      <w:r>
-        <w:rPr>
-          <w:lang w:val="pt-BR"/>
-        </w:rPr>
-        <w:t>*Criar backend para favoritos</w:t>
+      <w:proofErr w:type="spellStart"/>
+      <w:r>
+        <w:rPr>
+          <w:lang w:val="pt-BR"/>
+        </w:rPr>
+        <w:t>up</w:t>
+      </w:r>
+      <w:proofErr w:type="spellEnd"/>
+      <w:r>
+        <w:rPr>
+          <w:lang w:val="pt-BR"/>
+        </w:rPr>
+        <w:t xml:space="preserve"> e login para aparecerem somente quando o </w:t>
+      </w:r>
+      <w:proofErr w:type="spellStart"/>
+      <w:r>
+        <w:rPr>
+          <w:lang w:val="pt-BR"/>
+        </w:rPr>
+        <w:t>user</w:t>
+      </w:r>
+      <w:proofErr w:type="spellEnd"/>
+      <w:r>
+        <w:rPr>
+          <w:lang w:val="pt-BR"/>
+        </w:rPr>
+        <w:t xml:space="preserve"> não estiver logado e os demais botões somente quando estiver</w:t>
       </w:r>
       <w:r>
         <w:rPr>
@@ -710,7 +939,52 @@
         <w:rPr>
           <w:lang w:val="pt-BR"/>
         </w:rPr>
-        <w:t>*Configurar botões de sign up e login para aparecerem somente quando o user não estiver logado e os demais botões somente quando estiver</w:t>
+        <w:t xml:space="preserve">*Criar possibilidade para realizar cadastro e login com </w:t>
+      </w:r>
+      <w:proofErr w:type="spellStart"/>
+      <w:r>
+        <w:rPr>
+          <w:lang w:val="pt-BR"/>
+        </w:rPr>
+        <w:t>gmail</w:t>
+      </w:r>
+      <w:proofErr w:type="spellEnd"/>
+      <w:r>
+        <w:rPr>
+          <w:lang w:val="pt-BR"/>
+        </w:rPr>
+        <w:t xml:space="preserve"> e redes sociais (oportunidade para aprender como fazer isso)</w:t>
+      </w:r>
+      <w:r>
+        <w:rPr>
+          <w:lang w:val="pt-BR"/>
+        </w:rPr>
+        <w:t xml:space="preserve"> </w:t>
+      </w:r>
+      <w:r>
+        <w:rPr>
+          <w:lang w:val="pt-BR"/>
+        </w:rPr>
+        <w:t>–</w:t>
+      </w:r>
+      <w:r>
+        <w:rPr>
+          <w:lang w:val="pt-BR"/>
+        </w:rPr>
+        <w:t xml:space="preserve"> DB</w:t>
+      </w:r>
+    </w:p>
+    <w:p>
+      <w:pPr>
+        <w:rPr>
+          <w:lang w:val="pt-BR"/>
+        </w:rPr>
+      </w:pPr>
+      <w:r>
+        <w:rPr>
+          <w:lang w:val="pt-BR"/>
+        </w:rPr>
+        <w:t>*Botão para remover produto do carrinho</w:t>
       </w:r>
       <w:r>
         <w:rPr>
@@ -725,273 +999,344 @@
           <w:lang w:val="pt-BR"/>
         </w:rPr>
       </w:pPr>
-      <w:r>
-        <w:rPr>
-          <w:lang w:val="pt-BR"/>
-        </w:rPr>
-        <w:t>*Criar possibilidade para realizar cadastro e login com gmail e redes sociais (oportunidade para aprender como fazer isso)</w:t>
-      </w:r>
-      <w:r>
-        <w:rPr>
+    </w:p>
+    <w:p>
+      <w:pPr>
+        <w:rPr>
+          <w:lang w:val="pt-BR"/>
+        </w:rPr>
+      </w:pPr>
+    </w:p>
+    <w:p>
+      <w:pPr>
+        <w:rPr>
+          <w:lang w:val="pt-BR"/>
+        </w:rPr>
+      </w:pPr>
+    </w:p>
+    <w:p>
+      <w:pPr>
+        <w:rPr>
+          <w:lang w:val="pt-BR"/>
+        </w:rPr>
+      </w:pPr>
+    </w:p>
+    <w:p>
+      <w:pPr>
+        <w:rPr>
+          <w:lang w:val="pt-BR"/>
+        </w:rPr>
+      </w:pPr>
+    </w:p>
+    <w:p>
+      <w:pPr>
+        <w:rPr>
+          <w:lang w:val="pt-BR"/>
+        </w:rPr>
+      </w:pPr>
+    </w:p>
+    <w:p>
+      <w:pPr>
+        <w:rPr>
+          <w:color w:val="ED7D31" w:themeColor="accent2"/>
+          <w:lang w:val="pt-BR"/>
+        </w:rPr>
+      </w:pPr>
+      <w:r>
+        <w:rPr>
+          <w:color w:val="ED7D31" w:themeColor="accent2"/>
+          <w:lang w:val="pt-BR"/>
+        </w:rPr>
+        <w:t>**MELHORIAS</w:t>
+      </w:r>
+      <w:r>
+        <w:rPr>
+          <w:color w:val="ED7D31" w:themeColor="accent2"/>
+          <w:lang w:val="pt-BR"/>
+        </w:rPr>
+        <w:t xml:space="preserve"> TÉCNICAS</w:t>
+      </w:r>
+      <w:r>
+        <w:rPr>
+          <w:color w:val="ED7D31" w:themeColor="accent2"/>
+          <w:lang w:val="pt-BR"/>
+        </w:rPr>
+        <w:t xml:space="preserve"> E ESTÉTICAS</w:t>
+      </w:r>
+    </w:p>
+    <w:p>
+      <w:pPr>
+        <w:rPr>
+          <w:lang w:val="pt-BR"/>
+        </w:rPr>
+      </w:pPr>
+      <w:r>
+        <w:rPr>
+          <w:lang w:val="pt-BR"/>
+        </w:rPr>
+        <w:t xml:space="preserve">*Inserir a possibilidade de mais de 3 imagens no slide </w:t>
+      </w:r>
+      <w:r>
+        <w:rPr>
+          <w:lang w:val="pt-BR"/>
+        </w:rPr>
+        <w:t>em ‘</w:t>
+      </w:r>
+      <w:proofErr w:type="spellStart"/>
+      <w:r>
+        <w:rPr>
+          <w:lang w:val="pt-BR"/>
+        </w:rPr>
+        <w:t>productsCard</w:t>
+      </w:r>
+      <w:proofErr w:type="spellEnd"/>
+      <w:r>
+        <w:rPr>
+          <w:lang w:val="pt-BR"/>
+        </w:rPr>
+        <w:t>’</w:t>
+      </w:r>
+      <w:r>
+        <w:rPr>
+          <w:lang w:val="pt-BR"/>
+        </w:rPr>
+        <w:t xml:space="preserve">, ainda que o máximo a ser exibido na barra abaixo do </w:t>
+      </w:r>
+      <w:proofErr w:type="spellStart"/>
+      <w:r>
+        <w:rPr>
+          <w:lang w:val="pt-BR"/>
+        </w:rPr>
+        <w:t>slider</w:t>
+      </w:r>
+      <w:proofErr w:type="spellEnd"/>
+      <w:r>
+        <w:rPr>
+          <w:lang w:val="pt-BR"/>
+        </w:rPr>
+        <w:t xml:space="preserve"> seja 3. Nesse caso as imagens não ficarão fixas, mas serão geradas por um loop.</w:t>
+      </w:r>
+    </w:p>
+    <w:p>
+      <w:pPr>
+        <w:rPr>
+          <w:lang w:val="pt-BR"/>
+        </w:rPr>
+      </w:pPr>
+      <w:r>
+        <w:rPr>
+          <w:lang w:val="pt-BR"/>
+        </w:rPr>
+        <w:t>*Configurar responsividade do site</w:t>
+      </w:r>
+    </w:p>
+    <w:p>
+      <w:pPr>
+        <w:rPr>
+          <w:lang w:val="pt-BR"/>
+        </w:rPr>
+      </w:pPr>
+      <w:r>
+        <w:rPr>
+          <w:lang w:val="pt-BR"/>
+        </w:rPr>
+        <w:t>*Transformar ‘</w:t>
+      </w:r>
+      <w:proofErr w:type="spellStart"/>
+      <w:r>
+        <w:rPr>
+          <w:lang w:val="pt-BR"/>
+        </w:rPr>
+        <w:t>tag</w:t>
+      </w:r>
+      <w:proofErr w:type="spellEnd"/>
+      <w:r>
+        <w:rPr>
+          <w:lang w:val="pt-BR"/>
+        </w:rPr>
+        <w:t>’</w:t>
+      </w:r>
+      <w:r>
+        <w:rPr>
+          <w:lang w:val="pt-BR"/>
+        </w:rPr>
+        <w:t xml:space="preserve"> e ‘</w:t>
+      </w:r>
+      <w:proofErr w:type="spellStart"/>
+      <w:r>
+        <w:rPr>
+          <w:lang w:val="pt-BR"/>
+        </w:rPr>
+        <w:t>offer</w:t>
+      </w:r>
+      <w:proofErr w:type="spellEnd"/>
+      <w:r>
+        <w:rPr>
+          <w:lang w:val="pt-BR"/>
+        </w:rPr>
+        <w:t xml:space="preserve"> em </w:t>
+      </w:r>
+      <w:proofErr w:type="spellStart"/>
+      <w:r>
+        <w:rPr>
+          <w:lang w:val="pt-BR"/>
+        </w:rPr>
+        <w:t>array</w:t>
+      </w:r>
+      <w:r>
+        <w:rPr>
+          <w:lang w:val="pt-BR"/>
+        </w:rPr>
+        <w:t>s</w:t>
+      </w:r>
+      <w:proofErr w:type="spellEnd"/>
+      <w:r>
+        <w:rPr>
+          <w:lang w:val="pt-BR"/>
+        </w:rPr>
+        <w:t xml:space="preserve">, para que seja possível haver mais de uma </w:t>
+      </w:r>
+      <w:proofErr w:type="spellStart"/>
+      <w:r>
+        <w:rPr>
+          <w:lang w:val="pt-BR"/>
+        </w:rPr>
+        <w:t>tag</w:t>
+      </w:r>
+      <w:proofErr w:type="spellEnd"/>
+      <w:r>
+        <w:rPr>
+          <w:lang w:val="pt-BR"/>
+        </w:rPr>
+        <w:t xml:space="preserve"> e mais de uma </w:t>
+      </w:r>
+      <w:proofErr w:type="spellStart"/>
+      <w:r>
+        <w:rPr>
+          <w:lang w:val="pt-BR"/>
+        </w:rPr>
+        <w:t>offer</w:t>
+      </w:r>
+      <w:proofErr w:type="spellEnd"/>
+      <w:r>
+        <w:rPr>
+          <w:lang w:val="pt-BR"/>
+        </w:rPr>
+        <w:t xml:space="preserve"> no mesmo produto</w:t>
+      </w:r>
+    </w:p>
+    <w:p>
+      <w:pPr>
+        <w:rPr>
+          <w:lang w:val="pt-BR"/>
+        </w:rPr>
+      </w:pPr>
+      <w:r>
+        <w:rPr>
+          <w:lang w:val="pt-BR"/>
+        </w:rPr>
+        <w:t xml:space="preserve">*Melhorar </w:t>
+      </w:r>
+      <w:proofErr w:type="spellStart"/>
+      <w:r>
+        <w:rPr>
+          <w:lang w:val="pt-BR"/>
+        </w:rPr>
+        <w:t>slider</w:t>
+      </w:r>
+      <w:proofErr w:type="spellEnd"/>
+      <w:r>
+        <w:rPr>
+          <w:lang w:val="pt-BR"/>
+        </w:rPr>
+        <w:t xml:space="preserve"> do filtro de preços, tanto esteticamente quanto funcionalmente.</w:t>
+      </w:r>
+    </w:p>
+    <w:p>
+      <w:pPr>
+        <w:rPr>
+          <w:lang w:val="pt-BR"/>
+        </w:rPr>
+      </w:pPr>
+      <w:r>
+        <w:rPr>
+          <w:lang w:val="pt-BR"/>
+        </w:rPr>
+        <w:t xml:space="preserve">*Entender o porquê do filtro estar ultrapassando os limites da </w:t>
+      </w:r>
+      <w:proofErr w:type="spellStart"/>
+      <w:r>
+        <w:rPr>
+          <w:lang w:val="pt-BR"/>
+        </w:rPr>
+        <w:t>div</w:t>
+      </w:r>
+      <w:proofErr w:type="spellEnd"/>
+      <w:r>
+        <w:rPr>
+          <w:lang w:val="pt-BR"/>
+        </w:rPr>
+        <w:t xml:space="preserve"> container e o porquê da galeria de produtos não estar alinhada com o cabeçalho de navegação.</w:t>
+      </w:r>
+    </w:p>
+    <w:p>
+      <w:pPr>
+        <w:rPr>
+          <w:lang w:val="pt-BR"/>
+        </w:rPr>
+      </w:pPr>
+      <w:r>
+        <w:rPr>
+          <w:lang w:val="pt-BR"/>
+        </w:rPr>
+        <w:t>*Passar classes para módulos e ver o que pode ser reaproveitado</w:t>
+      </w:r>
+    </w:p>
+    <w:p>
+      <w:pPr>
+        <w:rPr>
+          <w:color w:val="00B0F0"/>
+          <w:lang w:val="pt-BR"/>
+        </w:rPr>
+      </w:pPr>
+      <w:r>
+        <w:rPr>
+          <w:color w:val="00B0F0"/>
+          <w:lang w:val="pt-BR"/>
+        </w:rPr>
+        <w:t xml:space="preserve">*Inserir título na página de compra por ambiente, a que o usuário é direcionado ao clicar em ‘shop </w:t>
+      </w:r>
+      <w:proofErr w:type="spellStart"/>
+      <w:r>
+        <w:rPr>
+          <w:color w:val="00B0F0"/>
+          <w:lang w:val="pt-BR"/>
+        </w:rPr>
+        <w:t>by</w:t>
+      </w:r>
+      <w:proofErr w:type="spellEnd"/>
+      <w:r>
+        <w:rPr>
+          <w:color w:val="00B0F0"/>
           <w:lang w:val="pt-BR"/>
         </w:rPr>
         <w:t xml:space="preserve"> </w:t>
       </w:r>
-      <w:r>
-        <w:rPr>
-          <w:lang w:val="pt-BR"/>
-        </w:rPr>
-        <w:t>–</w:t>
-      </w:r>
-      <w:r>
-        <w:rPr>
-          <w:lang w:val="pt-BR"/>
-        </w:rPr>
-        <w:t xml:space="preserve"> DB</w:t>
-      </w:r>
-    </w:p>
-    <w:p>
-      <w:pPr>
-        <w:rPr>
-          <w:lang w:val="pt-BR"/>
-        </w:rPr>
-      </w:pPr>
-      <w:r>
-        <w:rPr>
-          <w:lang w:val="pt-BR"/>
-        </w:rPr>
-        <w:t>*Botão para remover produto do carrinho</w:t>
-      </w:r>
-      <w:r>
-        <w:rPr>
-          <w:lang w:val="pt-BR"/>
-        </w:rPr>
-        <w:t xml:space="preserve"> - DB</w:t>
-      </w:r>
-    </w:p>
-    <w:p>
-      <w:pPr>
-        <w:rPr>
-          <w:lang w:val="pt-BR"/>
-        </w:rPr>
-      </w:pPr>
-    </w:p>
-    <w:p>
-      <w:pPr>
-        <w:rPr>
-          <w:lang w:val="pt-BR"/>
-        </w:rPr>
-      </w:pPr>
-    </w:p>
-    <w:p>
-      <w:pPr>
-        <w:rPr>
-          <w:lang w:val="pt-BR"/>
-        </w:rPr>
-      </w:pPr>
-    </w:p>
-    <w:p>
-      <w:pPr>
-        <w:rPr>
-          <w:lang w:val="pt-BR"/>
-        </w:rPr>
-      </w:pPr>
-    </w:p>
-    <w:p>
-      <w:pPr>
-        <w:rPr>
-          <w:lang w:val="pt-BR"/>
-        </w:rPr>
-      </w:pPr>
-    </w:p>
-    <w:p>
-      <w:pPr>
-        <w:rPr>
-          <w:lang w:val="pt-BR"/>
-        </w:rPr>
-      </w:pPr>
-    </w:p>
-    <w:p>
-      <w:pPr>
-        <w:rPr>
-          <w:color w:val="ED7D31" w:themeColor="accent2"/>
-          <w:lang w:val="pt-BR"/>
-        </w:rPr>
-      </w:pPr>
-      <w:r>
-        <w:rPr>
-          <w:color w:val="ED7D31" w:themeColor="accent2"/>
-          <w:lang w:val="pt-BR"/>
-        </w:rPr>
-        <w:t>**MELHORIAS</w:t>
-      </w:r>
-      <w:r>
-        <w:rPr>
-          <w:color w:val="ED7D31" w:themeColor="accent2"/>
-          <w:lang w:val="pt-BR"/>
-        </w:rPr>
-        <w:t xml:space="preserve"> TÉCNICAS</w:t>
-      </w:r>
-      <w:r>
-        <w:rPr>
-          <w:color w:val="ED7D31" w:themeColor="accent2"/>
-          <w:lang w:val="pt-BR"/>
-        </w:rPr>
-        <w:t xml:space="preserve"> E ESTÉTICAS</w:t>
-      </w:r>
-    </w:p>
-    <w:p>
-      <w:pPr>
-        <w:rPr>
-          <w:lang w:val="pt-BR"/>
-        </w:rPr>
-      </w:pPr>
-      <w:r>
-        <w:rPr>
-          <w:lang w:val="pt-BR"/>
-        </w:rPr>
-        <w:t xml:space="preserve">*Inserir a possibilidade de mais de 3 imagens no slide </w:t>
-      </w:r>
-      <w:r>
-        <w:rPr>
-          <w:lang w:val="pt-BR"/>
-        </w:rPr>
-        <w:t>em ‘productsCard’</w:t>
-      </w:r>
-      <w:r>
-        <w:rPr>
-          <w:lang w:val="pt-BR"/>
-        </w:rPr>
-        <w:t>, ainda que o máximo a ser exibido na barra abaixo do slider seja 3. Nesse caso as imagens não ficarão fixas, mas serão geradas por um loop.</w:t>
-      </w:r>
-    </w:p>
-    <w:p>
-      <w:pPr>
-        <w:rPr>
-          <w:lang w:val="pt-BR"/>
-        </w:rPr>
-      </w:pPr>
-      <w:r>
-        <w:rPr>
-          <w:lang w:val="pt-BR"/>
-        </w:rPr>
-        <w:t>*Configurar responsividade do site</w:t>
-      </w:r>
-    </w:p>
-    <w:p>
-      <w:pPr>
-        <w:rPr>
-          <w:lang w:val="pt-BR"/>
-        </w:rPr>
-      </w:pPr>
-      <w:r>
-        <w:rPr>
-          <w:lang w:val="pt-BR"/>
-        </w:rPr>
-        <w:t>*Transformar ‘tag’</w:t>
-      </w:r>
-      <w:r>
-        <w:rPr>
-          <w:lang w:val="pt-BR"/>
-        </w:rPr>
-        <w:t xml:space="preserve"> e ‘offer</w:t>
-      </w:r>
-      <w:r>
-        <w:rPr>
-          <w:lang w:val="pt-BR"/>
-        </w:rPr>
-        <w:t xml:space="preserve"> em array</w:t>
-      </w:r>
-      <w:r>
-        <w:rPr>
-          <w:lang w:val="pt-BR"/>
-        </w:rPr>
-        <w:t>s</w:t>
-      </w:r>
-      <w:r>
-        <w:rPr>
-          <w:lang w:val="pt-BR"/>
-        </w:rPr>
-        <w:t>, para que seja possível haver mais de uma tag</w:t>
-      </w:r>
-      <w:r>
-        <w:rPr>
-          <w:lang w:val="pt-BR"/>
-        </w:rPr>
-        <w:t xml:space="preserve"> e mais de uma offer no mesmo produto</w:t>
-      </w:r>
-    </w:p>
-    <w:p>
-      <w:pPr>
-        <w:rPr>
-          <w:lang w:val="pt-BR"/>
-        </w:rPr>
-      </w:pPr>
-      <w:r>
-        <w:rPr>
-          <w:lang w:val="pt-BR"/>
-        </w:rPr>
-        <w:t>*Melhorar slider do filtro de preços, tanto esteticamente quanto funcionalmente.</w:t>
-      </w:r>
-    </w:p>
-    <w:p>
-      <w:pPr>
-        <w:rPr>
-          <w:lang w:val="pt-BR"/>
-        </w:rPr>
-      </w:pPr>
-      <w:r>
-        <w:rPr>
-          <w:lang w:val="pt-BR"/>
-        </w:rPr>
-        <w:t xml:space="preserve">*Entender o porquê do filtro estar ultrapassando os limites da </w:t>
-      </w:r>
-      <w:r>
-        <w:rPr>
-          <w:lang w:val="pt-BR"/>
-        </w:rPr>
-        <w:t>div container e o porquê da galeria de produtos não estar alinhada com o cabeçalho de navegação.</w:t>
-      </w:r>
-    </w:p>
-    <w:p>
-      <w:pPr>
-        <w:rPr>
-          <w:lang w:val="pt-BR"/>
-        </w:rPr>
-      </w:pPr>
-      <w:r>
-        <w:rPr>
-          <w:lang w:val="pt-BR"/>
-        </w:rPr>
-        <w:t>*Melhorar transição para abrir o filtro</w:t>
-      </w:r>
-    </w:p>
-    <w:p>
-      <w:pPr>
-        <w:rPr>
-          <w:lang w:val="pt-BR"/>
-        </w:rPr>
-      </w:pPr>
-      <w:r>
-        <w:rPr>
-          <w:lang w:val="pt-BR"/>
-        </w:rPr>
-        <w:t>*Passar classes para módulos e ver o que pode ser reaproveitado</w:t>
-      </w:r>
-    </w:p>
-    <w:p>
-      <w:pPr>
-        <w:rPr>
-          <w:color w:val="00B0F0"/>
-          <w:lang w:val="pt-BR"/>
-        </w:rPr>
-      </w:pPr>
-      <w:r>
-        <w:rPr>
-          <w:color w:val="00B0F0"/>
-          <w:lang w:val="pt-BR"/>
-        </w:rPr>
-        <w:t>*Inserir título na página de compra por ambiente, a que o usuário é direcionado ao clicar em ‘shop by room’</w:t>
+      <w:proofErr w:type="spellStart"/>
+      <w:r>
+        <w:rPr>
+          <w:color w:val="00B0F0"/>
+          <w:lang w:val="pt-BR"/>
+        </w:rPr>
+        <w:t>room</w:t>
+      </w:r>
+      <w:proofErr w:type="spellEnd"/>
+      <w:r>
+        <w:rPr>
+          <w:color w:val="00B0F0"/>
+          <w:lang w:val="pt-BR"/>
+        </w:rPr>
+        <w:t>’</w:t>
       </w:r>
     </w:p>
     <w:p>
@@ -1019,8 +1364,17 @@
           <w:color w:val="00B0F0"/>
           <w:lang w:val="pt-BR"/>
         </w:rPr>
-        <w:t>*Fazer com que a busca possa ser realizada com o enter</w:t>
-      </w:r>
+        <w:t xml:space="preserve">*Fazer com que a busca possa ser realizada com o </w:t>
+      </w:r>
+      <w:proofErr w:type="spellStart"/>
+      <w:r>
+        <w:rPr>
+          <w:color w:val="00B0F0"/>
+          <w:lang w:val="pt-BR"/>
+        </w:rPr>
+        <w:t>enter</w:t>
+      </w:r>
+      <w:proofErr w:type="spellEnd"/>
     </w:p>
     <w:p>
       <w:pPr>
@@ -1083,27 +1437,89 @@
     <w:p>
       <w:pPr>
         <w:rPr>
-          <w:lang w:val="pt-BR"/>
-        </w:rPr>
-      </w:pPr>
-      <w:r>
-        <w:rPr>
-          <w:lang w:val="pt-BR"/>
-        </w:rPr>
-        <w:t>*Talvez automatizar o slider de ‘productCard’</w:t>
-      </w:r>
-    </w:p>
-    <w:p>
-      <w:pPr>
-        <w:rPr>
-          <w:lang w:val="pt-BR"/>
-        </w:rPr>
-      </w:pPr>
-      <w:r>
-        <w:rPr>
-          <w:lang w:val="pt-BR"/>
-        </w:rPr>
-        <w:t>*Talvez encontrar uma maneira do slider de ‘bestDeal’ girar 360º para que não sobre espaço no fim.</w:t>
+          <w:color w:val="7030A0"/>
+          <w:lang w:val="pt-BR"/>
+        </w:rPr>
+      </w:pPr>
+      <w:r>
+        <w:rPr>
+          <w:color w:val="7030A0"/>
+          <w:lang w:val="pt-BR"/>
+        </w:rPr>
+        <w:t xml:space="preserve">*Talvez automatizar o </w:t>
+      </w:r>
+      <w:proofErr w:type="spellStart"/>
+      <w:r>
+        <w:rPr>
+          <w:color w:val="7030A0"/>
+          <w:lang w:val="pt-BR"/>
+        </w:rPr>
+        <w:t>slider</w:t>
+      </w:r>
+      <w:proofErr w:type="spellEnd"/>
+      <w:r>
+        <w:rPr>
+          <w:color w:val="7030A0"/>
+          <w:lang w:val="pt-BR"/>
+        </w:rPr>
+        <w:t xml:space="preserve"> de ‘</w:t>
+      </w:r>
+      <w:proofErr w:type="spellStart"/>
+      <w:r>
+        <w:rPr>
+          <w:color w:val="7030A0"/>
+          <w:lang w:val="pt-BR"/>
+        </w:rPr>
+        <w:t>productCard</w:t>
+      </w:r>
+      <w:proofErr w:type="spellEnd"/>
+      <w:r>
+        <w:rPr>
+          <w:color w:val="7030A0"/>
+          <w:lang w:val="pt-BR"/>
+        </w:rPr>
+        <w:t>’</w:t>
+      </w:r>
+    </w:p>
+    <w:p>
+      <w:pPr>
+        <w:rPr>
+          <w:lang w:val="pt-BR"/>
+        </w:rPr>
+      </w:pPr>
+      <w:r>
+        <w:rPr>
+          <w:lang w:val="pt-BR"/>
+        </w:rPr>
+        <w:t xml:space="preserve">*Talvez encontrar uma maneira do </w:t>
+      </w:r>
+      <w:proofErr w:type="spellStart"/>
+      <w:r>
+        <w:rPr>
+          <w:lang w:val="pt-BR"/>
+        </w:rPr>
+        <w:t>slider</w:t>
+      </w:r>
+      <w:proofErr w:type="spellEnd"/>
+      <w:r>
+        <w:rPr>
+          <w:lang w:val="pt-BR"/>
+        </w:rPr>
+        <w:t xml:space="preserve"> de ‘</w:t>
+      </w:r>
+      <w:proofErr w:type="spellStart"/>
+      <w:r>
+        <w:rPr>
+          <w:lang w:val="pt-BR"/>
+        </w:rPr>
+        <w:t>bestDeal</w:t>
+      </w:r>
+      <w:proofErr w:type="spellEnd"/>
+      <w:r>
+        <w:rPr>
+          <w:lang w:val="pt-BR"/>
+        </w:rPr>
+        <w:t>’ girar 360º para que não sobre espaço no fim.</w:t>
       </w:r>
     </w:p>
     <w:p>
@@ -1125,6 +1541,40 @@
           <w:lang w:val="pt-BR"/>
         </w:rPr>
       </w:pPr>
+      <w:r>
+        <w:rPr>
+          <w:lang w:val="pt-BR"/>
+        </w:rPr>
+        <w:t xml:space="preserve">*Talvez criar animação de transição para ‘show more’ e ‘show </w:t>
+      </w:r>
+      <w:proofErr w:type="spellStart"/>
+      <w:r>
+        <w:rPr>
+          <w:lang w:val="pt-BR"/>
+        </w:rPr>
+        <w:t>less</w:t>
+      </w:r>
+      <w:proofErr w:type="spellEnd"/>
+      <w:r>
+        <w:rPr>
+          <w:lang w:val="pt-BR"/>
+        </w:rPr>
+        <w:t>’ em ‘</w:t>
+      </w:r>
+      <w:proofErr w:type="spellStart"/>
+      <w:r>
+        <w:rPr>
+          <w:lang w:val="pt-BR"/>
+        </w:rPr>
+        <w:t>products</w:t>
+      </w:r>
+      <w:proofErr w:type="spellEnd"/>
+      <w:r>
+        <w:rPr>
+          <w:lang w:val="pt-BR"/>
+        </w:rPr>
+        <w:t>’</w:t>
+      </w:r>
     </w:p>
     <w:p>
       <w:pPr>
@@ -1187,7 +1637,21 @@
         <w:rPr>
           <w:lang w:val="pt-BR"/>
         </w:rPr>
-        <w:t>*Corrigir botão ‘show menos’ em ‘products’, está ficando habilitado quando há poucos produtos</w:t>
+        <w:t>*Corrigir botão ‘show menos’ em ‘</w:t>
+      </w:r>
+      <w:proofErr w:type="spellStart"/>
+      <w:r>
+        <w:rPr>
+          <w:lang w:val="pt-BR"/>
+        </w:rPr>
+        <w:t>products</w:t>
+      </w:r>
+      <w:proofErr w:type="spellEnd"/>
+      <w:r>
+        <w:rPr>
+          <w:lang w:val="pt-BR"/>
+        </w:rPr>
+        <w:t>’, está ficando habilitado quando há poucos produtos</w:t>
       </w:r>
       <w:r>
         <w:rPr>
@@ -1225,20 +1689,62 @@
         <w:rPr>
           <w:lang w:val="pt-BR"/>
         </w:rPr>
-        <w:t>*Descobrir como encerrar a atividade do modal após fechá-lo. Depois que ele é aberto continua sendo executado, ainda que se feche. Aparentemente no caso de componentes de classe é possível utilizar um lifecycle para realizar isso. Descobrir como fazer com hooks.</w:t>
-      </w:r>
-    </w:p>
-    <w:p>
-      <w:pPr>
-        <w:rPr>
-          <w:lang w:val="pt-BR"/>
-        </w:rPr>
-      </w:pPr>
-      <w:r>
-        <w:rPr>
-          <w:lang w:val="pt-BR"/>
-        </w:rPr>
-        <w:t>*Resolver ponto nos slides da página principal onde há uma faixa no meio que impede o clique em uma parte dos slides, já que a div com o texto, barra de progresso e ícones de redes sociais está na frente.</w:t>
+        <w:t xml:space="preserve">*Descobrir como encerrar a atividade do modal após fechá-lo. Depois que ele é aberto continua sendo executado, ainda que se feche. Aparentemente no caso de componentes de classe é possível utilizar um </w:t>
+      </w:r>
+      <w:proofErr w:type="spellStart"/>
+      <w:r>
+        <w:rPr>
+          <w:lang w:val="pt-BR"/>
+        </w:rPr>
+        <w:t>lifecycle</w:t>
+      </w:r>
+      <w:proofErr w:type="spellEnd"/>
+      <w:r>
+        <w:rPr>
+          <w:lang w:val="pt-BR"/>
+        </w:rPr>
+        <w:t xml:space="preserve"> para realizar isso. Descobrir como fazer com </w:t>
+      </w:r>
+      <w:proofErr w:type="spellStart"/>
+      <w:r>
+        <w:rPr>
+          <w:lang w:val="pt-BR"/>
+        </w:rPr>
+        <w:t>hooks</w:t>
+      </w:r>
+      <w:proofErr w:type="spellEnd"/>
+      <w:r>
+        <w:rPr>
+          <w:lang w:val="pt-BR"/>
+        </w:rPr>
+        <w:t>.</w:t>
+      </w:r>
+    </w:p>
+    <w:p>
+      <w:pPr>
+        <w:rPr>
+          <w:lang w:val="pt-BR"/>
+        </w:rPr>
+      </w:pPr>
+      <w:r>
+        <w:rPr>
+          <w:lang w:val="pt-BR"/>
+        </w:rPr>
+        <w:t xml:space="preserve">*Resolver ponto nos slides da página principal onde há uma faixa no meio que impede o clique em uma parte dos slides, já que a </w:t>
+      </w:r>
+      <w:proofErr w:type="spellStart"/>
+      <w:r>
+        <w:rPr>
+          <w:lang w:val="pt-BR"/>
+        </w:rPr>
+        <w:t>div</w:t>
+      </w:r>
+      <w:proofErr w:type="spellEnd"/>
+      <w:r>
+        <w:rPr>
+          <w:lang w:val="pt-BR"/>
+        </w:rPr>
+        <w:t xml:space="preserve"> com o texto, barra de progresso e ícones de redes sociais está na frente.</w:t>
       </w:r>
     </w:p>
     <w:p>
@@ -1276,7 +1782,35 @@
         <w:rPr>
           <w:lang w:val="pt-BR"/>
         </w:rPr>
-        <w:t xml:space="preserve"> deixar somente o texto do slide (onde fica o preço) clicável ou cobrir tudo com uma div invisível que ficaria por cima do texto e receberia o click.</w:t>
+        <w:t xml:space="preserve"> deixar somente o texto do slide (onde fica o preço) </w:t>
+      </w:r>
+      <w:proofErr w:type="spellStart"/>
+      <w:r>
+        <w:rPr>
+          <w:lang w:val="pt-BR"/>
+        </w:rPr>
+        <w:t>clicável</w:t>
+      </w:r>
+      <w:proofErr w:type="spellEnd"/>
+      <w:r>
+        <w:rPr>
+          <w:lang w:val="pt-BR"/>
+        </w:rPr>
+        <w:t xml:space="preserve"> ou cobrir tudo com uma </w:t>
+      </w:r>
+      <w:proofErr w:type="spellStart"/>
+      <w:r>
+        <w:rPr>
+          <w:lang w:val="pt-BR"/>
+        </w:rPr>
+        <w:t>div</w:t>
+      </w:r>
+      <w:proofErr w:type="spellEnd"/>
+      <w:r>
+        <w:rPr>
+          <w:lang w:val="pt-BR"/>
+        </w:rPr>
+        <w:t xml:space="preserve"> invisível que ficaria por cima do texto e receberia o click.</w:t>
       </w:r>
       <w:r>
         <w:rPr>
@@ -1294,13 +1828,83 @@
         <w:rPr>
           <w:lang w:val="pt-BR"/>
         </w:rPr>
-        <w:t xml:space="preserve"> terceira alternativa seria colocar os slides à frente da div e aplicar o ‘z-index’ diretamente nos elementos da div com o texto</w:t>
-      </w:r>
-      <w:r>
-        <w:rPr>
-          <w:lang w:val="pt-BR"/>
-        </w:rPr>
-        <w:t>, assim as partes da div que não interessam ficariam por trás do slider e somente o necessário a sua frente.</w:t>
+        <w:t xml:space="preserve"> terceira alternativa seria colocar os slides à frente da </w:t>
+      </w:r>
+      <w:proofErr w:type="spellStart"/>
+      <w:r>
+        <w:rPr>
+          <w:lang w:val="pt-BR"/>
+        </w:rPr>
+        <w:t>div</w:t>
+      </w:r>
+      <w:proofErr w:type="spellEnd"/>
+      <w:r>
+        <w:rPr>
+          <w:lang w:val="pt-BR"/>
+        </w:rPr>
+        <w:t xml:space="preserve"> e aplicar o ‘z-index’ diretamente nos elementos da </w:t>
+      </w:r>
+      <w:proofErr w:type="spellStart"/>
+      <w:r>
+        <w:rPr>
+          <w:lang w:val="pt-BR"/>
+        </w:rPr>
+        <w:t>div</w:t>
+      </w:r>
+      <w:proofErr w:type="spellEnd"/>
+      <w:r>
+        <w:rPr>
+          <w:lang w:val="pt-BR"/>
+        </w:rPr>
+        <w:t xml:space="preserve"> com o texto</w:t>
+      </w:r>
+      <w:r>
+        <w:rPr>
+          <w:lang w:val="pt-BR"/>
+        </w:rPr>
+        <w:t xml:space="preserve">, assim as partes da </w:t>
+      </w:r>
+      <w:proofErr w:type="spellStart"/>
+      <w:r>
+        <w:rPr>
+          <w:lang w:val="pt-BR"/>
+        </w:rPr>
+        <w:t>div</w:t>
+      </w:r>
+      <w:proofErr w:type="spellEnd"/>
+      <w:r>
+        <w:rPr>
+          <w:lang w:val="pt-BR"/>
+        </w:rPr>
+        <w:t xml:space="preserve"> que não interessam ficariam por trás do </w:t>
+      </w:r>
+      <w:proofErr w:type="spellStart"/>
+      <w:r>
+        <w:rPr>
+          <w:lang w:val="pt-BR"/>
+        </w:rPr>
+        <w:t>slider</w:t>
+      </w:r>
+      <w:proofErr w:type="spellEnd"/>
+      <w:r>
+        <w:rPr>
+          <w:lang w:val="pt-BR"/>
+        </w:rPr>
+        <w:t xml:space="preserve"> e somente o necessário </w:t>
+      </w:r>
+      <w:proofErr w:type="spellStart"/>
+      <w:r>
+        <w:rPr>
+          <w:lang w:val="pt-BR"/>
+        </w:rPr>
+        <w:t>a</w:t>
+      </w:r>
+      <w:proofErr w:type="spellEnd"/>
+      <w:r>
+        <w:rPr>
+          <w:lang w:val="pt-BR"/>
+        </w:rPr>
+        <w:t xml:space="preserve"> sua frente.</w:t>
       </w:r>
     </w:p>
     <w:p>
@@ -1315,12 +1919,14 @@
         </w:rPr>
         <w:t>*Inserir ‘</w:t>
       </w:r>
+      <w:proofErr w:type="spellStart"/>
       <w:r>
         <w:rPr>
           <w:lang w:val="pt-BR"/>
         </w:rPr>
         <w:t>changeQtdeCallBack</w:t>
       </w:r>
+      <w:proofErr w:type="spellEnd"/>
       <w:r>
         <w:rPr>
           <w:lang w:val="pt-BR"/>
@@ -1351,7 +1957,21 @@
         <w:rPr>
           <w:lang w:val="pt-BR"/>
         </w:rPr>
-        <w:t>*O slider do filtro de preços às vezes falha</w:t>
+        <w:t xml:space="preserve">*O </w:t>
+      </w:r>
+      <w:proofErr w:type="spellStart"/>
+      <w:r>
+        <w:rPr>
+          <w:lang w:val="pt-BR"/>
+        </w:rPr>
+        <w:t>slider</w:t>
+      </w:r>
+      <w:proofErr w:type="spellEnd"/>
+      <w:r>
+        <w:rPr>
+          <w:lang w:val="pt-BR"/>
+        </w:rPr>
+        <w:t xml:space="preserve"> do filtro de preços às vezes falha</w:t>
       </w:r>
     </w:p>
     <w:p>
@@ -1386,6 +2006,33 @@
           <w:lang w:val="pt-BR"/>
         </w:rPr>
       </w:pPr>
+      <w:r>
+        <w:rPr>
+          <w:lang w:val="pt-BR"/>
+        </w:rPr>
+        <w:t xml:space="preserve">*Corrigir posição do </w:t>
+      </w:r>
+      <w:proofErr w:type="spellStart"/>
+      <w:r>
+        <w:rPr>
+          <w:lang w:val="pt-BR"/>
+        </w:rPr>
+        <w:t>slider</w:t>
+      </w:r>
+      <w:proofErr w:type="spellEnd"/>
+      <w:r>
+        <w:rPr>
+          <w:lang w:val="pt-BR"/>
+        </w:rPr>
+        <w:t xml:space="preserve"> de preços, que sumiu da tela após eu redimensionar o filtro</w:t>
+      </w:r>
+    </w:p>
+    <w:p>
+      <w:pPr>
+        <w:rPr>
+          <w:lang w:val="pt-BR"/>
+        </w:rPr>
+      </w:pPr>
     </w:p>
     <w:p>
       <w:pPr>
@@ -1446,21 +2093,21 @@
         <w:rPr>
           <w:lang w:val="pt-BR"/>
         </w:rPr>
-        <w:t>Verificar onde realmente é necessário importar ‘productsData’:</w:t>
-      </w:r>
-    </w:p>
-    <w:p>
-      <w:pPr>
-        <w:rPr>
-          <w:lang w:val="pt-BR"/>
-        </w:rPr>
-      </w:pPr>
-      <w:r>
-        <w:rPr>
-          <w:lang w:val="pt-BR"/>
-        </w:rPr>
-        <w:tab/>
-        <w:t xml:space="preserve">- Em ‘MainPageProducts’ aparentemente não é, já que pode ser importado diretamente em ‘Products’, o mesmo ocorre para ‘ShopProduct’, no entanto este último passa como props para ‘BestDeal’ além de somente para ‘products’, o que ocasiona uma importação a mais. </w:t>
+        <w:t>Verificar onde realmente é necessário importar ‘</w:t>
+      </w:r>
+      <w:proofErr w:type="spellStart"/>
+      <w:r>
+        <w:rPr>
+          <w:lang w:val="pt-BR"/>
+        </w:rPr>
+        <w:t>productsData</w:t>
+      </w:r>
+      <w:proofErr w:type="spellEnd"/>
+      <w:r>
+        <w:rPr>
+          <w:lang w:val="pt-BR"/>
+        </w:rPr>
+        <w:t>’:</w:t>
       </w:r>
     </w:p>
     <w:p>
@@ -1475,7 +2122,189 @@
         </w:rPr>
         <w:lastRenderedPageBreak/>
         <w:tab/>
-        <w:t>- O motivo de eu ter resolvido importar diretamente em ‘Products’ por ora é que ‘ShoByRoom’ não possuí o componente não o possui como child, o que impossibilita redirecionar o usuário de tal sessão diretamente para ‘Products’, já que a props referente à lista de produtos não existe. Importando diretamente em ‘Products’ o problema é eliminado.</w:t>
+        <w:t>- Em ‘</w:t>
+      </w:r>
+      <w:proofErr w:type="spellStart"/>
+      <w:r>
+        <w:rPr>
+          <w:lang w:val="pt-BR"/>
+        </w:rPr>
+        <w:t>MainPageProducts</w:t>
+      </w:r>
+      <w:proofErr w:type="spellEnd"/>
+      <w:r>
+        <w:rPr>
+          <w:lang w:val="pt-BR"/>
+        </w:rPr>
+        <w:t>’ aparentemente não é, já que pode ser importado diretamente em ‘</w:t>
+      </w:r>
+      <w:proofErr w:type="spellStart"/>
+      <w:r>
+        <w:rPr>
+          <w:lang w:val="pt-BR"/>
+        </w:rPr>
+        <w:t>Products</w:t>
+      </w:r>
+      <w:proofErr w:type="spellEnd"/>
+      <w:r>
+        <w:rPr>
+          <w:lang w:val="pt-BR"/>
+        </w:rPr>
+        <w:t>’, o mesmo ocorre para ‘</w:t>
+      </w:r>
+      <w:proofErr w:type="spellStart"/>
+      <w:r>
+        <w:rPr>
+          <w:lang w:val="pt-BR"/>
+        </w:rPr>
+        <w:t>ShopProduct</w:t>
+      </w:r>
+      <w:proofErr w:type="spellEnd"/>
+      <w:r>
+        <w:rPr>
+          <w:lang w:val="pt-BR"/>
+        </w:rPr>
+        <w:t xml:space="preserve">’, no entanto este último passa como </w:t>
+      </w:r>
+      <w:proofErr w:type="spellStart"/>
+      <w:r>
+        <w:rPr>
+          <w:lang w:val="pt-BR"/>
+        </w:rPr>
+        <w:t>props</w:t>
+      </w:r>
+      <w:proofErr w:type="spellEnd"/>
+      <w:r>
+        <w:rPr>
+          <w:lang w:val="pt-BR"/>
+        </w:rPr>
+        <w:t xml:space="preserve"> para ‘</w:t>
+      </w:r>
+      <w:proofErr w:type="spellStart"/>
+      <w:r>
+        <w:rPr>
+          <w:lang w:val="pt-BR"/>
+        </w:rPr>
+        <w:t>BestDeal</w:t>
+      </w:r>
+      <w:proofErr w:type="spellEnd"/>
+      <w:r>
+        <w:rPr>
+          <w:lang w:val="pt-BR"/>
+        </w:rPr>
+        <w:t>’ além de somente para ‘</w:t>
+      </w:r>
+      <w:proofErr w:type="spellStart"/>
+      <w:r>
+        <w:rPr>
+          <w:lang w:val="pt-BR"/>
+        </w:rPr>
+        <w:t>products</w:t>
+      </w:r>
+      <w:proofErr w:type="spellEnd"/>
+      <w:r>
+        <w:rPr>
+          <w:lang w:val="pt-BR"/>
+        </w:rPr>
+        <w:t xml:space="preserve">’, o que ocasiona uma importação a mais. </w:t>
+      </w:r>
+    </w:p>
+    <w:p>
+      <w:pPr>
+        <w:rPr>
+          <w:lang w:val="pt-BR"/>
+        </w:rPr>
+      </w:pPr>
+      <w:r>
+        <w:rPr>
+          <w:lang w:val="pt-BR"/>
+        </w:rPr>
+        <w:tab/>
+        <w:t>- O motivo de eu ter resolvido importar diretamente em ‘</w:t>
+      </w:r>
+      <w:proofErr w:type="spellStart"/>
+      <w:r>
+        <w:rPr>
+          <w:lang w:val="pt-BR"/>
+        </w:rPr>
+        <w:t>Products</w:t>
+      </w:r>
+      <w:proofErr w:type="spellEnd"/>
+      <w:r>
+        <w:rPr>
+          <w:lang w:val="pt-BR"/>
+        </w:rPr>
+        <w:t>’ por ora é que ‘</w:t>
+      </w:r>
+      <w:proofErr w:type="spellStart"/>
+      <w:r>
+        <w:rPr>
+          <w:lang w:val="pt-BR"/>
+        </w:rPr>
+        <w:t>ShoByRoom</w:t>
+      </w:r>
+      <w:proofErr w:type="spellEnd"/>
+      <w:r>
+        <w:rPr>
+          <w:lang w:val="pt-BR"/>
+        </w:rPr>
+        <w:t xml:space="preserve">’ não possuí o componente não o possui como </w:t>
+      </w:r>
+      <w:proofErr w:type="spellStart"/>
+      <w:r>
+        <w:rPr>
+          <w:lang w:val="pt-BR"/>
+        </w:rPr>
+        <w:t>child</w:t>
+      </w:r>
+      <w:proofErr w:type="spellEnd"/>
+      <w:r>
+        <w:rPr>
+          <w:lang w:val="pt-BR"/>
+        </w:rPr>
+        <w:t>, o que impossibilita redirecionar o usuário de tal sessão diretamente para ‘</w:t>
+      </w:r>
+      <w:proofErr w:type="spellStart"/>
+      <w:r>
+        <w:rPr>
+          <w:lang w:val="pt-BR"/>
+        </w:rPr>
+        <w:t>Products</w:t>
+      </w:r>
+      <w:proofErr w:type="spellEnd"/>
+      <w:r>
+        <w:rPr>
+          <w:lang w:val="pt-BR"/>
+        </w:rPr>
+        <w:t xml:space="preserve">’, já que a </w:t>
+      </w:r>
+      <w:proofErr w:type="spellStart"/>
+      <w:r>
+        <w:rPr>
+          <w:lang w:val="pt-BR"/>
+        </w:rPr>
+        <w:t>props</w:t>
+      </w:r>
+      <w:proofErr w:type="spellEnd"/>
+      <w:r>
+        <w:rPr>
+          <w:lang w:val="pt-BR"/>
+        </w:rPr>
+        <w:t xml:space="preserve"> referente à lista de produtos não existe. Importando diretamente em ‘</w:t>
+      </w:r>
+      <w:proofErr w:type="spellStart"/>
+      <w:r>
+        <w:rPr>
+          <w:lang w:val="pt-BR"/>
+        </w:rPr>
+        <w:t>Products</w:t>
+      </w:r>
+      <w:proofErr w:type="spellEnd"/>
+      <w:r>
+        <w:rPr>
+          <w:lang w:val="pt-BR"/>
+        </w:rPr>
+        <w:t>’ o problema é eliminado.</w:t>
       </w:r>
     </w:p>
     <w:p>
@@ -1503,33 +2332,201 @@
           <w:lang w:val="pt-BR"/>
         </w:rPr>
         <w:tab/>
-        <w:t>- Acredito que não será realizado diretamente em ‘Products’. Após o início da criação da página de favoritos me parece que realizar o fetch diretamente em ‘Products’ deixa a situação mais rígida e a lógica em ‘Products’ mais complexa.</w:t>
-      </w:r>
-    </w:p>
-    <w:p>
-      <w:pPr>
-        <w:rPr>
-          <w:lang w:val="pt-BR"/>
-        </w:rPr>
-      </w:pPr>
-      <w:r>
-        <w:rPr>
-          <w:lang w:val="pt-BR"/>
-        </w:rPr>
-        <w:t>*Automatizar a população do DB (Não me lembro o nome, mas é o que fiz no app crud easy do angular)</w:t>
-      </w:r>
-    </w:p>
-    <w:p>
-      <w:pPr>
-        <w:rPr>
-          <w:lang w:val="pt-BR"/>
-        </w:rPr>
-      </w:pPr>
-      <w:r>
-        <w:rPr>
-          <w:lang w:val="pt-BR"/>
-        </w:rPr>
-        <w:t>*Decidir o método de fetch a ser usado para exibir os produtos no carrinho. Por ora estou salvando o objeto com os produtos na tabela e realizando o fetch desta em ‘Cart’, mas também seria possível salvar somente o id, realizar o fetch de todos os produtos e extrair o necessário com um filter baseado no id, da maneira que fiz em ‘Wishlist’.</w:t>
+        <w:t>- Acredito que não será realizado diretamente em ‘</w:t>
+      </w:r>
+      <w:proofErr w:type="spellStart"/>
+      <w:r>
+        <w:rPr>
+          <w:lang w:val="pt-BR"/>
+        </w:rPr>
+        <w:t>Products</w:t>
+      </w:r>
+      <w:proofErr w:type="spellEnd"/>
+      <w:r>
+        <w:rPr>
+          <w:lang w:val="pt-BR"/>
+        </w:rPr>
+        <w:t xml:space="preserve">’. Após o início da criação da página de favoritos me parece que realizar o </w:t>
+      </w:r>
+      <w:proofErr w:type="spellStart"/>
+      <w:r>
+        <w:rPr>
+          <w:lang w:val="pt-BR"/>
+        </w:rPr>
+        <w:t>fetch</w:t>
+      </w:r>
+      <w:proofErr w:type="spellEnd"/>
+      <w:r>
+        <w:rPr>
+          <w:lang w:val="pt-BR"/>
+        </w:rPr>
+        <w:t xml:space="preserve"> diretamente em ‘</w:t>
+      </w:r>
+      <w:proofErr w:type="spellStart"/>
+      <w:r>
+        <w:rPr>
+          <w:lang w:val="pt-BR"/>
+        </w:rPr>
+        <w:t>Products</w:t>
+      </w:r>
+      <w:proofErr w:type="spellEnd"/>
+      <w:r>
+        <w:rPr>
+          <w:lang w:val="pt-BR"/>
+        </w:rPr>
+        <w:t>’ deixa a situação mais rígida e a lógica em ‘</w:t>
+      </w:r>
+      <w:proofErr w:type="spellStart"/>
+      <w:r>
+        <w:rPr>
+          <w:lang w:val="pt-BR"/>
+        </w:rPr>
+        <w:t>Products</w:t>
+      </w:r>
+      <w:proofErr w:type="spellEnd"/>
+      <w:r>
+        <w:rPr>
+          <w:lang w:val="pt-BR"/>
+        </w:rPr>
+        <w:t>’ mais complexa.</w:t>
+      </w:r>
+    </w:p>
+    <w:p>
+      <w:pPr>
+        <w:rPr>
+          <w:lang w:val="pt-BR"/>
+        </w:rPr>
+      </w:pPr>
+      <w:r>
+        <w:rPr>
+          <w:lang w:val="pt-BR"/>
+        </w:rPr>
+        <w:t xml:space="preserve">*Automatizar a população do DB (Não me lembro o nome, mas é o que fiz no app </w:t>
+      </w:r>
+      <w:proofErr w:type="spellStart"/>
+      <w:r>
+        <w:rPr>
+          <w:lang w:val="pt-BR"/>
+        </w:rPr>
+        <w:t>crud</w:t>
+      </w:r>
+      <w:proofErr w:type="spellEnd"/>
+      <w:r>
+        <w:rPr>
+          <w:lang w:val="pt-BR"/>
+        </w:rPr>
+        <w:t xml:space="preserve"> </w:t>
+      </w:r>
+      <w:proofErr w:type="spellStart"/>
+      <w:r>
+        <w:rPr>
+          <w:lang w:val="pt-BR"/>
+        </w:rPr>
+        <w:t>easy</w:t>
+      </w:r>
+      <w:proofErr w:type="spellEnd"/>
+      <w:r>
+        <w:rPr>
+          <w:lang w:val="pt-BR"/>
+        </w:rPr>
+        <w:t xml:space="preserve"> do angular)</w:t>
+      </w:r>
+    </w:p>
+    <w:p>
+      <w:pPr>
+        <w:rPr>
+          <w:lang w:val="pt-BR"/>
+        </w:rPr>
+      </w:pPr>
+      <w:r>
+        <w:rPr>
+          <w:lang w:val="pt-BR"/>
+        </w:rPr>
+        <w:t xml:space="preserve">*Decidir o método de </w:t>
+      </w:r>
+      <w:proofErr w:type="spellStart"/>
+      <w:r>
+        <w:rPr>
+          <w:lang w:val="pt-BR"/>
+        </w:rPr>
+        <w:t>fetch</w:t>
+      </w:r>
+      <w:proofErr w:type="spellEnd"/>
+      <w:r>
+        <w:rPr>
+          <w:lang w:val="pt-BR"/>
+        </w:rPr>
+        <w:t xml:space="preserve"> a ser usado para exibir os produtos no carrinho. Por ora estou salvando o objeto com os produtos na tabela e realizando o </w:t>
+      </w:r>
+      <w:proofErr w:type="spellStart"/>
+      <w:r>
+        <w:rPr>
+          <w:lang w:val="pt-BR"/>
+        </w:rPr>
+        <w:t>fetch</w:t>
+      </w:r>
+      <w:proofErr w:type="spellEnd"/>
+      <w:r>
+        <w:rPr>
+          <w:lang w:val="pt-BR"/>
+        </w:rPr>
+        <w:t xml:space="preserve"> desta em ‘</w:t>
+      </w:r>
+      <w:proofErr w:type="spellStart"/>
+      <w:r>
+        <w:rPr>
+          <w:lang w:val="pt-BR"/>
+        </w:rPr>
+        <w:t>Cart</w:t>
+      </w:r>
+      <w:proofErr w:type="spellEnd"/>
+      <w:r>
+        <w:rPr>
+          <w:lang w:val="pt-BR"/>
+        </w:rPr>
+        <w:t xml:space="preserve">’, mas também seria possível salvar somente o id, realizar o </w:t>
+      </w:r>
+      <w:proofErr w:type="spellStart"/>
+      <w:r>
+        <w:rPr>
+          <w:lang w:val="pt-BR"/>
+        </w:rPr>
+        <w:t>fetch</w:t>
+      </w:r>
+      <w:proofErr w:type="spellEnd"/>
+      <w:r>
+        <w:rPr>
+          <w:lang w:val="pt-BR"/>
+        </w:rPr>
+        <w:t xml:space="preserve"> de todos os produtos e extrair o necessário com um </w:t>
+      </w:r>
+      <w:proofErr w:type="spellStart"/>
+      <w:r>
+        <w:rPr>
+          <w:lang w:val="pt-BR"/>
+        </w:rPr>
+        <w:t>filter</w:t>
+      </w:r>
+      <w:proofErr w:type="spellEnd"/>
+      <w:r>
+        <w:rPr>
+          <w:lang w:val="pt-BR"/>
+        </w:rPr>
+        <w:t xml:space="preserve"> baseado no id, da maneira que fiz em ‘</w:t>
+      </w:r>
+      <w:proofErr w:type="spellStart"/>
+      <w:r>
+        <w:rPr>
+          <w:lang w:val="pt-BR"/>
+        </w:rPr>
+        <w:t>Wishlist</w:t>
+      </w:r>
+      <w:proofErr w:type="spellEnd"/>
+      <w:r>
+        <w:rPr>
+          <w:lang w:val="pt-BR"/>
+        </w:rPr>
+        <w:t>’.</w:t>
       </w:r>
     </w:p>
     <w:p>

</xml_diff>

<commit_message>
funcionalidade do slider de preços - finalizado
</commit_message>
<xml_diff>
--- a/Tarefas.docx
+++ b/Tarefas.docx
@@ -1209,11 +1209,13 @@
     <w:p>
       <w:pPr>
         <w:rPr>
-          <w:lang w:val="pt-BR"/>
-        </w:rPr>
-      </w:pPr>
-      <w:r>
-        <w:rPr>
+          <w:color w:val="00B0F0"/>
+          <w:lang w:val="pt-BR"/>
+        </w:rPr>
+      </w:pPr>
+      <w:r>
+        <w:rPr>
+          <w:color w:val="00B0F0"/>
           <w:lang w:val="pt-BR"/>
         </w:rPr>
         <w:t xml:space="preserve">*Melhorar </w:t>
@@ -1221,6 +1223,7 @@
       <w:proofErr w:type="spellStart"/>
       <w:r>
         <w:rPr>
+          <w:color w:val="00B0F0"/>
           <w:lang w:val="pt-BR"/>
         </w:rPr>
         <w:t>slider</w:t>
@@ -1228,6 +1231,7 @@
       <w:proofErr w:type="spellEnd"/>
       <w:r>
         <w:rPr>
+          <w:color w:val="00B0F0"/>
           <w:lang w:val="pt-BR"/>
         </w:rPr>
         <w:t xml:space="preserve"> do filtro de preços, tanto esteticamente quanto funcionalmente.</w:t>
@@ -1966,11 +1970,41 @@
         <w:rPr>
           <w:lang w:val="pt-BR"/>
         </w:rPr>
+        <w:t xml:space="preserve">*Preços no </w:t>
+      </w:r>
+      <w:proofErr w:type="spellStart"/>
+      <w:r>
+        <w:rPr>
+          <w:lang w:val="pt-BR"/>
+        </w:rPr>
+        <w:t>slider</w:t>
+      </w:r>
+      <w:proofErr w:type="spellEnd"/>
+      <w:r>
+        <w:rPr>
+          <w:lang w:val="pt-BR"/>
+        </w:rPr>
+        <w:t xml:space="preserve"> de preço (no filtro) estão mal formatados e sobrepondo um ao outro – corrigir isso</w:t>
+      </w:r>
+    </w:p>
+    <w:p>
+      <w:pPr>
+        <w:rPr>
+          <w:color w:val="00B0F0"/>
+          <w:lang w:val="pt-BR"/>
+        </w:rPr>
+      </w:pPr>
+      <w:r>
+        <w:rPr>
+          <w:color w:val="00B0F0"/>
+          <w:lang w:val="pt-BR"/>
+        </w:rPr>
         <w:t xml:space="preserve">*O </w:t>
       </w:r>
       <w:proofErr w:type="spellStart"/>
       <w:r>
         <w:rPr>
+          <w:color w:val="00B0F0"/>
           <w:lang w:val="pt-BR"/>
         </w:rPr>
         <w:t>slider</w:t>
@@ -1978,6 +2012,7 @@
       <w:proofErr w:type="spellEnd"/>
       <w:r>
         <w:rPr>
+          <w:color w:val="00B0F0"/>
           <w:lang w:val="pt-BR"/>
         </w:rPr>
         <w:t xml:space="preserve"> do filtro de preços às vezes falha</w:t>

</xml_diff>

<commit_message>
correção de bugs - faltando navegação e memory leak no modal
</commit_message>
<xml_diff>
--- a/Tarefas.docx
+++ b/Tarefas.docx
@@ -1641,11 +1641,13 @@
     <w:p>
       <w:pPr>
         <w:rPr>
-          <w:lang w:val="pt-BR"/>
-        </w:rPr>
-      </w:pPr>
-      <w:r>
-        <w:rPr>
+          <w:color w:val="00B0F0"/>
+          <w:lang w:val="pt-BR"/>
+        </w:rPr>
+      </w:pPr>
+      <w:r>
+        <w:rPr>
+          <w:color w:val="00B0F0"/>
           <w:lang w:val="pt-BR"/>
         </w:rPr>
         <w:t>*Corrigir botão ‘show menos’ em ‘</w:t>
@@ -1653,6 +1655,7 @@
       <w:proofErr w:type="spellStart"/>
       <w:r>
         <w:rPr>
+          <w:color w:val="00B0F0"/>
           <w:lang w:val="pt-BR"/>
         </w:rPr>
         <w:t>products</w:t>
@@ -1660,18 +1663,21 @@
       <w:proofErr w:type="spellEnd"/>
       <w:r>
         <w:rPr>
+          <w:color w:val="00B0F0"/>
           <w:lang w:val="pt-BR"/>
         </w:rPr>
         <w:t>’, está ficando habilitado quando há poucos produtos</w:t>
       </w:r>
       <w:r>
         <w:rPr>
+          <w:color w:val="00B0F0"/>
           <w:lang w:val="pt-BR"/>
         </w:rPr>
         <w:t xml:space="preserve"> e zerando a lista de produtos se for pressionado quando há somente uma fileira</w:t>
       </w:r>
       <w:r>
         <w:rPr>
+          <w:color w:val="00B0F0"/>
           <w:lang w:val="pt-BR"/>
         </w:rPr>
         <w:t>.</w:t>
@@ -1700,7 +1706,19 @@
         <w:rPr>
           <w:lang w:val="pt-BR"/>
         </w:rPr>
-        <w:t xml:space="preserve">*Descobrir como encerrar a atividade do modal após fechá-lo. Depois que ele é aberto continua sendo executado, ainda que se feche. Aparentemente no caso de componentes de classe é possível utilizar um </w:t>
+        <w:t>*Descobrir como encerrar a atividade do modal após fechá-lo. Depois que ele é aberto continua sendo executado, ainda que se feche. Aparentemente</w:t>
+      </w:r>
+      <w:r>
+        <w:rPr>
+          <w:lang w:val="pt-BR"/>
+        </w:rPr>
+        <w:t>,</w:t>
+      </w:r>
+      <w:r>
+        <w:rPr>
+          <w:lang w:val="pt-BR"/>
+        </w:rPr>
+        <w:t xml:space="preserve"> no caso de componentes de classe é possível utilizar um </w:t>
       </w:r>
       <w:proofErr w:type="spellStart"/>
       <w:r>
@@ -1734,11 +1752,13 @@
     <w:p>
       <w:pPr>
         <w:rPr>
-          <w:lang w:val="pt-BR"/>
-        </w:rPr>
-      </w:pPr>
-      <w:r>
-        <w:rPr>
+          <w:color w:val="00B0F0"/>
+          <w:lang w:val="pt-BR"/>
+        </w:rPr>
+      </w:pPr>
+      <w:r>
+        <w:rPr>
+          <w:color w:val="00B0F0"/>
           <w:lang w:val="pt-BR"/>
         </w:rPr>
         <w:t xml:space="preserve">*Resolver ponto nos slides da página principal onde há uma faixa no meio que impede o clique em uma parte dos slides, já que a </w:t>
@@ -1746,6 +1766,7 @@
       <w:proofErr w:type="spellStart"/>
       <w:r>
         <w:rPr>
+          <w:color w:val="00B0F0"/>
           <w:lang w:val="pt-BR"/>
         </w:rPr>
         <w:t>div</w:t>
@@ -1753,6 +1774,7 @@
       <w:proofErr w:type="spellEnd"/>
       <w:r>
         <w:rPr>
+          <w:color w:val="00B0F0"/>
           <w:lang w:val="pt-BR"/>
         </w:rPr>
         <w:t xml:space="preserve"> com o texto, barra de progresso e ícones de redes sociais está na frente.</w:t>
@@ -1761,11 +1783,13 @@
     <w:p>
       <w:pPr>
         <w:rPr>
-          <w:lang w:val="pt-BR"/>
-        </w:rPr>
-      </w:pPr>
-      <w:r>
-        <w:rPr>
+          <w:color w:val="00B0F0"/>
+          <w:lang w:val="pt-BR"/>
+        </w:rPr>
+      </w:pPr>
+      <w:r>
+        <w:rPr>
+          <w:color w:val="00B0F0"/>
           <w:lang w:val="pt-BR"/>
         </w:rPr>
         <w:tab/>
@@ -1773,24 +1797,28 @@
       </w:r>
       <w:r>
         <w:rPr>
+          <w:color w:val="00B0F0"/>
           <w:lang w:val="pt-BR"/>
         </w:rPr>
         <w:t>três</w:t>
       </w:r>
       <w:r>
         <w:rPr>
+          <w:color w:val="00B0F0"/>
           <w:lang w:val="pt-BR"/>
         </w:rPr>
         <w:t xml:space="preserve"> possibilidade</w:t>
       </w:r>
       <w:r>
         <w:rPr>
+          <w:color w:val="00B0F0"/>
           <w:lang w:val="pt-BR"/>
         </w:rPr>
         <w:t>s:</w:t>
       </w:r>
       <w:r>
         <w:rPr>
+          <w:color w:val="00B0F0"/>
           <w:lang w:val="pt-BR"/>
         </w:rPr>
         <w:t xml:space="preserve"> deixar somente o texto do slide (onde fica o preço) </w:t>
@@ -1798,6 +1826,7 @@
       <w:proofErr w:type="spellStart"/>
       <w:r>
         <w:rPr>
+          <w:color w:val="00B0F0"/>
           <w:lang w:val="pt-BR"/>
         </w:rPr>
         <w:t>clicável</w:t>
@@ -1805,6 +1834,7 @@
       <w:proofErr w:type="spellEnd"/>
       <w:r>
         <w:rPr>
+          <w:color w:val="00B0F0"/>
           <w:lang w:val="pt-BR"/>
         </w:rPr>
         <w:t xml:space="preserve"> ou cobrir tudo com uma </w:t>
@@ -1812,6 +1842,7 @@
       <w:proofErr w:type="spellStart"/>
       <w:r>
         <w:rPr>
+          <w:color w:val="00B0F0"/>
           <w:lang w:val="pt-BR"/>
         </w:rPr>
         <w:t>div</w:t>
@@ -1819,24 +1850,28 @@
       <w:proofErr w:type="spellEnd"/>
       <w:r>
         <w:rPr>
+          <w:color w:val="00B0F0"/>
           <w:lang w:val="pt-BR"/>
         </w:rPr>
         <w:t xml:space="preserve"> invisível que ficaria por cima do texto e receberia o click.</w:t>
       </w:r>
       <w:r>
         <w:rPr>
+          <w:color w:val="00B0F0"/>
           <w:lang w:val="pt-BR"/>
         </w:rPr>
         <w:t xml:space="preserve"> </w:t>
       </w:r>
       <w:r>
         <w:rPr>
+          <w:color w:val="00B0F0"/>
           <w:lang w:val="pt-BR"/>
         </w:rPr>
         <w:t>A</w:t>
       </w:r>
       <w:r>
         <w:rPr>
+          <w:color w:val="00B0F0"/>
           <w:lang w:val="pt-BR"/>
         </w:rPr>
         <w:t xml:space="preserve"> terceira alternativa seria colocar os slides à frente da </w:t>
@@ -1844,6 +1879,7 @@
       <w:proofErr w:type="spellStart"/>
       <w:r>
         <w:rPr>
+          <w:color w:val="00B0F0"/>
           <w:lang w:val="pt-BR"/>
         </w:rPr>
         <w:t>div</w:t>
@@ -1851,6 +1887,7 @@
       <w:proofErr w:type="spellEnd"/>
       <w:r>
         <w:rPr>
+          <w:color w:val="00B0F0"/>
           <w:lang w:val="pt-BR"/>
         </w:rPr>
         <w:t xml:space="preserve"> e aplicar o ‘z-index’ diretamente nos elementos da </w:t>
@@ -1858,6 +1895,7 @@
       <w:proofErr w:type="spellStart"/>
       <w:r>
         <w:rPr>
+          <w:color w:val="00B0F0"/>
           <w:lang w:val="pt-BR"/>
         </w:rPr>
         <w:t>div</w:t>
@@ -1865,12 +1903,14 @@
       <w:proofErr w:type="spellEnd"/>
       <w:r>
         <w:rPr>
+          <w:color w:val="00B0F0"/>
           <w:lang w:val="pt-BR"/>
         </w:rPr>
         <w:t xml:space="preserve"> com o texto</w:t>
       </w:r>
       <w:r>
         <w:rPr>
+          <w:color w:val="00B0F0"/>
           <w:lang w:val="pt-BR"/>
         </w:rPr>
         <w:t xml:space="preserve">, assim as partes da </w:t>
@@ -1878,6 +1918,7 @@
       <w:proofErr w:type="spellStart"/>
       <w:r>
         <w:rPr>
+          <w:color w:val="00B0F0"/>
           <w:lang w:val="pt-BR"/>
         </w:rPr>
         <w:t>div</w:t>
@@ -1885,6 +1926,7 @@
       <w:proofErr w:type="spellEnd"/>
       <w:r>
         <w:rPr>
+          <w:color w:val="00B0F0"/>
           <w:lang w:val="pt-BR"/>
         </w:rPr>
         <w:t xml:space="preserve"> que não interessam ficariam por trás do </w:t>
@@ -1892,6 +1934,7 @@
       <w:proofErr w:type="spellStart"/>
       <w:r>
         <w:rPr>
+          <w:color w:val="00B0F0"/>
           <w:lang w:val="pt-BR"/>
         </w:rPr>
         <w:t>slider</w:t>
@@ -1899,6 +1942,7 @@
       <w:proofErr w:type="spellEnd"/>
       <w:r>
         <w:rPr>
+          <w:color w:val="00B0F0"/>
           <w:lang w:val="pt-BR"/>
         </w:rPr>
         <w:t xml:space="preserve"> e somente o necessário </w:t>
@@ -1907,6 +1951,7 @@
       <w:proofErr w:type="gramStart"/>
       <w:r>
         <w:rPr>
+          <w:color w:val="00B0F0"/>
           <w:lang w:val="pt-BR"/>
         </w:rPr>
         <w:t>a</w:t>
@@ -1915,6 +1960,7 @@
       <w:proofErr w:type="gramEnd"/>
       <w:r>
         <w:rPr>
+          <w:color w:val="00B0F0"/>
           <w:lang w:val="pt-BR"/>
         </w:rPr>
         <w:t xml:space="preserve"> sua frente.</w:t>
@@ -1923,11 +1969,13 @@
     <w:p>
       <w:pPr>
         <w:rPr>
-          <w:lang w:val="pt-BR"/>
-        </w:rPr>
-      </w:pPr>
-      <w:r>
-        <w:rPr>
+          <w:color w:val="00B0F0"/>
+          <w:lang w:val="pt-BR"/>
+        </w:rPr>
+      </w:pPr>
+      <w:r>
+        <w:rPr>
+          <w:color w:val="00B0F0"/>
           <w:lang w:val="pt-BR"/>
         </w:rPr>
         <w:t>*Inserir ‘</w:t>
@@ -1935,6 +1983,7 @@
       <w:proofErr w:type="spellStart"/>
       <w:r>
         <w:rPr>
+          <w:color w:val="00B0F0"/>
           <w:lang w:val="pt-BR"/>
         </w:rPr>
         <w:t>changeQtdeCallBack</w:t>
@@ -1942,6 +1991,7 @@
       <w:proofErr w:type="spellEnd"/>
       <w:r>
         <w:rPr>
+          <w:color w:val="00B0F0"/>
           <w:lang w:val="pt-BR"/>
         </w:rPr>
         <w:t>’ no componente de quantidade do modal</w:t>
@@ -1950,11 +2000,13 @@
     <w:p>
       <w:pPr>
         <w:rPr>
-          <w:lang w:val="pt-BR"/>
-        </w:rPr>
-      </w:pPr>
-      <w:r>
-        <w:rPr>
+          <w:color w:val="00B0F0"/>
+          <w:lang w:val="pt-BR"/>
+        </w:rPr>
+      </w:pPr>
+      <w:r>
+        <w:rPr>
+          <w:color w:val="00B0F0"/>
           <w:lang w:val="pt-BR"/>
         </w:rPr>
         <w:t>*Soma dos valores dos produtos no carrinho não funcionando bem. Aparentemente o valor é resetado para o inicial ao aumentar a quantidade de cada produto.</w:t>
@@ -1963,11 +2015,13 @@
     <w:p>
       <w:pPr>
         <w:rPr>
-          <w:lang w:val="pt-BR"/>
-        </w:rPr>
-      </w:pPr>
-      <w:r>
-        <w:rPr>
+          <w:color w:val="00B0F0"/>
+          <w:lang w:val="pt-BR"/>
+        </w:rPr>
+      </w:pPr>
+      <w:r>
+        <w:rPr>
+          <w:color w:val="00B0F0"/>
           <w:lang w:val="pt-BR"/>
         </w:rPr>
         <w:t xml:space="preserve">*Preços no </w:t>
@@ -1975,6 +2029,7 @@
       <w:proofErr w:type="spellStart"/>
       <w:r>
         <w:rPr>
+          <w:color w:val="00B0F0"/>
           <w:lang w:val="pt-BR"/>
         </w:rPr>
         <w:t>slider</w:t>
@@ -1982,6 +2037,7 @@
       <w:proofErr w:type="spellEnd"/>
       <w:r>
         <w:rPr>
+          <w:color w:val="00B0F0"/>
           <w:lang w:val="pt-BR"/>
         </w:rPr>
         <w:t xml:space="preserve"> de preço (no filtro) estão mal formatados e sobrepondo um ao outro – corrigir isso</w:t>
@@ -2021,11 +2077,13 @@
     <w:p>
       <w:pPr>
         <w:rPr>
-          <w:lang w:val="pt-BR"/>
-        </w:rPr>
-      </w:pPr>
-      <w:r>
-        <w:rPr>
+          <w:color w:val="00B0F0"/>
+          <w:lang w:val="pt-BR"/>
+        </w:rPr>
+      </w:pPr>
+      <w:r>
+        <w:rPr>
+          <w:color w:val="00B0F0"/>
           <w:lang w:val="pt-BR"/>
         </w:rPr>
         <w:t>*O preço dos produtos está saindo da caixa de exibição do produto</w:t>
@@ -2034,11 +2092,13 @@
     <w:p>
       <w:pPr>
         <w:rPr>
-          <w:lang w:val="pt-BR"/>
-        </w:rPr>
-      </w:pPr>
-      <w:r>
-        <w:rPr>
+          <w:color w:val="00B0F0"/>
+          <w:lang w:val="pt-BR"/>
+        </w:rPr>
+      </w:pPr>
+      <w:r>
+        <w:rPr>
+          <w:color w:val="00B0F0"/>
           <w:lang w:val="pt-BR"/>
         </w:rPr>
         <w:t>*Fazer com que cor inicial no filtro seja ‘sem cor’</w:t>

</xml_diff>

<commit_message>
Remoção de bugs - finalizado
</commit_message>
<xml_diff>
--- a/Tarefas.docx
+++ b/Tarefas.docx
@@ -321,7 +321,39 @@
           <w:color w:val="00B0F0"/>
           <w:lang w:val="pt-BR"/>
         </w:rPr>
-        <w:t>*Inserir links na sessão ‘shop by room’ para que o usuário seja direcionado para a página de produtos já com a categoria do ambiente selecionada.</w:t>
+        <w:t xml:space="preserve">*Inserir links na sessão ‘shop </w:t>
+      </w:r>
+      <w:proofErr w:type="spellStart"/>
+      <w:r>
+        <w:rPr>
+          <w:color w:val="00B0F0"/>
+          <w:lang w:val="pt-BR"/>
+        </w:rPr>
+        <w:t>by</w:t>
+      </w:r>
+      <w:proofErr w:type="spellEnd"/>
+      <w:r>
+        <w:rPr>
+          <w:color w:val="00B0F0"/>
+          <w:lang w:val="pt-BR"/>
+        </w:rPr>
+        <w:t xml:space="preserve"> </w:t>
+      </w:r>
+      <w:proofErr w:type="spellStart"/>
+      <w:r>
+        <w:rPr>
+          <w:color w:val="00B0F0"/>
+          <w:lang w:val="pt-BR"/>
+        </w:rPr>
+        <w:t>room</w:t>
+      </w:r>
+      <w:proofErr w:type="spellEnd"/>
+      <w:r>
+        <w:rPr>
+          <w:color w:val="00B0F0"/>
+          <w:lang w:val="pt-BR"/>
+        </w:rPr>
+        <w:t>’ para que o usuário seja direcionado para a página de produtos já com a categoria do ambiente selecionada.</w:t>
       </w:r>
     </w:p>
     <w:p>
@@ -337,7 +369,15 @@
           <w:lang w:val="pt-BR"/>
         </w:rPr>
         <w:lastRenderedPageBreak/>
-        <w:t>*Transformar ‘best</w:t>
+        <w:t>*Transformar ‘</w:t>
+      </w:r>
+      <w:proofErr w:type="spellStart"/>
+      <w:r>
+        <w:rPr>
+          <w:color w:val="00B0F0"/>
+          <w:lang w:val="pt-BR"/>
+        </w:rPr>
+        <w:t>best</w:t>
       </w:r>
       <w:r>
         <w:rPr>
@@ -351,8 +391,25 @@
           <w:color w:val="00B0F0"/>
           <w:lang w:val="pt-BR"/>
         </w:rPr>
-        <w:t>eal’ em slider</w:t>
-      </w:r>
+        <w:t>eal</w:t>
+      </w:r>
+      <w:proofErr w:type="spellEnd"/>
+      <w:r>
+        <w:rPr>
+          <w:color w:val="00B0F0"/>
+          <w:lang w:val="pt-BR"/>
+        </w:rPr>
+        <w:t xml:space="preserve">’ em </w:t>
+      </w:r>
+      <w:proofErr w:type="spellStart"/>
+      <w:r>
+        <w:rPr>
+          <w:color w:val="00B0F0"/>
+          <w:lang w:val="pt-BR"/>
+        </w:rPr>
+        <w:t>slider</w:t>
+      </w:r>
+      <w:proofErr w:type="spellEnd"/>
     </w:p>
     <w:p>
       <w:pPr>
@@ -529,8 +586,17 @@
           <w:color w:val="00B0F0"/>
           <w:lang w:val="pt-BR"/>
         </w:rPr>
-        <w:t>*Inserir links no BestDeal</w:t>
-      </w:r>
+        <w:t xml:space="preserve">*Inserir links no </w:t>
+      </w:r>
+      <w:proofErr w:type="spellStart"/>
+      <w:r>
+        <w:rPr>
+          <w:color w:val="00B0F0"/>
+          <w:lang w:val="pt-BR"/>
+        </w:rPr>
+        <w:t>BestDeal</w:t>
+      </w:r>
+      <w:proofErr w:type="spellEnd"/>
     </w:p>
     <w:p>
       <w:pPr>
@@ -573,7 +639,21 @@
         <w:rPr>
           <w:lang w:val="pt-BR"/>
         </w:rPr>
-        <w:t>*Criar função para ‘favoritar’ produtos</w:t>
+        <w:t>*Criar função para ‘</w:t>
+      </w:r>
+      <w:proofErr w:type="spellStart"/>
+      <w:r>
+        <w:rPr>
+          <w:lang w:val="pt-BR"/>
+        </w:rPr>
+        <w:t>favoritar</w:t>
+      </w:r>
+      <w:proofErr w:type="spellEnd"/>
+      <w:r>
+        <w:rPr>
+          <w:lang w:val="pt-BR"/>
+        </w:rPr>
+        <w:t>’ produtos</w:t>
       </w:r>
       <w:r>
         <w:rPr>
@@ -626,7 +706,23 @@
           <w:color w:val="00B0F0"/>
           <w:lang w:val="pt-BR"/>
         </w:rPr>
-        <w:t>*Criar ranger slider para filtrar preços no filtro</w:t>
+        <w:t xml:space="preserve">*Criar ranger </w:t>
+      </w:r>
+      <w:proofErr w:type="spellStart"/>
+      <w:r>
+        <w:rPr>
+          <w:color w:val="00B0F0"/>
+          <w:lang w:val="pt-BR"/>
+        </w:rPr>
+        <w:t>slider</w:t>
+      </w:r>
+      <w:proofErr w:type="spellEnd"/>
+      <w:r>
+        <w:rPr>
+          <w:color w:val="00B0F0"/>
+          <w:lang w:val="pt-BR"/>
+        </w:rPr>
+        <w:t xml:space="preserve"> para filtrar preços no filtro</w:t>
       </w:r>
     </w:p>
     <w:p>
@@ -648,7 +744,23 @@
           <w:color w:val="00B0F0"/>
           <w:lang w:val="pt-BR"/>
         </w:rPr>
-        <w:t>Criar as funcionalidades do componente ‘filter’</w:t>
+        <w:t>Criar as funcionalidades do componente ‘</w:t>
+      </w:r>
+      <w:proofErr w:type="spellStart"/>
+      <w:r>
+        <w:rPr>
+          <w:color w:val="00B0F0"/>
+          <w:lang w:val="pt-BR"/>
+        </w:rPr>
+        <w:t>filter</w:t>
+      </w:r>
+      <w:proofErr w:type="spellEnd"/>
+      <w:r>
+        <w:rPr>
+          <w:color w:val="00B0F0"/>
+          <w:lang w:val="pt-BR"/>
+        </w:rPr>
+        <w:t>’</w:t>
       </w:r>
       <w:r>
         <w:rPr>
@@ -676,8 +788,17 @@
           <w:color w:val="00B0F0"/>
           <w:lang w:val="pt-BR"/>
         </w:rPr>
-        <w:t>*Criar as funcionalidades do componente ‘Cart</w:t>
-      </w:r>
+        <w:t>*Criar as funcionalidades do componente ‘</w:t>
+      </w:r>
+      <w:proofErr w:type="spellStart"/>
+      <w:r>
+        <w:rPr>
+          <w:color w:val="00B0F0"/>
+          <w:lang w:val="pt-BR"/>
+        </w:rPr>
+        <w:t>Cart</w:t>
+      </w:r>
+      <w:proofErr w:type="spellEnd"/>
       <w:r>
         <w:rPr>
           <w:color w:val="00B0F0"/>
@@ -729,7 +850,21 @@
         <w:rPr>
           <w:lang w:val="pt-BR"/>
         </w:rPr>
-        <w:t>*Criar backend para favoritos</w:t>
+        <w:t xml:space="preserve">*Criar </w:t>
+      </w:r>
+      <w:proofErr w:type="spellStart"/>
+      <w:r>
+        <w:rPr>
+          <w:lang w:val="pt-BR"/>
+        </w:rPr>
+        <w:t>backend</w:t>
+      </w:r>
+      <w:proofErr w:type="spellEnd"/>
+      <w:r>
+        <w:rPr>
+          <w:lang w:val="pt-BR"/>
+        </w:rPr>
+        <w:t xml:space="preserve"> para favoritos</w:t>
       </w:r>
       <w:r>
         <w:rPr>
@@ -748,7 +883,49 @@
         <w:rPr>
           <w:lang w:val="pt-BR"/>
         </w:rPr>
-        <w:t>*Configurar botões de sign up e login para aparecerem somente quando o user não estiver logado e os demais botões somente quando estiver</w:t>
+        <w:t xml:space="preserve">*Configurar botões de </w:t>
+      </w:r>
+      <w:proofErr w:type="spellStart"/>
+      <w:r>
+        <w:rPr>
+          <w:lang w:val="pt-BR"/>
+        </w:rPr>
+        <w:t>sign</w:t>
+      </w:r>
+      <w:proofErr w:type="spellEnd"/>
+      <w:r>
+        <w:rPr>
+          <w:lang w:val="pt-BR"/>
+        </w:rPr>
+        <w:t xml:space="preserve"> </w:t>
+      </w:r>
+      <w:proofErr w:type="spellStart"/>
+      <w:r>
+        <w:rPr>
+          <w:lang w:val="pt-BR"/>
+        </w:rPr>
+        <w:t>up</w:t>
+      </w:r>
+      <w:proofErr w:type="spellEnd"/>
+      <w:r>
+        <w:rPr>
+          <w:lang w:val="pt-BR"/>
+        </w:rPr>
+        <w:t xml:space="preserve"> e login para aparecerem somente quando o </w:t>
+      </w:r>
+      <w:proofErr w:type="spellStart"/>
+      <w:r>
+        <w:rPr>
+          <w:lang w:val="pt-BR"/>
+        </w:rPr>
+        <w:t>user</w:t>
+      </w:r>
+      <w:proofErr w:type="spellEnd"/>
+      <w:r>
+        <w:rPr>
+          <w:lang w:val="pt-BR"/>
+        </w:rPr>
+        <w:t xml:space="preserve"> não estiver logado e os demais botões somente quando estiver</w:t>
       </w:r>
       <w:r>
         <w:rPr>
@@ -767,7 +944,21 @@
         <w:rPr>
           <w:lang w:val="pt-BR"/>
         </w:rPr>
-        <w:t>*Criar possibilidade para realizar cadastro e login com gmail e redes sociais (oportunidade para aprender como fazer isso)</w:t>
+        <w:t xml:space="preserve">*Criar possibilidade para realizar cadastro e login com </w:t>
+      </w:r>
+      <w:proofErr w:type="spellStart"/>
+      <w:r>
+        <w:rPr>
+          <w:lang w:val="pt-BR"/>
+        </w:rPr>
+        <w:t>gmail</w:t>
+      </w:r>
+      <w:proofErr w:type="spellEnd"/>
+      <w:r>
+        <w:rPr>
+          <w:lang w:val="pt-BR"/>
+        </w:rPr>
+        <w:t xml:space="preserve"> e redes sociais (oportunidade para aprender como fazer isso)</w:t>
       </w:r>
       <w:r>
         <w:rPr>
@@ -920,38 +1111,95 @@
         <w:rPr>
           <w:lang w:val="pt-BR"/>
         </w:rPr>
-        <w:t>em ‘productsCard’</w:t>
-      </w:r>
-      <w:r>
-        <w:rPr>
-          <w:lang w:val="pt-BR"/>
-        </w:rPr>
-        <w:t>, ainda que o máximo a ser exibido na barra abaixo do slider seja 3. Nesse caso as imagens não ficarão fixas, mas serão geradas por um loop.</w:t>
-      </w:r>
-    </w:p>
-    <w:p>
-      <w:pPr>
-        <w:rPr>
-          <w:lang w:val="pt-BR"/>
-        </w:rPr>
-      </w:pPr>
-      <w:r>
-        <w:rPr>
-          <w:lang w:val="pt-BR"/>
-        </w:rPr>
-        <w:t>*Transformar ‘tag’</w:t>
-      </w:r>
-      <w:r>
-        <w:rPr>
-          <w:lang w:val="pt-BR"/>
-        </w:rPr>
-        <w:t xml:space="preserve"> e ‘offer</w:t>
-      </w:r>
-      <w:r>
-        <w:rPr>
-          <w:lang w:val="pt-BR"/>
-        </w:rPr>
-        <w:t xml:space="preserve"> em array</w:t>
+        <w:t>em ‘</w:t>
+      </w:r>
+      <w:proofErr w:type="spellStart"/>
+      <w:r>
+        <w:rPr>
+          <w:lang w:val="pt-BR"/>
+        </w:rPr>
+        <w:t>productsCard</w:t>
+      </w:r>
+      <w:proofErr w:type="spellEnd"/>
+      <w:r>
+        <w:rPr>
+          <w:lang w:val="pt-BR"/>
+        </w:rPr>
+        <w:t>’</w:t>
+      </w:r>
+      <w:r>
+        <w:rPr>
+          <w:lang w:val="pt-BR"/>
+        </w:rPr>
+        <w:t xml:space="preserve">, ainda que o máximo a ser exibido na barra abaixo do </w:t>
+      </w:r>
+      <w:proofErr w:type="spellStart"/>
+      <w:r>
+        <w:rPr>
+          <w:lang w:val="pt-BR"/>
+        </w:rPr>
+        <w:t>slider</w:t>
+      </w:r>
+      <w:proofErr w:type="spellEnd"/>
+      <w:r>
+        <w:rPr>
+          <w:lang w:val="pt-BR"/>
+        </w:rPr>
+        <w:t xml:space="preserve"> seja 3. Nesse caso as imagens não ficarão fixas, mas serão geradas por um loop.</w:t>
+      </w:r>
+    </w:p>
+    <w:p>
+      <w:pPr>
+        <w:rPr>
+          <w:lang w:val="pt-BR"/>
+        </w:rPr>
+      </w:pPr>
+      <w:r>
+        <w:rPr>
+          <w:lang w:val="pt-BR"/>
+        </w:rPr>
+        <w:t>*Transformar ‘</w:t>
+      </w:r>
+      <w:proofErr w:type="spellStart"/>
+      <w:r>
+        <w:rPr>
+          <w:lang w:val="pt-BR"/>
+        </w:rPr>
+        <w:t>tag</w:t>
+      </w:r>
+      <w:proofErr w:type="spellEnd"/>
+      <w:r>
+        <w:rPr>
+          <w:lang w:val="pt-BR"/>
+        </w:rPr>
+        <w:t>’</w:t>
+      </w:r>
+      <w:r>
+        <w:rPr>
+          <w:lang w:val="pt-BR"/>
+        </w:rPr>
+        <w:t xml:space="preserve"> e ‘</w:t>
+      </w:r>
+      <w:proofErr w:type="spellStart"/>
+      <w:r>
+        <w:rPr>
+          <w:lang w:val="pt-BR"/>
+        </w:rPr>
+        <w:t>offer</w:t>
+      </w:r>
+      <w:proofErr w:type="spellEnd"/>
+      <w:r>
+        <w:rPr>
+          <w:lang w:val="pt-BR"/>
+        </w:rPr>
+        <w:t xml:space="preserve"> em </w:t>
+      </w:r>
+      <w:proofErr w:type="spellStart"/>
+      <w:r>
+        <w:rPr>
+          <w:lang w:val="pt-BR"/>
+        </w:rPr>
+        <w:t>array</w:t>
       </w:r>
       <w:r>
         <w:rPr>
@@ -959,51 +1207,112 @@
         </w:rPr>
         <w:t>s</w:t>
       </w:r>
-      <w:r>
-        <w:rPr>
-          <w:lang w:val="pt-BR"/>
-        </w:rPr>
-        <w:t>, para que seja possível haver mais de uma tag</w:t>
-      </w:r>
-      <w:r>
-        <w:rPr>
-          <w:lang w:val="pt-BR"/>
-        </w:rPr>
-        <w:t xml:space="preserve"> e mais de uma offer no mesmo produto</w:t>
-      </w:r>
-    </w:p>
-    <w:p>
-      <w:pPr>
-        <w:rPr>
-          <w:color w:val="00B0F0"/>
-          <w:lang w:val="pt-BR"/>
-        </w:rPr>
-      </w:pPr>
-      <w:r>
-        <w:rPr>
-          <w:color w:val="00B0F0"/>
-          <w:lang w:val="pt-BR"/>
-        </w:rPr>
-        <w:t>*Melhorar slider do filtro de preços, tanto esteticamente quanto funcionalmente.</w:t>
-      </w:r>
-    </w:p>
-    <w:p>
-      <w:pPr>
-        <w:rPr>
-          <w:lang w:val="pt-BR"/>
-        </w:rPr>
-      </w:pPr>
-      <w:r>
-        <w:rPr>
-          <w:lang w:val="pt-BR"/>
-        </w:rPr>
-        <w:t xml:space="preserve">*Entender o porquê do filtro estar ultrapassando os limites da </w:t>
-      </w:r>
-      <w:r>
-        <w:rPr>
-          <w:lang w:val="pt-BR"/>
-        </w:rPr>
-        <w:t>div container e o porquê da galeria de produtos não estar alinhada com o cabeçalho de navegação.</w:t>
+      <w:proofErr w:type="spellEnd"/>
+      <w:r>
+        <w:rPr>
+          <w:lang w:val="pt-BR"/>
+        </w:rPr>
+        <w:t xml:space="preserve">, para que seja possível haver mais de uma </w:t>
+      </w:r>
+      <w:proofErr w:type="spellStart"/>
+      <w:r>
+        <w:rPr>
+          <w:lang w:val="pt-BR"/>
+        </w:rPr>
+        <w:t>tag</w:t>
+      </w:r>
+      <w:proofErr w:type="spellEnd"/>
+      <w:r>
+        <w:rPr>
+          <w:lang w:val="pt-BR"/>
+        </w:rPr>
+        <w:t xml:space="preserve"> e mais de uma </w:t>
+      </w:r>
+      <w:proofErr w:type="spellStart"/>
+      <w:r>
+        <w:rPr>
+          <w:lang w:val="pt-BR"/>
+        </w:rPr>
+        <w:t>offer</w:t>
+      </w:r>
+      <w:proofErr w:type="spellEnd"/>
+      <w:r>
+        <w:rPr>
+          <w:lang w:val="pt-BR"/>
+        </w:rPr>
+        <w:t xml:space="preserve"> no mesmo produto</w:t>
+      </w:r>
+    </w:p>
+    <w:p>
+      <w:pPr>
+        <w:rPr>
+          <w:color w:val="00B0F0"/>
+          <w:lang w:val="pt-BR"/>
+        </w:rPr>
+      </w:pPr>
+      <w:r>
+        <w:rPr>
+          <w:color w:val="00B0F0"/>
+          <w:lang w:val="pt-BR"/>
+        </w:rPr>
+        <w:t xml:space="preserve">*Melhorar </w:t>
+      </w:r>
+      <w:proofErr w:type="spellStart"/>
+      <w:r>
+        <w:rPr>
+          <w:color w:val="00B0F0"/>
+          <w:lang w:val="pt-BR"/>
+        </w:rPr>
+        <w:t>slider</w:t>
+      </w:r>
+      <w:proofErr w:type="spellEnd"/>
+      <w:r>
+        <w:rPr>
+          <w:color w:val="00B0F0"/>
+          <w:lang w:val="pt-BR"/>
+        </w:rPr>
+        <w:t xml:space="preserve"> do filtro de preços, tanto esteticamente quanto funcionalmente.</w:t>
+      </w:r>
+    </w:p>
+    <w:p>
+      <w:pPr>
+        <w:rPr>
+          <w:lang w:val="pt-BR"/>
+        </w:rPr>
+      </w:pPr>
+      <w:r>
+        <w:rPr>
+          <w:lang w:val="pt-BR"/>
+        </w:rPr>
+        <w:t xml:space="preserve">*Entender o porquê </w:t>
+      </w:r>
+      <w:proofErr w:type="gramStart"/>
+      <w:r>
+        <w:rPr>
+          <w:lang w:val="pt-BR"/>
+        </w:rPr>
+        <w:t>do</w:t>
+      </w:r>
+      <w:proofErr w:type="gramEnd"/>
+      <w:r>
+        <w:rPr>
+          <w:lang w:val="pt-BR"/>
+        </w:rPr>
+        <w:t xml:space="preserve"> filtro estar ultrapassando os limites da </w:t>
+      </w:r>
+      <w:proofErr w:type="spellStart"/>
+      <w:r>
+        <w:rPr>
+          <w:lang w:val="pt-BR"/>
+        </w:rPr>
+        <w:t>div</w:t>
+      </w:r>
+      <w:proofErr w:type="spellEnd"/>
+      <w:r>
+        <w:rPr>
+          <w:lang w:val="pt-BR"/>
+        </w:rPr>
+        <w:t xml:space="preserve"> container e o porquê da galeria de produtos não estar alinhada com o cabeçalho de navegação.</w:t>
       </w:r>
     </w:p>
     <w:p>
@@ -1031,7 +1340,39 @@
           <w:color w:val="00B0F0"/>
           <w:lang w:val="pt-BR"/>
         </w:rPr>
-        <w:t>*Inserir título na página de compra por ambiente, a que o usuário é direcionado ao clicar em ‘shop by room’</w:t>
+        <w:t xml:space="preserve">*Inserir título na página de compra por ambiente, a que o usuário é direcionado ao clicar em ‘shop </w:t>
+      </w:r>
+      <w:proofErr w:type="spellStart"/>
+      <w:r>
+        <w:rPr>
+          <w:color w:val="00B0F0"/>
+          <w:lang w:val="pt-BR"/>
+        </w:rPr>
+        <w:t>by</w:t>
+      </w:r>
+      <w:proofErr w:type="spellEnd"/>
+      <w:r>
+        <w:rPr>
+          <w:color w:val="00B0F0"/>
+          <w:lang w:val="pt-BR"/>
+        </w:rPr>
+        <w:t xml:space="preserve"> </w:t>
+      </w:r>
+      <w:proofErr w:type="spellStart"/>
+      <w:r>
+        <w:rPr>
+          <w:color w:val="00B0F0"/>
+          <w:lang w:val="pt-BR"/>
+        </w:rPr>
+        <w:t>room</w:t>
+      </w:r>
+      <w:proofErr w:type="spellEnd"/>
+      <w:r>
+        <w:rPr>
+          <w:color w:val="00B0F0"/>
+          <w:lang w:val="pt-BR"/>
+        </w:rPr>
+        <w:t>’</w:t>
       </w:r>
     </w:p>
     <w:p>
@@ -1059,8 +1400,17 @@
           <w:color w:val="00B0F0"/>
           <w:lang w:val="pt-BR"/>
         </w:rPr>
-        <w:t>*Fazer com que a busca possa ser realizada com o enter</w:t>
-      </w:r>
+        <w:t xml:space="preserve">*Fazer com que a busca possa ser realizada com o </w:t>
+      </w:r>
+      <w:proofErr w:type="spellStart"/>
+      <w:r>
+        <w:rPr>
+          <w:color w:val="00B0F0"/>
+          <w:lang w:val="pt-BR"/>
+        </w:rPr>
+        <w:t>enter</w:t>
+      </w:r>
+      <w:proofErr w:type="spellEnd"/>
     </w:p>
     <w:p>
       <w:pPr>
@@ -1132,20 +1482,80 @@
           <w:color w:val="7030A0"/>
           <w:lang w:val="pt-BR"/>
         </w:rPr>
-        <w:t>*Talvez automatizar o slider de ‘productCard’</w:t>
-      </w:r>
-    </w:p>
-    <w:p>
-      <w:pPr>
-        <w:rPr>
-          <w:lang w:val="pt-BR"/>
-        </w:rPr>
-      </w:pPr>
-      <w:r>
-        <w:rPr>
-          <w:lang w:val="pt-BR"/>
-        </w:rPr>
-        <w:t>*Talvez encontrar uma maneira do slider de ‘bestDeal’ girar 360º para que não sobre espaço no fim.</w:t>
+        <w:t xml:space="preserve">*Talvez automatizar o </w:t>
+      </w:r>
+      <w:proofErr w:type="spellStart"/>
+      <w:r>
+        <w:rPr>
+          <w:color w:val="7030A0"/>
+          <w:lang w:val="pt-BR"/>
+        </w:rPr>
+        <w:t>slider</w:t>
+      </w:r>
+      <w:proofErr w:type="spellEnd"/>
+      <w:r>
+        <w:rPr>
+          <w:color w:val="7030A0"/>
+          <w:lang w:val="pt-BR"/>
+        </w:rPr>
+        <w:t xml:space="preserve"> de ‘</w:t>
+      </w:r>
+      <w:proofErr w:type="spellStart"/>
+      <w:r>
+        <w:rPr>
+          <w:color w:val="7030A0"/>
+          <w:lang w:val="pt-BR"/>
+        </w:rPr>
+        <w:t>productCard</w:t>
+      </w:r>
+      <w:proofErr w:type="spellEnd"/>
+      <w:r>
+        <w:rPr>
+          <w:color w:val="7030A0"/>
+          <w:lang w:val="pt-BR"/>
+        </w:rPr>
+        <w:t>’</w:t>
+      </w:r>
+    </w:p>
+    <w:p>
+      <w:pPr>
+        <w:rPr>
+          <w:lang w:val="pt-BR"/>
+        </w:rPr>
+      </w:pPr>
+      <w:r>
+        <w:rPr>
+          <w:lang w:val="pt-BR"/>
+        </w:rPr>
+        <w:t xml:space="preserve">*Talvez encontrar uma maneira do </w:t>
+      </w:r>
+      <w:proofErr w:type="spellStart"/>
+      <w:r>
+        <w:rPr>
+          <w:lang w:val="pt-BR"/>
+        </w:rPr>
+        <w:t>slider</w:t>
+      </w:r>
+      <w:proofErr w:type="spellEnd"/>
+      <w:r>
+        <w:rPr>
+          <w:lang w:val="pt-BR"/>
+        </w:rPr>
+        <w:t xml:space="preserve"> de ‘</w:t>
+      </w:r>
+      <w:proofErr w:type="spellStart"/>
+      <w:r>
+        <w:rPr>
+          <w:lang w:val="pt-BR"/>
+        </w:rPr>
+        <w:t>bestDeal</w:t>
+      </w:r>
+      <w:proofErr w:type="spellEnd"/>
+      <w:r>
+        <w:rPr>
+          <w:lang w:val="pt-BR"/>
+        </w:rPr>
+        <w:t>’ girar 360º para que não sobre espaço no fim.</w:t>
       </w:r>
     </w:p>
     <w:p>
@@ -1183,7 +1593,35 @@
         <w:rPr>
           <w:lang w:val="pt-BR"/>
         </w:rPr>
-        <w:t>*Talvez criar animação de transição para ‘show more’ e ‘show less’ em ‘products’</w:t>
+        <w:t xml:space="preserve">*Talvez criar animação de transição para ‘show more’ e ‘show </w:t>
+      </w:r>
+      <w:proofErr w:type="spellStart"/>
+      <w:r>
+        <w:rPr>
+          <w:lang w:val="pt-BR"/>
+        </w:rPr>
+        <w:t>less</w:t>
+      </w:r>
+      <w:proofErr w:type="spellEnd"/>
+      <w:r>
+        <w:rPr>
+          <w:lang w:val="pt-BR"/>
+        </w:rPr>
+        <w:t>’ em ‘</w:t>
+      </w:r>
+      <w:proofErr w:type="spellStart"/>
+      <w:r>
+        <w:rPr>
+          <w:lang w:val="pt-BR"/>
+        </w:rPr>
+        <w:t>products</w:t>
+      </w:r>
+      <w:proofErr w:type="spellEnd"/>
+      <w:r>
+        <w:rPr>
+          <w:lang w:val="pt-BR"/>
+        </w:rPr>
+        <w:t>’</w:t>
       </w:r>
     </w:p>
     <w:p>
@@ -1240,38 +1678,47 @@
     <w:p>
       <w:pPr>
         <w:rPr>
-          <w:color w:val="000000" w:themeColor="text1"/>
-          <w:lang w:val="pt-BR"/>
-        </w:rPr>
-      </w:pPr>
-      <w:r>
-        <w:rPr>
-          <w:color w:val="000000" w:themeColor="text1"/>
-          <w:lang w:val="pt-BR"/>
-        </w:rPr>
-        <w:t>*Fazer página ir para o topo quando mudarmos</w:t>
-      </w:r>
-      <w:r>
-        <w:rPr>
-          <w:color w:val="000000" w:themeColor="text1"/>
-          <w:lang w:val="pt-BR"/>
-        </w:rPr>
-        <w:t xml:space="preserve"> de página</w:t>
-      </w:r>
-    </w:p>
-    <w:p>
-      <w:pPr>
-        <w:rPr>
-          <w:color w:val="00B0F0"/>
-          <w:lang w:val="pt-BR"/>
-        </w:rPr>
-      </w:pPr>
-      <w:r>
-        <w:rPr>
-          <w:color w:val="00B0F0"/>
-          <w:lang w:val="pt-BR"/>
-        </w:rPr>
-        <w:t>*Corrigir botão ‘show menos’ em ‘products’, está ficando habilitado quando há poucos produtos</w:t>
+          <w:color w:val="00B0F0"/>
+          <w:lang w:val="pt-BR"/>
+        </w:rPr>
+      </w:pPr>
+      <w:r>
+        <w:rPr>
+          <w:color w:val="00B0F0"/>
+          <w:lang w:val="pt-BR"/>
+        </w:rPr>
+        <w:t>*Fazer página ir para o topo quando mudarmos de página</w:t>
+      </w:r>
+    </w:p>
+    <w:p>
+      <w:pPr>
+        <w:rPr>
+          <w:color w:val="00B0F0"/>
+          <w:lang w:val="pt-BR"/>
+        </w:rPr>
+      </w:pPr>
+      <w:r>
+        <w:rPr>
+          <w:color w:val="00B0F0"/>
+          <w:lang w:val="pt-BR"/>
+        </w:rPr>
+        <w:t>*Corrigir botão ‘show menos’ em ‘</w:t>
+      </w:r>
+      <w:proofErr w:type="spellStart"/>
+      <w:r>
+        <w:rPr>
+          <w:color w:val="00B0F0"/>
+          <w:lang w:val="pt-BR"/>
+        </w:rPr>
+        <w:t>products</w:t>
+      </w:r>
+      <w:proofErr w:type="spellEnd"/>
+      <w:r>
+        <w:rPr>
+          <w:color w:val="00B0F0"/>
+          <w:lang w:val="pt-BR"/>
+        </w:rPr>
+        <w:t>’, está ficando habilitado quando há poucos produtos</w:t>
       </w:r>
       <w:r>
         <w:rPr>
@@ -1329,22 +1776,70 @@
           <w:color w:val="00B0F0"/>
           <w:lang w:val="pt-BR"/>
         </w:rPr>
-        <w:t xml:space="preserve"> no caso de componentes de classe é possível utilizar um lifecycle para realizar isso. Descobrir como fazer com hooks.</w:t>
-      </w:r>
-    </w:p>
-    <w:p>
-      <w:pPr>
-        <w:rPr>
-          <w:color w:val="00B0F0"/>
-          <w:lang w:val="pt-BR"/>
-        </w:rPr>
-      </w:pPr>
-      <w:r>
-        <w:rPr>
-          <w:color w:val="00B0F0"/>
-          <w:lang w:val="pt-BR"/>
-        </w:rPr>
-        <w:t>*Resolver ponto nos slides da página principal onde há uma faixa no meio que impede o clique em uma parte dos slides, já que a div com o texto, barra de progresso e ícones de redes sociais está na frente.</w:t>
+        <w:t xml:space="preserve"> no caso de componentes de classe é possível utilizar um </w:t>
+      </w:r>
+      <w:proofErr w:type="spellStart"/>
+      <w:r>
+        <w:rPr>
+          <w:color w:val="00B0F0"/>
+          <w:lang w:val="pt-BR"/>
+        </w:rPr>
+        <w:t>lifecycle</w:t>
+      </w:r>
+      <w:proofErr w:type="spellEnd"/>
+      <w:r>
+        <w:rPr>
+          <w:color w:val="00B0F0"/>
+          <w:lang w:val="pt-BR"/>
+        </w:rPr>
+        <w:t xml:space="preserve"> para realizar isso. Descobrir como fazer com </w:t>
+      </w:r>
+      <w:proofErr w:type="spellStart"/>
+      <w:r>
+        <w:rPr>
+          <w:color w:val="00B0F0"/>
+          <w:lang w:val="pt-BR"/>
+        </w:rPr>
+        <w:t>hooks</w:t>
+      </w:r>
+      <w:proofErr w:type="spellEnd"/>
+      <w:r>
+        <w:rPr>
+          <w:color w:val="00B0F0"/>
+          <w:lang w:val="pt-BR"/>
+        </w:rPr>
+        <w:t>.</w:t>
+      </w:r>
+    </w:p>
+    <w:p>
+      <w:pPr>
+        <w:rPr>
+          <w:color w:val="00B0F0"/>
+          <w:lang w:val="pt-BR"/>
+        </w:rPr>
+      </w:pPr>
+      <w:r>
+        <w:rPr>
+          <w:color w:val="00B0F0"/>
+          <w:lang w:val="pt-BR"/>
+        </w:rPr>
+        <w:t xml:space="preserve">*Resolver ponto nos slides da página principal onde há uma faixa no meio que impede o clique em uma parte dos slides, já que a </w:t>
+      </w:r>
+      <w:proofErr w:type="spellStart"/>
+      <w:r>
+        <w:rPr>
+          <w:color w:val="00B0F0"/>
+          <w:lang w:val="pt-BR"/>
+        </w:rPr>
+        <w:t>div</w:t>
+      </w:r>
+      <w:proofErr w:type="spellEnd"/>
+      <w:r>
+        <w:rPr>
+          <w:color w:val="00B0F0"/>
+          <w:lang w:val="pt-BR"/>
+        </w:rPr>
+        <w:t xml:space="preserve"> com o texto, barra de progresso e ícones de redes sociais está na frente.</w:t>
       </w:r>
     </w:p>
     <w:p>
@@ -1388,7 +1883,39 @@
           <w:color w:val="00B0F0"/>
           <w:lang w:val="pt-BR"/>
         </w:rPr>
-        <w:t xml:space="preserve"> deixar somente o texto do slide (onde fica o preço) clicável ou cobrir tudo com uma div invisível que ficaria por cima do texto e receberia o click.</w:t>
+        <w:t xml:space="preserve"> deixar somente o texto do slide (onde fica o preço) </w:t>
+      </w:r>
+      <w:proofErr w:type="spellStart"/>
+      <w:r>
+        <w:rPr>
+          <w:color w:val="00B0F0"/>
+          <w:lang w:val="pt-BR"/>
+        </w:rPr>
+        <w:t>clicável</w:t>
+      </w:r>
+      <w:proofErr w:type="spellEnd"/>
+      <w:r>
+        <w:rPr>
+          <w:color w:val="00B0F0"/>
+          <w:lang w:val="pt-BR"/>
+        </w:rPr>
+        <w:t xml:space="preserve"> ou cobrir tudo com uma </w:t>
+      </w:r>
+      <w:proofErr w:type="spellStart"/>
+      <w:r>
+        <w:rPr>
+          <w:color w:val="00B0F0"/>
+          <w:lang w:val="pt-BR"/>
+        </w:rPr>
+        <w:t>div</w:t>
+      </w:r>
+      <w:proofErr w:type="spellEnd"/>
+      <w:r>
+        <w:rPr>
+          <w:color w:val="00B0F0"/>
+          <w:lang w:val="pt-BR"/>
+        </w:rPr>
+        <w:t xml:space="preserve"> invisível que ficaria por cima do texto e receberia o click.</w:t>
       </w:r>
       <w:r>
         <w:rPr>
@@ -1409,29 +1936,127 @@
           <w:color w:val="00B0F0"/>
           <w:lang w:val="pt-BR"/>
         </w:rPr>
-        <w:t xml:space="preserve"> terceira alternativa seria colocar os slides à frente da div e aplicar o ‘z-index’ diretamente nos elementos da div com o texto</w:t>
-      </w:r>
-      <w:r>
-        <w:rPr>
-          <w:color w:val="00B0F0"/>
-          <w:lang w:val="pt-BR"/>
-        </w:rPr>
-        <w:t>, assim as partes da div que não interessam ficariam por trás do slider e somente o necessário a sua frente.</w:t>
-      </w:r>
-    </w:p>
-    <w:p>
-      <w:pPr>
-        <w:rPr>
-          <w:color w:val="00B0F0"/>
-          <w:lang w:val="pt-BR"/>
-        </w:rPr>
-      </w:pPr>
-      <w:r>
-        <w:rPr>
-          <w:color w:val="00B0F0"/>
-          <w:lang w:val="pt-BR"/>
-        </w:rPr>
-        <w:t>*Inserir ‘changeQtdeCallBack’ no componente de quantidade do modal</w:t>
+        <w:t xml:space="preserve"> terceira alternativa seria colocar os slides à frente da </w:t>
+      </w:r>
+      <w:proofErr w:type="spellStart"/>
+      <w:r>
+        <w:rPr>
+          <w:color w:val="00B0F0"/>
+          <w:lang w:val="pt-BR"/>
+        </w:rPr>
+        <w:t>div</w:t>
+      </w:r>
+      <w:proofErr w:type="spellEnd"/>
+      <w:r>
+        <w:rPr>
+          <w:color w:val="00B0F0"/>
+          <w:lang w:val="pt-BR"/>
+        </w:rPr>
+        <w:t xml:space="preserve"> e aplicar o ‘z-index’ diretamente nos elementos da </w:t>
+      </w:r>
+      <w:proofErr w:type="spellStart"/>
+      <w:r>
+        <w:rPr>
+          <w:color w:val="00B0F0"/>
+          <w:lang w:val="pt-BR"/>
+        </w:rPr>
+        <w:t>div</w:t>
+      </w:r>
+      <w:proofErr w:type="spellEnd"/>
+      <w:r>
+        <w:rPr>
+          <w:color w:val="00B0F0"/>
+          <w:lang w:val="pt-BR"/>
+        </w:rPr>
+        <w:t xml:space="preserve"> com o texto</w:t>
+      </w:r>
+      <w:r>
+        <w:rPr>
+          <w:color w:val="00B0F0"/>
+          <w:lang w:val="pt-BR"/>
+        </w:rPr>
+        <w:t xml:space="preserve">, assim as partes da </w:t>
+      </w:r>
+      <w:proofErr w:type="spellStart"/>
+      <w:r>
+        <w:rPr>
+          <w:color w:val="00B0F0"/>
+          <w:lang w:val="pt-BR"/>
+        </w:rPr>
+        <w:t>div</w:t>
+      </w:r>
+      <w:proofErr w:type="spellEnd"/>
+      <w:r>
+        <w:rPr>
+          <w:color w:val="00B0F0"/>
+          <w:lang w:val="pt-BR"/>
+        </w:rPr>
+        <w:t xml:space="preserve"> que não interessam ficariam por trás do </w:t>
+      </w:r>
+      <w:proofErr w:type="spellStart"/>
+      <w:r>
+        <w:rPr>
+          <w:color w:val="00B0F0"/>
+          <w:lang w:val="pt-BR"/>
+        </w:rPr>
+        <w:t>slider</w:t>
+      </w:r>
+      <w:proofErr w:type="spellEnd"/>
+      <w:r>
+        <w:rPr>
+          <w:color w:val="00B0F0"/>
+          <w:lang w:val="pt-BR"/>
+        </w:rPr>
+        <w:t xml:space="preserve"> e somente o necessário </w:t>
+      </w:r>
+      <w:proofErr w:type="spellStart"/>
+      <w:proofErr w:type="gramStart"/>
+      <w:r>
+        <w:rPr>
+          <w:color w:val="00B0F0"/>
+          <w:lang w:val="pt-BR"/>
+        </w:rPr>
+        <w:t>a</w:t>
+      </w:r>
+      <w:proofErr w:type="spellEnd"/>
+      <w:proofErr w:type="gramEnd"/>
+      <w:r>
+        <w:rPr>
+          <w:color w:val="00B0F0"/>
+          <w:lang w:val="pt-BR"/>
+        </w:rPr>
+        <w:t xml:space="preserve"> sua frente.</w:t>
+      </w:r>
+    </w:p>
+    <w:p>
+      <w:pPr>
+        <w:rPr>
+          <w:color w:val="00B0F0"/>
+          <w:lang w:val="pt-BR"/>
+        </w:rPr>
+      </w:pPr>
+      <w:r>
+        <w:rPr>
+          <w:color w:val="00B0F0"/>
+          <w:lang w:val="pt-BR"/>
+        </w:rPr>
+        <w:t>*Inserir ‘</w:t>
+      </w:r>
+      <w:proofErr w:type="spellStart"/>
+      <w:r>
+        <w:rPr>
+          <w:color w:val="00B0F0"/>
+          <w:lang w:val="pt-BR"/>
+        </w:rPr>
+        <w:t>changeQtdeCallBack</w:t>
+      </w:r>
+      <w:proofErr w:type="spellEnd"/>
+      <w:r>
+        <w:rPr>
+          <w:color w:val="00B0F0"/>
+          <w:lang w:val="pt-BR"/>
+        </w:rPr>
+        <w:t>’ no componente de quantidade do modal</w:t>
       </w:r>
     </w:p>
     <w:p>
@@ -1461,22 +2086,54 @@
           <w:color w:val="00B0F0"/>
           <w:lang w:val="pt-BR"/>
         </w:rPr>
-        <w:t>*Preços no slider de preço (no filtro) estão mal formatados e sobrepondo um ao outro – corrigir isso</w:t>
-      </w:r>
-    </w:p>
-    <w:p>
-      <w:pPr>
-        <w:rPr>
-          <w:color w:val="00B0F0"/>
-          <w:lang w:val="pt-BR"/>
-        </w:rPr>
-      </w:pPr>
-      <w:r>
-        <w:rPr>
-          <w:color w:val="00B0F0"/>
-          <w:lang w:val="pt-BR"/>
-        </w:rPr>
-        <w:t>*O slider do filtro de preços às vezes falha</w:t>
+        <w:t xml:space="preserve">*Preços no </w:t>
+      </w:r>
+      <w:proofErr w:type="spellStart"/>
+      <w:r>
+        <w:rPr>
+          <w:color w:val="00B0F0"/>
+          <w:lang w:val="pt-BR"/>
+        </w:rPr>
+        <w:t>slider</w:t>
+      </w:r>
+      <w:proofErr w:type="spellEnd"/>
+      <w:r>
+        <w:rPr>
+          <w:color w:val="00B0F0"/>
+          <w:lang w:val="pt-BR"/>
+        </w:rPr>
+        <w:t xml:space="preserve"> de preço (no filtro) estão mal formatados e sobrepondo um ao outro – corrigir isso</w:t>
+      </w:r>
+    </w:p>
+    <w:p>
+      <w:pPr>
+        <w:rPr>
+          <w:color w:val="00B0F0"/>
+          <w:lang w:val="pt-BR"/>
+        </w:rPr>
+      </w:pPr>
+      <w:r>
+        <w:rPr>
+          <w:color w:val="00B0F0"/>
+          <w:lang w:val="pt-BR"/>
+        </w:rPr>
+        <w:t xml:space="preserve">*O </w:t>
+      </w:r>
+      <w:proofErr w:type="spellStart"/>
+      <w:r>
+        <w:rPr>
+          <w:color w:val="00B0F0"/>
+          <w:lang w:val="pt-BR"/>
+        </w:rPr>
+        <w:t>slider</w:t>
+      </w:r>
+      <w:proofErr w:type="spellEnd"/>
+      <w:r>
+        <w:rPr>
+          <w:color w:val="00B0F0"/>
+          <w:lang w:val="pt-BR"/>
+        </w:rPr>
+        <w:t xml:space="preserve"> do filtro de preços às vezes falha</w:t>
       </w:r>
     </w:p>
     <w:p>
@@ -1521,7 +2178,23 @@
           <w:color w:val="00B0F0"/>
           <w:lang w:val="pt-BR"/>
         </w:rPr>
-        <w:t>*Corrigir posição do slider de preços, que sumiu da tela após eu redimensionar o filtro</w:t>
+        <w:t xml:space="preserve">*Corrigir posição do </w:t>
+      </w:r>
+      <w:proofErr w:type="spellStart"/>
+      <w:r>
+        <w:rPr>
+          <w:color w:val="00B0F0"/>
+          <w:lang w:val="pt-BR"/>
+        </w:rPr>
+        <w:t>slider</w:t>
+      </w:r>
+      <w:proofErr w:type="spellEnd"/>
+      <w:r>
+        <w:rPr>
+          <w:color w:val="00B0F0"/>
+          <w:lang w:val="pt-BR"/>
+        </w:rPr>
+        <w:t xml:space="preserve"> de preços, que sumiu da tela após eu redimensionar o filtro</w:t>
       </w:r>
     </w:p>
     <w:p>
@@ -1591,7 +2264,21 @@
         <w:rPr>
           <w:lang w:val="pt-BR"/>
         </w:rPr>
-        <w:t>Verificar onde realmente é necessário importar ‘productsData’:</w:t>
+        <w:t>Verificar onde realmente é necessário importar ‘</w:t>
+      </w:r>
+      <w:proofErr w:type="spellStart"/>
+      <w:r>
+        <w:rPr>
+          <w:lang w:val="pt-BR"/>
+        </w:rPr>
+        <w:t>productsData</w:t>
+      </w:r>
+      <w:proofErr w:type="spellEnd"/>
+      <w:r>
+        <w:rPr>
+          <w:lang w:val="pt-BR"/>
+        </w:rPr>
+        <w:t>’:</w:t>
       </w:r>
     </w:p>
     <w:p>
@@ -1605,7 +2292,91 @@
           <w:lang w:val="pt-BR"/>
         </w:rPr>
         <w:tab/>
-        <w:t xml:space="preserve">- Em ‘MainPageProducts’ aparentemente não é, já que pode ser importado diretamente em ‘Products’, o mesmo ocorre para ‘ShopProduct’, no entanto este último passa como props para ‘BestDeal’ além de somente para ‘products’, o que ocasiona uma importação a mais. </w:t>
+        <w:t>- Em ‘</w:t>
+      </w:r>
+      <w:proofErr w:type="spellStart"/>
+      <w:r>
+        <w:rPr>
+          <w:lang w:val="pt-BR"/>
+        </w:rPr>
+        <w:t>MainPageProducts</w:t>
+      </w:r>
+      <w:proofErr w:type="spellEnd"/>
+      <w:r>
+        <w:rPr>
+          <w:lang w:val="pt-BR"/>
+        </w:rPr>
+        <w:t>’ aparentemente não é, já que pode ser importado diretamente em ‘</w:t>
+      </w:r>
+      <w:proofErr w:type="spellStart"/>
+      <w:r>
+        <w:rPr>
+          <w:lang w:val="pt-BR"/>
+        </w:rPr>
+        <w:t>Products</w:t>
+      </w:r>
+      <w:proofErr w:type="spellEnd"/>
+      <w:r>
+        <w:rPr>
+          <w:lang w:val="pt-BR"/>
+        </w:rPr>
+        <w:t>’, o mesmo ocorre para ‘</w:t>
+      </w:r>
+      <w:proofErr w:type="spellStart"/>
+      <w:r>
+        <w:rPr>
+          <w:lang w:val="pt-BR"/>
+        </w:rPr>
+        <w:t>ShopProduct</w:t>
+      </w:r>
+      <w:proofErr w:type="spellEnd"/>
+      <w:r>
+        <w:rPr>
+          <w:lang w:val="pt-BR"/>
+        </w:rPr>
+        <w:t xml:space="preserve">’, no entanto este último passa como </w:t>
+      </w:r>
+      <w:proofErr w:type="spellStart"/>
+      <w:r>
+        <w:rPr>
+          <w:lang w:val="pt-BR"/>
+        </w:rPr>
+        <w:t>props</w:t>
+      </w:r>
+      <w:proofErr w:type="spellEnd"/>
+      <w:r>
+        <w:rPr>
+          <w:lang w:val="pt-BR"/>
+        </w:rPr>
+        <w:t xml:space="preserve"> para ‘</w:t>
+      </w:r>
+      <w:proofErr w:type="spellStart"/>
+      <w:r>
+        <w:rPr>
+          <w:lang w:val="pt-BR"/>
+        </w:rPr>
+        <w:t>BestDeal</w:t>
+      </w:r>
+      <w:proofErr w:type="spellEnd"/>
+      <w:r>
+        <w:rPr>
+          <w:lang w:val="pt-BR"/>
+        </w:rPr>
+        <w:t>’ além de somente para ‘</w:t>
+      </w:r>
+      <w:proofErr w:type="spellStart"/>
+      <w:r>
+        <w:rPr>
+          <w:lang w:val="pt-BR"/>
+        </w:rPr>
+        <w:t>products</w:t>
+      </w:r>
+      <w:proofErr w:type="spellEnd"/>
+      <w:r>
+        <w:rPr>
+          <w:lang w:val="pt-BR"/>
+        </w:rPr>
+        <w:t xml:space="preserve">’, o que ocasiona uma importação a mais. </w:t>
       </w:r>
     </w:p>
     <w:p>
@@ -1619,7 +2390,91 @@
           <w:lang w:val="pt-BR"/>
         </w:rPr>
         <w:tab/>
-        <w:t>- O motivo de eu ter resolvido importar diretamente em ‘Products’ por ora é que ‘ShoByRoom’ não possuí o componente não o possui como child, o que impossibilita redirecionar o usuário de tal sessão diretamente para ‘Products’, já que a props referente à lista de produtos não existe. Importando diretamente em ‘Products’ o problema é eliminado.</w:t>
+        <w:t>- O motivo de eu ter resolvido importar diretamente em ‘</w:t>
+      </w:r>
+      <w:proofErr w:type="spellStart"/>
+      <w:r>
+        <w:rPr>
+          <w:lang w:val="pt-BR"/>
+        </w:rPr>
+        <w:t>Products</w:t>
+      </w:r>
+      <w:proofErr w:type="spellEnd"/>
+      <w:r>
+        <w:rPr>
+          <w:lang w:val="pt-BR"/>
+        </w:rPr>
+        <w:t>’ por ora é que ‘</w:t>
+      </w:r>
+      <w:proofErr w:type="spellStart"/>
+      <w:r>
+        <w:rPr>
+          <w:lang w:val="pt-BR"/>
+        </w:rPr>
+        <w:t>ShoByRoom</w:t>
+      </w:r>
+      <w:proofErr w:type="spellEnd"/>
+      <w:r>
+        <w:rPr>
+          <w:lang w:val="pt-BR"/>
+        </w:rPr>
+        <w:t xml:space="preserve">’ não possuí o componente não o possui como </w:t>
+      </w:r>
+      <w:proofErr w:type="spellStart"/>
+      <w:r>
+        <w:rPr>
+          <w:lang w:val="pt-BR"/>
+        </w:rPr>
+        <w:t>child</w:t>
+      </w:r>
+      <w:proofErr w:type="spellEnd"/>
+      <w:r>
+        <w:rPr>
+          <w:lang w:val="pt-BR"/>
+        </w:rPr>
+        <w:t>, o que impossibilita redirecionar o usuário de tal sessão diretamente para ‘</w:t>
+      </w:r>
+      <w:proofErr w:type="spellStart"/>
+      <w:r>
+        <w:rPr>
+          <w:lang w:val="pt-BR"/>
+        </w:rPr>
+        <w:t>Products</w:t>
+      </w:r>
+      <w:proofErr w:type="spellEnd"/>
+      <w:r>
+        <w:rPr>
+          <w:lang w:val="pt-BR"/>
+        </w:rPr>
+        <w:t xml:space="preserve">’, já que a </w:t>
+      </w:r>
+      <w:proofErr w:type="spellStart"/>
+      <w:r>
+        <w:rPr>
+          <w:lang w:val="pt-BR"/>
+        </w:rPr>
+        <w:t>props</w:t>
+      </w:r>
+      <w:proofErr w:type="spellEnd"/>
+      <w:r>
+        <w:rPr>
+          <w:lang w:val="pt-BR"/>
+        </w:rPr>
+        <w:t xml:space="preserve"> referente à lista de produtos não existe. Importando diretamente em ‘</w:t>
+      </w:r>
+      <w:proofErr w:type="spellStart"/>
+      <w:r>
+        <w:rPr>
+          <w:lang w:val="pt-BR"/>
+        </w:rPr>
+        <w:t>Products</w:t>
+      </w:r>
+      <w:proofErr w:type="spellEnd"/>
+      <w:r>
+        <w:rPr>
+          <w:lang w:val="pt-BR"/>
+        </w:rPr>
+        <w:t>’ o problema é eliminado.</w:t>
       </w:r>
     </w:p>
     <w:p>
@@ -1647,33 +2502,201 @@
           <w:lang w:val="pt-BR"/>
         </w:rPr>
         <w:tab/>
-        <w:t>- Acredito que não será realizado diretamente em ‘Products’. Após o início da criação da página de favoritos me parece que realizar o fetch diretamente em ‘Products’ deixa a situação mais rígida e a lógica em ‘Products’ mais complexa.</w:t>
-      </w:r>
-    </w:p>
-    <w:p>
-      <w:pPr>
-        <w:rPr>
-          <w:lang w:val="pt-BR"/>
-        </w:rPr>
-      </w:pPr>
-      <w:r>
-        <w:rPr>
-          <w:lang w:val="pt-BR"/>
-        </w:rPr>
-        <w:t>*Automatizar a população do DB (Não me lembro o nome, mas é o que fiz no app crud easy do angular)</w:t>
-      </w:r>
-    </w:p>
-    <w:p>
-      <w:pPr>
-        <w:rPr>
-          <w:lang w:val="pt-BR"/>
-        </w:rPr>
-      </w:pPr>
-      <w:r>
-        <w:rPr>
-          <w:lang w:val="pt-BR"/>
-        </w:rPr>
-        <w:t>*Decidir o método de fetch a ser usado para exibir os produtos no carrinho. Por ora estou salvando o objeto com os produtos na tabela e realizando o fetch desta em ‘Cart’, mas também seria possível salvar somente o id, realizar o fetch de todos os produtos e extrair o necessário com um filter baseado no id, da maneira que fiz em ‘Wishlist’.</w:t>
+        <w:t>- Acredito que não será realizado diretamente em ‘</w:t>
+      </w:r>
+      <w:proofErr w:type="spellStart"/>
+      <w:r>
+        <w:rPr>
+          <w:lang w:val="pt-BR"/>
+        </w:rPr>
+        <w:t>Products</w:t>
+      </w:r>
+      <w:proofErr w:type="spellEnd"/>
+      <w:r>
+        <w:rPr>
+          <w:lang w:val="pt-BR"/>
+        </w:rPr>
+        <w:t xml:space="preserve">’. Após o início da criação da página de favoritos me parece que realizar o </w:t>
+      </w:r>
+      <w:proofErr w:type="spellStart"/>
+      <w:r>
+        <w:rPr>
+          <w:lang w:val="pt-BR"/>
+        </w:rPr>
+        <w:t>fetch</w:t>
+      </w:r>
+      <w:proofErr w:type="spellEnd"/>
+      <w:r>
+        <w:rPr>
+          <w:lang w:val="pt-BR"/>
+        </w:rPr>
+        <w:t xml:space="preserve"> diretamente em ‘</w:t>
+      </w:r>
+      <w:proofErr w:type="spellStart"/>
+      <w:r>
+        <w:rPr>
+          <w:lang w:val="pt-BR"/>
+        </w:rPr>
+        <w:t>Products</w:t>
+      </w:r>
+      <w:proofErr w:type="spellEnd"/>
+      <w:r>
+        <w:rPr>
+          <w:lang w:val="pt-BR"/>
+        </w:rPr>
+        <w:t>’ deixa a situação mais rígida e a lógica em ‘</w:t>
+      </w:r>
+      <w:proofErr w:type="spellStart"/>
+      <w:r>
+        <w:rPr>
+          <w:lang w:val="pt-BR"/>
+        </w:rPr>
+        <w:t>Products</w:t>
+      </w:r>
+      <w:proofErr w:type="spellEnd"/>
+      <w:r>
+        <w:rPr>
+          <w:lang w:val="pt-BR"/>
+        </w:rPr>
+        <w:t>’ mais complexa.</w:t>
+      </w:r>
+    </w:p>
+    <w:p>
+      <w:pPr>
+        <w:rPr>
+          <w:lang w:val="pt-BR"/>
+        </w:rPr>
+      </w:pPr>
+      <w:r>
+        <w:rPr>
+          <w:lang w:val="pt-BR"/>
+        </w:rPr>
+        <w:t xml:space="preserve">*Automatizar a população do DB (Não me lembro o nome, mas é o que fiz no app </w:t>
+      </w:r>
+      <w:proofErr w:type="spellStart"/>
+      <w:r>
+        <w:rPr>
+          <w:lang w:val="pt-BR"/>
+        </w:rPr>
+        <w:t>crud</w:t>
+      </w:r>
+      <w:proofErr w:type="spellEnd"/>
+      <w:r>
+        <w:rPr>
+          <w:lang w:val="pt-BR"/>
+        </w:rPr>
+        <w:t xml:space="preserve"> </w:t>
+      </w:r>
+      <w:proofErr w:type="spellStart"/>
+      <w:r>
+        <w:rPr>
+          <w:lang w:val="pt-BR"/>
+        </w:rPr>
+        <w:t>easy</w:t>
+      </w:r>
+      <w:proofErr w:type="spellEnd"/>
+      <w:r>
+        <w:rPr>
+          <w:lang w:val="pt-BR"/>
+        </w:rPr>
+        <w:t xml:space="preserve"> do angular)</w:t>
+      </w:r>
+    </w:p>
+    <w:p>
+      <w:pPr>
+        <w:rPr>
+          <w:lang w:val="pt-BR"/>
+        </w:rPr>
+      </w:pPr>
+      <w:r>
+        <w:rPr>
+          <w:lang w:val="pt-BR"/>
+        </w:rPr>
+        <w:t xml:space="preserve">*Decidir o método de </w:t>
+      </w:r>
+      <w:proofErr w:type="spellStart"/>
+      <w:r>
+        <w:rPr>
+          <w:lang w:val="pt-BR"/>
+        </w:rPr>
+        <w:t>fetch</w:t>
+      </w:r>
+      <w:proofErr w:type="spellEnd"/>
+      <w:r>
+        <w:rPr>
+          <w:lang w:val="pt-BR"/>
+        </w:rPr>
+        <w:t xml:space="preserve"> a ser usado para exibir os produtos no carrinho. Por ora estou salvando o objeto com os produtos na tabela e realizando o </w:t>
+      </w:r>
+      <w:proofErr w:type="spellStart"/>
+      <w:r>
+        <w:rPr>
+          <w:lang w:val="pt-BR"/>
+        </w:rPr>
+        <w:t>fetch</w:t>
+      </w:r>
+      <w:proofErr w:type="spellEnd"/>
+      <w:r>
+        <w:rPr>
+          <w:lang w:val="pt-BR"/>
+        </w:rPr>
+        <w:t xml:space="preserve"> desta em ‘</w:t>
+      </w:r>
+      <w:proofErr w:type="spellStart"/>
+      <w:r>
+        <w:rPr>
+          <w:lang w:val="pt-BR"/>
+        </w:rPr>
+        <w:t>Cart</w:t>
+      </w:r>
+      <w:proofErr w:type="spellEnd"/>
+      <w:r>
+        <w:rPr>
+          <w:lang w:val="pt-BR"/>
+        </w:rPr>
+        <w:t xml:space="preserve">’, mas também seria possível salvar somente o id, realizar o </w:t>
+      </w:r>
+      <w:proofErr w:type="spellStart"/>
+      <w:r>
+        <w:rPr>
+          <w:lang w:val="pt-BR"/>
+        </w:rPr>
+        <w:t>fetch</w:t>
+      </w:r>
+      <w:proofErr w:type="spellEnd"/>
+      <w:r>
+        <w:rPr>
+          <w:lang w:val="pt-BR"/>
+        </w:rPr>
+        <w:t xml:space="preserve"> de todos os produtos e extrair o necessário com um </w:t>
+      </w:r>
+      <w:proofErr w:type="spellStart"/>
+      <w:r>
+        <w:rPr>
+          <w:lang w:val="pt-BR"/>
+        </w:rPr>
+        <w:t>filter</w:t>
+      </w:r>
+      <w:proofErr w:type="spellEnd"/>
+      <w:r>
+        <w:rPr>
+          <w:lang w:val="pt-BR"/>
+        </w:rPr>
+        <w:t xml:space="preserve"> baseado no id, da maneira que fiz em ‘</w:t>
+      </w:r>
+      <w:proofErr w:type="spellStart"/>
+      <w:r>
+        <w:rPr>
+          <w:lang w:val="pt-BR"/>
+        </w:rPr>
+        <w:t>Wishlist</w:t>
+      </w:r>
+      <w:proofErr w:type="spellEnd"/>
+      <w:r>
+        <w:rPr>
+          <w:lang w:val="pt-BR"/>
+        </w:rPr>
+        <w:t>’.</w:t>
       </w:r>
     </w:p>
     <w:p>

</xml_diff>

<commit_message>
transição css para módulos - MainPageConfig tree
</commit_message>
<xml_diff>
--- a/Tarefas.docx
+++ b/Tarefas.docx
@@ -551,11 +551,13 @@
     <w:p>
       <w:pPr>
         <w:rPr>
-          <w:lang w:val="pt-BR"/>
-        </w:rPr>
-      </w:pPr>
-      <w:r>
-        <w:rPr>
+          <w:color w:val="7030A0"/>
+          <w:lang w:val="pt-BR"/>
+        </w:rPr>
+      </w:pPr>
+      <w:r>
+        <w:rPr>
+          <w:color w:val="7030A0"/>
           <w:lang w:val="pt-BR"/>
         </w:rPr>
         <w:t>*Criar o menu lateral que será exibido ao se clicar no menu hamburguer no canto superior esquerdo</w:t>

</xml_diff>

<commit_message>
conversão filter css em módulo; passagem de PriceSlider para componente separado
</commit_message>
<xml_diff>
--- a/Tarefas.docx
+++ b/Tarefas.docx
@@ -1029,6 +1029,37 @@
     <w:p>
       <w:pPr>
         <w:rPr>
+          <w:color w:val="00B0F0"/>
+          <w:lang w:val="pt-BR"/>
+        </w:rPr>
+      </w:pPr>
+      <w:r>
+        <w:rPr>
+          <w:color w:val="00B0F0"/>
+          <w:lang w:val="pt-BR"/>
+        </w:rPr>
+        <w:t xml:space="preserve">*Transformar </w:t>
+      </w:r>
+      <w:proofErr w:type="spellStart"/>
+      <w:r>
+        <w:rPr>
+          <w:color w:val="00B0F0"/>
+          <w:lang w:val="pt-BR"/>
+        </w:rPr>
+        <w:t>slider</w:t>
+      </w:r>
+      <w:proofErr w:type="spellEnd"/>
+      <w:r>
+        <w:rPr>
+          <w:color w:val="00B0F0"/>
+          <w:lang w:val="pt-BR"/>
+        </w:rPr>
+        <w:t xml:space="preserve"> de preço em componente separado</w:t>
+      </w:r>
+    </w:p>
+    <w:p>
+      <w:pPr>
+        <w:rPr>
           <w:lang w:val="pt-BR"/>
         </w:rPr>
       </w:pPr>
@@ -1160,6 +1191,27 @@
         <w:rPr>
           <w:lang w:val="pt-BR"/>
         </w:rPr>
+        <w:t xml:space="preserve">*Substituir valores por URL (esqueci o nome) por </w:t>
+      </w:r>
+      <w:proofErr w:type="spellStart"/>
+      <w:r>
+        <w:rPr>
+          <w:lang w:val="pt-BR"/>
+        </w:rPr>
+        <w:t>redux</w:t>
+      </w:r>
+      <w:proofErr w:type="spellEnd"/>
+    </w:p>
+    <w:p>
+      <w:pPr>
+        <w:rPr>
+          <w:lang w:val="pt-BR"/>
+        </w:rPr>
+      </w:pPr>
+      <w:r>
+        <w:rPr>
+          <w:lang w:val="pt-BR"/>
+        </w:rPr>
         <w:t>*Transformar ‘</w:t>
       </w:r>
       <w:proofErr w:type="spellStart"/>
@@ -1570,6 +1622,7 @@
         <w:rPr>
           <w:lang w:val="pt-BR"/>
         </w:rPr>
+        <w:lastRenderedPageBreak/>
         <w:t>*Talvez mudar t</w:t>
       </w:r>
       <w:r>
@@ -2239,7 +2292,6 @@
           <w:color w:val="FF0000"/>
           <w:lang w:val="pt-BR"/>
         </w:rPr>
-        <w:lastRenderedPageBreak/>
         <w:t>**</w:t>
       </w:r>
       <w:r>

</xml_diff>

<commit_message>
inserindo storage - wishlist finalizado
</commit_message>
<xml_diff>
--- a/Tarefas.docx
+++ b/Tarefas.docx
@@ -634,11 +634,13 @@
     <w:p>
       <w:pPr>
         <w:rPr>
-          <w:lang w:val="pt-BR"/>
-        </w:rPr>
-      </w:pPr>
-      <w:r>
-        <w:rPr>
+          <w:color w:val="00B0F0"/>
+          <w:lang w:val="pt-BR"/>
+        </w:rPr>
+      </w:pPr>
+      <w:r>
+        <w:rPr>
+          <w:color w:val="00B0F0"/>
           <w:lang w:val="pt-BR"/>
         </w:rPr>
         <w:t>*Criar função para ‘</w:t>
@@ -646,6 +648,7 @@
       <w:proofErr w:type="spellStart"/>
       <w:r>
         <w:rPr>
+          <w:color w:val="00B0F0"/>
           <w:lang w:val="pt-BR"/>
         </w:rPr>
         <w:t>favoritar</w:t>
@@ -653,12 +656,14 @@
       <w:proofErr w:type="spellEnd"/>
       <w:r>
         <w:rPr>
+          <w:color w:val="00B0F0"/>
           <w:lang w:val="pt-BR"/>
         </w:rPr>
         <w:t>’ produtos</w:t>
       </w:r>
       <w:r>
         <w:rPr>
+          <w:color w:val="00B0F0"/>
           <w:lang w:val="pt-BR"/>
         </w:rPr>
         <w:t xml:space="preserve"> - DB</w:t>
@@ -1372,11 +1377,13 @@
     <w:p>
       <w:pPr>
         <w:rPr>
-          <w:lang w:val="pt-BR"/>
-        </w:rPr>
-      </w:pPr>
-      <w:r>
-        <w:rPr>
+          <w:color w:val="00B0F0"/>
+          <w:lang w:val="pt-BR"/>
+        </w:rPr>
+      </w:pPr>
+      <w:r>
+        <w:rPr>
+          <w:color w:val="00B0F0"/>
           <w:lang w:val="pt-BR"/>
         </w:rPr>
         <w:t>*Passar classes para módulos e ver o que pode ser reaproveitado</w:t>

</xml_diff>

<commit_message>
funcionalidade de exclusão de item do carrinho a partir da pa´gina do carrinho
</commit_message>
<xml_diff>
--- a/Tarefas.docx
+++ b/Tarefas.docx
@@ -321,7 +321,39 @@
           <w:color w:val="00B0F0"/>
           <w:lang w:val="pt-BR"/>
         </w:rPr>
-        <w:t>*Inserir links na sessão ‘shop by room’ para que o usuário seja direcionado para a página de produtos já com a categoria do ambiente selecionada.</w:t>
+        <w:t xml:space="preserve">*Inserir links na sessão ‘shop </w:t>
+      </w:r>
+      <w:proofErr w:type="spellStart"/>
+      <w:r>
+        <w:rPr>
+          <w:color w:val="00B0F0"/>
+          <w:lang w:val="pt-BR"/>
+        </w:rPr>
+        <w:t>by</w:t>
+      </w:r>
+      <w:proofErr w:type="spellEnd"/>
+      <w:r>
+        <w:rPr>
+          <w:color w:val="00B0F0"/>
+          <w:lang w:val="pt-BR"/>
+        </w:rPr>
+        <w:t xml:space="preserve"> </w:t>
+      </w:r>
+      <w:proofErr w:type="spellStart"/>
+      <w:r>
+        <w:rPr>
+          <w:color w:val="00B0F0"/>
+          <w:lang w:val="pt-BR"/>
+        </w:rPr>
+        <w:t>room</w:t>
+      </w:r>
+      <w:proofErr w:type="spellEnd"/>
+      <w:r>
+        <w:rPr>
+          <w:color w:val="00B0F0"/>
+          <w:lang w:val="pt-BR"/>
+        </w:rPr>
+        <w:t>’ para que o usuário seja direcionado para a página de produtos já com a categoria do ambiente selecionada.</w:t>
       </w:r>
     </w:p>
     <w:p>
@@ -337,7 +369,15 @@
           <w:lang w:val="pt-BR"/>
         </w:rPr>
         <w:lastRenderedPageBreak/>
-        <w:t>*Transformar ‘best</w:t>
+        <w:t>*Transformar ‘</w:t>
+      </w:r>
+      <w:proofErr w:type="spellStart"/>
+      <w:r>
+        <w:rPr>
+          <w:color w:val="00B0F0"/>
+          <w:lang w:val="pt-BR"/>
+        </w:rPr>
+        <w:t>best</w:t>
       </w:r>
       <w:r>
         <w:rPr>
@@ -351,8 +391,25 @@
           <w:color w:val="00B0F0"/>
           <w:lang w:val="pt-BR"/>
         </w:rPr>
-        <w:t>eal’ em slider</w:t>
-      </w:r>
+        <w:t>eal</w:t>
+      </w:r>
+      <w:proofErr w:type="spellEnd"/>
+      <w:r>
+        <w:rPr>
+          <w:color w:val="00B0F0"/>
+          <w:lang w:val="pt-BR"/>
+        </w:rPr>
+        <w:t xml:space="preserve">’ em </w:t>
+      </w:r>
+      <w:proofErr w:type="spellStart"/>
+      <w:r>
+        <w:rPr>
+          <w:color w:val="00B0F0"/>
+          <w:lang w:val="pt-BR"/>
+        </w:rPr>
+        <w:t>slider</w:t>
+      </w:r>
+      <w:proofErr w:type="spellEnd"/>
     </w:p>
     <w:p>
       <w:pPr>
@@ -531,8 +588,17 @@
           <w:color w:val="00B0F0"/>
           <w:lang w:val="pt-BR"/>
         </w:rPr>
-        <w:t>*Inserir links no BestDeal</w:t>
-      </w:r>
+        <w:t xml:space="preserve">*Inserir links no </w:t>
+      </w:r>
+      <w:proofErr w:type="spellStart"/>
+      <w:r>
+        <w:rPr>
+          <w:color w:val="00B0F0"/>
+          <w:lang w:val="pt-BR"/>
+        </w:rPr>
+        <w:t>BestDeal</w:t>
+      </w:r>
+      <w:proofErr w:type="spellEnd"/>
     </w:p>
     <w:p>
       <w:pPr>
@@ -599,22 +665,84 @@
         <w:rPr>
           <w:lang w:val="pt-BR"/>
         </w:rPr>
-        <w:t xml:space="preserve"> – salvar valores no localStorage – decidir como (Quando o produto for salvo no carrinho) - DB</w:t>
-      </w:r>
-    </w:p>
-    <w:p>
-      <w:pPr>
-        <w:rPr>
-          <w:color w:val="00B0F0"/>
-          <w:lang w:val="pt-BR"/>
-        </w:rPr>
-      </w:pPr>
-      <w:r>
-        <w:rPr>
-          <w:color w:val="00B0F0"/>
-          <w:lang w:val="pt-BR"/>
-        </w:rPr>
-        <w:t>*Criar função para ‘favoritar’ produtos</w:t>
+        <w:t xml:space="preserve"> – salvar valores no </w:t>
+      </w:r>
+      <w:proofErr w:type="spellStart"/>
+      <w:r>
+        <w:rPr>
+          <w:lang w:val="pt-BR"/>
+        </w:rPr>
+        <w:t>localStorage</w:t>
+      </w:r>
+      <w:proofErr w:type="spellEnd"/>
+      <w:r>
+        <w:rPr>
+          <w:lang w:val="pt-BR"/>
+        </w:rPr>
+        <w:t xml:space="preserve"> – decidir como (Quando o produto for salvo no carrinho) </w:t>
+      </w:r>
+      <w:r>
+        <w:rPr>
+          <w:lang w:val="pt-BR"/>
+        </w:rPr>
+        <w:t>–</w:t>
+      </w:r>
+      <w:r>
+        <w:rPr>
+          <w:lang w:val="pt-BR"/>
+        </w:rPr>
+        <w:t xml:space="preserve"> DB</w:t>
+      </w:r>
+      <w:r>
+        <w:rPr>
+          <w:lang w:val="pt-BR"/>
+        </w:rPr>
+        <w:t xml:space="preserve"> </w:t>
+      </w:r>
+      <w:r>
+        <w:rPr>
+          <w:color w:val="FF0000"/>
+          <w:lang w:val="pt-BR"/>
+        </w:rPr>
+        <w:sym w:font="Wingdings" w:char="F0DF"/>
+      </w:r>
+      <w:r>
+        <w:rPr>
+          <w:color w:val="FF0000"/>
+          <w:lang w:val="pt-BR"/>
+        </w:rPr>
+        <w:sym w:font="Wingdings" w:char="F0DF"/>
+      </w:r>
+    </w:p>
+    <w:p>
+      <w:pPr>
+        <w:rPr>
+          <w:color w:val="00B0F0"/>
+          <w:lang w:val="pt-BR"/>
+        </w:rPr>
+      </w:pPr>
+      <w:r>
+        <w:rPr>
+          <w:color w:val="00B0F0"/>
+          <w:lang w:val="pt-BR"/>
+        </w:rPr>
+        <w:t>*Criar função para ‘</w:t>
+      </w:r>
+      <w:proofErr w:type="spellStart"/>
+      <w:r>
+        <w:rPr>
+          <w:color w:val="00B0F0"/>
+          <w:lang w:val="pt-BR"/>
+        </w:rPr>
+        <w:t>favoritar</w:t>
+      </w:r>
+      <w:proofErr w:type="spellEnd"/>
+      <w:r>
+        <w:rPr>
+          <w:color w:val="00B0F0"/>
+          <w:lang w:val="pt-BR"/>
+        </w:rPr>
+        <w:t>’ produtos</w:t>
       </w:r>
       <w:r>
         <w:rPr>
@@ -649,7 +777,23 @@
           <w:color w:val="00B0F0"/>
           <w:lang w:val="pt-BR"/>
         </w:rPr>
-        <w:t>*Criar ranger slider para filtrar preços no filtro</w:t>
+        <w:t xml:space="preserve">*Criar ranger </w:t>
+      </w:r>
+      <w:proofErr w:type="spellStart"/>
+      <w:r>
+        <w:rPr>
+          <w:color w:val="00B0F0"/>
+          <w:lang w:val="pt-BR"/>
+        </w:rPr>
+        <w:t>slider</w:t>
+      </w:r>
+      <w:proofErr w:type="spellEnd"/>
+      <w:r>
+        <w:rPr>
+          <w:color w:val="00B0F0"/>
+          <w:lang w:val="pt-BR"/>
+        </w:rPr>
+        <w:t xml:space="preserve"> para filtrar preços no filtro</w:t>
       </w:r>
     </w:p>
     <w:p>
@@ -671,7 +815,23 @@
           <w:color w:val="00B0F0"/>
           <w:lang w:val="pt-BR"/>
         </w:rPr>
-        <w:t>Criar as funcionalidades do componente ‘filter’</w:t>
+        <w:t>Criar as funcionalidades do componente ‘</w:t>
+      </w:r>
+      <w:proofErr w:type="spellStart"/>
+      <w:r>
+        <w:rPr>
+          <w:color w:val="00B0F0"/>
+          <w:lang w:val="pt-BR"/>
+        </w:rPr>
+        <w:t>filter</w:t>
+      </w:r>
+      <w:proofErr w:type="spellEnd"/>
+      <w:r>
+        <w:rPr>
+          <w:color w:val="00B0F0"/>
+          <w:lang w:val="pt-BR"/>
+        </w:rPr>
+        <w:t>’</w:t>
       </w:r>
       <w:r>
         <w:rPr>
@@ -699,8 +859,17 @@
           <w:color w:val="00B0F0"/>
           <w:lang w:val="pt-BR"/>
         </w:rPr>
-        <w:t>*Criar as funcionalidades do componente ‘Cart</w:t>
-      </w:r>
+        <w:t>*Criar as funcionalidades do componente ‘</w:t>
+      </w:r>
+      <w:proofErr w:type="spellStart"/>
+      <w:r>
+        <w:rPr>
+          <w:color w:val="00B0F0"/>
+          <w:lang w:val="pt-BR"/>
+        </w:rPr>
+        <w:t>Cart</w:t>
+      </w:r>
+      <w:proofErr w:type="spellEnd"/>
       <w:r>
         <w:rPr>
           <w:color w:val="00B0F0"/>
@@ -754,13 +923,29 @@
           <w:color w:val="7030A0"/>
           <w:lang w:val="pt-BR"/>
         </w:rPr>
-        <w:t>*Criar backend para favoritos</w:t>
-      </w:r>
+        <w:t xml:space="preserve">*Criar </w:t>
+      </w:r>
+      <w:proofErr w:type="spellStart"/>
       <w:r>
         <w:rPr>
           <w:color w:val="7030A0"/>
           <w:lang w:val="pt-BR"/>
         </w:rPr>
+        <w:t>backend</w:t>
+      </w:r>
+      <w:proofErr w:type="spellEnd"/>
+      <w:r>
+        <w:rPr>
+          <w:color w:val="7030A0"/>
+          <w:lang w:val="pt-BR"/>
+        </w:rPr>
+        <w:t xml:space="preserve"> para favoritos</w:t>
+      </w:r>
+      <w:r>
+        <w:rPr>
+          <w:color w:val="7030A0"/>
+          <w:lang w:val="pt-BR"/>
+        </w:rPr>
         <w:t xml:space="preserve"> - DB</w:t>
       </w:r>
     </w:p>
@@ -774,7 +959,49 @@
         <w:rPr>
           <w:lang w:val="pt-BR"/>
         </w:rPr>
-        <w:t>*Configurar botões de sign up e login para aparecerem somente quando o user não estiver logado e os demais botões somente quando estiver</w:t>
+        <w:t xml:space="preserve">*Configurar botões de </w:t>
+      </w:r>
+      <w:proofErr w:type="spellStart"/>
+      <w:r>
+        <w:rPr>
+          <w:lang w:val="pt-BR"/>
+        </w:rPr>
+        <w:t>sign</w:t>
+      </w:r>
+      <w:proofErr w:type="spellEnd"/>
+      <w:r>
+        <w:rPr>
+          <w:lang w:val="pt-BR"/>
+        </w:rPr>
+        <w:t xml:space="preserve"> </w:t>
+      </w:r>
+      <w:proofErr w:type="spellStart"/>
+      <w:r>
+        <w:rPr>
+          <w:lang w:val="pt-BR"/>
+        </w:rPr>
+        <w:t>up</w:t>
+      </w:r>
+      <w:proofErr w:type="spellEnd"/>
+      <w:r>
+        <w:rPr>
+          <w:lang w:val="pt-BR"/>
+        </w:rPr>
+        <w:t xml:space="preserve"> e login para aparecerem somente quando o </w:t>
+      </w:r>
+      <w:proofErr w:type="spellStart"/>
+      <w:r>
+        <w:rPr>
+          <w:lang w:val="pt-BR"/>
+        </w:rPr>
+        <w:t>user</w:t>
+      </w:r>
+      <w:proofErr w:type="spellEnd"/>
+      <w:r>
+        <w:rPr>
+          <w:lang w:val="pt-BR"/>
+        </w:rPr>
+        <w:t xml:space="preserve"> não estiver logado e os demais botões somente quando estiver</w:t>
       </w:r>
       <w:r>
         <w:rPr>
@@ -795,13 +1022,29 @@
           <w:color w:val="7030A0"/>
           <w:lang w:val="pt-BR"/>
         </w:rPr>
-        <w:t>*Criar possibilidade para realizar cadastro e login com gmail e redes sociais (oportunidade para aprender como fazer isso)</w:t>
-      </w:r>
+        <w:t xml:space="preserve">*Criar possibilidade para realizar cadastro e login com </w:t>
+      </w:r>
+      <w:proofErr w:type="spellStart"/>
       <w:r>
         <w:rPr>
           <w:color w:val="7030A0"/>
           <w:lang w:val="pt-BR"/>
         </w:rPr>
+        <w:t>gmail</w:t>
+      </w:r>
+      <w:proofErr w:type="spellEnd"/>
+      <w:r>
+        <w:rPr>
+          <w:color w:val="7030A0"/>
+          <w:lang w:val="pt-BR"/>
+        </w:rPr>
+        <w:t xml:space="preserve"> e redes sociais (oportunidade para aprender como fazer isso)</w:t>
+      </w:r>
+      <w:r>
+        <w:rPr>
+          <w:color w:val="7030A0"/>
+          <w:lang w:val="pt-BR"/>
+        </w:rPr>
         <w:t xml:space="preserve"> </w:t>
       </w:r>
       <w:r>
@@ -822,29 +1065,34 @@
     <w:p>
       <w:pPr>
         <w:rPr>
-          <w:lang w:val="pt-BR"/>
-        </w:rPr>
-      </w:pPr>
-      <w:r>
-        <w:rPr>
+          <w:color w:val="00B0F0"/>
+          <w:lang w:val="pt-BR"/>
+        </w:rPr>
+      </w:pPr>
+      <w:r>
+        <w:rPr>
+          <w:color w:val="00B0F0"/>
           <w:lang w:val="pt-BR"/>
         </w:rPr>
         <w:t>*Botão para remover produto do carrinho</w:t>
       </w:r>
       <w:r>
         <w:rPr>
+          <w:color w:val="00B0F0"/>
           <w:lang w:val="pt-BR"/>
         </w:rPr>
         <w:t xml:space="preserve"> </w:t>
       </w:r>
       <w:r>
         <w:rPr>
+          <w:color w:val="00B0F0"/>
           <w:lang w:val="pt-BR"/>
         </w:rPr>
         <w:t>–</w:t>
       </w:r>
       <w:r>
         <w:rPr>
+          <w:color w:val="00B0F0"/>
           <w:lang w:val="pt-BR"/>
         </w:rPr>
         <w:t xml:space="preserve"> DB</w:t>
@@ -876,7 +1124,23 @@
           <w:color w:val="00B0F0"/>
           <w:lang w:val="pt-BR"/>
         </w:rPr>
-        <w:t>*Transformar slider de preço em componente separado</w:t>
+        <w:t xml:space="preserve">*Transformar </w:t>
+      </w:r>
+      <w:proofErr w:type="spellStart"/>
+      <w:r>
+        <w:rPr>
+          <w:color w:val="00B0F0"/>
+          <w:lang w:val="pt-BR"/>
+        </w:rPr>
+        <w:t>slider</w:t>
+      </w:r>
+      <w:proofErr w:type="spellEnd"/>
+      <w:r>
+        <w:rPr>
+          <w:color w:val="00B0F0"/>
+          <w:lang w:val="pt-BR"/>
+        </w:rPr>
+        <w:t xml:space="preserve"> de preço em componente separado</w:t>
       </w:r>
     </w:p>
     <w:p>
@@ -966,51 +1230,116 @@
         <w:rPr>
           <w:lang w:val="pt-BR"/>
         </w:rPr>
-        <w:t>em ‘productsCard’</w:t>
-      </w:r>
-      <w:r>
-        <w:rPr>
-          <w:lang w:val="pt-BR"/>
-        </w:rPr>
-        <w:t>, ainda que o máximo a ser exibido na barra abaixo do slider seja 3. Nesse caso as imagens não ficarão fixas, mas serão geradas por um loop.</w:t>
-      </w:r>
-    </w:p>
-    <w:p>
-      <w:pPr>
-        <w:rPr>
-          <w:lang w:val="pt-BR"/>
-        </w:rPr>
-      </w:pPr>
-      <w:r>
-        <w:rPr>
-          <w:lang w:val="pt-BR"/>
-        </w:rPr>
-        <w:t>*Substituir valores por URL (esqueci o nome) por redux</w:t>
-      </w:r>
-    </w:p>
-    <w:p>
-      <w:pPr>
-        <w:rPr>
-          <w:lang w:val="pt-BR"/>
-        </w:rPr>
-      </w:pPr>
-      <w:r>
-        <w:rPr>
-          <w:lang w:val="pt-BR"/>
-        </w:rPr>
-        <w:t>*Transformar ‘tag’</w:t>
-      </w:r>
-      <w:r>
-        <w:rPr>
-          <w:lang w:val="pt-BR"/>
-        </w:rPr>
-        <w:t xml:space="preserve"> e ‘offer</w:t>
-      </w:r>
-      <w:r>
-        <w:rPr>
-          <w:lang w:val="pt-BR"/>
-        </w:rPr>
-        <w:t xml:space="preserve"> em array</w:t>
+        <w:t>em ‘</w:t>
+      </w:r>
+      <w:proofErr w:type="spellStart"/>
+      <w:r>
+        <w:rPr>
+          <w:lang w:val="pt-BR"/>
+        </w:rPr>
+        <w:t>productsCard</w:t>
+      </w:r>
+      <w:proofErr w:type="spellEnd"/>
+      <w:r>
+        <w:rPr>
+          <w:lang w:val="pt-BR"/>
+        </w:rPr>
+        <w:t>’</w:t>
+      </w:r>
+      <w:r>
+        <w:rPr>
+          <w:lang w:val="pt-BR"/>
+        </w:rPr>
+        <w:t xml:space="preserve">, ainda que o máximo a ser exibido na barra abaixo do </w:t>
+      </w:r>
+      <w:proofErr w:type="spellStart"/>
+      <w:r>
+        <w:rPr>
+          <w:lang w:val="pt-BR"/>
+        </w:rPr>
+        <w:t>slider</w:t>
+      </w:r>
+      <w:proofErr w:type="spellEnd"/>
+      <w:r>
+        <w:rPr>
+          <w:lang w:val="pt-BR"/>
+        </w:rPr>
+        <w:t xml:space="preserve"> seja 3. Nesse caso as imagens não ficarão fixas, mas serão geradas por um loop.</w:t>
+      </w:r>
+    </w:p>
+    <w:p>
+      <w:pPr>
+        <w:rPr>
+          <w:lang w:val="pt-BR"/>
+        </w:rPr>
+      </w:pPr>
+      <w:r>
+        <w:rPr>
+          <w:lang w:val="pt-BR"/>
+        </w:rPr>
+        <w:t xml:space="preserve">*Substituir valores por URL (esqueci o nome) por </w:t>
+      </w:r>
+      <w:proofErr w:type="spellStart"/>
+      <w:r>
+        <w:rPr>
+          <w:lang w:val="pt-BR"/>
+        </w:rPr>
+        <w:t>redux</w:t>
+      </w:r>
+      <w:proofErr w:type="spellEnd"/>
+    </w:p>
+    <w:p>
+      <w:pPr>
+        <w:rPr>
+          <w:lang w:val="pt-BR"/>
+        </w:rPr>
+      </w:pPr>
+      <w:r>
+        <w:rPr>
+          <w:lang w:val="pt-BR"/>
+        </w:rPr>
+        <w:t>*Transformar ‘</w:t>
+      </w:r>
+      <w:proofErr w:type="spellStart"/>
+      <w:r>
+        <w:rPr>
+          <w:lang w:val="pt-BR"/>
+        </w:rPr>
+        <w:t>tag</w:t>
+      </w:r>
+      <w:proofErr w:type="spellEnd"/>
+      <w:r>
+        <w:rPr>
+          <w:lang w:val="pt-BR"/>
+        </w:rPr>
+        <w:t>’</w:t>
+      </w:r>
+      <w:r>
+        <w:rPr>
+          <w:lang w:val="pt-BR"/>
+        </w:rPr>
+        <w:t xml:space="preserve"> e ‘</w:t>
+      </w:r>
+      <w:proofErr w:type="spellStart"/>
+      <w:r>
+        <w:rPr>
+          <w:lang w:val="pt-BR"/>
+        </w:rPr>
+        <w:t>offer</w:t>
+      </w:r>
+      <w:proofErr w:type="spellEnd"/>
+      <w:r>
+        <w:rPr>
+          <w:lang w:val="pt-BR"/>
+        </w:rPr>
+        <w:t xml:space="preserve"> em </w:t>
+      </w:r>
+      <w:proofErr w:type="spellStart"/>
+      <w:r>
+        <w:rPr>
+          <w:lang w:val="pt-BR"/>
+        </w:rPr>
+        <w:t>array</w:t>
       </w:r>
       <w:r>
         <w:rPr>
@@ -1018,51 +1347,112 @@
         </w:rPr>
         <w:t>s</w:t>
       </w:r>
-      <w:r>
-        <w:rPr>
-          <w:lang w:val="pt-BR"/>
-        </w:rPr>
-        <w:t>, para que seja possível haver mais de uma tag</w:t>
-      </w:r>
-      <w:r>
-        <w:rPr>
-          <w:lang w:val="pt-BR"/>
-        </w:rPr>
-        <w:t xml:space="preserve"> e mais de uma offer no mesmo produto</w:t>
-      </w:r>
-    </w:p>
-    <w:p>
-      <w:pPr>
-        <w:rPr>
-          <w:color w:val="00B0F0"/>
-          <w:lang w:val="pt-BR"/>
-        </w:rPr>
-      </w:pPr>
-      <w:r>
-        <w:rPr>
-          <w:color w:val="00B0F0"/>
-          <w:lang w:val="pt-BR"/>
-        </w:rPr>
-        <w:t>*Melhorar slider do filtro de preços, tanto esteticamente quanto funcionalmente.</w:t>
-      </w:r>
-    </w:p>
-    <w:p>
-      <w:pPr>
-        <w:rPr>
-          <w:lang w:val="pt-BR"/>
-        </w:rPr>
-      </w:pPr>
-      <w:r>
-        <w:rPr>
-          <w:lang w:val="pt-BR"/>
-        </w:rPr>
-        <w:t xml:space="preserve">*Entender o porquê do filtro estar ultrapassando os limites da </w:t>
-      </w:r>
-      <w:r>
-        <w:rPr>
-          <w:lang w:val="pt-BR"/>
-        </w:rPr>
-        <w:t>div container e o porquê da galeria de produtos não estar alinhada com o cabeçalho de navegação.</w:t>
+      <w:proofErr w:type="spellEnd"/>
+      <w:r>
+        <w:rPr>
+          <w:lang w:val="pt-BR"/>
+        </w:rPr>
+        <w:t xml:space="preserve">, para que seja possível haver mais de uma </w:t>
+      </w:r>
+      <w:proofErr w:type="spellStart"/>
+      <w:r>
+        <w:rPr>
+          <w:lang w:val="pt-BR"/>
+        </w:rPr>
+        <w:t>tag</w:t>
+      </w:r>
+      <w:proofErr w:type="spellEnd"/>
+      <w:r>
+        <w:rPr>
+          <w:lang w:val="pt-BR"/>
+        </w:rPr>
+        <w:t xml:space="preserve"> e mais de uma </w:t>
+      </w:r>
+      <w:proofErr w:type="spellStart"/>
+      <w:r>
+        <w:rPr>
+          <w:lang w:val="pt-BR"/>
+        </w:rPr>
+        <w:t>offer</w:t>
+      </w:r>
+      <w:proofErr w:type="spellEnd"/>
+      <w:r>
+        <w:rPr>
+          <w:lang w:val="pt-BR"/>
+        </w:rPr>
+        <w:t xml:space="preserve"> no mesmo produto</w:t>
+      </w:r>
+    </w:p>
+    <w:p>
+      <w:pPr>
+        <w:rPr>
+          <w:color w:val="00B0F0"/>
+          <w:lang w:val="pt-BR"/>
+        </w:rPr>
+      </w:pPr>
+      <w:r>
+        <w:rPr>
+          <w:color w:val="00B0F0"/>
+          <w:lang w:val="pt-BR"/>
+        </w:rPr>
+        <w:t xml:space="preserve">*Melhorar </w:t>
+      </w:r>
+      <w:proofErr w:type="spellStart"/>
+      <w:r>
+        <w:rPr>
+          <w:color w:val="00B0F0"/>
+          <w:lang w:val="pt-BR"/>
+        </w:rPr>
+        <w:t>slider</w:t>
+      </w:r>
+      <w:proofErr w:type="spellEnd"/>
+      <w:r>
+        <w:rPr>
+          <w:color w:val="00B0F0"/>
+          <w:lang w:val="pt-BR"/>
+        </w:rPr>
+        <w:t xml:space="preserve"> do filtro de preços, tanto esteticamente quanto funcionalmente.</w:t>
+      </w:r>
+    </w:p>
+    <w:p>
+      <w:pPr>
+        <w:rPr>
+          <w:lang w:val="pt-BR"/>
+        </w:rPr>
+      </w:pPr>
+      <w:r>
+        <w:rPr>
+          <w:lang w:val="pt-BR"/>
+        </w:rPr>
+        <w:t xml:space="preserve">*Entender o porquê </w:t>
+      </w:r>
+      <w:proofErr w:type="gramStart"/>
+      <w:r>
+        <w:rPr>
+          <w:lang w:val="pt-BR"/>
+        </w:rPr>
+        <w:t>do</w:t>
+      </w:r>
+      <w:proofErr w:type="gramEnd"/>
+      <w:r>
+        <w:rPr>
+          <w:lang w:val="pt-BR"/>
+        </w:rPr>
+        <w:t xml:space="preserve"> filtro estar ultrapassando os limites da </w:t>
+      </w:r>
+      <w:proofErr w:type="spellStart"/>
+      <w:r>
+        <w:rPr>
+          <w:lang w:val="pt-BR"/>
+        </w:rPr>
+        <w:t>div</w:t>
+      </w:r>
+      <w:proofErr w:type="spellEnd"/>
+      <w:r>
+        <w:rPr>
+          <w:lang w:val="pt-BR"/>
+        </w:rPr>
+        <w:t xml:space="preserve"> container e o porquê da galeria de produtos não estar alinhada com o cabeçalho de navegação.</w:t>
       </w:r>
     </w:p>
     <w:p>
@@ -1092,7 +1482,39 @@
           <w:color w:val="00B0F0"/>
           <w:lang w:val="pt-BR"/>
         </w:rPr>
-        <w:t>*Inserir título na página de compra por ambiente, a que o usuário é direcionado ao clicar em ‘shop by room’</w:t>
+        <w:t xml:space="preserve">*Inserir título na página de compra por ambiente, a que o usuário é direcionado ao clicar em ‘shop </w:t>
+      </w:r>
+      <w:proofErr w:type="spellStart"/>
+      <w:r>
+        <w:rPr>
+          <w:color w:val="00B0F0"/>
+          <w:lang w:val="pt-BR"/>
+        </w:rPr>
+        <w:t>by</w:t>
+      </w:r>
+      <w:proofErr w:type="spellEnd"/>
+      <w:r>
+        <w:rPr>
+          <w:color w:val="00B0F0"/>
+          <w:lang w:val="pt-BR"/>
+        </w:rPr>
+        <w:t xml:space="preserve"> </w:t>
+      </w:r>
+      <w:proofErr w:type="spellStart"/>
+      <w:r>
+        <w:rPr>
+          <w:color w:val="00B0F0"/>
+          <w:lang w:val="pt-BR"/>
+        </w:rPr>
+        <w:t>room</w:t>
+      </w:r>
+      <w:proofErr w:type="spellEnd"/>
+      <w:r>
+        <w:rPr>
+          <w:color w:val="00B0F0"/>
+          <w:lang w:val="pt-BR"/>
+        </w:rPr>
+        <w:t>’</w:t>
       </w:r>
     </w:p>
     <w:p>
@@ -1120,8 +1542,17 @@
           <w:color w:val="00B0F0"/>
           <w:lang w:val="pt-BR"/>
         </w:rPr>
-        <w:t>*Fazer com que a busca possa ser realizada com o enter</w:t>
-      </w:r>
+        <w:t xml:space="preserve">*Fazer com que a busca possa ser realizada com o </w:t>
+      </w:r>
+      <w:proofErr w:type="spellStart"/>
+      <w:r>
+        <w:rPr>
+          <w:color w:val="00B0F0"/>
+          <w:lang w:val="pt-BR"/>
+        </w:rPr>
+        <w:t>enter</w:t>
+      </w:r>
+      <w:proofErr w:type="spellEnd"/>
     </w:p>
     <w:p>
       <w:pPr>
@@ -1193,20 +1624,80 @@
           <w:color w:val="7030A0"/>
           <w:lang w:val="pt-BR"/>
         </w:rPr>
-        <w:t>*Talvez automatizar o slider de ‘productCard’</w:t>
-      </w:r>
-    </w:p>
-    <w:p>
-      <w:pPr>
-        <w:rPr>
-          <w:lang w:val="pt-BR"/>
-        </w:rPr>
-      </w:pPr>
-      <w:r>
-        <w:rPr>
-          <w:lang w:val="pt-BR"/>
-        </w:rPr>
-        <w:t>*Talvez encontrar uma maneira do slider de ‘bestDeal’ girar 360º para que não sobre espaço no fim.</w:t>
+        <w:t xml:space="preserve">*Talvez automatizar o </w:t>
+      </w:r>
+      <w:proofErr w:type="spellStart"/>
+      <w:r>
+        <w:rPr>
+          <w:color w:val="7030A0"/>
+          <w:lang w:val="pt-BR"/>
+        </w:rPr>
+        <w:t>slider</w:t>
+      </w:r>
+      <w:proofErr w:type="spellEnd"/>
+      <w:r>
+        <w:rPr>
+          <w:color w:val="7030A0"/>
+          <w:lang w:val="pt-BR"/>
+        </w:rPr>
+        <w:t xml:space="preserve"> de ‘</w:t>
+      </w:r>
+      <w:proofErr w:type="spellStart"/>
+      <w:r>
+        <w:rPr>
+          <w:color w:val="7030A0"/>
+          <w:lang w:val="pt-BR"/>
+        </w:rPr>
+        <w:t>productCard</w:t>
+      </w:r>
+      <w:proofErr w:type="spellEnd"/>
+      <w:r>
+        <w:rPr>
+          <w:color w:val="7030A0"/>
+          <w:lang w:val="pt-BR"/>
+        </w:rPr>
+        <w:t>’</w:t>
+      </w:r>
+    </w:p>
+    <w:p>
+      <w:pPr>
+        <w:rPr>
+          <w:lang w:val="pt-BR"/>
+        </w:rPr>
+      </w:pPr>
+      <w:r>
+        <w:rPr>
+          <w:lang w:val="pt-BR"/>
+        </w:rPr>
+        <w:t xml:space="preserve">*Talvez encontrar uma maneira do </w:t>
+      </w:r>
+      <w:proofErr w:type="spellStart"/>
+      <w:r>
+        <w:rPr>
+          <w:lang w:val="pt-BR"/>
+        </w:rPr>
+        <w:t>slider</w:t>
+      </w:r>
+      <w:proofErr w:type="spellEnd"/>
+      <w:r>
+        <w:rPr>
+          <w:lang w:val="pt-BR"/>
+        </w:rPr>
+        <w:t xml:space="preserve"> de ‘</w:t>
+      </w:r>
+      <w:proofErr w:type="spellStart"/>
+      <w:r>
+        <w:rPr>
+          <w:lang w:val="pt-BR"/>
+        </w:rPr>
+        <w:t>bestDeal</w:t>
+      </w:r>
+      <w:proofErr w:type="spellEnd"/>
+      <w:r>
+        <w:rPr>
+          <w:lang w:val="pt-BR"/>
+        </w:rPr>
+        <w:t>’ girar 360º para que não sobre espaço no fim.</w:t>
       </w:r>
     </w:p>
     <w:p>
@@ -1245,7 +1736,35 @@
         <w:rPr>
           <w:lang w:val="pt-BR"/>
         </w:rPr>
-        <w:t>*Talvez criar animação de transição para ‘show more’ e ‘show less’ em ‘products’</w:t>
+        <w:t xml:space="preserve">*Talvez criar animação de transição para ‘show more’ e ‘show </w:t>
+      </w:r>
+      <w:proofErr w:type="spellStart"/>
+      <w:r>
+        <w:rPr>
+          <w:lang w:val="pt-BR"/>
+        </w:rPr>
+        <w:t>less</w:t>
+      </w:r>
+      <w:proofErr w:type="spellEnd"/>
+      <w:r>
+        <w:rPr>
+          <w:lang w:val="pt-BR"/>
+        </w:rPr>
+        <w:t>’ em ‘</w:t>
+      </w:r>
+      <w:proofErr w:type="spellStart"/>
+      <w:r>
+        <w:rPr>
+          <w:lang w:val="pt-BR"/>
+        </w:rPr>
+        <w:t>products</w:t>
+      </w:r>
+      <w:proofErr w:type="spellEnd"/>
+      <w:r>
+        <w:rPr>
+          <w:lang w:val="pt-BR"/>
+        </w:rPr>
+        <w:t>’</w:t>
       </w:r>
     </w:p>
     <w:p>
@@ -1311,14 +1830,55 @@
           <w:color w:val="00B0F0"/>
           <w:lang w:val="pt-BR"/>
         </w:rPr>
-        <w:t xml:space="preserve">*Favorito não é atualizado </w:t>
-      </w:r>
-      <w:r>
-        <w:rPr>
-          <w:color w:val="00B0F0"/>
-          <w:lang w:val="pt-BR"/>
-        </w:rPr>
-        <w:t xml:space="preserve">no modal sem reload ou na página de produtos quando a ação é realizada no modal. O favorito é salvo, mas só é renderizado com o reload da </w:t>
+        <w:t xml:space="preserve">*Favorito não é atualizado no modal sem </w:t>
+      </w:r>
+      <w:proofErr w:type="spellStart"/>
+      <w:r>
+        <w:rPr>
+          <w:color w:val="00B0F0"/>
+          <w:lang w:val="pt-BR"/>
+        </w:rPr>
+        <w:t>reload</w:t>
+      </w:r>
+      <w:proofErr w:type="spellEnd"/>
+      <w:r>
+        <w:rPr>
+          <w:color w:val="00B0F0"/>
+          <w:lang w:val="pt-BR"/>
+        </w:rPr>
+        <w:t xml:space="preserve"> ou na página de produtos quando a ação é realizada no modal. O favorito é salvo, mas só é </w:t>
+      </w:r>
+      <w:proofErr w:type="spellStart"/>
+      <w:r>
+        <w:rPr>
+          <w:color w:val="00B0F0"/>
+          <w:lang w:val="pt-BR"/>
+        </w:rPr>
+        <w:t>renderizado</w:t>
+      </w:r>
+      <w:proofErr w:type="spellEnd"/>
+      <w:r>
+        <w:rPr>
+          <w:color w:val="00B0F0"/>
+          <w:lang w:val="pt-BR"/>
+        </w:rPr>
+        <w:t xml:space="preserve"> com o </w:t>
+      </w:r>
+      <w:proofErr w:type="spellStart"/>
+      <w:r>
+        <w:rPr>
+          <w:color w:val="00B0F0"/>
+          <w:lang w:val="pt-BR"/>
+        </w:rPr>
+        <w:t>reload</w:t>
+      </w:r>
+      <w:proofErr w:type="spellEnd"/>
+      <w:r>
+        <w:rPr>
+          <w:color w:val="00B0F0"/>
+          <w:lang w:val="pt-BR"/>
+        </w:rPr>
+        <w:t xml:space="preserve"> da </w:t>
       </w:r>
       <w:r>
         <w:rPr>
@@ -1347,22 +1907,54 @@
           <w:color w:val="00B0F0"/>
           <w:lang w:val="pt-BR"/>
         </w:rPr>
-        <w:t>*carrinho não atualizando quanto se altera o localstorage sem a necessidade de atualizar a página</w:t>
-      </w:r>
-    </w:p>
-    <w:p>
-      <w:pPr>
-        <w:rPr>
-          <w:color w:val="00B0F0"/>
-          <w:lang w:val="pt-BR"/>
-        </w:rPr>
-      </w:pPr>
-      <w:r>
-        <w:rPr>
-          <w:color w:val="00B0F0"/>
-          <w:lang w:val="pt-BR"/>
-        </w:rPr>
-        <w:t>*página wishlist exibindo todos os produtos e não só os favoritos</w:t>
+        <w:t xml:space="preserve">*carrinho não atualizando quanto se altera o </w:t>
+      </w:r>
+      <w:proofErr w:type="spellStart"/>
+      <w:r>
+        <w:rPr>
+          <w:color w:val="00B0F0"/>
+          <w:lang w:val="pt-BR"/>
+        </w:rPr>
+        <w:t>localstorage</w:t>
+      </w:r>
+      <w:proofErr w:type="spellEnd"/>
+      <w:r>
+        <w:rPr>
+          <w:color w:val="00B0F0"/>
+          <w:lang w:val="pt-BR"/>
+        </w:rPr>
+        <w:t xml:space="preserve"> sem a necessidade de atualizar a página</w:t>
+      </w:r>
+    </w:p>
+    <w:p>
+      <w:pPr>
+        <w:rPr>
+          <w:color w:val="00B0F0"/>
+          <w:lang w:val="pt-BR"/>
+        </w:rPr>
+      </w:pPr>
+      <w:r>
+        <w:rPr>
+          <w:color w:val="00B0F0"/>
+          <w:lang w:val="pt-BR"/>
+        </w:rPr>
+        <w:t xml:space="preserve">*página </w:t>
+      </w:r>
+      <w:proofErr w:type="spellStart"/>
+      <w:r>
+        <w:rPr>
+          <w:color w:val="00B0F0"/>
+          <w:lang w:val="pt-BR"/>
+        </w:rPr>
+        <w:t>wishlist</w:t>
+      </w:r>
+      <w:proofErr w:type="spellEnd"/>
+      <w:r>
+        <w:rPr>
+          <w:color w:val="00B0F0"/>
+          <w:lang w:val="pt-BR"/>
+        </w:rPr>
+        <w:t xml:space="preserve"> exibindo todos os produtos e não só os favoritos</w:t>
       </w:r>
     </w:p>
     <w:p>
@@ -1392,7 +1984,23 @@
           <w:color w:val="00B0F0"/>
           <w:lang w:val="pt-BR"/>
         </w:rPr>
-        <w:t>*Corrigir botão ‘show menos’ em ‘products’, está ficando habilitado quando há poucos produtos</w:t>
+        <w:t>*Corrigir botão ‘show menos’ em ‘</w:t>
+      </w:r>
+      <w:proofErr w:type="spellStart"/>
+      <w:r>
+        <w:rPr>
+          <w:color w:val="00B0F0"/>
+          <w:lang w:val="pt-BR"/>
+        </w:rPr>
+        <w:t>products</w:t>
+      </w:r>
+      <w:proofErr w:type="spellEnd"/>
+      <w:r>
+        <w:rPr>
+          <w:color w:val="00B0F0"/>
+          <w:lang w:val="pt-BR"/>
+        </w:rPr>
+        <w:t>’, está ficando habilitado quando há poucos produtos</w:t>
       </w:r>
       <w:r>
         <w:rPr>
@@ -1450,22 +2058,70 @@
           <w:color w:val="00B0F0"/>
           <w:lang w:val="pt-BR"/>
         </w:rPr>
-        <w:t xml:space="preserve"> no caso de componentes de classe é possível utilizar um lifecycle para realizar isso. Descobrir como fazer com hooks.</w:t>
-      </w:r>
-    </w:p>
-    <w:p>
-      <w:pPr>
-        <w:rPr>
-          <w:color w:val="00B0F0"/>
-          <w:lang w:val="pt-BR"/>
-        </w:rPr>
-      </w:pPr>
-      <w:r>
-        <w:rPr>
-          <w:color w:val="00B0F0"/>
-          <w:lang w:val="pt-BR"/>
-        </w:rPr>
-        <w:t>*Resolver ponto nos slides da página principal onde há uma faixa no meio que impede o clique em uma parte dos slides, já que a div com o texto, barra de progresso e ícones de redes sociais está na frente.</w:t>
+        <w:t xml:space="preserve"> no caso de componentes de classe é possível utilizar um </w:t>
+      </w:r>
+      <w:proofErr w:type="spellStart"/>
+      <w:r>
+        <w:rPr>
+          <w:color w:val="00B0F0"/>
+          <w:lang w:val="pt-BR"/>
+        </w:rPr>
+        <w:t>lifecycle</w:t>
+      </w:r>
+      <w:proofErr w:type="spellEnd"/>
+      <w:r>
+        <w:rPr>
+          <w:color w:val="00B0F0"/>
+          <w:lang w:val="pt-BR"/>
+        </w:rPr>
+        <w:t xml:space="preserve"> para realizar isso. Descobrir como fazer com </w:t>
+      </w:r>
+      <w:proofErr w:type="spellStart"/>
+      <w:r>
+        <w:rPr>
+          <w:color w:val="00B0F0"/>
+          <w:lang w:val="pt-BR"/>
+        </w:rPr>
+        <w:t>hooks</w:t>
+      </w:r>
+      <w:proofErr w:type="spellEnd"/>
+      <w:r>
+        <w:rPr>
+          <w:color w:val="00B0F0"/>
+          <w:lang w:val="pt-BR"/>
+        </w:rPr>
+        <w:t>.</w:t>
+      </w:r>
+    </w:p>
+    <w:p>
+      <w:pPr>
+        <w:rPr>
+          <w:color w:val="00B0F0"/>
+          <w:lang w:val="pt-BR"/>
+        </w:rPr>
+      </w:pPr>
+      <w:r>
+        <w:rPr>
+          <w:color w:val="00B0F0"/>
+          <w:lang w:val="pt-BR"/>
+        </w:rPr>
+        <w:t xml:space="preserve">*Resolver ponto nos slides da página principal onde há uma faixa no meio que impede o clique em uma parte dos slides, já que a </w:t>
+      </w:r>
+      <w:proofErr w:type="spellStart"/>
+      <w:r>
+        <w:rPr>
+          <w:color w:val="00B0F0"/>
+          <w:lang w:val="pt-BR"/>
+        </w:rPr>
+        <w:t>div</w:t>
+      </w:r>
+      <w:proofErr w:type="spellEnd"/>
+      <w:r>
+        <w:rPr>
+          <w:color w:val="00B0F0"/>
+          <w:lang w:val="pt-BR"/>
+        </w:rPr>
+        <w:t xml:space="preserve"> com o texto, barra de progresso e ícones de redes sociais está na frente.</w:t>
       </w:r>
     </w:p>
     <w:p>
@@ -1509,7 +2165,39 @@
           <w:color w:val="00B0F0"/>
           <w:lang w:val="pt-BR"/>
         </w:rPr>
-        <w:t xml:space="preserve"> deixar somente o texto do slide (onde fica o preço) clicável ou cobrir tudo com uma div invisível que ficaria por cima do texto e receberia o click.</w:t>
+        <w:t xml:space="preserve"> deixar somente o texto do slide (onde fica o preço) </w:t>
+      </w:r>
+      <w:proofErr w:type="spellStart"/>
+      <w:r>
+        <w:rPr>
+          <w:color w:val="00B0F0"/>
+          <w:lang w:val="pt-BR"/>
+        </w:rPr>
+        <w:t>clicável</w:t>
+      </w:r>
+      <w:proofErr w:type="spellEnd"/>
+      <w:r>
+        <w:rPr>
+          <w:color w:val="00B0F0"/>
+          <w:lang w:val="pt-BR"/>
+        </w:rPr>
+        <w:t xml:space="preserve"> ou cobrir tudo com uma </w:t>
+      </w:r>
+      <w:proofErr w:type="spellStart"/>
+      <w:r>
+        <w:rPr>
+          <w:color w:val="00B0F0"/>
+          <w:lang w:val="pt-BR"/>
+        </w:rPr>
+        <w:t>div</w:t>
+      </w:r>
+      <w:proofErr w:type="spellEnd"/>
+      <w:r>
+        <w:rPr>
+          <w:color w:val="00B0F0"/>
+          <w:lang w:val="pt-BR"/>
+        </w:rPr>
+        <w:t xml:space="preserve"> invisível que ficaria por cima do texto e receberia o click.</w:t>
       </w:r>
       <w:r>
         <w:rPr>
@@ -1530,29 +2218,127 @@
           <w:color w:val="00B0F0"/>
           <w:lang w:val="pt-BR"/>
         </w:rPr>
-        <w:t xml:space="preserve"> terceira alternativa seria colocar os slides à frente da div e aplicar o ‘z-index’ diretamente nos elementos da div com o texto</w:t>
-      </w:r>
-      <w:r>
-        <w:rPr>
-          <w:color w:val="00B0F0"/>
-          <w:lang w:val="pt-BR"/>
-        </w:rPr>
-        <w:t>, assim as partes da div que não interessam ficariam por trás do slider e somente o necessário a sua frente.</w:t>
-      </w:r>
-    </w:p>
-    <w:p>
-      <w:pPr>
-        <w:rPr>
-          <w:color w:val="00B0F0"/>
-          <w:lang w:val="pt-BR"/>
-        </w:rPr>
-      </w:pPr>
-      <w:r>
-        <w:rPr>
-          <w:color w:val="00B0F0"/>
-          <w:lang w:val="pt-BR"/>
-        </w:rPr>
-        <w:t>*Inserir ‘changeQtdeCallBack’ no componente de quantidade do modal</w:t>
+        <w:t xml:space="preserve"> terceira alternativa seria colocar os slides à frente da </w:t>
+      </w:r>
+      <w:proofErr w:type="spellStart"/>
+      <w:r>
+        <w:rPr>
+          <w:color w:val="00B0F0"/>
+          <w:lang w:val="pt-BR"/>
+        </w:rPr>
+        <w:t>div</w:t>
+      </w:r>
+      <w:proofErr w:type="spellEnd"/>
+      <w:r>
+        <w:rPr>
+          <w:color w:val="00B0F0"/>
+          <w:lang w:val="pt-BR"/>
+        </w:rPr>
+        <w:t xml:space="preserve"> e aplicar o ‘z-index’ diretamente nos elementos da </w:t>
+      </w:r>
+      <w:proofErr w:type="spellStart"/>
+      <w:r>
+        <w:rPr>
+          <w:color w:val="00B0F0"/>
+          <w:lang w:val="pt-BR"/>
+        </w:rPr>
+        <w:t>div</w:t>
+      </w:r>
+      <w:proofErr w:type="spellEnd"/>
+      <w:r>
+        <w:rPr>
+          <w:color w:val="00B0F0"/>
+          <w:lang w:val="pt-BR"/>
+        </w:rPr>
+        <w:t xml:space="preserve"> com o texto</w:t>
+      </w:r>
+      <w:r>
+        <w:rPr>
+          <w:color w:val="00B0F0"/>
+          <w:lang w:val="pt-BR"/>
+        </w:rPr>
+        <w:t xml:space="preserve">, assim as partes da </w:t>
+      </w:r>
+      <w:proofErr w:type="spellStart"/>
+      <w:r>
+        <w:rPr>
+          <w:color w:val="00B0F0"/>
+          <w:lang w:val="pt-BR"/>
+        </w:rPr>
+        <w:t>div</w:t>
+      </w:r>
+      <w:proofErr w:type="spellEnd"/>
+      <w:r>
+        <w:rPr>
+          <w:color w:val="00B0F0"/>
+          <w:lang w:val="pt-BR"/>
+        </w:rPr>
+        <w:t xml:space="preserve"> que não interessam ficariam por trás do </w:t>
+      </w:r>
+      <w:proofErr w:type="spellStart"/>
+      <w:r>
+        <w:rPr>
+          <w:color w:val="00B0F0"/>
+          <w:lang w:val="pt-BR"/>
+        </w:rPr>
+        <w:t>slider</w:t>
+      </w:r>
+      <w:proofErr w:type="spellEnd"/>
+      <w:r>
+        <w:rPr>
+          <w:color w:val="00B0F0"/>
+          <w:lang w:val="pt-BR"/>
+        </w:rPr>
+        <w:t xml:space="preserve"> e somente o necessário </w:t>
+      </w:r>
+      <w:proofErr w:type="spellStart"/>
+      <w:proofErr w:type="gramStart"/>
+      <w:r>
+        <w:rPr>
+          <w:color w:val="00B0F0"/>
+          <w:lang w:val="pt-BR"/>
+        </w:rPr>
+        <w:t>a</w:t>
+      </w:r>
+      <w:proofErr w:type="spellEnd"/>
+      <w:proofErr w:type="gramEnd"/>
+      <w:r>
+        <w:rPr>
+          <w:color w:val="00B0F0"/>
+          <w:lang w:val="pt-BR"/>
+        </w:rPr>
+        <w:t xml:space="preserve"> sua frente.</w:t>
+      </w:r>
+    </w:p>
+    <w:p>
+      <w:pPr>
+        <w:rPr>
+          <w:color w:val="00B0F0"/>
+          <w:lang w:val="pt-BR"/>
+        </w:rPr>
+      </w:pPr>
+      <w:r>
+        <w:rPr>
+          <w:color w:val="00B0F0"/>
+          <w:lang w:val="pt-BR"/>
+        </w:rPr>
+        <w:t>*Inserir ‘</w:t>
+      </w:r>
+      <w:proofErr w:type="spellStart"/>
+      <w:r>
+        <w:rPr>
+          <w:color w:val="00B0F0"/>
+          <w:lang w:val="pt-BR"/>
+        </w:rPr>
+        <w:t>changeQtdeCallBack</w:t>
+      </w:r>
+      <w:proofErr w:type="spellEnd"/>
+      <w:r>
+        <w:rPr>
+          <w:color w:val="00B0F0"/>
+          <w:lang w:val="pt-BR"/>
+        </w:rPr>
+        <w:t>’ no componente de quantidade do modal</w:t>
       </w:r>
     </w:p>
     <w:p>
@@ -1582,22 +2368,54 @@
           <w:color w:val="00B0F0"/>
           <w:lang w:val="pt-BR"/>
         </w:rPr>
-        <w:t>*Preços no slider de preço (no filtro) estão mal formatados e sobrepondo um ao outro – corrigir isso</w:t>
-      </w:r>
-    </w:p>
-    <w:p>
-      <w:pPr>
-        <w:rPr>
-          <w:color w:val="00B0F0"/>
-          <w:lang w:val="pt-BR"/>
-        </w:rPr>
-      </w:pPr>
-      <w:r>
-        <w:rPr>
-          <w:color w:val="00B0F0"/>
-          <w:lang w:val="pt-BR"/>
-        </w:rPr>
-        <w:t>*O slider do filtro de preços às vezes falha</w:t>
+        <w:t xml:space="preserve">*Preços no </w:t>
+      </w:r>
+      <w:proofErr w:type="spellStart"/>
+      <w:r>
+        <w:rPr>
+          <w:color w:val="00B0F0"/>
+          <w:lang w:val="pt-BR"/>
+        </w:rPr>
+        <w:t>slider</w:t>
+      </w:r>
+      <w:proofErr w:type="spellEnd"/>
+      <w:r>
+        <w:rPr>
+          <w:color w:val="00B0F0"/>
+          <w:lang w:val="pt-BR"/>
+        </w:rPr>
+        <w:t xml:space="preserve"> de preço (no filtro) estão mal formatados e sobrepondo um ao outro – corrigir isso</w:t>
+      </w:r>
+    </w:p>
+    <w:p>
+      <w:pPr>
+        <w:rPr>
+          <w:color w:val="00B0F0"/>
+          <w:lang w:val="pt-BR"/>
+        </w:rPr>
+      </w:pPr>
+      <w:r>
+        <w:rPr>
+          <w:color w:val="00B0F0"/>
+          <w:lang w:val="pt-BR"/>
+        </w:rPr>
+        <w:t xml:space="preserve">*O </w:t>
+      </w:r>
+      <w:proofErr w:type="spellStart"/>
+      <w:r>
+        <w:rPr>
+          <w:color w:val="00B0F0"/>
+          <w:lang w:val="pt-BR"/>
+        </w:rPr>
+        <w:t>slider</w:t>
+      </w:r>
+      <w:proofErr w:type="spellEnd"/>
+      <w:r>
+        <w:rPr>
+          <w:color w:val="00B0F0"/>
+          <w:lang w:val="pt-BR"/>
+        </w:rPr>
+        <w:t xml:space="preserve"> do filtro de preços às vezes falha</w:t>
       </w:r>
     </w:p>
     <w:p>
@@ -1643,7 +2461,23 @@
           <w:color w:val="00B0F0"/>
           <w:lang w:val="pt-BR"/>
         </w:rPr>
-        <w:t>*Corrigir posição do slider de preços, que sumiu da tela após eu redimensionar o filtro</w:t>
+        <w:t xml:space="preserve">*Corrigir posição do </w:t>
+      </w:r>
+      <w:proofErr w:type="spellStart"/>
+      <w:r>
+        <w:rPr>
+          <w:color w:val="00B0F0"/>
+          <w:lang w:val="pt-BR"/>
+        </w:rPr>
+        <w:t>slider</w:t>
+      </w:r>
+      <w:proofErr w:type="spellEnd"/>
+      <w:r>
+        <w:rPr>
+          <w:color w:val="00B0F0"/>
+          <w:lang w:val="pt-BR"/>
+        </w:rPr>
+        <w:t xml:space="preserve"> de preços, que sumiu da tela após eu redimensionar o filtro</w:t>
       </w:r>
     </w:p>
     <w:p>
@@ -1712,7 +2546,21 @@
         <w:rPr>
           <w:lang w:val="pt-BR"/>
         </w:rPr>
-        <w:t>Verificar onde realmente é necessário importar ‘productsData’:</w:t>
+        <w:t>Verificar onde realmente é necessário importar ‘</w:t>
+      </w:r>
+      <w:proofErr w:type="spellStart"/>
+      <w:r>
+        <w:rPr>
+          <w:lang w:val="pt-BR"/>
+        </w:rPr>
+        <w:t>productsData</w:t>
+      </w:r>
+      <w:proofErr w:type="spellEnd"/>
+      <w:r>
+        <w:rPr>
+          <w:lang w:val="pt-BR"/>
+        </w:rPr>
+        <w:t>’:</w:t>
       </w:r>
     </w:p>
     <w:p>
@@ -1726,7 +2574,91 @@
           <w:lang w:val="pt-BR"/>
         </w:rPr>
         <w:tab/>
-        <w:t xml:space="preserve">- Em ‘MainPageProducts’ aparentemente não é, já que pode ser importado diretamente em ‘Products’, o mesmo ocorre para ‘ShopProduct’, no entanto este último passa como props para ‘BestDeal’ além de somente para ‘products’, o que ocasiona uma importação a mais. </w:t>
+        <w:t>- Em ‘</w:t>
+      </w:r>
+      <w:proofErr w:type="spellStart"/>
+      <w:r>
+        <w:rPr>
+          <w:lang w:val="pt-BR"/>
+        </w:rPr>
+        <w:t>MainPageProducts</w:t>
+      </w:r>
+      <w:proofErr w:type="spellEnd"/>
+      <w:r>
+        <w:rPr>
+          <w:lang w:val="pt-BR"/>
+        </w:rPr>
+        <w:t>’ aparentemente não é, já que pode ser importado diretamente em ‘</w:t>
+      </w:r>
+      <w:proofErr w:type="spellStart"/>
+      <w:r>
+        <w:rPr>
+          <w:lang w:val="pt-BR"/>
+        </w:rPr>
+        <w:t>Products</w:t>
+      </w:r>
+      <w:proofErr w:type="spellEnd"/>
+      <w:r>
+        <w:rPr>
+          <w:lang w:val="pt-BR"/>
+        </w:rPr>
+        <w:t>’, o mesmo ocorre para ‘</w:t>
+      </w:r>
+      <w:proofErr w:type="spellStart"/>
+      <w:r>
+        <w:rPr>
+          <w:lang w:val="pt-BR"/>
+        </w:rPr>
+        <w:t>ShopProduct</w:t>
+      </w:r>
+      <w:proofErr w:type="spellEnd"/>
+      <w:r>
+        <w:rPr>
+          <w:lang w:val="pt-BR"/>
+        </w:rPr>
+        <w:t xml:space="preserve">’, no entanto este último passa como </w:t>
+      </w:r>
+      <w:proofErr w:type="spellStart"/>
+      <w:r>
+        <w:rPr>
+          <w:lang w:val="pt-BR"/>
+        </w:rPr>
+        <w:t>props</w:t>
+      </w:r>
+      <w:proofErr w:type="spellEnd"/>
+      <w:r>
+        <w:rPr>
+          <w:lang w:val="pt-BR"/>
+        </w:rPr>
+        <w:t xml:space="preserve"> para ‘</w:t>
+      </w:r>
+      <w:proofErr w:type="spellStart"/>
+      <w:r>
+        <w:rPr>
+          <w:lang w:val="pt-BR"/>
+        </w:rPr>
+        <w:t>BestDeal</w:t>
+      </w:r>
+      <w:proofErr w:type="spellEnd"/>
+      <w:r>
+        <w:rPr>
+          <w:lang w:val="pt-BR"/>
+        </w:rPr>
+        <w:t>’ além de somente para ‘</w:t>
+      </w:r>
+      <w:proofErr w:type="spellStart"/>
+      <w:r>
+        <w:rPr>
+          <w:lang w:val="pt-BR"/>
+        </w:rPr>
+        <w:t>products</w:t>
+      </w:r>
+      <w:proofErr w:type="spellEnd"/>
+      <w:r>
+        <w:rPr>
+          <w:lang w:val="pt-BR"/>
+        </w:rPr>
+        <w:t xml:space="preserve">’, o que ocasiona uma importação a mais. </w:t>
       </w:r>
     </w:p>
     <w:p>
@@ -1740,7 +2672,91 @@
           <w:lang w:val="pt-BR"/>
         </w:rPr>
         <w:tab/>
-        <w:t>- O motivo de eu ter resolvido importar diretamente em ‘Products’ por ora é que ‘ShoByRoom’ não possuí o componente não o possui como child, o que impossibilita redirecionar o usuário de tal sessão diretamente para ‘Products’, já que a props referente à lista de produtos não existe. Importando diretamente em ‘Products’ o problema é eliminado.</w:t>
+        <w:t>- O motivo de eu ter resolvido importar diretamente em ‘</w:t>
+      </w:r>
+      <w:proofErr w:type="spellStart"/>
+      <w:r>
+        <w:rPr>
+          <w:lang w:val="pt-BR"/>
+        </w:rPr>
+        <w:t>Products</w:t>
+      </w:r>
+      <w:proofErr w:type="spellEnd"/>
+      <w:r>
+        <w:rPr>
+          <w:lang w:val="pt-BR"/>
+        </w:rPr>
+        <w:t>’ por ora é que ‘</w:t>
+      </w:r>
+      <w:proofErr w:type="spellStart"/>
+      <w:r>
+        <w:rPr>
+          <w:lang w:val="pt-BR"/>
+        </w:rPr>
+        <w:t>ShoByRoom</w:t>
+      </w:r>
+      <w:proofErr w:type="spellEnd"/>
+      <w:r>
+        <w:rPr>
+          <w:lang w:val="pt-BR"/>
+        </w:rPr>
+        <w:t xml:space="preserve">’ não possuí o componente não o possui como </w:t>
+      </w:r>
+      <w:proofErr w:type="spellStart"/>
+      <w:r>
+        <w:rPr>
+          <w:lang w:val="pt-BR"/>
+        </w:rPr>
+        <w:t>child</w:t>
+      </w:r>
+      <w:proofErr w:type="spellEnd"/>
+      <w:r>
+        <w:rPr>
+          <w:lang w:val="pt-BR"/>
+        </w:rPr>
+        <w:t>, o que impossibilita redirecionar o usuário de tal sessão diretamente para ‘</w:t>
+      </w:r>
+      <w:proofErr w:type="spellStart"/>
+      <w:r>
+        <w:rPr>
+          <w:lang w:val="pt-BR"/>
+        </w:rPr>
+        <w:t>Products</w:t>
+      </w:r>
+      <w:proofErr w:type="spellEnd"/>
+      <w:r>
+        <w:rPr>
+          <w:lang w:val="pt-BR"/>
+        </w:rPr>
+        <w:t xml:space="preserve">’, já que a </w:t>
+      </w:r>
+      <w:proofErr w:type="spellStart"/>
+      <w:r>
+        <w:rPr>
+          <w:lang w:val="pt-BR"/>
+        </w:rPr>
+        <w:t>props</w:t>
+      </w:r>
+      <w:proofErr w:type="spellEnd"/>
+      <w:r>
+        <w:rPr>
+          <w:lang w:val="pt-BR"/>
+        </w:rPr>
+        <w:t xml:space="preserve"> referente à lista de produtos não existe. Importando diretamente em ‘</w:t>
+      </w:r>
+      <w:proofErr w:type="spellStart"/>
+      <w:r>
+        <w:rPr>
+          <w:lang w:val="pt-BR"/>
+        </w:rPr>
+        <w:t>Products</w:t>
+      </w:r>
+      <w:proofErr w:type="spellEnd"/>
+      <w:r>
+        <w:rPr>
+          <w:lang w:val="pt-BR"/>
+        </w:rPr>
+        <w:t>’ o problema é eliminado.</w:t>
       </w:r>
     </w:p>
     <w:p>
@@ -1768,33 +2784,201 @@
           <w:lang w:val="pt-BR"/>
         </w:rPr>
         <w:tab/>
-        <w:t>- Acredito que não será realizado diretamente em ‘Products’. Após o início da criação da página de favoritos me parece que realizar o fetch diretamente em ‘Products’ deixa a situação mais rígida e a lógica em ‘Products’ mais complexa.</w:t>
-      </w:r>
-    </w:p>
-    <w:p>
-      <w:pPr>
-        <w:rPr>
-          <w:lang w:val="pt-BR"/>
-        </w:rPr>
-      </w:pPr>
-      <w:r>
-        <w:rPr>
-          <w:lang w:val="pt-BR"/>
-        </w:rPr>
-        <w:t>*Automatizar a população do DB (Não me lembro o nome, mas é o que fiz no app crud easy do angular)</w:t>
-      </w:r>
-    </w:p>
-    <w:p>
-      <w:pPr>
-        <w:rPr>
-          <w:lang w:val="pt-BR"/>
-        </w:rPr>
-      </w:pPr>
-      <w:r>
-        <w:rPr>
-          <w:lang w:val="pt-BR"/>
-        </w:rPr>
-        <w:t>*Decidir o método de fetch a ser usado para exibir os produtos no carrinho. Por ora estou salvando o objeto com os produtos na tabela e realizando o fetch desta em ‘Cart’, mas também seria possível salvar somente o id, realizar o fetch de todos os produtos e extrair o necessário com um filter baseado no id, da maneira que fiz em ‘Wishlist’.</w:t>
+        <w:t>- Acredito que não será realizado diretamente em ‘</w:t>
+      </w:r>
+      <w:proofErr w:type="spellStart"/>
+      <w:r>
+        <w:rPr>
+          <w:lang w:val="pt-BR"/>
+        </w:rPr>
+        <w:t>Products</w:t>
+      </w:r>
+      <w:proofErr w:type="spellEnd"/>
+      <w:r>
+        <w:rPr>
+          <w:lang w:val="pt-BR"/>
+        </w:rPr>
+        <w:t xml:space="preserve">’. Após o início da criação da página de favoritos me parece que realizar o </w:t>
+      </w:r>
+      <w:proofErr w:type="spellStart"/>
+      <w:r>
+        <w:rPr>
+          <w:lang w:val="pt-BR"/>
+        </w:rPr>
+        <w:t>fetch</w:t>
+      </w:r>
+      <w:proofErr w:type="spellEnd"/>
+      <w:r>
+        <w:rPr>
+          <w:lang w:val="pt-BR"/>
+        </w:rPr>
+        <w:t xml:space="preserve"> diretamente em ‘</w:t>
+      </w:r>
+      <w:proofErr w:type="spellStart"/>
+      <w:r>
+        <w:rPr>
+          <w:lang w:val="pt-BR"/>
+        </w:rPr>
+        <w:t>Products</w:t>
+      </w:r>
+      <w:proofErr w:type="spellEnd"/>
+      <w:r>
+        <w:rPr>
+          <w:lang w:val="pt-BR"/>
+        </w:rPr>
+        <w:t>’ deixa a situação mais rígida e a lógica em ‘</w:t>
+      </w:r>
+      <w:proofErr w:type="spellStart"/>
+      <w:r>
+        <w:rPr>
+          <w:lang w:val="pt-BR"/>
+        </w:rPr>
+        <w:t>Products</w:t>
+      </w:r>
+      <w:proofErr w:type="spellEnd"/>
+      <w:r>
+        <w:rPr>
+          <w:lang w:val="pt-BR"/>
+        </w:rPr>
+        <w:t>’ mais complexa.</w:t>
+      </w:r>
+    </w:p>
+    <w:p>
+      <w:pPr>
+        <w:rPr>
+          <w:lang w:val="pt-BR"/>
+        </w:rPr>
+      </w:pPr>
+      <w:r>
+        <w:rPr>
+          <w:lang w:val="pt-BR"/>
+        </w:rPr>
+        <w:t xml:space="preserve">*Automatizar a população do DB (Não me lembro o nome, mas é o que fiz no app </w:t>
+      </w:r>
+      <w:proofErr w:type="spellStart"/>
+      <w:r>
+        <w:rPr>
+          <w:lang w:val="pt-BR"/>
+        </w:rPr>
+        <w:t>crud</w:t>
+      </w:r>
+      <w:proofErr w:type="spellEnd"/>
+      <w:r>
+        <w:rPr>
+          <w:lang w:val="pt-BR"/>
+        </w:rPr>
+        <w:t xml:space="preserve"> </w:t>
+      </w:r>
+      <w:proofErr w:type="spellStart"/>
+      <w:r>
+        <w:rPr>
+          <w:lang w:val="pt-BR"/>
+        </w:rPr>
+        <w:t>easy</w:t>
+      </w:r>
+      <w:proofErr w:type="spellEnd"/>
+      <w:r>
+        <w:rPr>
+          <w:lang w:val="pt-BR"/>
+        </w:rPr>
+        <w:t xml:space="preserve"> do angular)</w:t>
+      </w:r>
+    </w:p>
+    <w:p>
+      <w:pPr>
+        <w:rPr>
+          <w:lang w:val="pt-BR"/>
+        </w:rPr>
+      </w:pPr>
+      <w:r>
+        <w:rPr>
+          <w:lang w:val="pt-BR"/>
+        </w:rPr>
+        <w:t xml:space="preserve">*Decidir o método de </w:t>
+      </w:r>
+      <w:proofErr w:type="spellStart"/>
+      <w:r>
+        <w:rPr>
+          <w:lang w:val="pt-BR"/>
+        </w:rPr>
+        <w:t>fetch</w:t>
+      </w:r>
+      <w:proofErr w:type="spellEnd"/>
+      <w:r>
+        <w:rPr>
+          <w:lang w:val="pt-BR"/>
+        </w:rPr>
+        <w:t xml:space="preserve"> a ser usado para exibir os produtos no carrinho. Por ora estou salvando o objeto com os produtos na tabela e realizando o </w:t>
+      </w:r>
+      <w:proofErr w:type="spellStart"/>
+      <w:r>
+        <w:rPr>
+          <w:lang w:val="pt-BR"/>
+        </w:rPr>
+        <w:t>fetch</w:t>
+      </w:r>
+      <w:proofErr w:type="spellEnd"/>
+      <w:r>
+        <w:rPr>
+          <w:lang w:val="pt-BR"/>
+        </w:rPr>
+        <w:t xml:space="preserve"> desta em ‘</w:t>
+      </w:r>
+      <w:proofErr w:type="spellStart"/>
+      <w:r>
+        <w:rPr>
+          <w:lang w:val="pt-BR"/>
+        </w:rPr>
+        <w:t>Cart</w:t>
+      </w:r>
+      <w:proofErr w:type="spellEnd"/>
+      <w:r>
+        <w:rPr>
+          <w:lang w:val="pt-BR"/>
+        </w:rPr>
+        <w:t xml:space="preserve">’, mas também seria possível salvar somente o id, realizar o </w:t>
+      </w:r>
+      <w:proofErr w:type="spellStart"/>
+      <w:r>
+        <w:rPr>
+          <w:lang w:val="pt-BR"/>
+        </w:rPr>
+        <w:t>fetch</w:t>
+      </w:r>
+      <w:proofErr w:type="spellEnd"/>
+      <w:r>
+        <w:rPr>
+          <w:lang w:val="pt-BR"/>
+        </w:rPr>
+        <w:t xml:space="preserve"> de todos os produtos e extrair o necessário com um </w:t>
+      </w:r>
+      <w:proofErr w:type="spellStart"/>
+      <w:r>
+        <w:rPr>
+          <w:lang w:val="pt-BR"/>
+        </w:rPr>
+        <w:t>filter</w:t>
+      </w:r>
+      <w:proofErr w:type="spellEnd"/>
+      <w:r>
+        <w:rPr>
+          <w:lang w:val="pt-BR"/>
+        </w:rPr>
+        <w:t xml:space="preserve"> baseado no id, da maneira que fiz em ‘</w:t>
+      </w:r>
+      <w:proofErr w:type="spellStart"/>
+      <w:r>
+        <w:rPr>
+          <w:lang w:val="pt-BR"/>
+        </w:rPr>
+        <w:t>Wishlist</w:t>
+      </w:r>
+      <w:proofErr w:type="spellEnd"/>
+      <w:r>
+        <w:rPr>
+          <w:lang w:val="pt-BR"/>
+        </w:rPr>
+        <w:t>’.</w:t>
       </w:r>
     </w:p>
     <w:p>

</xml_diff>

<commit_message>
funcionalidades para salvar qtde, cor e tamanho dos produtos no carrinho. Além das alterações em cart, productcard, productcardmodal e products para que o novo modelo salvo no storage funcione. Anteriormente era um array de strings com os ids, agora é um array de objetos com as novas propriedades
</commit_message>
<xml_diff>
--- a/Tarefas.docx
+++ b/Tarefas.docx
@@ -646,23 +646,27 @@
     <w:p>
       <w:pPr>
         <w:rPr>
-          <w:lang w:val="pt-BR"/>
-        </w:rPr>
-      </w:pPr>
-      <w:r>
-        <w:rPr>
+          <w:color w:val="00B0F0"/>
+          <w:lang w:val="pt-BR"/>
+        </w:rPr>
+      </w:pPr>
+      <w:r>
+        <w:rPr>
+          <w:color w:val="00B0F0"/>
           <w:lang w:val="pt-BR"/>
         </w:rPr>
         <w:t>*Criar possibilidade aumentar quantidade de produtos</w:t>
       </w:r>
       <w:r>
         <w:rPr>
+          <w:color w:val="00B0F0"/>
           <w:lang w:val="pt-BR"/>
         </w:rPr>
         <w:t>, também cor e tamanho</w:t>
       </w:r>
       <w:r>
         <w:rPr>
+          <w:color w:val="00B0F0"/>
           <w:lang w:val="pt-BR"/>
         </w:rPr>
         <w:t xml:space="preserve"> – salvar valores no </w:t>
@@ -670,6 +674,7 @@
       <w:proofErr w:type="spellStart"/>
       <w:r>
         <w:rPr>
+          <w:color w:val="00B0F0"/>
           <w:lang w:val="pt-BR"/>
         </w:rPr>
         <w:t>localStorage</w:t>
@@ -677,41 +682,24 @@
       <w:proofErr w:type="spellEnd"/>
       <w:r>
         <w:rPr>
+          <w:color w:val="00B0F0"/>
           <w:lang w:val="pt-BR"/>
         </w:rPr>
         <w:t xml:space="preserve"> – decidir como (Quando o produto for salvo no carrinho) </w:t>
       </w:r>
       <w:r>
         <w:rPr>
+          <w:color w:val="00B0F0"/>
           <w:lang w:val="pt-BR"/>
         </w:rPr>
         <w:t>–</w:t>
       </w:r>
       <w:r>
         <w:rPr>
+          <w:color w:val="00B0F0"/>
           <w:lang w:val="pt-BR"/>
         </w:rPr>
         <w:t xml:space="preserve"> DB</w:t>
-      </w:r>
-      <w:r>
-        <w:rPr>
-          <w:lang w:val="pt-BR"/>
-        </w:rPr>
-        <w:t xml:space="preserve"> </w:t>
-      </w:r>
-      <w:r>
-        <w:rPr>
-          <w:color w:val="FF0000"/>
-          <w:lang w:val="pt-BR"/>
-        </w:rPr>
-        <w:sym w:font="Wingdings" w:char="F0DF"/>
-      </w:r>
-      <w:r>
-        <w:rPr>
-          <w:color w:val="FF0000"/>
-          <w:lang w:val="pt-BR"/>
-        </w:rPr>
-        <w:sym w:font="Wingdings" w:char="F0DF"/>
       </w:r>
     </w:p>
     <w:p>
@@ -1277,6 +1265,41 @@
         <w:rPr>
           <w:lang w:val="pt-BR"/>
         </w:rPr>
+        <w:t xml:space="preserve">*Inserir </w:t>
+      </w:r>
+      <w:proofErr w:type="spellStart"/>
+      <w:r>
+        <w:rPr>
+          <w:lang w:val="pt-BR"/>
+        </w:rPr>
+        <w:t>alert</w:t>
+      </w:r>
+      <w:proofErr w:type="spellEnd"/>
+      <w:r>
+        <w:rPr>
+          <w:lang w:val="pt-BR"/>
+        </w:rPr>
+        <w:t xml:space="preserve"> de inserção de produto na sacola e talvez de favoritos </w:t>
+      </w:r>
+      <w:proofErr w:type="spellStart"/>
+      <w:r>
+        <w:rPr>
+          <w:lang w:val="pt-BR"/>
+        </w:rPr>
+        <w:t>tbm</w:t>
+      </w:r>
+      <w:proofErr w:type="spellEnd"/>
+    </w:p>
+    <w:p>
+      <w:pPr>
+        <w:rPr>
+          <w:lang w:val="pt-BR"/>
+        </w:rPr>
+      </w:pPr>
+      <w:r>
+        <w:rPr>
+          <w:lang w:val="pt-BR"/>
+        </w:rPr>
         <w:t xml:space="preserve">*Substituir valores por URL (esqueci o nome) por </w:t>
       </w:r>
       <w:proofErr w:type="spellStart"/>
@@ -1669,6 +1692,7 @@
         <w:rPr>
           <w:lang w:val="pt-BR"/>
         </w:rPr>
+        <w:lastRenderedPageBreak/>
         <w:t xml:space="preserve">*Talvez encontrar uma maneira do </w:t>
       </w:r>
       <w:proofErr w:type="spellStart"/>
@@ -1710,7 +1734,6 @@
         <w:rPr>
           <w:lang w:val="pt-BR"/>
         </w:rPr>
-        <w:lastRenderedPageBreak/>
         <w:t>*Talvez mudar t</w:t>
       </w:r>
       <w:r>
@@ -1816,6 +1839,97 @@
           <w:lang w:val="pt-BR"/>
         </w:rPr>
         <w:t>BUGS.:</w:t>
+      </w:r>
+    </w:p>
+    <w:p>
+      <w:pPr>
+        <w:rPr>
+          <w:color w:val="000000" w:themeColor="text1"/>
+          <w:lang w:val="pt-BR"/>
+        </w:rPr>
+      </w:pPr>
+      <w:r>
+        <w:rPr>
+          <w:color w:val="000000" w:themeColor="text1"/>
+          <w:lang w:val="pt-BR"/>
+        </w:rPr>
+        <w:t>*</w:t>
+      </w:r>
+      <w:r>
+        <w:rPr>
+          <w:color w:val="000000" w:themeColor="text1"/>
+          <w:lang w:val="pt-BR"/>
+        </w:rPr>
+        <w:t>Ícone Carrinho</w:t>
+      </w:r>
+      <w:r>
+        <w:rPr>
+          <w:color w:val="000000" w:themeColor="text1"/>
+          <w:lang w:val="pt-BR"/>
+        </w:rPr>
+        <w:t xml:space="preserve"> não é atualizado no modal sem </w:t>
+      </w:r>
+      <w:proofErr w:type="spellStart"/>
+      <w:r>
+        <w:rPr>
+          <w:color w:val="000000" w:themeColor="text1"/>
+          <w:lang w:val="pt-BR"/>
+        </w:rPr>
+        <w:t>reload</w:t>
+      </w:r>
+      <w:proofErr w:type="spellEnd"/>
+      <w:r>
+        <w:rPr>
+          <w:color w:val="000000" w:themeColor="text1"/>
+          <w:lang w:val="pt-BR"/>
+        </w:rPr>
+        <w:t xml:space="preserve"> ou na página de produtos quando a ação é realizada no modal. O </w:t>
+      </w:r>
+      <w:r>
+        <w:rPr>
+          <w:color w:val="000000" w:themeColor="text1"/>
+          <w:lang w:val="pt-BR"/>
+        </w:rPr>
+        <w:t>item</w:t>
+      </w:r>
+      <w:r>
+        <w:rPr>
+          <w:color w:val="000000" w:themeColor="text1"/>
+          <w:lang w:val="pt-BR"/>
+        </w:rPr>
+        <w:t xml:space="preserve"> é salvo, mas só é </w:t>
+      </w:r>
+      <w:proofErr w:type="spellStart"/>
+      <w:r>
+        <w:rPr>
+          <w:color w:val="000000" w:themeColor="text1"/>
+          <w:lang w:val="pt-BR"/>
+        </w:rPr>
+        <w:t>renderizado</w:t>
+      </w:r>
+      <w:proofErr w:type="spellEnd"/>
+      <w:r>
+        <w:rPr>
+          <w:color w:val="000000" w:themeColor="text1"/>
+          <w:lang w:val="pt-BR"/>
+        </w:rPr>
+        <w:t xml:space="preserve"> com o </w:t>
+      </w:r>
+      <w:proofErr w:type="spellStart"/>
+      <w:r>
+        <w:rPr>
+          <w:color w:val="000000" w:themeColor="text1"/>
+          <w:lang w:val="pt-BR"/>
+        </w:rPr>
+        <w:t>reload</w:t>
+      </w:r>
+      <w:proofErr w:type="spellEnd"/>
+      <w:r>
+        <w:rPr>
+          <w:color w:val="000000" w:themeColor="text1"/>
+          <w:lang w:val="pt-BR"/>
+        </w:rPr>
+        <w:t xml:space="preserve"> da página.</w:t>
       </w:r>
     </w:p>
     <w:p>
@@ -2368,6 +2482,7 @@
           <w:color w:val="00B0F0"/>
           <w:lang w:val="pt-BR"/>
         </w:rPr>
+        <w:lastRenderedPageBreak/>
         <w:t xml:space="preserve">*Preços no </w:t>
       </w:r>
       <w:proofErr w:type="spellStart"/>
@@ -2445,7 +2560,6 @@
           <w:color w:val="00B0F0"/>
           <w:lang w:val="pt-BR"/>
         </w:rPr>
-        <w:lastRenderedPageBreak/>
         <w:t>*Fazer com que cor inicial no filtro seja ‘sem cor’</w:t>
       </w:r>
     </w:p>

</xml_diff>

<commit_message>
Correção de bug: atualização do modal ao se inserir item no carrinho através da página de produtos e vice-versa
</commit_message>
<xml_diff>
--- a/Tarefas.docx
+++ b/Tarefas.docx
@@ -566,11 +566,13 @@
     <w:p>
       <w:pPr>
         <w:rPr>
-          <w:lang w:val="pt-BR"/>
-        </w:rPr>
-      </w:pPr>
-      <w:r>
-        <w:rPr>
+          <w:color w:val="7030A0"/>
+          <w:lang w:val="pt-BR"/>
+        </w:rPr>
+      </w:pPr>
+      <w:r>
+        <w:rPr>
+          <w:color w:val="7030A0"/>
           <w:lang w:val="pt-BR"/>
         </w:rPr>
         <w:t>*Inserir links na sessão de descontos para direcionar o usuário para os produtos ou lista de produtos.</w:t>
@@ -579,6 +581,43 @@
     <w:p>
       <w:pPr>
         <w:rPr>
+          <w:lang w:val="pt-BR"/>
+        </w:rPr>
+      </w:pPr>
+      <w:r>
+        <w:rPr>
+          <w:lang w:val="pt-BR"/>
+        </w:rPr>
+        <w:t>*inserir imagens reais no lugar das figuras coloridas provisórias</w:t>
+      </w:r>
+    </w:p>
+    <w:p>
+      <w:pPr>
+        <w:rPr>
+          <w:color w:val="7030A0"/>
+          <w:lang w:val="pt-BR"/>
+        </w:rPr>
+      </w:pPr>
+      <w:r>
+        <w:rPr>
+          <w:color w:val="7030A0"/>
+          <w:lang w:val="pt-BR"/>
+        </w:rPr>
+        <w:t xml:space="preserve">*Inserir função de update </w:t>
+      </w:r>
+      <w:proofErr w:type="spellStart"/>
+      <w:r>
+        <w:rPr>
+          <w:color w:val="7030A0"/>
+          <w:lang w:val="pt-BR"/>
+        </w:rPr>
+        <w:t>cart</w:t>
+      </w:r>
+      <w:proofErr w:type="spellEnd"/>
+    </w:p>
+    <w:p>
+      <w:pPr>
+        <w:rPr>
           <w:color w:val="00B0F0"/>
           <w:lang w:val="pt-BR"/>
         </w:rPr>
@@ -1010,6 +1049,7 @@
           <w:color w:val="7030A0"/>
           <w:lang w:val="pt-BR"/>
         </w:rPr>
+        <w:lastRenderedPageBreak/>
         <w:t xml:space="preserve">*Criar possibilidade para realizar cadastro e login com </w:t>
       </w:r>
       <w:proofErr w:type="spellStart"/>
@@ -1096,28 +1136,563 @@
         <w:rPr>
           <w:lang w:val="pt-BR"/>
         </w:rPr>
+        <w:t>*Configurar responsividade do site</w:t>
+      </w:r>
+    </w:p>
+    <w:p>
+      <w:pPr>
+        <w:rPr>
+          <w:color w:val="00B0F0"/>
+          <w:lang w:val="pt-BR"/>
+        </w:rPr>
+      </w:pPr>
+      <w:r>
+        <w:rPr>
+          <w:color w:val="00B0F0"/>
+          <w:lang w:val="pt-BR"/>
+        </w:rPr>
+        <w:t xml:space="preserve">*Transformar </w:t>
+      </w:r>
+      <w:proofErr w:type="spellStart"/>
+      <w:r>
+        <w:rPr>
+          <w:color w:val="00B0F0"/>
+          <w:lang w:val="pt-BR"/>
+        </w:rPr>
+        <w:t>slider</w:t>
+      </w:r>
+      <w:proofErr w:type="spellEnd"/>
+      <w:r>
+        <w:rPr>
+          <w:color w:val="00B0F0"/>
+          <w:lang w:val="pt-BR"/>
+        </w:rPr>
+        <w:t xml:space="preserve"> de preço em componente separado</w:t>
+      </w:r>
+    </w:p>
+    <w:p>
+      <w:pPr>
+        <w:rPr>
+          <w:lang w:val="pt-BR"/>
+        </w:rPr>
+      </w:pPr>
+    </w:p>
+    <w:p>
+      <w:pPr>
+        <w:rPr>
+          <w:lang w:val="pt-BR"/>
+        </w:rPr>
+      </w:pPr>
+    </w:p>
+    <w:p>
+      <w:pPr>
+        <w:rPr>
+          <w:lang w:val="pt-BR"/>
+        </w:rPr>
+      </w:pPr>
+    </w:p>
+    <w:p>
+      <w:pPr>
+        <w:rPr>
+          <w:lang w:val="pt-BR"/>
+        </w:rPr>
+      </w:pPr>
+    </w:p>
+    <w:p>
+      <w:pPr>
+        <w:rPr>
+          <w:lang w:val="pt-BR"/>
+        </w:rPr>
+      </w:pPr>
+    </w:p>
+    <w:p>
+      <w:pPr>
+        <w:rPr>
+          <w:lang w:val="pt-BR"/>
+        </w:rPr>
+      </w:pPr>
+    </w:p>
+    <w:p>
+      <w:pPr>
+        <w:rPr>
+          <w:color w:val="ED7D31" w:themeColor="accent2"/>
+          <w:lang w:val="pt-BR"/>
+        </w:rPr>
+      </w:pPr>
+      <w:r>
+        <w:rPr>
+          <w:color w:val="ED7D31" w:themeColor="accent2"/>
+          <w:lang w:val="pt-BR"/>
+        </w:rPr>
+        <w:t>**MELHORIAS</w:t>
+      </w:r>
+      <w:r>
+        <w:rPr>
+          <w:color w:val="ED7D31" w:themeColor="accent2"/>
+          <w:lang w:val="pt-BR"/>
+        </w:rPr>
+        <w:t xml:space="preserve"> TÉCNICAS</w:t>
+      </w:r>
+      <w:r>
+        <w:rPr>
+          <w:color w:val="ED7D31" w:themeColor="accent2"/>
+          <w:lang w:val="pt-BR"/>
+        </w:rPr>
+        <w:t xml:space="preserve"> E ESTÉTICAS</w:t>
+      </w:r>
+    </w:p>
+    <w:p>
+      <w:pPr>
+        <w:rPr>
+          <w:lang w:val="pt-BR"/>
+        </w:rPr>
+      </w:pPr>
+      <w:r>
+        <w:rPr>
+          <w:lang w:val="pt-BR"/>
+        </w:rPr>
+        <w:t xml:space="preserve">*Inserir a possibilidade de mais de 3 imagens no slide </w:t>
+      </w:r>
+      <w:r>
+        <w:rPr>
+          <w:lang w:val="pt-BR"/>
+        </w:rPr>
+        <w:t>em ‘</w:t>
+      </w:r>
+      <w:proofErr w:type="spellStart"/>
+      <w:r>
+        <w:rPr>
+          <w:lang w:val="pt-BR"/>
+        </w:rPr>
+        <w:t>productsCard</w:t>
+      </w:r>
+      <w:proofErr w:type="spellEnd"/>
+      <w:r>
+        <w:rPr>
+          <w:lang w:val="pt-BR"/>
+        </w:rPr>
+        <w:t>’</w:t>
+      </w:r>
+      <w:r>
+        <w:rPr>
+          <w:lang w:val="pt-BR"/>
+        </w:rPr>
+        <w:t xml:space="preserve">, ainda que o máximo a ser exibido na barra abaixo do </w:t>
+      </w:r>
+      <w:proofErr w:type="spellStart"/>
+      <w:r>
+        <w:rPr>
+          <w:lang w:val="pt-BR"/>
+        </w:rPr>
+        <w:t>slider</w:t>
+      </w:r>
+      <w:proofErr w:type="spellEnd"/>
+      <w:r>
+        <w:rPr>
+          <w:lang w:val="pt-BR"/>
+        </w:rPr>
+        <w:t xml:space="preserve"> seja 3. Nesse caso as imagens não ficarão fixas, mas serão geradas por um loop.</w:t>
+      </w:r>
+    </w:p>
+    <w:p>
+      <w:pPr>
+        <w:rPr>
+          <w:lang w:val="pt-BR"/>
+        </w:rPr>
+      </w:pPr>
+      <w:r>
+        <w:rPr>
+          <w:lang w:val="pt-BR"/>
+        </w:rPr>
+        <w:t xml:space="preserve">*Inserir </w:t>
+      </w:r>
+      <w:proofErr w:type="spellStart"/>
+      <w:r>
+        <w:rPr>
+          <w:lang w:val="pt-BR"/>
+        </w:rPr>
+        <w:t>alert</w:t>
+      </w:r>
+      <w:proofErr w:type="spellEnd"/>
+      <w:r>
+        <w:rPr>
+          <w:lang w:val="pt-BR"/>
+        </w:rPr>
+        <w:t xml:space="preserve"> de inserção de produto na sacola e talvez de favoritos </w:t>
+      </w:r>
+      <w:proofErr w:type="spellStart"/>
+      <w:r>
+        <w:rPr>
+          <w:lang w:val="pt-BR"/>
+        </w:rPr>
+        <w:t>tbm</w:t>
+      </w:r>
+      <w:proofErr w:type="spellEnd"/>
+    </w:p>
+    <w:p>
+      <w:pPr>
+        <w:rPr>
+          <w:lang w:val="pt-BR"/>
+        </w:rPr>
+      </w:pPr>
+      <w:r>
+        <w:rPr>
+          <w:lang w:val="pt-BR"/>
+        </w:rPr>
+        <w:t xml:space="preserve">*Substituir valores por URL (esqueci o nome) por </w:t>
+      </w:r>
+      <w:proofErr w:type="spellStart"/>
+      <w:r>
+        <w:rPr>
+          <w:lang w:val="pt-BR"/>
+        </w:rPr>
+        <w:t>redux</w:t>
+      </w:r>
+      <w:proofErr w:type="spellEnd"/>
+    </w:p>
+    <w:p>
+      <w:pPr>
+        <w:rPr>
+          <w:lang w:val="pt-BR"/>
+        </w:rPr>
+      </w:pPr>
+      <w:r>
+        <w:rPr>
+          <w:lang w:val="pt-BR"/>
+        </w:rPr>
+        <w:t>*Transformar ‘</w:t>
+      </w:r>
+      <w:proofErr w:type="spellStart"/>
+      <w:r>
+        <w:rPr>
+          <w:lang w:val="pt-BR"/>
+        </w:rPr>
+        <w:t>tag</w:t>
+      </w:r>
+      <w:proofErr w:type="spellEnd"/>
+      <w:r>
+        <w:rPr>
+          <w:lang w:val="pt-BR"/>
+        </w:rPr>
+        <w:t>’</w:t>
+      </w:r>
+      <w:r>
+        <w:rPr>
+          <w:lang w:val="pt-BR"/>
+        </w:rPr>
+        <w:t xml:space="preserve"> e ‘</w:t>
+      </w:r>
+      <w:proofErr w:type="spellStart"/>
+      <w:r>
+        <w:rPr>
+          <w:lang w:val="pt-BR"/>
+        </w:rPr>
+        <w:t>offer</w:t>
+      </w:r>
+      <w:proofErr w:type="spellEnd"/>
+      <w:r>
+        <w:rPr>
+          <w:lang w:val="pt-BR"/>
+        </w:rPr>
+        <w:t xml:space="preserve"> em </w:t>
+      </w:r>
+      <w:proofErr w:type="spellStart"/>
+      <w:r>
+        <w:rPr>
+          <w:lang w:val="pt-BR"/>
+        </w:rPr>
+        <w:t>array</w:t>
+      </w:r>
+      <w:r>
+        <w:rPr>
+          <w:lang w:val="pt-BR"/>
+        </w:rPr>
+        <w:t>s</w:t>
+      </w:r>
+      <w:proofErr w:type="spellEnd"/>
+      <w:r>
+        <w:rPr>
+          <w:lang w:val="pt-BR"/>
+        </w:rPr>
+        <w:t xml:space="preserve">, para que seja possível haver mais de uma </w:t>
+      </w:r>
+      <w:proofErr w:type="spellStart"/>
+      <w:r>
+        <w:rPr>
+          <w:lang w:val="pt-BR"/>
+        </w:rPr>
+        <w:t>tag</w:t>
+      </w:r>
+      <w:proofErr w:type="spellEnd"/>
+      <w:r>
+        <w:rPr>
+          <w:lang w:val="pt-BR"/>
+        </w:rPr>
+        <w:t xml:space="preserve"> e mais de uma </w:t>
+      </w:r>
+      <w:proofErr w:type="spellStart"/>
+      <w:r>
+        <w:rPr>
+          <w:lang w:val="pt-BR"/>
+        </w:rPr>
+        <w:t>offer</w:t>
+      </w:r>
+      <w:proofErr w:type="spellEnd"/>
+      <w:r>
+        <w:rPr>
+          <w:lang w:val="pt-BR"/>
+        </w:rPr>
+        <w:t xml:space="preserve"> no mesmo produto</w:t>
+      </w:r>
+    </w:p>
+    <w:p>
+      <w:pPr>
+        <w:rPr>
+          <w:color w:val="00B0F0"/>
+          <w:lang w:val="pt-BR"/>
+        </w:rPr>
+      </w:pPr>
+      <w:r>
+        <w:rPr>
+          <w:color w:val="00B0F0"/>
+          <w:lang w:val="pt-BR"/>
+        </w:rPr>
+        <w:t xml:space="preserve">*Melhorar </w:t>
+      </w:r>
+      <w:proofErr w:type="spellStart"/>
+      <w:r>
+        <w:rPr>
+          <w:color w:val="00B0F0"/>
+          <w:lang w:val="pt-BR"/>
+        </w:rPr>
+        <w:t>slider</w:t>
+      </w:r>
+      <w:proofErr w:type="spellEnd"/>
+      <w:r>
+        <w:rPr>
+          <w:color w:val="00B0F0"/>
+          <w:lang w:val="pt-BR"/>
+        </w:rPr>
+        <w:t xml:space="preserve"> do filtro de preços, tanto esteticamente quanto funcionalmente.</w:t>
+      </w:r>
+    </w:p>
+    <w:p>
+      <w:pPr>
+        <w:rPr>
+          <w:lang w:val="pt-BR"/>
+        </w:rPr>
+      </w:pPr>
+      <w:r>
+        <w:rPr>
+          <w:lang w:val="pt-BR"/>
+        </w:rPr>
+        <w:t xml:space="preserve">*Entender o porquê </w:t>
+      </w:r>
+      <w:proofErr w:type="gramStart"/>
+      <w:r>
+        <w:rPr>
+          <w:lang w:val="pt-BR"/>
+        </w:rPr>
+        <w:t>do</w:t>
+      </w:r>
+      <w:proofErr w:type="gramEnd"/>
+      <w:r>
+        <w:rPr>
+          <w:lang w:val="pt-BR"/>
+        </w:rPr>
+        <w:t xml:space="preserve"> filtro estar ultrapassando os limites da </w:t>
+      </w:r>
+      <w:proofErr w:type="spellStart"/>
+      <w:r>
+        <w:rPr>
+          <w:lang w:val="pt-BR"/>
+        </w:rPr>
+        <w:t>div</w:t>
+      </w:r>
+      <w:proofErr w:type="spellEnd"/>
+      <w:r>
+        <w:rPr>
+          <w:lang w:val="pt-BR"/>
+        </w:rPr>
+        <w:t xml:space="preserve"> container e o porquê da galeria de produtos não estar alinhada com o cabeçalho de navegação.</w:t>
+      </w:r>
+    </w:p>
+    <w:p>
+      <w:pPr>
+        <w:rPr>
+          <w:color w:val="00B0F0"/>
+          <w:lang w:val="pt-BR"/>
+        </w:rPr>
+      </w:pPr>
+      <w:r>
+        <w:rPr>
+          <w:color w:val="00B0F0"/>
+          <w:lang w:val="pt-BR"/>
+        </w:rPr>
+        <w:t>*Passar classes para módulos e ver o que pode ser reaproveitado</w:t>
+      </w:r>
+    </w:p>
+    <w:p>
+      <w:pPr>
+        <w:rPr>
+          <w:color w:val="00B0F0"/>
+          <w:lang w:val="pt-BR"/>
+        </w:rPr>
+      </w:pPr>
+      <w:r>
+        <w:rPr>
+          <w:color w:val="00B0F0"/>
+          <w:lang w:val="pt-BR"/>
+        </w:rPr>
+        <w:t xml:space="preserve">*Inserir título na página de compra por ambiente, a que o usuário é direcionado ao clicar em ‘shop </w:t>
+      </w:r>
+      <w:proofErr w:type="spellStart"/>
+      <w:r>
+        <w:rPr>
+          <w:color w:val="00B0F0"/>
+          <w:lang w:val="pt-BR"/>
+        </w:rPr>
+        <w:t>by</w:t>
+      </w:r>
+      <w:proofErr w:type="spellEnd"/>
+      <w:r>
+        <w:rPr>
+          <w:color w:val="00B0F0"/>
+          <w:lang w:val="pt-BR"/>
+        </w:rPr>
+        <w:t xml:space="preserve"> </w:t>
+      </w:r>
+      <w:proofErr w:type="spellStart"/>
+      <w:r>
+        <w:rPr>
+          <w:color w:val="00B0F0"/>
+          <w:lang w:val="pt-BR"/>
+        </w:rPr>
+        <w:t>room</w:t>
+      </w:r>
+      <w:proofErr w:type="spellEnd"/>
+      <w:r>
+        <w:rPr>
+          <w:color w:val="00B0F0"/>
+          <w:lang w:val="pt-BR"/>
+        </w:rPr>
+        <w:t>’</w:t>
+      </w:r>
+    </w:p>
+    <w:p>
+      <w:pPr>
+        <w:rPr>
+          <w:lang w:val="pt-BR"/>
+        </w:rPr>
+      </w:pPr>
+      <w:r>
+        <w:rPr>
+          <w:lang w:val="pt-BR"/>
+        </w:rPr>
+        <w:t>*Corrigir detalhes existentes no layout geral em todos os componentes</w:t>
+      </w:r>
+    </w:p>
+    <w:p>
+      <w:pPr>
+        <w:rPr>
+          <w:color w:val="00B0F0"/>
+          <w:lang w:val="pt-BR"/>
+        </w:rPr>
+      </w:pPr>
+      <w:r>
+        <w:rPr>
+          <w:color w:val="00B0F0"/>
+          <w:lang w:val="pt-BR"/>
+        </w:rPr>
+        <w:t xml:space="preserve">*Fazer com que a busca possa ser realizada com o </w:t>
+      </w:r>
+      <w:proofErr w:type="spellStart"/>
+      <w:r>
+        <w:rPr>
+          <w:color w:val="00B0F0"/>
+          <w:lang w:val="pt-BR"/>
+        </w:rPr>
+        <w:t>enter</w:t>
+      </w:r>
+      <w:proofErr w:type="spellEnd"/>
+    </w:p>
+    <w:p>
+      <w:pPr>
+        <w:rPr>
+          <w:color w:val="00B0F0"/>
+          <w:lang w:val="pt-BR"/>
+        </w:rPr>
+      </w:pPr>
+      <w:r>
+        <w:rPr>
+          <w:color w:val="00B0F0"/>
+          <w:lang w:val="pt-BR"/>
+        </w:rPr>
+        <w:t>*Transformar seleção de cores em um componente</w:t>
+      </w:r>
+    </w:p>
+    <w:p>
+      <w:pPr>
+        <w:rPr>
+          <w:lang w:val="pt-BR"/>
+        </w:rPr>
+      </w:pPr>
+    </w:p>
+    <w:p>
+      <w:pPr>
+        <w:rPr>
+          <w:lang w:val="pt-BR"/>
+        </w:rPr>
+      </w:pPr>
+    </w:p>
+    <w:p>
+      <w:pPr>
+        <w:rPr>
+          <w:lang w:val="pt-BR"/>
+        </w:rPr>
+      </w:pPr>
+    </w:p>
+    <w:p>
+      <w:pPr>
+        <w:rPr>
+          <w:color w:val="7030A0"/>
+          <w:lang w:val="pt-BR"/>
+        </w:rPr>
+      </w:pPr>
+      <w:r>
+        <w:rPr>
+          <w:color w:val="7030A0"/>
+          <w:lang w:val="pt-BR"/>
+        </w:rPr>
         <w:lastRenderedPageBreak/>
-        <w:t>*Configurar responsividade do site</w:t>
-      </w:r>
-    </w:p>
-    <w:p>
-      <w:pPr>
-        <w:rPr>
-          <w:color w:val="00B0F0"/>
-          <w:lang w:val="pt-BR"/>
-        </w:rPr>
-      </w:pPr>
-      <w:r>
-        <w:rPr>
-          <w:color w:val="00B0F0"/>
-          <w:lang w:val="pt-BR"/>
-        </w:rPr>
-        <w:t xml:space="preserve">*Transformar </w:t>
-      </w:r>
-      <w:proofErr w:type="spellStart"/>
-      <w:r>
-        <w:rPr>
-          <w:color w:val="00B0F0"/>
+        <w:t>**</w:t>
+      </w:r>
+      <w:r>
+        <w:rPr>
+          <w:color w:val="7030A0"/>
+          <w:lang w:val="pt-BR"/>
+        </w:rPr>
+        <w:t>TALVEZ.:</w:t>
+      </w:r>
+    </w:p>
+    <w:p>
+      <w:pPr>
+        <w:rPr>
+          <w:color w:val="7030A0"/>
+          <w:lang w:val="pt-BR"/>
+        </w:rPr>
+      </w:pPr>
+      <w:r>
+        <w:rPr>
+          <w:color w:val="7030A0"/>
+          <w:lang w:val="pt-BR"/>
+        </w:rPr>
+        <w:t xml:space="preserve">*Talvez automatizar o </w:t>
+      </w:r>
+      <w:proofErr w:type="spellStart"/>
+      <w:r>
+        <w:rPr>
+          <w:color w:val="7030A0"/>
           <w:lang w:val="pt-BR"/>
         </w:rPr>
         <w:t>slider</w:t>
@@ -1125,120 +1700,39 @@
       <w:proofErr w:type="spellEnd"/>
       <w:r>
         <w:rPr>
-          <w:color w:val="00B0F0"/>
-          <w:lang w:val="pt-BR"/>
-        </w:rPr>
-        <w:t xml:space="preserve"> de preço em componente separado</w:t>
-      </w:r>
-    </w:p>
-    <w:p>
-      <w:pPr>
-        <w:rPr>
-          <w:lang w:val="pt-BR"/>
-        </w:rPr>
-      </w:pPr>
-    </w:p>
-    <w:p>
-      <w:pPr>
-        <w:rPr>
-          <w:lang w:val="pt-BR"/>
-        </w:rPr>
-      </w:pPr>
-    </w:p>
-    <w:p>
-      <w:pPr>
-        <w:rPr>
-          <w:lang w:val="pt-BR"/>
-        </w:rPr>
-      </w:pPr>
-    </w:p>
-    <w:p>
-      <w:pPr>
-        <w:rPr>
-          <w:lang w:val="pt-BR"/>
-        </w:rPr>
-      </w:pPr>
-    </w:p>
-    <w:p>
-      <w:pPr>
-        <w:rPr>
-          <w:lang w:val="pt-BR"/>
-        </w:rPr>
-      </w:pPr>
-    </w:p>
-    <w:p>
-      <w:pPr>
-        <w:rPr>
-          <w:lang w:val="pt-BR"/>
-        </w:rPr>
-      </w:pPr>
-    </w:p>
-    <w:p>
-      <w:pPr>
-        <w:rPr>
-          <w:color w:val="ED7D31" w:themeColor="accent2"/>
-          <w:lang w:val="pt-BR"/>
-        </w:rPr>
-      </w:pPr>
-      <w:r>
-        <w:rPr>
-          <w:color w:val="ED7D31" w:themeColor="accent2"/>
-          <w:lang w:val="pt-BR"/>
-        </w:rPr>
-        <w:t>**MELHORIAS</w:t>
-      </w:r>
-      <w:r>
-        <w:rPr>
-          <w:color w:val="ED7D31" w:themeColor="accent2"/>
-          <w:lang w:val="pt-BR"/>
-        </w:rPr>
-        <w:t xml:space="preserve"> TÉCNICAS</w:t>
-      </w:r>
-      <w:r>
-        <w:rPr>
-          <w:color w:val="ED7D31" w:themeColor="accent2"/>
-          <w:lang w:val="pt-BR"/>
-        </w:rPr>
-        <w:t xml:space="preserve"> E ESTÉTICAS</w:t>
-      </w:r>
-    </w:p>
-    <w:p>
-      <w:pPr>
-        <w:rPr>
-          <w:lang w:val="pt-BR"/>
-        </w:rPr>
-      </w:pPr>
-      <w:r>
-        <w:rPr>
-          <w:lang w:val="pt-BR"/>
-        </w:rPr>
-        <w:t xml:space="preserve">*Inserir a possibilidade de mais de 3 imagens no slide </w:t>
-      </w:r>
-      <w:r>
-        <w:rPr>
-          <w:lang w:val="pt-BR"/>
-        </w:rPr>
-        <w:t>em ‘</w:t>
-      </w:r>
-      <w:proofErr w:type="spellStart"/>
-      <w:r>
-        <w:rPr>
-          <w:lang w:val="pt-BR"/>
-        </w:rPr>
-        <w:t>productsCard</w:t>
-      </w:r>
-      <w:proofErr w:type="spellEnd"/>
-      <w:r>
-        <w:rPr>
+          <w:color w:val="7030A0"/>
+          <w:lang w:val="pt-BR"/>
+        </w:rPr>
+        <w:t xml:space="preserve"> de ‘</w:t>
+      </w:r>
+      <w:proofErr w:type="spellStart"/>
+      <w:r>
+        <w:rPr>
+          <w:color w:val="7030A0"/>
+          <w:lang w:val="pt-BR"/>
+        </w:rPr>
+        <w:t>productCard</w:t>
+      </w:r>
+      <w:proofErr w:type="spellEnd"/>
+      <w:r>
+        <w:rPr>
+          <w:color w:val="7030A0"/>
           <w:lang w:val="pt-BR"/>
         </w:rPr>
         <w:t>’</w:t>
       </w:r>
-      <w:r>
-        <w:rPr>
-          <w:lang w:val="pt-BR"/>
-        </w:rPr>
-        <w:t xml:space="preserve">, ainda que o máximo a ser exibido na barra abaixo do </w:t>
+    </w:p>
+    <w:p>
+      <w:pPr>
+        <w:rPr>
+          <w:lang w:val="pt-BR"/>
+        </w:rPr>
+      </w:pPr>
+      <w:r>
+        <w:rPr>
+          <w:lang w:val="pt-BR"/>
+        </w:rPr>
+        <w:t xml:space="preserve">*Talvez encontrar uma maneira do </w:t>
       </w:r>
       <w:proofErr w:type="spellStart"/>
       <w:r>
@@ -1252,83 +1746,80 @@
         <w:rPr>
           <w:lang w:val="pt-BR"/>
         </w:rPr>
-        <w:t xml:space="preserve"> seja 3. Nesse caso as imagens não ficarão fixas, mas serão geradas por um loop.</w:t>
-      </w:r>
-    </w:p>
-    <w:p>
-      <w:pPr>
-        <w:rPr>
-          <w:lang w:val="pt-BR"/>
-        </w:rPr>
-      </w:pPr>
-      <w:r>
-        <w:rPr>
-          <w:lang w:val="pt-BR"/>
-        </w:rPr>
-        <w:t xml:space="preserve">*Inserir </w:t>
-      </w:r>
-      <w:proofErr w:type="spellStart"/>
-      <w:r>
-        <w:rPr>
-          <w:lang w:val="pt-BR"/>
-        </w:rPr>
-        <w:t>alert</w:t>
-      </w:r>
-      <w:proofErr w:type="spellEnd"/>
-      <w:r>
-        <w:rPr>
-          <w:lang w:val="pt-BR"/>
-        </w:rPr>
-        <w:t xml:space="preserve"> de inserção de produto na sacola e talvez de favoritos </w:t>
-      </w:r>
-      <w:proofErr w:type="spellStart"/>
-      <w:r>
-        <w:rPr>
-          <w:lang w:val="pt-BR"/>
-        </w:rPr>
-        <w:t>tbm</w:t>
-      </w:r>
-      <w:proofErr w:type="spellEnd"/>
-    </w:p>
-    <w:p>
-      <w:pPr>
-        <w:rPr>
-          <w:lang w:val="pt-BR"/>
-        </w:rPr>
-      </w:pPr>
-      <w:r>
-        <w:rPr>
-          <w:lang w:val="pt-BR"/>
-        </w:rPr>
-        <w:t xml:space="preserve">*Substituir valores por URL (esqueci o nome) por </w:t>
-      </w:r>
-      <w:proofErr w:type="spellStart"/>
-      <w:r>
-        <w:rPr>
-          <w:lang w:val="pt-BR"/>
-        </w:rPr>
-        <w:t>redux</w:t>
-      </w:r>
-      <w:proofErr w:type="spellEnd"/>
-    </w:p>
-    <w:p>
-      <w:pPr>
-        <w:rPr>
-          <w:lang w:val="pt-BR"/>
-        </w:rPr>
-      </w:pPr>
-      <w:r>
-        <w:rPr>
-          <w:lang w:val="pt-BR"/>
-        </w:rPr>
-        <w:t>*Transformar ‘</w:t>
-      </w:r>
-      <w:proofErr w:type="spellStart"/>
-      <w:r>
-        <w:rPr>
-          <w:lang w:val="pt-BR"/>
-        </w:rPr>
-        <w:t>tag</w:t>
+        <w:t xml:space="preserve"> de ‘</w:t>
+      </w:r>
+      <w:proofErr w:type="spellStart"/>
+      <w:r>
+        <w:rPr>
+          <w:lang w:val="pt-BR"/>
+        </w:rPr>
+        <w:t>bestDeal</w:t>
+      </w:r>
+      <w:proofErr w:type="spellEnd"/>
+      <w:r>
+        <w:rPr>
+          <w:lang w:val="pt-BR"/>
+        </w:rPr>
+        <w:t>’ girar 360º para que não sobre espaço no fim.</w:t>
+      </w:r>
+    </w:p>
+    <w:p>
+      <w:pPr>
+        <w:rPr>
+          <w:lang w:val="pt-BR"/>
+        </w:rPr>
+      </w:pPr>
+      <w:r>
+        <w:rPr>
+          <w:lang w:val="pt-BR"/>
+        </w:rPr>
+        <w:t>*Talvez mudar t</w:t>
+      </w:r>
+      <w:r>
+        <w:rPr>
+          <w:lang w:val="pt-BR"/>
+        </w:rPr>
+        <w:t>i</w:t>
+      </w:r>
+      <w:r>
+        <w:rPr>
+          <w:lang w:val="pt-BR"/>
+        </w:rPr>
+        <w:t>pografia para FUTURA PT (ou algo semelhante), que é o indicado pelo design.</w:t>
+      </w:r>
+    </w:p>
+    <w:p>
+      <w:pPr>
+        <w:rPr>
+          <w:lang w:val="pt-BR"/>
+        </w:rPr>
+      </w:pPr>
+      <w:r>
+        <w:rPr>
+          <w:lang w:val="pt-BR"/>
+        </w:rPr>
+        <w:t xml:space="preserve">*Talvez criar animação de transição para ‘show more’ e ‘show </w:t>
+      </w:r>
+      <w:proofErr w:type="spellStart"/>
+      <w:r>
+        <w:rPr>
+          <w:lang w:val="pt-BR"/>
+        </w:rPr>
+        <w:t>less</w:t>
+      </w:r>
+      <w:proofErr w:type="spellEnd"/>
+      <w:r>
+        <w:rPr>
+          <w:lang w:val="pt-BR"/>
+        </w:rPr>
+        <w:t>’ em ‘</w:t>
+      </w:r>
+      <w:proofErr w:type="spellStart"/>
+      <w:r>
+        <w:rPr>
+          <w:lang w:val="pt-BR"/>
+        </w:rPr>
+        <w:t>products</w:t>
       </w:r>
       <w:proofErr w:type="spellEnd"/>
       <w:r>
@@ -1337,542 +1828,91 @@
         </w:rPr>
         <w:t>’</w:t>
       </w:r>
-      <w:r>
-        <w:rPr>
-          <w:lang w:val="pt-BR"/>
-        </w:rPr>
-        <w:t xml:space="preserve"> e ‘</w:t>
-      </w:r>
-      <w:proofErr w:type="spellStart"/>
-      <w:r>
-        <w:rPr>
-          <w:lang w:val="pt-BR"/>
-        </w:rPr>
-        <w:t>offer</w:t>
-      </w:r>
-      <w:proofErr w:type="spellEnd"/>
-      <w:r>
-        <w:rPr>
-          <w:lang w:val="pt-BR"/>
-        </w:rPr>
-        <w:t xml:space="preserve"> em </w:t>
-      </w:r>
-      <w:proofErr w:type="spellStart"/>
-      <w:r>
-        <w:rPr>
-          <w:lang w:val="pt-BR"/>
-        </w:rPr>
-        <w:t>array</w:t>
-      </w:r>
-      <w:r>
-        <w:rPr>
-          <w:lang w:val="pt-BR"/>
-        </w:rPr>
-        <w:t>s</w:t>
-      </w:r>
-      <w:proofErr w:type="spellEnd"/>
-      <w:r>
-        <w:rPr>
-          <w:lang w:val="pt-BR"/>
-        </w:rPr>
-        <w:t xml:space="preserve">, para que seja possível haver mais de uma </w:t>
-      </w:r>
-      <w:proofErr w:type="spellStart"/>
-      <w:r>
-        <w:rPr>
-          <w:lang w:val="pt-BR"/>
-        </w:rPr>
-        <w:t>tag</w:t>
-      </w:r>
-      <w:proofErr w:type="spellEnd"/>
-      <w:r>
-        <w:rPr>
-          <w:lang w:val="pt-BR"/>
-        </w:rPr>
-        <w:t xml:space="preserve"> e mais de uma </w:t>
-      </w:r>
-      <w:proofErr w:type="spellStart"/>
-      <w:r>
-        <w:rPr>
-          <w:lang w:val="pt-BR"/>
-        </w:rPr>
-        <w:t>offer</w:t>
-      </w:r>
-      <w:proofErr w:type="spellEnd"/>
-      <w:r>
-        <w:rPr>
-          <w:lang w:val="pt-BR"/>
-        </w:rPr>
-        <w:t xml:space="preserve"> no mesmo produto</w:t>
-      </w:r>
-    </w:p>
-    <w:p>
-      <w:pPr>
-        <w:rPr>
-          <w:color w:val="00B0F0"/>
-          <w:lang w:val="pt-BR"/>
-        </w:rPr>
-      </w:pPr>
-      <w:r>
-        <w:rPr>
-          <w:color w:val="00B0F0"/>
-          <w:lang w:val="pt-BR"/>
-        </w:rPr>
-        <w:t xml:space="preserve">*Melhorar </w:t>
-      </w:r>
-      <w:proofErr w:type="spellStart"/>
-      <w:r>
-        <w:rPr>
-          <w:color w:val="00B0F0"/>
-          <w:lang w:val="pt-BR"/>
-        </w:rPr>
-        <w:t>slider</w:t>
-      </w:r>
-      <w:proofErr w:type="spellEnd"/>
-      <w:r>
-        <w:rPr>
-          <w:color w:val="00B0F0"/>
-          <w:lang w:val="pt-BR"/>
-        </w:rPr>
-        <w:t xml:space="preserve"> do filtro de preços, tanto esteticamente quanto funcionalmente.</w:t>
-      </w:r>
-    </w:p>
-    <w:p>
-      <w:pPr>
-        <w:rPr>
-          <w:lang w:val="pt-BR"/>
-        </w:rPr>
-      </w:pPr>
-      <w:r>
-        <w:rPr>
-          <w:lang w:val="pt-BR"/>
-        </w:rPr>
-        <w:t xml:space="preserve">*Entender o porquê </w:t>
-      </w:r>
-      <w:proofErr w:type="gramStart"/>
-      <w:r>
-        <w:rPr>
-          <w:lang w:val="pt-BR"/>
-        </w:rPr>
-        <w:t>do</w:t>
-      </w:r>
-      <w:proofErr w:type="gramEnd"/>
-      <w:r>
-        <w:rPr>
-          <w:lang w:val="pt-BR"/>
-        </w:rPr>
-        <w:t xml:space="preserve"> filtro estar ultrapassando os limites da </w:t>
-      </w:r>
-      <w:proofErr w:type="spellStart"/>
-      <w:r>
-        <w:rPr>
-          <w:lang w:val="pt-BR"/>
-        </w:rPr>
-        <w:t>div</w:t>
-      </w:r>
-      <w:proofErr w:type="spellEnd"/>
-      <w:r>
-        <w:rPr>
-          <w:lang w:val="pt-BR"/>
-        </w:rPr>
-        <w:t xml:space="preserve"> container e o porquê da galeria de produtos não estar alinhada com o cabeçalho de navegação.</w:t>
-      </w:r>
-    </w:p>
-    <w:p>
-      <w:pPr>
-        <w:rPr>
-          <w:color w:val="00B0F0"/>
-          <w:lang w:val="pt-BR"/>
-        </w:rPr>
-      </w:pPr>
-      <w:r>
-        <w:rPr>
-          <w:color w:val="00B0F0"/>
-          <w:lang w:val="pt-BR"/>
-        </w:rPr>
-        <w:t>*Passar classes para módulos e ver o que pode ser reaproveitado</w:t>
-      </w:r>
-    </w:p>
-    <w:p>
-      <w:pPr>
-        <w:rPr>
-          <w:color w:val="00B0F0"/>
-          <w:lang w:val="pt-BR"/>
-        </w:rPr>
-      </w:pPr>
-      <w:r>
-        <w:rPr>
-          <w:color w:val="00B0F0"/>
-          <w:lang w:val="pt-BR"/>
-        </w:rPr>
-        <w:t xml:space="preserve">*Inserir título na página de compra por ambiente, a que o usuário é direcionado ao clicar em ‘shop </w:t>
-      </w:r>
-      <w:proofErr w:type="spellStart"/>
-      <w:r>
-        <w:rPr>
-          <w:color w:val="00B0F0"/>
-          <w:lang w:val="pt-BR"/>
-        </w:rPr>
-        <w:t>by</w:t>
-      </w:r>
-      <w:proofErr w:type="spellEnd"/>
-      <w:r>
-        <w:rPr>
-          <w:color w:val="00B0F0"/>
-          <w:lang w:val="pt-BR"/>
-        </w:rPr>
-        <w:t xml:space="preserve"> </w:t>
-      </w:r>
-      <w:proofErr w:type="spellStart"/>
-      <w:r>
-        <w:rPr>
-          <w:color w:val="00B0F0"/>
-          <w:lang w:val="pt-BR"/>
-        </w:rPr>
-        <w:t>room</w:t>
-      </w:r>
-      <w:proofErr w:type="spellEnd"/>
-      <w:r>
-        <w:rPr>
-          <w:color w:val="00B0F0"/>
-          <w:lang w:val="pt-BR"/>
-        </w:rPr>
-        <w:t>’</w:t>
-      </w:r>
-    </w:p>
-    <w:p>
-      <w:pPr>
-        <w:rPr>
-          <w:lang w:val="pt-BR"/>
-        </w:rPr>
-      </w:pPr>
-      <w:r>
-        <w:rPr>
-          <w:lang w:val="pt-BR"/>
-        </w:rPr>
-        <w:t>*Corrigir detalhes existentes no layout geral em todos os componentes</w:t>
-      </w:r>
-    </w:p>
-    <w:p>
-      <w:pPr>
-        <w:rPr>
-          <w:color w:val="00B0F0"/>
-          <w:lang w:val="pt-BR"/>
-        </w:rPr>
-      </w:pPr>
-      <w:r>
-        <w:rPr>
-          <w:color w:val="00B0F0"/>
-          <w:lang w:val="pt-BR"/>
-        </w:rPr>
-        <w:t xml:space="preserve">*Fazer com que a busca possa ser realizada com o </w:t>
-      </w:r>
-      <w:proofErr w:type="spellStart"/>
-      <w:r>
-        <w:rPr>
-          <w:color w:val="00B0F0"/>
-          <w:lang w:val="pt-BR"/>
-        </w:rPr>
-        <w:t>enter</w:t>
-      </w:r>
-      <w:proofErr w:type="spellEnd"/>
-    </w:p>
-    <w:p>
-      <w:pPr>
-        <w:rPr>
-          <w:color w:val="00B0F0"/>
-          <w:lang w:val="pt-BR"/>
-        </w:rPr>
-      </w:pPr>
-      <w:r>
-        <w:rPr>
-          <w:color w:val="00B0F0"/>
-          <w:lang w:val="pt-BR"/>
-        </w:rPr>
-        <w:t>*Transformar seleção de cores em um componente</w:t>
-      </w:r>
-    </w:p>
-    <w:p>
-      <w:pPr>
-        <w:rPr>
-          <w:lang w:val="pt-BR"/>
-        </w:rPr>
-      </w:pPr>
-    </w:p>
-    <w:p>
-      <w:pPr>
-        <w:rPr>
-          <w:lang w:val="pt-BR"/>
-        </w:rPr>
-      </w:pPr>
-    </w:p>
-    <w:p>
-      <w:pPr>
-        <w:rPr>
-          <w:lang w:val="pt-BR"/>
-        </w:rPr>
-      </w:pPr>
-    </w:p>
-    <w:p>
-      <w:pPr>
-        <w:rPr>
-          <w:color w:val="7030A0"/>
-          <w:lang w:val="pt-BR"/>
-        </w:rPr>
-      </w:pPr>
-      <w:r>
-        <w:rPr>
-          <w:color w:val="7030A0"/>
+    </w:p>
+    <w:p>
+      <w:pPr>
+        <w:rPr>
+          <w:lang w:val="pt-BR"/>
+        </w:rPr>
+      </w:pPr>
+    </w:p>
+    <w:p>
+      <w:pPr>
+        <w:rPr>
+          <w:lang w:val="pt-BR"/>
+        </w:rPr>
+      </w:pPr>
+    </w:p>
+    <w:p>
+      <w:pPr>
+        <w:rPr>
+          <w:lang w:val="pt-BR"/>
+        </w:rPr>
+      </w:pPr>
+    </w:p>
+    <w:p>
+      <w:pPr>
+        <w:rPr>
+          <w:color w:val="70AD47" w:themeColor="accent6"/>
+          <w:lang w:val="pt-BR"/>
+        </w:rPr>
+      </w:pPr>
+    </w:p>
+    <w:p>
+      <w:pPr>
+        <w:rPr>
+          <w:color w:val="70AD47" w:themeColor="accent6"/>
+          <w:lang w:val="pt-BR"/>
+        </w:rPr>
+      </w:pPr>
+      <w:r>
+        <w:rPr>
+          <w:color w:val="70AD47" w:themeColor="accent6"/>
           <w:lang w:val="pt-BR"/>
         </w:rPr>
         <w:t>**</w:t>
       </w:r>
       <w:r>
         <w:rPr>
-          <w:color w:val="7030A0"/>
-          <w:lang w:val="pt-BR"/>
-        </w:rPr>
-        <w:t>TALVEZ.:</w:t>
-      </w:r>
-    </w:p>
-    <w:p>
-      <w:pPr>
-        <w:rPr>
-          <w:color w:val="7030A0"/>
-          <w:lang w:val="pt-BR"/>
-        </w:rPr>
-      </w:pPr>
-      <w:r>
-        <w:rPr>
-          <w:color w:val="7030A0"/>
-          <w:lang w:val="pt-BR"/>
-        </w:rPr>
-        <w:t xml:space="preserve">*Talvez automatizar o </w:t>
-      </w:r>
-      <w:proofErr w:type="spellStart"/>
-      <w:r>
-        <w:rPr>
-          <w:color w:val="7030A0"/>
-          <w:lang w:val="pt-BR"/>
-        </w:rPr>
-        <w:t>slider</w:t>
-      </w:r>
-      <w:proofErr w:type="spellEnd"/>
-      <w:r>
-        <w:rPr>
-          <w:color w:val="7030A0"/>
-          <w:lang w:val="pt-BR"/>
-        </w:rPr>
-        <w:t xml:space="preserve"> de ‘</w:t>
-      </w:r>
-      <w:proofErr w:type="spellStart"/>
-      <w:r>
-        <w:rPr>
-          <w:color w:val="7030A0"/>
-          <w:lang w:val="pt-BR"/>
-        </w:rPr>
-        <w:t>productCard</w:t>
-      </w:r>
-      <w:proofErr w:type="spellEnd"/>
-      <w:r>
-        <w:rPr>
-          <w:color w:val="7030A0"/>
-          <w:lang w:val="pt-BR"/>
-        </w:rPr>
-        <w:t>’</w:t>
-      </w:r>
-    </w:p>
-    <w:p>
-      <w:pPr>
-        <w:rPr>
-          <w:lang w:val="pt-BR"/>
-        </w:rPr>
-      </w:pPr>
-      <w:r>
-        <w:rPr>
-          <w:lang w:val="pt-BR"/>
-        </w:rPr>
-        <w:lastRenderedPageBreak/>
-        <w:t xml:space="preserve">*Talvez encontrar uma maneira do </w:t>
-      </w:r>
-      <w:proofErr w:type="spellStart"/>
-      <w:r>
-        <w:rPr>
-          <w:lang w:val="pt-BR"/>
-        </w:rPr>
-        <w:t>slider</w:t>
-      </w:r>
-      <w:proofErr w:type="spellEnd"/>
-      <w:r>
-        <w:rPr>
-          <w:lang w:val="pt-BR"/>
-        </w:rPr>
-        <w:t xml:space="preserve"> de ‘</w:t>
-      </w:r>
-      <w:proofErr w:type="spellStart"/>
-      <w:r>
-        <w:rPr>
-          <w:lang w:val="pt-BR"/>
-        </w:rPr>
-        <w:t>bestDeal</w:t>
-      </w:r>
-      <w:proofErr w:type="spellEnd"/>
-      <w:r>
-        <w:rPr>
-          <w:lang w:val="pt-BR"/>
-        </w:rPr>
-        <w:t>’ girar 360º para que não sobre espaço no fim.</w:t>
-      </w:r>
-    </w:p>
-    <w:p>
-      <w:pPr>
-        <w:rPr>
-          <w:lang w:val="pt-BR"/>
-        </w:rPr>
-      </w:pPr>
-      <w:r>
-        <w:rPr>
-          <w:lang w:val="pt-BR"/>
-        </w:rPr>
-        <w:t>*Talvez mudar t</w:t>
-      </w:r>
-      <w:r>
-        <w:rPr>
-          <w:lang w:val="pt-BR"/>
-        </w:rPr>
-        <w:t>i</w:t>
-      </w:r>
-      <w:r>
-        <w:rPr>
-          <w:lang w:val="pt-BR"/>
-        </w:rPr>
-        <w:t>pografia para FUTURA PT (ou algo semelhante), que é o indicado pelo design.</w:t>
-      </w:r>
-    </w:p>
-    <w:p>
-      <w:pPr>
-        <w:rPr>
-          <w:lang w:val="pt-BR"/>
-        </w:rPr>
-      </w:pPr>
-      <w:r>
-        <w:rPr>
-          <w:lang w:val="pt-BR"/>
-        </w:rPr>
-        <w:t xml:space="preserve">*Talvez criar animação de transição para ‘show more’ e ‘show </w:t>
-      </w:r>
-      <w:proofErr w:type="spellStart"/>
-      <w:r>
-        <w:rPr>
-          <w:lang w:val="pt-BR"/>
-        </w:rPr>
-        <w:t>less</w:t>
-      </w:r>
-      <w:proofErr w:type="spellEnd"/>
-      <w:r>
-        <w:rPr>
-          <w:lang w:val="pt-BR"/>
-        </w:rPr>
-        <w:t>’ em ‘</w:t>
-      </w:r>
-      <w:proofErr w:type="spellStart"/>
-      <w:r>
-        <w:rPr>
-          <w:lang w:val="pt-BR"/>
-        </w:rPr>
-        <w:t>products</w:t>
-      </w:r>
-      <w:proofErr w:type="spellEnd"/>
-      <w:r>
-        <w:rPr>
-          <w:lang w:val="pt-BR"/>
-        </w:rPr>
-        <w:t>’</w:t>
-      </w:r>
-    </w:p>
-    <w:p>
-      <w:pPr>
-        <w:rPr>
-          <w:lang w:val="pt-BR"/>
-        </w:rPr>
-      </w:pPr>
-    </w:p>
-    <w:p>
-      <w:pPr>
-        <w:rPr>
-          <w:lang w:val="pt-BR"/>
-        </w:rPr>
-      </w:pPr>
-    </w:p>
-    <w:p>
-      <w:pPr>
-        <w:rPr>
-          <w:lang w:val="pt-BR"/>
-        </w:rPr>
-      </w:pPr>
-    </w:p>
-    <w:p>
-      <w:pPr>
-        <w:rPr>
           <w:color w:val="70AD47" w:themeColor="accent6"/>
           <w:lang w:val="pt-BR"/>
         </w:rPr>
-      </w:pPr>
-    </w:p>
-    <w:p>
-      <w:pPr>
-        <w:rPr>
-          <w:color w:val="70AD47" w:themeColor="accent6"/>
-          <w:lang w:val="pt-BR"/>
-        </w:rPr>
-      </w:pPr>
-      <w:r>
-        <w:rPr>
-          <w:color w:val="70AD47" w:themeColor="accent6"/>
-          <w:lang w:val="pt-BR"/>
-        </w:rPr>
-        <w:t>**</w:t>
-      </w:r>
-      <w:r>
-        <w:rPr>
-          <w:color w:val="70AD47" w:themeColor="accent6"/>
-          <w:lang w:val="pt-BR"/>
-        </w:rPr>
         <w:t>BUGS.:</w:t>
       </w:r>
     </w:p>
     <w:p>
       <w:pPr>
         <w:rPr>
-          <w:color w:val="000000" w:themeColor="text1"/>
-          <w:lang w:val="pt-BR"/>
-        </w:rPr>
-      </w:pPr>
-      <w:r>
-        <w:rPr>
-          <w:color w:val="000000" w:themeColor="text1"/>
-          <w:lang w:val="pt-BR"/>
-        </w:rPr>
-        <w:t>*</w:t>
-      </w:r>
-      <w:r>
-        <w:rPr>
-          <w:color w:val="000000" w:themeColor="text1"/>
-          <w:lang w:val="pt-BR"/>
-        </w:rPr>
-        <w:t>Ícone Carrinho</w:t>
-      </w:r>
-      <w:r>
-        <w:rPr>
-          <w:color w:val="000000" w:themeColor="text1"/>
-          <w:lang w:val="pt-BR"/>
-        </w:rPr>
-        <w:t xml:space="preserve"> não é atualizado no modal sem </w:t>
-      </w:r>
-      <w:proofErr w:type="spellStart"/>
-      <w:r>
-        <w:rPr>
-          <w:color w:val="000000" w:themeColor="text1"/>
+          <w:color w:val="00B0F0"/>
+          <w:lang w:val="pt-BR"/>
+        </w:rPr>
+      </w:pPr>
+      <w:r>
+        <w:rPr>
+          <w:color w:val="00B0F0"/>
+          <w:lang w:val="pt-BR"/>
+        </w:rPr>
+        <w:t>*Mudança de categoria de produtos na página principal sendo ativada quando se clica nos espaços entre os botões, o que gera um bug</w:t>
+      </w:r>
+    </w:p>
+    <w:p>
+      <w:pPr>
+        <w:rPr>
+          <w:color w:val="00B0F0"/>
+          <w:lang w:val="pt-BR"/>
+        </w:rPr>
+      </w:pPr>
+      <w:r>
+        <w:rPr>
+          <w:color w:val="00B0F0"/>
+          <w:lang w:val="pt-BR"/>
+        </w:rPr>
+        <w:t xml:space="preserve">*Ícone Carrinho não é atualizado no modal sem </w:t>
+      </w:r>
+      <w:proofErr w:type="spellStart"/>
+      <w:r>
+        <w:rPr>
+          <w:color w:val="00B0F0"/>
           <w:lang w:val="pt-BR"/>
         </w:rPr>
         <w:t>reload</w:t>
@@ -1880,29 +1920,15 @@
       <w:proofErr w:type="spellEnd"/>
       <w:r>
         <w:rPr>
-          <w:color w:val="000000" w:themeColor="text1"/>
-          <w:lang w:val="pt-BR"/>
-        </w:rPr>
-        <w:t xml:space="preserve"> ou na página de produtos quando a ação é realizada no modal. O </w:t>
-      </w:r>
-      <w:r>
-        <w:rPr>
-          <w:color w:val="000000" w:themeColor="text1"/>
-          <w:lang w:val="pt-BR"/>
-        </w:rPr>
-        <w:t>item</w:t>
-      </w:r>
-      <w:r>
-        <w:rPr>
-          <w:color w:val="000000" w:themeColor="text1"/>
-          <w:lang w:val="pt-BR"/>
-        </w:rPr>
-        <w:t xml:space="preserve"> é salvo, mas só é </w:t>
-      </w:r>
-      <w:proofErr w:type="spellStart"/>
-      <w:r>
-        <w:rPr>
-          <w:color w:val="000000" w:themeColor="text1"/>
+          <w:color w:val="00B0F0"/>
+          <w:lang w:val="pt-BR"/>
+        </w:rPr>
+        <w:t xml:space="preserve"> ou na página de produtos quando a ação é realizada no modal. O item é salvo, mas só é </w:t>
+      </w:r>
+      <w:proofErr w:type="spellStart"/>
+      <w:r>
+        <w:rPr>
+          <w:color w:val="00B0F0"/>
           <w:lang w:val="pt-BR"/>
         </w:rPr>
         <w:t>renderizado</w:t>
@@ -1910,7 +1936,7 @@
       <w:proofErr w:type="spellEnd"/>
       <w:r>
         <w:rPr>
-          <w:color w:val="000000" w:themeColor="text1"/>
+          <w:color w:val="00B0F0"/>
           <w:lang w:val="pt-BR"/>
         </w:rPr>
         <w:t xml:space="preserve"> com o </w:t>
@@ -1918,7 +1944,7 @@
       <w:proofErr w:type="spellStart"/>
       <w:r>
         <w:rPr>
-          <w:color w:val="000000" w:themeColor="text1"/>
+          <w:color w:val="00B0F0"/>
           <w:lang w:val="pt-BR"/>
         </w:rPr>
         <w:t>reload</w:t>
@@ -1926,7 +1952,7 @@
       <w:proofErr w:type="spellEnd"/>
       <w:r>
         <w:rPr>
-          <w:color w:val="000000" w:themeColor="text1"/>
+          <w:color w:val="00B0F0"/>
           <w:lang w:val="pt-BR"/>
         </w:rPr>
         <w:t xml:space="preserve"> da página.</w:t>
@@ -2348,7 +2374,15 @@
           <w:color w:val="00B0F0"/>
           <w:lang w:val="pt-BR"/>
         </w:rPr>
-        <w:t xml:space="preserve"> e aplicar o ‘z-index’ diretamente nos elementos da </w:t>
+        <w:t xml:space="preserve"> e aplicar o ‘z-index’ diretamente nos </w:t>
+      </w:r>
+      <w:r>
+        <w:rPr>
+          <w:color w:val="00B0F0"/>
+          <w:lang w:val="pt-BR"/>
+        </w:rPr>
+        <w:lastRenderedPageBreak/>
+        <w:t xml:space="preserve">elementos da </w:t>
       </w:r>
       <w:proofErr w:type="spellStart"/>
       <w:r>
@@ -2482,7 +2516,6 @@
           <w:color w:val="00B0F0"/>
           <w:lang w:val="pt-BR"/>
         </w:rPr>
-        <w:lastRenderedPageBreak/>
         <w:t xml:space="preserve">*Preços no </w:t>
       </w:r>
       <w:proofErr w:type="spellStart"/>

</xml_diff>

<commit_message>
Inserção redux: inserir produto no carrinho passado para redux em todos os três componentes; Lyout recebendo states via redux para administrar os ícones de favoritos e bolsa em caso de haver ou não produtos em algum deles ou em ambos
</commit_message>
<xml_diff>
--- a/Tarefas.docx
+++ b/Tarefas.docx
@@ -321,7 +321,39 @@
           <w:color w:val="00B0F0"/>
           <w:lang w:val="pt-BR"/>
         </w:rPr>
-        <w:t>*Inserir links na sessão ‘shop by room’ para que o usuário seja direcionado para a página de produtos já com a categoria do ambiente selecionada.</w:t>
+        <w:t xml:space="preserve">*Inserir links na sessão ‘shop </w:t>
+      </w:r>
+      <w:proofErr w:type="spellStart"/>
+      <w:r>
+        <w:rPr>
+          <w:color w:val="00B0F0"/>
+          <w:lang w:val="pt-BR"/>
+        </w:rPr>
+        <w:t>by</w:t>
+      </w:r>
+      <w:proofErr w:type="spellEnd"/>
+      <w:r>
+        <w:rPr>
+          <w:color w:val="00B0F0"/>
+          <w:lang w:val="pt-BR"/>
+        </w:rPr>
+        <w:t xml:space="preserve"> </w:t>
+      </w:r>
+      <w:proofErr w:type="spellStart"/>
+      <w:r>
+        <w:rPr>
+          <w:color w:val="00B0F0"/>
+          <w:lang w:val="pt-BR"/>
+        </w:rPr>
+        <w:t>room</w:t>
+      </w:r>
+      <w:proofErr w:type="spellEnd"/>
+      <w:r>
+        <w:rPr>
+          <w:color w:val="00B0F0"/>
+          <w:lang w:val="pt-BR"/>
+        </w:rPr>
+        <w:t>’ para que o usuário seja direcionado para a página de produtos já com a categoria do ambiente selecionada.</w:t>
       </w:r>
     </w:p>
     <w:p>
@@ -337,7 +369,15 @@
           <w:lang w:val="pt-BR"/>
         </w:rPr>
         <w:lastRenderedPageBreak/>
-        <w:t>*Transformar ‘best</w:t>
+        <w:t>*Transformar ‘</w:t>
+      </w:r>
+      <w:proofErr w:type="spellStart"/>
+      <w:r>
+        <w:rPr>
+          <w:color w:val="00B0F0"/>
+          <w:lang w:val="pt-BR"/>
+        </w:rPr>
+        <w:t>best</w:t>
       </w:r>
       <w:r>
         <w:rPr>
@@ -351,8 +391,25 @@
           <w:color w:val="00B0F0"/>
           <w:lang w:val="pt-BR"/>
         </w:rPr>
-        <w:t>eal’ em slider</w:t>
-      </w:r>
+        <w:t>eal</w:t>
+      </w:r>
+      <w:proofErr w:type="spellEnd"/>
+      <w:r>
+        <w:rPr>
+          <w:color w:val="00B0F0"/>
+          <w:lang w:val="pt-BR"/>
+        </w:rPr>
+        <w:t xml:space="preserve">’ em </w:t>
+      </w:r>
+      <w:proofErr w:type="spellStart"/>
+      <w:r>
+        <w:rPr>
+          <w:color w:val="00B0F0"/>
+          <w:lang w:val="pt-BR"/>
+        </w:rPr>
+        <w:t>slider</w:t>
+      </w:r>
+      <w:proofErr w:type="spellEnd"/>
     </w:p>
     <w:p>
       <w:pPr>
@@ -546,23 +603,41 @@
           <w:color w:val="7030A0"/>
           <w:lang w:val="pt-BR"/>
         </w:rPr>
-        <w:t>*Inserir função de update cart</w:t>
-      </w:r>
-    </w:p>
-    <w:p>
-      <w:pPr>
-        <w:rPr>
-          <w:color w:val="00B0F0"/>
-          <w:lang w:val="pt-BR"/>
-        </w:rPr>
-      </w:pPr>
-      <w:r>
-        <w:rPr>
-          <w:color w:val="00B0F0"/>
-          <w:lang w:val="pt-BR"/>
-        </w:rPr>
-        <w:t>*Inserir links no BestDeal</w:t>
-      </w:r>
+        <w:t xml:space="preserve">*Inserir função de update </w:t>
+      </w:r>
+      <w:proofErr w:type="spellStart"/>
+      <w:r>
+        <w:rPr>
+          <w:color w:val="7030A0"/>
+          <w:lang w:val="pt-BR"/>
+        </w:rPr>
+        <w:t>cart</w:t>
+      </w:r>
+      <w:proofErr w:type="spellEnd"/>
+    </w:p>
+    <w:p>
+      <w:pPr>
+        <w:rPr>
+          <w:color w:val="00B0F0"/>
+          <w:lang w:val="pt-BR"/>
+        </w:rPr>
+      </w:pPr>
+      <w:r>
+        <w:rPr>
+          <w:color w:val="00B0F0"/>
+          <w:lang w:val="pt-BR"/>
+        </w:rPr>
+        <w:t xml:space="preserve">*Inserir links no </w:t>
+      </w:r>
+      <w:proofErr w:type="spellStart"/>
+      <w:r>
+        <w:rPr>
+          <w:color w:val="00B0F0"/>
+          <w:lang w:val="pt-BR"/>
+        </w:rPr>
+        <w:t>BestDeal</w:t>
+      </w:r>
+      <w:proofErr w:type="spellEnd"/>
     </w:p>
     <w:p>
       <w:pPr>
@@ -633,7 +708,23 @@
           <w:color w:val="00B0F0"/>
           <w:lang w:val="pt-BR"/>
         </w:rPr>
-        <w:t xml:space="preserve"> – salvar valores no localStorage – decidir como (Quando o produto for salvo no carrinho) </w:t>
+        <w:t xml:space="preserve"> – salvar valores no </w:t>
+      </w:r>
+      <w:proofErr w:type="spellStart"/>
+      <w:r>
+        <w:rPr>
+          <w:color w:val="00B0F0"/>
+          <w:lang w:val="pt-BR"/>
+        </w:rPr>
+        <w:t>localStorage</w:t>
+      </w:r>
+      <w:proofErr w:type="spellEnd"/>
+      <w:r>
+        <w:rPr>
+          <w:color w:val="00B0F0"/>
+          <w:lang w:val="pt-BR"/>
+        </w:rPr>
+        <w:t xml:space="preserve"> – decidir como (Quando o produto for salvo no carrinho) </w:t>
       </w:r>
       <w:r>
         <w:rPr>
@@ -662,7 +753,23 @@
           <w:color w:val="00B0F0"/>
           <w:lang w:val="pt-BR"/>
         </w:rPr>
-        <w:t>*Criar função para ‘favoritar’ produtos</w:t>
+        <w:t>*Criar função para ‘</w:t>
+      </w:r>
+      <w:proofErr w:type="spellStart"/>
+      <w:r>
+        <w:rPr>
+          <w:color w:val="00B0F0"/>
+          <w:lang w:val="pt-BR"/>
+        </w:rPr>
+        <w:t>favoritar</w:t>
+      </w:r>
+      <w:proofErr w:type="spellEnd"/>
+      <w:r>
+        <w:rPr>
+          <w:color w:val="00B0F0"/>
+          <w:lang w:val="pt-BR"/>
+        </w:rPr>
+        <w:t>’ produtos</w:t>
       </w:r>
       <w:r>
         <w:rPr>
@@ -688,29 +795,95 @@
     <w:p>
       <w:pPr>
         <w:rPr>
-          <w:lang w:val="pt-BR"/>
-        </w:rPr>
-      </w:pPr>
-      <w:r>
-        <w:rPr>
-          <w:lang w:val="pt-BR"/>
-        </w:rPr>
-        <w:t>*Fazer ícones de favoritos e carrinho mudar quando algum item for adicionado (preciso renderizar a página para isso ao se adicionar ou remover. Pensei em fazer isso tentando escutar o localStorage, já que não tenho acesso aos valores alterados a partir de layout, mas vou tentar utilizar o redux. Boa oportunidade para praticar)</w:t>
-      </w:r>
-    </w:p>
-    <w:p>
-      <w:pPr>
-        <w:rPr>
-          <w:color w:val="00B0F0"/>
-          <w:lang w:val="pt-BR"/>
-        </w:rPr>
-      </w:pPr>
-      <w:r>
-        <w:rPr>
-          <w:color w:val="00B0F0"/>
-          <w:lang w:val="pt-BR"/>
-        </w:rPr>
-        <w:t>*Criar ranger slider para filtrar preços no filtro</w:t>
+          <w:color w:val="00B0F0"/>
+          <w:lang w:val="pt-BR"/>
+        </w:rPr>
+      </w:pPr>
+      <w:r>
+        <w:rPr>
+          <w:color w:val="00B0F0"/>
+          <w:lang w:val="pt-BR"/>
+        </w:rPr>
+        <w:t xml:space="preserve">*Fazer ícones de favoritos e carrinho mudar quando algum item for adicionado (preciso </w:t>
+      </w:r>
+      <w:proofErr w:type="spellStart"/>
+      <w:r>
+        <w:rPr>
+          <w:color w:val="00B0F0"/>
+          <w:lang w:val="pt-BR"/>
+        </w:rPr>
+        <w:t>renderizar</w:t>
+      </w:r>
+      <w:proofErr w:type="spellEnd"/>
+      <w:r>
+        <w:rPr>
+          <w:color w:val="00B0F0"/>
+          <w:lang w:val="pt-BR"/>
+        </w:rPr>
+        <w:t xml:space="preserve"> a página para isso ao se adicionar ou remover. Pensei em fazer isso tentando escutar o </w:t>
+      </w:r>
+      <w:proofErr w:type="spellStart"/>
+      <w:r>
+        <w:rPr>
+          <w:color w:val="00B0F0"/>
+          <w:lang w:val="pt-BR"/>
+        </w:rPr>
+        <w:t>localStorage</w:t>
+      </w:r>
+      <w:proofErr w:type="spellEnd"/>
+      <w:r>
+        <w:rPr>
+          <w:color w:val="00B0F0"/>
+          <w:lang w:val="pt-BR"/>
+        </w:rPr>
+        <w:t xml:space="preserve">, já que não tenho acesso aos valores alterados a partir de layout, mas vou tentar utilizar o </w:t>
+      </w:r>
+      <w:proofErr w:type="spellStart"/>
+      <w:r>
+        <w:rPr>
+          <w:color w:val="00B0F0"/>
+          <w:lang w:val="pt-BR"/>
+        </w:rPr>
+        <w:t>redux</w:t>
+      </w:r>
+      <w:proofErr w:type="spellEnd"/>
+      <w:r>
+        <w:rPr>
+          <w:color w:val="00B0F0"/>
+          <w:lang w:val="pt-BR"/>
+        </w:rPr>
+        <w:t>. Boa oportunidade para praticar)</w:t>
+      </w:r>
+    </w:p>
+    <w:p>
+      <w:pPr>
+        <w:rPr>
+          <w:color w:val="00B0F0"/>
+          <w:lang w:val="pt-BR"/>
+        </w:rPr>
+      </w:pPr>
+      <w:r>
+        <w:rPr>
+          <w:color w:val="00B0F0"/>
+          <w:lang w:val="pt-BR"/>
+        </w:rPr>
+        <w:t xml:space="preserve">*Criar ranger </w:t>
+      </w:r>
+      <w:proofErr w:type="spellStart"/>
+      <w:r>
+        <w:rPr>
+          <w:color w:val="00B0F0"/>
+          <w:lang w:val="pt-BR"/>
+        </w:rPr>
+        <w:t>slider</w:t>
+      </w:r>
+      <w:proofErr w:type="spellEnd"/>
+      <w:r>
+        <w:rPr>
+          <w:color w:val="00B0F0"/>
+          <w:lang w:val="pt-BR"/>
+        </w:rPr>
+        <w:t xml:space="preserve"> para filtrar preços no filtro</w:t>
       </w:r>
     </w:p>
     <w:p>
@@ -732,7 +905,23 @@
           <w:color w:val="00B0F0"/>
           <w:lang w:val="pt-BR"/>
         </w:rPr>
-        <w:t>Criar as funcionalidades do componente ‘filter’</w:t>
+        <w:t>Criar as funcionalidades do componente ‘</w:t>
+      </w:r>
+      <w:proofErr w:type="spellStart"/>
+      <w:r>
+        <w:rPr>
+          <w:color w:val="00B0F0"/>
+          <w:lang w:val="pt-BR"/>
+        </w:rPr>
+        <w:t>filter</w:t>
+      </w:r>
+      <w:proofErr w:type="spellEnd"/>
+      <w:r>
+        <w:rPr>
+          <w:color w:val="00B0F0"/>
+          <w:lang w:val="pt-BR"/>
+        </w:rPr>
+        <w:t>’</w:t>
       </w:r>
       <w:r>
         <w:rPr>
@@ -760,8 +949,17 @@
           <w:color w:val="00B0F0"/>
           <w:lang w:val="pt-BR"/>
         </w:rPr>
-        <w:t>*Criar as funcionalidades do componente ‘Cart</w:t>
-      </w:r>
+        <w:t>*Criar as funcionalidades do componente ‘</w:t>
+      </w:r>
+      <w:proofErr w:type="spellStart"/>
+      <w:r>
+        <w:rPr>
+          <w:color w:val="00B0F0"/>
+          <w:lang w:val="pt-BR"/>
+        </w:rPr>
+        <w:t>Cart</w:t>
+      </w:r>
+      <w:proofErr w:type="spellEnd"/>
       <w:r>
         <w:rPr>
           <w:color w:val="00B0F0"/>
@@ -816,7 +1014,23 @@
           <w:lang w:val="pt-BR"/>
         </w:rPr>
         <w:lastRenderedPageBreak/>
-        <w:t>*Criar backend para favoritos</w:t>
+        <w:t xml:space="preserve">*Criar </w:t>
+      </w:r>
+      <w:proofErr w:type="spellStart"/>
+      <w:r>
+        <w:rPr>
+          <w:color w:val="7030A0"/>
+          <w:lang w:val="pt-BR"/>
+        </w:rPr>
+        <w:t>backend</w:t>
+      </w:r>
+      <w:proofErr w:type="spellEnd"/>
+      <w:r>
+        <w:rPr>
+          <w:color w:val="7030A0"/>
+          <w:lang w:val="pt-BR"/>
+        </w:rPr>
+        <w:t xml:space="preserve"> para favoritos</w:t>
       </w:r>
       <w:r>
         <w:rPr>
@@ -836,7 +1050,49 @@
         <w:rPr>
           <w:lang w:val="pt-BR"/>
         </w:rPr>
-        <w:t>*Configurar botões de sign up e login para aparecerem somente quando o user não estiver logado e os demais botões somente quando estiver</w:t>
+        <w:t xml:space="preserve">*Configurar botões de </w:t>
+      </w:r>
+      <w:proofErr w:type="spellStart"/>
+      <w:r>
+        <w:rPr>
+          <w:lang w:val="pt-BR"/>
+        </w:rPr>
+        <w:t>sign</w:t>
+      </w:r>
+      <w:proofErr w:type="spellEnd"/>
+      <w:r>
+        <w:rPr>
+          <w:lang w:val="pt-BR"/>
+        </w:rPr>
+        <w:t xml:space="preserve"> </w:t>
+      </w:r>
+      <w:proofErr w:type="spellStart"/>
+      <w:r>
+        <w:rPr>
+          <w:lang w:val="pt-BR"/>
+        </w:rPr>
+        <w:t>up</w:t>
+      </w:r>
+      <w:proofErr w:type="spellEnd"/>
+      <w:r>
+        <w:rPr>
+          <w:lang w:val="pt-BR"/>
+        </w:rPr>
+        <w:t xml:space="preserve"> e login para aparecerem somente quando o </w:t>
+      </w:r>
+      <w:proofErr w:type="spellStart"/>
+      <w:r>
+        <w:rPr>
+          <w:lang w:val="pt-BR"/>
+        </w:rPr>
+        <w:t>user</w:t>
+      </w:r>
+      <w:proofErr w:type="spellEnd"/>
+      <w:r>
+        <w:rPr>
+          <w:lang w:val="pt-BR"/>
+        </w:rPr>
+        <w:t xml:space="preserve"> não estiver logado e os demais botões somente quando estiver</w:t>
       </w:r>
       <w:r>
         <w:rPr>
@@ -857,7 +1113,23 @@
           <w:color w:val="7030A0"/>
           <w:lang w:val="pt-BR"/>
         </w:rPr>
-        <w:t>*Criar possibilidade para realizar cadastro e login com gmail e redes sociais (oportunidade para aprender como fazer isso)</w:t>
+        <w:t xml:space="preserve">*Criar possibilidade para realizar cadastro e login com </w:t>
+      </w:r>
+      <w:proofErr w:type="spellStart"/>
+      <w:r>
+        <w:rPr>
+          <w:color w:val="7030A0"/>
+          <w:lang w:val="pt-BR"/>
+        </w:rPr>
+        <w:t>gmail</w:t>
+      </w:r>
+      <w:proofErr w:type="spellEnd"/>
+      <w:r>
+        <w:rPr>
+          <w:color w:val="7030A0"/>
+          <w:lang w:val="pt-BR"/>
+        </w:rPr>
+        <w:t xml:space="preserve"> e redes sociais (oportunidade para aprender como fazer isso)</w:t>
       </w:r>
       <w:r>
         <w:rPr>
@@ -942,7 +1214,23 @@
           <w:color w:val="00B0F0"/>
           <w:lang w:val="pt-BR"/>
         </w:rPr>
-        <w:t>*Transformar slider de preço em componente separado</w:t>
+        <w:t xml:space="preserve">*Transformar </w:t>
+      </w:r>
+      <w:proofErr w:type="spellStart"/>
+      <w:r>
+        <w:rPr>
+          <w:color w:val="00B0F0"/>
+          <w:lang w:val="pt-BR"/>
+        </w:rPr>
+        <w:t>slider</w:t>
+      </w:r>
+      <w:proofErr w:type="spellEnd"/>
+      <w:r>
+        <w:rPr>
+          <w:color w:val="00B0F0"/>
+          <w:lang w:val="pt-BR"/>
+        </w:rPr>
+        <w:t xml:space="preserve"> de preço em componente separado</w:t>
       </w:r>
     </w:p>
     <w:p>
@@ -1032,64 +1320,151 @@
         <w:rPr>
           <w:lang w:val="pt-BR"/>
         </w:rPr>
-        <w:t>em ‘productsCard’</w:t>
-      </w:r>
-      <w:r>
-        <w:rPr>
-          <w:lang w:val="pt-BR"/>
-        </w:rPr>
-        <w:t>, ainda que o máximo a ser exibido na barra abaixo do slider seja 3. Nesse caso as imagens não ficarão fixas, mas serão geradas por um loop.</w:t>
-      </w:r>
-    </w:p>
-    <w:p>
-      <w:pPr>
-        <w:rPr>
-          <w:lang w:val="pt-BR"/>
-        </w:rPr>
-      </w:pPr>
-      <w:r>
-        <w:rPr>
-          <w:lang w:val="pt-BR"/>
-        </w:rPr>
-        <w:t>*Inserir alert de inserção de produto na sacola e talvez de favoritos tbm</w:t>
-      </w:r>
-    </w:p>
-    <w:p>
-      <w:pPr>
-        <w:rPr>
-          <w:lang w:val="pt-BR"/>
-        </w:rPr>
-      </w:pPr>
-      <w:r>
-        <w:rPr>
-          <w:lang w:val="pt-BR"/>
-        </w:rPr>
-        <w:t>*Substituir valores por URL (esqueci o nome) por redux</w:t>
-      </w:r>
-    </w:p>
-    <w:p>
-      <w:pPr>
-        <w:rPr>
-          <w:lang w:val="pt-BR"/>
-        </w:rPr>
-      </w:pPr>
-      <w:r>
-        <w:rPr>
-          <w:lang w:val="pt-BR"/>
-        </w:rPr>
-        <w:t>*Transformar ‘tag’</w:t>
-      </w:r>
-      <w:r>
-        <w:rPr>
-          <w:lang w:val="pt-BR"/>
-        </w:rPr>
-        <w:t xml:space="preserve"> e ‘offer</w:t>
-      </w:r>
-      <w:r>
-        <w:rPr>
-          <w:lang w:val="pt-BR"/>
-        </w:rPr>
-        <w:t xml:space="preserve"> em array</w:t>
+        <w:t>em ‘</w:t>
+      </w:r>
+      <w:proofErr w:type="spellStart"/>
+      <w:r>
+        <w:rPr>
+          <w:lang w:val="pt-BR"/>
+        </w:rPr>
+        <w:t>productsCard</w:t>
+      </w:r>
+      <w:proofErr w:type="spellEnd"/>
+      <w:r>
+        <w:rPr>
+          <w:lang w:val="pt-BR"/>
+        </w:rPr>
+        <w:t>’</w:t>
+      </w:r>
+      <w:r>
+        <w:rPr>
+          <w:lang w:val="pt-BR"/>
+        </w:rPr>
+        <w:t xml:space="preserve">, ainda que o máximo a ser exibido na barra abaixo do </w:t>
+      </w:r>
+      <w:proofErr w:type="spellStart"/>
+      <w:r>
+        <w:rPr>
+          <w:lang w:val="pt-BR"/>
+        </w:rPr>
+        <w:t>slider</w:t>
+      </w:r>
+      <w:proofErr w:type="spellEnd"/>
+      <w:r>
+        <w:rPr>
+          <w:lang w:val="pt-BR"/>
+        </w:rPr>
+        <w:t xml:space="preserve"> seja 3. Nesse caso as imagens não ficarão fixas, mas serão geradas por um loop.</w:t>
+      </w:r>
+    </w:p>
+    <w:p>
+      <w:pPr>
+        <w:rPr>
+          <w:lang w:val="pt-BR"/>
+        </w:rPr>
+      </w:pPr>
+      <w:r>
+        <w:rPr>
+          <w:lang w:val="pt-BR"/>
+        </w:rPr>
+        <w:t xml:space="preserve">*Inserir </w:t>
+      </w:r>
+      <w:proofErr w:type="spellStart"/>
+      <w:r>
+        <w:rPr>
+          <w:lang w:val="pt-BR"/>
+        </w:rPr>
+        <w:t>alert</w:t>
+      </w:r>
+      <w:proofErr w:type="spellEnd"/>
+      <w:r>
+        <w:rPr>
+          <w:lang w:val="pt-BR"/>
+        </w:rPr>
+        <w:t xml:space="preserve"> de inserção de produto na sacola e talvez de favoritos </w:t>
+      </w:r>
+      <w:proofErr w:type="spellStart"/>
+      <w:r>
+        <w:rPr>
+          <w:lang w:val="pt-BR"/>
+        </w:rPr>
+        <w:t>tbm</w:t>
+      </w:r>
+      <w:proofErr w:type="spellEnd"/>
+    </w:p>
+    <w:p>
+      <w:pPr>
+        <w:rPr>
+          <w:lang w:val="pt-BR"/>
+        </w:rPr>
+      </w:pPr>
+      <w:r>
+        <w:rPr>
+          <w:lang w:val="pt-BR"/>
+        </w:rPr>
+        <w:t xml:space="preserve">*Substituir valores por URL (esqueci o nome) por </w:t>
+      </w:r>
+      <w:proofErr w:type="spellStart"/>
+      <w:r>
+        <w:rPr>
+          <w:lang w:val="pt-BR"/>
+        </w:rPr>
+        <w:t>redux</w:t>
+      </w:r>
+      <w:proofErr w:type="spellEnd"/>
+    </w:p>
+    <w:p>
+      <w:pPr>
+        <w:rPr>
+          <w:lang w:val="pt-BR"/>
+        </w:rPr>
+      </w:pPr>
+      <w:r>
+        <w:rPr>
+          <w:lang w:val="pt-BR"/>
+        </w:rPr>
+        <w:t>*Transformar ‘</w:t>
+      </w:r>
+      <w:proofErr w:type="spellStart"/>
+      <w:r>
+        <w:rPr>
+          <w:lang w:val="pt-BR"/>
+        </w:rPr>
+        <w:t>tag</w:t>
+      </w:r>
+      <w:proofErr w:type="spellEnd"/>
+      <w:r>
+        <w:rPr>
+          <w:lang w:val="pt-BR"/>
+        </w:rPr>
+        <w:t>’</w:t>
+      </w:r>
+      <w:r>
+        <w:rPr>
+          <w:lang w:val="pt-BR"/>
+        </w:rPr>
+        <w:t xml:space="preserve"> e ‘</w:t>
+      </w:r>
+      <w:proofErr w:type="spellStart"/>
+      <w:r>
+        <w:rPr>
+          <w:lang w:val="pt-BR"/>
+        </w:rPr>
+        <w:t>offer</w:t>
+      </w:r>
+      <w:proofErr w:type="spellEnd"/>
+      <w:r>
+        <w:rPr>
+          <w:lang w:val="pt-BR"/>
+        </w:rPr>
+        <w:t xml:space="preserve"> em </w:t>
+      </w:r>
+      <w:proofErr w:type="spellStart"/>
+      <w:r>
+        <w:rPr>
+          <w:lang w:val="pt-BR"/>
+        </w:rPr>
+        <w:t>array</w:t>
       </w:r>
       <w:r>
         <w:rPr>
@@ -1097,51 +1472,118 @@
         </w:rPr>
         <w:t>s</w:t>
       </w:r>
-      <w:r>
-        <w:rPr>
-          <w:lang w:val="pt-BR"/>
-        </w:rPr>
-        <w:t>, para que seja possível haver mais de uma tag</w:t>
-      </w:r>
-      <w:r>
-        <w:rPr>
-          <w:lang w:val="pt-BR"/>
-        </w:rPr>
-        <w:t xml:space="preserve"> e mais de uma offer no mesmo produto</w:t>
-      </w:r>
-    </w:p>
-    <w:p>
-      <w:pPr>
-        <w:rPr>
-          <w:color w:val="00B0F0"/>
-          <w:lang w:val="pt-BR"/>
-        </w:rPr>
-      </w:pPr>
-      <w:r>
-        <w:rPr>
-          <w:color w:val="00B0F0"/>
-          <w:lang w:val="pt-BR"/>
-        </w:rPr>
-        <w:t>*Melhorar slider do filtro de preços, tanto esteticamente quanto funcionalmente.</w:t>
-      </w:r>
-    </w:p>
-    <w:p>
-      <w:pPr>
-        <w:rPr>
-          <w:lang w:val="pt-BR"/>
-        </w:rPr>
-      </w:pPr>
-      <w:r>
-        <w:rPr>
-          <w:lang w:val="pt-BR"/>
-        </w:rPr>
-        <w:t xml:space="preserve">*Entender o porquê do filtro estar ultrapassando os limites da </w:t>
-      </w:r>
-      <w:r>
-        <w:rPr>
-          <w:lang w:val="pt-BR"/>
-        </w:rPr>
-        <w:t>div container e o porquê da galeria de produtos não estar alinhada com o cabeçalho de navegação.</w:t>
+      <w:proofErr w:type="spellEnd"/>
+      <w:r>
+        <w:rPr>
+          <w:lang w:val="pt-BR"/>
+        </w:rPr>
+        <w:t xml:space="preserve">, para que seja possível haver mais de uma </w:t>
+      </w:r>
+      <w:proofErr w:type="spellStart"/>
+      <w:r>
+        <w:rPr>
+          <w:lang w:val="pt-BR"/>
+        </w:rPr>
+        <w:t>tag</w:t>
+      </w:r>
+      <w:proofErr w:type="spellEnd"/>
+      <w:r>
+        <w:rPr>
+          <w:lang w:val="pt-BR"/>
+        </w:rPr>
+        <w:t xml:space="preserve"> e mais de uma </w:t>
+      </w:r>
+      <w:proofErr w:type="spellStart"/>
+      <w:r>
+        <w:rPr>
+          <w:lang w:val="pt-BR"/>
+        </w:rPr>
+        <w:t>offer</w:t>
+      </w:r>
+      <w:proofErr w:type="spellEnd"/>
+      <w:r>
+        <w:rPr>
+          <w:lang w:val="pt-BR"/>
+        </w:rPr>
+        <w:t xml:space="preserve"> no mesmo produto</w:t>
+      </w:r>
+    </w:p>
+    <w:p>
+      <w:pPr>
+        <w:rPr>
+          <w:color w:val="00B0F0"/>
+          <w:lang w:val="pt-BR"/>
+        </w:rPr>
+      </w:pPr>
+      <w:r>
+        <w:rPr>
+          <w:color w:val="00B0F0"/>
+          <w:lang w:val="pt-BR"/>
+        </w:rPr>
+        <w:t xml:space="preserve">*Melhorar </w:t>
+      </w:r>
+      <w:proofErr w:type="spellStart"/>
+      <w:r>
+        <w:rPr>
+          <w:color w:val="00B0F0"/>
+          <w:lang w:val="pt-BR"/>
+        </w:rPr>
+        <w:t>slider</w:t>
+      </w:r>
+      <w:proofErr w:type="spellEnd"/>
+      <w:r>
+        <w:rPr>
+          <w:color w:val="00B0F0"/>
+          <w:lang w:val="pt-BR"/>
+        </w:rPr>
+        <w:t xml:space="preserve"> do filtro de preços, tanto esteticamente quanto funcionalmente.</w:t>
+      </w:r>
+    </w:p>
+    <w:p>
+      <w:pPr>
+        <w:rPr>
+          <w:color w:val="7030A0"/>
+          <w:lang w:val="pt-BR"/>
+        </w:rPr>
+      </w:pPr>
+      <w:r>
+        <w:rPr>
+          <w:color w:val="7030A0"/>
+          <w:lang w:val="pt-BR"/>
+        </w:rPr>
+        <w:t xml:space="preserve">*Entender o porquê </w:t>
+      </w:r>
+      <w:proofErr w:type="gramStart"/>
+      <w:r>
+        <w:rPr>
+          <w:color w:val="7030A0"/>
+          <w:lang w:val="pt-BR"/>
+        </w:rPr>
+        <w:t>do</w:t>
+      </w:r>
+      <w:proofErr w:type="gramEnd"/>
+      <w:r>
+        <w:rPr>
+          <w:color w:val="7030A0"/>
+          <w:lang w:val="pt-BR"/>
+        </w:rPr>
+        <w:t xml:space="preserve"> filtro estar ultrapassando os limites da </w:t>
+      </w:r>
+      <w:proofErr w:type="spellStart"/>
+      <w:r>
+        <w:rPr>
+          <w:color w:val="7030A0"/>
+          <w:lang w:val="pt-BR"/>
+        </w:rPr>
+        <w:t>div</w:t>
+      </w:r>
+      <w:proofErr w:type="spellEnd"/>
+      <w:r>
+        <w:rPr>
+          <w:color w:val="7030A0"/>
+          <w:lang w:val="pt-BR"/>
+        </w:rPr>
+        <w:t xml:space="preserve"> container e o porquê da galeria de produtos não estar alinhada com o cabeçalho de navegação.</w:t>
       </w:r>
     </w:p>
     <w:p>
@@ -1171,7 +1613,39 @@
           <w:color w:val="00B0F0"/>
           <w:lang w:val="pt-BR"/>
         </w:rPr>
-        <w:t>*Inserir título na página de compra por ambiente, a que o usuário é direcionado ao clicar em ‘shop by room’</w:t>
+        <w:t xml:space="preserve">*Inserir título na página de compra por ambiente, a que o usuário é direcionado ao clicar em ‘shop </w:t>
+      </w:r>
+      <w:proofErr w:type="spellStart"/>
+      <w:r>
+        <w:rPr>
+          <w:color w:val="00B0F0"/>
+          <w:lang w:val="pt-BR"/>
+        </w:rPr>
+        <w:t>by</w:t>
+      </w:r>
+      <w:proofErr w:type="spellEnd"/>
+      <w:r>
+        <w:rPr>
+          <w:color w:val="00B0F0"/>
+          <w:lang w:val="pt-BR"/>
+        </w:rPr>
+        <w:t xml:space="preserve"> </w:t>
+      </w:r>
+      <w:proofErr w:type="spellStart"/>
+      <w:r>
+        <w:rPr>
+          <w:color w:val="00B0F0"/>
+          <w:lang w:val="pt-BR"/>
+        </w:rPr>
+        <w:t>room</w:t>
+      </w:r>
+      <w:proofErr w:type="spellEnd"/>
+      <w:r>
+        <w:rPr>
+          <w:color w:val="00B0F0"/>
+          <w:lang w:val="pt-BR"/>
+        </w:rPr>
+        <w:t>’</w:t>
       </w:r>
     </w:p>
     <w:p>
@@ -1199,8 +1673,17 @@
           <w:color w:val="00B0F0"/>
           <w:lang w:val="pt-BR"/>
         </w:rPr>
-        <w:t>*Fazer com que a busca possa ser realizada com o enter</w:t>
-      </w:r>
+        <w:t xml:space="preserve">*Fazer com que a busca possa ser realizada com o </w:t>
+      </w:r>
+      <w:proofErr w:type="spellStart"/>
+      <w:r>
+        <w:rPr>
+          <w:color w:val="00B0F0"/>
+          <w:lang w:val="pt-BR"/>
+        </w:rPr>
+        <w:t>enter</w:t>
+      </w:r>
+      <w:proofErr w:type="spellEnd"/>
     </w:p>
     <w:p>
       <w:pPr>
@@ -1272,20 +1755,80 @@
           <w:color w:val="7030A0"/>
           <w:lang w:val="pt-BR"/>
         </w:rPr>
-        <w:t>*Talvez automatizar o slider de ‘productCard’</w:t>
-      </w:r>
-    </w:p>
-    <w:p>
-      <w:pPr>
-        <w:rPr>
-          <w:lang w:val="pt-BR"/>
-        </w:rPr>
-      </w:pPr>
-      <w:r>
-        <w:rPr>
-          <w:lang w:val="pt-BR"/>
-        </w:rPr>
-        <w:t>*Talvez encontrar uma maneira do slider de ‘bestDeal’ girar 360º para que não sobre espaço no fim.</w:t>
+        <w:t xml:space="preserve">*Talvez automatizar o </w:t>
+      </w:r>
+      <w:proofErr w:type="spellStart"/>
+      <w:r>
+        <w:rPr>
+          <w:color w:val="7030A0"/>
+          <w:lang w:val="pt-BR"/>
+        </w:rPr>
+        <w:t>slider</w:t>
+      </w:r>
+      <w:proofErr w:type="spellEnd"/>
+      <w:r>
+        <w:rPr>
+          <w:color w:val="7030A0"/>
+          <w:lang w:val="pt-BR"/>
+        </w:rPr>
+        <w:t xml:space="preserve"> de ‘</w:t>
+      </w:r>
+      <w:proofErr w:type="spellStart"/>
+      <w:r>
+        <w:rPr>
+          <w:color w:val="7030A0"/>
+          <w:lang w:val="pt-BR"/>
+        </w:rPr>
+        <w:t>productCard</w:t>
+      </w:r>
+      <w:proofErr w:type="spellEnd"/>
+      <w:r>
+        <w:rPr>
+          <w:color w:val="7030A0"/>
+          <w:lang w:val="pt-BR"/>
+        </w:rPr>
+        <w:t>’</w:t>
+      </w:r>
+    </w:p>
+    <w:p>
+      <w:pPr>
+        <w:rPr>
+          <w:lang w:val="pt-BR"/>
+        </w:rPr>
+      </w:pPr>
+      <w:r>
+        <w:rPr>
+          <w:lang w:val="pt-BR"/>
+        </w:rPr>
+        <w:t xml:space="preserve">*Talvez encontrar uma maneira do </w:t>
+      </w:r>
+      <w:proofErr w:type="spellStart"/>
+      <w:r>
+        <w:rPr>
+          <w:lang w:val="pt-BR"/>
+        </w:rPr>
+        <w:t>slider</w:t>
+      </w:r>
+      <w:proofErr w:type="spellEnd"/>
+      <w:r>
+        <w:rPr>
+          <w:lang w:val="pt-BR"/>
+        </w:rPr>
+        <w:t xml:space="preserve"> de ‘</w:t>
+      </w:r>
+      <w:proofErr w:type="spellStart"/>
+      <w:r>
+        <w:rPr>
+          <w:lang w:val="pt-BR"/>
+        </w:rPr>
+        <w:t>bestDeal</w:t>
+      </w:r>
+      <w:proofErr w:type="spellEnd"/>
+      <w:r>
+        <w:rPr>
+          <w:lang w:val="pt-BR"/>
+        </w:rPr>
+        <w:t>’ girar 360º para que não sobre espaço no fim.</w:t>
       </w:r>
     </w:p>
     <w:p>
@@ -1323,7 +1866,35 @@
         <w:rPr>
           <w:lang w:val="pt-BR"/>
         </w:rPr>
-        <w:t>*Talvez criar animação de transição para ‘show more’ e ‘show less’ em ‘products’</w:t>
+        <w:t xml:space="preserve">*Talvez criar animação de transição para ‘show more’ e ‘show </w:t>
+      </w:r>
+      <w:proofErr w:type="spellStart"/>
+      <w:r>
+        <w:rPr>
+          <w:lang w:val="pt-BR"/>
+        </w:rPr>
+        <w:t>less</w:t>
+      </w:r>
+      <w:proofErr w:type="spellEnd"/>
+      <w:r>
+        <w:rPr>
+          <w:lang w:val="pt-BR"/>
+        </w:rPr>
+        <w:t>’ em ‘</w:t>
+      </w:r>
+      <w:proofErr w:type="spellStart"/>
+      <w:r>
+        <w:rPr>
+          <w:lang w:val="pt-BR"/>
+        </w:rPr>
+        <w:t>products</w:t>
+      </w:r>
+      <w:proofErr w:type="spellEnd"/>
+      <w:r>
+        <w:rPr>
+          <w:lang w:val="pt-BR"/>
+        </w:rPr>
+        <w:t>’</w:t>
       </w:r>
     </w:p>
     <w:p>
@@ -1412,22 +1983,118 @@
           <w:color w:val="00B0F0"/>
           <w:lang w:val="pt-BR"/>
         </w:rPr>
-        <w:t>*Ícone Carrinho não é atualizado no modal sem reload ou na página de produtos quando a ação é realizada no modal. O item é salvo, mas só é renderizado com o reload da página.</w:t>
-      </w:r>
-    </w:p>
-    <w:p>
-      <w:pPr>
-        <w:rPr>
-          <w:color w:val="00B0F0"/>
-          <w:lang w:val="pt-BR"/>
-        </w:rPr>
-      </w:pPr>
-      <w:r>
-        <w:rPr>
-          <w:color w:val="00B0F0"/>
-          <w:lang w:val="pt-BR"/>
-        </w:rPr>
-        <w:t xml:space="preserve">*Favorito não é atualizado no modal sem reload ou na página de produtos quando a ação é realizada no modal. O favorito é salvo, mas só é renderizado com o reload da </w:t>
+        <w:t xml:space="preserve">*Ícone Carrinho não é atualizado no modal sem </w:t>
+      </w:r>
+      <w:proofErr w:type="spellStart"/>
+      <w:r>
+        <w:rPr>
+          <w:color w:val="00B0F0"/>
+          <w:lang w:val="pt-BR"/>
+        </w:rPr>
+        <w:t>reload</w:t>
+      </w:r>
+      <w:proofErr w:type="spellEnd"/>
+      <w:r>
+        <w:rPr>
+          <w:color w:val="00B0F0"/>
+          <w:lang w:val="pt-BR"/>
+        </w:rPr>
+        <w:t xml:space="preserve"> ou na página de produtos quando a ação é realizada no modal. O item é salvo, mas só é </w:t>
+      </w:r>
+      <w:proofErr w:type="spellStart"/>
+      <w:r>
+        <w:rPr>
+          <w:color w:val="00B0F0"/>
+          <w:lang w:val="pt-BR"/>
+        </w:rPr>
+        <w:t>renderizado</w:t>
+      </w:r>
+      <w:proofErr w:type="spellEnd"/>
+      <w:r>
+        <w:rPr>
+          <w:color w:val="00B0F0"/>
+          <w:lang w:val="pt-BR"/>
+        </w:rPr>
+        <w:t xml:space="preserve"> com o </w:t>
+      </w:r>
+      <w:proofErr w:type="spellStart"/>
+      <w:r>
+        <w:rPr>
+          <w:color w:val="00B0F0"/>
+          <w:lang w:val="pt-BR"/>
+        </w:rPr>
+        <w:t>reload</w:t>
+      </w:r>
+      <w:proofErr w:type="spellEnd"/>
+      <w:r>
+        <w:rPr>
+          <w:color w:val="00B0F0"/>
+          <w:lang w:val="pt-BR"/>
+        </w:rPr>
+        <w:t xml:space="preserve"> da página.</w:t>
+      </w:r>
+    </w:p>
+    <w:p>
+      <w:pPr>
+        <w:rPr>
+          <w:color w:val="00B0F0"/>
+          <w:lang w:val="pt-BR"/>
+        </w:rPr>
+      </w:pPr>
+      <w:r>
+        <w:rPr>
+          <w:color w:val="00B0F0"/>
+          <w:lang w:val="pt-BR"/>
+        </w:rPr>
+        <w:t xml:space="preserve">*Favorito não é atualizado no modal sem </w:t>
+      </w:r>
+      <w:proofErr w:type="spellStart"/>
+      <w:r>
+        <w:rPr>
+          <w:color w:val="00B0F0"/>
+          <w:lang w:val="pt-BR"/>
+        </w:rPr>
+        <w:t>reload</w:t>
+      </w:r>
+      <w:proofErr w:type="spellEnd"/>
+      <w:r>
+        <w:rPr>
+          <w:color w:val="00B0F0"/>
+          <w:lang w:val="pt-BR"/>
+        </w:rPr>
+        <w:t xml:space="preserve"> ou na página de produtos quando a ação é realizada no modal. O favorito é salvo, mas só é </w:t>
+      </w:r>
+      <w:proofErr w:type="spellStart"/>
+      <w:r>
+        <w:rPr>
+          <w:color w:val="00B0F0"/>
+          <w:lang w:val="pt-BR"/>
+        </w:rPr>
+        <w:t>renderizado</w:t>
+      </w:r>
+      <w:proofErr w:type="spellEnd"/>
+      <w:r>
+        <w:rPr>
+          <w:color w:val="00B0F0"/>
+          <w:lang w:val="pt-BR"/>
+        </w:rPr>
+        <w:t xml:space="preserve"> com o </w:t>
+      </w:r>
+      <w:proofErr w:type="spellStart"/>
+      <w:r>
+        <w:rPr>
+          <w:color w:val="00B0F0"/>
+          <w:lang w:val="pt-BR"/>
+        </w:rPr>
+        <w:t>reload</w:t>
+      </w:r>
+      <w:proofErr w:type="spellEnd"/>
+      <w:r>
+        <w:rPr>
+          <w:color w:val="00B0F0"/>
+          <w:lang w:val="pt-BR"/>
+        </w:rPr>
+        <w:t xml:space="preserve"> da </w:t>
       </w:r>
       <w:r>
         <w:rPr>
@@ -1456,22 +2123,54 @@
           <w:color w:val="00B0F0"/>
           <w:lang w:val="pt-BR"/>
         </w:rPr>
-        <w:t>*carrinho não atualizando quanto se altera o localstorage sem a necessidade de atualizar a página</w:t>
-      </w:r>
-    </w:p>
-    <w:p>
-      <w:pPr>
-        <w:rPr>
-          <w:color w:val="00B0F0"/>
-          <w:lang w:val="pt-BR"/>
-        </w:rPr>
-      </w:pPr>
-      <w:r>
-        <w:rPr>
-          <w:color w:val="00B0F0"/>
-          <w:lang w:val="pt-BR"/>
-        </w:rPr>
-        <w:t>*página wishlist exibindo todos os produtos e não só os favoritos</w:t>
+        <w:t xml:space="preserve">*carrinho não atualizando quanto se altera o </w:t>
+      </w:r>
+      <w:proofErr w:type="spellStart"/>
+      <w:r>
+        <w:rPr>
+          <w:color w:val="00B0F0"/>
+          <w:lang w:val="pt-BR"/>
+        </w:rPr>
+        <w:t>localstorage</w:t>
+      </w:r>
+      <w:proofErr w:type="spellEnd"/>
+      <w:r>
+        <w:rPr>
+          <w:color w:val="00B0F0"/>
+          <w:lang w:val="pt-BR"/>
+        </w:rPr>
+        <w:t xml:space="preserve"> sem a necessidade de atualizar a página</w:t>
+      </w:r>
+    </w:p>
+    <w:p>
+      <w:pPr>
+        <w:rPr>
+          <w:color w:val="00B0F0"/>
+          <w:lang w:val="pt-BR"/>
+        </w:rPr>
+      </w:pPr>
+      <w:r>
+        <w:rPr>
+          <w:color w:val="00B0F0"/>
+          <w:lang w:val="pt-BR"/>
+        </w:rPr>
+        <w:t xml:space="preserve">*página </w:t>
+      </w:r>
+      <w:proofErr w:type="spellStart"/>
+      <w:r>
+        <w:rPr>
+          <w:color w:val="00B0F0"/>
+          <w:lang w:val="pt-BR"/>
+        </w:rPr>
+        <w:t>wishlist</w:t>
+      </w:r>
+      <w:proofErr w:type="spellEnd"/>
+      <w:r>
+        <w:rPr>
+          <w:color w:val="00B0F0"/>
+          <w:lang w:val="pt-BR"/>
+        </w:rPr>
+        <w:t xml:space="preserve"> exibindo todos os produtos e não só os favoritos</w:t>
       </w:r>
     </w:p>
     <w:p>
@@ -1501,7 +2200,23 @@
           <w:color w:val="00B0F0"/>
           <w:lang w:val="pt-BR"/>
         </w:rPr>
-        <w:t>*Corrigir botão ‘show menos’ em ‘products’, está ficando habilitado quando há poucos produtos</w:t>
+        <w:t>*Corrigir botão ‘show menos’ em ‘</w:t>
+      </w:r>
+      <w:proofErr w:type="spellStart"/>
+      <w:r>
+        <w:rPr>
+          <w:color w:val="00B0F0"/>
+          <w:lang w:val="pt-BR"/>
+        </w:rPr>
+        <w:t>products</w:t>
+      </w:r>
+      <w:proofErr w:type="spellEnd"/>
+      <w:r>
+        <w:rPr>
+          <w:color w:val="00B0F0"/>
+          <w:lang w:val="pt-BR"/>
+        </w:rPr>
+        <w:t>’, está ficando habilitado quando há poucos produtos</w:t>
       </w:r>
       <w:r>
         <w:rPr>
@@ -1559,7 +2274,39 @@
           <w:color w:val="00B0F0"/>
           <w:lang w:val="pt-BR"/>
         </w:rPr>
-        <w:t xml:space="preserve"> no caso de componentes de classe é possível utilizar um lifecycle para realizar isso. Descobrir como fazer com hooks.</w:t>
+        <w:t xml:space="preserve"> no caso de componentes de classe é possível utilizar um </w:t>
+      </w:r>
+      <w:proofErr w:type="spellStart"/>
+      <w:r>
+        <w:rPr>
+          <w:color w:val="00B0F0"/>
+          <w:lang w:val="pt-BR"/>
+        </w:rPr>
+        <w:t>lifecycle</w:t>
+      </w:r>
+      <w:proofErr w:type="spellEnd"/>
+      <w:r>
+        <w:rPr>
+          <w:color w:val="00B0F0"/>
+          <w:lang w:val="pt-BR"/>
+        </w:rPr>
+        <w:t xml:space="preserve"> para realizar isso. Descobrir como fazer com </w:t>
+      </w:r>
+      <w:proofErr w:type="spellStart"/>
+      <w:r>
+        <w:rPr>
+          <w:color w:val="00B0F0"/>
+          <w:lang w:val="pt-BR"/>
+        </w:rPr>
+        <w:t>hooks</w:t>
+      </w:r>
+      <w:proofErr w:type="spellEnd"/>
+      <w:r>
+        <w:rPr>
+          <w:color w:val="00B0F0"/>
+          <w:lang w:val="pt-BR"/>
+        </w:rPr>
+        <w:t>.</w:t>
       </w:r>
     </w:p>
     <w:p>
@@ -1575,7 +2322,23 @@
           <w:lang w:val="pt-BR"/>
         </w:rPr>
         <w:lastRenderedPageBreak/>
-        <w:t>*Resolver ponto nos slides da página principal onde há uma faixa no meio que impede o clique em uma parte dos slides, já que a div com o texto, barra de progresso e ícones de redes sociais está na frente.</w:t>
+        <w:t xml:space="preserve">*Resolver ponto nos slides da página principal onde há uma faixa no meio que impede o clique em uma parte dos slides, já que a </w:t>
+      </w:r>
+      <w:proofErr w:type="spellStart"/>
+      <w:r>
+        <w:rPr>
+          <w:color w:val="00B0F0"/>
+          <w:lang w:val="pt-BR"/>
+        </w:rPr>
+        <w:t>div</w:t>
+      </w:r>
+      <w:proofErr w:type="spellEnd"/>
+      <w:r>
+        <w:rPr>
+          <w:color w:val="00B0F0"/>
+          <w:lang w:val="pt-BR"/>
+        </w:rPr>
+        <w:t xml:space="preserve"> com o texto, barra de progresso e ícones de redes sociais está na frente.</w:t>
       </w:r>
     </w:p>
     <w:p>
@@ -1619,7 +2382,39 @@
           <w:color w:val="00B0F0"/>
           <w:lang w:val="pt-BR"/>
         </w:rPr>
-        <w:t xml:space="preserve"> deixar somente o texto do slide (onde fica o preço) clicável ou cobrir tudo com uma div invisível que ficaria por cima do texto e receberia o click.</w:t>
+        <w:t xml:space="preserve"> deixar somente o texto do slide (onde fica o preço) </w:t>
+      </w:r>
+      <w:proofErr w:type="spellStart"/>
+      <w:r>
+        <w:rPr>
+          <w:color w:val="00B0F0"/>
+          <w:lang w:val="pt-BR"/>
+        </w:rPr>
+        <w:t>clicável</w:t>
+      </w:r>
+      <w:proofErr w:type="spellEnd"/>
+      <w:r>
+        <w:rPr>
+          <w:color w:val="00B0F0"/>
+          <w:lang w:val="pt-BR"/>
+        </w:rPr>
+        <w:t xml:space="preserve"> ou cobrir tudo com uma </w:t>
+      </w:r>
+      <w:proofErr w:type="spellStart"/>
+      <w:r>
+        <w:rPr>
+          <w:color w:val="00B0F0"/>
+          <w:lang w:val="pt-BR"/>
+        </w:rPr>
+        <w:t>div</w:t>
+      </w:r>
+      <w:proofErr w:type="spellEnd"/>
+      <w:r>
+        <w:rPr>
+          <w:color w:val="00B0F0"/>
+          <w:lang w:val="pt-BR"/>
+        </w:rPr>
+        <w:t xml:space="preserve"> invisível que ficaria por cima do texto e receberia o click.</w:t>
       </w:r>
       <w:r>
         <w:rPr>
@@ -1640,29 +2435,127 @@
           <w:color w:val="00B0F0"/>
           <w:lang w:val="pt-BR"/>
         </w:rPr>
-        <w:t xml:space="preserve"> terceira alternativa seria colocar os slides à frente da div e aplicar o ‘z-index’ diretamente nos elementos da div com o texto</w:t>
-      </w:r>
-      <w:r>
-        <w:rPr>
-          <w:color w:val="00B0F0"/>
-          <w:lang w:val="pt-BR"/>
-        </w:rPr>
-        <w:t>, assim as partes da div que não interessam ficariam por trás do slider e somente o necessário a sua frente.</w:t>
-      </w:r>
-    </w:p>
-    <w:p>
-      <w:pPr>
-        <w:rPr>
-          <w:color w:val="00B0F0"/>
-          <w:lang w:val="pt-BR"/>
-        </w:rPr>
-      </w:pPr>
-      <w:r>
-        <w:rPr>
-          <w:color w:val="00B0F0"/>
-          <w:lang w:val="pt-BR"/>
-        </w:rPr>
-        <w:t>*Inserir ‘changeQtdeCallBack’ no componente de quantidade do modal</w:t>
+        <w:t xml:space="preserve"> terceira alternativa seria colocar os slides à frente da </w:t>
+      </w:r>
+      <w:proofErr w:type="spellStart"/>
+      <w:r>
+        <w:rPr>
+          <w:color w:val="00B0F0"/>
+          <w:lang w:val="pt-BR"/>
+        </w:rPr>
+        <w:t>div</w:t>
+      </w:r>
+      <w:proofErr w:type="spellEnd"/>
+      <w:r>
+        <w:rPr>
+          <w:color w:val="00B0F0"/>
+          <w:lang w:val="pt-BR"/>
+        </w:rPr>
+        <w:t xml:space="preserve"> e aplicar o ‘z-index’ diretamente nos elementos da </w:t>
+      </w:r>
+      <w:proofErr w:type="spellStart"/>
+      <w:r>
+        <w:rPr>
+          <w:color w:val="00B0F0"/>
+          <w:lang w:val="pt-BR"/>
+        </w:rPr>
+        <w:t>div</w:t>
+      </w:r>
+      <w:proofErr w:type="spellEnd"/>
+      <w:r>
+        <w:rPr>
+          <w:color w:val="00B0F0"/>
+          <w:lang w:val="pt-BR"/>
+        </w:rPr>
+        <w:t xml:space="preserve"> com o texto</w:t>
+      </w:r>
+      <w:r>
+        <w:rPr>
+          <w:color w:val="00B0F0"/>
+          <w:lang w:val="pt-BR"/>
+        </w:rPr>
+        <w:t xml:space="preserve">, assim as partes da </w:t>
+      </w:r>
+      <w:proofErr w:type="spellStart"/>
+      <w:r>
+        <w:rPr>
+          <w:color w:val="00B0F0"/>
+          <w:lang w:val="pt-BR"/>
+        </w:rPr>
+        <w:t>div</w:t>
+      </w:r>
+      <w:proofErr w:type="spellEnd"/>
+      <w:r>
+        <w:rPr>
+          <w:color w:val="00B0F0"/>
+          <w:lang w:val="pt-BR"/>
+        </w:rPr>
+        <w:t xml:space="preserve"> que não interessam ficariam por trás do </w:t>
+      </w:r>
+      <w:proofErr w:type="spellStart"/>
+      <w:r>
+        <w:rPr>
+          <w:color w:val="00B0F0"/>
+          <w:lang w:val="pt-BR"/>
+        </w:rPr>
+        <w:t>slider</w:t>
+      </w:r>
+      <w:proofErr w:type="spellEnd"/>
+      <w:r>
+        <w:rPr>
+          <w:color w:val="00B0F0"/>
+          <w:lang w:val="pt-BR"/>
+        </w:rPr>
+        <w:t xml:space="preserve"> e somente o necessário </w:t>
+      </w:r>
+      <w:proofErr w:type="spellStart"/>
+      <w:proofErr w:type="gramStart"/>
+      <w:r>
+        <w:rPr>
+          <w:color w:val="00B0F0"/>
+          <w:lang w:val="pt-BR"/>
+        </w:rPr>
+        <w:t>a</w:t>
+      </w:r>
+      <w:proofErr w:type="spellEnd"/>
+      <w:proofErr w:type="gramEnd"/>
+      <w:r>
+        <w:rPr>
+          <w:color w:val="00B0F0"/>
+          <w:lang w:val="pt-BR"/>
+        </w:rPr>
+        <w:t xml:space="preserve"> sua frente.</w:t>
+      </w:r>
+    </w:p>
+    <w:p>
+      <w:pPr>
+        <w:rPr>
+          <w:color w:val="00B0F0"/>
+          <w:lang w:val="pt-BR"/>
+        </w:rPr>
+      </w:pPr>
+      <w:r>
+        <w:rPr>
+          <w:color w:val="00B0F0"/>
+          <w:lang w:val="pt-BR"/>
+        </w:rPr>
+        <w:t>*Inserir ‘</w:t>
+      </w:r>
+      <w:proofErr w:type="spellStart"/>
+      <w:r>
+        <w:rPr>
+          <w:color w:val="00B0F0"/>
+          <w:lang w:val="pt-BR"/>
+        </w:rPr>
+        <w:t>changeQtdeCallBack</w:t>
+      </w:r>
+      <w:proofErr w:type="spellEnd"/>
+      <w:r>
+        <w:rPr>
+          <w:color w:val="00B0F0"/>
+          <w:lang w:val="pt-BR"/>
+        </w:rPr>
+        <w:t>’ no componente de quantidade do modal</w:t>
       </w:r>
     </w:p>
     <w:p>
@@ -1692,22 +2585,54 @@
           <w:color w:val="00B0F0"/>
           <w:lang w:val="pt-BR"/>
         </w:rPr>
-        <w:t>*Preços no slider de preço (no filtro) estão mal formatados e sobrepondo um ao outro – corrigir isso</w:t>
-      </w:r>
-    </w:p>
-    <w:p>
-      <w:pPr>
-        <w:rPr>
-          <w:color w:val="00B0F0"/>
-          <w:lang w:val="pt-BR"/>
-        </w:rPr>
-      </w:pPr>
-      <w:r>
-        <w:rPr>
-          <w:color w:val="00B0F0"/>
-          <w:lang w:val="pt-BR"/>
-        </w:rPr>
-        <w:t>*O slider do filtro de preços às vezes falha</w:t>
+        <w:t xml:space="preserve">*Preços no </w:t>
+      </w:r>
+      <w:proofErr w:type="spellStart"/>
+      <w:r>
+        <w:rPr>
+          <w:color w:val="00B0F0"/>
+          <w:lang w:val="pt-BR"/>
+        </w:rPr>
+        <w:t>slider</w:t>
+      </w:r>
+      <w:proofErr w:type="spellEnd"/>
+      <w:r>
+        <w:rPr>
+          <w:color w:val="00B0F0"/>
+          <w:lang w:val="pt-BR"/>
+        </w:rPr>
+        <w:t xml:space="preserve"> de preço (no filtro) estão mal formatados e sobrepondo um ao outro – corrigir isso</w:t>
+      </w:r>
+    </w:p>
+    <w:p>
+      <w:pPr>
+        <w:rPr>
+          <w:color w:val="00B0F0"/>
+          <w:lang w:val="pt-BR"/>
+        </w:rPr>
+      </w:pPr>
+      <w:r>
+        <w:rPr>
+          <w:color w:val="00B0F0"/>
+          <w:lang w:val="pt-BR"/>
+        </w:rPr>
+        <w:t xml:space="preserve">*O </w:t>
+      </w:r>
+      <w:proofErr w:type="spellStart"/>
+      <w:r>
+        <w:rPr>
+          <w:color w:val="00B0F0"/>
+          <w:lang w:val="pt-BR"/>
+        </w:rPr>
+        <w:t>slider</w:t>
+      </w:r>
+      <w:proofErr w:type="spellEnd"/>
+      <w:r>
+        <w:rPr>
+          <w:color w:val="00B0F0"/>
+          <w:lang w:val="pt-BR"/>
+        </w:rPr>
+        <w:t xml:space="preserve"> do filtro de preços às vezes falha</w:t>
       </w:r>
     </w:p>
     <w:p>
@@ -1752,7 +2677,23 @@
           <w:color w:val="00B0F0"/>
           <w:lang w:val="pt-BR"/>
         </w:rPr>
-        <w:t>*Corrigir posição do slider de preços, que sumiu da tela após eu redimensionar o filtro</w:t>
+        <w:t xml:space="preserve">*Corrigir posição do </w:t>
+      </w:r>
+      <w:proofErr w:type="spellStart"/>
+      <w:r>
+        <w:rPr>
+          <w:color w:val="00B0F0"/>
+          <w:lang w:val="pt-BR"/>
+        </w:rPr>
+        <w:t>slider</w:t>
+      </w:r>
+      <w:proofErr w:type="spellEnd"/>
+      <w:r>
+        <w:rPr>
+          <w:color w:val="00B0F0"/>
+          <w:lang w:val="pt-BR"/>
+        </w:rPr>
+        <w:t xml:space="preserve"> de preços, que sumiu da tela após eu redimensionar o filtro</w:t>
       </w:r>
     </w:p>
     <w:p>
@@ -1821,7 +2762,21 @@
         <w:rPr>
           <w:lang w:val="pt-BR"/>
         </w:rPr>
-        <w:t>Verificar onde realmente é necessário importar ‘productsData’:</w:t>
+        <w:t>Verificar onde realmente é necessário importar ‘</w:t>
+      </w:r>
+      <w:proofErr w:type="spellStart"/>
+      <w:r>
+        <w:rPr>
+          <w:lang w:val="pt-BR"/>
+        </w:rPr>
+        <w:t>productsData</w:t>
+      </w:r>
+      <w:proofErr w:type="spellEnd"/>
+      <w:r>
+        <w:rPr>
+          <w:lang w:val="pt-BR"/>
+        </w:rPr>
+        <w:t>’:</w:t>
       </w:r>
     </w:p>
     <w:p>
@@ -1835,7 +2790,91 @@
           <w:lang w:val="pt-BR"/>
         </w:rPr>
         <w:tab/>
-        <w:t xml:space="preserve">- Em ‘MainPageProducts’ aparentemente não é, já que pode ser importado diretamente em ‘Products’, o mesmo ocorre para ‘ShopProduct’, no entanto este último passa como props para ‘BestDeal’ além de somente para ‘products’, o que ocasiona uma importação a mais. </w:t>
+        <w:t>- Em ‘</w:t>
+      </w:r>
+      <w:proofErr w:type="spellStart"/>
+      <w:r>
+        <w:rPr>
+          <w:lang w:val="pt-BR"/>
+        </w:rPr>
+        <w:t>MainPageProducts</w:t>
+      </w:r>
+      <w:proofErr w:type="spellEnd"/>
+      <w:r>
+        <w:rPr>
+          <w:lang w:val="pt-BR"/>
+        </w:rPr>
+        <w:t>’ aparentemente não é, já que pode ser importado diretamente em ‘</w:t>
+      </w:r>
+      <w:proofErr w:type="spellStart"/>
+      <w:r>
+        <w:rPr>
+          <w:lang w:val="pt-BR"/>
+        </w:rPr>
+        <w:t>Products</w:t>
+      </w:r>
+      <w:proofErr w:type="spellEnd"/>
+      <w:r>
+        <w:rPr>
+          <w:lang w:val="pt-BR"/>
+        </w:rPr>
+        <w:t>’, o mesmo ocorre para ‘</w:t>
+      </w:r>
+      <w:proofErr w:type="spellStart"/>
+      <w:r>
+        <w:rPr>
+          <w:lang w:val="pt-BR"/>
+        </w:rPr>
+        <w:t>ShopProduct</w:t>
+      </w:r>
+      <w:proofErr w:type="spellEnd"/>
+      <w:r>
+        <w:rPr>
+          <w:lang w:val="pt-BR"/>
+        </w:rPr>
+        <w:t xml:space="preserve">’, no entanto este último passa como </w:t>
+      </w:r>
+      <w:proofErr w:type="spellStart"/>
+      <w:r>
+        <w:rPr>
+          <w:lang w:val="pt-BR"/>
+        </w:rPr>
+        <w:t>props</w:t>
+      </w:r>
+      <w:proofErr w:type="spellEnd"/>
+      <w:r>
+        <w:rPr>
+          <w:lang w:val="pt-BR"/>
+        </w:rPr>
+        <w:t xml:space="preserve"> para ‘</w:t>
+      </w:r>
+      <w:proofErr w:type="spellStart"/>
+      <w:r>
+        <w:rPr>
+          <w:lang w:val="pt-BR"/>
+        </w:rPr>
+        <w:t>BestDeal</w:t>
+      </w:r>
+      <w:proofErr w:type="spellEnd"/>
+      <w:r>
+        <w:rPr>
+          <w:lang w:val="pt-BR"/>
+        </w:rPr>
+        <w:t>’ além de somente para ‘</w:t>
+      </w:r>
+      <w:proofErr w:type="spellStart"/>
+      <w:r>
+        <w:rPr>
+          <w:lang w:val="pt-BR"/>
+        </w:rPr>
+        <w:t>products</w:t>
+      </w:r>
+      <w:proofErr w:type="spellEnd"/>
+      <w:r>
+        <w:rPr>
+          <w:lang w:val="pt-BR"/>
+        </w:rPr>
+        <w:t xml:space="preserve">’, o que ocasiona uma importação a mais. </w:t>
       </w:r>
     </w:p>
     <w:p>
@@ -1849,7 +2888,91 @@
           <w:lang w:val="pt-BR"/>
         </w:rPr>
         <w:tab/>
-        <w:t>- O motivo de eu ter resolvido importar diretamente em ‘Products’ por ora é que ‘ShoByRoom’ não possuí o componente não o possui como child, o que impossibilita redirecionar o usuário de tal sessão diretamente para ‘Products’, já que a props referente à lista de produtos não existe. Importando diretamente em ‘Products’ o problema é eliminado.</w:t>
+        <w:t>- O motivo de eu ter resolvido importar diretamente em ‘</w:t>
+      </w:r>
+      <w:proofErr w:type="spellStart"/>
+      <w:r>
+        <w:rPr>
+          <w:lang w:val="pt-BR"/>
+        </w:rPr>
+        <w:t>Products</w:t>
+      </w:r>
+      <w:proofErr w:type="spellEnd"/>
+      <w:r>
+        <w:rPr>
+          <w:lang w:val="pt-BR"/>
+        </w:rPr>
+        <w:t>’ por ora é que ‘</w:t>
+      </w:r>
+      <w:proofErr w:type="spellStart"/>
+      <w:r>
+        <w:rPr>
+          <w:lang w:val="pt-BR"/>
+        </w:rPr>
+        <w:t>ShoByRoom</w:t>
+      </w:r>
+      <w:proofErr w:type="spellEnd"/>
+      <w:r>
+        <w:rPr>
+          <w:lang w:val="pt-BR"/>
+        </w:rPr>
+        <w:t xml:space="preserve">’ não possuí o componente não o possui como </w:t>
+      </w:r>
+      <w:proofErr w:type="spellStart"/>
+      <w:r>
+        <w:rPr>
+          <w:lang w:val="pt-BR"/>
+        </w:rPr>
+        <w:t>child</w:t>
+      </w:r>
+      <w:proofErr w:type="spellEnd"/>
+      <w:r>
+        <w:rPr>
+          <w:lang w:val="pt-BR"/>
+        </w:rPr>
+        <w:t>, o que impossibilita redirecionar o usuário de tal sessão diretamente para ‘</w:t>
+      </w:r>
+      <w:proofErr w:type="spellStart"/>
+      <w:r>
+        <w:rPr>
+          <w:lang w:val="pt-BR"/>
+        </w:rPr>
+        <w:t>Products</w:t>
+      </w:r>
+      <w:proofErr w:type="spellEnd"/>
+      <w:r>
+        <w:rPr>
+          <w:lang w:val="pt-BR"/>
+        </w:rPr>
+        <w:t xml:space="preserve">’, já que a </w:t>
+      </w:r>
+      <w:proofErr w:type="spellStart"/>
+      <w:r>
+        <w:rPr>
+          <w:lang w:val="pt-BR"/>
+        </w:rPr>
+        <w:t>props</w:t>
+      </w:r>
+      <w:proofErr w:type="spellEnd"/>
+      <w:r>
+        <w:rPr>
+          <w:lang w:val="pt-BR"/>
+        </w:rPr>
+        <w:t xml:space="preserve"> referente à lista de produtos não existe. Importando diretamente em ‘</w:t>
+      </w:r>
+      <w:proofErr w:type="spellStart"/>
+      <w:r>
+        <w:rPr>
+          <w:lang w:val="pt-BR"/>
+        </w:rPr>
+        <w:t>Products</w:t>
+      </w:r>
+      <w:proofErr w:type="spellEnd"/>
+      <w:r>
+        <w:rPr>
+          <w:lang w:val="pt-BR"/>
+        </w:rPr>
+        <w:t>’ o problema é eliminado.</w:t>
       </w:r>
     </w:p>
     <w:p>
@@ -1877,7 +3000,63 @@
           <w:lang w:val="pt-BR"/>
         </w:rPr>
         <w:tab/>
-        <w:t>- Acredito que não será realizado diretamente em ‘Products’. Após o início da criação da página de favoritos me parece que realizar o fetch diretamente em ‘Products’ deixa a situação mais rígida e a lógica em ‘Products’ mais complexa.</w:t>
+        <w:t>- Acredito que não será realizado diretamente em ‘</w:t>
+      </w:r>
+      <w:proofErr w:type="spellStart"/>
+      <w:r>
+        <w:rPr>
+          <w:lang w:val="pt-BR"/>
+        </w:rPr>
+        <w:t>Products</w:t>
+      </w:r>
+      <w:proofErr w:type="spellEnd"/>
+      <w:r>
+        <w:rPr>
+          <w:lang w:val="pt-BR"/>
+        </w:rPr>
+        <w:t xml:space="preserve">’. Após o início da criação da página de favoritos me parece que realizar o </w:t>
+      </w:r>
+      <w:proofErr w:type="spellStart"/>
+      <w:r>
+        <w:rPr>
+          <w:lang w:val="pt-BR"/>
+        </w:rPr>
+        <w:t>fetch</w:t>
+      </w:r>
+      <w:proofErr w:type="spellEnd"/>
+      <w:r>
+        <w:rPr>
+          <w:lang w:val="pt-BR"/>
+        </w:rPr>
+        <w:t xml:space="preserve"> diretamente em ‘</w:t>
+      </w:r>
+      <w:proofErr w:type="spellStart"/>
+      <w:r>
+        <w:rPr>
+          <w:lang w:val="pt-BR"/>
+        </w:rPr>
+        <w:t>Products</w:t>
+      </w:r>
+      <w:proofErr w:type="spellEnd"/>
+      <w:r>
+        <w:rPr>
+          <w:lang w:val="pt-BR"/>
+        </w:rPr>
+        <w:t>’ deixa a situação mais rígida e a lógica em ‘</w:t>
+      </w:r>
+      <w:proofErr w:type="spellStart"/>
+      <w:r>
+        <w:rPr>
+          <w:lang w:val="pt-BR"/>
+        </w:rPr>
+        <w:t>Products</w:t>
+      </w:r>
+      <w:proofErr w:type="spellEnd"/>
+      <w:r>
+        <w:rPr>
+          <w:lang w:val="pt-BR"/>
+        </w:rPr>
+        <w:t>’ mais complexa.</w:t>
       </w:r>
     </w:p>
     <w:p>
@@ -1891,20 +3070,132 @@
           <w:lang w:val="pt-BR"/>
         </w:rPr>
         <w:lastRenderedPageBreak/>
-        <w:t>*Automatizar a população do DB (Não me lembro o nome, mas é o que fiz no app crud easy do angular)</w:t>
-      </w:r>
-    </w:p>
-    <w:p>
-      <w:pPr>
-        <w:rPr>
-          <w:lang w:val="pt-BR"/>
-        </w:rPr>
-      </w:pPr>
-      <w:r>
-        <w:rPr>
-          <w:lang w:val="pt-BR"/>
-        </w:rPr>
-        <w:t>*Decidir o método de fetch a ser usado para exibir os produtos no carrinho. Por ora estou salvando o objeto com os produtos na tabela e realizando o fetch desta em ‘Cart’, mas também seria possível salvar somente o id, realizar o fetch de todos os produtos e extrair o necessário com um filter baseado no id, da maneira que fiz em ‘Wishlist’.</w:t>
+        <w:t xml:space="preserve">*Automatizar a população do DB (Não me lembro o nome, mas é o que fiz no app </w:t>
+      </w:r>
+      <w:proofErr w:type="spellStart"/>
+      <w:r>
+        <w:rPr>
+          <w:lang w:val="pt-BR"/>
+        </w:rPr>
+        <w:t>crud</w:t>
+      </w:r>
+      <w:proofErr w:type="spellEnd"/>
+      <w:r>
+        <w:rPr>
+          <w:lang w:val="pt-BR"/>
+        </w:rPr>
+        <w:t xml:space="preserve"> </w:t>
+      </w:r>
+      <w:proofErr w:type="spellStart"/>
+      <w:r>
+        <w:rPr>
+          <w:lang w:val="pt-BR"/>
+        </w:rPr>
+        <w:t>easy</w:t>
+      </w:r>
+      <w:proofErr w:type="spellEnd"/>
+      <w:r>
+        <w:rPr>
+          <w:lang w:val="pt-BR"/>
+        </w:rPr>
+        <w:t xml:space="preserve"> do angular)</w:t>
+      </w:r>
+    </w:p>
+    <w:p>
+      <w:pPr>
+        <w:rPr>
+          <w:lang w:val="pt-BR"/>
+        </w:rPr>
+      </w:pPr>
+      <w:r>
+        <w:rPr>
+          <w:lang w:val="pt-BR"/>
+        </w:rPr>
+        <w:t xml:space="preserve">*Decidir o método de </w:t>
+      </w:r>
+      <w:proofErr w:type="spellStart"/>
+      <w:r>
+        <w:rPr>
+          <w:lang w:val="pt-BR"/>
+        </w:rPr>
+        <w:t>fetch</w:t>
+      </w:r>
+      <w:proofErr w:type="spellEnd"/>
+      <w:r>
+        <w:rPr>
+          <w:lang w:val="pt-BR"/>
+        </w:rPr>
+        <w:t xml:space="preserve"> a ser usado para exibir os produtos no carrinho. Por ora estou salvando o objeto com os produtos na tabela e realizando o </w:t>
+      </w:r>
+      <w:proofErr w:type="spellStart"/>
+      <w:r>
+        <w:rPr>
+          <w:lang w:val="pt-BR"/>
+        </w:rPr>
+        <w:t>fetch</w:t>
+      </w:r>
+      <w:proofErr w:type="spellEnd"/>
+      <w:r>
+        <w:rPr>
+          <w:lang w:val="pt-BR"/>
+        </w:rPr>
+        <w:t xml:space="preserve"> desta em ‘</w:t>
+      </w:r>
+      <w:proofErr w:type="spellStart"/>
+      <w:r>
+        <w:rPr>
+          <w:lang w:val="pt-BR"/>
+        </w:rPr>
+        <w:t>Cart</w:t>
+      </w:r>
+      <w:proofErr w:type="spellEnd"/>
+      <w:r>
+        <w:rPr>
+          <w:lang w:val="pt-BR"/>
+        </w:rPr>
+        <w:t xml:space="preserve">’, mas também seria possível salvar somente o id, realizar o </w:t>
+      </w:r>
+      <w:proofErr w:type="spellStart"/>
+      <w:r>
+        <w:rPr>
+          <w:lang w:val="pt-BR"/>
+        </w:rPr>
+        <w:t>fetch</w:t>
+      </w:r>
+      <w:proofErr w:type="spellEnd"/>
+      <w:r>
+        <w:rPr>
+          <w:lang w:val="pt-BR"/>
+        </w:rPr>
+        <w:t xml:space="preserve"> de todos os produtos e extrair o necessário com um </w:t>
+      </w:r>
+      <w:proofErr w:type="spellStart"/>
+      <w:r>
+        <w:rPr>
+          <w:lang w:val="pt-BR"/>
+        </w:rPr>
+        <w:t>filter</w:t>
+      </w:r>
+      <w:proofErr w:type="spellEnd"/>
+      <w:r>
+        <w:rPr>
+          <w:lang w:val="pt-BR"/>
+        </w:rPr>
+        <w:t xml:space="preserve"> baseado no id, da maneira que fiz em ‘</w:t>
+      </w:r>
+      <w:proofErr w:type="spellStart"/>
+      <w:r>
+        <w:rPr>
+          <w:lang w:val="pt-BR"/>
+        </w:rPr>
+        <w:t>Wishlist</w:t>
+      </w:r>
+      <w:proofErr w:type="spellEnd"/>
+      <w:r>
+        <w:rPr>
+          <w:lang w:val="pt-BR"/>
+        </w:rPr>
+        <w:t>’.</w:t>
       </w:r>
     </w:p>
     <w:p>

</xml_diff>

<commit_message>
inserção do redux: Criação de actioTypes.js e inserção do redux em Cart.js - Redux finalizado
</commit_message>
<xml_diff>
--- a/Tarefas.docx
+++ b/Tarefas.docx
@@ -1307,17 +1307,20 @@
     <w:p>
       <w:pPr>
         <w:rPr>
-          <w:lang w:val="pt-BR"/>
-        </w:rPr>
-      </w:pPr>
-      <w:r>
-        <w:rPr>
+          <w:color w:val="7030A0"/>
+          <w:lang w:val="pt-BR"/>
+        </w:rPr>
+      </w:pPr>
+      <w:r>
+        <w:rPr>
+          <w:color w:val="7030A0"/>
           <w:lang w:val="pt-BR"/>
         </w:rPr>
         <w:t xml:space="preserve">*Inserir a possibilidade de mais de 3 imagens no slide </w:t>
       </w:r>
       <w:r>
         <w:rPr>
+          <w:color w:val="7030A0"/>
           <w:lang w:val="pt-BR"/>
         </w:rPr>
         <w:t>em ‘</w:t>
@@ -1325,6 +1328,7 @@
       <w:proofErr w:type="spellStart"/>
       <w:r>
         <w:rPr>
+          <w:color w:val="7030A0"/>
           <w:lang w:val="pt-BR"/>
         </w:rPr>
         <w:t>productsCard</w:t>
@@ -1332,12 +1336,14 @@
       <w:proofErr w:type="spellEnd"/>
       <w:r>
         <w:rPr>
+          <w:color w:val="7030A0"/>
           <w:lang w:val="pt-BR"/>
         </w:rPr>
         <w:t>’</w:t>
       </w:r>
       <w:r>
         <w:rPr>
+          <w:color w:val="7030A0"/>
           <w:lang w:val="pt-BR"/>
         </w:rPr>
         <w:t xml:space="preserve">, ainda que o máximo a ser exibido na barra abaixo do </w:t>
@@ -1345,6 +1351,7 @@
       <w:proofErr w:type="spellStart"/>
       <w:r>
         <w:rPr>
+          <w:color w:val="7030A0"/>
           <w:lang w:val="pt-BR"/>
         </w:rPr>
         <w:t>slider</w:t>
@@ -1352,6 +1359,7 @@
       <w:proofErr w:type="spellEnd"/>
       <w:r>
         <w:rPr>
+          <w:color w:val="7030A0"/>
           <w:lang w:val="pt-BR"/>
         </w:rPr>
         <w:t xml:space="preserve"> seja 3. Nesse caso as imagens não ficarão fixas, mas serão geradas por um loop.</w:t>
@@ -1395,11 +1403,13 @@
     <w:p>
       <w:pPr>
         <w:rPr>
-          <w:lang w:val="pt-BR"/>
-        </w:rPr>
-      </w:pPr>
-      <w:r>
-        <w:rPr>
+          <w:color w:val="7030A0"/>
+          <w:lang w:val="pt-BR"/>
+        </w:rPr>
+      </w:pPr>
+      <w:r>
+        <w:rPr>
+          <w:color w:val="7030A0"/>
           <w:lang w:val="pt-BR"/>
         </w:rPr>
         <w:t xml:space="preserve">*Substituir valores por URL (esqueci o nome) por </w:t>
@@ -1407,6 +1417,7 @@
       <w:proofErr w:type="spellStart"/>
       <w:r>
         <w:rPr>
+          <w:color w:val="7030A0"/>
           <w:lang w:val="pt-BR"/>
         </w:rPr>
         <w:t>redux</w:t>
@@ -1416,11 +1427,13 @@
     <w:p>
       <w:pPr>
         <w:rPr>
-          <w:lang w:val="pt-BR"/>
-        </w:rPr>
-      </w:pPr>
-      <w:r>
-        <w:rPr>
+          <w:color w:val="7030A0"/>
+          <w:lang w:val="pt-BR"/>
+        </w:rPr>
+      </w:pPr>
+      <w:r>
+        <w:rPr>
+          <w:color w:val="7030A0"/>
           <w:lang w:val="pt-BR"/>
         </w:rPr>
         <w:t>*Transformar ‘</w:t>
@@ -1428,6 +1441,7 @@
       <w:proofErr w:type="spellStart"/>
       <w:r>
         <w:rPr>
+          <w:color w:val="7030A0"/>
           <w:lang w:val="pt-BR"/>
         </w:rPr>
         <w:t>tag</w:t>
@@ -1435,12 +1449,14 @@
       <w:proofErr w:type="spellEnd"/>
       <w:r>
         <w:rPr>
+          <w:color w:val="7030A0"/>
           <w:lang w:val="pt-BR"/>
         </w:rPr>
         <w:t>’</w:t>
       </w:r>
       <w:r>
         <w:rPr>
+          <w:color w:val="7030A0"/>
           <w:lang w:val="pt-BR"/>
         </w:rPr>
         <w:t xml:space="preserve"> e ‘</w:t>
@@ -1448,6 +1464,7 @@
       <w:proofErr w:type="spellStart"/>
       <w:r>
         <w:rPr>
+          <w:color w:val="7030A0"/>
           <w:lang w:val="pt-BR"/>
         </w:rPr>
         <w:t>offer</w:t>
@@ -1455,6 +1472,7 @@
       <w:proofErr w:type="spellEnd"/>
       <w:r>
         <w:rPr>
+          <w:color w:val="7030A0"/>
           <w:lang w:val="pt-BR"/>
         </w:rPr>
         <w:t xml:space="preserve"> em </w:t>
@@ -1462,12 +1480,14 @@
       <w:proofErr w:type="spellStart"/>
       <w:r>
         <w:rPr>
+          <w:color w:val="7030A0"/>
           <w:lang w:val="pt-BR"/>
         </w:rPr>
         <w:t>array</w:t>
       </w:r>
       <w:r>
         <w:rPr>
+          <w:color w:val="7030A0"/>
           <w:lang w:val="pt-BR"/>
         </w:rPr>
         <w:t>s</w:t>
@@ -1475,6 +1495,7 @@
       <w:proofErr w:type="spellEnd"/>
       <w:r>
         <w:rPr>
+          <w:color w:val="7030A0"/>
           <w:lang w:val="pt-BR"/>
         </w:rPr>
         <w:t xml:space="preserve">, para que seja possível haver mais de uma </w:t>
@@ -1482,6 +1503,7 @@
       <w:proofErr w:type="spellStart"/>
       <w:r>
         <w:rPr>
+          <w:color w:val="7030A0"/>
           <w:lang w:val="pt-BR"/>
         </w:rPr>
         <w:t>tag</w:t>
@@ -1489,6 +1511,7 @@
       <w:proofErr w:type="spellEnd"/>
       <w:r>
         <w:rPr>
+          <w:color w:val="7030A0"/>
           <w:lang w:val="pt-BR"/>
         </w:rPr>
         <w:t xml:space="preserve"> e mais de uma </w:t>
@@ -1496,6 +1519,7 @@
       <w:proofErr w:type="spellStart"/>
       <w:r>
         <w:rPr>
+          <w:color w:val="7030A0"/>
           <w:lang w:val="pt-BR"/>
         </w:rPr>
         <w:t>offer</w:t>
@@ -1503,6 +1527,7 @@
       <w:proofErr w:type="spellEnd"/>
       <w:r>
         <w:rPr>
+          <w:color w:val="7030A0"/>
           <w:lang w:val="pt-BR"/>
         </w:rPr>
         <w:t xml:space="preserve"> no mesmo produto</w:t>
@@ -1793,11 +1818,13 @@
     <w:p>
       <w:pPr>
         <w:rPr>
-          <w:lang w:val="pt-BR"/>
-        </w:rPr>
-      </w:pPr>
-      <w:r>
-        <w:rPr>
+          <w:color w:val="7030A0"/>
+          <w:lang w:val="pt-BR"/>
+        </w:rPr>
+      </w:pPr>
+      <w:r>
+        <w:rPr>
+          <w:color w:val="7030A0"/>
           <w:lang w:val="pt-BR"/>
         </w:rPr>
         <w:t xml:space="preserve">*Talvez encontrar uma maneira do </w:t>
@@ -1805,6 +1832,7 @@
       <w:proofErr w:type="spellStart"/>
       <w:r>
         <w:rPr>
+          <w:color w:val="7030A0"/>
           <w:lang w:val="pt-BR"/>
         </w:rPr>
         <w:t>slider</w:t>
@@ -1812,6 +1840,7 @@
       <w:proofErr w:type="spellEnd"/>
       <w:r>
         <w:rPr>
+          <w:color w:val="7030A0"/>
           <w:lang w:val="pt-BR"/>
         </w:rPr>
         <w:t xml:space="preserve"> de ‘</w:t>
@@ -1819,6 +1848,7 @@
       <w:proofErr w:type="spellStart"/>
       <w:r>
         <w:rPr>
+          <w:color w:val="7030A0"/>
           <w:lang w:val="pt-BR"/>
         </w:rPr>
         <w:t>bestDeal</w:t>
@@ -1826,6 +1856,7 @@
       <w:proofErr w:type="spellEnd"/>
       <w:r>
         <w:rPr>
+          <w:color w:val="7030A0"/>
           <w:lang w:val="pt-BR"/>
         </w:rPr>
         <w:t>’ girar 360º para que não sobre espaço no fim.</w:t>
@@ -1859,11 +1890,13 @@
     <w:p>
       <w:pPr>
         <w:rPr>
-          <w:lang w:val="pt-BR"/>
-        </w:rPr>
-      </w:pPr>
-      <w:r>
-        <w:rPr>
+          <w:color w:val="7030A0"/>
+          <w:lang w:val="pt-BR"/>
+        </w:rPr>
+      </w:pPr>
+      <w:r>
+        <w:rPr>
+          <w:color w:val="7030A0"/>
           <w:lang w:val="pt-BR"/>
         </w:rPr>
         <w:t xml:space="preserve">*Talvez criar animação de transição para ‘show more’ e ‘show </w:t>
@@ -1871,6 +1904,7 @@
       <w:proofErr w:type="spellStart"/>
       <w:r>
         <w:rPr>
+          <w:color w:val="7030A0"/>
           <w:lang w:val="pt-BR"/>
         </w:rPr>
         <w:t>less</w:t>
@@ -1878,6 +1912,7 @@
       <w:proofErr w:type="spellEnd"/>
       <w:r>
         <w:rPr>
+          <w:color w:val="7030A0"/>
           <w:lang w:val="pt-BR"/>
         </w:rPr>
         <w:t>’ em ‘</w:t>
@@ -1885,6 +1920,7 @@
       <w:proofErr w:type="spellStart"/>
       <w:r>
         <w:rPr>
+          <w:color w:val="7030A0"/>
           <w:lang w:val="pt-BR"/>
         </w:rPr>
         <w:t>products</w:t>
@@ -1892,6 +1928,7 @@
       <w:proofErr w:type="spellEnd"/>
       <w:r>
         <w:rPr>
+          <w:color w:val="7030A0"/>
           <w:lang w:val="pt-BR"/>
         </w:rPr>
         <w:t>’</w:t>
@@ -2749,17 +2786,20 @@
     <w:p>
       <w:pPr>
         <w:rPr>
-          <w:lang w:val="pt-BR"/>
-        </w:rPr>
-      </w:pPr>
-      <w:r>
-        <w:rPr>
+          <w:color w:val="00B0F0"/>
+          <w:lang w:val="pt-BR"/>
+        </w:rPr>
+      </w:pPr>
+      <w:r>
+        <w:rPr>
+          <w:color w:val="00B0F0"/>
           <w:lang w:val="pt-BR"/>
         </w:rPr>
         <w:t>*</w:t>
       </w:r>
       <w:r>
         <w:rPr>
+          <w:color w:val="00B0F0"/>
           <w:lang w:val="pt-BR"/>
         </w:rPr>
         <w:t>Verificar onde realmente é necessário importar ‘</w:t>
@@ -2767,6 +2807,7 @@
       <w:proofErr w:type="spellStart"/>
       <w:r>
         <w:rPr>
+          <w:color w:val="00B0F0"/>
           <w:lang w:val="pt-BR"/>
         </w:rPr>
         <w:t>productsData</w:t>
@@ -2774,6 +2815,7 @@
       <w:proofErr w:type="spellEnd"/>
       <w:r>
         <w:rPr>
+          <w:color w:val="00B0F0"/>
           <w:lang w:val="pt-BR"/>
         </w:rPr>
         <w:t>’:</w:t>
@@ -2782,11 +2824,13 @@
     <w:p>
       <w:pPr>
         <w:rPr>
-          <w:lang w:val="pt-BR"/>
-        </w:rPr>
-      </w:pPr>
-      <w:r>
-        <w:rPr>
+          <w:color w:val="00B0F0"/>
+          <w:lang w:val="pt-BR"/>
+        </w:rPr>
+      </w:pPr>
+      <w:r>
+        <w:rPr>
+          <w:color w:val="00B0F0"/>
           <w:lang w:val="pt-BR"/>
         </w:rPr>
         <w:tab/>
@@ -2795,6 +2839,7 @@
       <w:proofErr w:type="spellStart"/>
       <w:r>
         <w:rPr>
+          <w:color w:val="00B0F0"/>
           <w:lang w:val="pt-BR"/>
         </w:rPr>
         <w:t>MainPageProducts</w:t>
@@ -2802,6 +2847,7 @@
       <w:proofErr w:type="spellEnd"/>
       <w:r>
         <w:rPr>
+          <w:color w:val="00B0F0"/>
           <w:lang w:val="pt-BR"/>
         </w:rPr>
         <w:t>’ aparentemente não é, já que pode ser importado diretamente em ‘</w:t>
@@ -2809,6 +2855,7 @@
       <w:proofErr w:type="spellStart"/>
       <w:r>
         <w:rPr>
+          <w:color w:val="00B0F0"/>
           <w:lang w:val="pt-BR"/>
         </w:rPr>
         <w:t>Products</w:t>
@@ -2816,6 +2863,7 @@
       <w:proofErr w:type="spellEnd"/>
       <w:r>
         <w:rPr>
+          <w:color w:val="00B0F0"/>
           <w:lang w:val="pt-BR"/>
         </w:rPr>
         <w:t>’, o mesmo ocorre para ‘</w:t>
@@ -2823,6 +2871,7 @@
       <w:proofErr w:type="spellStart"/>
       <w:r>
         <w:rPr>
+          <w:color w:val="00B0F0"/>
           <w:lang w:val="pt-BR"/>
         </w:rPr>
         <w:t>ShopProduct</w:t>
@@ -2830,6 +2879,7 @@
       <w:proofErr w:type="spellEnd"/>
       <w:r>
         <w:rPr>
+          <w:color w:val="00B0F0"/>
           <w:lang w:val="pt-BR"/>
         </w:rPr>
         <w:t xml:space="preserve">’, no entanto este último passa como </w:t>
@@ -2837,6 +2887,7 @@
       <w:proofErr w:type="spellStart"/>
       <w:r>
         <w:rPr>
+          <w:color w:val="00B0F0"/>
           <w:lang w:val="pt-BR"/>
         </w:rPr>
         <w:t>props</w:t>
@@ -2844,6 +2895,7 @@
       <w:proofErr w:type="spellEnd"/>
       <w:r>
         <w:rPr>
+          <w:color w:val="00B0F0"/>
           <w:lang w:val="pt-BR"/>
         </w:rPr>
         <w:t xml:space="preserve"> para ‘</w:t>
@@ -2851,6 +2903,7 @@
       <w:proofErr w:type="spellStart"/>
       <w:r>
         <w:rPr>
+          <w:color w:val="00B0F0"/>
           <w:lang w:val="pt-BR"/>
         </w:rPr>
         <w:t>BestDeal</w:t>
@@ -2858,6 +2911,7 @@
       <w:proofErr w:type="spellEnd"/>
       <w:r>
         <w:rPr>
+          <w:color w:val="00B0F0"/>
           <w:lang w:val="pt-BR"/>
         </w:rPr>
         <w:t>’ além de somente para ‘</w:t>
@@ -2865,6 +2919,7 @@
       <w:proofErr w:type="spellStart"/>
       <w:r>
         <w:rPr>
+          <w:color w:val="00B0F0"/>
           <w:lang w:val="pt-BR"/>
         </w:rPr>
         <w:t>products</w:t>
@@ -2872,6 +2927,7 @@
       <w:proofErr w:type="spellEnd"/>
       <w:r>
         <w:rPr>
+          <w:color w:val="00B0F0"/>
           <w:lang w:val="pt-BR"/>
         </w:rPr>
         <w:t xml:space="preserve">’, o que ocasiona uma importação a mais. </w:t>
@@ -2880,11 +2936,13 @@
     <w:p>
       <w:pPr>
         <w:rPr>
-          <w:lang w:val="pt-BR"/>
-        </w:rPr>
-      </w:pPr>
-      <w:r>
-        <w:rPr>
+          <w:color w:val="00B0F0"/>
+          <w:lang w:val="pt-BR"/>
+        </w:rPr>
+      </w:pPr>
+      <w:r>
+        <w:rPr>
+          <w:color w:val="00B0F0"/>
           <w:lang w:val="pt-BR"/>
         </w:rPr>
         <w:tab/>
@@ -2893,6 +2951,7 @@
       <w:proofErr w:type="spellStart"/>
       <w:r>
         <w:rPr>
+          <w:color w:val="00B0F0"/>
           <w:lang w:val="pt-BR"/>
         </w:rPr>
         <w:t>Products</w:t>
@@ -2900,6 +2959,7 @@
       <w:proofErr w:type="spellEnd"/>
       <w:r>
         <w:rPr>
+          <w:color w:val="00B0F0"/>
           <w:lang w:val="pt-BR"/>
         </w:rPr>
         <w:t>’ por ora é que ‘</w:t>
@@ -2907,6 +2967,7 @@
       <w:proofErr w:type="spellStart"/>
       <w:r>
         <w:rPr>
+          <w:color w:val="00B0F0"/>
           <w:lang w:val="pt-BR"/>
         </w:rPr>
         <w:t>ShoByRoom</w:t>
@@ -2914,6 +2975,7 @@
       <w:proofErr w:type="spellEnd"/>
       <w:r>
         <w:rPr>
+          <w:color w:val="00B0F0"/>
           <w:lang w:val="pt-BR"/>
         </w:rPr>
         <w:t xml:space="preserve">’ não possuí o componente não o possui como </w:t>
@@ -2921,6 +2983,7 @@
       <w:proofErr w:type="spellStart"/>
       <w:r>
         <w:rPr>
+          <w:color w:val="00B0F0"/>
           <w:lang w:val="pt-BR"/>
         </w:rPr>
         <w:t>child</w:t>
@@ -2928,6 +2991,7 @@
       <w:proofErr w:type="spellEnd"/>
       <w:r>
         <w:rPr>
+          <w:color w:val="00B0F0"/>
           <w:lang w:val="pt-BR"/>
         </w:rPr>
         <w:t>, o que impossibilita redirecionar o usuário de tal sessão diretamente para ‘</w:t>
@@ -2935,6 +2999,7 @@
       <w:proofErr w:type="spellStart"/>
       <w:r>
         <w:rPr>
+          <w:color w:val="00B0F0"/>
           <w:lang w:val="pt-BR"/>
         </w:rPr>
         <w:t>Products</w:t>
@@ -2942,6 +3007,7 @@
       <w:proofErr w:type="spellEnd"/>
       <w:r>
         <w:rPr>
+          <w:color w:val="00B0F0"/>
           <w:lang w:val="pt-BR"/>
         </w:rPr>
         <w:t xml:space="preserve">’, já que a </w:t>
@@ -2949,6 +3015,7 @@
       <w:proofErr w:type="spellStart"/>
       <w:r>
         <w:rPr>
+          <w:color w:val="00B0F0"/>
           <w:lang w:val="pt-BR"/>
         </w:rPr>
         <w:t>props</w:t>
@@ -2956,6 +3023,7 @@
       <w:proofErr w:type="spellEnd"/>
       <w:r>
         <w:rPr>
+          <w:color w:val="00B0F0"/>
           <w:lang w:val="pt-BR"/>
         </w:rPr>
         <w:t xml:space="preserve"> referente à lista de produtos não existe. Importando diretamente em ‘</w:t>
@@ -2963,6 +3031,7 @@
       <w:proofErr w:type="spellStart"/>
       <w:r>
         <w:rPr>
+          <w:color w:val="00B0F0"/>
           <w:lang w:val="pt-BR"/>
         </w:rPr>
         <w:t>Products</w:t>
@@ -2970,6 +3039,7 @@
       <w:proofErr w:type="spellEnd"/>
       <w:r>
         <w:rPr>
+          <w:color w:val="00B0F0"/>
           <w:lang w:val="pt-BR"/>
         </w:rPr>
         <w:t>’ o problema é eliminado.</w:t>
@@ -2978,11 +3048,13 @@
     <w:p>
       <w:pPr>
         <w:rPr>
-          <w:lang w:val="pt-BR"/>
-        </w:rPr>
-      </w:pPr>
-      <w:r>
-        <w:rPr>
+          <w:color w:val="00B0F0"/>
+          <w:lang w:val="pt-BR"/>
+        </w:rPr>
+      </w:pPr>
+      <w:r>
+        <w:rPr>
+          <w:color w:val="00B0F0"/>
           <w:lang w:val="pt-BR"/>
         </w:rPr>
         <w:tab/>
@@ -2992,11 +3064,13 @@
     <w:p>
       <w:pPr>
         <w:rPr>
-          <w:lang w:val="pt-BR"/>
-        </w:rPr>
-      </w:pPr>
-      <w:r>
-        <w:rPr>
+          <w:color w:val="00B0F0"/>
+          <w:lang w:val="pt-BR"/>
+        </w:rPr>
+      </w:pPr>
+      <w:r>
+        <w:rPr>
+          <w:color w:val="00B0F0"/>
           <w:lang w:val="pt-BR"/>
         </w:rPr>
         <w:tab/>
@@ -3005,6 +3079,7 @@
       <w:proofErr w:type="spellStart"/>
       <w:r>
         <w:rPr>
+          <w:color w:val="00B0F0"/>
           <w:lang w:val="pt-BR"/>
         </w:rPr>
         <w:t>Products</w:t>
@@ -3012,6 +3087,7 @@
       <w:proofErr w:type="spellEnd"/>
       <w:r>
         <w:rPr>
+          <w:color w:val="00B0F0"/>
           <w:lang w:val="pt-BR"/>
         </w:rPr>
         <w:t xml:space="preserve">’. Após o início da criação da página de favoritos me parece que realizar o </w:t>
@@ -3019,6 +3095,7 @@
       <w:proofErr w:type="spellStart"/>
       <w:r>
         <w:rPr>
+          <w:color w:val="00B0F0"/>
           <w:lang w:val="pt-BR"/>
         </w:rPr>
         <w:t>fetch</w:t>
@@ -3026,6 +3103,7 @@
       <w:proofErr w:type="spellEnd"/>
       <w:r>
         <w:rPr>
+          <w:color w:val="00B0F0"/>
           <w:lang w:val="pt-BR"/>
         </w:rPr>
         <w:t xml:space="preserve"> diretamente em ‘</w:t>
@@ -3033,6 +3111,7 @@
       <w:proofErr w:type="spellStart"/>
       <w:r>
         <w:rPr>
+          <w:color w:val="00B0F0"/>
           <w:lang w:val="pt-BR"/>
         </w:rPr>
         <w:t>Products</w:t>
@@ -3040,6 +3119,7 @@
       <w:proofErr w:type="spellEnd"/>
       <w:r>
         <w:rPr>
+          <w:color w:val="00B0F0"/>
           <w:lang w:val="pt-BR"/>
         </w:rPr>
         <w:t>’ deixa a situação mais rígida e a lógica em ‘</w:t>
@@ -3047,6 +3127,7 @@
       <w:proofErr w:type="spellStart"/>
       <w:r>
         <w:rPr>
+          <w:color w:val="00B0F0"/>
           <w:lang w:val="pt-BR"/>
         </w:rPr>
         <w:t>Products</w:t>
@@ -3054,6 +3135,7 @@
       <w:proofErr w:type="spellEnd"/>
       <w:r>
         <w:rPr>
+          <w:color w:val="00B0F0"/>
           <w:lang w:val="pt-BR"/>
         </w:rPr>
         <w:t>’ mais complexa.</w:t>
@@ -3070,7 +3152,21 @@
           <w:lang w:val="pt-BR"/>
         </w:rPr>
         <w:lastRenderedPageBreak/>
-        <w:t xml:space="preserve">*Automatizar a população do DB (Não me lembro o nome, mas é o que fiz no app </w:t>
+        <w:t>*Automatizar a população do DB (</w:t>
+      </w:r>
+      <w:proofErr w:type="spellStart"/>
+      <w:r>
+        <w:rPr>
+          <w:lang w:val="pt-BR"/>
+        </w:rPr>
+        <w:t>Seed</w:t>
+      </w:r>
+      <w:proofErr w:type="spellEnd"/>
+      <w:r>
+        <w:rPr>
+          <w:lang w:val="pt-BR"/>
+        </w:rPr>
+        <w:t xml:space="preserve">, mas é o que fiz no app </w:t>
       </w:r>
       <w:proofErr w:type="spellStart"/>
       <w:r>
@@ -3104,11 +3200,13 @@
     <w:p>
       <w:pPr>
         <w:rPr>
-          <w:lang w:val="pt-BR"/>
-        </w:rPr>
-      </w:pPr>
-      <w:r>
-        <w:rPr>
+          <w:color w:val="00B0F0"/>
+          <w:lang w:val="pt-BR"/>
+        </w:rPr>
+      </w:pPr>
+      <w:r>
+        <w:rPr>
+          <w:color w:val="00B0F0"/>
           <w:lang w:val="pt-BR"/>
         </w:rPr>
         <w:t xml:space="preserve">*Decidir o método de </w:t>
@@ -3116,6 +3214,7 @@
       <w:proofErr w:type="spellStart"/>
       <w:r>
         <w:rPr>
+          <w:color w:val="00B0F0"/>
           <w:lang w:val="pt-BR"/>
         </w:rPr>
         <w:t>fetch</w:t>
@@ -3123,6 +3222,7 @@
       <w:proofErr w:type="spellEnd"/>
       <w:r>
         <w:rPr>
+          <w:color w:val="00B0F0"/>
           <w:lang w:val="pt-BR"/>
         </w:rPr>
         <w:t xml:space="preserve"> a ser usado para exibir os produtos no carrinho. Por ora estou salvando o objeto com os produtos na tabela e realizando o </w:t>
@@ -3130,6 +3230,7 @@
       <w:proofErr w:type="spellStart"/>
       <w:r>
         <w:rPr>
+          <w:color w:val="00B0F0"/>
           <w:lang w:val="pt-BR"/>
         </w:rPr>
         <w:t>fetch</w:t>
@@ -3137,6 +3238,7 @@
       <w:proofErr w:type="spellEnd"/>
       <w:r>
         <w:rPr>
+          <w:color w:val="00B0F0"/>
           <w:lang w:val="pt-BR"/>
         </w:rPr>
         <w:t xml:space="preserve"> desta em ‘</w:t>
@@ -3144,6 +3246,7 @@
       <w:proofErr w:type="spellStart"/>
       <w:r>
         <w:rPr>
+          <w:color w:val="00B0F0"/>
           <w:lang w:val="pt-BR"/>
         </w:rPr>
         <w:t>Cart</w:t>
@@ -3151,6 +3254,7 @@
       <w:proofErr w:type="spellEnd"/>
       <w:r>
         <w:rPr>
+          <w:color w:val="00B0F0"/>
           <w:lang w:val="pt-BR"/>
         </w:rPr>
         <w:t xml:space="preserve">’, mas também seria possível salvar somente o id, realizar o </w:t>
@@ -3158,6 +3262,7 @@
       <w:proofErr w:type="spellStart"/>
       <w:r>
         <w:rPr>
+          <w:color w:val="00B0F0"/>
           <w:lang w:val="pt-BR"/>
         </w:rPr>
         <w:t>fetch</w:t>
@@ -3165,6 +3270,7 @@
       <w:proofErr w:type="spellEnd"/>
       <w:r>
         <w:rPr>
+          <w:color w:val="00B0F0"/>
           <w:lang w:val="pt-BR"/>
         </w:rPr>
         <w:t xml:space="preserve"> de todos os produtos e extrair o necessário com um </w:t>
@@ -3172,6 +3278,7 @@
       <w:proofErr w:type="spellStart"/>
       <w:r>
         <w:rPr>
+          <w:color w:val="00B0F0"/>
           <w:lang w:val="pt-BR"/>
         </w:rPr>
         <w:t>filter</w:t>
@@ -3179,6 +3286,7 @@
       <w:proofErr w:type="spellEnd"/>
       <w:r>
         <w:rPr>
+          <w:color w:val="00B0F0"/>
           <w:lang w:val="pt-BR"/>
         </w:rPr>
         <w:t xml:space="preserve"> baseado no id, da maneira que fiz em ‘</w:t>
@@ -3186,6 +3294,7 @@
       <w:proofErr w:type="spellStart"/>
       <w:r>
         <w:rPr>
+          <w:color w:val="00B0F0"/>
           <w:lang w:val="pt-BR"/>
         </w:rPr>
         <w:t>Wishlist</w:t>
@@ -3193,6 +3302,7 @@
       <w:proofErr w:type="spellEnd"/>
       <w:r>
         <w:rPr>
+          <w:color w:val="00B0F0"/>
           <w:lang w:val="pt-BR"/>
         </w:rPr>
         <w:t>’.</w:t>

</xml_diff>

<commit_message>
Correção dos warning relacionados aos retornos de arrow functions: substituí map ´por forEach onde necessário e retornei os valores onde map teve que ser mantido; e warnings relacionados à falta d edependências no useEffect: em alguns casos o hook era desnecessário e o removi e em outros eu inseri as dependências necessárias corrigindo os bugs que surgiam
</commit_message>
<xml_diff>
--- a/Tarefas.docx
+++ b/Tarefas.docx
@@ -1201,6 +1201,26 @@
         </w:rPr>
         <w:t>*Configurar responsividade do site</w:t>
       </w:r>
+      <w:r>
+        <w:rPr>
+          <w:lang w:val="pt-BR"/>
+        </w:rPr>
+        <w:t xml:space="preserve"> </w:t>
+      </w:r>
+      <w:r>
+        <w:rPr>
+          <w:color w:val="FF0000"/>
+          <w:lang w:val="pt-BR"/>
+        </w:rPr>
+        <w:sym w:font="Wingdings" w:char="F0DF"/>
+      </w:r>
+      <w:r>
+        <w:rPr>
+          <w:color w:val="FF0000"/>
+          <w:lang w:val="pt-BR"/>
+        </w:rPr>
+        <w:sym w:font="Wingdings" w:char="F0DF"/>
+      </w:r>
     </w:p>
     <w:p>
       <w:pPr>
@@ -1988,10 +2008,44 @@
     <w:p>
       <w:pPr>
         <w:rPr>
-          <w:color w:val="70AD47" w:themeColor="accent6"/>
-          <w:lang w:val="pt-BR"/>
-        </w:rPr>
-      </w:pPr>
+          <w:color w:val="FF0000"/>
+          <w:lang w:val="pt-BR"/>
+        </w:rPr>
+      </w:pPr>
+      <w:r>
+        <w:rPr>
+          <w:color w:val="000000" w:themeColor="text1"/>
+          <w:lang w:val="pt-BR"/>
+        </w:rPr>
+        <w:t xml:space="preserve">*Corrigir transição do menu mobile nos itens que estão abaixo de shop </w:t>
+      </w:r>
+      <w:r>
+        <w:rPr>
+          <w:color w:val="FF0000"/>
+          <w:lang w:val="pt-BR"/>
+        </w:rPr>
+        <w:sym w:font="Wingdings" w:char="F0DF"/>
+      </w:r>
+      <w:r>
+        <w:rPr>
+          <w:color w:val="FF0000"/>
+          <w:lang w:val="pt-BR"/>
+        </w:rPr>
+        <w:sym w:font="Wingdings" w:char="F0DF"/>
+      </w:r>
+    </w:p>
+    <w:p>
+      <w:pPr>
+        <w:rPr>
+          <w:lang w:val="pt-BR"/>
+        </w:rPr>
+      </w:pPr>
+      <w:r>
+        <w:rPr>
+          <w:lang w:val="pt-BR"/>
+        </w:rPr>
+        <w:t>*Corrigir formatação dos produtos retornados pela busca</w:t>
+      </w:r>
     </w:p>
     <w:p>
       <w:pPr>
@@ -3166,7 +3220,19 @@
         <w:rPr>
           <w:lang w:val="pt-BR"/>
         </w:rPr>
-        <w:t xml:space="preserve">, mas é o que fiz no app </w:t>
+        <w:t>,</w:t>
+      </w:r>
+      <w:r>
+        <w:rPr>
+          <w:lang w:val="pt-BR"/>
+        </w:rPr>
+        <w:t xml:space="preserve"> </w:t>
+      </w:r>
+      <w:r>
+        <w:rPr>
+          <w:lang w:val="pt-BR"/>
+        </w:rPr>
+        <w:t xml:space="preserve">é o que fiz no app </w:t>
       </w:r>
       <w:proofErr w:type="spellStart"/>
       <w:r>

</xml_diff>

<commit_message>
Inserção de textos nas imagens e correção dos links das mesmas; correção do espaço entre os produtos e best deal em shop
</commit_message>
<xml_diff>
--- a/Tarefas.docx
+++ b/Tarefas.docx
@@ -321,7 +321,39 @@
           <w:color w:val="00B0F0"/>
           <w:lang w:val="pt-BR"/>
         </w:rPr>
-        <w:t>*Inserir links na sessão ‘shop by room’ para que o usuário seja direcionado para a página de produtos já com a categoria do ambiente selecionada.</w:t>
+        <w:t xml:space="preserve">*Inserir links na sessão ‘shop </w:t>
+      </w:r>
+      <w:proofErr w:type="spellStart"/>
+      <w:r>
+        <w:rPr>
+          <w:color w:val="00B0F0"/>
+          <w:lang w:val="pt-BR"/>
+        </w:rPr>
+        <w:t>by</w:t>
+      </w:r>
+      <w:proofErr w:type="spellEnd"/>
+      <w:r>
+        <w:rPr>
+          <w:color w:val="00B0F0"/>
+          <w:lang w:val="pt-BR"/>
+        </w:rPr>
+        <w:t xml:space="preserve"> </w:t>
+      </w:r>
+      <w:proofErr w:type="spellStart"/>
+      <w:r>
+        <w:rPr>
+          <w:color w:val="00B0F0"/>
+          <w:lang w:val="pt-BR"/>
+        </w:rPr>
+        <w:t>room</w:t>
+      </w:r>
+      <w:proofErr w:type="spellEnd"/>
+      <w:r>
+        <w:rPr>
+          <w:color w:val="00B0F0"/>
+          <w:lang w:val="pt-BR"/>
+        </w:rPr>
+        <w:t>’ para que o usuário seja direcionado para a página de produtos já com a categoria do ambiente selecionada.</w:t>
       </w:r>
     </w:p>
     <w:p>
@@ -337,7 +369,15 @@
           <w:lang w:val="pt-BR"/>
         </w:rPr>
         <w:lastRenderedPageBreak/>
-        <w:t>*Transformar ‘best</w:t>
+        <w:t>*Transformar ‘</w:t>
+      </w:r>
+      <w:proofErr w:type="spellStart"/>
+      <w:r>
+        <w:rPr>
+          <w:color w:val="00B0F0"/>
+          <w:lang w:val="pt-BR"/>
+        </w:rPr>
+        <w:t>best</w:t>
       </w:r>
       <w:r>
         <w:rPr>
@@ -351,8 +391,25 @@
           <w:color w:val="00B0F0"/>
           <w:lang w:val="pt-BR"/>
         </w:rPr>
-        <w:t>eal’ em slider</w:t>
-      </w:r>
+        <w:t>eal</w:t>
+      </w:r>
+      <w:proofErr w:type="spellEnd"/>
+      <w:r>
+        <w:rPr>
+          <w:color w:val="00B0F0"/>
+          <w:lang w:val="pt-BR"/>
+        </w:rPr>
+        <w:t xml:space="preserve">’ em </w:t>
+      </w:r>
+      <w:proofErr w:type="spellStart"/>
+      <w:r>
+        <w:rPr>
+          <w:color w:val="00B0F0"/>
+          <w:lang w:val="pt-BR"/>
+        </w:rPr>
+        <w:t>slider</w:t>
+      </w:r>
+      <w:proofErr w:type="spellEnd"/>
     </w:p>
     <w:p>
       <w:pPr>
@@ -548,23 +605,41 @@
           <w:color w:val="7030A0"/>
           <w:lang w:val="pt-BR"/>
         </w:rPr>
-        <w:t>*Inserir função de update cart</w:t>
-      </w:r>
-    </w:p>
-    <w:p>
-      <w:pPr>
-        <w:rPr>
-          <w:color w:val="00B0F0"/>
-          <w:lang w:val="pt-BR"/>
-        </w:rPr>
-      </w:pPr>
-      <w:r>
-        <w:rPr>
-          <w:color w:val="00B0F0"/>
-          <w:lang w:val="pt-BR"/>
-        </w:rPr>
-        <w:t>*Inserir links no BestDeal</w:t>
-      </w:r>
+        <w:t xml:space="preserve">*Inserir função de update </w:t>
+      </w:r>
+      <w:proofErr w:type="spellStart"/>
+      <w:r>
+        <w:rPr>
+          <w:color w:val="7030A0"/>
+          <w:lang w:val="pt-BR"/>
+        </w:rPr>
+        <w:t>cart</w:t>
+      </w:r>
+      <w:proofErr w:type="spellEnd"/>
+    </w:p>
+    <w:p>
+      <w:pPr>
+        <w:rPr>
+          <w:color w:val="00B0F0"/>
+          <w:lang w:val="pt-BR"/>
+        </w:rPr>
+      </w:pPr>
+      <w:r>
+        <w:rPr>
+          <w:color w:val="00B0F0"/>
+          <w:lang w:val="pt-BR"/>
+        </w:rPr>
+        <w:t xml:space="preserve">*Inserir links no </w:t>
+      </w:r>
+      <w:proofErr w:type="spellStart"/>
+      <w:r>
+        <w:rPr>
+          <w:color w:val="00B0F0"/>
+          <w:lang w:val="pt-BR"/>
+        </w:rPr>
+        <w:t>BestDeal</w:t>
+      </w:r>
+      <w:proofErr w:type="spellEnd"/>
     </w:p>
     <w:p>
       <w:pPr>
@@ -635,7 +710,23 @@
           <w:color w:val="00B0F0"/>
           <w:lang w:val="pt-BR"/>
         </w:rPr>
-        <w:t xml:space="preserve"> – salvar valores no localStorage – decidir como (Quando o produto for salvo no carrinho) </w:t>
+        <w:t xml:space="preserve"> – salvar valores no </w:t>
+      </w:r>
+      <w:proofErr w:type="spellStart"/>
+      <w:r>
+        <w:rPr>
+          <w:color w:val="00B0F0"/>
+          <w:lang w:val="pt-BR"/>
+        </w:rPr>
+        <w:t>localStorage</w:t>
+      </w:r>
+      <w:proofErr w:type="spellEnd"/>
+      <w:r>
+        <w:rPr>
+          <w:color w:val="00B0F0"/>
+          <w:lang w:val="pt-BR"/>
+        </w:rPr>
+        <w:t xml:space="preserve"> – decidir como (Quando o produto for salvo no carrinho) </w:t>
       </w:r>
       <w:r>
         <w:rPr>
@@ -664,7 +755,23 @@
           <w:color w:val="00B0F0"/>
           <w:lang w:val="pt-BR"/>
         </w:rPr>
-        <w:t>*Criar função para ‘favoritar’ produtos</w:t>
+        <w:t>*Criar função para ‘</w:t>
+      </w:r>
+      <w:proofErr w:type="spellStart"/>
+      <w:r>
+        <w:rPr>
+          <w:color w:val="00B0F0"/>
+          <w:lang w:val="pt-BR"/>
+        </w:rPr>
+        <w:t>favoritar</w:t>
+      </w:r>
+      <w:proofErr w:type="spellEnd"/>
+      <w:r>
+        <w:rPr>
+          <w:color w:val="00B0F0"/>
+          <w:lang w:val="pt-BR"/>
+        </w:rPr>
+        <w:t>’ produtos</w:t>
       </w:r>
       <w:r>
         <w:rPr>
@@ -699,22 +806,70 @@
           <w:color w:val="00B0F0"/>
           <w:lang w:val="pt-BR"/>
         </w:rPr>
-        <w:t>*Fazer ícones de favoritos e carrinho mudar quando algum item for adicionado (preciso renderizar a página para isso ao se adicionar ou remover. Pensei em fazer isso tentando escutar o localStorage, já que não tenho acesso aos valores alterados a partir de layout, mas vou tentar utilizar o redux. Boa oportunidade para praticar)</w:t>
-      </w:r>
-    </w:p>
-    <w:p>
-      <w:pPr>
-        <w:rPr>
-          <w:color w:val="00B0F0"/>
-          <w:lang w:val="pt-BR"/>
-        </w:rPr>
-      </w:pPr>
-      <w:r>
-        <w:rPr>
-          <w:color w:val="00B0F0"/>
-          <w:lang w:val="pt-BR"/>
-        </w:rPr>
-        <w:t>*Criar ranger slider para filtrar preços no filtro</w:t>
+        <w:t xml:space="preserve">*Fazer ícones de favoritos e carrinho mudar quando algum item for adicionado (preciso renderizar a página para isso ao se adicionar ou remover. Pensei em fazer isso tentando escutar o </w:t>
+      </w:r>
+      <w:proofErr w:type="spellStart"/>
+      <w:r>
+        <w:rPr>
+          <w:color w:val="00B0F0"/>
+          <w:lang w:val="pt-BR"/>
+        </w:rPr>
+        <w:t>localStorage</w:t>
+      </w:r>
+      <w:proofErr w:type="spellEnd"/>
+      <w:r>
+        <w:rPr>
+          <w:color w:val="00B0F0"/>
+          <w:lang w:val="pt-BR"/>
+        </w:rPr>
+        <w:t xml:space="preserve">, já que não tenho acesso aos valores alterados a partir de layout, mas vou tentar utilizar o </w:t>
+      </w:r>
+      <w:proofErr w:type="spellStart"/>
+      <w:r>
+        <w:rPr>
+          <w:color w:val="00B0F0"/>
+          <w:lang w:val="pt-BR"/>
+        </w:rPr>
+        <w:t>redux</w:t>
+      </w:r>
+      <w:proofErr w:type="spellEnd"/>
+      <w:r>
+        <w:rPr>
+          <w:color w:val="00B0F0"/>
+          <w:lang w:val="pt-BR"/>
+        </w:rPr>
+        <w:t>. Boa oportunidade para praticar)</w:t>
+      </w:r>
+    </w:p>
+    <w:p>
+      <w:pPr>
+        <w:rPr>
+          <w:color w:val="00B0F0"/>
+          <w:lang w:val="pt-BR"/>
+        </w:rPr>
+      </w:pPr>
+      <w:r>
+        <w:rPr>
+          <w:color w:val="00B0F0"/>
+          <w:lang w:val="pt-BR"/>
+        </w:rPr>
+        <w:t xml:space="preserve">*Criar ranger </w:t>
+      </w:r>
+      <w:proofErr w:type="spellStart"/>
+      <w:r>
+        <w:rPr>
+          <w:color w:val="00B0F0"/>
+          <w:lang w:val="pt-BR"/>
+        </w:rPr>
+        <w:t>slider</w:t>
+      </w:r>
+      <w:proofErr w:type="spellEnd"/>
+      <w:r>
+        <w:rPr>
+          <w:color w:val="00B0F0"/>
+          <w:lang w:val="pt-BR"/>
+        </w:rPr>
+        <w:t xml:space="preserve"> para filtrar preços no filtro</w:t>
       </w:r>
     </w:p>
     <w:p>
@@ -736,7 +891,23 @@
           <w:color w:val="00B0F0"/>
           <w:lang w:val="pt-BR"/>
         </w:rPr>
-        <w:t>Criar as funcionalidades do componente ‘filter’</w:t>
+        <w:t>Criar as funcionalidades do componente ‘</w:t>
+      </w:r>
+      <w:proofErr w:type="spellStart"/>
+      <w:r>
+        <w:rPr>
+          <w:color w:val="00B0F0"/>
+          <w:lang w:val="pt-BR"/>
+        </w:rPr>
+        <w:t>filter</w:t>
+      </w:r>
+      <w:proofErr w:type="spellEnd"/>
+      <w:r>
+        <w:rPr>
+          <w:color w:val="00B0F0"/>
+          <w:lang w:val="pt-BR"/>
+        </w:rPr>
+        <w:t>’</w:t>
       </w:r>
       <w:r>
         <w:rPr>
@@ -764,8 +935,17 @@
           <w:color w:val="00B0F0"/>
           <w:lang w:val="pt-BR"/>
         </w:rPr>
-        <w:t>*Criar as funcionalidades do componente ‘Cart</w:t>
-      </w:r>
+        <w:t>*Criar as funcionalidades do componente ‘</w:t>
+      </w:r>
+      <w:proofErr w:type="spellStart"/>
+      <w:r>
+        <w:rPr>
+          <w:color w:val="00B0F0"/>
+          <w:lang w:val="pt-BR"/>
+        </w:rPr>
+        <w:t>Cart</w:t>
+      </w:r>
+      <w:proofErr w:type="spellEnd"/>
       <w:r>
         <w:rPr>
           <w:color w:val="00B0F0"/>
@@ -820,7 +1000,23 @@
           <w:lang w:val="pt-BR"/>
         </w:rPr>
         <w:lastRenderedPageBreak/>
-        <w:t>*Criar backend para favoritos</w:t>
+        <w:t xml:space="preserve">*Criar </w:t>
+      </w:r>
+      <w:proofErr w:type="spellStart"/>
+      <w:r>
+        <w:rPr>
+          <w:color w:val="7030A0"/>
+          <w:lang w:val="pt-BR"/>
+        </w:rPr>
+        <w:t>backend</w:t>
+      </w:r>
+      <w:proofErr w:type="spellEnd"/>
+      <w:r>
+        <w:rPr>
+          <w:color w:val="7030A0"/>
+          <w:lang w:val="pt-BR"/>
+        </w:rPr>
+        <w:t xml:space="preserve"> para favoritos</w:t>
       </w:r>
       <w:r>
         <w:rPr>
@@ -840,7 +1036,49 @@
         <w:rPr>
           <w:lang w:val="pt-BR"/>
         </w:rPr>
-        <w:t>*Configurar botões de sign up e login para aparecerem somente quando o user não estiver logado e os demais botões somente quando estiver</w:t>
+        <w:t xml:space="preserve">*Configurar botões de </w:t>
+      </w:r>
+      <w:proofErr w:type="spellStart"/>
+      <w:r>
+        <w:rPr>
+          <w:lang w:val="pt-BR"/>
+        </w:rPr>
+        <w:t>sign</w:t>
+      </w:r>
+      <w:proofErr w:type="spellEnd"/>
+      <w:r>
+        <w:rPr>
+          <w:lang w:val="pt-BR"/>
+        </w:rPr>
+        <w:t xml:space="preserve"> </w:t>
+      </w:r>
+      <w:proofErr w:type="spellStart"/>
+      <w:r>
+        <w:rPr>
+          <w:lang w:val="pt-BR"/>
+        </w:rPr>
+        <w:t>up</w:t>
+      </w:r>
+      <w:proofErr w:type="spellEnd"/>
+      <w:r>
+        <w:rPr>
+          <w:lang w:val="pt-BR"/>
+        </w:rPr>
+        <w:t xml:space="preserve"> e login para aparecerem somente quando o </w:t>
+      </w:r>
+      <w:proofErr w:type="spellStart"/>
+      <w:r>
+        <w:rPr>
+          <w:lang w:val="pt-BR"/>
+        </w:rPr>
+        <w:t>user</w:t>
+      </w:r>
+      <w:proofErr w:type="spellEnd"/>
+      <w:r>
+        <w:rPr>
+          <w:lang w:val="pt-BR"/>
+        </w:rPr>
+        <w:t xml:space="preserve"> não estiver logado e os demais botões somente quando estiver</w:t>
       </w:r>
       <w:r>
         <w:rPr>
@@ -861,7 +1099,23 @@
           <w:color w:val="7030A0"/>
           <w:lang w:val="pt-BR"/>
         </w:rPr>
-        <w:t>*Criar possibilidade para realizar cadastro e login com gmail e redes sociais (oportunidade para aprender como fazer isso)</w:t>
+        <w:t xml:space="preserve">*Criar possibilidade para realizar cadastro e login com </w:t>
+      </w:r>
+      <w:proofErr w:type="spellStart"/>
+      <w:r>
+        <w:rPr>
+          <w:color w:val="7030A0"/>
+          <w:lang w:val="pt-BR"/>
+        </w:rPr>
+        <w:t>gmail</w:t>
+      </w:r>
+      <w:proofErr w:type="spellEnd"/>
+      <w:r>
+        <w:rPr>
+          <w:color w:val="7030A0"/>
+          <w:lang w:val="pt-BR"/>
+        </w:rPr>
+        <w:t xml:space="preserve"> e redes sociais (oportunidade para aprender como fazer isso)</w:t>
       </w:r>
       <w:r>
         <w:rPr>
@@ -966,7 +1220,23 @@
           <w:color w:val="00B0F0"/>
           <w:lang w:val="pt-BR"/>
         </w:rPr>
-        <w:t>*Transformar slider de preço em componente separado</w:t>
+        <w:t xml:space="preserve">*Transformar </w:t>
+      </w:r>
+      <w:proofErr w:type="spellStart"/>
+      <w:r>
+        <w:rPr>
+          <w:color w:val="00B0F0"/>
+          <w:lang w:val="pt-BR"/>
+        </w:rPr>
+        <w:t>slider</w:t>
+      </w:r>
+      <w:proofErr w:type="spellEnd"/>
+      <w:r>
+        <w:rPr>
+          <w:color w:val="00B0F0"/>
+          <w:lang w:val="pt-BR"/>
+        </w:rPr>
+        <w:t xml:space="preserve"> de preço em componente separado</w:t>
       </w:r>
     </w:p>
     <w:p>
@@ -1059,71 +1329,167 @@
           <w:color w:val="7030A0"/>
           <w:lang w:val="pt-BR"/>
         </w:rPr>
-        <w:t>em ‘productsCard’</w:t>
-      </w:r>
-      <w:r>
-        <w:rPr>
-          <w:color w:val="7030A0"/>
-          <w:lang w:val="pt-BR"/>
-        </w:rPr>
-        <w:t>, ainda que o máximo a ser exibido na barra abaixo do slider seja 3. Nesse caso as imagens não ficarão fixas, mas serão geradas por um loop.</w:t>
-      </w:r>
-    </w:p>
-    <w:p>
-      <w:pPr>
-        <w:rPr>
-          <w:lang w:val="pt-BR"/>
-        </w:rPr>
-      </w:pPr>
-      <w:r>
-        <w:rPr>
-          <w:lang w:val="pt-BR"/>
-        </w:rPr>
-        <w:t>*Inserir alert de inserção de produto na sacola e talvez de favoritos tbm</w:t>
-      </w:r>
-    </w:p>
-    <w:p>
-      <w:pPr>
-        <w:rPr>
-          <w:color w:val="7030A0"/>
-          <w:lang w:val="pt-BR"/>
-        </w:rPr>
-      </w:pPr>
-      <w:r>
-        <w:rPr>
-          <w:color w:val="7030A0"/>
-          <w:lang w:val="pt-BR"/>
-        </w:rPr>
-        <w:t>*Substituir valores por URL (esqueci o nome) por redux</w:t>
-      </w:r>
-    </w:p>
-    <w:p>
-      <w:pPr>
-        <w:rPr>
-          <w:color w:val="7030A0"/>
-          <w:lang w:val="pt-BR"/>
-        </w:rPr>
-      </w:pPr>
-      <w:r>
-        <w:rPr>
-          <w:color w:val="7030A0"/>
-          <w:lang w:val="pt-BR"/>
-        </w:rPr>
-        <w:t>*Transformar ‘tag’</w:t>
-      </w:r>
-      <w:r>
-        <w:rPr>
-          <w:color w:val="7030A0"/>
-          <w:lang w:val="pt-BR"/>
-        </w:rPr>
-        <w:t xml:space="preserve"> e ‘offer</w:t>
-      </w:r>
-      <w:r>
-        <w:rPr>
-          <w:color w:val="7030A0"/>
-          <w:lang w:val="pt-BR"/>
-        </w:rPr>
-        <w:t xml:space="preserve"> em array</w:t>
+        <w:t>em ‘</w:t>
+      </w:r>
+      <w:proofErr w:type="spellStart"/>
+      <w:r>
+        <w:rPr>
+          <w:color w:val="7030A0"/>
+          <w:lang w:val="pt-BR"/>
+        </w:rPr>
+        <w:t>productsCard</w:t>
+      </w:r>
+      <w:proofErr w:type="spellEnd"/>
+      <w:r>
+        <w:rPr>
+          <w:color w:val="7030A0"/>
+          <w:lang w:val="pt-BR"/>
+        </w:rPr>
+        <w:t>’</w:t>
+      </w:r>
+      <w:r>
+        <w:rPr>
+          <w:color w:val="7030A0"/>
+          <w:lang w:val="pt-BR"/>
+        </w:rPr>
+        <w:t xml:space="preserve">, ainda que o máximo a ser exibido na barra abaixo do </w:t>
+      </w:r>
+      <w:proofErr w:type="spellStart"/>
+      <w:r>
+        <w:rPr>
+          <w:color w:val="7030A0"/>
+          <w:lang w:val="pt-BR"/>
+        </w:rPr>
+        <w:t>slider</w:t>
+      </w:r>
+      <w:proofErr w:type="spellEnd"/>
+      <w:r>
+        <w:rPr>
+          <w:color w:val="7030A0"/>
+          <w:lang w:val="pt-BR"/>
+        </w:rPr>
+        <w:t xml:space="preserve"> seja 3. Nesse caso as imagens não ficarão fixas, mas serão geradas por um loop.</w:t>
+      </w:r>
+    </w:p>
+    <w:p>
+      <w:pPr>
+        <w:rPr>
+          <w:lang w:val="pt-BR"/>
+        </w:rPr>
+      </w:pPr>
+      <w:r>
+        <w:rPr>
+          <w:lang w:val="pt-BR"/>
+        </w:rPr>
+        <w:t xml:space="preserve">*Inserir </w:t>
+      </w:r>
+      <w:proofErr w:type="spellStart"/>
+      <w:r>
+        <w:rPr>
+          <w:lang w:val="pt-BR"/>
+        </w:rPr>
+        <w:t>alert</w:t>
+      </w:r>
+      <w:proofErr w:type="spellEnd"/>
+      <w:r>
+        <w:rPr>
+          <w:lang w:val="pt-BR"/>
+        </w:rPr>
+        <w:t xml:space="preserve"> de inserção de produto na sacola e talvez de favoritos </w:t>
+      </w:r>
+      <w:proofErr w:type="spellStart"/>
+      <w:r>
+        <w:rPr>
+          <w:lang w:val="pt-BR"/>
+        </w:rPr>
+        <w:t>tbm</w:t>
+      </w:r>
+      <w:proofErr w:type="spellEnd"/>
+    </w:p>
+    <w:p>
+      <w:pPr>
+        <w:rPr>
+          <w:color w:val="7030A0"/>
+          <w:lang w:val="pt-BR"/>
+        </w:rPr>
+      </w:pPr>
+      <w:r>
+        <w:rPr>
+          <w:color w:val="7030A0"/>
+          <w:lang w:val="pt-BR"/>
+        </w:rPr>
+        <w:t xml:space="preserve">*Substituir valores por URL (esqueci o nome) por </w:t>
+      </w:r>
+      <w:proofErr w:type="spellStart"/>
+      <w:r>
+        <w:rPr>
+          <w:color w:val="7030A0"/>
+          <w:lang w:val="pt-BR"/>
+        </w:rPr>
+        <w:t>redux</w:t>
+      </w:r>
+      <w:proofErr w:type="spellEnd"/>
+    </w:p>
+    <w:p>
+      <w:pPr>
+        <w:rPr>
+          <w:color w:val="7030A0"/>
+          <w:lang w:val="pt-BR"/>
+        </w:rPr>
+      </w:pPr>
+      <w:r>
+        <w:rPr>
+          <w:color w:val="7030A0"/>
+          <w:lang w:val="pt-BR"/>
+        </w:rPr>
+        <w:t>*Transformar ‘</w:t>
+      </w:r>
+      <w:proofErr w:type="spellStart"/>
+      <w:r>
+        <w:rPr>
+          <w:color w:val="7030A0"/>
+          <w:lang w:val="pt-BR"/>
+        </w:rPr>
+        <w:t>tag</w:t>
+      </w:r>
+      <w:proofErr w:type="spellEnd"/>
+      <w:r>
+        <w:rPr>
+          <w:color w:val="7030A0"/>
+          <w:lang w:val="pt-BR"/>
+        </w:rPr>
+        <w:t>’</w:t>
+      </w:r>
+      <w:r>
+        <w:rPr>
+          <w:color w:val="7030A0"/>
+          <w:lang w:val="pt-BR"/>
+        </w:rPr>
+        <w:t xml:space="preserve"> e ‘</w:t>
+      </w:r>
+      <w:proofErr w:type="spellStart"/>
+      <w:r>
+        <w:rPr>
+          <w:color w:val="7030A0"/>
+          <w:lang w:val="pt-BR"/>
+        </w:rPr>
+        <w:t>offer</w:t>
+      </w:r>
+      <w:proofErr w:type="spellEnd"/>
+      <w:r>
+        <w:rPr>
+          <w:color w:val="7030A0"/>
+          <w:lang w:val="pt-BR"/>
+        </w:rPr>
+        <w:t xml:space="preserve"> em </w:t>
+      </w:r>
+      <w:proofErr w:type="spellStart"/>
+      <w:r>
+        <w:rPr>
+          <w:color w:val="7030A0"/>
+          <w:lang w:val="pt-BR"/>
+        </w:rPr>
+        <w:t>array</w:t>
       </w:r>
       <w:r>
         <w:rPr>
@@ -1132,56 +1498,123 @@
         </w:rPr>
         <w:t>s</w:t>
       </w:r>
-      <w:r>
-        <w:rPr>
-          <w:color w:val="7030A0"/>
-          <w:lang w:val="pt-BR"/>
-        </w:rPr>
-        <w:t>, para que seja possível haver mais de uma tag</w:t>
-      </w:r>
-      <w:r>
-        <w:rPr>
-          <w:color w:val="7030A0"/>
-          <w:lang w:val="pt-BR"/>
-        </w:rPr>
-        <w:t xml:space="preserve"> e mais de uma offer no mesmo produto</w:t>
-      </w:r>
-    </w:p>
-    <w:p>
-      <w:pPr>
-        <w:rPr>
-          <w:color w:val="00B0F0"/>
-          <w:lang w:val="pt-BR"/>
-        </w:rPr>
-      </w:pPr>
-      <w:r>
-        <w:rPr>
-          <w:color w:val="00B0F0"/>
-          <w:lang w:val="pt-BR"/>
-        </w:rPr>
-        <w:t>*Melhorar slider do filtro de preços, tanto esteticamente quanto funcionalmente.</w:t>
-      </w:r>
-    </w:p>
-    <w:p>
-      <w:pPr>
-        <w:rPr>
-          <w:color w:val="7030A0"/>
-          <w:lang w:val="pt-BR"/>
-        </w:rPr>
-      </w:pPr>
-      <w:r>
-        <w:rPr>
-          <w:color w:val="7030A0"/>
-          <w:lang w:val="pt-BR"/>
-        </w:rPr>
-        <w:t xml:space="preserve">*Entender o porquê do filtro estar ultrapassando os limites da </w:t>
-      </w:r>
-      <w:r>
-        <w:rPr>
-          <w:color w:val="7030A0"/>
-          <w:lang w:val="pt-BR"/>
-        </w:rPr>
-        <w:t>div container e o porquê da galeria de produtos não estar alinhada com o cabeçalho de navegação.</w:t>
+      <w:proofErr w:type="spellEnd"/>
+      <w:r>
+        <w:rPr>
+          <w:color w:val="7030A0"/>
+          <w:lang w:val="pt-BR"/>
+        </w:rPr>
+        <w:t xml:space="preserve">, para que seja possível haver mais de uma </w:t>
+      </w:r>
+      <w:proofErr w:type="spellStart"/>
+      <w:r>
+        <w:rPr>
+          <w:color w:val="7030A0"/>
+          <w:lang w:val="pt-BR"/>
+        </w:rPr>
+        <w:t>tag</w:t>
+      </w:r>
+      <w:proofErr w:type="spellEnd"/>
+      <w:r>
+        <w:rPr>
+          <w:color w:val="7030A0"/>
+          <w:lang w:val="pt-BR"/>
+        </w:rPr>
+        <w:t xml:space="preserve"> e mais de uma </w:t>
+      </w:r>
+      <w:proofErr w:type="spellStart"/>
+      <w:r>
+        <w:rPr>
+          <w:color w:val="7030A0"/>
+          <w:lang w:val="pt-BR"/>
+        </w:rPr>
+        <w:t>offer</w:t>
+      </w:r>
+      <w:proofErr w:type="spellEnd"/>
+      <w:r>
+        <w:rPr>
+          <w:color w:val="7030A0"/>
+          <w:lang w:val="pt-BR"/>
+        </w:rPr>
+        <w:t xml:space="preserve"> no mesmo produto</w:t>
+      </w:r>
+    </w:p>
+    <w:p>
+      <w:pPr>
+        <w:rPr>
+          <w:color w:val="00B0F0"/>
+          <w:lang w:val="pt-BR"/>
+        </w:rPr>
+      </w:pPr>
+      <w:r>
+        <w:rPr>
+          <w:color w:val="00B0F0"/>
+          <w:lang w:val="pt-BR"/>
+        </w:rPr>
+        <w:t xml:space="preserve">*Melhorar </w:t>
+      </w:r>
+      <w:proofErr w:type="spellStart"/>
+      <w:r>
+        <w:rPr>
+          <w:color w:val="00B0F0"/>
+          <w:lang w:val="pt-BR"/>
+        </w:rPr>
+        <w:t>slider</w:t>
+      </w:r>
+      <w:proofErr w:type="spellEnd"/>
+      <w:r>
+        <w:rPr>
+          <w:color w:val="00B0F0"/>
+          <w:lang w:val="pt-BR"/>
+        </w:rPr>
+        <w:t xml:space="preserve"> do filtro de preços, tanto esteticamente quanto funcionalmente.</w:t>
+      </w:r>
+    </w:p>
+    <w:p>
+      <w:pPr>
+        <w:rPr>
+          <w:color w:val="7030A0"/>
+          <w:lang w:val="pt-BR"/>
+        </w:rPr>
+      </w:pPr>
+      <w:r>
+        <w:rPr>
+          <w:color w:val="7030A0"/>
+          <w:lang w:val="pt-BR"/>
+        </w:rPr>
+        <w:t xml:space="preserve">*Entender o porquê </w:t>
+      </w:r>
+      <w:proofErr w:type="gramStart"/>
+      <w:r>
+        <w:rPr>
+          <w:color w:val="7030A0"/>
+          <w:lang w:val="pt-BR"/>
+        </w:rPr>
+        <w:t>do</w:t>
+      </w:r>
+      <w:proofErr w:type="gramEnd"/>
+      <w:r>
+        <w:rPr>
+          <w:color w:val="7030A0"/>
+          <w:lang w:val="pt-BR"/>
+        </w:rPr>
+        <w:t xml:space="preserve"> filtro estar ultrapassando os limites da </w:t>
+      </w:r>
+      <w:proofErr w:type="spellStart"/>
+      <w:r>
+        <w:rPr>
+          <w:color w:val="7030A0"/>
+          <w:lang w:val="pt-BR"/>
+        </w:rPr>
+        <w:t>div</w:t>
+      </w:r>
+      <w:proofErr w:type="spellEnd"/>
+      <w:r>
+        <w:rPr>
+          <w:color w:val="7030A0"/>
+          <w:lang w:val="pt-BR"/>
+        </w:rPr>
+        <w:t xml:space="preserve"> container e o porquê da galeria de produtos não estar alinhada com o cabeçalho de navegação.</w:t>
       </w:r>
     </w:p>
     <w:p>
@@ -1211,7 +1644,39 @@
           <w:color w:val="00B0F0"/>
           <w:lang w:val="pt-BR"/>
         </w:rPr>
-        <w:t>*Inserir título na página de compra por ambiente, a que o usuário é direcionado ao clicar em ‘shop by room’</w:t>
+        <w:t xml:space="preserve">*Inserir título na página de compra por ambiente, a que o usuário é direcionado ao clicar em ‘shop </w:t>
+      </w:r>
+      <w:proofErr w:type="spellStart"/>
+      <w:r>
+        <w:rPr>
+          <w:color w:val="00B0F0"/>
+          <w:lang w:val="pt-BR"/>
+        </w:rPr>
+        <w:t>by</w:t>
+      </w:r>
+      <w:proofErr w:type="spellEnd"/>
+      <w:r>
+        <w:rPr>
+          <w:color w:val="00B0F0"/>
+          <w:lang w:val="pt-BR"/>
+        </w:rPr>
+        <w:t xml:space="preserve"> </w:t>
+      </w:r>
+      <w:proofErr w:type="spellStart"/>
+      <w:r>
+        <w:rPr>
+          <w:color w:val="00B0F0"/>
+          <w:lang w:val="pt-BR"/>
+        </w:rPr>
+        <w:t>room</w:t>
+      </w:r>
+      <w:proofErr w:type="spellEnd"/>
+      <w:r>
+        <w:rPr>
+          <w:color w:val="00B0F0"/>
+          <w:lang w:val="pt-BR"/>
+        </w:rPr>
+        <w:t>’</w:t>
       </w:r>
     </w:p>
     <w:p>
@@ -1230,11 +1695,13 @@
     <w:p>
       <w:pPr>
         <w:rPr>
-          <w:lang w:val="pt-BR"/>
-        </w:rPr>
-      </w:pPr>
-      <w:r>
-        <w:rPr>
+          <w:color w:val="00B0F0"/>
+          <w:lang w:val="pt-BR"/>
+        </w:rPr>
+      </w:pPr>
+      <w:r>
+        <w:rPr>
+          <w:color w:val="00B0F0"/>
           <w:lang w:val="pt-BR"/>
         </w:rPr>
         <w:t>*Inserir textos necessários nas imagens</w:t>
@@ -1252,8 +1719,17 @@
           <w:color w:val="00B0F0"/>
           <w:lang w:val="pt-BR"/>
         </w:rPr>
-        <w:t>*Fazer com que a busca possa ser realizada com o enter</w:t>
-      </w:r>
+        <w:t xml:space="preserve">*Fazer com que a busca possa ser realizada com o </w:t>
+      </w:r>
+      <w:proofErr w:type="spellStart"/>
+      <w:r>
+        <w:rPr>
+          <w:color w:val="00B0F0"/>
+          <w:lang w:val="pt-BR"/>
+        </w:rPr>
+        <w:t>enter</w:t>
+      </w:r>
+      <w:proofErr w:type="spellEnd"/>
     </w:p>
     <w:p>
       <w:pPr>
@@ -1326,22 +1802,86 @@
           <w:color w:val="7030A0"/>
           <w:lang w:val="pt-BR"/>
         </w:rPr>
-        <w:t>*Talvez automatizar o slider de ‘productCard’</w:t>
-      </w:r>
-    </w:p>
-    <w:p>
-      <w:pPr>
-        <w:rPr>
-          <w:color w:val="7030A0"/>
-          <w:lang w:val="pt-BR"/>
-        </w:rPr>
-      </w:pPr>
-      <w:r>
-        <w:rPr>
-          <w:color w:val="7030A0"/>
-          <w:lang w:val="pt-BR"/>
-        </w:rPr>
-        <w:t>*Talvez encontrar uma maneira do slider de ‘bestDeal’ girar 360º para que não sobre espaço no fim.</w:t>
+        <w:t xml:space="preserve">*Talvez automatizar o </w:t>
+      </w:r>
+      <w:proofErr w:type="spellStart"/>
+      <w:r>
+        <w:rPr>
+          <w:color w:val="7030A0"/>
+          <w:lang w:val="pt-BR"/>
+        </w:rPr>
+        <w:t>slider</w:t>
+      </w:r>
+      <w:proofErr w:type="spellEnd"/>
+      <w:r>
+        <w:rPr>
+          <w:color w:val="7030A0"/>
+          <w:lang w:val="pt-BR"/>
+        </w:rPr>
+        <w:t xml:space="preserve"> de ‘</w:t>
+      </w:r>
+      <w:proofErr w:type="spellStart"/>
+      <w:r>
+        <w:rPr>
+          <w:color w:val="7030A0"/>
+          <w:lang w:val="pt-BR"/>
+        </w:rPr>
+        <w:t>productCard</w:t>
+      </w:r>
+      <w:proofErr w:type="spellEnd"/>
+      <w:r>
+        <w:rPr>
+          <w:color w:val="7030A0"/>
+          <w:lang w:val="pt-BR"/>
+        </w:rPr>
+        <w:t>’</w:t>
+      </w:r>
+    </w:p>
+    <w:p>
+      <w:pPr>
+        <w:rPr>
+          <w:color w:val="7030A0"/>
+          <w:lang w:val="pt-BR"/>
+        </w:rPr>
+      </w:pPr>
+      <w:r>
+        <w:rPr>
+          <w:color w:val="7030A0"/>
+          <w:lang w:val="pt-BR"/>
+        </w:rPr>
+        <w:t xml:space="preserve">*Talvez encontrar uma maneira do </w:t>
+      </w:r>
+      <w:proofErr w:type="spellStart"/>
+      <w:r>
+        <w:rPr>
+          <w:color w:val="7030A0"/>
+          <w:lang w:val="pt-BR"/>
+        </w:rPr>
+        <w:t>slider</w:t>
+      </w:r>
+      <w:proofErr w:type="spellEnd"/>
+      <w:r>
+        <w:rPr>
+          <w:color w:val="7030A0"/>
+          <w:lang w:val="pt-BR"/>
+        </w:rPr>
+        <w:t xml:space="preserve"> de ‘</w:t>
+      </w:r>
+      <w:proofErr w:type="spellStart"/>
+      <w:r>
+        <w:rPr>
+          <w:color w:val="7030A0"/>
+          <w:lang w:val="pt-BR"/>
+        </w:rPr>
+        <w:t>bestDeal</w:t>
+      </w:r>
+      <w:proofErr w:type="spellEnd"/>
+      <w:r>
+        <w:rPr>
+          <w:color w:val="7030A0"/>
+          <w:lang w:val="pt-BR"/>
+        </w:rPr>
+        <w:t>’ girar 360º para que não sobre espaço no fim.</w:t>
       </w:r>
     </w:p>
     <w:p>
@@ -1381,7 +1921,39 @@
           <w:color w:val="7030A0"/>
           <w:lang w:val="pt-BR"/>
         </w:rPr>
-        <w:t>*Talvez criar animação de transição para ‘show more’ e ‘show less’ em ‘products’</w:t>
+        <w:t xml:space="preserve">*Talvez criar animação de transição para ‘show more’ e ‘show </w:t>
+      </w:r>
+      <w:proofErr w:type="spellStart"/>
+      <w:r>
+        <w:rPr>
+          <w:color w:val="7030A0"/>
+          <w:lang w:val="pt-BR"/>
+        </w:rPr>
+        <w:t>less</w:t>
+      </w:r>
+      <w:proofErr w:type="spellEnd"/>
+      <w:r>
+        <w:rPr>
+          <w:color w:val="7030A0"/>
+          <w:lang w:val="pt-BR"/>
+        </w:rPr>
+        <w:t>’ em ‘</w:t>
+      </w:r>
+      <w:proofErr w:type="spellStart"/>
+      <w:r>
+        <w:rPr>
+          <w:color w:val="7030A0"/>
+          <w:lang w:val="pt-BR"/>
+        </w:rPr>
+        <w:t>products</w:t>
+      </w:r>
+      <w:proofErr w:type="spellEnd"/>
+      <w:r>
+        <w:rPr>
+          <w:color w:val="7030A0"/>
+          <w:lang w:val="pt-BR"/>
+        </w:rPr>
+        <w:t>’</w:t>
       </w:r>
     </w:p>
     <w:p>
@@ -1468,11 +2040,13 @@
     <w:p>
       <w:pPr>
         <w:rPr>
-          <w:lang w:val="pt-BR"/>
-        </w:rPr>
-      </w:pPr>
-      <w:r>
-        <w:rPr>
+          <w:color w:val="00B0F0"/>
+          <w:lang w:val="pt-BR"/>
+        </w:rPr>
+      </w:pPr>
+      <w:r>
+        <w:rPr>
+          <w:color w:val="00B0F0"/>
           <w:lang w:val="pt-BR"/>
         </w:rPr>
         <w:t>*Corrigir imagens slide do produto-16</w:t>
@@ -1481,11 +2055,13 @@
     <w:p>
       <w:pPr>
         <w:rPr>
-          <w:lang w:val="pt-BR"/>
-        </w:rPr>
-      </w:pPr>
-      <w:r>
-        <w:rPr>
+          <w:color w:val="00B0F0"/>
+          <w:lang w:val="pt-BR"/>
+        </w:rPr>
+      </w:pPr>
+      <w:r>
+        <w:rPr>
+          <w:color w:val="00B0F0"/>
           <w:lang w:val="pt-BR"/>
         </w:rPr>
         <w:t>*Configurar links para que correspondas às imagens</w:t>
@@ -1518,22 +2094,86 @@
           <w:color w:val="00B0F0"/>
           <w:lang w:val="pt-BR"/>
         </w:rPr>
-        <w:t>*Ícone Carrinho não é atualizado no modal sem reload ou na página de produtos quando a ação é realizada no modal. O item é salvo, mas só é renderizado com o reload da página.</w:t>
-      </w:r>
-    </w:p>
-    <w:p>
-      <w:pPr>
-        <w:rPr>
-          <w:color w:val="00B0F0"/>
-          <w:lang w:val="pt-BR"/>
-        </w:rPr>
-      </w:pPr>
-      <w:r>
-        <w:rPr>
-          <w:color w:val="00B0F0"/>
-          <w:lang w:val="pt-BR"/>
-        </w:rPr>
-        <w:t xml:space="preserve">*Favorito não é atualizado no modal sem reload ou na página de produtos quando a ação é realizada no modal. O favorito é salvo, mas só é renderizado com o reload da </w:t>
+        <w:t xml:space="preserve">*Ícone Carrinho não é atualizado no modal sem </w:t>
+      </w:r>
+      <w:proofErr w:type="spellStart"/>
+      <w:r>
+        <w:rPr>
+          <w:color w:val="00B0F0"/>
+          <w:lang w:val="pt-BR"/>
+        </w:rPr>
+        <w:t>reload</w:t>
+      </w:r>
+      <w:proofErr w:type="spellEnd"/>
+      <w:r>
+        <w:rPr>
+          <w:color w:val="00B0F0"/>
+          <w:lang w:val="pt-BR"/>
+        </w:rPr>
+        <w:t xml:space="preserve"> ou na página de produtos quando a ação é realizada no modal. O item é salvo, mas só é renderizado com o </w:t>
+      </w:r>
+      <w:proofErr w:type="spellStart"/>
+      <w:r>
+        <w:rPr>
+          <w:color w:val="00B0F0"/>
+          <w:lang w:val="pt-BR"/>
+        </w:rPr>
+        <w:t>reload</w:t>
+      </w:r>
+      <w:proofErr w:type="spellEnd"/>
+      <w:r>
+        <w:rPr>
+          <w:color w:val="00B0F0"/>
+          <w:lang w:val="pt-BR"/>
+        </w:rPr>
+        <w:t xml:space="preserve"> da página.</w:t>
+      </w:r>
+    </w:p>
+    <w:p>
+      <w:pPr>
+        <w:rPr>
+          <w:color w:val="00B0F0"/>
+          <w:lang w:val="pt-BR"/>
+        </w:rPr>
+      </w:pPr>
+      <w:r>
+        <w:rPr>
+          <w:color w:val="00B0F0"/>
+          <w:lang w:val="pt-BR"/>
+        </w:rPr>
+        <w:t xml:space="preserve">*Favorito não é atualizado no modal sem </w:t>
+      </w:r>
+      <w:proofErr w:type="spellStart"/>
+      <w:r>
+        <w:rPr>
+          <w:color w:val="00B0F0"/>
+          <w:lang w:val="pt-BR"/>
+        </w:rPr>
+        <w:t>reload</w:t>
+      </w:r>
+      <w:proofErr w:type="spellEnd"/>
+      <w:r>
+        <w:rPr>
+          <w:color w:val="00B0F0"/>
+          <w:lang w:val="pt-BR"/>
+        </w:rPr>
+        <w:t xml:space="preserve"> ou na página de produtos quando a ação é realizada no modal. O favorito é salvo, mas só é renderizado com o </w:t>
+      </w:r>
+      <w:proofErr w:type="spellStart"/>
+      <w:r>
+        <w:rPr>
+          <w:color w:val="00B0F0"/>
+          <w:lang w:val="pt-BR"/>
+        </w:rPr>
+        <w:t>reload</w:t>
+      </w:r>
+      <w:proofErr w:type="spellEnd"/>
+      <w:r>
+        <w:rPr>
+          <w:color w:val="00B0F0"/>
+          <w:lang w:val="pt-BR"/>
+        </w:rPr>
+        <w:t xml:space="preserve"> da </w:t>
       </w:r>
       <w:r>
         <w:rPr>
@@ -1562,22 +2202,54 @@
           <w:color w:val="00B0F0"/>
           <w:lang w:val="pt-BR"/>
         </w:rPr>
-        <w:t>*carrinho não atualizando quanto se altera o localstorage sem a necessidade de atualizar a página</w:t>
-      </w:r>
-    </w:p>
-    <w:p>
-      <w:pPr>
-        <w:rPr>
-          <w:color w:val="00B0F0"/>
-          <w:lang w:val="pt-BR"/>
-        </w:rPr>
-      </w:pPr>
-      <w:r>
-        <w:rPr>
-          <w:color w:val="00B0F0"/>
-          <w:lang w:val="pt-BR"/>
-        </w:rPr>
-        <w:t>*página wishlist exibindo todos os produtos e não só os favoritos</w:t>
+        <w:t xml:space="preserve">*carrinho não atualizando quanto se altera o </w:t>
+      </w:r>
+      <w:proofErr w:type="spellStart"/>
+      <w:r>
+        <w:rPr>
+          <w:color w:val="00B0F0"/>
+          <w:lang w:val="pt-BR"/>
+        </w:rPr>
+        <w:t>localstorage</w:t>
+      </w:r>
+      <w:proofErr w:type="spellEnd"/>
+      <w:r>
+        <w:rPr>
+          <w:color w:val="00B0F0"/>
+          <w:lang w:val="pt-BR"/>
+        </w:rPr>
+        <w:t xml:space="preserve"> sem a necessidade de atualizar a página</w:t>
+      </w:r>
+    </w:p>
+    <w:p>
+      <w:pPr>
+        <w:rPr>
+          <w:color w:val="00B0F0"/>
+          <w:lang w:val="pt-BR"/>
+        </w:rPr>
+      </w:pPr>
+      <w:r>
+        <w:rPr>
+          <w:color w:val="00B0F0"/>
+          <w:lang w:val="pt-BR"/>
+        </w:rPr>
+        <w:t xml:space="preserve">*página </w:t>
+      </w:r>
+      <w:proofErr w:type="spellStart"/>
+      <w:r>
+        <w:rPr>
+          <w:color w:val="00B0F0"/>
+          <w:lang w:val="pt-BR"/>
+        </w:rPr>
+        <w:t>wishlist</w:t>
+      </w:r>
+      <w:proofErr w:type="spellEnd"/>
+      <w:r>
+        <w:rPr>
+          <w:color w:val="00B0F0"/>
+          <w:lang w:val="pt-BR"/>
+        </w:rPr>
+        <w:t xml:space="preserve"> exibindo todos os produtos e não só os favoritos</w:t>
       </w:r>
     </w:p>
     <w:p>
@@ -1607,7 +2279,23 @@
           <w:color w:val="00B0F0"/>
           <w:lang w:val="pt-BR"/>
         </w:rPr>
-        <w:t>*Corrigir botão ‘show menos’ em ‘products’, está ficando habilitado quando há poucos produtos</w:t>
+        <w:t>*Corrigir botão ‘show menos’ em ‘</w:t>
+      </w:r>
+      <w:proofErr w:type="spellStart"/>
+      <w:r>
+        <w:rPr>
+          <w:color w:val="00B0F0"/>
+          <w:lang w:val="pt-BR"/>
+        </w:rPr>
+        <w:t>products</w:t>
+      </w:r>
+      <w:proofErr w:type="spellEnd"/>
+      <w:r>
+        <w:rPr>
+          <w:color w:val="00B0F0"/>
+          <w:lang w:val="pt-BR"/>
+        </w:rPr>
+        <w:t>’, está ficando habilitado quando há poucos produtos</w:t>
       </w:r>
       <w:r>
         <w:rPr>
@@ -1666,22 +2354,70 @@
           <w:color w:val="00B0F0"/>
           <w:lang w:val="pt-BR"/>
         </w:rPr>
-        <w:t xml:space="preserve"> no caso de componentes de classe é possível utilizar um lifecycle para realizar isso. Descobrir como fazer com hooks.</w:t>
-      </w:r>
-    </w:p>
-    <w:p>
-      <w:pPr>
-        <w:rPr>
-          <w:color w:val="00B0F0"/>
-          <w:lang w:val="pt-BR"/>
-        </w:rPr>
-      </w:pPr>
-      <w:r>
-        <w:rPr>
-          <w:color w:val="00B0F0"/>
-          <w:lang w:val="pt-BR"/>
-        </w:rPr>
-        <w:t>*Resolver ponto nos slides da página principal onde há uma faixa no meio que impede o clique em uma parte dos slides, já que a div com o texto, barra de progresso e ícones de redes sociais está na frente.</w:t>
+        <w:t xml:space="preserve"> no caso de componentes de classe é possível utilizar um </w:t>
+      </w:r>
+      <w:proofErr w:type="spellStart"/>
+      <w:r>
+        <w:rPr>
+          <w:color w:val="00B0F0"/>
+          <w:lang w:val="pt-BR"/>
+        </w:rPr>
+        <w:t>lifecycle</w:t>
+      </w:r>
+      <w:proofErr w:type="spellEnd"/>
+      <w:r>
+        <w:rPr>
+          <w:color w:val="00B0F0"/>
+          <w:lang w:val="pt-BR"/>
+        </w:rPr>
+        <w:t xml:space="preserve"> para realizar isso. Descobrir como fazer com </w:t>
+      </w:r>
+      <w:proofErr w:type="spellStart"/>
+      <w:r>
+        <w:rPr>
+          <w:color w:val="00B0F0"/>
+          <w:lang w:val="pt-BR"/>
+        </w:rPr>
+        <w:t>hooks</w:t>
+      </w:r>
+      <w:proofErr w:type="spellEnd"/>
+      <w:r>
+        <w:rPr>
+          <w:color w:val="00B0F0"/>
+          <w:lang w:val="pt-BR"/>
+        </w:rPr>
+        <w:t>.</w:t>
+      </w:r>
+    </w:p>
+    <w:p>
+      <w:pPr>
+        <w:rPr>
+          <w:color w:val="00B0F0"/>
+          <w:lang w:val="pt-BR"/>
+        </w:rPr>
+      </w:pPr>
+      <w:r>
+        <w:rPr>
+          <w:color w:val="00B0F0"/>
+          <w:lang w:val="pt-BR"/>
+        </w:rPr>
+        <w:t xml:space="preserve">*Resolver ponto nos slides da página principal onde há uma faixa no meio que impede o clique em uma parte dos slides, já que a </w:t>
+      </w:r>
+      <w:proofErr w:type="spellStart"/>
+      <w:r>
+        <w:rPr>
+          <w:color w:val="00B0F0"/>
+          <w:lang w:val="pt-BR"/>
+        </w:rPr>
+        <w:t>div</w:t>
+      </w:r>
+      <w:proofErr w:type="spellEnd"/>
+      <w:r>
+        <w:rPr>
+          <w:color w:val="00B0F0"/>
+          <w:lang w:val="pt-BR"/>
+        </w:rPr>
+        <w:t xml:space="preserve"> com o texto, barra de progresso e ícones de redes sociais está na frente.</w:t>
       </w:r>
     </w:p>
     <w:p>
@@ -1725,7 +2461,39 @@
           <w:color w:val="00B0F0"/>
           <w:lang w:val="pt-BR"/>
         </w:rPr>
-        <w:t xml:space="preserve"> deixar somente o texto do slide (onde fica o preço) clicável ou cobrir tudo com uma div invisível que ficaria por cima do texto e receberia o click.</w:t>
+        <w:t xml:space="preserve"> deixar somente o texto do slide (onde fica o preço) </w:t>
+      </w:r>
+      <w:proofErr w:type="spellStart"/>
+      <w:r>
+        <w:rPr>
+          <w:color w:val="00B0F0"/>
+          <w:lang w:val="pt-BR"/>
+        </w:rPr>
+        <w:t>clicável</w:t>
+      </w:r>
+      <w:proofErr w:type="spellEnd"/>
+      <w:r>
+        <w:rPr>
+          <w:color w:val="00B0F0"/>
+          <w:lang w:val="pt-BR"/>
+        </w:rPr>
+        <w:t xml:space="preserve"> ou cobrir tudo com uma </w:t>
+      </w:r>
+      <w:proofErr w:type="spellStart"/>
+      <w:r>
+        <w:rPr>
+          <w:color w:val="00B0F0"/>
+          <w:lang w:val="pt-BR"/>
+        </w:rPr>
+        <w:t>div</w:t>
+      </w:r>
+      <w:proofErr w:type="spellEnd"/>
+      <w:r>
+        <w:rPr>
+          <w:color w:val="00B0F0"/>
+          <w:lang w:val="pt-BR"/>
+        </w:rPr>
+        <w:t xml:space="preserve"> invisível que ficaria por cima do texto e receberia o click.</w:t>
       </w:r>
       <w:r>
         <w:rPr>
@@ -1746,29 +2514,127 @@
           <w:color w:val="00B0F0"/>
           <w:lang w:val="pt-BR"/>
         </w:rPr>
-        <w:t xml:space="preserve"> terceira alternativa seria colocar os slides à frente da div e aplicar o ‘z-index’ diretamente nos elementos da div com o texto</w:t>
-      </w:r>
-      <w:r>
-        <w:rPr>
-          <w:color w:val="00B0F0"/>
-          <w:lang w:val="pt-BR"/>
-        </w:rPr>
-        <w:t>, assim as partes da div que não interessam ficariam por trás do slider e somente o necessário a sua frente.</w:t>
-      </w:r>
-    </w:p>
-    <w:p>
-      <w:pPr>
-        <w:rPr>
-          <w:color w:val="00B0F0"/>
-          <w:lang w:val="pt-BR"/>
-        </w:rPr>
-      </w:pPr>
-      <w:r>
-        <w:rPr>
-          <w:color w:val="00B0F0"/>
-          <w:lang w:val="pt-BR"/>
-        </w:rPr>
-        <w:t>*Inserir ‘changeQtdeCallBack’ no componente de quantidade do modal</w:t>
+        <w:t xml:space="preserve"> terceira alternativa seria colocar os slides à frente da </w:t>
+      </w:r>
+      <w:proofErr w:type="spellStart"/>
+      <w:r>
+        <w:rPr>
+          <w:color w:val="00B0F0"/>
+          <w:lang w:val="pt-BR"/>
+        </w:rPr>
+        <w:t>div</w:t>
+      </w:r>
+      <w:proofErr w:type="spellEnd"/>
+      <w:r>
+        <w:rPr>
+          <w:color w:val="00B0F0"/>
+          <w:lang w:val="pt-BR"/>
+        </w:rPr>
+        <w:t xml:space="preserve"> e aplicar o ‘z-index’ diretamente nos elementos da </w:t>
+      </w:r>
+      <w:proofErr w:type="spellStart"/>
+      <w:r>
+        <w:rPr>
+          <w:color w:val="00B0F0"/>
+          <w:lang w:val="pt-BR"/>
+        </w:rPr>
+        <w:t>div</w:t>
+      </w:r>
+      <w:proofErr w:type="spellEnd"/>
+      <w:r>
+        <w:rPr>
+          <w:color w:val="00B0F0"/>
+          <w:lang w:val="pt-BR"/>
+        </w:rPr>
+        <w:t xml:space="preserve"> com o texto</w:t>
+      </w:r>
+      <w:r>
+        <w:rPr>
+          <w:color w:val="00B0F0"/>
+          <w:lang w:val="pt-BR"/>
+        </w:rPr>
+        <w:t xml:space="preserve">, assim as partes da </w:t>
+      </w:r>
+      <w:proofErr w:type="spellStart"/>
+      <w:r>
+        <w:rPr>
+          <w:color w:val="00B0F0"/>
+          <w:lang w:val="pt-BR"/>
+        </w:rPr>
+        <w:t>div</w:t>
+      </w:r>
+      <w:proofErr w:type="spellEnd"/>
+      <w:r>
+        <w:rPr>
+          <w:color w:val="00B0F0"/>
+          <w:lang w:val="pt-BR"/>
+        </w:rPr>
+        <w:t xml:space="preserve"> que não interessam ficariam por trás do </w:t>
+      </w:r>
+      <w:proofErr w:type="spellStart"/>
+      <w:r>
+        <w:rPr>
+          <w:color w:val="00B0F0"/>
+          <w:lang w:val="pt-BR"/>
+        </w:rPr>
+        <w:t>slider</w:t>
+      </w:r>
+      <w:proofErr w:type="spellEnd"/>
+      <w:r>
+        <w:rPr>
+          <w:color w:val="00B0F0"/>
+          <w:lang w:val="pt-BR"/>
+        </w:rPr>
+        <w:t xml:space="preserve"> e somente o necessário </w:t>
+      </w:r>
+      <w:proofErr w:type="spellStart"/>
+      <w:proofErr w:type="gramStart"/>
+      <w:r>
+        <w:rPr>
+          <w:color w:val="00B0F0"/>
+          <w:lang w:val="pt-BR"/>
+        </w:rPr>
+        <w:t>a</w:t>
+      </w:r>
+      <w:proofErr w:type="spellEnd"/>
+      <w:proofErr w:type="gramEnd"/>
+      <w:r>
+        <w:rPr>
+          <w:color w:val="00B0F0"/>
+          <w:lang w:val="pt-BR"/>
+        </w:rPr>
+        <w:t xml:space="preserve"> sua frente.</w:t>
+      </w:r>
+    </w:p>
+    <w:p>
+      <w:pPr>
+        <w:rPr>
+          <w:color w:val="00B0F0"/>
+          <w:lang w:val="pt-BR"/>
+        </w:rPr>
+      </w:pPr>
+      <w:r>
+        <w:rPr>
+          <w:color w:val="00B0F0"/>
+          <w:lang w:val="pt-BR"/>
+        </w:rPr>
+        <w:t>*Inserir ‘</w:t>
+      </w:r>
+      <w:proofErr w:type="spellStart"/>
+      <w:r>
+        <w:rPr>
+          <w:color w:val="00B0F0"/>
+          <w:lang w:val="pt-BR"/>
+        </w:rPr>
+        <w:t>changeQtdeCallBack</w:t>
+      </w:r>
+      <w:proofErr w:type="spellEnd"/>
+      <w:r>
+        <w:rPr>
+          <w:color w:val="00B0F0"/>
+          <w:lang w:val="pt-BR"/>
+        </w:rPr>
+        <w:t>’ no componente de quantidade do modal</w:t>
       </w:r>
     </w:p>
     <w:p>
@@ -1798,22 +2664,54 @@
           <w:color w:val="00B0F0"/>
           <w:lang w:val="pt-BR"/>
         </w:rPr>
-        <w:t>*Preços no slider de preço (no filtro) estão mal formatados e sobrepondo um ao outro – corrigir isso</w:t>
-      </w:r>
-    </w:p>
-    <w:p>
-      <w:pPr>
-        <w:rPr>
-          <w:color w:val="00B0F0"/>
-          <w:lang w:val="pt-BR"/>
-        </w:rPr>
-      </w:pPr>
-      <w:r>
-        <w:rPr>
-          <w:color w:val="00B0F0"/>
-          <w:lang w:val="pt-BR"/>
-        </w:rPr>
-        <w:t>*O slider do filtro de preços às vezes falha</w:t>
+        <w:t xml:space="preserve">*Preços no </w:t>
+      </w:r>
+      <w:proofErr w:type="spellStart"/>
+      <w:r>
+        <w:rPr>
+          <w:color w:val="00B0F0"/>
+          <w:lang w:val="pt-BR"/>
+        </w:rPr>
+        <w:t>slider</w:t>
+      </w:r>
+      <w:proofErr w:type="spellEnd"/>
+      <w:r>
+        <w:rPr>
+          <w:color w:val="00B0F0"/>
+          <w:lang w:val="pt-BR"/>
+        </w:rPr>
+        <w:t xml:space="preserve"> de preço (no filtro) estão mal formatados e sobrepondo um ao outro – corrigir isso</w:t>
+      </w:r>
+    </w:p>
+    <w:p>
+      <w:pPr>
+        <w:rPr>
+          <w:color w:val="00B0F0"/>
+          <w:lang w:val="pt-BR"/>
+        </w:rPr>
+      </w:pPr>
+      <w:r>
+        <w:rPr>
+          <w:color w:val="00B0F0"/>
+          <w:lang w:val="pt-BR"/>
+        </w:rPr>
+        <w:t xml:space="preserve">*O </w:t>
+      </w:r>
+      <w:proofErr w:type="spellStart"/>
+      <w:r>
+        <w:rPr>
+          <w:color w:val="00B0F0"/>
+          <w:lang w:val="pt-BR"/>
+        </w:rPr>
+        <w:t>slider</w:t>
+      </w:r>
+      <w:proofErr w:type="spellEnd"/>
+      <w:r>
+        <w:rPr>
+          <w:color w:val="00B0F0"/>
+          <w:lang w:val="pt-BR"/>
+        </w:rPr>
+        <w:t xml:space="preserve"> do filtro de preços às vezes falha</w:t>
       </w:r>
     </w:p>
     <w:p>
@@ -1858,7 +2756,23 @@
           <w:color w:val="00B0F0"/>
           <w:lang w:val="pt-BR"/>
         </w:rPr>
-        <w:t>*Corrigir posição do slider de preços, que sumiu da tela após eu redimensionar o filtro</w:t>
+        <w:t xml:space="preserve">*Corrigir posição do </w:t>
+      </w:r>
+      <w:proofErr w:type="spellStart"/>
+      <w:r>
+        <w:rPr>
+          <w:color w:val="00B0F0"/>
+          <w:lang w:val="pt-BR"/>
+        </w:rPr>
+        <w:t>slider</w:t>
+      </w:r>
+      <w:proofErr w:type="spellEnd"/>
+      <w:r>
+        <w:rPr>
+          <w:color w:val="00B0F0"/>
+          <w:lang w:val="pt-BR"/>
+        </w:rPr>
+        <w:t xml:space="preserve"> de preços, que sumiu da tela após eu redimensionar o filtro</w:t>
       </w:r>
     </w:p>
     <w:p>
@@ -1930,7 +2844,23 @@
           <w:color w:val="00B0F0"/>
           <w:lang w:val="pt-BR"/>
         </w:rPr>
-        <w:t>Verificar onde realmente é necessário importar ‘productsData’:</w:t>
+        <w:t>Verificar onde realmente é necessário importar ‘</w:t>
+      </w:r>
+      <w:proofErr w:type="spellStart"/>
+      <w:r>
+        <w:rPr>
+          <w:color w:val="00B0F0"/>
+          <w:lang w:val="pt-BR"/>
+        </w:rPr>
+        <w:t>productsData</w:t>
+      </w:r>
+      <w:proofErr w:type="spellEnd"/>
+      <w:r>
+        <w:rPr>
+          <w:color w:val="00B0F0"/>
+          <w:lang w:val="pt-BR"/>
+        </w:rPr>
+        <w:t>’:</w:t>
       </w:r>
     </w:p>
     <w:p>
@@ -1946,7 +2876,103 @@
           <w:lang w:val="pt-BR"/>
         </w:rPr>
         <w:tab/>
-        <w:t xml:space="preserve">- Em ‘MainPageProducts’ aparentemente não é, já que pode ser importado diretamente em ‘Products’, o mesmo ocorre para ‘ShopProduct’, no entanto este último passa como props para ‘BestDeal’ além de somente para ‘products’, o que ocasiona uma importação a mais. </w:t>
+        <w:t>- Em ‘</w:t>
+      </w:r>
+      <w:proofErr w:type="spellStart"/>
+      <w:r>
+        <w:rPr>
+          <w:color w:val="00B0F0"/>
+          <w:lang w:val="pt-BR"/>
+        </w:rPr>
+        <w:t>MainPageProducts</w:t>
+      </w:r>
+      <w:proofErr w:type="spellEnd"/>
+      <w:r>
+        <w:rPr>
+          <w:color w:val="00B0F0"/>
+          <w:lang w:val="pt-BR"/>
+        </w:rPr>
+        <w:t>’ aparentemente não é, já que pode ser importado diretamente em ‘</w:t>
+      </w:r>
+      <w:proofErr w:type="spellStart"/>
+      <w:r>
+        <w:rPr>
+          <w:color w:val="00B0F0"/>
+          <w:lang w:val="pt-BR"/>
+        </w:rPr>
+        <w:t>Products</w:t>
+      </w:r>
+      <w:proofErr w:type="spellEnd"/>
+      <w:r>
+        <w:rPr>
+          <w:color w:val="00B0F0"/>
+          <w:lang w:val="pt-BR"/>
+        </w:rPr>
+        <w:t>’, o mesmo ocorre para ‘</w:t>
+      </w:r>
+      <w:proofErr w:type="spellStart"/>
+      <w:r>
+        <w:rPr>
+          <w:color w:val="00B0F0"/>
+          <w:lang w:val="pt-BR"/>
+        </w:rPr>
+        <w:t>ShopProduct</w:t>
+      </w:r>
+      <w:proofErr w:type="spellEnd"/>
+      <w:r>
+        <w:rPr>
+          <w:color w:val="00B0F0"/>
+          <w:lang w:val="pt-BR"/>
+        </w:rPr>
+        <w:t xml:space="preserve">’, no entanto este último passa como </w:t>
+      </w:r>
+      <w:proofErr w:type="spellStart"/>
+      <w:r>
+        <w:rPr>
+          <w:color w:val="00B0F0"/>
+          <w:lang w:val="pt-BR"/>
+        </w:rPr>
+        <w:t>props</w:t>
+      </w:r>
+      <w:proofErr w:type="spellEnd"/>
+      <w:r>
+        <w:rPr>
+          <w:color w:val="00B0F0"/>
+          <w:lang w:val="pt-BR"/>
+        </w:rPr>
+        <w:t xml:space="preserve"> para ‘</w:t>
+      </w:r>
+      <w:proofErr w:type="spellStart"/>
+      <w:r>
+        <w:rPr>
+          <w:color w:val="00B0F0"/>
+          <w:lang w:val="pt-BR"/>
+        </w:rPr>
+        <w:t>BestDeal</w:t>
+      </w:r>
+      <w:proofErr w:type="spellEnd"/>
+      <w:r>
+        <w:rPr>
+          <w:color w:val="00B0F0"/>
+          <w:lang w:val="pt-BR"/>
+        </w:rPr>
+        <w:t>’ além de somente para ‘</w:t>
+      </w:r>
+      <w:proofErr w:type="spellStart"/>
+      <w:r>
+        <w:rPr>
+          <w:color w:val="00B0F0"/>
+          <w:lang w:val="pt-BR"/>
+        </w:rPr>
+        <w:t>products</w:t>
+      </w:r>
+      <w:proofErr w:type="spellEnd"/>
+      <w:r>
+        <w:rPr>
+          <w:color w:val="00B0F0"/>
+          <w:lang w:val="pt-BR"/>
+        </w:rPr>
+        <w:t xml:space="preserve">’, o que ocasiona uma importação a mais. </w:t>
       </w:r>
     </w:p>
     <w:p>
@@ -1962,7 +2988,103 @@
           <w:lang w:val="pt-BR"/>
         </w:rPr>
         <w:tab/>
-        <w:t>- O motivo de eu ter resolvido importar diretamente em ‘Products’ por ora é que ‘ShoByRoom’ não possuí o componente não o possui como child, o que impossibilita redirecionar o usuário de tal sessão diretamente para ‘Products’, já que a props referente à lista de produtos não existe. Importando diretamente em ‘Products’ o problema é eliminado.</w:t>
+        <w:t>- O motivo de eu ter resolvido importar diretamente em ‘</w:t>
+      </w:r>
+      <w:proofErr w:type="spellStart"/>
+      <w:r>
+        <w:rPr>
+          <w:color w:val="00B0F0"/>
+          <w:lang w:val="pt-BR"/>
+        </w:rPr>
+        <w:t>Products</w:t>
+      </w:r>
+      <w:proofErr w:type="spellEnd"/>
+      <w:r>
+        <w:rPr>
+          <w:color w:val="00B0F0"/>
+          <w:lang w:val="pt-BR"/>
+        </w:rPr>
+        <w:t>’ por ora é que ‘</w:t>
+      </w:r>
+      <w:proofErr w:type="spellStart"/>
+      <w:r>
+        <w:rPr>
+          <w:color w:val="00B0F0"/>
+          <w:lang w:val="pt-BR"/>
+        </w:rPr>
+        <w:t>ShoByRoom</w:t>
+      </w:r>
+      <w:proofErr w:type="spellEnd"/>
+      <w:r>
+        <w:rPr>
+          <w:color w:val="00B0F0"/>
+          <w:lang w:val="pt-BR"/>
+        </w:rPr>
+        <w:t xml:space="preserve">’ não possuí o componente não o possui como </w:t>
+      </w:r>
+      <w:proofErr w:type="spellStart"/>
+      <w:r>
+        <w:rPr>
+          <w:color w:val="00B0F0"/>
+          <w:lang w:val="pt-BR"/>
+        </w:rPr>
+        <w:t>child</w:t>
+      </w:r>
+      <w:proofErr w:type="spellEnd"/>
+      <w:r>
+        <w:rPr>
+          <w:color w:val="00B0F0"/>
+          <w:lang w:val="pt-BR"/>
+        </w:rPr>
+        <w:t>, o que impossibilita redirecionar o usuário de tal sessão diretamente para ‘</w:t>
+      </w:r>
+      <w:proofErr w:type="spellStart"/>
+      <w:r>
+        <w:rPr>
+          <w:color w:val="00B0F0"/>
+          <w:lang w:val="pt-BR"/>
+        </w:rPr>
+        <w:t>Products</w:t>
+      </w:r>
+      <w:proofErr w:type="spellEnd"/>
+      <w:r>
+        <w:rPr>
+          <w:color w:val="00B0F0"/>
+          <w:lang w:val="pt-BR"/>
+        </w:rPr>
+        <w:t xml:space="preserve">’, já que a </w:t>
+      </w:r>
+      <w:proofErr w:type="spellStart"/>
+      <w:r>
+        <w:rPr>
+          <w:color w:val="00B0F0"/>
+          <w:lang w:val="pt-BR"/>
+        </w:rPr>
+        <w:t>props</w:t>
+      </w:r>
+      <w:proofErr w:type="spellEnd"/>
+      <w:r>
+        <w:rPr>
+          <w:color w:val="00B0F0"/>
+          <w:lang w:val="pt-BR"/>
+        </w:rPr>
+        <w:t xml:space="preserve"> referente à lista de produtos não existe. Importando diretamente em ‘</w:t>
+      </w:r>
+      <w:proofErr w:type="spellStart"/>
+      <w:r>
+        <w:rPr>
+          <w:color w:val="00B0F0"/>
+          <w:lang w:val="pt-BR"/>
+        </w:rPr>
+        <w:t>Products</w:t>
+      </w:r>
+      <w:proofErr w:type="spellEnd"/>
+      <w:r>
+        <w:rPr>
+          <w:color w:val="00B0F0"/>
+          <w:lang w:val="pt-BR"/>
+        </w:rPr>
+        <w:t>’ o problema é eliminado.</w:t>
       </w:r>
     </w:p>
     <w:p>
@@ -1995,7 +3117,71 @@
         </w:rPr>
         <w:lastRenderedPageBreak/>
         <w:tab/>
-        <w:t>- Acredito que não será realizado diretamente em ‘Products’. Após o início da criação da página de favoritos me parece que realizar o fetch diretamente em ‘Products’ deixa a situação mais rígida e a lógica em ‘Products’ mais complexa.</w:t>
+        <w:t>- Acredito que não será realizado diretamente em ‘</w:t>
+      </w:r>
+      <w:proofErr w:type="spellStart"/>
+      <w:r>
+        <w:rPr>
+          <w:color w:val="00B0F0"/>
+          <w:lang w:val="pt-BR"/>
+        </w:rPr>
+        <w:t>Products</w:t>
+      </w:r>
+      <w:proofErr w:type="spellEnd"/>
+      <w:r>
+        <w:rPr>
+          <w:color w:val="00B0F0"/>
+          <w:lang w:val="pt-BR"/>
+        </w:rPr>
+        <w:t xml:space="preserve">’. Após o início da criação da página de favoritos me parece que realizar o </w:t>
+      </w:r>
+      <w:proofErr w:type="spellStart"/>
+      <w:r>
+        <w:rPr>
+          <w:color w:val="00B0F0"/>
+          <w:lang w:val="pt-BR"/>
+        </w:rPr>
+        <w:t>fetch</w:t>
+      </w:r>
+      <w:proofErr w:type="spellEnd"/>
+      <w:r>
+        <w:rPr>
+          <w:color w:val="00B0F0"/>
+          <w:lang w:val="pt-BR"/>
+        </w:rPr>
+        <w:t xml:space="preserve"> diretamente em ‘</w:t>
+      </w:r>
+      <w:proofErr w:type="spellStart"/>
+      <w:r>
+        <w:rPr>
+          <w:color w:val="00B0F0"/>
+          <w:lang w:val="pt-BR"/>
+        </w:rPr>
+        <w:t>Products</w:t>
+      </w:r>
+      <w:proofErr w:type="spellEnd"/>
+      <w:r>
+        <w:rPr>
+          <w:color w:val="00B0F0"/>
+          <w:lang w:val="pt-BR"/>
+        </w:rPr>
+        <w:t>’ deixa a situação mais rígida e a lógica em ‘</w:t>
+      </w:r>
+      <w:proofErr w:type="spellStart"/>
+      <w:r>
+        <w:rPr>
+          <w:color w:val="00B0F0"/>
+          <w:lang w:val="pt-BR"/>
+        </w:rPr>
+        <w:t>Products</w:t>
+      </w:r>
+      <w:proofErr w:type="spellEnd"/>
+      <w:r>
+        <w:rPr>
+          <w:color w:val="00B0F0"/>
+          <w:lang w:val="pt-BR"/>
+        </w:rPr>
+        <w:t>’ mais complexa.</w:t>
       </w:r>
     </w:p>
     <w:p>
@@ -2010,12 +3196,14 @@
         </w:rPr>
         <w:t>*Automatizar a população do DB (</w:t>
       </w:r>
+      <w:proofErr w:type="spellStart"/>
       <w:r>
         <w:rPr>
           <w:lang w:val="pt-BR"/>
         </w:rPr>
         <w:t>Seed</w:t>
       </w:r>
+      <w:proofErr w:type="spellEnd"/>
       <w:r>
         <w:rPr>
           <w:lang w:val="pt-BR"/>
@@ -2032,22 +3220,146 @@
         <w:rPr>
           <w:lang w:val="pt-BR"/>
         </w:rPr>
-        <w:t>é o que fiz no app crud easy do angular)</w:t>
-      </w:r>
-    </w:p>
-    <w:p>
-      <w:pPr>
-        <w:rPr>
-          <w:color w:val="00B0F0"/>
-          <w:lang w:val="pt-BR"/>
-        </w:rPr>
-      </w:pPr>
-      <w:r>
-        <w:rPr>
-          <w:color w:val="00B0F0"/>
-          <w:lang w:val="pt-BR"/>
-        </w:rPr>
-        <w:t>*Decidir o método de fetch a ser usado para exibir os produtos no carrinho. Por ora estou salvando o objeto com os produtos na tabela e realizando o fetch desta em ‘Cart’, mas também seria possível salvar somente o id, realizar o fetch de todos os produtos e extrair o necessário com um filter baseado no id, da maneira que fiz em ‘Wishlist’.</w:t>
+        <w:t xml:space="preserve">é o que fiz no app </w:t>
+      </w:r>
+      <w:proofErr w:type="spellStart"/>
+      <w:r>
+        <w:rPr>
+          <w:lang w:val="pt-BR"/>
+        </w:rPr>
+        <w:t>crud</w:t>
+      </w:r>
+      <w:proofErr w:type="spellEnd"/>
+      <w:r>
+        <w:rPr>
+          <w:lang w:val="pt-BR"/>
+        </w:rPr>
+        <w:t xml:space="preserve"> </w:t>
+      </w:r>
+      <w:proofErr w:type="spellStart"/>
+      <w:r>
+        <w:rPr>
+          <w:lang w:val="pt-BR"/>
+        </w:rPr>
+        <w:t>easy</w:t>
+      </w:r>
+      <w:proofErr w:type="spellEnd"/>
+      <w:r>
+        <w:rPr>
+          <w:lang w:val="pt-BR"/>
+        </w:rPr>
+        <w:t xml:space="preserve"> do angular)</w:t>
+      </w:r>
+    </w:p>
+    <w:p>
+      <w:pPr>
+        <w:rPr>
+          <w:color w:val="00B0F0"/>
+          <w:lang w:val="pt-BR"/>
+        </w:rPr>
+      </w:pPr>
+      <w:r>
+        <w:rPr>
+          <w:color w:val="00B0F0"/>
+          <w:lang w:val="pt-BR"/>
+        </w:rPr>
+        <w:t xml:space="preserve">*Decidir o método de </w:t>
+      </w:r>
+      <w:proofErr w:type="spellStart"/>
+      <w:r>
+        <w:rPr>
+          <w:color w:val="00B0F0"/>
+          <w:lang w:val="pt-BR"/>
+        </w:rPr>
+        <w:t>fetch</w:t>
+      </w:r>
+      <w:proofErr w:type="spellEnd"/>
+      <w:r>
+        <w:rPr>
+          <w:color w:val="00B0F0"/>
+          <w:lang w:val="pt-BR"/>
+        </w:rPr>
+        <w:t xml:space="preserve"> a ser usado para exibir os produtos no carrinho. Por ora estou salvando o objeto com os produtos na tabela e realizando o </w:t>
+      </w:r>
+      <w:proofErr w:type="spellStart"/>
+      <w:r>
+        <w:rPr>
+          <w:color w:val="00B0F0"/>
+          <w:lang w:val="pt-BR"/>
+        </w:rPr>
+        <w:t>fetch</w:t>
+      </w:r>
+      <w:proofErr w:type="spellEnd"/>
+      <w:r>
+        <w:rPr>
+          <w:color w:val="00B0F0"/>
+          <w:lang w:val="pt-BR"/>
+        </w:rPr>
+        <w:t xml:space="preserve"> desta em ‘</w:t>
+      </w:r>
+      <w:proofErr w:type="spellStart"/>
+      <w:r>
+        <w:rPr>
+          <w:color w:val="00B0F0"/>
+          <w:lang w:val="pt-BR"/>
+        </w:rPr>
+        <w:t>Cart</w:t>
+      </w:r>
+      <w:proofErr w:type="spellEnd"/>
+      <w:r>
+        <w:rPr>
+          <w:color w:val="00B0F0"/>
+          <w:lang w:val="pt-BR"/>
+        </w:rPr>
+        <w:t xml:space="preserve">’, mas também seria possível salvar somente o id, realizar o </w:t>
+      </w:r>
+      <w:proofErr w:type="spellStart"/>
+      <w:r>
+        <w:rPr>
+          <w:color w:val="00B0F0"/>
+          <w:lang w:val="pt-BR"/>
+        </w:rPr>
+        <w:t>fetch</w:t>
+      </w:r>
+      <w:proofErr w:type="spellEnd"/>
+      <w:r>
+        <w:rPr>
+          <w:color w:val="00B0F0"/>
+          <w:lang w:val="pt-BR"/>
+        </w:rPr>
+        <w:t xml:space="preserve"> de todos os produtos e extrair o necessário com um </w:t>
+      </w:r>
+      <w:proofErr w:type="spellStart"/>
+      <w:r>
+        <w:rPr>
+          <w:color w:val="00B0F0"/>
+          <w:lang w:val="pt-BR"/>
+        </w:rPr>
+        <w:t>filter</w:t>
+      </w:r>
+      <w:proofErr w:type="spellEnd"/>
+      <w:r>
+        <w:rPr>
+          <w:color w:val="00B0F0"/>
+          <w:lang w:val="pt-BR"/>
+        </w:rPr>
+        <w:t xml:space="preserve"> baseado no id, da maneira que fiz em ‘</w:t>
+      </w:r>
+      <w:proofErr w:type="spellStart"/>
+      <w:r>
+        <w:rPr>
+          <w:color w:val="00B0F0"/>
+          <w:lang w:val="pt-BR"/>
+        </w:rPr>
+        <w:t>Wishlist</w:t>
+      </w:r>
+      <w:proofErr w:type="spellEnd"/>
+      <w:r>
+        <w:rPr>
+          <w:color w:val="00B0F0"/>
+          <w:lang w:val="pt-BR"/>
+        </w:rPr>
+        <w:t>’.</w:t>
       </w:r>
     </w:p>
     <w:p>

</xml_diff>

<commit_message>
Modal card: remoção do bootstrap: FINALIZADO
</commit_message>
<xml_diff>
--- a/Tarefas.docx
+++ b/Tarefas.docx
@@ -1192,23 +1192,7 @@
           <w:color w:val="7030A0"/>
           <w:lang w:val="pt-BR"/>
         </w:rPr>
-        <w:t xml:space="preserve">*Entender o porquê </w:t>
-      </w:r>
-      <w:proofErr w:type="gramStart"/>
-      <w:r>
-        <w:rPr>
-          <w:color w:val="7030A0"/>
-          <w:lang w:val="pt-BR"/>
-        </w:rPr>
-        <w:t>do</w:t>
-      </w:r>
-      <w:proofErr w:type="gramEnd"/>
-      <w:r>
-        <w:rPr>
-          <w:color w:val="7030A0"/>
-          <w:lang w:val="pt-BR"/>
-        </w:rPr>
-        <w:t xml:space="preserve"> filtro estar ultrapassando os limites da </w:t>
+        <w:t xml:space="preserve">*Entender o porquê do filtro estar ultrapassando os limites da </w:t>
       </w:r>
       <w:r>
         <w:rPr>
@@ -1474,6 +1458,21 @@
     <w:p>
       <w:pPr>
         <w:rPr>
+          <w:color w:val="000000" w:themeColor="text1"/>
+          <w:lang w:val="pt-BR"/>
+        </w:rPr>
+      </w:pPr>
+      <w:r>
+        <w:rPr>
+          <w:color w:val="000000" w:themeColor="text1"/>
+          <w:lang w:val="pt-BR"/>
+        </w:rPr>
+        <w:t xml:space="preserve">*Corrigir transição do menu mobile nos itens que estão abaixo de shop </w:t>
+      </w:r>
+    </w:p>
+    <w:p>
+      <w:pPr>
+        <w:rPr>
           <w:color w:val="FF0000"/>
           <w:lang w:val="pt-BR"/>
         </w:rPr>
@@ -1483,7 +1482,7 @@
           <w:color w:val="000000" w:themeColor="text1"/>
           <w:lang w:val="pt-BR"/>
         </w:rPr>
-        <w:t xml:space="preserve">*Corrigir transição do menu mobile nos itens que estão abaixo de shop </w:t>
+        <w:t>*Botão de exit do modal ‘torto’</w:t>
       </w:r>
     </w:p>
     <w:p>
@@ -1676,6 +1675,7 @@
           <w:color w:val="00B0F0"/>
           <w:lang w:val="pt-BR"/>
         </w:rPr>
+        <w:lastRenderedPageBreak/>
         <w:t>*Corrigir destaques nos itens da navegação</w:t>
       </w:r>
     </w:p>
@@ -1691,7 +1691,6 @@
           <w:color w:val="00B0F0"/>
           <w:lang w:val="pt-BR"/>
         </w:rPr>
-        <w:lastRenderedPageBreak/>
         <w:t>*Descobrir como encerrar a atividade do modal após fechá-lo. Depois que ele é aberto continua sendo executado, ainda que se feche. Aparentemente</w:t>
       </w:r>
       <w:r>
@@ -1793,23 +1792,7 @@
           <w:color w:val="00B0F0"/>
           <w:lang w:val="pt-BR"/>
         </w:rPr>
-        <w:t xml:space="preserve">, assim as partes da div que não interessam ficariam por trás do slider e somente o necessário </w:t>
-      </w:r>
-      <w:proofErr w:type="gramStart"/>
-      <w:r>
-        <w:rPr>
-          <w:color w:val="00B0F0"/>
-          <w:lang w:val="pt-BR"/>
-        </w:rPr>
-        <w:t>a</w:t>
-      </w:r>
-      <w:proofErr w:type="gramEnd"/>
-      <w:r>
-        <w:rPr>
-          <w:color w:val="00B0F0"/>
-          <w:lang w:val="pt-BR"/>
-        </w:rPr>
-        <w:t xml:space="preserve"> sua frente.</w:t>
+        <w:t>, assim as partes da div que não interessam ficariam por trás do slider e somente o necessário a sua frente.</w:t>
       </w:r>
     </w:p>
     <w:p>
@@ -2033,6 +2016,7 @@
           <w:color w:val="00B0F0"/>
           <w:lang w:val="pt-BR"/>
         </w:rPr>
+        <w:lastRenderedPageBreak/>
         <w:tab/>
         <w:t>- É preciso verificar esse detalhe para deixar o código o mais enxuto possível.</w:t>
       </w:r>
@@ -2049,7 +2033,6 @@
           <w:color w:val="00B0F0"/>
           <w:lang w:val="pt-BR"/>
         </w:rPr>
-        <w:lastRenderedPageBreak/>
         <w:tab/>
         <w:t>- Acredito que não será realizado diretamente em ‘Products’. Após o início da criação da página de favoritos me parece que realizar o fetch diretamente em ‘Products’ deixa a situação mais rígida e a lógica em ‘Products’ mais complexa.</w:t>
       </w:r>

</xml_diff>

<commit_message>
Remoção do bootstrap: Filtro e price slider - FINALIZADO
</commit_message>
<xml_diff>
--- a/Tarefas.docx
+++ b/Tarefas.docx
@@ -1103,6 +1103,19 @@
     <w:p>
       <w:pPr>
         <w:rPr>
+          <w:lang w:val="pt-BR"/>
+        </w:rPr>
+      </w:pPr>
+      <w:r>
+        <w:rPr>
+          <w:lang w:val="pt-BR"/>
+        </w:rPr>
+        <w:t>*Tentar trabalhar com id ao invés de classes no price slider em thumbs</w:t>
+      </w:r>
+    </w:p>
+    <w:p>
+      <w:pPr>
+        <w:rPr>
           <w:color w:val="7030A0"/>
           <w:lang w:val="pt-BR"/>
         </w:rPr>
@@ -1272,6 +1285,7 @@
           <w:color w:val="00B0F0"/>
           <w:lang w:val="pt-BR"/>
         </w:rPr>
+        <w:lastRenderedPageBreak/>
         <w:t>*Fazer com que a busca possa ser realizada com o enter</w:t>
       </w:r>
     </w:p>
@@ -1287,365 +1301,365 @@
           <w:color w:val="00B0F0"/>
           <w:lang w:val="pt-BR"/>
         </w:rPr>
+        <w:t>*Transformar seleção de cores em um componente</w:t>
+      </w:r>
+    </w:p>
+    <w:p>
+      <w:pPr>
+        <w:rPr>
+          <w:lang w:val="pt-BR"/>
+        </w:rPr>
+      </w:pPr>
+    </w:p>
+    <w:p>
+      <w:pPr>
+        <w:rPr>
+          <w:lang w:val="pt-BR"/>
+        </w:rPr>
+      </w:pPr>
+    </w:p>
+    <w:p>
+      <w:pPr>
+        <w:rPr>
+          <w:lang w:val="pt-BR"/>
+        </w:rPr>
+      </w:pPr>
+    </w:p>
+    <w:p>
+      <w:pPr>
+        <w:rPr>
+          <w:color w:val="7030A0"/>
+          <w:lang w:val="pt-BR"/>
+        </w:rPr>
+      </w:pPr>
+      <w:r>
+        <w:rPr>
+          <w:color w:val="7030A0"/>
+          <w:lang w:val="pt-BR"/>
+        </w:rPr>
+        <w:t>**</w:t>
+      </w:r>
+      <w:r>
+        <w:rPr>
+          <w:color w:val="7030A0"/>
+          <w:lang w:val="pt-BR"/>
+        </w:rPr>
+        <w:t>TALVEZ.:</w:t>
+      </w:r>
+    </w:p>
+    <w:p>
+      <w:pPr>
+        <w:rPr>
+          <w:color w:val="7030A0"/>
+          <w:lang w:val="pt-BR"/>
+        </w:rPr>
+      </w:pPr>
+      <w:r>
+        <w:rPr>
+          <w:color w:val="7030A0"/>
+          <w:lang w:val="pt-BR"/>
+        </w:rPr>
+        <w:t>*Talvez automatizar o slider de ‘productCard’</w:t>
+      </w:r>
+    </w:p>
+    <w:p>
+      <w:pPr>
+        <w:rPr>
+          <w:color w:val="7030A0"/>
+          <w:lang w:val="pt-BR"/>
+        </w:rPr>
+      </w:pPr>
+      <w:r>
+        <w:rPr>
+          <w:color w:val="7030A0"/>
+          <w:lang w:val="pt-BR"/>
+        </w:rPr>
+        <w:t>*Talvez encontrar uma maneira do slider de ‘bestDeal’ girar 360º para que não sobre espaço no fim.</w:t>
+      </w:r>
+    </w:p>
+    <w:p>
+      <w:pPr>
+        <w:rPr>
+          <w:lang w:val="pt-BR"/>
+        </w:rPr>
+      </w:pPr>
+      <w:r>
+        <w:rPr>
+          <w:lang w:val="pt-BR"/>
+        </w:rPr>
+        <w:t>*Talvez mudar t</w:t>
+      </w:r>
+      <w:r>
+        <w:rPr>
+          <w:lang w:val="pt-BR"/>
+        </w:rPr>
+        <w:t>i</w:t>
+      </w:r>
+      <w:r>
+        <w:rPr>
+          <w:lang w:val="pt-BR"/>
+        </w:rPr>
+        <w:t>pografia para FUTURA PT (ou algo semelhante), que é o indicado pelo design.</w:t>
+      </w:r>
+    </w:p>
+    <w:p>
+      <w:pPr>
+        <w:rPr>
+          <w:color w:val="7030A0"/>
+          <w:lang w:val="pt-BR"/>
+        </w:rPr>
+      </w:pPr>
+      <w:r>
+        <w:rPr>
+          <w:color w:val="7030A0"/>
+          <w:lang w:val="pt-BR"/>
+        </w:rPr>
+        <w:t>*Talvez criar animação de transição para ‘show more’ e ‘show less’ em ‘products’</w:t>
+      </w:r>
+    </w:p>
+    <w:p>
+      <w:pPr>
+        <w:rPr>
+          <w:lang w:val="pt-BR"/>
+        </w:rPr>
+      </w:pPr>
+    </w:p>
+    <w:p>
+      <w:pPr>
+        <w:rPr>
+          <w:lang w:val="pt-BR"/>
+        </w:rPr>
+      </w:pPr>
+    </w:p>
+    <w:p>
+      <w:pPr>
+        <w:rPr>
+          <w:lang w:val="pt-BR"/>
+        </w:rPr>
+      </w:pPr>
+    </w:p>
+    <w:p>
+      <w:pPr>
+        <w:rPr>
+          <w:color w:val="70AD47" w:themeColor="accent6"/>
+          <w:lang w:val="pt-BR"/>
+        </w:rPr>
+      </w:pPr>
+    </w:p>
+    <w:p>
+      <w:pPr>
+        <w:rPr>
+          <w:color w:val="70AD47" w:themeColor="accent6"/>
+          <w:lang w:val="pt-BR"/>
+        </w:rPr>
+      </w:pPr>
+      <w:r>
+        <w:rPr>
+          <w:color w:val="70AD47" w:themeColor="accent6"/>
+          <w:lang w:val="pt-BR"/>
+        </w:rPr>
+        <w:t>**</w:t>
+      </w:r>
+      <w:r>
+        <w:rPr>
+          <w:color w:val="70AD47" w:themeColor="accent6"/>
+          <w:lang w:val="pt-BR"/>
+        </w:rPr>
+        <w:t>BUGS.:</w:t>
+      </w:r>
+    </w:p>
+    <w:p>
+      <w:pPr>
+        <w:rPr>
+          <w:color w:val="000000" w:themeColor="text1"/>
+          <w:lang w:val="pt-BR"/>
+        </w:rPr>
+      </w:pPr>
+      <w:r>
+        <w:rPr>
+          <w:color w:val="000000" w:themeColor="text1"/>
+          <w:lang w:val="pt-BR"/>
+        </w:rPr>
+        <w:t xml:space="preserve">*Corrigir transição do menu mobile nos itens que estão abaixo de shop </w:t>
+      </w:r>
+    </w:p>
+    <w:p>
+      <w:pPr>
+        <w:rPr>
+          <w:color w:val="FF0000"/>
+          <w:lang w:val="pt-BR"/>
+        </w:rPr>
+      </w:pPr>
+      <w:r>
+        <w:rPr>
+          <w:color w:val="000000" w:themeColor="text1"/>
+          <w:lang w:val="pt-BR"/>
+        </w:rPr>
+        <w:t>*Botão de exit do modal ‘torto’</w:t>
+      </w:r>
+    </w:p>
+    <w:p>
+      <w:pPr>
+        <w:rPr>
+          <w:color w:val="00B0F0"/>
+          <w:lang w:val="pt-BR"/>
+        </w:rPr>
+      </w:pPr>
+      <w:r>
+        <w:rPr>
+          <w:color w:val="00B0F0"/>
+          <w:lang w:val="pt-BR"/>
+        </w:rPr>
+        <w:t>*Corrigir formatação dos produtos retornados pela busca</w:t>
+      </w:r>
+    </w:p>
+    <w:p>
+      <w:pPr>
+        <w:rPr>
+          <w:color w:val="00B0F0"/>
+          <w:lang w:val="pt-BR"/>
+        </w:rPr>
+      </w:pPr>
+      <w:r>
+        <w:rPr>
+          <w:color w:val="00B0F0"/>
+          <w:lang w:val="pt-BR"/>
+        </w:rPr>
+        <w:t>*Corrigir imagens slide do produto-16</w:t>
+      </w:r>
+    </w:p>
+    <w:p>
+      <w:pPr>
+        <w:rPr>
+          <w:color w:val="00B0F0"/>
+          <w:lang w:val="pt-BR"/>
+        </w:rPr>
+      </w:pPr>
+      <w:r>
+        <w:rPr>
+          <w:color w:val="00B0F0"/>
+          <w:lang w:val="pt-BR"/>
+        </w:rPr>
+        <w:t>*Configurar links para que correspondas às imagens</w:t>
+      </w:r>
+    </w:p>
+    <w:p>
+      <w:pPr>
+        <w:rPr>
+          <w:color w:val="00B0F0"/>
+          <w:lang w:val="pt-BR"/>
+        </w:rPr>
+      </w:pPr>
+      <w:r>
+        <w:rPr>
+          <w:color w:val="00B0F0"/>
+          <w:lang w:val="pt-BR"/>
+        </w:rPr>
+        <w:t>*Mudança de categoria de produtos na página principal sendo ativada quando se clica nos espaços entre os botões, o que gera um bug</w:t>
+      </w:r>
+    </w:p>
+    <w:p>
+      <w:pPr>
+        <w:rPr>
+          <w:color w:val="00B0F0"/>
+          <w:lang w:val="pt-BR"/>
+        </w:rPr>
+      </w:pPr>
+      <w:r>
+        <w:rPr>
+          <w:color w:val="00B0F0"/>
+          <w:lang w:val="pt-BR"/>
+        </w:rPr>
+        <w:t>*Ícone Carrinho não é atualizado no modal sem reload ou na página de produtos quando a ação é realizada no modal. O item é salvo, mas só é renderizado com o reload da página.</w:t>
+      </w:r>
+    </w:p>
+    <w:p>
+      <w:pPr>
+        <w:rPr>
+          <w:color w:val="00B0F0"/>
+          <w:lang w:val="pt-BR"/>
+        </w:rPr>
+      </w:pPr>
+      <w:r>
+        <w:rPr>
+          <w:color w:val="00B0F0"/>
+          <w:lang w:val="pt-BR"/>
+        </w:rPr>
+        <w:t xml:space="preserve">*Favorito não é atualizado no modal sem reload ou na página de produtos quando a ação é realizada no modal. O favorito é salvo, mas só é renderizado com o reload da </w:t>
+      </w:r>
+      <w:r>
+        <w:rPr>
+          <w:color w:val="00B0F0"/>
+          <w:lang w:val="pt-BR"/>
+        </w:rPr>
+        <w:t>p</w:t>
+      </w:r>
+      <w:r>
+        <w:rPr>
+          <w:color w:val="00B0F0"/>
+          <w:lang w:val="pt-BR"/>
+        </w:rPr>
+        <w:t>ágina.</w:t>
+      </w:r>
+    </w:p>
+    <w:p>
+      <w:pPr>
+        <w:rPr>
+          <w:color w:val="00B0F0"/>
+          <w:lang w:val="pt-BR"/>
+        </w:rPr>
+      </w:pPr>
+      <w:r>
+        <w:rPr>
+          <w:color w:val="00B0F0"/>
+          <w:lang w:val="pt-BR"/>
+        </w:rPr>
+        <w:t>*carrinho não atualizando quanto se altera o localstorage sem a necessidade de atualizar a página</w:t>
+      </w:r>
+    </w:p>
+    <w:p>
+      <w:pPr>
+        <w:rPr>
+          <w:color w:val="00B0F0"/>
+          <w:lang w:val="pt-BR"/>
+        </w:rPr>
+      </w:pPr>
+      <w:r>
+        <w:rPr>
+          <w:color w:val="00B0F0"/>
+          <w:lang w:val="pt-BR"/>
+        </w:rPr>
+        <w:t>*página wishlist exibindo todos os produtos e não só os favoritos</w:t>
+      </w:r>
+    </w:p>
+    <w:p>
+      <w:pPr>
+        <w:rPr>
+          <w:color w:val="00B0F0"/>
+          <w:lang w:val="pt-BR"/>
+        </w:rPr>
+      </w:pPr>
+      <w:r>
+        <w:rPr>
+          <w:color w:val="00B0F0"/>
+          <w:lang w:val="pt-BR"/>
+        </w:rPr>
+        <w:t>*Fazer página ir para o topo quando mudarmos de página</w:t>
+      </w:r>
+    </w:p>
+    <w:p>
+      <w:pPr>
+        <w:rPr>
+          <w:color w:val="00B0F0"/>
+          <w:lang w:val="pt-BR"/>
+        </w:rPr>
+      </w:pPr>
+      <w:r>
+        <w:rPr>
+          <w:color w:val="00B0F0"/>
+          <w:lang w:val="pt-BR"/>
+        </w:rPr>
         <w:lastRenderedPageBreak/>
-        <w:t>*Transformar seleção de cores em um componente</w:t>
-      </w:r>
-    </w:p>
-    <w:p>
-      <w:pPr>
-        <w:rPr>
-          <w:lang w:val="pt-BR"/>
-        </w:rPr>
-      </w:pPr>
-    </w:p>
-    <w:p>
-      <w:pPr>
-        <w:rPr>
-          <w:lang w:val="pt-BR"/>
-        </w:rPr>
-      </w:pPr>
-    </w:p>
-    <w:p>
-      <w:pPr>
-        <w:rPr>
-          <w:lang w:val="pt-BR"/>
-        </w:rPr>
-      </w:pPr>
-    </w:p>
-    <w:p>
-      <w:pPr>
-        <w:rPr>
-          <w:color w:val="7030A0"/>
-          <w:lang w:val="pt-BR"/>
-        </w:rPr>
-      </w:pPr>
-      <w:r>
-        <w:rPr>
-          <w:color w:val="7030A0"/>
-          <w:lang w:val="pt-BR"/>
-        </w:rPr>
-        <w:t>**</w:t>
-      </w:r>
-      <w:r>
-        <w:rPr>
-          <w:color w:val="7030A0"/>
-          <w:lang w:val="pt-BR"/>
-        </w:rPr>
-        <w:t>TALVEZ.:</w:t>
-      </w:r>
-    </w:p>
-    <w:p>
-      <w:pPr>
-        <w:rPr>
-          <w:color w:val="7030A0"/>
-          <w:lang w:val="pt-BR"/>
-        </w:rPr>
-      </w:pPr>
-      <w:r>
-        <w:rPr>
-          <w:color w:val="7030A0"/>
-          <w:lang w:val="pt-BR"/>
-        </w:rPr>
-        <w:t>*Talvez automatizar o slider de ‘productCard’</w:t>
-      </w:r>
-    </w:p>
-    <w:p>
-      <w:pPr>
-        <w:rPr>
-          <w:color w:val="7030A0"/>
-          <w:lang w:val="pt-BR"/>
-        </w:rPr>
-      </w:pPr>
-      <w:r>
-        <w:rPr>
-          <w:color w:val="7030A0"/>
-          <w:lang w:val="pt-BR"/>
-        </w:rPr>
-        <w:t>*Talvez encontrar uma maneira do slider de ‘bestDeal’ girar 360º para que não sobre espaço no fim.</w:t>
-      </w:r>
-    </w:p>
-    <w:p>
-      <w:pPr>
-        <w:rPr>
-          <w:lang w:val="pt-BR"/>
-        </w:rPr>
-      </w:pPr>
-      <w:r>
-        <w:rPr>
-          <w:lang w:val="pt-BR"/>
-        </w:rPr>
-        <w:t>*Talvez mudar t</w:t>
-      </w:r>
-      <w:r>
-        <w:rPr>
-          <w:lang w:val="pt-BR"/>
-        </w:rPr>
-        <w:t>i</w:t>
-      </w:r>
-      <w:r>
-        <w:rPr>
-          <w:lang w:val="pt-BR"/>
-        </w:rPr>
-        <w:t>pografia para FUTURA PT (ou algo semelhante), que é o indicado pelo design.</w:t>
-      </w:r>
-    </w:p>
-    <w:p>
-      <w:pPr>
-        <w:rPr>
-          <w:color w:val="7030A0"/>
-          <w:lang w:val="pt-BR"/>
-        </w:rPr>
-      </w:pPr>
-      <w:r>
-        <w:rPr>
-          <w:color w:val="7030A0"/>
-          <w:lang w:val="pt-BR"/>
-        </w:rPr>
-        <w:t>*Talvez criar animação de transição para ‘show more’ e ‘show less’ em ‘products’</w:t>
-      </w:r>
-    </w:p>
-    <w:p>
-      <w:pPr>
-        <w:rPr>
-          <w:lang w:val="pt-BR"/>
-        </w:rPr>
-      </w:pPr>
-    </w:p>
-    <w:p>
-      <w:pPr>
-        <w:rPr>
-          <w:lang w:val="pt-BR"/>
-        </w:rPr>
-      </w:pPr>
-    </w:p>
-    <w:p>
-      <w:pPr>
-        <w:rPr>
-          <w:lang w:val="pt-BR"/>
-        </w:rPr>
-      </w:pPr>
-    </w:p>
-    <w:p>
-      <w:pPr>
-        <w:rPr>
-          <w:color w:val="70AD47" w:themeColor="accent6"/>
-          <w:lang w:val="pt-BR"/>
-        </w:rPr>
-      </w:pPr>
-    </w:p>
-    <w:p>
-      <w:pPr>
-        <w:rPr>
-          <w:color w:val="70AD47" w:themeColor="accent6"/>
-          <w:lang w:val="pt-BR"/>
-        </w:rPr>
-      </w:pPr>
-      <w:r>
-        <w:rPr>
-          <w:color w:val="70AD47" w:themeColor="accent6"/>
-          <w:lang w:val="pt-BR"/>
-        </w:rPr>
-        <w:t>**</w:t>
-      </w:r>
-      <w:r>
-        <w:rPr>
-          <w:color w:val="70AD47" w:themeColor="accent6"/>
-          <w:lang w:val="pt-BR"/>
-        </w:rPr>
-        <w:t>BUGS.:</w:t>
-      </w:r>
-    </w:p>
-    <w:p>
-      <w:pPr>
-        <w:rPr>
-          <w:color w:val="000000" w:themeColor="text1"/>
-          <w:lang w:val="pt-BR"/>
-        </w:rPr>
-      </w:pPr>
-      <w:r>
-        <w:rPr>
-          <w:color w:val="000000" w:themeColor="text1"/>
-          <w:lang w:val="pt-BR"/>
-        </w:rPr>
-        <w:t xml:space="preserve">*Corrigir transição do menu mobile nos itens que estão abaixo de shop </w:t>
-      </w:r>
-    </w:p>
-    <w:p>
-      <w:pPr>
-        <w:rPr>
-          <w:color w:val="FF0000"/>
-          <w:lang w:val="pt-BR"/>
-        </w:rPr>
-      </w:pPr>
-      <w:r>
-        <w:rPr>
-          <w:color w:val="000000" w:themeColor="text1"/>
-          <w:lang w:val="pt-BR"/>
-        </w:rPr>
-        <w:t>*Botão de exit do modal ‘torto’</w:t>
-      </w:r>
-    </w:p>
-    <w:p>
-      <w:pPr>
-        <w:rPr>
-          <w:color w:val="00B0F0"/>
-          <w:lang w:val="pt-BR"/>
-        </w:rPr>
-      </w:pPr>
-      <w:r>
-        <w:rPr>
-          <w:color w:val="00B0F0"/>
-          <w:lang w:val="pt-BR"/>
-        </w:rPr>
-        <w:t>*Corrigir formatação dos produtos retornados pela busca</w:t>
-      </w:r>
-    </w:p>
-    <w:p>
-      <w:pPr>
-        <w:rPr>
-          <w:color w:val="00B0F0"/>
-          <w:lang w:val="pt-BR"/>
-        </w:rPr>
-      </w:pPr>
-      <w:r>
-        <w:rPr>
-          <w:color w:val="00B0F0"/>
-          <w:lang w:val="pt-BR"/>
-        </w:rPr>
-        <w:t>*Corrigir imagens slide do produto-16</w:t>
-      </w:r>
-    </w:p>
-    <w:p>
-      <w:pPr>
-        <w:rPr>
-          <w:color w:val="00B0F0"/>
-          <w:lang w:val="pt-BR"/>
-        </w:rPr>
-      </w:pPr>
-      <w:r>
-        <w:rPr>
-          <w:color w:val="00B0F0"/>
-          <w:lang w:val="pt-BR"/>
-        </w:rPr>
-        <w:t>*Configurar links para que correspondas às imagens</w:t>
-      </w:r>
-    </w:p>
-    <w:p>
-      <w:pPr>
-        <w:rPr>
-          <w:color w:val="00B0F0"/>
-          <w:lang w:val="pt-BR"/>
-        </w:rPr>
-      </w:pPr>
-      <w:r>
-        <w:rPr>
-          <w:color w:val="00B0F0"/>
-          <w:lang w:val="pt-BR"/>
-        </w:rPr>
-        <w:t>*Mudança de categoria de produtos na página principal sendo ativada quando se clica nos espaços entre os botões, o que gera um bug</w:t>
-      </w:r>
-    </w:p>
-    <w:p>
-      <w:pPr>
-        <w:rPr>
-          <w:color w:val="00B0F0"/>
-          <w:lang w:val="pt-BR"/>
-        </w:rPr>
-      </w:pPr>
-      <w:r>
-        <w:rPr>
-          <w:color w:val="00B0F0"/>
-          <w:lang w:val="pt-BR"/>
-        </w:rPr>
-        <w:t>*Ícone Carrinho não é atualizado no modal sem reload ou na página de produtos quando a ação é realizada no modal. O item é salvo, mas só é renderizado com o reload da página.</w:t>
-      </w:r>
-    </w:p>
-    <w:p>
-      <w:pPr>
-        <w:rPr>
-          <w:color w:val="00B0F0"/>
-          <w:lang w:val="pt-BR"/>
-        </w:rPr>
-      </w:pPr>
-      <w:r>
-        <w:rPr>
-          <w:color w:val="00B0F0"/>
-          <w:lang w:val="pt-BR"/>
-        </w:rPr>
-        <w:t xml:space="preserve">*Favorito não é atualizado no modal sem reload ou na página de produtos quando a ação é realizada no modal. O favorito é salvo, mas só é renderizado com o reload da </w:t>
-      </w:r>
-      <w:r>
-        <w:rPr>
-          <w:color w:val="00B0F0"/>
-          <w:lang w:val="pt-BR"/>
-        </w:rPr>
-        <w:t>p</w:t>
-      </w:r>
-      <w:r>
-        <w:rPr>
-          <w:color w:val="00B0F0"/>
-          <w:lang w:val="pt-BR"/>
-        </w:rPr>
-        <w:t>ágina.</w:t>
-      </w:r>
-    </w:p>
-    <w:p>
-      <w:pPr>
-        <w:rPr>
-          <w:color w:val="00B0F0"/>
-          <w:lang w:val="pt-BR"/>
-        </w:rPr>
-      </w:pPr>
-      <w:r>
-        <w:rPr>
-          <w:color w:val="00B0F0"/>
-          <w:lang w:val="pt-BR"/>
-        </w:rPr>
-        <w:t>*carrinho não atualizando quanto se altera o localstorage sem a necessidade de atualizar a página</w:t>
-      </w:r>
-    </w:p>
-    <w:p>
-      <w:pPr>
-        <w:rPr>
-          <w:color w:val="00B0F0"/>
-          <w:lang w:val="pt-BR"/>
-        </w:rPr>
-      </w:pPr>
-      <w:r>
-        <w:rPr>
-          <w:color w:val="00B0F0"/>
-          <w:lang w:val="pt-BR"/>
-        </w:rPr>
-        <w:t>*página wishlist exibindo todos os produtos e não só os favoritos</w:t>
-      </w:r>
-    </w:p>
-    <w:p>
-      <w:pPr>
-        <w:rPr>
-          <w:color w:val="00B0F0"/>
-          <w:lang w:val="pt-BR"/>
-        </w:rPr>
-      </w:pPr>
-      <w:r>
-        <w:rPr>
-          <w:color w:val="00B0F0"/>
-          <w:lang w:val="pt-BR"/>
-        </w:rPr>
-        <w:t>*Fazer página ir para o topo quando mudarmos de página</w:t>
-      </w:r>
-    </w:p>
-    <w:p>
-      <w:pPr>
-        <w:rPr>
-          <w:color w:val="00B0F0"/>
-          <w:lang w:val="pt-BR"/>
-        </w:rPr>
-      </w:pPr>
-      <w:r>
-        <w:rPr>
-          <w:color w:val="00B0F0"/>
-          <w:lang w:val="pt-BR"/>
-        </w:rPr>
         <w:t>*Corrigir botão ‘show menos’ em ‘products’, está ficando habilitado quando há poucos produtos</w:t>
       </w:r>
       <w:r>
@@ -1675,7 +1689,6 @@
           <w:color w:val="00B0F0"/>
           <w:lang w:val="pt-BR"/>
         </w:rPr>
-        <w:lastRenderedPageBreak/>
         <w:t>*Corrigir destaques nos itens da navegação</w:t>
       </w:r>
     </w:p>
@@ -2001,22 +2014,29 @@
           <w:lang w:val="pt-BR"/>
         </w:rPr>
         <w:tab/>
-        <w:t>- O motivo de eu ter resolvido importar diretamente em ‘Products’ por ora é que ‘ShoByRoom’ não possuí o componente não o possui como child, o que impossibilita redirecionar o usuário de tal sessão diretamente para ‘Products’, já que a props referente à lista de produtos não existe. Importando diretamente em ‘Products’ o problema é eliminado.</w:t>
-      </w:r>
-    </w:p>
-    <w:p>
-      <w:pPr>
-        <w:rPr>
-          <w:color w:val="00B0F0"/>
-          <w:lang w:val="pt-BR"/>
-        </w:rPr>
-      </w:pPr>
+        <w:t xml:space="preserve">- O motivo de eu ter resolvido importar diretamente em ‘Products’ por ora é que ‘ShoByRoom’ não possuí o componente não o possui como child, o que impossibilita redirecionar </w:t>
+      </w:r>
       <w:r>
         <w:rPr>
           <w:color w:val="00B0F0"/>
           <w:lang w:val="pt-BR"/>
         </w:rPr>
         <w:lastRenderedPageBreak/>
+        <w:t>o usuário de tal sessão diretamente para ‘Products’, já que a props referente à lista de produtos não existe. Importando diretamente em ‘Products’ o problema é eliminado.</w:t>
+      </w:r>
+    </w:p>
+    <w:p>
+      <w:pPr>
+        <w:rPr>
+          <w:color w:val="00B0F0"/>
+          <w:lang w:val="pt-BR"/>
+        </w:rPr>
+      </w:pPr>
+      <w:r>
+        <w:rPr>
+          <w:color w:val="00B0F0"/>
+          <w:lang w:val="pt-BR"/>
+        </w:rPr>
         <w:tab/>
         <w:t>- É preciso verificar esse detalhe para deixar o código o mais enxuto possível.</w:t>
       </w:r>

</xml_diff>

<commit_message>
RESPONSIVIDADE: bestdeal - FINALIZADO
</commit_message>
<xml_diff>
--- a/Tarefas.docx
+++ b/Tarefas.docx
@@ -339,7 +339,39 @@
           <w:color w:val="00B0F0"/>
           <w:lang w:val="pt-BR"/>
         </w:rPr>
-        <w:t>*Inserir links na sessão ‘shop by room’ para que o usuário seja direcionado para a página de produtos já com a categoria do ambiente selecionada.</w:t>
+        <w:t xml:space="preserve">*Inserir links na sessão ‘shop </w:t>
+      </w:r>
+      <w:proofErr w:type="spellStart"/>
+      <w:r>
+        <w:rPr>
+          <w:color w:val="00B0F0"/>
+          <w:lang w:val="pt-BR"/>
+        </w:rPr>
+        <w:t>by</w:t>
+      </w:r>
+      <w:proofErr w:type="spellEnd"/>
+      <w:r>
+        <w:rPr>
+          <w:color w:val="00B0F0"/>
+          <w:lang w:val="pt-BR"/>
+        </w:rPr>
+        <w:t xml:space="preserve"> </w:t>
+      </w:r>
+      <w:proofErr w:type="spellStart"/>
+      <w:r>
+        <w:rPr>
+          <w:color w:val="00B0F0"/>
+          <w:lang w:val="pt-BR"/>
+        </w:rPr>
+        <w:t>room</w:t>
+      </w:r>
+      <w:proofErr w:type="spellEnd"/>
+      <w:r>
+        <w:rPr>
+          <w:color w:val="00B0F0"/>
+          <w:lang w:val="pt-BR"/>
+        </w:rPr>
+        <w:t>’ para que o usuário seja direcionado para a página de produtos já com a categoria do ambiente selecionada.</w:t>
       </w:r>
     </w:p>
     <w:p>
@@ -355,7 +387,15 @@
           <w:lang w:val="pt-BR"/>
         </w:rPr>
         <w:lastRenderedPageBreak/>
-        <w:t>*Transformar ‘best</w:t>
+        <w:t>*Transformar ‘</w:t>
+      </w:r>
+      <w:proofErr w:type="spellStart"/>
+      <w:r>
+        <w:rPr>
+          <w:color w:val="00B0F0"/>
+          <w:lang w:val="pt-BR"/>
+        </w:rPr>
+        <w:t>best</w:t>
       </w:r>
       <w:r>
         <w:rPr>
@@ -369,8 +409,25 @@
           <w:color w:val="00B0F0"/>
           <w:lang w:val="pt-BR"/>
         </w:rPr>
-        <w:t>eal’ em slider</w:t>
-      </w:r>
+        <w:t>eal</w:t>
+      </w:r>
+      <w:proofErr w:type="spellEnd"/>
+      <w:r>
+        <w:rPr>
+          <w:color w:val="00B0F0"/>
+          <w:lang w:val="pt-BR"/>
+        </w:rPr>
+        <w:t xml:space="preserve">’ em </w:t>
+      </w:r>
+      <w:proofErr w:type="spellStart"/>
+      <w:r>
+        <w:rPr>
+          <w:color w:val="00B0F0"/>
+          <w:lang w:val="pt-BR"/>
+        </w:rPr>
+        <w:t>slider</w:t>
+      </w:r>
+      <w:proofErr w:type="spellEnd"/>
     </w:p>
     <w:p>
       <w:pPr>
@@ -566,23 +623,41 @@
           <w:color w:val="7030A0"/>
           <w:lang w:val="pt-BR"/>
         </w:rPr>
-        <w:t>*Inserir função de update cart</w:t>
-      </w:r>
-    </w:p>
-    <w:p>
-      <w:pPr>
-        <w:rPr>
-          <w:color w:val="00B0F0"/>
-          <w:lang w:val="pt-BR"/>
-        </w:rPr>
-      </w:pPr>
-      <w:r>
-        <w:rPr>
-          <w:color w:val="00B0F0"/>
-          <w:lang w:val="pt-BR"/>
-        </w:rPr>
-        <w:t>*Inserir links no BestDeal</w:t>
-      </w:r>
+        <w:t xml:space="preserve">*Inserir função de update </w:t>
+      </w:r>
+      <w:proofErr w:type="spellStart"/>
+      <w:r>
+        <w:rPr>
+          <w:color w:val="7030A0"/>
+          <w:lang w:val="pt-BR"/>
+        </w:rPr>
+        <w:t>cart</w:t>
+      </w:r>
+      <w:proofErr w:type="spellEnd"/>
+    </w:p>
+    <w:p>
+      <w:pPr>
+        <w:rPr>
+          <w:color w:val="00B0F0"/>
+          <w:lang w:val="pt-BR"/>
+        </w:rPr>
+      </w:pPr>
+      <w:r>
+        <w:rPr>
+          <w:color w:val="00B0F0"/>
+          <w:lang w:val="pt-BR"/>
+        </w:rPr>
+        <w:t xml:space="preserve">*Inserir links no </w:t>
+      </w:r>
+      <w:proofErr w:type="spellStart"/>
+      <w:r>
+        <w:rPr>
+          <w:color w:val="00B0F0"/>
+          <w:lang w:val="pt-BR"/>
+        </w:rPr>
+        <w:t>BestDeal</w:t>
+      </w:r>
+      <w:proofErr w:type="spellEnd"/>
     </w:p>
     <w:p>
       <w:pPr>
@@ -653,7 +728,23 @@
           <w:color w:val="00B0F0"/>
           <w:lang w:val="pt-BR"/>
         </w:rPr>
-        <w:t xml:space="preserve"> – salvar valores no localStorage – decidir como (Quando o produto for salvo no carrinho) </w:t>
+        <w:t xml:space="preserve"> – salvar valores no </w:t>
+      </w:r>
+      <w:proofErr w:type="spellStart"/>
+      <w:r>
+        <w:rPr>
+          <w:color w:val="00B0F0"/>
+          <w:lang w:val="pt-BR"/>
+        </w:rPr>
+        <w:t>localStorage</w:t>
+      </w:r>
+      <w:proofErr w:type="spellEnd"/>
+      <w:r>
+        <w:rPr>
+          <w:color w:val="00B0F0"/>
+          <w:lang w:val="pt-BR"/>
+        </w:rPr>
+        <w:t xml:space="preserve"> – decidir como (Quando o produto for salvo no carrinho) </w:t>
       </w:r>
       <w:r>
         <w:rPr>
@@ -682,7 +773,23 @@
           <w:color w:val="00B0F0"/>
           <w:lang w:val="pt-BR"/>
         </w:rPr>
-        <w:t>*Criar função para ‘favoritar’ produtos</w:t>
+        <w:t>*Criar função para ‘</w:t>
+      </w:r>
+      <w:proofErr w:type="spellStart"/>
+      <w:r>
+        <w:rPr>
+          <w:color w:val="00B0F0"/>
+          <w:lang w:val="pt-BR"/>
+        </w:rPr>
+        <w:t>favoritar</w:t>
+      </w:r>
+      <w:proofErr w:type="spellEnd"/>
+      <w:r>
+        <w:rPr>
+          <w:color w:val="00B0F0"/>
+          <w:lang w:val="pt-BR"/>
+        </w:rPr>
+        <w:t>’ produtos</w:t>
       </w:r>
       <w:r>
         <w:rPr>
@@ -717,22 +824,70 @@
           <w:color w:val="00B0F0"/>
           <w:lang w:val="pt-BR"/>
         </w:rPr>
-        <w:t>*Fazer ícones de favoritos e carrinho mudar quando algum item for adicionado (preciso renderizar a página para isso ao se adicionar ou remover. Pensei em fazer isso tentando escutar o localStorage, já que não tenho acesso aos valores alterados a partir de layout, mas vou tentar utilizar o redux. Boa oportunidade para praticar)</w:t>
-      </w:r>
-    </w:p>
-    <w:p>
-      <w:pPr>
-        <w:rPr>
-          <w:color w:val="00B0F0"/>
-          <w:lang w:val="pt-BR"/>
-        </w:rPr>
-      </w:pPr>
-      <w:r>
-        <w:rPr>
-          <w:color w:val="00B0F0"/>
-          <w:lang w:val="pt-BR"/>
-        </w:rPr>
-        <w:t>*Criar ranger slider para filtrar preços no filtro</w:t>
+        <w:t xml:space="preserve">*Fazer ícones de favoritos e carrinho mudar quando algum item for adicionado (preciso renderizar a página para isso ao se adicionar ou remover. Pensei em fazer isso tentando escutar o </w:t>
+      </w:r>
+      <w:proofErr w:type="spellStart"/>
+      <w:r>
+        <w:rPr>
+          <w:color w:val="00B0F0"/>
+          <w:lang w:val="pt-BR"/>
+        </w:rPr>
+        <w:t>localStorage</w:t>
+      </w:r>
+      <w:proofErr w:type="spellEnd"/>
+      <w:r>
+        <w:rPr>
+          <w:color w:val="00B0F0"/>
+          <w:lang w:val="pt-BR"/>
+        </w:rPr>
+        <w:t xml:space="preserve">, já que não tenho acesso aos valores alterados a partir de layout, mas vou tentar utilizar o </w:t>
+      </w:r>
+      <w:proofErr w:type="spellStart"/>
+      <w:r>
+        <w:rPr>
+          <w:color w:val="00B0F0"/>
+          <w:lang w:val="pt-BR"/>
+        </w:rPr>
+        <w:t>redux</w:t>
+      </w:r>
+      <w:proofErr w:type="spellEnd"/>
+      <w:r>
+        <w:rPr>
+          <w:color w:val="00B0F0"/>
+          <w:lang w:val="pt-BR"/>
+        </w:rPr>
+        <w:t>. Boa oportunidade para praticar)</w:t>
+      </w:r>
+    </w:p>
+    <w:p>
+      <w:pPr>
+        <w:rPr>
+          <w:color w:val="00B0F0"/>
+          <w:lang w:val="pt-BR"/>
+        </w:rPr>
+      </w:pPr>
+      <w:r>
+        <w:rPr>
+          <w:color w:val="00B0F0"/>
+          <w:lang w:val="pt-BR"/>
+        </w:rPr>
+        <w:t xml:space="preserve">*Criar ranger </w:t>
+      </w:r>
+      <w:proofErr w:type="spellStart"/>
+      <w:r>
+        <w:rPr>
+          <w:color w:val="00B0F0"/>
+          <w:lang w:val="pt-BR"/>
+        </w:rPr>
+        <w:t>slider</w:t>
+      </w:r>
+      <w:proofErr w:type="spellEnd"/>
+      <w:r>
+        <w:rPr>
+          <w:color w:val="00B0F0"/>
+          <w:lang w:val="pt-BR"/>
+        </w:rPr>
+        <w:t xml:space="preserve"> para filtrar preços no filtro</w:t>
       </w:r>
     </w:p>
     <w:p>
@@ -754,7 +909,23 @@
           <w:color w:val="00B0F0"/>
           <w:lang w:val="pt-BR"/>
         </w:rPr>
-        <w:t>Criar as funcionalidades do componente ‘filter’</w:t>
+        <w:t>Criar as funcionalidades do componente ‘</w:t>
+      </w:r>
+      <w:proofErr w:type="spellStart"/>
+      <w:r>
+        <w:rPr>
+          <w:color w:val="00B0F0"/>
+          <w:lang w:val="pt-BR"/>
+        </w:rPr>
+        <w:t>filter</w:t>
+      </w:r>
+      <w:proofErr w:type="spellEnd"/>
+      <w:r>
+        <w:rPr>
+          <w:color w:val="00B0F0"/>
+          <w:lang w:val="pt-BR"/>
+        </w:rPr>
+        <w:t>’</w:t>
       </w:r>
       <w:r>
         <w:rPr>
@@ -782,8 +953,17 @@
           <w:color w:val="00B0F0"/>
           <w:lang w:val="pt-BR"/>
         </w:rPr>
-        <w:t>*Criar as funcionalidades do componente ‘Cart</w:t>
-      </w:r>
+        <w:t>*Criar as funcionalidades do componente ‘</w:t>
+      </w:r>
+      <w:proofErr w:type="spellStart"/>
+      <w:r>
+        <w:rPr>
+          <w:color w:val="00B0F0"/>
+          <w:lang w:val="pt-BR"/>
+        </w:rPr>
+        <w:t>Cart</w:t>
+      </w:r>
+      <w:proofErr w:type="spellEnd"/>
       <w:r>
         <w:rPr>
           <w:color w:val="00B0F0"/>
@@ -838,7 +1018,23 @@
           <w:lang w:val="pt-BR"/>
         </w:rPr>
         <w:lastRenderedPageBreak/>
-        <w:t>*Criar backend para favoritos</w:t>
+        <w:t xml:space="preserve">*Criar </w:t>
+      </w:r>
+      <w:proofErr w:type="spellStart"/>
+      <w:r>
+        <w:rPr>
+          <w:color w:val="7030A0"/>
+          <w:lang w:val="pt-BR"/>
+        </w:rPr>
+        <w:t>backend</w:t>
+      </w:r>
+      <w:proofErr w:type="spellEnd"/>
+      <w:r>
+        <w:rPr>
+          <w:color w:val="7030A0"/>
+          <w:lang w:val="pt-BR"/>
+        </w:rPr>
+        <w:t xml:space="preserve"> para favoritos</w:t>
       </w:r>
       <w:r>
         <w:rPr>
@@ -858,7 +1054,49 @@
         <w:rPr>
           <w:lang w:val="pt-BR"/>
         </w:rPr>
-        <w:t>*Configurar botões de sign up e login para aparecerem somente quando o user não estiver logado e os demais botões somente quando estiver</w:t>
+        <w:t xml:space="preserve">*Configurar botões de </w:t>
+      </w:r>
+      <w:proofErr w:type="spellStart"/>
+      <w:r>
+        <w:rPr>
+          <w:lang w:val="pt-BR"/>
+        </w:rPr>
+        <w:t>sign</w:t>
+      </w:r>
+      <w:proofErr w:type="spellEnd"/>
+      <w:r>
+        <w:rPr>
+          <w:lang w:val="pt-BR"/>
+        </w:rPr>
+        <w:t xml:space="preserve"> </w:t>
+      </w:r>
+      <w:proofErr w:type="spellStart"/>
+      <w:r>
+        <w:rPr>
+          <w:lang w:val="pt-BR"/>
+        </w:rPr>
+        <w:t>up</w:t>
+      </w:r>
+      <w:proofErr w:type="spellEnd"/>
+      <w:r>
+        <w:rPr>
+          <w:lang w:val="pt-BR"/>
+        </w:rPr>
+        <w:t xml:space="preserve"> e login para aparecerem somente quando o </w:t>
+      </w:r>
+      <w:proofErr w:type="spellStart"/>
+      <w:r>
+        <w:rPr>
+          <w:lang w:val="pt-BR"/>
+        </w:rPr>
+        <w:t>user</w:t>
+      </w:r>
+      <w:proofErr w:type="spellEnd"/>
+      <w:r>
+        <w:rPr>
+          <w:lang w:val="pt-BR"/>
+        </w:rPr>
+        <w:t xml:space="preserve"> não estiver logado e os demais botões somente quando estiver</w:t>
       </w:r>
       <w:r>
         <w:rPr>
@@ -879,7 +1117,23 @@
           <w:color w:val="7030A0"/>
           <w:lang w:val="pt-BR"/>
         </w:rPr>
-        <w:t>*Criar possibilidade para realizar cadastro e login com gmail e redes sociais (oportunidade para aprender como fazer isso)</w:t>
+        <w:t xml:space="preserve">*Criar possibilidade para realizar cadastro e login com </w:t>
+      </w:r>
+      <w:proofErr w:type="spellStart"/>
+      <w:r>
+        <w:rPr>
+          <w:color w:val="7030A0"/>
+          <w:lang w:val="pt-BR"/>
+        </w:rPr>
+        <w:t>gmail</w:t>
+      </w:r>
+      <w:proofErr w:type="spellEnd"/>
+      <w:r>
+        <w:rPr>
+          <w:color w:val="7030A0"/>
+          <w:lang w:val="pt-BR"/>
+        </w:rPr>
+        <w:t xml:space="preserve"> e redes sociais (oportunidade para aprender como fazer isso)</w:t>
       </w:r>
       <w:r>
         <w:rPr>
@@ -984,7 +1238,23 @@
           <w:color w:val="00B0F0"/>
           <w:lang w:val="pt-BR"/>
         </w:rPr>
-        <w:t>*Transformar slider de preço em componente separado</w:t>
+        <w:t xml:space="preserve">*Transformar </w:t>
+      </w:r>
+      <w:proofErr w:type="spellStart"/>
+      <w:r>
+        <w:rPr>
+          <w:color w:val="00B0F0"/>
+          <w:lang w:val="pt-BR"/>
+        </w:rPr>
+        <w:t>slider</w:t>
+      </w:r>
+      <w:proofErr w:type="spellEnd"/>
+      <w:r>
+        <w:rPr>
+          <w:color w:val="00B0F0"/>
+          <w:lang w:val="pt-BR"/>
+        </w:rPr>
+        <w:t xml:space="preserve"> de preço em componente separado</w:t>
       </w:r>
     </w:p>
     <w:p>
@@ -1077,84 +1347,214 @@
           <w:color w:val="7030A0"/>
           <w:lang w:val="pt-BR"/>
         </w:rPr>
-        <w:t>em ‘productsCard’</w:t>
-      </w:r>
-      <w:r>
-        <w:rPr>
-          <w:color w:val="7030A0"/>
-          <w:lang w:val="pt-BR"/>
-        </w:rPr>
-        <w:t>, ainda que o máximo a ser exibido na barra abaixo do slider seja 3. Nesse caso as imagens não ficarão fixas, mas serão geradas por um loop.</w:t>
-      </w:r>
-    </w:p>
-    <w:p>
-      <w:pPr>
-        <w:rPr>
-          <w:lang w:val="pt-BR"/>
-        </w:rPr>
-      </w:pPr>
-      <w:r>
-        <w:rPr>
-          <w:lang w:val="pt-BR"/>
-        </w:rPr>
-        <w:t>*Inserir alert de inserção de produto na sacola e talvez de favoritos tbm</w:t>
-      </w:r>
-    </w:p>
-    <w:p>
-      <w:pPr>
-        <w:rPr>
-          <w:lang w:val="pt-BR"/>
-        </w:rPr>
-      </w:pPr>
-      <w:r>
-        <w:rPr>
-          <w:lang w:val="pt-BR"/>
-        </w:rPr>
-        <w:t>*Tentar trabalhar com id ao invés de classes no price slider em thumbs</w:t>
-      </w:r>
-    </w:p>
-    <w:p>
-      <w:pPr>
-        <w:rPr>
-          <w:color w:val="7030A0"/>
-          <w:lang w:val="pt-BR"/>
-        </w:rPr>
-      </w:pPr>
-      <w:r>
-        <w:rPr>
-          <w:color w:val="7030A0"/>
-          <w:lang w:val="pt-BR"/>
-        </w:rPr>
-        <w:t>*Substituir valores por URL (esqueci o nome) por redux</w:t>
-      </w:r>
-    </w:p>
-    <w:p>
-      <w:pPr>
-        <w:rPr>
-          <w:color w:val="7030A0"/>
-          <w:lang w:val="pt-BR"/>
-        </w:rPr>
-      </w:pPr>
-      <w:r>
-        <w:rPr>
-          <w:color w:val="7030A0"/>
-          <w:lang w:val="pt-BR"/>
-        </w:rPr>
-        <w:t>*Transformar ‘tag’</w:t>
-      </w:r>
-      <w:r>
-        <w:rPr>
-          <w:color w:val="7030A0"/>
-          <w:lang w:val="pt-BR"/>
-        </w:rPr>
-        <w:t xml:space="preserve"> e ‘offer</w:t>
-      </w:r>
-      <w:r>
-        <w:rPr>
-          <w:color w:val="7030A0"/>
-          <w:lang w:val="pt-BR"/>
-        </w:rPr>
-        <w:t xml:space="preserve"> em array</w:t>
+        <w:t>em ‘</w:t>
+      </w:r>
+      <w:proofErr w:type="spellStart"/>
+      <w:r>
+        <w:rPr>
+          <w:color w:val="7030A0"/>
+          <w:lang w:val="pt-BR"/>
+        </w:rPr>
+        <w:t>productsCard</w:t>
+      </w:r>
+      <w:proofErr w:type="spellEnd"/>
+      <w:r>
+        <w:rPr>
+          <w:color w:val="7030A0"/>
+          <w:lang w:val="pt-BR"/>
+        </w:rPr>
+        <w:t>’</w:t>
+      </w:r>
+      <w:r>
+        <w:rPr>
+          <w:color w:val="7030A0"/>
+          <w:lang w:val="pt-BR"/>
+        </w:rPr>
+        <w:t xml:space="preserve">, ainda que o máximo a ser exibido na barra abaixo do </w:t>
+      </w:r>
+      <w:proofErr w:type="spellStart"/>
+      <w:r>
+        <w:rPr>
+          <w:color w:val="7030A0"/>
+          <w:lang w:val="pt-BR"/>
+        </w:rPr>
+        <w:t>slider</w:t>
+      </w:r>
+      <w:proofErr w:type="spellEnd"/>
+      <w:r>
+        <w:rPr>
+          <w:color w:val="7030A0"/>
+          <w:lang w:val="pt-BR"/>
+        </w:rPr>
+        <w:t xml:space="preserve"> seja 3. Nesse caso as imagens não ficarão fixas, mas serão geradas por um loop.</w:t>
+      </w:r>
+    </w:p>
+    <w:p>
+      <w:pPr>
+        <w:rPr>
+          <w:lang w:val="pt-BR"/>
+        </w:rPr>
+      </w:pPr>
+      <w:r>
+        <w:rPr>
+          <w:lang w:val="pt-BR"/>
+        </w:rPr>
+        <w:t xml:space="preserve">*Inserir </w:t>
+      </w:r>
+      <w:proofErr w:type="spellStart"/>
+      <w:r>
+        <w:rPr>
+          <w:lang w:val="pt-BR"/>
+        </w:rPr>
+        <w:t>alert</w:t>
+      </w:r>
+      <w:proofErr w:type="spellEnd"/>
+      <w:r>
+        <w:rPr>
+          <w:lang w:val="pt-BR"/>
+        </w:rPr>
+        <w:t xml:space="preserve"> de inserção de produto na sacola e talvez de favoritos </w:t>
+      </w:r>
+      <w:proofErr w:type="spellStart"/>
+      <w:r>
+        <w:rPr>
+          <w:lang w:val="pt-BR"/>
+        </w:rPr>
+        <w:t>tbm</w:t>
+      </w:r>
+      <w:proofErr w:type="spellEnd"/>
+    </w:p>
+    <w:p>
+      <w:pPr>
+        <w:rPr>
+          <w:color w:val="00B0F0"/>
+          <w:lang w:val="pt-BR"/>
+        </w:rPr>
+      </w:pPr>
+      <w:r>
+        <w:rPr>
+          <w:color w:val="00B0F0"/>
+          <w:lang w:val="pt-BR"/>
+        </w:rPr>
+        <w:t xml:space="preserve">*Tentar trabalhar com id ao invés de classes no </w:t>
+      </w:r>
+      <w:proofErr w:type="spellStart"/>
+      <w:r>
+        <w:rPr>
+          <w:color w:val="00B0F0"/>
+          <w:lang w:val="pt-BR"/>
+        </w:rPr>
+        <w:t>price</w:t>
+      </w:r>
+      <w:proofErr w:type="spellEnd"/>
+      <w:r>
+        <w:rPr>
+          <w:color w:val="00B0F0"/>
+          <w:lang w:val="pt-BR"/>
+        </w:rPr>
+        <w:t xml:space="preserve"> </w:t>
+      </w:r>
+      <w:proofErr w:type="spellStart"/>
+      <w:r>
+        <w:rPr>
+          <w:color w:val="00B0F0"/>
+          <w:lang w:val="pt-BR"/>
+        </w:rPr>
+        <w:t>slider</w:t>
+      </w:r>
+      <w:proofErr w:type="spellEnd"/>
+      <w:r>
+        <w:rPr>
+          <w:color w:val="00B0F0"/>
+          <w:lang w:val="pt-BR"/>
+        </w:rPr>
+        <w:t xml:space="preserve"> em thumbs</w:t>
+      </w:r>
+    </w:p>
+    <w:p>
+      <w:pPr>
+        <w:rPr>
+          <w:color w:val="7030A0"/>
+          <w:lang w:val="pt-BR"/>
+        </w:rPr>
+      </w:pPr>
+      <w:r>
+        <w:rPr>
+          <w:color w:val="7030A0"/>
+          <w:lang w:val="pt-BR"/>
+        </w:rPr>
+        <w:t xml:space="preserve">*Substituir valores por URL (esqueci o nome) por </w:t>
+      </w:r>
+      <w:proofErr w:type="spellStart"/>
+      <w:r>
+        <w:rPr>
+          <w:color w:val="7030A0"/>
+          <w:lang w:val="pt-BR"/>
+        </w:rPr>
+        <w:t>redux</w:t>
+      </w:r>
+      <w:proofErr w:type="spellEnd"/>
+    </w:p>
+    <w:p>
+      <w:pPr>
+        <w:rPr>
+          <w:color w:val="7030A0"/>
+          <w:lang w:val="pt-BR"/>
+        </w:rPr>
+      </w:pPr>
+      <w:r>
+        <w:rPr>
+          <w:color w:val="7030A0"/>
+          <w:lang w:val="pt-BR"/>
+        </w:rPr>
+        <w:t>*Transformar ‘</w:t>
+      </w:r>
+      <w:proofErr w:type="spellStart"/>
+      <w:r>
+        <w:rPr>
+          <w:color w:val="7030A0"/>
+          <w:lang w:val="pt-BR"/>
+        </w:rPr>
+        <w:t>tag</w:t>
+      </w:r>
+      <w:proofErr w:type="spellEnd"/>
+      <w:r>
+        <w:rPr>
+          <w:color w:val="7030A0"/>
+          <w:lang w:val="pt-BR"/>
+        </w:rPr>
+        <w:t>’</w:t>
+      </w:r>
+      <w:r>
+        <w:rPr>
+          <w:color w:val="7030A0"/>
+          <w:lang w:val="pt-BR"/>
+        </w:rPr>
+        <w:t xml:space="preserve"> e ‘</w:t>
+      </w:r>
+      <w:proofErr w:type="spellStart"/>
+      <w:r>
+        <w:rPr>
+          <w:color w:val="7030A0"/>
+          <w:lang w:val="pt-BR"/>
+        </w:rPr>
+        <w:t>offer</w:t>
+      </w:r>
+      <w:proofErr w:type="spellEnd"/>
+      <w:r>
+        <w:rPr>
+          <w:color w:val="7030A0"/>
+          <w:lang w:val="pt-BR"/>
+        </w:rPr>
+        <w:t xml:space="preserve"> em </w:t>
+      </w:r>
+      <w:proofErr w:type="spellStart"/>
+      <w:r>
+        <w:rPr>
+          <w:color w:val="7030A0"/>
+          <w:lang w:val="pt-BR"/>
+        </w:rPr>
+        <w:t>array</w:t>
       </w:r>
       <w:r>
         <w:rPr>
@@ -1163,56 +1563,123 @@
         </w:rPr>
         <w:t>s</w:t>
       </w:r>
-      <w:r>
-        <w:rPr>
-          <w:color w:val="7030A0"/>
-          <w:lang w:val="pt-BR"/>
-        </w:rPr>
-        <w:t>, para que seja possível haver mais de uma tag</w:t>
-      </w:r>
-      <w:r>
-        <w:rPr>
-          <w:color w:val="7030A0"/>
-          <w:lang w:val="pt-BR"/>
-        </w:rPr>
-        <w:t xml:space="preserve"> e mais de uma offer no mesmo produto</w:t>
-      </w:r>
-    </w:p>
-    <w:p>
-      <w:pPr>
-        <w:rPr>
-          <w:color w:val="00B0F0"/>
-          <w:lang w:val="pt-BR"/>
-        </w:rPr>
-      </w:pPr>
-      <w:r>
-        <w:rPr>
-          <w:color w:val="00B0F0"/>
-          <w:lang w:val="pt-BR"/>
-        </w:rPr>
-        <w:t>*Melhorar slider do filtro de preços, tanto esteticamente quanto funcionalmente.</w:t>
-      </w:r>
-    </w:p>
-    <w:p>
-      <w:pPr>
-        <w:rPr>
-          <w:color w:val="7030A0"/>
-          <w:lang w:val="pt-BR"/>
-        </w:rPr>
-      </w:pPr>
-      <w:r>
-        <w:rPr>
-          <w:color w:val="7030A0"/>
-          <w:lang w:val="pt-BR"/>
-        </w:rPr>
-        <w:t xml:space="preserve">*Entender o porquê do filtro estar ultrapassando os limites da </w:t>
-      </w:r>
-      <w:r>
-        <w:rPr>
-          <w:color w:val="7030A0"/>
-          <w:lang w:val="pt-BR"/>
-        </w:rPr>
-        <w:t>div container e o porquê da galeria de produtos não estar alinhada com o cabeçalho de navegação.</w:t>
+      <w:proofErr w:type="spellEnd"/>
+      <w:r>
+        <w:rPr>
+          <w:color w:val="7030A0"/>
+          <w:lang w:val="pt-BR"/>
+        </w:rPr>
+        <w:t xml:space="preserve">, para que seja possível haver mais de uma </w:t>
+      </w:r>
+      <w:proofErr w:type="spellStart"/>
+      <w:r>
+        <w:rPr>
+          <w:color w:val="7030A0"/>
+          <w:lang w:val="pt-BR"/>
+        </w:rPr>
+        <w:t>tag</w:t>
+      </w:r>
+      <w:proofErr w:type="spellEnd"/>
+      <w:r>
+        <w:rPr>
+          <w:color w:val="7030A0"/>
+          <w:lang w:val="pt-BR"/>
+        </w:rPr>
+        <w:t xml:space="preserve"> e mais de uma </w:t>
+      </w:r>
+      <w:proofErr w:type="spellStart"/>
+      <w:r>
+        <w:rPr>
+          <w:color w:val="7030A0"/>
+          <w:lang w:val="pt-BR"/>
+        </w:rPr>
+        <w:t>offer</w:t>
+      </w:r>
+      <w:proofErr w:type="spellEnd"/>
+      <w:r>
+        <w:rPr>
+          <w:color w:val="7030A0"/>
+          <w:lang w:val="pt-BR"/>
+        </w:rPr>
+        <w:t xml:space="preserve"> no mesmo produto</w:t>
+      </w:r>
+    </w:p>
+    <w:p>
+      <w:pPr>
+        <w:rPr>
+          <w:color w:val="00B0F0"/>
+          <w:lang w:val="pt-BR"/>
+        </w:rPr>
+      </w:pPr>
+      <w:r>
+        <w:rPr>
+          <w:color w:val="00B0F0"/>
+          <w:lang w:val="pt-BR"/>
+        </w:rPr>
+        <w:t xml:space="preserve">*Melhorar </w:t>
+      </w:r>
+      <w:proofErr w:type="spellStart"/>
+      <w:r>
+        <w:rPr>
+          <w:color w:val="00B0F0"/>
+          <w:lang w:val="pt-BR"/>
+        </w:rPr>
+        <w:t>slider</w:t>
+      </w:r>
+      <w:proofErr w:type="spellEnd"/>
+      <w:r>
+        <w:rPr>
+          <w:color w:val="00B0F0"/>
+          <w:lang w:val="pt-BR"/>
+        </w:rPr>
+        <w:t xml:space="preserve"> do filtro de preços, tanto esteticamente quanto funcionalmente.</w:t>
+      </w:r>
+    </w:p>
+    <w:p>
+      <w:pPr>
+        <w:rPr>
+          <w:color w:val="7030A0"/>
+          <w:lang w:val="pt-BR"/>
+        </w:rPr>
+      </w:pPr>
+      <w:r>
+        <w:rPr>
+          <w:color w:val="7030A0"/>
+          <w:lang w:val="pt-BR"/>
+        </w:rPr>
+        <w:t xml:space="preserve">*Entender o porquê </w:t>
+      </w:r>
+      <w:proofErr w:type="gramStart"/>
+      <w:r>
+        <w:rPr>
+          <w:color w:val="7030A0"/>
+          <w:lang w:val="pt-BR"/>
+        </w:rPr>
+        <w:t>do</w:t>
+      </w:r>
+      <w:proofErr w:type="gramEnd"/>
+      <w:r>
+        <w:rPr>
+          <w:color w:val="7030A0"/>
+          <w:lang w:val="pt-BR"/>
+        </w:rPr>
+        <w:t xml:space="preserve"> filtro estar ultrapassando os limites da </w:t>
+      </w:r>
+      <w:proofErr w:type="spellStart"/>
+      <w:r>
+        <w:rPr>
+          <w:color w:val="7030A0"/>
+          <w:lang w:val="pt-BR"/>
+        </w:rPr>
+        <w:t>div</w:t>
+      </w:r>
+      <w:proofErr w:type="spellEnd"/>
+      <w:r>
+        <w:rPr>
+          <w:color w:val="7030A0"/>
+          <w:lang w:val="pt-BR"/>
+        </w:rPr>
+        <w:t xml:space="preserve"> container e o porquê da galeria de produtos não estar alinhada com o cabeçalho de navegação.</w:t>
       </w:r>
     </w:p>
     <w:p>
@@ -1242,7 +1709,39 @@
           <w:color w:val="00B0F0"/>
           <w:lang w:val="pt-BR"/>
         </w:rPr>
-        <w:t>*Inserir título na página de compra por ambiente, a que o usuário é direcionado ao clicar em ‘shop by room’</w:t>
+        <w:t xml:space="preserve">*Inserir título na página de compra por ambiente, a que o usuário é direcionado ao clicar em ‘shop </w:t>
+      </w:r>
+      <w:proofErr w:type="spellStart"/>
+      <w:r>
+        <w:rPr>
+          <w:color w:val="00B0F0"/>
+          <w:lang w:val="pt-BR"/>
+        </w:rPr>
+        <w:t>by</w:t>
+      </w:r>
+      <w:proofErr w:type="spellEnd"/>
+      <w:r>
+        <w:rPr>
+          <w:color w:val="00B0F0"/>
+          <w:lang w:val="pt-BR"/>
+        </w:rPr>
+        <w:t xml:space="preserve"> </w:t>
+      </w:r>
+      <w:proofErr w:type="spellStart"/>
+      <w:r>
+        <w:rPr>
+          <w:color w:val="00B0F0"/>
+          <w:lang w:val="pt-BR"/>
+        </w:rPr>
+        <w:t>room</w:t>
+      </w:r>
+      <w:proofErr w:type="spellEnd"/>
+      <w:r>
+        <w:rPr>
+          <w:color w:val="00B0F0"/>
+          <w:lang w:val="pt-BR"/>
+        </w:rPr>
+        <w:t>’</w:t>
       </w:r>
     </w:p>
     <w:p>
@@ -1286,8 +1785,17 @@
           <w:lang w:val="pt-BR"/>
         </w:rPr>
         <w:lastRenderedPageBreak/>
-        <w:t>*Fazer com que a busca possa ser realizada com o enter</w:t>
-      </w:r>
+        <w:t xml:space="preserve">*Fazer com que a busca possa ser realizada com o </w:t>
+      </w:r>
+      <w:proofErr w:type="spellStart"/>
+      <w:r>
+        <w:rPr>
+          <w:color w:val="00B0F0"/>
+          <w:lang w:val="pt-BR"/>
+        </w:rPr>
+        <w:t>enter</w:t>
+      </w:r>
+      <w:proofErr w:type="spellEnd"/>
     </w:p>
     <w:p>
       <w:pPr>
@@ -1359,22 +1867,86 @@
           <w:color w:val="7030A0"/>
           <w:lang w:val="pt-BR"/>
         </w:rPr>
-        <w:t>*Talvez automatizar o slider de ‘productCard’</w:t>
-      </w:r>
-    </w:p>
-    <w:p>
-      <w:pPr>
-        <w:rPr>
-          <w:color w:val="7030A0"/>
-          <w:lang w:val="pt-BR"/>
-        </w:rPr>
-      </w:pPr>
-      <w:r>
-        <w:rPr>
-          <w:color w:val="7030A0"/>
-          <w:lang w:val="pt-BR"/>
-        </w:rPr>
-        <w:t>*Talvez encontrar uma maneira do slider de ‘bestDeal’ girar 360º para que não sobre espaço no fim.</w:t>
+        <w:t xml:space="preserve">*Talvez automatizar o </w:t>
+      </w:r>
+      <w:proofErr w:type="spellStart"/>
+      <w:r>
+        <w:rPr>
+          <w:color w:val="7030A0"/>
+          <w:lang w:val="pt-BR"/>
+        </w:rPr>
+        <w:t>slider</w:t>
+      </w:r>
+      <w:proofErr w:type="spellEnd"/>
+      <w:r>
+        <w:rPr>
+          <w:color w:val="7030A0"/>
+          <w:lang w:val="pt-BR"/>
+        </w:rPr>
+        <w:t xml:space="preserve"> de ‘</w:t>
+      </w:r>
+      <w:proofErr w:type="spellStart"/>
+      <w:r>
+        <w:rPr>
+          <w:color w:val="7030A0"/>
+          <w:lang w:val="pt-BR"/>
+        </w:rPr>
+        <w:t>productCard</w:t>
+      </w:r>
+      <w:proofErr w:type="spellEnd"/>
+      <w:r>
+        <w:rPr>
+          <w:color w:val="7030A0"/>
+          <w:lang w:val="pt-BR"/>
+        </w:rPr>
+        <w:t>’</w:t>
+      </w:r>
+    </w:p>
+    <w:p>
+      <w:pPr>
+        <w:rPr>
+          <w:color w:val="7030A0"/>
+          <w:lang w:val="pt-BR"/>
+        </w:rPr>
+      </w:pPr>
+      <w:r>
+        <w:rPr>
+          <w:color w:val="7030A0"/>
+          <w:lang w:val="pt-BR"/>
+        </w:rPr>
+        <w:t xml:space="preserve">*Talvez encontrar uma maneira do </w:t>
+      </w:r>
+      <w:proofErr w:type="spellStart"/>
+      <w:r>
+        <w:rPr>
+          <w:color w:val="7030A0"/>
+          <w:lang w:val="pt-BR"/>
+        </w:rPr>
+        <w:t>slider</w:t>
+      </w:r>
+      <w:proofErr w:type="spellEnd"/>
+      <w:r>
+        <w:rPr>
+          <w:color w:val="7030A0"/>
+          <w:lang w:val="pt-BR"/>
+        </w:rPr>
+        <w:t xml:space="preserve"> de ‘</w:t>
+      </w:r>
+      <w:proofErr w:type="spellStart"/>
+      <w:r>
+        <w:rPr>
+          <w:color w:val="7030A0"/>
+          <w:lang w:val="pt-BR"/>
+        </w:rPr>
+        <w:t>bestDeal</w:t>
+      </w:r>
+      <w:proofErr w:type="spellEnd"/>
+      <w:r>
+        <w:rPr>
+          <w:color w:val="7030A0"/>
+          <w:lang w:val="pt-BR"/>
+        </w:rPr>
+        <w:t>’ girar 360º para que não sobre espaço no fim.</w:t>
       </w:r>
     </w:p>
     <w:p>
@@ -1414,7 +1986,39 @@
           <w:color w:val="7030A0"/>
           <w:lang w:val="pt-BR"/>
         </w:rPr>
-        <w:t>*Talvez criar animação de transição para ‘show more’ e ‘show less’ em ‘products’</w:t>
+        <w:t xml:space="preserve">*Talvez criar animação de transição para ‘show more’ e ‘show </w:t>
+      </w:r>
+      <w:proofErr w:type="spellStart"/>
+      <w:r>
+        <w:rPr>
+          <w:color w:val="7030A0"/>
+          <w:lang w:val="pt-BR"/>
+        </w:rPr>
+        <w:t>less</w:t>
+      </w:r>
+      <w:proofErr w:type="spellEnd"/>
+      <w:r>
+        <w:rPr>
+          <w:color w:val="7030A0"/>
+          <w:lang w:val="pt-BR"/>
+        </w:rPr>
+        <w:t>’ em ‘</w:t>
+      </w:r>
+      <w:proofErr w:type="spellStart"/>
+      <w:r>
+        <w:rPr>
+          <w:color w:val="7030A0"/>
+          <w:lang w:val="pt-BR"/>
+        </w:rPr>
+        <w:t>products</w:t>
+      </w:r>
+      <w:proofErr w:type="spellEnd"/>
+      <w:r>
+        <w:rPr>
+          <w:color w:val="7030A0"/>
+          <w:lang w:val="pt-BR"/>
+        </w:rPr>
+        <w:t>’</w:t>
       </w:r>
     </w:p>
     <w:p>
@@ -1495,7 +2099,23 @@
           <w:color w:val="000000" w:themeColor="text1"/>
           <w:lang w:val="pt-BR"/>
         </w:rPr>
-        <w:t>*Botão de exit do modal ‘torto’</w:t>
+        <w:t xml:space="preserve">*Botão de </w:t>
+      </w:r>
+      <w:proofErr w:type="spellStart"/>
+      <w:r>
+        <w:rPr>
+          <w:color w:val="000000" w:themeColor="text1"/>
+          <w:lang w:val="pt-BR"/>
+        </w:rPr>
+        <w:t>exit</w:t>
+      </w:r>
+      <w:proofErr w:type="spellEnd"/>
+      <w:r>
+        <w:rPr>
+          <w:color w:val="000000" w:themeColor="text1"/>
+          <w:lang w:val="pt-BR"/>
+        </w:rPr>
+        <w:t xml:space="preserve"> do modal ‘torto’</w:t>
       </w:r>
     </w:p>
     <w:p>
@@ -1570,22 +2190,86 @@
           <w:color w:val="00B0F0"/>
           <w:lang w:val="pt-BR"/>
         </w:rPr>
-        <w:t>*Ícone Carrinho não é atualizado no modal sem reload ou na página de produtos quando a ação é realizada no modal. O item é salvo, mas só é renderizado com o reload da página.</w:t>
-      </w:r>
-    </w:p>
-    <w:p>
-      <w:pPr>
-        <w:rPr>
-          <w:color w:val="00B0F0"/>
-          <w:lang w:val="pt-BR"/>
-        </w:rPr>
-      </w:pPr>
-      <w:r>
-        <w:rPr>
-          <w:color w:val="00B0F0"/>
-          <w:lang w:val="pt-BR"/>
-        </w:rPr>
-        <w:t xml:space="preserve">*Favorito não é atualizado no modal sem reload ou na página de produtos quando a ação é realizada no modal. O favorito é salvo, mas só é renderizado com o reload da </w:t>
+        <w:t xml:space="preserve">*Ícone Carrinho não é atualizado no modal sem </w:t>
+      </w:r>
+      <w:proofErr w:type="spellStart"/>
+      <w:r>
+        <w:rPr>
+          <w:color w:val="00B0F0"/>
+          <w:lang w:val="pt-BR"/>
+        </w:rPr>
+        <w:t>reload</w:t>
+      </w:r>
+      <w:proofErr w:type="spellEnd"/>
+      <w:r>
+        <w:rPr>
+          <w:color w:val="00B0F0"/>
+          <w:lang w:val="pt-BR"/>
+        </w:rPr>
+        <w:t xml:space="preserve"> ou na página de produtos quando a ação é realizada no modal. O item é salvo, mas só é renderizado com o </w:t>
+      </w:r>
+      <w:proofErr w:type="spellStart"/>
+      <w:r>
+        <w:rPr>
+          <w:color w:val="00B0F0"/>
+          <w:lang w:val="pt-BR"/>
+        </w:rPr>
+        <w:t>reload</w:t>
+      </w:r>
+      <w:proofErr w:type="spellEnd"/>
+      <w:r>
+        <w:rPr>
+          <w:color w:val="00B0F0"/>
+          <w:lang w:val="pt-BR"/>
+        </w:rPr>
+        <w:t xml:space="preserve"> da página.</w:t>
+      </w:r>
+    </w:p>
+    <w:p>
+      <w:pPr>
+        <w:rPr>
+          <w:color w:val="00B0F0"/>
+          <w:lang w:val="pt-BR"/>
+        </w:rPr>
+      </w:pPr>
+      <w:r>
+        <w:rPr>
+          <w:color w:val="00B0F0"/>
+          <w:lang w:val="pt-BR"/>
+        </w:rPr>
+        <w:t xml:space="preserve">*Favorito não é atualizado no modal sem </w:t>
+      </w:r>
+      <w:proofErr w:type="spellStart"/>
+      <w:r>
+        <w:rPr>
+          <w:color w:val="00B0F0"/>
+          <w:lang w:val="pt-BR"/>
+        </w:rPr>
+        <w:t>reload</w:t>
+      </w:r>
+      <w:proofErr w:type="spellEnd"/>
+      <w:r>
+        <w:rPr>
+          <w:color w:val="00B0F0"/>
+          <w:lang w:val="pt-BR"/>
+        </w:rPr>
+        <w:t xml:space="preserve"> ou na página de produtos quando a ação é realizada no modal. O favorito é salvo, mas só é renderizado com o </w:t>
+      </w:r>
+      <w:proofErr w:type="spellStart"/>
+      <w:r>
+        <w:rPr>
+          <w:color w:val="00B0F0"/>
+          <w:lang w:val="pt-BR"/>
+        </w:rPr>
+        <w:t>reload</w:t>
+      </w:r>
+      <w:proofErr w:type="spellEnd"/>
+      <w:r>
+        <w:rPr>
+          <w:color w:val="00B0F0"/>
+          <w:lang w:val="pt-BR"/>
+        </w:rPr>
+        <w:t xml:space="preserve"> da </w:t>
       </w:r>
       <w:r>
         <w:rPr>
@@ -1614,22 +2298,54 @@
           <w:color w:val="00B0F0"/>
           <w:lang w:val="pt-BR"/>
         </w:rPr>
-        <w:t>*carrinho não atualizando quanto se altera o localstorage sem a necessidade de atualizar a página</w:t>
-      </w:r>
-    </w:p>
-    <w:p>
-      <w:pPr>
-        <w:rPr>
-          <w:color w:val="00B0F0"/>
-          <w:lang w:val="pt-BR"/>
-        </w:rPr>
-      </w:pPr>
-      <w:r>
-        <w:rPr>
-          <w:color w:val="00B0F0"/>
-          <w:lang w:val="pt-BR"/>
-        </w:rPr>
-        <w:t>*página wishlist exibindo todos os produtos e não só os favoritos</w:t>
+        <w:t xml:space="preserve">*carrinho não atualizando quanto se altera o </w:t>
+      </w:r>
+      <w:proofErr w:type="spellStart"/>
+      <w:r>
+        <w:rPr>
+          <w:color w:val="00B0F0"/>
+          <w:lang w:val="pt-BR"/>
+        </w:rPr>
+        <w:t>localstorage</w:t>
+      </w:r>
+      <w:proofErr w:type="spellEnd"/>
+      <w:r>
+        <w:rPr>
+          <w:color w:val="00B0F0"/>
+          <w:lang w:val="pt-BR"/>
+        </w:rPr>
+        <w:t xml:space="preserve"> sem a necessidade de atualizar a página</w:t>
+      </w:r>
+    </w:p>
+    <w:p>
+      <w:pPr>
+        <w:rPr>
+          <w:color w:val="00B0F0"/>
+          <w:lang w:val="pt-BR"/>
+        </w:rPr>
+      </w:pPr>
+      <w:r>
+        <w:rPr>
+          <w:color w:val="00B0F0"/>
+          <w:lang w:val="pt-BR"/>
+        </w:rPr>
+        <w:t xml:space="preserve">*página </w:t>
+      </w:r>
+      <w:proofErr w:type="spellStart"/>
+      <w:r>
+        <w:rPr>
+          <w:color w:val="00B0F0"/>
+          <w:lang w:val="pt-BR"/>
+        </w:rPr>
+        <w:t>wishlist</w:t>
+      </w:r>
+      <w:proofErr w:type="spellEnd"/>
+      <w:r>
+        <w:rPr>
+          <w:color w:val="00B0F0"/>
+          <w:lang w:val="pt-BR"/>
+        </w:rPr>
+        <w:t xml:space="preserve"> exibindo todos os produtos e não só os favoritos</w:t>
       </w:r>
     </w:p>
     <w:p>
@@ -1660,7 +2376,23 @@
           <w:lang w:val="pt-BR"/>
         </w:rPr>
         <w:lastRenderedPageBreak/>
-        <w:t>*Corrigir botão ‘show menos’ em ‘products’, está ficando habilitado quando há poucos produtos</w:t>
+        <w:t>*Corrigir botão ‘show menos’ em ‘</w:t>
+      </w:r>
+      <w:proofErr w:type="spellStart"/>
+      <w:r>
+        <w:rPr>
+          <w:color w:val="00B0F0"/>
+          <w:lang w:val="pt-BR"/>
+        </w:rPr>
+        <w:t>products</w:t>
+      </w:r>
+      <w:proofErr w:type="spellEnd"/>
+      <w:r>
+        <w:rPr>
+          <w:color w:val="00B0F0"/>
+          <w:lang w:val="pt-BR"/>
+        </w:rPr>
+        <w:t>’, está ficando habilitado quando há poucos produtos</w:t>
       </w:r>
       <w:r>
         <w:rPr>
@@ -1718,22 +2450,70 @@
           <w:color w:val="00B0F0"/>
           <w:lang w:val="pt-BR"/>
         </w:rPr>
-        <w:t xml:space="preserve"> no caso de componentes de classe é possível utilizar um lifecycle para realizar isso. Descobrir como fazer com hooks.</w:t>
-      </w:r>
-    </w:p>
-    <w:p>
-      <w:pPr>
-        <w:rPr>
-          <w:color w:val="00B0F0"/>
-          <w:lang w:val="pt-BR"/>
-        </w:rPr>
-      </w:pPr>
-      <w:r>
-        <w:rPr>
-          <w:color w:val="00B0F0"/>
-          <w:lang w:val="pt-BR"/>
-        </w:rPr>
-        <w:t>*Resolver ponto nos slides da página principal onde há uma faixa no meio que impede o clique em uma parte dos slides, já que a div com o texto, barra de progresso e ícones de redes sociais está na frente.</w:t>
+        <w:t xml:space="preserve"> no caso de componentes de classe é possível utilizar um </w:t>
+      </w:r>
+      <w:proofErr w:type="spellStart"/>
+      <w:r>
+        <w:rPr>
+          <w:color w:val="00B0F0"/>
+          <w:lang w:val="pt-BR"/>
+        </w:rPr>
+        <w:t>lifecycle</w:t>
+      </w:r>
+      <w:proofErr w:type="spellEnd"/>
+      <w:r>
+        <w:rPr>
+          <w:color w:val="00B0F0"/>
+          <w:lang w:val="pt-BR"/>
+        </w:rPr>
+        <w:t xml:space="preserve"> para realizar isso. Descobrir como fazer com </w:t>
+      </w:r>
+      <w:proofErr w:type="spellStart"/>
+      <w:r>
+        <w:rPr>
+          <w:color w:val="00B0F0"/>
+          <w:lang w:val="pt-BR"/>
+        </w:rPr>
+        <w:t>hooks</w:t>
+      </w:r>
+      <w:proofErr w:type="spellEnd"/>
+      <w:r>
+        <w:rPr>
+          <w:color w:val="00B0F0"/>
+          <w:lang w:val="pt-BR"/>
+        </w:rPr>
+        <w:t>.</w:t>
+      </w:r>
+    </w:p>
+    <w:p>
+      <w:pPr>
+        <w:rPr>
+          <w:color w:val="00B0F0"/>
+          <w:lang w:val="pt-BR"/>
+        </w:rPr>
+      </w:pPr>
+      <w:r>
+        <w:rPr>
+          <w:color w:val="00B0F0"/>
+          <w:lang w:val="pt-BR"/>
+        </w:rPr>
+        <w:t xml:space="preserve">*Resolver ponto nos slides da página principal onde há uma faixa no meio que impede o clique em uma parte dos slides, já que a </w:t>
+      </w:r>
+      <w:proofErr w:type="spellStart"/>
+      <w:r>
+        <w:rPr>
+          <w:color w:val="00B0F0"/>
+          <w:lang w:val="pt-BR"/>
+        </w:rPr>
+        <w:t>div</w:t>
+      </w:r>
+      <w:proofErr w:type="spellEnd"/>
+      <w:r>
+        <w:rPr>
+          <w:color w:val="00B0F0"/>
+          <w:lang w:val="pt-BR"/>
+        </w:rPr>
+        <w:t xml:space="preserve"> com o texto, barra de progresso e ícones de redes sociais está na frente.</w:t>
       </w:r>
     </w:p>
     <w:p>
@@ -1777,7 +2557,39 @@
           <w:color w:val="00B0F0"/>
           <w:lang w:val="pt-BR"/>
         </w:rPr>
-        <w:t xml:space="preserve"> deixar somente o texto do slide (onde fica o preço) clicável ou cobrir tudo com uma div invisível que ficaria por cima do texto e receberia o click.</w:t>
+        <w:t xml:space="preserve"> deixar somente o texto do slide (onde fica o preço) </w:t>
+      </w:r>
+      <w:proofErr w:type="spellStart"/>
+      <w:r>
+        <w:rPr>
+          <w:color w:val="00B0F0"/>
+          <w:lang w:val="pt-BR"/>
+        </w:rPr>
+        <w:t>clicável</w:t>
+      </w:r>
+      <w:proofErr w:type="spellEnd"/>
+      <w:r>
+        <w:rPr>
+          <w:color w:val="00B0F0"/>
+          <w:lang w:val="pt-BR"/>
+        </w:rPr>
+        <w:t xml:space="preserve"> ou cobrir tudo com uma </w:t>
+      </w:r>
+      <w:proofErr w:type="spellStart"/>
+      <w:r>
+        <w:rPr>
+          <w:color w:val="00B0F0"/>
+          <w:lang w:val="pt-BR"/>
+        </w:rPr>
+        <w:t>div</w:t>
+      </w:r>
+      <w:proofErr w:type="spellEnd"/>
+      <w:r>
+        <w:rPr>
+          <w:color w:val="00B0F0"/>
+          <w:lang w:val="pt-BR"/>
+        </w:rPr>
+        <w:t xml:space="preserve"> invisível que ficaria por cima do texto e receberia o click.</w:t>
       </w:r>
       <w:r>
         <w:rPr>
@@ -1798,29 +2610,127 @@
           <w:color w:val="00B0F0"/>
           <w:lang w:val="pt-BR"/>
         </w:rPr>
-        <w:t xml:space="preserve"> terceira alternativa seria colocar os slides à frente da div e aplicar o ‘z-index’ diretamente nos elementos da div com o texto</w:t>
-      </w:r>
-      <w:r>
-        <w:rPr>
-          <w:color w:val="00B0F0"/>
-          <w:lang w:val="pt-BR"/>
-        </w:rPr>
-        <w:t>, assim as partes da div que não interessam ficariam por trás do slider e somente o necessário a sua frente.</w:t>
-      </w:r>
-    </w:p>
-    <w:p>
-      <w:pPr>
-        <w:rPr>
-          <w:color w:val="00B0F0"/>
-          <w:lang w:val="pt-BR"/>
-        </w:rPr>
-      </w:pPr>
-      <w:r>
-        <w:rPr>
-          <w:color w:val="00B0F0"/>
-          <w:lang w:val="pt-BR"/>
-        </w:rPr>
-        <w:t>*Inserir ‘changeQtdeCallBack’ no componente de quantidade do modal</w:t>
+        <w:t xml:space="preserve"> terceira alternativa seria colocar os slides à frente da </w:t>
+      </w:r>
+      <w:proofErr w:type="spellStart"/>
+      <w:r>
+        <w:rPr>
+          <w:color w:val="00B0F0"/>
+          <w:lang w:val="pt-BR"/>
+        </w:rPr>
+        <w:t>div</w:t>
+      </w:r>
+      <w:proofErr w:type="spellEnd"/>
+      <w:r>
+        <w:rPr>
+          <w:color w:val="00B0F0"/>
+          <w:lang w:val="pt-BR"/>
+        </w:rPr>
+        <w:t xml:space="preserve"> e aplicar o ‘z-index’ diretamente nos elementos da </w:t>
+      </w:r>
+      <w:proofErr w:type="spellStart"/>
+      <w:r>
+        <w:rPr>
+          <w:color w:val="00B0F0"/>
+          <w:lang w:val="pt-BR"/>
+        </w:rPr>
+        <w:t>div</w:t>
+      </w:r>
+      <w:proofErr w:type="spellEnd"/>
+      <w:r>
+        <w:rPr>
+          <w:color w:val="00B0F0"/>
+          <w:lang w:val="pt-BR"/>
+        </w:rPr>
+        <w:t xml:space="preserve"> com o texto</w:t>
+      </w:r>
+      <w:r>
+        <w:rPr>
+          <w:color w:val="00B0F0"/>
+          <w:lang w:val="pt-BR"/>
+        </w:rPr>
+        <w:t xml:space="preserve">, assim as partes da </w:t>
+      </w:r>
+      <w:proofErr w:type="spellStart"/>
+      <w:r>
+        <w:rPr>
+          <w:color w:val="00B0F0"/>
+          <w:lang w:val="pt-BR"/>
+        </w:rPr>
+        <w:t>div</w:t>
+      </w:r>
+      <w:proofErr w:type="spellEnd"/>
+      <w:r>
+        <w:rPr>
+          <w:color w:val="00B0F0"/>
+          <w:lang w:val="pt-BR"/>
+        </w:rPr>
+        <w:t xml:space="preserve"> que não interessam ficariam por trás do </w:t>
+      </w:r>
+      <w:proofErr w:type="spellStart"/>
+      <w:r>
+        <w:rPr>
+          <w:color w:val="00B0F0"/>
+          <w:lang w:val="pt-BR"/>
+        </w:rPr>
+        <w:t>slider</w:t>
+      </w:r>
+      <w:proofErr w:type="spellEnd"/>
+      <w:r>
+        <w:rPr>
+          <w:color w:val="00B0F0"/>
+          <w:lang w:val="pt-BR"/>
+        </w:rPr>
+        <w:t xml:space="preserve"> e somente o necessário </w:t>
+      </w:r>
+      <w:proofErr w:type="spellStart"/>
+      <w:proofErr w:type="gramStart"/>
+      <w:r>
+        <w:rPr>
+          <w:color w:val="00B0F0"/>
+          <w:lang w:val="pt-BR"/>
+        </w:rPr>
+        <w:t>a</w:t>
+      </w:r>
+      <w:proofErr w:type="spellEnd"/>
+      <w:proofErr w:type="gramEnd"/>
+      <w:r>
+        <w:rPr>
+          <w:color w:val="00B0F0"/>
+          <w:lang w:val="pt-BR"/>
+        </w:rPr>
+        <w:t xml:space="preserve"> sua frente.</w:t>
+      </w:r>
+    </w:p>
+    <w:p>
+      <w:pPr>
+        <w:rPr>
+          <w:color w:val="00B0F0"/>
+          <w:lang w:val="pt-BR"/>
+        </w:rPr>
+      </w:pPr>
+      <w:r>
+        <w:rPr>
+          <w:color w:val="00B0F0"/>
+          <w:lang w:val="pt-BR"/>
+        </w:rPr>
+        <w:t>*Inserir ‘</w:t>
+      </w:r>
+      <w:proofErr w:type="spellStart"/>
+      <w:r>
+        <w:rPr>
+          <w:color w:val="00B0F0"/>
+          <w:lang w:val="pt-BR"/>
+        </w:rPr>
+        <w:t>changeQtdeCallBack</w:t>
+      </w:r>
+      <w:proofErr w:type="spellEnd"/>
+      <w:r>
+        <w:rPr>
+          <w:color w:val="00B0F0"/>
+          <w:lang w:val="pt-BR"/>
+        </w:rPr>
+        <w:t>’ no componente de quantidade do modal</w:t>
       </w:r>
     </w:p>
     <w:p>
@@ -1850,22 +2760,54 @@
           <w:color w:val="00B0F0"/>
           <w:lang w:val="pt-BR"/>
         </w:rPr>
-        <w:t>*Preços no slider de preço (no filtro) estão mal formatados e sobrepondo um ao outro – corrigir isso</w:t>
-      </w:r>
-    </w:p>
-    <w:p>
-      <w:pPr>
-        <w:rPr>
-          <w:color w:val="00B0F0"/>
-          <w:lang w:val="pt-BR"/>
-        </w:rPr>
-      </w:pPr>
-      <w:r>
-        <w:rPr>
-          <w:color w:val="00B0F0"/>
-          <w:lang w:val="pt-BR"/>
-        </w:rPr>
-        <w:t>*O slider do filtro de preços às vezes falha</w:t>
+        <w:t xml:space="preserve">*Preços no </w:t>
+      </w:r>
+      <w:proofErr w:type="spellStart"/>
+      <w:r>
+        <w:rPr>
+          <w:color w:val="00B0F0"/>
+          <w:lang w:val="pt-BR"/>
+        </w:rPr>
+        <w:t>slider</w:t>
+      </w:r>
+      <w:proofErr w:type="spellEnd"/>
+      <w:r>
+        <w:rPr>
+          <w:color w:val="00B0F0"/>
+          <w:lang w:val="pt-BR"/>
+        </w:rPr>
+        <w:t xml:space="preserve"> de preço (no filtro) estão mal formatados e sobrepondo um ao outro – corrigir isso</w:t>
+      </w:r>
+    </w:p>
+    <w:p>
+      <w:pPr>
+        <w:rPr>
+          <w:color w:val="00B0F0"/>
+          <w:lang w:val="pt-BR"/>
+        </w:rPr>
+      </w:pPr>
+      <w:r>
+        <w:rPr>
+          <w:color w:val="00B0F0"/>
+          <w:lang w:val="pt-BR"/>
+        </w:rPr>
+        <w:t xml:space="preserve">*O </w:t>
+      </w:r>
+      <w:proofErr w:type="spellStart"/>
+      <w:r>
+        <w:rPr>
+          <w:color w:val="00B0F0"/>
+          <w:lang w:val="pt-BR"/>
+        </w:rPr>
+        <w:t>slider</w:t>
+      </w:r>
+      <w:proofErr w:type="spellEnd"/>
+      <w:r>
+        <w:rPr>
+          <w:color w:val="00B0F0"/>
+          <w:lang w:val="pt-BR"/>
+        </w:rPr>
+        <w:t xml:space="preserve"> do filtro de preços às vezes falha</w:t>
       </w:r>
     </w:p>
     <w:p>
@@ -1910,7 +2852,23 @@
           <w:color w:val="00B0F0"/>
           <w:lang w:val="pt-BR"/>
         </w:rPr>
-        <w:t>*Corrigir posição do slider de preços, que sumiu da tela após eu redimensionar o filtro</w:t>
+        <w:t xml:space="preserve">*Corrigir posição do </w:t>
+      </w:r>
+      <w:proofErr w:type="spellStart"/>
+      <w:r>
+        <w:rPr>
+          <w:color w:val="00B0F0"/>
+          <w:lang w:val="pt-BR"/>
+        </w:rPr>
+        <w:t>slider</w:t>
+      </w:r>
+      <w:proofErr w:type="spellEnd"/>
+      <w:r>
+        <w:rPr>
+          <w:color w:val="00B0F0"/>
+          <w:lang w:val="pt-BR"/>
+        </w:rPr>
+        <w:t xml:space="preserve"> de preços, que sumiu da tela após eu redimensionar o filtro</w:t>
       </w:r>
     </w:p>
     <w:p>
@@ -1982,7 +2940,23 @@
           <w:color w:val="00B0F0"/>
           <w:lang w:val="pt-BR"/>
         </w:rPr>
-        <w:t>Verificar onde realmente é necessário importar ‘productsData’:</w:t>
+        <w:t>Verificar onde realmente é necessário importar ‘</w:t>
+      </w:r>
+      <w:proofErr w:type="spellStart"/>
+      <w:r>
+        <w:rPr>
+          <w:color w:val="00B0F0"/>
+          <w:lang w:val="pt-BR"/>
+        </w:rPr>
+        <w:t>productsData</w:t>
+      </w:r>
+      <w:proofErr w:type="spellEnd"/>
+      <w:r>
+        <w:rPr>
+          <w:color w:val="00B0F0"/>
+          <w:lang w:val="pt-BR"/>
+        </w:rPr>
+        <w:t>’:</w:t>
       </w:r>
     </w:p>
     <w:p>
@@ -1998,7 +2972,103 @@
           <w:lang w:val="pt-BR"/>
         </w:rPr>
         <w:tab/>
-        <w:t xml:space="preserve">- Em ‘MainPageProducts’ aparentemente não é, já que pode ser importado diretamente em ‘Products’, o mesmo ocorre para ‘ShopProduct’, no entanto este último passa como props para ‘BestDeal’ além de somente para ‘products’, o que ocasiona uma importação a mais. </w:t>
+        <w:t>- Em ‘</w:t>
+      </w:r>
+      <w:proofErr w:type="spellStart"/>
+      <w:r>
+        <w:rPr>
+          <w:color w:val="00B0F0"/>
+          <w:lang w:val="pt-BR"/>
+        </w:rPr>
+        <w:t>MainPageProducts</w:t>
+      </w:r>
+      <w:proofErr w:type="spellEnd"/>
+      <w:r>
+        <w:rPr>
+          <w:color w:val="00B0F0"/>
+          <w:lang w:val="pt-BR"/>
+        </w:rPr>
+        <w:t>’ aparentemente não é, já que pode ser importado diretamente em ‘</w:t>
+      </w:r>
+      <w:proofErr w:type="spellStart"/>
+      <w:r>
+        <w:rPr>
+          <w:color w:val="00B0F0"/>
+          <w:lang w:val="pt-BR"/>
+        </w:rPr>
+        <w:t>Products</w:t>
+      </w:r>
+      <w:proofErr w:type="spellEnd"/>
+      <w:r>
+        <w:rPr>
+          <w:color w:val="00B0F0"/>
+          <w:lang w:val="pt-BR"/>
+        </w:rPr>
+        <w:t>’, o mesmo ocorre para ‘</w:t>
+      </w:r>
+      <w:proofErr w:type="spellStart"/>
+      <w:r>
+        <w:rPr>
+          <w:color w:val="00B0F0"/>
+          <w:lang w:val="pt-BR"/>
+        </w:rPr>
+        <w:t>ShopProduct</w:t>
+      </w:r>
+      <w:proofErr w:type="spellEnd"/>
+      <w:r>
+        <w:rPr>
+          <w:color w:val="00B0F0"/>
+          <w:lang w:val="pt-BR"/>
+        </w:rPr>
+        <w:t xml:space="preserve">’, no entanto este último passa como </w:t>
+      </w:r>
+      <w:proofErr w:type="spellStart"/>
+      <w:r>
+        <w:rPr>
+          <w:color w:val="00B0F0"/>
+          <w:lang w:val="pt-BR"/>
+        </w:rPr>
+        <w:t>props</w:t>
+      </w:r>
+      <w:proofErr w:type="spellEnd"/>
+      <w:r>
+        <w:rPr>
+          <w:color w:val="00B0F0"/>
+          <w:lang w:val="pt-BR"/>
+        </w:rPr>
+        <w:t xml:space="preserve"> para ‘</w:t>
+      </w:r>
+      <w:proofErr w:type="spellStart"/>
+      <w:r>
+        <w:rPr>
+          <w:color w:val="00B0F0"/>
+          <w:lang w:val="pt-BR"/>
+        </w:rPr>
+        <w:t>BestDeal</w:t>
+      </w:r>
+      <w:proofErr w:type="spellEnd"/>
+      <w:r>
+        <w:rPr>
+          <w:color w:val="00B0F0"/>
+          <w:lang w:val="pt-BR"/>
+        </w:rPr>
+        <w:t>’ além de somente para ‘</w:t>
+      </w:r>
+      <w:proofErr w:type="spellStart"/>
+      <w:r>
+        <w:rPr>
+          <w:color w:val="00B0F0"/>
+          <w:lang w:val="pt-BR"/>
+        </w:rPr>
+        <w:t>products</w:t>
+      </w:r>
+      <w:proofErr w:type="spellEnd"/>
+      <w:r>
+        <w:rPr>
+          <w:color w:val="00B0F0"/>
+          <w:lang w:val="pt-BR"/>
+        </w:rPr>
+        <w:t xml:space="preserve">’, o que ocasiona uma importação a mais. </w:t>
       </w:r>
     </w:p>
     <w:p>
@@ -2014,7 +3084,55 @@
           <w:lang w:val="pt-BR"/>
         </w:rPr>
         <w:tab/>
-        <w:t xml:space="preserve">- O motivo de eu ter resolvido importar diretamente em ‘Products’ por ora é que ‘ShoByRoom’ não possuí o componente não o possui como child, o que impossibilita redirecionar </w:t>
+        <w:t>- O motivo de eu ter resolvido importar diretamente em ‘</w:t>
+      </w:r>
+      <w:proofErr w:type="spellStart"/>
+      <w:r>
+        <w:rPr>
+          <w:color w:val="00B0F0"/>
+          <w:lang w:val="pt-BR"/>
+        </w:rPr>
+        <w:t>Products</w:t>
+      </w:r>
+      <w:proofErr w:type="spellEnd"/>
+      <w:r>
+        <w:rPr>
+          <w:color w:val="00B0F0"/>
+          <w:lang w:val="pt-BR"/>
+        </w:rPr>
+        <w:t>’ por ora é que ‘</w:t>
+      </w:r>
+      <w:proofErr w:type="spellStart"/>
+      <w:r>
+        <w:rPr>
+          <w:color w:val="00B0F0"/>
+          <w:lang w:val="pt-BR"/>
+        </w:rPr>
+        <w:t>ShoByRoom</w:t>
+      </w:r>
+      <w:proofErr w:type="spellEnd"/>
+      <w:r>
+        <w:rPr>
+          <w:color w:val="00B0F0"/>
+          <w:lang w:val="pt-BR"/>
+        </w:rPr>
+        <w:t xml:space="preserve">’ não possuí o componente não o possui como </w:t>
+      </w:r>
+      <w:proofErr w:type="spellStart"/>
+      <w:r>
+        <w:rPr>
+          <w:color w:val="00B0F0"/>
+          <w:lang w:val="pt-BR"/>
+        </w:rPr>
+        <w:t>child</w:t>
+      </w:r>
+      <w:proofErr w:type="spellEnd"/>
+      <w:r>
+        <w:rPr>
+          <w:color w:val="00B0F0"/>
+          <w:lang w:val="pt-BR"/>
+        </w:rPr>
+        <w:t xml:space="preserve">, o que impossibilita redirecionar </w:t>
       </w:r>
       <w:r>
         <w:rPr>
@@ -2022,7 +3140,55 @@
           <w:lang w:val="pt-BR"/>
         </w:rPr>
         <w:lastRenderedPageBreak/>
-        <w:t>o usuário de tal sessão diretamente para ‘Products’, já que a props referente à lista de produtos não existe. Importando diretamente em ‘Products’ o problema é eliminado.</w:t>
+        <w:t>o usuário de tal sessão diretamente para ‘</w:t>
+      </w:r>
+      <w:proofErr w:type="spellStart"/>
+      <w:r>
+        <w:rPr>
+          <w:color w:val="00B0F0"/>
+          <w:lang w:val="pt-BR"/>
+        </w:rPr>
+        <w:t>Products</w:t>
+      </w:r>
+      <w:proofErr w:type="spellEnd"/>
+      <w:r>
+        <w:rPr>
+          <w:color w:val="00B0F0"/>
+          <w:lang w:val="pt-BR"/>
+        </w:rPr>
+        <w:t xml:space="preserve">’, já que a </w:t>
+      </w:r>
+      <w:proofErr w:type="spellStart"/>
+      <w:r>
+        <w:rPr>
+          <w:color w:val="00B0F0"/>
+          <w:lang w:val="pt-BR"/>
+        </w:rPr>
+        <w:t>props</w:t>
+      </w:r>
+      <w:proofErr w:type="spellEnd"/>
+      <w:r>
+        <w:rPr>
+          <w:color w:val="00B0F0"/>
+          <w:lang w:val="pt-BR"/>
+        </w:rPr>
+        <w:t xml:space="preserve"> referente à lista de produtos não existe. Importando diretamente em ‘</w:t>
+      </w:r>
+      <w:proofErr w:type="spellStart"/>
+      <w:r>
+        <w:rPr>
+          <w:color w:val="00B0F0"/>
+          <w:lang w:val="pt-BR"/>
+        </w:rPr>
+        <w:t>Products</w:t>
+      </w:r>
+      <w:proofErr w:type="spellEnd"/>
+      <w:r>
+        <w:rPr>
+          <w:color w:val="00B0F0"/>
+          <w:lang w:val="pt-BR"/>
+        </w:rPr>
+        <w:t>’ o problema é eliminado.</w:t>
       </w:r>
     </w:p>
     <w:p>
@@ -2054,7 +3220,71 @@
           <w:lang w:val="pt-BR"/>
         </w:rPr>
         <w:tab/>
-        <w:t>- Acredito que não será realizado diretamente em ‘Products’. Após o início da criação da página de favoritos me parece que realizar o fetch diretamente em ‘Products’ deixa a situação mais rígida e a lógica em ‘Products’ mais complexa.</w:t>
+        <w:t>- Acredito que não será realizado diretamente em ‘</w:t>
+      </w:r>
+      <w:proofErr w:type="spellStart"/>
+      <w:r>
+        <w:rPr>
+          <w:color w:val="00B0F0"/>
+          <w:lang w:val="pt-BR"/>
+        </w:rPr>
+        <w:t>Products</w:t>
+      </w:r>
+      <w:proofErr w:type="spellEnd"/>
+      <w:r>
+        <w:rPr>
+          <w:color w:val="00B0F0"/>
+          <w:lang w:val="pt-BR"/>
+        </w:rPr>
+        <w:t xml:space="preserve">’. Após o início da criação da página de favoritos me parece que realizar o </w:t>
+      </w:r>
+      <w:proofErr w:type="spellStart"/>
+      <w:r>
+        <w:rPr>
+          <w:color w:val="00B0F0"/>
+          <w:lang w:val="pt-BR"/>
+        </w:rPr>
+        <w:t>fetch</w:t>
+      </w:r>
+      <w:proofErr w:type="spellEnd"/>
+      <w:r>
+        <w:rPr>
+          <w:color w:val="00B0F0"/>
+          <w:lang w:val="pt-BR"/>
+        </w:rPr>
+        <w:t xml:space="preserve"> diretamente em ‘</w:t>
+      </w:r>
+      <w:proofErr w:type="spellStart"/>
+      <w:r>
+        <w:rPr>
+          <w:color w:val="00B0F0"/>
+          <w:lang w:val="pt-BR"/>
+        </w:rPr>
+        <w:t>Products</w:t>
+      </w:r>
+      <w:proofErr w:type="spellEnd"/>
+      <w:r>
+        <w:rPr>
+          <w:color w:val="00B0F0"/>
+          <w:lang w:val="pt-BR"/>
+        </w:rPr>
+        <w:t>’ deixa a situação mais rígida e a lógica em ‘</w:t>
+      </w:r>
+      <w:proofErr w:type="spellStart"/>
+      <w:r>
+        <w:rPr>
+          <w:color w:val="00B0F0"/>
+          <w:lang w:val="pt-BR"/>
+        </w:rPr>
+        <w:t>Products</w:t>
+      </w:r>
+      <w:proofErr w:type="spellEnd"/>
+      <w:r>
+        <w:rPr>
+          <w:color w:val="00B0F0"/>
+          <w:lang w:val="pt-BR"/>
+        </w:rPr>
+        <w:t>’ mais complexa.</w:t>
       </w:r>
     </w:p>
     <w:p>
@@ -2069,12 +3299,14 @@
         </w:rPr>
         <w:t>*Automatizar a população do DB (</w:t>
       </w:r>
+      <w:proofErr w:type="spellStart"/>
       <w:r>
         <w:rPr>
           <w:lang w:val="pt-BR"/>
         </w:rPr>
         <w:t>Seed</w:t>
       </w:r>
+      <w:proofErr w:type="spellEnd"/>
       <w:r>
         <w:rPr>
           <w:lang w:val="pt-BR"/>
@@ -2091,22 +3323,146 @@
         <w:rPr>
           <w:lang w:val="pt-BR"/>
         </w:rPr>
-        <w:t>é o que fiz no app crud easy do angular)</w:t>
-      </w:r>
-    </w:p>
-    <w:p>
-      <w:pPr>
-        <w:rPr>
-          <w:color w:val="00B0F0"/>
-          <w:lang w:val="pt-BR"/>
-        </w:rPr>
-      </w:pPr>
-      <w:r>
-        <w:rPr>
-          <w:color w:val="00B0F0"/>
-          <w:lang w:val="pt-BR"/>
-        </w:rPr>
-        <w:t>*Decidir o método de fetch a ser usado para exibir os produtos no carrinho. Por ora estou salvando o objeto com os produtos na tabela e realizando o fetch desta em ‘Cart’, mas também seria possível salvar somente o id, realizar o fetch de todos os produtos e extrair o necessário com um filter baseado no id, da maneira que fiz em ‘Wishlist’.</w:t>
+        <w:t xml:space="preserve">é o que fiz no app </w:t>
+      </w:r>
+      <w:proofErr w:type="spellStart"/>
+      <w:r>
+        <w:rPr>
+          <w:lang w:val="pt-BR"/>
+        </w:rPr>
+        <w:t>crud</w:t>
+      </w:r>
+      <w:proofErr w:type="spellEnd"/>
+      <w:r>
+        <w:rPr>
+          <w:lang w:val="pt-BR"/>
+        </w:rPr>
+        <w:t xml:space="preserve"> </w:t>
+      </w:r>
+      <w:proofErr w:type="spellStart"/>
+      <w:r>
+        <w:rPr>
+          <w:lang w:val="pt-BR"/>
+        </w:rPr>
+        <w:t>easy</w:t>
+      </w:r>
+      <w:proofErr w:type="spellEnd"/>
+      <w:r>
+        <w:rPr>
+          <w:lang w:val="pt-BR"/>
+        </w:rPr>
+        <w:t xml:space="preserve"> do angular)</w:t>
+      </w:r>
+    </w:p>
+    <w:p>
+      <w:pPr>
+        <w:rPr>
+          <w:color w:val="00B0F0"/>
+          <w:lang w:val="pt-BR"/>
+        </w:rPr>
+      </w:pPr>
+      <w:r>
+        <w:rPr>
+          <w:color w:val="00B0F0"/>
+          <w:lang w:val="pt-BR"/>
+        </w:rPr>
+        <w:t xml:space="preserve">*Decidir o método de </w:t>
+      </w:r>
+      <w:proofErr w:type="spellStart"/>
+      <w:r>
+        <w:rPr>
+          <w:color w:val="00B0F0"/>
+          <w:lang w:val="pt-BR"/>
+        </w:rPr>
+        <w:t>fetch</w:t>
+      </w:r>
+      <w:proofErr w:type="spellEnd"/>
+      <w:r>
+        <w:rPr>
+          <w:color w:val="00B0F0"/>
+          <w:lang w:val="pt-BR"/>
+        </w:rPr>
+        <w:t xml:space="preserve"> a ser usado para exibir os produtos no carrinho. Por ora estou salvando o objeto com os produtos na tabela e realizando o </w:t>
+      </w:r>
+      <w:proofErr w:type="spellStart"/>
+      <w:r>
+        <w:rPr>
+          <w:color w:val="00B0F0"/>
+          <w:lang w:val="pt-BR"/>
+        </w:rPr>
+        <w:t>fetch</w:t>
+      </w:r>
+      <w:proofErr w:type="spellEnd"/>
+      <w:r>
+        <w:rPr>
+          <w:color w:val="00B0F0"/>
+          <w:lang w:val="pt-BR"/>
+        </w:rPr>
+        <w:t xml:space="preserve"> desta em ‘</w:t>
+      </w:r>
+      <w:proofErr w:type="spellStart"/>
+      <w:r>
+        <w:rPr>
+          <w:color w:val="00B0F0"/>
+          <w:lang w:val="pt-BR"/>
+        </w:rPr>
+        <w:t>Cart</w:t>
+      </w:r>
+      <w:proofErr w:type="spellEnd"/>
+      <w:r>
+        <w:rPr>
+          <w:color w:val="00B0F0"/>
+          <w:lang w:val="pt-BR"/>
+        </w:rPr>
+        <w:t xml:space="preserve">’, mas também seria possível salvar somente o id, realizar o </w:t>
+      </w:r>
+      <w:proofErr w:type="spellStart"/>
+      <w:r>
+        <w:rPr>
+          <w:color w:val="00B0F0"/>
+          <w:lang w:val="pt-BR"/>
+        </w:rPr>
+        <w:t>fetch</w:t>
+      </w:r>
+      <w:proofErr w:type="spellEnd"/>
+      <w:r>
+        <w:rPr>
+          <w:color w:val="00B0F0"/>
+          <w:lang w:val="pt-BR"/>
+        </w:rPr>
+        <w:t xml:space="preserve"> de todos os produtos e extrair o necessário com um </w:t>
+      </w:r>
+      <w:proofErr w:type="spellStart"/>
+      <w:r>
+        <w:rPr>
+          <w:color w:val="00B0F0"/>
+          <w:lang w:val="pt-BR"/>
+        </w:rPr>
+        <w:t>filter</w:t>
+      </w:r>
+      <w:proofErr w:type="spellEnd"/>
+      <w:r>
+        <w:rPr>
+          <w:color w:val="00B0F0"/>
+          <w:lang w:val="pt-BR"/>
+        </w:rPr>
+        <w:t xml:space="preserve"> baseado no id, da maneira que fiz em ‘</w:t>
+      </w:r>
+      <w:proofErr w:type="spellStart"/>
+      <w:r>
+        <w:rPr>
+          <w:color w:val="00B0F0"/>
+          <w:lang w:val="pt-BR"/>
+        </w:rPr>
+        <w:t>Wishlist</w:t>
+      </w:r>
+      <w:proofErr w:type="spellEnd"/>
+      <w:r>
+        <w:rPr>
+          <w:color w:val="00B0F0"/>
+          <w:lang w:val="pt-BR"/>
+        </w:rPr>
+        <w:t>’.</w:t>
       </w:r>
     </w:p>
     <w:p>

</xml_diff>

<commit_message>
Responsividade: Cart - FINALIZADO (criação do select de quantidade pro mobile)
</commit_message>
<xml_diff>
--- a/Tarefas.docx
+++ b/Tarefas.docx
@@ -1436,6 +1436,37 @@
           <w:color w:val="00B0F0"/>
           <w:lang w:val="pt-BR"/>
         </w:rPr>
+        <w:t xml:space="preserve">*Transformar </w:t>
+      </w:r>
+      <w:proofErr w:type="spellStart"/>
+      <w:r>
+        <w:rPr>
+          <w:color w:val="00B0F0"/>
+          <w:lang w:val="pt-BR"/>
+        </w:rPr>
+        <w:t>select</w:t>
+      </w:r>
+      <w:proofErr w:type="spellEnd"/>
+      <w:r>
+        <w:rPr>
+          <w:color w:val="00B0F0"/>
+          <w:lang w:val="pt-BR"/>
+        </w:rPr>
+        <w:t xml:space="preserve"> de quantidade mobile em um componente separado</w:t>
+      </w:r>
+    </w:p>
+    <w:p>
+      <w:pPr>
+        <w:rPr>
+          <w:color w:val="00B0F0"/>
+          <w:lang w:val="pt-BR"/>
+        </w:rPr>
+      </w:pPr>
+      <w:r>
+        <w:rPr>
+          <w:color w:val="00B0F0"/>
+          <w:lang w:val="pt-BR"/>
+        </w:rPr>
         <w:t xml:space="preserve">*Tentar trabalhar com id ao invés de classes no </w:t>
       </w:r>
       <w:proofErr w:type="spellStart"/>
@@ -1769,6 +1800,7 @@
           <w:color w:val="00B0F0"/>
           <w:lang w:val="pt-BR"/>
         </w:rPr>
+        <w:lastRenderedPageBreak/>
         <w:t>*Inserir textos necessários nas imagens</w:t>
       </w:r>
     </w:p>
@@ -1784,582 +1816,582 @@
           <w:color w:val="00B0F0"/>
           <w:lang w:val="pt-BR"/>
         </w:rPr>
+        <w:t xml:space="preserve">*Fazer com que a busca possa ser realizada com o </w:t>
+      </w:r>
+      <w:proofErr w:type="spellStart"/>
+      <w:r>
+        <w:rPr>
+          <w:color w:val="00B0F0"/>
+          <w:lang w:val="pt-BR"/>
+        </w:rPr>
+        <w:t>enter</w:t>
+      </w:r>
+      <w:proofErr w:type="spellEnd"/>
+    </w:p>
+    <w:p>
+      <w:pPr>
+        <w:rPr>
+          <w:color w:val="00B0F0"/>
+          <w:lang w:val="pt-BR"/>
+        </w:rPr>
+      </w:pPr>
+      <w:r>
+        <w:rPr>
+          <w:color w:val="00B0F0"/>
+          <w:lang w:val="pt-BR"/>
+        </w:rPr>
+        <w:t>*Transformar seleção de cores em um componente</w:t>
+      </w:r>
+    </w:p>
+    <w:p>
+      <w:pPr>
+        <w:rPr>
+          <w:lang w:val="pt-BR"/>
+        </w:rPr>
+      </w:pPr>
+    </w:p>
+    <w:p>
+      <w:pPr>
+        <w:rPr>
+          <w:lang w:val="pt-BR"/>
+        </w:rPr>
+      </w:pPr>
+    </w:p>
+    <w:p>
+      <w:pPr>
+        <w:rPr>
+          <w:lang w:val="pt-BR"/>
+        </w:rPr>
+      </w:pPr>
+    </w:p>
+    <w:p>
+      <w:pPr>
+        <w:rPr>
+          <w:color w:val="7030A0"/>
+          <w:lang w:val="pt-BR"/>
+        </w:rPr>
+      </w:pPr>
+      <w:r>
+        <w:rPr>
+          <w:color w:val="7030A0"/>
+          <w:lang w:val="pt-BR"/>
+        </w:rPr>
+        <w:t>**</w:t>
+      </w:r>
+      <w:r>
+        <w:rPr>
+          <w:color w:val="7030A0"/>
+          <w:lang w:val="pt-BR"/>
+        </w:rPr>
+        <w:t>TALVEZ.:</w:t>
+      </w:r>
+    </w:p>
+    <w:p>
+      <w:pPr>
+        <w:rPr>
+          <w:color w:val="7030A0"/>
+          <w:lang w:val="pt-BR"/>
+        </w:rPr>
+      </w:pPr>
+      <w:r>
+        <w:rPr>
+          <w:color w:val="7030A0"/>
+          <w:lang w:val="pt-BR"/>
+        </w:rPr>
+        <w:t xml:space="preserve">*Talvez automatizar o </w:t>
+      </w:r>
+      <w:proofErr w:type="spellStart"/>
+      <w:r>
+        <w:rPr>
+          <w:color w:val="7030A0"/>
+          <w:lang w:val="pt-BR"/>
+        </w:rPr>
+        <w:t>slider</w:t>
+      </w:r>
+      <w:proofErr w:type="spellEnd"/>
+      <w:r>
+        <w:rPr>
+          <w:color w:val="7030A0"/>
+          <w:lang w:val="pt-BR"/>
+        </w:rPr>
+        <w:t xml:space="preserve"> de ‘</w:t>
+      </w:r>
+      <w:proofErr w:type="spellStart"/>
+      <w:r>
+        <w:rPr>
+          <w:color w:val="7030A0"/>
+          <w:lang w:val="pt-BR"/>
+        </w:rPr>
+        <w:t>productCard</w:t>
+      </w:r>
+      <w:proofErr w:type="spellEnd"/>
+      <w:r>
+        <w:rPr>
+          <w:color w:val="7030A0"/>
+          <w:lang w:val="pt-BR"/>
+        </w:rPr>
+        <w:t>’</w:t>
+      </w:r>
+    </w:p>
+    <w:p>
+      <w:pPr>
+        <w:rPr>
+          <w:color w:val="7030A0"/>
+          <w:lang w:val="pt-BR"/>
+        </w:rPr>
+      </w:pPr>
+      <w:r>
+        <w:rPr>
+          <w:color w:val="7030A0"/>
+          <w:lang w:val="pt-BR"/>
+        </w:rPr>
+        <w:t xml:space="preserve">*Talvez encontrar uma maneira do </w:t>
+      </w:r>
+      <w:proofErr w:type="spellStart"/>
+      <w:r>
+        <w:rPr>
+          <w:color w:val="7030A0"/>
+          <w:lang w:val="pt-BR"/>
+        </w:rPr>
+        <w:t>slider</w:t>
+      </w:r>
+      <w:proofErr w:type="spellEnd"/>
+      <w:r>
+        <w:rPr>
+          <w:color w:val="7030A0"/>
+          <w:lang w:val="pt-BR"/>
+        </w:rPr>
+        <w:t xml:space="preserve"> de ‘</w:t>
+      </w:r>
+      <w:proofErr w:type="spellStart"/>
+      <w:r>
+        <w:rPr>
+          <w:color w:val="7030A0"/>
+          <w:lang w:val="pt-BR"/>
+        </w:rPr>
+        <w:t>bestDeal</w:t>
+      </w:r>
+      <w:proofErr w:type="spellEnd"/>
+      <w:r>
+        <w:rPr>
+          <w:color w:val="7030A0"/>
+          <w:lang w:val="pt-BR"/>
+        </w:rPr>
+        <w:t>’ girar 360º para que não sobre espaço no fim.</w:t>
+      </w:r>
+    </w:p>
+    <w:p>
+      <w:pPr>
+        <w:rPr>
+          <w:lang w:val="pt-BR"/>
+        </w:rPr>
+      </w:pPr>
+      <w:r>
+        <w:rPr>
+          <w:lang w:val="pt-BR"/>
+        </w:rPr>
+        <w:t>*Talvez mudar t</w:t>
+      </w:r>
+      <w:r>
+        <w:rPr>
+          <w:lang w:val="pt-BR"/>
+        </w:rPr>
+        <w:t>i</w:t>
+      </w:r>
+      <w:r>
+        <w:rPr>
+          <w:lang w:val="pt-BR"/>
+        </w:rPr>
+        <w:t>pografia para FUTURA PT (ou algo semelhante), que é o indicado pelo design.</w:t>
+      </w:r>
+    </w:p>
+    <w:p>
+      <w:pPr>
+        <w:rPr>
+          <w:color w:val="7030A0"/>
+          <w:lang w:val="pt-BR"/>
+        </w:rPr>
+      </w:pPr>
+      <w:r>
+        <w:rPr>
+          <w:color w:val="7030A0"/>
+          <w:lang w:val="pt-BR"/>
+        </w:rPr>
+        <w:t xml:space="preserve">*Talvez criar animação de transição para ‘show more’ e ‘show </w:t>
+      </w:r>
+      <w:proofErr w:type="spellStart"/>
+      <w:r>
+        <w:rPr>
+          <w:color w:val="7030A0"/>
+          <w:lang w:val="pt-BR"/>
+        </w:rPr>
+        <w:t>less</w:t>
+      </w:r>
+      <w:proofErr w:type="spellEnd"/>
+      <w:r>
+        <w:rPr>
+          <w:color w:val="7030A0"/>
+          <w:lang w:val="pt-BR"/>
+        </w:rPr>
+        <w:t>’ em ‘</w:t>
+      </w:r>
+      <w:proofErr w:type="spellStart"/>
+      <w:r>
+        <w:rPr>
+          <w:color w:val="7030A0"/>
+          <w:lang w:val="pt-BR"/>
+        </w:rPr>
+        <w:t>products</w:t>
+      </w:r>
+      <w:proofErr w:type="spellEnd"/>
+      <w:r>
+        <w:rPr>
+          <w:color w:val="7030A0"/>
+          <w:lang w:val="pt-BR"/>
+        </w:rPr>
+        <w:t>’</w:t>
+      </w:r>
+    </w:p>
+    <w:p>
+      <w:pPr>
+        <w:rPr>
+          <w:lang w:val="pt-BR"/>
+        </w:rPr>
+      </w:pPr>
+    </w:p>
+    <w:p>
+      <w:pPr>
+        <w:rPr>
+          <w:lang w:val="pt-BR"/>
+        </w:rPr>
+      </w:pPr>
+    </w:p>
+    <w:p>
+      <w:pPr>
+        <w:rPr>
+          <w:lang w:val="pt-BR"/>
+        </w:rPr>
+      </w:pPr>
+    </w:p>
+    <w:p>
+      <w:pPr>
+        <w:rPr>
+          <w:color w:val="70AD47" w:themeColor="accent6"/>
+          <w:lang w:val="pt-BR"/>
+        </w:rPr>
+      </w:pPr>
+    </w:p>
+    <w:p>
+      <w:pPr>
+        <w:rPr>
+          <w:color w:val="70AD47" w:themeColor="accent6"/>
+          <w:lang w:val="pt-BR"/>
+        </w:rPr>
+      </w:pPr>
+      <w:r>
+        <w:rPr>
+          <w:color w:val="70AD47" w:themeColor="accent6"/>
+          <w:lang w:val="pt-BR"/>
+        </w:rPr>
+        <w:t>**</w:t>
+      </w:r>
+      <w:r>
+        <w:rPr>
+          <w:color w:val="70AD47" w:themeColor="accent6"/>
+          <w:lang w:val="pt-BR"/>
+        </w:rPr>
+        <w:t>BUGS.:</w:t>
+      </w:r>
+    </w:p>
+    <w:p>
+      <w:pPr>
+        <w:rPr>
+          <w:color w:val="000000" w:themeColor="text1"/>
+          <w:lang w:val="pt-BR"/>
+        </w:rPr>
+      </w:pPr>
+      <w:r>
+        <w:rPr>
+          <w:color w:val="000000" w:themeColor="text1"/>
+          <w:lang w:val="pt-BR"/>
+        </w:rPr>
+        <w:t xml:space="preserve">*Corrigir transição do menu mobile nos itens que estão abaixo de shop </w:t>
+      </w:r>
+    </w:p>
+    <w:p>
+      <w:pPr>
+        <w:rPr>
+          <w:color w:val="FF0000"/>
+          <w:lang w:val="pt-BR"/>
+        </w:rPr>
+      </w:pPr>
+      <w:r>
+        <w:rPr>
+          <w:color w:val="000000" w:themeColor="text1"/>
+          <w:lang w:val="pt-BR"/>
+        </w:rPr>
+        <w:t xml:space="preserve">*Botão de </w:t>
+      </w:r>
+      <w:proofErr w:type="spellStart"/>
+      <w:r>
+        <w:rPr>
+          <w:color w:val="000000" w:themeColor="text1"/>
+          <w:lang w:val="pt-BR"/>
+        </w:rPr>
+        <w:t>exit</w:t>
+      </w:r>
+      <w:proofErr w:type="spellEnd"/>
+      <w:r>
+        <w:rPr>
+          <w:color w:val="000000" w:themeColor="text1"/>
+          <w:lang w:val="pt-BR"/>
+        </w:rPr>
+        <w:t xml:space="preserve"> do modal ‘torto’</w:t>
+      </w:r>
+    </w:p>
+    <w:p>
+      <w:pPr>
+        <w:rPr>
+          <w:color w:val="00B0F0"/>
+          <w:lang w:val="pt-BR"/>
+        </w:rPr>
+      </w:pPr>
+      <w:r>
+        <w:rPr>
+          <w:color w:val="00B0F0"/>
+          <w:lang w:val="pt-BR"/>
+        </w:rPr>
+        <w:t>*Corrigir formatação dos produtos retornados pela busca</w:t>
+      </w:r>
+    </w:p>
+    <w:p>
+      <w:pPr>
+        <w:rPr>
+          <w:color w:val="00B0F0"/>
+          <w:lang w:val="pt-BR"/>
+        </w:rPr>
+      </w:pPr>
+      <w:r>
+        <w:rPr>
+          <w:color w:val="00B0F0"/>
+          <w:lang w:val="pt-BR"/>
+        </w:rPr>
+        <w:t>*Corrigir imagens slide do produto-16</w:t>
+      </w:r>
+    </w:p>
+    <w:p>
+      <w:pPr>
+        <w:rPr>
+          <w:color w:val="00B0F0"/>
+          <w:lang w:val="pt-BR"/>
+        </w:rPr>
+      </w:pPr>
+      <w:r>
+        <w:rPr>
+          <w:color w:val="00B0F0"/>
+          <w:lang w:val="pt-BR"/>
+        </w:rPr>
+        <w:t>*Configurar links para que correspondas às imagens</w:t>
+      </w:r>
+    </w:p>
+    <w:p>
+      <w:pPr>
+        <w:rPr>
+          <w:color w:val="00B0F0"/>
+          <w:lang w:val="pt-BR"/>
+        </w:rPr>
+      </w:pPr>
+      <w:r>
+        <w:rPr>
+          <w:color w:val="00B0F0"/>
+          <w:lang w:val="pt-BR"/>
+        </w:rPr>
+        <w:t>*Mudança de categoria de produtos na página principal sendo ativada quando se clica nos espaços entre os botões, o que gera um bug</w:t>
+      </w:r>
+    </w:p>
+    <w:p>
+      <w:pPr>
+        <w:rPr>
+          <w:color w:val="00B0F0"/>
+          <w:lang w:val="pt-BR"/>
+        </w:rPr>
+      </w:pPr>
+      <w:r>
+        <w:rPr>
+          <w:color w:val="00B0F0"/>
+          <w:lang w:val="pt-BR"/>
+        </w:rPr>
+        <w:t xml:space="preserve">*Ícone Carrinho não é atualizado no modal sem </w:t>
+      </w:r>
+      <w:proofErr w:type="spellStart"/>
+      <w:r>
+        <w:rPr>
+          <w:color w:val="00B0F0"/>
+          <w:lang w:val="pt-BR"/>
+        </w:rPr>
+        <w:t>reload</w:t>
+      </w:r>
+      <w:proofErr w:type="spellEnd"/>
+      <w:r>
+        <w:rPr>
+          <w:color w:val="00B0F0"/>
+          <w:lang w:val="pt-BR"/>
+        </w:rPr>
+        <w:t xml:space="preserve"> ou na página de produtos quando a ação é realizada no modal. O item é salvo, mas só é renderizado com o </w:t>
+      </w:r>
+      <w:proofErr w:type="spellStart"/>
+      <w:r>
+        <w:rPr>
+          <w:color w:val="00B0F0"/>
+          <w:lang w:val="pt-BR"/>
+        </w:rPr>
+        <w:t>reload</w:t>
+      </w:r>
+      <w:proofErr w:type="spellEnd"/>
+      <w:r>
+        <w:rPr>
+          <w:color w:val="00B0F0"/>
+          <w:lang w:val="pt-BR"/>
+        </w:rPr>
+        <w:t xml:space="preserve"> da página.</w:t>
+      </w:r>
+    </w:p>
+    <w:p>
+      <w:pPr>
+        <w:rPr>
+          <w:color w:val="00B0F0"/>
+          <w:lang w:val="pt-BR"/>
+        </w:rPr>
+      </w:pPr>
+      <w:r>
+        <w:rPr>
+          <w:color w:val="00B0F0"/>
+          <w:lang w:val="pt-BR"/>
+        </w:rPr>
+        <w:t xml:space="preserve">*Favorito não é atualizado no modal sem </w:t>
+      </w:r>
+      <w:proofErr w:type="spellStart"/>
+      <w:r>
+        <w:rPr>
+          <w:color w:val="00B0F0"/>
+          <w:lang w:val="pt-BR"/>
+        </w:rPr>
+        <w:t>reload</w:t>
+      </w:r>
+      <w:proofErr w:type="spellEnd"/>
+      <w:r>
+        <w:rPr>
+          <w:color w:val="00B0F0"/>
+          <w:lang w:val="pt-BR"/>
+        </w:rPr>
+        <w:t xml:space="preserve"> ou na página de produtos quando a ação é realizada no modal. O favorito é salvo, mas só é renderizado com o </w:t>
+      </w:r>
+      <w:proofErr w:type="spellStart"/>
+      <w:r>
+        <w:rPr>
+          <w:color w:val="00B0F0"/>
+          <w:lang w:val="pt-BR"/>
+        </w:rPr>
+        <w:t>reload</w:t>
+      </w:r>
+      <w:proofErr w:type="spellEnd"/>
+      <w:r>
+        <w:rPr>
+          <w:color w:val="00B0F0"/>
+          <w:lang w:val="pt-BR"/>
+        </w:rPr>
+        <w:t xml:space="preserve"> da </w:t>
+      </w:r>
+      <w:r>
+        <w:rPr>
+          <w:color w:val="00B0F0"/>
+          <w:lang w:val="pt-BR"/>
+        </w:rPr>
+        <w:t>p</w:t>
+      </w:r>
+      <w:r>
+        <w:rPr>
+          <w:color w:val="00B0F0"/>
+          <w:lang w:val="pt-BR"/>
+        </w:rPr>
+        <w:t>ágina.</w:t>
+      </w:r>
+    </w:p>
+    <w:p>
+      <w:pPr>
+        <w:rPr>
+          <w:color w:val="00B0F0"/>
+          <w:lang w:val="pt-BR"/>
+        </w:rPr>
+      </w:pPr>
+      <w:r>
+        <w:rPr>
+          <w:color w:val="00B0F0"/>
+          <w:lang w:val="pt-BR"/>
+        </w:rPr>
+        <w:t xml:space="preserve">*carrinho não atualizando quanto se altera o </w:t>
+      </w:r>
+      <w:proofErr w:type="spellStart"/>
+      <w:r>
+        <w:rPr>
+          <w:color w:val="00B0F0"/>
+          <w:lang w:val="pt-BR"/>
+        </w:rPr>
+        <w:t>localstorage</w:t>
+      </w:r>
+      <w:proofErr w:type="spellEnd"/>
+      <w:r>
+        <w:rPr>
+          <w:color w:val="00B0F0"/>
+          <w:lang w:val="pt-BR"/>
+        </w:rPr>
+        <w:t xml:space="preserve"> sem a necessidade de atualizar a página</w:t>
+      </w:r>
+    </w:p>
+    <w:p>
+      <w:pPr>
+        <w:rPr>
+          <w:color w:val="00B0F0"/>
+          <w:lang w:val="pt-BR"/>
+        </w:rPr>
+      </w:pPr>
+      <w:r>
+        <w:rPr>
+          <w:color w:val="00B0F0"/>
+          <w:lang w:val="pt-BR"/>
+        </w:rPr>
+        <w:t xml:space="preserve">*página </w:t>
+      </w:r>
+      <w:proofErr w:type="spellStart"/>
+      <w:r>
+        <w:rPr>
+          <w:color w:val="00B0F0"/>
+          <w:lang w:val="pt-BR"/>
+        </w:rPr>
+        <w:t>wishlist</w:t>
+      </w:r>
+      <w:proofErr w:type="spellEnd"/>
+      <w:r>
+        <w:rPr>
+          <w:color w:val="00B0F0"/>
+          <w:lang w:val="pt-BR"/>
+        </w:rPr>
+        <w:t xml:space="preserve"> exibindo todos os produtos e não só os favoritos</w:t>
+      </w:r>
+    </w:p>
+    <w:p>
+      <w:pPr>
+        <w:rPr>
+          <w:color w:val="00B0F0"/>
+          <w:lang w:val="pt-BR"/>
+        </w:rPr>
+      </w:pPr>
+      <w:r>
+        <w:rPr>
+          <w:color w:val="00B0F0"/>
+          <w:lang w:val="pt-BR"/>
+        </w:rPr>
         <w:lastRenderedPageBreak/>
-        <w:t xml:space="preserve">*Fazer com que a busca possa ser realizada com o </w:t>
-      </w:r>
-      <w:proofErr w:type="spellStart"/>
-      <w:r>
-        <w:rPr>
-          <w:color w:val="00B0F0"/>
-          <w:lang w:val="pt-BR"/>
-        </w:rPr>
-        <w:t>enter</w:t>
-      </w:r>
-      <w:proofErr w:type="spellEnd"/>
-    </w:p>
-    <w:p>
-      <w:pPr>
-        <w:rPr>
-          <w:color w:val="00B0F0"/>
-          <w:lang w:val="pt-BR"/>
-        </w:rPr>
-      </w:pPr>
-      <w:r>
-        <w:rPr>
-          <w:color w:val="00B0F0"/>
-          <w:lang w:val="pt-BR"/>
-        </w:rPr>
-        <w:t>*Transformar seleção de cores em um componente</w:t>
-      </w:r>
-    </w:p>
-    <w:p>
-      <w:pPr>
-        <w:rPr>
-          <w:lang w:val="pt-BR"/>
-        </w:rPr>
-      </w:pPr>
-    </w:p>
-    <w:p>
-      <w:pPr>
-        <w:rPr>
-          <w:lang w:val="pt-BR"/>
-        </w:rPr>
-      </w:pPr>
-    </w:p>
-    <w:p>
-      <w:pPr>
-        <w:rPr>
-          <w:lang w:val="pt-BR"/>
-        </w:rPr>
-      </w:pPr>
-    </w:p>
-    <w:p>
-      <w:pPr>
-        <w:rPr>
-          <w:color w:val="7030A0"/>
-          <w:lang w:val="pt-BR"/>
-        </w:rPr>
-      </w:pPr>
-      <w:r>
-        <w:rPr>
-          <w:color w:val="7030A0"/>
-          <w:lang w:val="pt-BR"/>
-        </w:rPr>
-        <w:t>**</w:t>
-      </w:r>
-      <w:r>
-        <w:rPr>
-          <w:color w:val="7030A0"/>
-          <w:lang w:val="pt-BR"/>
-        </w:rPr>
-        <w:t>TALVEZ.:</w:t>
-      </w:r>
-    </w:p>
-    <w:p>
-      <w:pPr>
-        <w:rPr>
-          <w:color w:val="7030A0"/>
-          <w:lang w:val="pt-BR"/>
-        </w:rPr>
-      </w:pPr>
-      <w:r>
-        <w:rPr>
-          <w:color w:val="7030A0"/>
-          <w:lang w:val="pt-BR"/>
-        </w:rPr>
-        <w:t xml:space="preserve">*Talvez automatizar o </w:t>
-      </w:r>
-      <w:proofErr w:type="spellStart"/>
-      <w:r>
-        <w:rPr>
-          <w:color w:val="7030A0"/>
-          <w:lang w:val="pt-BR"/>
-        </w:rPr>
-        <w:t>slider</w:t>
-      </w:r>
-      <w:proofErr w:type="spellEnd"/>
-      <w:r>
-        <w:rPr>
-          <w:color w:val="7030A0"/>
-          <w:lang w:val="pt-BR"/>
-        </w:rPr>
-        <w:t xml:space="preserve"> de ‘</w:t>
-      </w:r>
-      <w:proofErr w:type="spellStart"/>
-      <w:r>
-        <w:rPr>
-          <w:color w:val="7030A0"/>
-          <w:lang w:val="pt-BR"/>
-        </w:rPr>
-        <w:t>productCard</w:t>
-      </w:r>
-      <w:proofErr w:type="spellEnd"/>
-      <w:r>
-        <w:rPr>
-          <w:color w:val="7030A0"/>
-          <w:lang w:val="pt-BR"/>
-        </w:rPr>
-        <w:t>’</w:t>
-      </w:r>
-    </w:p>
-    <w:p>
-      <w:pPr>
-        <w:rPr>
-          <w:color w:val="7030A0"/>
-          <w:lang w:val="pt-BR"/>
-        </w:rPr>
-      </w:pPr>
-      <w:r>
-        <w:rPr>
-          <w:color w:val="7030A0"/>
-          <w:lang w:val="pt-BR"/>
-        </w:rPr>
-        <w:t xml:space="preserve">*Talvez encontrar uma maneira do </w:t>
-      </w:r>
-      <w:proofErr w:type="spellStart"/>
-      <w:r>
-        <w:rPr>
-          <w:color w:val="7030A0"/>
-          <w:lang w:val="pt-BR"/>
-        </w:rPr>
-        <w:t>slider</w:t>
-      </w:r>
-      <w:proofErr w:type="spellEnd"/>
-      <w:r>
-        <w:rPr>
-          <w:color w:val="7030A0"/>
-          <w:lang w:val="pt-BR"/>
-        </w:rPr>
-        <w:t xml:space="preserve"> de ‘</w:t>
-      </w:r>
-      <w:proofErr w:type="spellStart"/>
-      <w:r>
-        <w:rPr>
-          <w:color w:val="7030A0"/>
-          <w:lang w:val="pt-BR"/>
-        </w:rPr>
-        <w:t>bestDeal</w:t>
-      </w:r>
-      <w:proofErr w:type="spellEnd"/>
-      <w:r>
-        <w:rPr>
-          <w:color w:val="7030A0"/>
-          <w:lang w:val="pt-BR"/>
-        </w:rPr>
-        <w:t>’ girar 360º para que não sobre espaço no fim.</w:t>
-      </w:r>
-    </w:p>
-    <w:p>
-      <w:pPr>
-        <w:rPr>
-          <w:lang w:val="pt-BR"/>
-        </w:rPr>
-      </w:pPr>
-      <w:r>
-        <w:rPr>
-          <w:lang w:val="pt-BR"/>
-        </w:rPr>
-        <w:t>*Talvez mudar t</w:t>
-      </w:r>
-      <w:r>
-        <w:rPr>
-          <w:lang w:val="pt-BR"/>
-        </w:rPr>
-        <w:t>i</w:t>
-      </w:r>
-      <w:r>
-        <w:rPr>
-          <w:lang w:val="pt-BR"/>
-        </w:rPr>
-        <w:t>pografia para FUTURA PT (ou algo semelhante), que é o indicado pelo design.</w:t>
-      </w:r>
-    </w:p>
-    <w:p>
-      <w:pPr>
-        <w:rPr>
-          <w:color w:val="7030A0"/>
-          <w:lang w:val="pt-BR"/>
-        </w:rPr>
-      </w:pPr>
-      <w:r>
-        <w:rPr>
-          <w:color w:val="7030A0"/>
-          <w:lang w:val="pt-BR"/>
-        </w:rPr>
-        <w:t xml:space="preserve">*Talvez criar animação de transição para ‘show more’ e ‘show </w:t>
-      </w:r>
-      <w:proofErr w:type="spellStart"/>
-      <w:r>
-        <w:rPr>
-          <w:color w:val="7030A0"/>
-          <w:lang w:val="pt-BR"/>
-        </w:rPr>
-        <w:t>less</w:t>
-      </w:r>
-      <w:proofErr w:type="spellEnd"/>
-      <w:r>
-        <w:rPr>
-          <w:color w:val="7030A0"/>
-          <w:lang w:val="pt-BR"/>
-        </w:rPr>
-        <w:t>’ em ‘</w:t>
-      </w:r>
-      <w:proofErr w:type="spellStart"/>
-      <w:r>
-        <w:rPr>
-          <w:color w:val="7030A0"/>
-          <w:lang w:val="pt-BR"/>
-        </w:rPr>
-        <w:t>products</w:t>
-      </w:r>
-      <w:proofErr w:type="spellEnd"/>
-      <w:r>
-        <w:rPr>
-          <w:color w:val="7030A0"/>
-          <w:lang w:val="pt-BR"/>
-        </w:rPr>
-        <w:t>’</w:t>
-      </w:r>
-    </w:p>
-    <w:p>
-      <w:pPr>
-        <w:rPr>
-          <w:lang w:val="pt-BR"/>
-        </w:rPr>
-      </w:pPr>
-    </w:p>
-    <w:p>
-      <w:pPr>
-        <w:rPr>
-          <w:lang w:val="pt-BR"/>
-        </w:rPr>
-      </w:pPr>
-    </w:p>
-    <w:p>
-      <w:pPr>
-        <w:rPr>
-          <w:lang w:val="pt-BR"/>
-        </w:rPr>
-      </w:pPr>
-    </w:p>
-    <w:p>
-      <w:pPr>
-        <w:rPr>
-          <w:color w:val="70AD47" w:themeColor="accent6"/>
-          <w:lang w:val="pt-BR"/>
-        </w:rPr>
-      </w:pPr>
-    </w:p>
-    <w:p>
-      <w:pPr>
-        <w:rPr>
-          <w:color w:val="70AD47" w:themeColor="accent6"/>
-          <w:lang w:val="pt-BR"/>
-        </w:rPr>
-      </w:pPr>
-      <w:r>
-        <w:rPr>
-          <w:color w:val="70AD47" w:themeColor="accent6"/>
-          <w:lang w:val="pt-BR"/>
-        </w:rPr>
-        <w:t>**</w:t>
-      </w:r>
-      <w:r>
-        <w:rPr>
-          <w:color w:val="70AD47" w:themeColor="accent6"/>
-          <w:lang w:val="pt-BR"/>
-        </w:rPr>
-        <w:t>BUGS.:</w:t>
-      </w:r>
-    </w:p>
-    <w:p>
-      <w:pPr>
-        <w:rPr>
-          <w:color w:val="000000" w:themeColor="text1"/>
-          <w:lang w:val="pt-BR"/>
-        </w:rPr>
-      </w:pPr>
-      <w:r>
-        <w:rPr>
-          <w:color w:val="000000" w:themeColor="text1"/>
-          <w:lang w:val="pt-BR"/>
-        </w:rPr>
-        <w:t xml:space="preserve">*Corrigir transição do menu mobile nos itens que estão abaixo de shop </w:t>
-      </w:r>
-    </w:p>
-    <w:p>
-      <w:pPr>
-        <w:rPr>
-          <w:color w:val="FF0000"/>
-          <w:lang w:val="pt-BR"/>
-        </w:rPr>
-      </w:pPr>
-      <w:r>
-        <w:rPr>
-          <w:color w:val="000000" w:themeColor="text1"/>
-          <w:lang w:val="pt-BR"/>
-        </w:rPr>
-        <w:t xml:space="preserve">*Botão de </w:t>
-      </w:r>
-      <w:proofErr w:type="spellStart"/>
-      <w:r>
-        <w:rPr>
-          <w:color w:val="000000" w:themeColor="text1"/>
-          <w:lang w:val="pt-BR"/>
-        </w:rPr>
-        <w:t>exit</w:t>
-      </w:r>
-      <w:proofErr w:type="spellEnd"/>
-      <w:r>
-        <w:rPr>
-          <w:color w:val="000000" w:themeColor="text1"/>
-          <w:lang w:val="pt-BR"/>
-        </w:rPr>
-        <w:t xml:space="preserve"> do modal ‘torto’</w:t>
-      </w:r>
-    </w:p>
-    <w:p>
-      <w:pPr>
-        <w:rPr>
-          <w:color w:val="00B0F0"/>
-          <w:lang w:val="pt-BR"/>
-        </w:rPr>
-      </w:pPr>
-      <w:r>
-        <w:rPr>
-          <w:color w:val="00B0F0"/>
-          <w:lang w:val="pt-BR"/>
-        </w:rPr>
-        <w:t>*Corrigir formatação dos produtos retornados pela busca</w:t>
-      </w:r>
-    </w:p>
-    <w:p>
-      <w:pPr>
-        <w:rPr>
-          <w:color w:val="00B0F0"/>
-          <w:lang w:val="pt-BR"/>
-        </w:rPr>
-      </w:pPr>
-      <w:r>
-        <w:rPr>
-          <w:color w:val="00B0F0"/>
-          <w:lang w:val="pt-BR"/>
-        </w:rPr>
-        <w:t>*Corrigir imagens slide do produto-16</w:t>
-      </w:r>
-    </w:p>
-    <w:p>
-      <w:pPr>
-        <w:rPr>
-          <w:color w:val="00B0F0"/>
-          <w:lang w:val="pt-BR"/>
-        </w:rPr>
-      </w:pPr>
-      <w:r>
-        <w:rPr>
-          <w:color w:val="00B0F0"/>
-          <w:lang w:val="pt-BR"/>
-        </w:rPr>
-        <w:t>*Configurar links para que correspondas às imagens</w:t>
-      </w:r>
-    </w:p>
-    <w:p>
-      <w:pPr>
-        <w:rPr>
-          <w:color w:val="00B0F0"/>
-          <w:lang w:val="pt-BR"/>
-        </w:rPr>
-      </w:pPr>
-      <w:r>
-        <w:rPr>
-          <w:color w:val="00B0F0"/>
-          <w:lang w:val="pt-BR"/>
-        </w:rPr>
-        <w:t>*Mudança de categoria de produtos na página principal sendo ativada quando se clica nos espaços entre os botões, o que gera um bug</w:t>
-      </w:r>
-    </w:p>
-    <w:p>
-      <w:pPr>
-        <w:rPr>
-          <w:color w:val="00B0F0"/>
-          <w:lang w:val="pt-BR"/>
-        </w:rPr>
-      </w:pPr>
-      <w:r>
-        <w:rPr>
-          <w:color w:val="00B0F0"/>
-          <w:lang w:val="pt-BR"/>
-        </w:rPr>
-        <w:t xml:space="preserve">*Ícone Carrinho não é atualizado no modal sem </w:t>
-      </w:r>
-      <w:proofErr w:type="spellStart"/>
-      <w:r>
-        <w:rPr>
-          <w:color w:val="00B0F0"/>
-          <w:lang w:val="pt-BR"/>
-        </w:rPr>
-        <w:t>reload</w:t>
-      </w:r>
-      <w:proofErr w:type="spellEnd"/>
-      <w:r>
-        <w:rPr>
-          <w:color w:val="00B0F0"/>
-          <w:lang w:val="pt-BR"/>
-        </w:rPr>
-        <w:t xml:space="preserve"> ou na página de produtos quando a ação é realizada no modal. O item é salvo, mas só é renderizado com o </w:t>
-      </w:r>
-      <w:proofErr w:type="spellStart"/>
-      <w:r>
-        <w:rPr>
-          <w:color w:val="00B0F0"/>
-          <w:lang w:val="pt-BR"/>
-        </w:rPr>
-        <w:t>reload</w:t>
-      </w:r>
-      <w:proofErr w:type="spellEnd"/>
-      <w:r>
-        <w:rPr>
-          <w:color w:val="00B0F0"/>
-          <w:lang w:val="pt-BR"/>
-        </w:rPr>
-        <w:t xml:space="preserve"> da página.</w:t>
-      </w:r>
-    </w:p>
-    <w:p>
-      <w:pPr>
-        <w:rPr>
-          <w:color w:val="00B0F0"/>
-          <w:lang w:val="pt-BR"/>
-        </w:rPr>
-      </w:pPr>
-      <w:r>
-        <w:rPr>
-          <w:color w:val="00B0F0"/>
-          <w:lang w:val="pt-BR"/>
-        </w:rPr>
-        <w:t xml:space="preserve">*Favorito não é atualizado no modal sem </w:t>
-      </w:r>
-      <w:proofErr w:type="spellStart"/>
-      <w:r>
-        <w:rPr>
-          <w:color w:val="00B0F0"/>
-          <w:lang w:val="pt-BR"/>
-        </w:rPr>
-        <w:t>reload</w:t>
-      </w:r>
-      <w:proofErr w:type="spellEnd"/>
-      <w:r>
-        <w:rPr>
-          <w:color w:val="00B0F0"/>
-          <w:lang w:val="pt-BR"/>
-        </w:rPr>
-        <w:t xml:space="preserve"> ou na página de produtos quando a ação é realizada no modal. O favorito é salvo, mas só é renderizado com o </w:t>
-      </w:r>
-      <w:proofErr w:type="spellStart"/>
-      <w:r>
-        <w:rPr>
-          <w:color w:val="00B0F0"/>
-          <w:lang w:val="pt-BR"/>
-        </w:rPr>
-        <w:t>reload</w:t>
-      </w:r>
-      <w:proofErr w:type="spellEnd"/>
-      <w:r>
-        <w:rPr>
-          <w:color w:val="00B0F0"/>
-          <w:lang w:val="pt-BR"/>
-        </w:rPr>
-        <w:t xml:space="preserve"> da </w:t>
-      </w:r>
-      <w:r>
-        <w:rPr>
-          <w:color w:val="00B0F0"/>
-          <w:lang w:val="pt-BR"/>
-        </w:rPr>
-        <w:t>p</w:t>
-      </w:r>
-      <w:r>
-        <w:rPr>
-          <w:color w:val="00B0F0"/>
-          <w:lang w:val="pt-BR"/>
-        </w:rPr>
-        <w:t>ágina.</w:t>
-      </w:r>
-    </w:p>
-    <w:p>
-      <w:pPr>
-        <w:rPr>
-          <w:color w:val="00B0F0"/>
-          <w:lang w:val="pt-BR"/>
-        </w:rPr>
-      </w:pPr>
-      <w:r>
-        <w:rPr>
-          <w:color w:val="00B0F0"/>
-          <w:lang w:val="pt-BR"/>
-        </w:rPr>
-        <w:t xml:space="preserve">*carrinho não atualizando quanto se altera o </w:t>
-      </w:r>
-      <w:proofErr w:type="spellStart"/>
-      <w:r>
-        <w:rPr>
-          <w:color w:val="00B0F0"/>
-          <w:lang w:val="pt-BR"/>
-        </w:rPr>
-        <w:t>localstorage</w:t>
-      </w:r>
-      <w:proofErr w:type="spellEnd"/>
-      <w:r>
-        <w:rPr>
-          <w:color w:val="00B0F0"/>
-          <w:lang w:val="pt-BR"/>
-        </w:rPr>
-        <w:t xml:space="preserve"> sem a necessidade de atualizar a página</w:t>
-      </w:r>
-    </w:p>
-    <w:p>
-      <w:pPr>
-        <w:rPr>
-          <w:color w:val="00B0F0"/>
-          <w:lang w:val="pt-BR"/>
-        </w:rPr>
-      </w:pPr>
-      <w:r>
-        <w:rPr>
-          <w:color w:val="00B0F0"/>
-          <w:lang w:val="pt-BR"/>
-        </w:rPr>
-        <w:t xml:space="preserve">*página </w:t>
-      </w:r>
-      <w:proofErr w:type="spellStart"/>
-      <w:r>
-        <w:rPr>
-          <w:color w:val="00B0F0"/>
-          <w:lang w:val="pt-BR"/>
-        </w:rPr>
-        <w:t>wishlist</w:t>
-      </w:r>
-      <w:proofErr w:type="spellEnd"/>
-      <w:r>
-        <w:rPr>
-          <w:color w:val="00B0F0"/>
-          <w:lang w:val="pt-BR"/>
-        </w:rPr>
-        <w:t xml:space="preserve"> exibindo todos os produtos e não só os favoritos</w:t>
-      </w:r>
-    </w:p>
-    <w:p>
-      <w:pPr>
-        <w:rPr>
-          <w:color w:val="00B0F0"/>
-          <w:lang w:val="pt-BR"/>
-        </w:rPr>
-      </w:pPr>
-      <w:r>
-        <w:rPr>
-          <w:color w:val="00B0F0"/>
-          <w:lang w:val="pt-BR"/>
-        </w:rPr>
         <w:t>*Fazer página ir para o topo quando mudarmos de página</w:t>
       </w:r>
     </w:p>
@@ -2375,7 +2407,6 @@
           <w:color w:val="00B0F0"/>
           <w:lang w:val="pt-BR"/>
         </w:rPr>
-        <w:lastRenderedPageBreak/>
         <w:t>*Corrigir botão ‘show menos’ em ‘</w:t>
       </w:r>
       <w:proofErr w:type="spellStart"/>
@@ -3083,6 +3114,7 @@
           <w:color w:val="00B0F0"/>
           <w:lang w:val="pt-BR"/>
         </w:rPr>
+        <w:lastRenderedPageBreak/>
         <w:tab/>
         <w:t>- O motivo de eu ter resolvido importar diretamente em ‘</w:t>
       </w:r>
@@ -3132,15 +3164,7 @@
           <w:color w:val="00B0F0"/>
           <w:lang w:val="pt-BR"/>
         </w:rPr>
-        <w:t xml:space="preserve">, o que impossibilita redirecionar </w:t>
-      </w:r>
-      <w:r>
-        <w:rPr>
-          <w:color w:val="00B0F0"/>
-          <w:lang w:val="pt-BR"/>
-        </w:rPr>
-        <w:lastRenderedPageBreak/>
-        <w:t>o usuário de tal sessão diretamente para ‘</w:t>
+        <w:t>, o que impossibilita redirecionar o usuário de tal sessão diretamente para ‘</w:t>
       </w:r>
       <w:proofErr w:type="spellStart"/>
       <w:r>

</xml_diff>

<commit_message>
Remoção de bootstrap: ProductCart - FINALIZADO
</commit_message>
<xml_diff>
--- a/Tarefas.docx
+++ b/Tarefas.docx
@@ -1678,23 +1678,7 @@
           <w:color w:val="7030A0"/>
           <w:lang w:val="pt-BR"/>
         </w:rPr>
-        <w:t xml:space="preserve">*Entender o porquê </w:t>
-      </w:r>
-      <w:proofErr w:type="gramStart"/>
-      <w:r>
-        <w:rPr>
-          <w:color w:val="7030A0"/>
-          <w:lang w:val="pt-BR"/>
-        </w:rPr>
-        <w:t>do</w:t>
-      </w:r>
-      <w:proofErr w:type="gramEnd"/>
-      <w:r>
-        <w:rPr>
-          <w:color w:val="7030A0"/>
-          <w:lang w:val="pt-BR"/>
-        </w:rPr>
-        <w:t xml:space="preserve"> filtro estar ultrapassando os limites da </w:t>
+        <w:t xml:space="preserve">*Entender o porquê do filtro estar ultrapassando os limites da </w:t>
       </w:r>
       <w:proofErr w:type="spellStart"/>
       <w:r>
@@ -2715,7 +2699,6 @@
         <w:t xml:space="preserve"> e somente o necessário </w:t>
       </w:r>
       <w:proofErr w:type="spellStart"/>
-      <w:proofErr w:type="gramStart"/>
       <w:r>
         <w:rPr>
           <w:color w:val="00B0F0"/>
@@ -2724,7 +2707,6 @@
         <w:t>a</w:t>
       </w:r>
       <w:proofErr w:type="spellEnd"/>
-      <w:proofErr w:type="gramEnd"/>
       <w:r>
         <w:rPr>
           <w:color w:val="00B0F0"/>
@@ -3504,11 +3486,74 @@
       </w:pPr>
     </w:p>
     <w:p>
-      <w:pPr>
-        <w:rPr>
-          <w:lang w:val="pt-BR"/>
-        </w:rPr>
-      </w:pPr>
+      <w:r>
+        <w:t>Layout</w:t>
+      </w:r>
+    </w:p>
+    <w:p>
+      <w:proofErr w:type="spellStart"/>
+      <w:r>
+        <w:t>ProductCard</w:t>
+      </w:r>
+      <w:proofErr w:type="spellEnd"/>
+    </w:p>
+    <w:p>
+      <w:proofErr w:type="spellStart"/>
+      <w:r>
+        <w:t>ShopProducts</w:t>
+      </w:r>
+      <w:proofErr w:type="spellEnd"/>
+    </w:p>
+    <w:p>
+      <w:proofErr w:type="spellStart"/>
+      <w:r>
+        <w:t>UserLogin</w:t>
+      </w:r>
+      <w:proofErr w:type="spellEnd"/>
+    </w:p>
+    <w:p>
+      <w:proofErr w:type="spellStart"/>
+      <w:r>
+        <w:t>MainPageHeader</w:t>
+      </w:r>
+      <w:proofErr w:type="spellEnd"/>
+    </w:p>
+    <w:p>
+      <w:proofErr w:type="spellStart"/>
+      <w:r>
+        <w:t>UserSignUp</w:t>
+      </w:r>
+      <w:proofErr w:type="spellEnd"/>
+    </w:p>
+    <w:p>
+      <w:pPr>
+        <w:rPr>
+          <w:lang w:val="pt-BR"/>
+        </w:rPr>
+      </w:pPr>
+      <w:proofErr w:type="spellStart"/>
+      <w:r>
+        <w:rPr>
+          <w:lang w:val="pt-BR"/>
+        </w:rPr>
+        <w:t>Wishlist</w:t>
+      </w:r>
+      <w:proofErr w:type="spellEnd"/>
+    </w:p>
+    <w:p>
+      <w:pPr>
+        <w:rPr>
+          <w:lang w:val="pt-BR"/>
+        </w:rPr>
+      </w:pPr>
+      <w:proofErr w:type="spellStart"/>
+      <w:r>
+        <w:rPr>
+          <w:lang w:val="pt-BR"/>
+        </w:rPr>
+        <w:t>Contact</w:t>
+      </w:r>
+      <w:proofErr w:type="spellEnd"/>
     </w:p>
     <w:p>
       <w:pPr>

</xml_diff>

<commit_message>
Responsividade: Login e Signup - FINALIZADOS; Signup: Remoção de bootstrap - FINALIZADO
</commit_message>
<xml_diff>
--- a/Tarefas.docx
+++ b/Tarefas.docx
@@ -339,7 +339,39 @@
           <w:color w:val="00B0F0"/>
           <w:lang w:val="pt-BR"/>
         </w:rPr>
-        <w:t>*Inserir links na sessão ‘shop by room’ para que o usuário seja direcionado para a página de produtos já com a categoria do ambiente selecionada.</w:t>
+        <w:t xml:space="preserve">*Inserir links na sessão ‘shop </w:t>
+      </w:r>
+      <w:proofErr w:type="spellStart"/>
+      <w:r>
+        <w:rPr>
+          <w:color w:val="00B0F0"/>
+          <w:lang w:val="pt-BR"/>
+        </w:rPr>
+        <w:t>by</w:t>
+      </w:r>
+      <w:proofErr w:type="spellEnd"/>
+      <w:r>
+        <w:rPr>
+          <w:color w:val="00B0F0"/>
+          <w:lang w:val="pt-BR"/>
+        </w:rPr>
+        <w:t xml:space="preserve"> </w:t>
+      </w:r>
+      <w:proofErr w:type="spellStart"/>
+      <w:r>
+        <w:rPr>
+          <w:color w:val="00B0F0"/>
+          <w:lang w:val="pt-BR"/>
+        </w:rPr>
+        <w:t>room</w:t>
+      </w:r>
+      <w:proofErr w:type="spellEnd"/>
+      <w:r>
+        <w:rPr>
+          <w:color w:val="00B0F0"/>
+          <w:lang w:val="pt-BR"/>
+        </w:rPr>
+        <w:t>’ para que o usuário seja direcionado para a página de produtos já com a categoria do ambiente selecionada.</w:t>
       </w:r>
     </w:p>
     <w:p>
@@ -355,7 +387,15 @@
           <w:lang w:val="pt-BR"/>
         </w:rPr>
         <w:lastRenderedPageBreak/>
-        <w:t>*Transformar ‘best</w:t>
+        <w:t>*Transformar ‘</w:t>
+      </w:r>
+      <w:proofErr w:type="spellStart"/>
+      <w:r>
+        <w:rPr>
+          <w:color w:val="00B0F0"/>
+          <w:lang w:val="pt-BR"/>
+        </w:rPr>
+        <w:t>best</w:t>
       </w:r>
       <w:r>
         <w:rPr>
@@ -369,8 +409,25 @@
           <w:color w:val="00B0F0"/>
           <w:lang w:val="pt-BR"/>
         </w:rPr>
-        <w:t>eal’ em slider</w:t>
-      </w:r>
+        <w:t>eal</w:t>
+      </w:r>
+      <w:proofErr w:type="spellEnd"/>
+      <w:r>
+        <w:rPr>
+          <w:color w:val="00B0F0"/>
+          <w:lang w:val="pt-BR"/>
+        </w:rPr>
+        <w:t xml:space="preserve">’ em </w:t>
+      </w:r>
+      <w:proofErr w:type="spellStart"/>
+      <w:r>
+        <w:rPr>
+          <w:color w:val="00B0F0"/>
+          <w:lang w:val="pt-BR"/>
+        </w:rPr>
+        <w:t>slider</w:t>
+      </w:r>
+      <w:proofErr w:type="spellEnd"/>
     </w:p>
     <w:p>
       <w:pPr>
@@ -566,23 +623,41 @@
           <w:color w:val="7030A0"/>
           <w:lang w:val="pt-BR"/>
         </w:rPr>
-        <w:t>*Inserir função de update cart</w:t>
-      </w:r>
-    </w:p>
-    <w:p>
-      <w:pPr>
-        <w:rPr>
-          <w:color w:val="00B0F0"/>
-          <w:lang w:val="pt-BR"/>
-        </w:rPr>
-      </w:pPr>
-      <w:r>
-        <w:rPr>
-          <w:color w:val="00B0F0"/>
-          <w:lang w:val="pt-BR"/>
-        </w:rPr>
-        <w:t>*Inserir links no BestDeal</w:t>
-      </w:r>
+        <w:t xml:space="preserve">*Inserir função de update </w:t>
+      </w:r>
+      <w:proofErr w:type="spellStart"/>
+      <w:r>
+        <w:rPr>
+          <w:color w:val="7030A0"/>
+          <w:lang w:val="pt-BR"/>
+        </w:rPr>
+        <w:t>cart</w:t>
+      </w:r>
+      <w:proofErr w:type="spellEnd"/>
+    </w:p>
+    <w:p>
+      <w:pPr>
+        <w:rPr>
+          <w:color w:val="00B0F0"/>
+          <w:lang w:val="pt-BR"/>
+        </w:rPr>
+      </w:pPr>
+      <w:r>
+        <w:rPr>
+          <w:color w:val="00B0F0"/>
+          <w:lang w:val="pt-BR"/>
+        </w:rPr>
+        <w:t xml:space="preserve">*Inserir links no </w:t>
+      </w:r>
+      <w:proofErr w:type="spellStart"/>
+      <w:r>
+        <w:rPr>
+          <w:color w:val="00B0F0"/>
+          <w:lang w:val="pt-BR"/>
+        </w:rPr>
+        <w:t>BestDeal</w:t>
+      </w:r>
+      <w:proofErr w:type="spellEnd"/>
     </w:p>
     <w:p>
       <w:pPr>
@@ -653,7 +728,23 @@
           <w:color w:val="00B0F0"/>
           <w:lang w:val="pt-BR"/>
         </w:rPr>
-        <w:t xml:space="preserve"> – salvar valores no localStorage – decidir como (Quando o produto for salvo no carrinho) </w:t>
+        <w:t xml:space="preserve"> – salvar valores no </w:t>
+      </w:r>
+      <w:proofErr w:type="spellStart"/>
+      <w:r>
+        <w:rPr>
+          <w:color w:val="00B0F0"/>
+          <w:lang w:val="pt-BR"/>
+        </w:rPr>
+        <w:t>localStorage</w:t>
+      </w:r>
+      <w:proofErr w:type="spellEnd"/>
+      <w:r>
+        <w:rPr>
+          <w:color w:val="00B0F0"/>
+          <w:lang w:val="pt-BR"/>
+        </w:rPr>
+        <w:t xml:space="preserve"> – decidir como (Quando o produto for salvo no carrinho) </w:t>
       </w:r>
       <w:r>
         <w:rPr>
@@ -682,7 +773,23 @@
           <w:color w:val="00B0F0"/>
           <w:lang w:val="pt-BR"/>
         </w:rPr>
-        <w:t>*Criar função para ‘favoritar’ produtos</w:t>
+        <w:t>*Criar função para ‘</w:t>
+      </w:r>
+      <w:proofErr w:type="spellStart"/>
+      <w:r>
+        <w:rPr>
+          <w:color w:val="00B0F0"/>
+          <w:lang w:val="pt-BR"/>
+        </w:rPr>
+        <w:t>favoritar</w:t>
+      </w:r>
+      <w:proofErr w:type="spellEnd"/>
+      <w:r>
+        <w:rPr>
+          <w:color w:val="00B0F0"/>
+          <w:lang w:val="pt-BR"/>
+        </w:rPr>
+        <w:t>’ produtos</w:t>
       </w:r>
       <w:r>
         <w:rPr>
@@ -717,22 +824,70 @@
           <w:color w:val="00B0F0"/>
           <w:lang w:val="pt-BR"/>
         </w:rPr>
-        <w:t>*Fazer ícones de favoritos e carrinho mudar quando algum item for adicionado (preciso renderizar a página para isso ao se adicionar ou remover. Pensei em fazer isso tentando escutar o localStorage, já que não tenho acesso aos valores alterados a partir de layout, mas vou tentar utilizar o redux. Boa oportunidade para praticar)</w:t>
-      </w:r>
-    </w:p>
-    <w:p>
-      <w:pPr>
-        <w:rPr>
-          <w:color w:val="00B0F0"/>
-          <w:lang w:val="pt-BR"/>
-        </w:rPr>
-      </w:pPr>
-      <w:r>
-        <w:rPr>
-          <w:color w:val="00B0F0"/>
-          <w:lang w:val="pt-BR"/>
-        </w:rPr>
-        <w:t>*Criar ranger slider para filtrar preços no filtro</w:t>
+        <w:t xml:space="preserve">*Fazer ícones de favoritos e carrinho mudar quando algum item for adicionado (preciso renderizar a página para isso ao se adicionar ou remover. Pensei em fazer isso tentando escutar o </w:t>
+      </w:r>
+      <w:proofErr w:type="spellStart"/>
+      <w:r>
+        <w:rPr>
+          <w:color w:val="00B0F0"/>
+          <w:lang w:val="pt-BR"/>
+        </w:rPr>
+        <w:t>localStorage</w:t>
+      </w:r>
+      <w:proofErr w:type="spellEnd"/>
+      <w:r>
+        <w:rPr>
+          <w:color w:val="00B0F0"/>
+          <w:lang w:val="pt-BR"/>
+        </w:rPr>
+        <w:t xml:space="preserve">, já que não tenho acesso aos valores alterados a partir de layout, mas vou tentar utilizar o </w:t>
+      </w:r>
+      <w:proofErr w:type="spellStart"/>
+      <w:r>
+        <w:rPr>
+          <w:color w:val="00B0F0"/>
+          <w:lang w:val="pt-BR"/>
+        </w:rPr>
+        <w:t>redux</w:t>
+      </w:r>
+      <w:proofErr w:type="spellEnd"/>
+      <w:r>
+        <w:rPr>
+          <w:color w:val="00B0F0"/>
+          <w:lang w:val="pt-BR"/>
+        </w:rPr>
+        <w:t>. Boa oportunidade para praticar)</w:t>
+      </w:r>
+    </w:p>
+    <w:p>
+      <w:pPr>
+        <w:rPr>
+          <w:color w:val="00B0F0"/>
+          <w:lang w:val="pt-BR"/>
+        </w:rPr>
+      </w:pPr>
+      <w:r>
+        <w:rPr>
+          <w:color w:val="00B0F0"/>
+          <w:lang w:val="pt-BR"/>
+        </w:rPr>
+        <w:t xml:space="preserve">*Criar ranger </w:t>
+      </w:r>
+      <w:proofErr w:type="spellStart"/>
+      <w:r>
+        <w:rPr>
+          <w:color w:val="00B0F0"/>
+          <w:lang w:val="pt-BR"/>
+        </w:rPr>
+        <w:t>slider</w:t>
+      </w:r>
+      <w:proofErr w:type="spellEnd"/>
+      <w:r>
+        <w:rPr>
+          <w:color w:val="00B0F0"/>
+          <w:lang w:val="pt-BR"/>
+        </w:rPr>
+        <w:t xml:space="preserve"> para filtrar preços no filtro</w:t>
       </w:r>
     </w:p>
     <w:p>
@@ -754,7 +909,23 @@
           <w:color w:val="00B0F0"/>
           <w:lang w:val="pt-BR"/>
         </w:rPr>
-        <w:t>Criar as funcionalidades do componente ‘filter’</w:t>
+        <w:t>Criar as funcionalidades do componente ‘</w:t>
+      </w:r>
+      <w:proofErr w:type="spellStart"/>
+      <w:r>
+        <w:rPr>
+          <w:color w:val="00B0F0"/>
+          <w:lang w:val="pt-BR"/>
+        </w:rPr>
+        <w:t>filter</w:t>
+      </w:r>
+      <w:proofErr w:type="spellEnd"/>
+      <w:r>
+        <w:rPr>
+          <w:color w:val="00B0F0"/>
+          <w:lang w:val="pt-BR"/>
+        </w:rPr>
+        <w:t>’</w:t>
       </w:r>
       <w:r>
         <w:rPr>
@@ -782,8 +953,17 @@
           <w:color w:val="00B0F0"/>
           <w:lang w:val="pt-BR"/>
         </w:rPr>
-        <w:t>*Criar as funcionalidades do componente ‘Cart</w:t>
-      </w:r>
+        <w:t>*Criar as funcionalidades do componente ‘</w:t>
+      </w:r>
+      <w:proofErr w:type="spellStart"/>
+      <w:r>
+        <w:rPr>
+          <w:color w:val="00B0F0"/>
+          <w:lang w:val="pt-BR"/>
+        </w:rPr>
+        <w:t>Cart</w:t>
+      </w:r>
+      <w:proofErr w:type="spellEnd"/>
       <w:r>
         <w:rPr>
           <w:color w:val="00B0F0"/>
@@ -838,7 +1018,23 @@
           <w:lang w:val="pt-BR"/>
         </w:rPr>
         <w:lastRenderedPageBreak/>
-        <w:t>*Criar backend para favoritos</w:t>
+        <w:t xml:space="preserve">*Criar </w:t>
+      </w:r>
+      <w:proofErr w:type="spellStart"/>
+      <w:r>
+        <w:rPr>
+          <w:color w:val="7030A0"/>
+          <w:lang w:val="pt-BR"/>
+        </w:rPr>
+        <w:t>backend</w:t>
+      </w:r>
+      <w:proofErr w:type="spellEnd"/>
+      <w:r>
+        <w:rPr>
+          <w:color w:val="7030A0"/>
+          <w:lang w:val="pt-BR"/>
+        </w:rPr>
+        <w:t xml:space="preserve"> para favoritos</w:t>
       </w:r>
       <w:r>
         <w:rPr>
@@ -858,7 +1054,49 @@
         <w:rPr>
           <w:lang w:val="pt-BR"/>
         </w:rPr>
-        <w:t>*Configurar botões de sign up e login para aparecerem somente quando o user não estiver logado e os demais botões somente quando estiver</w:t>
+        <w:t xml:space="preserve">*Configurar botões de </w:t>
+      </w:r>
+      <w:proofErr w:type="spellStart"/>
+      <w:r>
+        <w:rPr>
+          <w:lang w:val="pt-BR"/>
+        </w:rPr>
+        <w:t>sign</w:t>
+      </w:r>
+      <w:proofErr w:type="spellEnd"/>
+      <w:r>
+        <w:rPr>
+          <w:lang w:val="pt-BR"/>
+        </w:rPr>
+        <w:t xml:space="preserve"> </w:t>
+      </w:r>
+      <w:proofErr w:type="spellStart"/>
+      <w:r>
+        <w:rPr>
+          <w:lang w:val="pt-BR"/>
+        </w:rPr>
+        <w:t>up</w:t>
+      </w:r>
+      <w:proofErr w:type="spellEnd"/>
+      <w:r>
+        <w:rPr>
+          <w:lang w:val="pt-BR"/>
+        </w:rPr>
+        <w:t xml:space="preserve"> e login para aparecerem somente quando o </w:t>
+      </w:r>
+      <w:proofErr w:type="spellStart"/>
+      <w:r>
+        <w:rPr>
+          <w:lang w:val="pt-BR"/>
+        </w:rPr>
+        <w:t>user</w:t>
+      </w:r>
+      <w:proofErr w:type="spellEnd"/>
+      <w:r>
+        <w:rPr>
+          <w:lang w:val="pt-BR"/>
+        </w:rPr>
+        <w:t xml:space="preserve"> não estiver logado e os demais botões somente quando estiver</w:t>
       </w:r>
       <w:r>
         <w:rPr>
@@ -879,7 +1117,23 @@
           <w:color w:val="7030A0"/>
           <w:lang w:val="pt-BR"/>
         </w:rPr>
-        <w:t>*Criar possibilidade para realizar cadastro e login com gmail e redes sociais (oportunidade para aprender como fazer isso)</w:t>
+        <w:t xml:space="preserve">*Criar possibilidade para realizar cadastro e login com </w:t>
+      </w:r>
+      <w:proofErr w:type="spellStart"/>
+      <w:r>
+        <w:rPr>
+          <w:color w:val="7030A0"/>
+          <w:lang w:val="pt-BR"/>
+        </w:rPr>
+        <w:t>gmail</w:t>
+      </w:r>
+      <w:proofErr w:type="spellEnd"/>
+      <w:r>
+        <w:rPr>
+          <w:color w:val="7030A0"/>
+          <w:lang w:val="pt-BR"/>
+        </w:rPr>
+        <w:t xml:space="preserve"> e redes sociais (oportunidade para aprender como fazer isso)</w:t>
       </w:r>
       <w:r>
         <w:rPr>
@@ -984,7 +1238,23 @@
           <w:color w:val="00B0F0"/>
           <w:lang w:val="pt-BR"/>
         </w:rPr>
-        <w:t>*Transformar slider de preço em componente separado</w:t>
+        <w:t xml:space="preserve">*Transformar </w:t>
+      </w:r>
+      <w:proofErr w:type="spellStart"/>
+      <w:r>
+        <w:rPr>
+          <w:color w:val="00B0F0"/>
+          <w:lang w:val="pt-BR"/>
+        </w:rPr>
+        <w:t>slider</w:t>
+      </w:r>
+      <w:proofErr w:type="spellEnd"/>
+      <w:r>
+        <w:rPr>
+          <w:color w:val="00B0F0"/>
+          <w:lang w:val="pt-BR"/>
+        </w:rPr>
+        <w:t xml:space="preserve"> de preço em componente separado</w:t>
       </w:r>
     </w:p>
     <w:p>
@@ -1077,101 +1347,245 @@
           <w:color w:val="7030A0"/>
           <w:lang w:val="pt-BR"/>
         </w:rPr>
-        <w:t>em ‘productsCard’</w:t>
-      </w:r>
-      <w:r>
-        <w:rPr>
-          <w:color w:val="7030A0"/>
-          <w:lang w:val="pt-BR"/>
-        </w:rPr>
-        <w:t>, ainda que o máximo a ser exibido na barra abaixo do slider seja 3. Nesse caso as imagens não ficarão fixas, mas serão geradas por um loop.</w:t>
-      </w:r>
-    </w:p>
-    <w:p>
-      <w:pPr>
-        <w:rPr>
-          <w:lang w:val="pt-BR"/>
-        </w:rPr>
-      </w:pPr>
-      <w:r>
-        <w:rPr>
-          <w:lang w:val="pt-BR"/>
-        </w:rPr>
-        <w:t>*Inserir alert de inserção de produto na sacola e talvez de favoritos tbm</w:t>
-      </w:r>
-    </w:p>
-    <w:p>
-      <w:pPr>
-        <w:rPr>
-          <w:color w:val="00B0F0"/>
-          <w:lang w:val="pt-BR"/>
-        </w:rPr>
-      </w:pPr>
-      <w:r>
-        <w:rPr>
-          <w:color w:val="00B0F0"/>
-          <w:lang w:val="pt-BR"/>
-        </w:rPr>
-        <w:t>*Transformar select de quantidade mobile em um componente separado</w:t>
-      </w:r>
-    </w:p>
-    <w:p>
-      <w:pPr>
-        <w:rPr>
-          <w:color w:val="00B0F0"/>
-          <w:lang w:val="pt-BR"/>
-        </w:rPr>
-      </w:pPr>
-      <w:r>
-        <w:rPr>
-          <w:color w:val="00B0F0"/>
-          <w:lang w:val="pt-BR"/>
-        </w:rPr>
-        <w:t>*Tentar trabalhar com id ao invés de classes no price slider em thumbs</w:t>
-      </w:r>
-    </w:p>
-    <w:p>
-      <w:pPr>
-        <w:rPr>
-          <w:color w:val="7030A0"/>
-          <w:lang w:val="pt-BR"/>
-        </w:rPr>
-      </w:pPr>
-      <w:r>
-        <w:rPr>
-          <w:color w:val="7030A0"/>
-          <w:lang w:val="pt-BR"/>
-        </w:rPr>
-        <w:t>*Substituir valores por URL (esqueci o nome) por redux</w:t>
-      </w:r>
-    </w:p>
-    <w:p>
-      <w:pPr>
-        <w:rPr>
-          <w:color w:val="7030A0"/>
-          <w:lang w:val="pt-BR"/>
-        </w:rPr>
-      </w:pPr>
-      <w:r>
-        <w:rPr>
-          <w:color w:val="7030A0"/>
-          <w:lang w:val="pt-BR"/>
-        </w:rPr>
-        <w:t>*Transformar ‘tag’</w:t>
-      </w:r>
-      <w:r>
-        <w:rPr>
-          <w:color w:val="7030A0"/>
-          <w:lang w:val="pt-BR"/>
-        </w:rPr>
-        <w:t xml:space="preserve"> e ‘offer</w:t>
-      </w:r>
-      <w:r>
-        <w:rPr>
-          <w:color w:val="7030A0"/>
-          <w:lang w:val="pt-BR"/>
-        </w:rPr>
-        <w:t xml:space="preserve"> em array</w:t>
+        <w:t>em ‘</w:t>
+      </w:r>
+      <w:proofErr w:type="spellStart"/>
+      <w:r>
+        <w:rPr>
+          <w:color w:val="7030A0"/>
+          <w:lang w:val="pt-BR"/>
+        </w:rPr>
+        <w:t>productsCard</w:t>
+      </w:r>
+      <w:proofErr w:type="spellEnd"/>
+      <w:r>
+        <w:rPr>
+          <w:color w:val="7030A0"/>
+          <w:lang w:val="pt-BR"/>
+        </w:rPr>
+        <w:t>’</w:t>
+      </w:r>
+      <w:r>
+        <w:rPr>
+          <w:color w:val="7030A0"/>
+          <w:lang w:val="pt-BR"/>
+        </w:rPr>
+        <w:t xml:space="preserve">, ainda que o máximo a ser exibido na barra abaixo do </w:t>
+      </w:r>
+      <w:proofErr w:type="spellStart"/>
+      <w:r>
+        <w:rPr>
+          <w:color w:val="7030A0"/>
+          <w:lang w:val="pt-BR"/>
+        </w:rPr>
+        <w:t>slider</w:t>
+      </w:r>
+      <w:proofErr w:type="spellEnd"/>
+      <w:r>
+        <w:rPr>
+          <w:color w:val="7030A0"/>
+          <w:lang w:val="pt-BR"/>
+        </w:rPr>
+        <w:t xml:space="preserve"> seja 3. Nesse caso as imagens não ficarão fixas, mas serão geradas por um loop.</w:t>
+      </w:r>
+    </w:p>
+    <w:p>
+      <w:pPr>
+        <w:rPr>
+          <w:lang w:val="pt-BR"/>
+        </w:rPr>
+      </w:pPr>
+      <w:r>
+        <w:rPr>
+          <w:lang w:val="pt-BR"/>
+        </w:rPr>
+        <w:t xml:space="preserve">*Inserir </w:t>
+      </w:r>
+      <w:proofErr w:type="spellStart"/>
+      <w:r>
+        <w:rPr>
+          <w:lang w:val="pt-BR"/>
+        </w:rPr>
+        <w:t>alert</w:t>
+      </w:r>
+      <w:proofErr w:type="spellEnd"/>
+      <w:r>
+        <w:rPr>
+          <w:lang w:val="pt-BR"/>
+        </w:rPr>
+        <w:t xml:space="preserve"> de inserção de produto na sacola e talvez de favoritos </w:t>
+      </w:r>
+      <w:proofErr w:type="spellStart"/>
+      <w:r>
+        <w:rPr>
+          <w:lang w:val="pt-BR"/>
+        </w:rPr>
+        <w:t>tbm</w:t>
+      </w:r>
+      <w:proofErr w:type="spellEnd"/>
+    </w:p>
+    <w:p>
+      <w:pPr>
+        <w:rPr>
+          <w:color w:val="00B0F0"/>
+          <w:lang w:val="pt-BR"/>
+        </w:rPr>
+      </w:pPr>
+      <w:r>
+        <w:rPr>
+          <w:color w:val="00B0F0"/>
+          <w:lang w:val="pt-BR"/>
+        </w:rPr>
+        <w:t xml:space="preserve">*Transformar </w:t>
+      </w:r>
+      <w:proofErr w:type="spellStart"/>
+      <w:r>
+        <w:rPr>
+          <w:color w:val="00B0F0"/>
+          <w:lang w:val="pt-BR"/>
+        </w:rPr>
+        <w:t>select</w:t>
+      </w:r>
+      <w:proofErr w:type="spellEnd"/>
+      <w:r>
+        <w:rPr>
+          <w:color w:val="00B0F0"/>
+          <w:lang w:val="pt-BR"/>
+        </w:rPr>
+        <w:t xml:space="preserve"> de quantidade mobile em um componente separado</w:t>
+      </w:r>
+    </w:p>
+    <w:p>
+      <w:pPr>
+        <w:rPr>
+          <w:color w:val="00B0F0"/>
+          <w:lang w:val="pt-BR"/>
+        </w:rPr>
+      </w:pPr>
+      <w:r>
+        <w:rPr>
+          <w:color w:val="00B0F0"/>
+          <w:lang w:val="pt-BR"/>
+        </w:rPr>
+        <w:t xml:space="preserve">*Tentar trabalhar com id ao invés de classes no </w:t>
+      </w:r>
+      <w:proofErr w:type="spellStart"/>
+      <w:r>
+        <w:rPr>
+          <w:color w:val="00B0F0"/>
+          <w:lang w:val="pt-BR"/>
+        </w:rPr>
+        <w:t>price</w:t>
+      </w:r>
+      <w:proofErr w:type="spellEnd"/>
+      <w:r>
+        <w:rPr>
+          <w:color w:val="00B0F0"/>
+          <w:lang w:val="pt-BR"/>
+        </w:rPr>
+        <w:t xml:space="preserve"> </w:t>
+      </w:r>
+      <w:proofErr w:type="spellStart"/>
+      <w:r>
+        <w:rPr>
+          <w:color w:val="00B0F0"/>
+          <w:lang w:val="pt-BR"/>
+        </w:rPr>
+        <w:t>slider</w:t>
+      </w:r>
+      <w:proofErr w:type="spellEnd"/>
+      <w:r>
+        <w:rPr>
+          <w:color w:val="00B0F0"/>
+          <w:lang w:val="pt-BR"/>
+        </w:rPr>
+        <w:t xml:space="preserve"> em thumbs</w:t>
+      </w:r>
+    </w:p>
+    <w:p>
+      <w:pPr>
+        <w:rPr>
+          <w:color w:val="7030A0"/>
+          <w:lang w:val="pt-BR"/>
+        </w:rPr>
+      </w:pPr>
+      <w:r>
+        <w:rPr>
+          <w:color w:val="7030A0"/>
+          <w:lang w:val="pt-BR"/>
+        </w:rPr>
+        <w:t xml:space="preserve">*Substituir valores por URL (esqueci o nome) por </w:t>
+      </w:r>
+      <w:proofErr w:type="spellStart"/>
+      <w:r>
+        <w:rPr>
+          <w:color w:val="7030A0"/>
+          <w:lang w:val="pt-BR"/>
+        </w:rPr>
+        <w:t>redux</w:t>
+      </w:r>
+      <w:proofErr w:type="spellEnd"/>
+    </w:p>
+    <w:p>
+      <w:pPr>
+        <w:rPr>
+          <w:color w:val="7030A0"/>
+          <w:lang w:val="pt-BR"/>
+        </w:rPr>
+      </w:pPr>
+      <w:r>
+        <w:rPr>
+          <w:color w:val="7030A0"/>
+          <w:lang w:val="pt-BR"/>
+        </w:rPr>
+        <w:t>*Transformar ‘</w:t>
+      </w:r>
+      <w:proofErr w:type="spellStart"/>
+      <w:r>
+        <w:rPr>
+          <w:color w:val="7030A0"/>
+          <w:lang w:val="pt-BR"/>
+        </w:rPr>
+        <w:t>tag</w:t>
+      </w:r>
+      <w:proofErr w:type="spellEnd"/>
+      <w:r>
+        <w:rPr>
+          <w:color w:val="7030A0"/>
+          <w:lang w:val="pt-BR"/>
+        </w:rPr>
+        <w:t>’</w:t>
+      </w:r>
+      <w:r>
+        <w:rPr>
+          <w:color w:val="7030A0"/>
+          <w:lang w:val="pt-BR"/>
+        </w:rPr>
+        <w:t xml:space="preserve"> e ‘</w:t>
+      </w:r>
+      <w:proofErr w:type="spellStart"/>
+      <w:r>
+        <w:rPr>
+          <w:color w:val="7030A0"/>
+          <w:lang w:val="pt-BR"/>
+        </w:rPr>
+        <w:t>offer</w:t>
+      </w:r>
+      <w:proofErr w:type="spellEnd"/>
+      <w:r>
+        <w:rPr>
+          <w:color w:val="7030A0"/>
+          <w:lang w:val="pt-BR"/>
+        </w:rPr>
+        <w:t xml:space="preserve"> em </w:t>
+      </w:r>
+      <w:proofErr w:type="spellStart"/>
+      <w:r>
+        <w:rPr>
+          <w:color w:val="7030A0"/>
+          <w:lang w:val="pt-BR"/>
+        </w:rPr>
+        <w:t>array</w:t>
       </w:r>
       <w:r>
         <w:rPr>
@@ -1180,34 +1594,76 @@
         </w:rPr>
         <w:t>s</w:t>
       </w:r>
-      <w:r>
-        <w:rPr>
-          <w:color w:val="7030A0"/>
-          <w:lang w:val="pt-BR"/>
-        </w:rPr>
-        <w:t>, para que seja possível haver mais de uma tag</w:t>
-      </w:r>
-      <w:r>
-        <w:rPr>
-          <w:color w:val="7030A0"/>
-          <w:lang w:val="pt-BR"/>
-        </w:rPr>
-        <w:t xml:space="preserve"> e mais de uma offer no mesmo produto</w:t>
-      </w:r>
-    </w:p>
-    <w:p>
-      <w:pPr>
-        <w:rPr>
-          <w:color w:val="00B0F0"/>
-          <w:lang w:val="pt-BR"/>
-        </w:rPr>
-      </w:pPr>
-      <w:r>
-        <w:rPr>
-          <w:color w:val="00B0F0"/>
-          <w:lang w:val="pt-BR"/>
-        </w:rPr>
-        <w:t>*Melhorar slider do filtro de preços, tanto esteticamente quanto funcionalmente.</w:t>
+      <w:proofErr w:type="spellEnd"/>
+      <w:r>
+        <w:rPr>
+          <w:color w:val="7030A0"/>
+          <w:lang w:val="pt-BR"/>
+        </w:rPr>
+        <w:t xml:space="preserve">, para que seja possível haver mais de uma </w:t>
+      </w:r>
+      <w:proofErr w:type="spellStart"/>
+      <w:r>
+        <w:rPr>
+          <w:color w:val="7030A0"/>
+          <w:lang w:val="pt-BR"/>
+        </w:rPr>
+        <w:t>tag</w:t>
+      </w:r>
+      <w:proofErr w:type="spellEnd"/>
+      <w:r>
+        <w:rPr>
+          <w:color w:val="7030A0"/>
+          <w:lang w:val="pt-BR"/>
+        </w:rPr>
+        <w:t xml:space="preserve"> e mais de uma </w:t>
+      </w:r>
+      <w:proofErr w:type="spellStart"/>
+      <w:r>
+        <w:rPr>
+          <w:color w:val="7030A0"/>
+          <w:lang w:val="pt-BR"/>
+        </w:rPr>
+        <w:t>offer</w:t>
+      </w:r>
+      <w:proofErr w:type="spellEnd"/>
+      <w:r>
+        <w:rPr>
+          <w:color w:val="7030A0"/>
+          <w:lang w:val="pt-BR"/>
+        </w:rPr>
+        <w:t xml:space="preserve"> no mesmo produto</w:t>
+      </w:r>
+    </w:p>
+    <w:p>
+      <w:pPr>
+        <w:rPr>
+          <w:color w:val="00B0F0"/>
+          <w:lang w:val="pt-BR"/>
+        </w:rPr>
+      </w:pPr>
+      <w:r>
+        <w:rPr>
+          <w:color w:val="00B0F0"/>
+          <w:lang w:val="pt-BR"/>
+        </w:rPr>
+        <w:t xml:space="preserve">*Melhorar </w:t>
+      </w:r>
+      <w:proofErr w:type="spellStart"/>
+      <w:r>
+        <w:rPr>
+          <w:color w:val="00B0F0"/>
+          <w:lang w:val="pt-BR"/>
+        </w:rPr>
+        <w:t>slider</w:t>
+      </w:r>
+      <w:proofErr w:type="spellEnd"/>
+      <w:r>
+        <w:rPr>
+          <w:color w:val="00B0F0"/>
+          <w:lang w:val="pt-BR"/>
+        </w:rPr>
+        <w:t xml:space="preserve"> do filtro de preços, tanto esteticamente quanto funcionalmente.</w:t>
       </w:r>
     </w:p>
     <w:p>
@@ -1224,12 +1680,21 @@
         </w:rPr>
         <w:t xml:space="preserve">*Entender o porquê do filtro estar ultrapassando os limites da </w:t>
       </w:r>
-      <w:r>
-        <w:rPr>
-          <w:color w:val="7030A0"/>
-          <w:lang w:val="pt-BR"/>
-        </w:rPr>
-        <w:t>div container e o porquê da galeria de produtos não estar alinhada com o cabeçalho de navegação.</w:t>
+      <w:proofErr w:type="spellStart"/>
+      <w:r>
+        <w:rPr>
+          <w:color w:val="7030A0"/>
+          <w:lang w:val="pt-BR"/>
+        </w:rPr>
+        <w:t>div</w:t>
+      </w:r>
+      <w:proofErr w:type="spellEnd"/>
+      <w:r>
+        <w:rPr>
+          <w:color w:val="7030A0"/>
+          <w:lang w:val="pt-BR"/>
+        </w:rPr>
+        <w:t xml:space="preserve"> container e o porquê da galeria de produtos não estar alinhada com o cabeçalho de navegação.</w:t>
       </w:r>
     </w:p>
     <w:p>
@@ -1259,7 +1724,39 @@
           <w:color w:val="00B0F0"/>
           <w:lang w:val="pt-BR"/>
         </w:rPr>
-        <w:t>*Inserir título na página de compra por ambiente, a que o usuário é direcionado ao clicar em ‘shop by room’</w:t>
+        <w:t xml:space="preserve">*Inserir título na página de compra por ambiente, a que o usuário é direcionado ao clicar em ‘shop </w:t>
+      </w:r>
+      <w:proofErr w:type="spellStart"/>
+      <w:r>
+        <w:rPr>
+          <w:color w:val="00B0F0"/>
+          <w:lang w:val="pt-BR"/>
+        </w:rPr>
+        <w:t>by</w:t>
+      </w:r>
+      <w:proofErr w:type="spellEnd"/>
+      <w:r>
+        <w:rPr>
+          <w:color w:val="00B0F0"/>
+          <w:lang w:val="pt-BR"/>
+        </w:rPr>
+        <w:t xml:space="preserve"> </w:t>
+      </w:r>
+      <w:proofErr w:type="spellStart"/>
+      <w:r>
+        <w:rPr>
+          <w:color w:val="00B0F0"/>
+          <w:lang w:val="pt-BR"/>
+        </w:rPr>
+        <w:t>room</w:t>
+      </w:r>
+      <w:proofErr w:type="spellEnd"/>
+      <w:r>
+        <w:rPr>
+          <w:color w:val="00B0F0"/>
+          <w:lang w:val="pt-BR"/>
+        </w:rPr>
+        <w:t>’</w:t>
       </w:r>
     </w:p>
     <w:p>
@@ -1303,8 +1800,17 @@
           <w:color w:val="00B0F0"/>
           <w:lang w:val="pt-BR"/>
         </w:rPr>
-        <w:t>*Fazer com que a busca possa ser realizada com o enter</w:t>
-      </w:r>
+        <w:t xml:space="preserve">*Fazer com que a busca possa ser realizada com o </w:t>
+      </w:r>
+      <w:proofErr w:type="spellStart"/>
+      <w:r>
+        <w:rPr>
+          <w:color w:val="00B0F0"/>
+          <w:lang w:val="pt-BR"/>
+        </w:rPr>
+        <w:t>enter</w:t>
+      </w:r>
+      <w:proofErr w:type="spellEnd"/>
     </w:p>
     <w:p>
       <w:pPr>
@@ -1376,22 +1882,86 @@
           <w:color w:val="7030A0"/>
           <w:lang w:val="pt-BR"/>
         </w:rPr>
-        <w:t>*Talvez automatizar o slider de ‘productCard’</w:t>
-      </w:r>
-    </w:p>
-    <w:p>
-      <w:pPr>
-        <w:rPr>
-          <w:color w:val="7030A0"/>
-          <w:lang w:val="pt-BR"/>
-        </w:rPr>
-      </w:pPr>
-      <w:r>
-        <w:rPr>
-          <w:color w:val="7030A0"/>
-          <w:lang w:val="pt-BR"/>
-        </w:rPr>
-        <w:t>*Talvez encontrar uma maneira do slider de ‘bestDeal’ girar 360º para que não sobre espaço no fim.</w:t>
+        <w:t xml:space="preserve">*Talvez automatizar o </w:t>
+      </w:r>
+      <w:proofErr w:type="spellStart"/>
+      <w:r>
+        <w:rPr>
+          <w:color w:val="7030A0"/>
+          <w:lang w:val="pt-BR"/>
+        </w:rPr>
+        <w:t>slider</w:t>
+      </w:r>
+      <w:proofErr w:type="spellEnd"/>
+      <w:r>
+        <w:rPr>
+          <w:color w:val="7030A0"/>
+          <w:lang w:val="pt-BR"/>
+        </w:rPr>
+        <w:t xml:space="preserve"> de ‘</w:t>
+      </w:r>
+      <w:proofErr w:type="spellStart"/>
+      <w:r>
+        <w:rPr>
+          <w:color w:val="7030A0"/>
+          <w:lang w:val="pt-BR"/>
+        </w:rPr>
+        <w:t>productCard</w:t>
+      </w:r>
+      <w:proofErr w:type="spellEnd"/>
+      <w:r>
+        <w:rPr>
+          <w:color w:val="7030A0"/>
+          <w:lang w:val="pt-BR"/>
+        </w:rPr>
+        <w:t>’</w:t>
+      </w:r>
+    </w:p>
+    <w:p>
+      <w:pPr>
+        <w:rPr>
+          <w:color w:val="7030A0"/>
+          <w:lang w:val="pt-BR"/>
+        </w:rPr>
+      </w:pPr>
+      <w:r>
+        <w:rPr>
+          <w:color w:val="7030A0"/>
+          <w:lang w:val="pt-BR"/>
+        </w:rPr>
+        <w:t xml:space="preserve">*Talvez encontrar uma maneira do </w:t>
+      </w:r>
+      <w:proofErr w:type="spellStart"/>
+      <w:r>
+        <w:rPr>
+          <w:color w:val="7030A0"/>
+          <w:lang w:val="pt-BR"/>
+        </w:rPr>
+        <w:t>slider</w:t>
+      </w:r>
+      <w:proofErr w:type="spellEnd"/>
+      <w:r>
+        <w:rPr>
+          <w:color w:val="7030A0"/>
+          <w:lang w:val="pt-BR"/>
+        </w:rPr>
+        <w:t xml:space="preserve"> de ‘</w:t>
+      </w:r>
+      <w:proofErr w:type="spellStart"/>
+      <w:r>
+        <w:rPr>
+          <w:color w:val="7030A0"/>
+          <w:lang w:val="pt-BR"/>
+        </w:rPr>
+        <w:t>bestDeal</w:t>
+      </w:r>
+      <w:proofErr w:type="spellEnd"/>
+      <w:r>
+        <w:rPr>
+          <w:color w:val="7030A0"/>
+          <w:lang w:val="pt-BR"/>
+        </w:rPr>
+        <w:t>’ girar 360º para que não sobre espaço no fim.</w:t>
       </w:r>
     </w:p>
     <w:p>
@@ -1431,7 +2001,39 @@
           <w:color w:val="7030A0"/>
           <w:lang w:val="pt-BR"/>
         </w:rPr>
-        <w:t>*Talvez criar animação de transição para ‘show more’ e ‘show less’ em ‘products’</w:t>
+        <w:t xml:space="preserve">*Talvez criar animação de transição para ‘show more’ e ‘show </w:t>
+      </w:r>
+      <w:proofErr w:type="spellStart"/>
+      <w:r>
+        <w:rPr>
+          <w:color w:val="7030A0"/>
+          <w:lang w:val="pt-BR"/>
+        </w:rPr>
+        <w:t>less</w:t>
+      </w:r>
+      <w:proofErr w:type="spellEnd"/>
+      <w:r>
+        <w:rPr>
+          <w:color w:val="7030A0"/>
+          <w:lang w:val="pt-BR"/>
+        </w:rPr>
+        <w:t>’ em ‘</w:t>
+      </w:r>
+      <w:proofErr w:type="spellStart"/>
+      <w:r>
+        <w:rPr>
+          <w:color w:val="7030A0"/>
+          <w:lang w:val="pt-BR"/>
+        </w:rPr>
+        <w:t>products</w:t>
+      </w:r>
+      <w:proofErr w:type="spellEnd"/>
+      <w:r>
+        <w:rPr>
+          <w:color w:val="7030A0"/>
+          <w:lang w:val="pt-BR"/>
+        </w:rPr>
+        <w:t>’</w:t>
       </w:r>
     </w:p>
     <w:p>
@@ -1512,7 +2114,23 @@
           <w:color w:val="000000" w:themeColor="text1"/>
           <w:lang w:val="pt-BR"/>
         </w:rPr>
-        <w:t>*Botão de exit do modal ‘torto’</w:t>
+        <w:t xml:space="preserve">*Botão de </w:t>
+      </w:r>
+      <w:proofErr w:type="spellStart"/>
+      <w:r>
+        <w:rPr>
+          <w:color w:val="000000" w:themeColor="text1"/>
+          <w:lang w:val="pt-BR"/>
+        </w:rPr>
+        <w:t>exit</w:t>
+      </w:r>
+      <w:proofErr w:type="spellEnd"/>
+      <w:r>
+        <w:rPr>
+          <w:color w:val="000000" w:themeColor="text1"/>
+          <w:lang w:val="pt-BR"/>
+        </w:rPr>
+        <w:t xml:space="preserve"> do modal ‘torto’</w:t>
       </w:r>
     </w:p>
     <w:p>
@@ -1602,22 +2220,86 @@
           <w:color w:val="00B0F0"/>
           <w:lang w:val="pt-BR"/>
         </w:rPr>
-        <w:t>*Ícone Carrinho não é atualizado no modal sem reload ou na página de produtos quando a ação é realizada no modal. O item é salvo, mas só é renderizado com o reload da página.</w:t>
-      </w:r>
-    </w:p>
-    <w:p>
-      <w:pPr>
-        <w:rPr>
-          <w:color w:val="00B0F0"/>
-          <w:lang w:val="pt-BR"/>
-        </w:rPr>
-      </w:pPr>
-      <w:r>
-        <w:rPr>
-          <w:color w:val="00B0F0"/>
-          <w:lang w:val="pt-BR"/>
-        </w:rPr>
-        <w:t xml:space="preserve">*Favorito não é atualizado no modal sem reload ou na página de produtos quando a ação é realizada no modal. O favorito é salvo, mas só é renderizado com o reload da </w:t>
+        <w:t xml:space="preserve">*Ícone Carrinho não é atualizado no modal sem </w:t>
+      </w:r>
+      <w:proofErr w:type="spellStart"/>
+      <w:r>
+        <w:rPr>
+          <w:color w:val="00B0F0"/>
+          <w:lang w:val="pt-BR"/>
+        </w:rPr>
+        <w:t>reload</w:t>
+      </w:r>
+      <w:proofErr w:type="spellEnd"/>
+      <w:r>
+        <w:rPr>
+          <w:color w:val="00B0F0"/>
+          <w:lang w:val="pt-BR"/>
+        </w:rPr>
+        <w:t xml:space="preserve"> ou na página de produtos quando a ação é realizada no modal. O item é salvo, mas só é renderizado com o </w:t>
+      </w:r>
+      <w:proofErr w:type="spellStart"/>
+      <w:r>
+        <w:rPr>
+          <w:color w:val="00B0F0"/>
+          <w:lang w:val="pt-BR"/>
+        </w:rPr>
+        <w:t>reload</w:t>
+      </w:r>
+      <w:proofErr w:type="spellEnd"/>
+      <w:r>
+        <w:rPr>
+          <w:color w:val="00B0F0"/>
+          <w:lang w:val="pt-BR"/>
+        </w:rPr>
+        <w:t xml:space="preserve"> da página.</w:t>
+      </w:r>
+    </w:p>
+    <w:p>
+      <w:pPr>
+        <w:rPr>
+          <w:color w:val="00B0F0"/>
+          <w:lang w:val="pt-BR"/>
+        </w:rPr>
+      </w:pPr>
+      <w:r>
+        <w:rPr>
+          <w:color w:val="00B0F0"/>
+          <w:lang w:val="pt-BR"/>
+        </w:rPr>
+        <w:t xml:space="preserve">*Favorito não é atualizado no modal sem </w:t>
+      </w:r>
+      <w:proofErr w:type="spellStart"/>
+      <w:r>
+        <w:rPr>
+          <w:color w:val="00B0F0"/>
+          <w:lang w:val="pt-BR"/>
+        </w:rPr>
+        <w:t>reload</w:t>
+      </w:r>
+      <w:proofErr w:type="spellEnd"/>
+      <w:r>
+        <w:rPr>
+          <w:color w:val="00B0F0"/>
+          <w:lang w:val="pt-BR"/>
+        </w:rPr>
+        <w:t xml:space="preserve"> ou na página de produtos quando a ação é realizada no modal. O favorito é salvo, mas só é renderizado com o </w:t>
+      </w:r>
+      <w:proofErr w:type="spellStart"/>
+      <w:r>
+        <w:rPr>
+          <w:color w:val="00B0F0"/>
+          <w:lang w:val="pt-BR"/>
+        </w:rPr>
+        <w:t>reload</w:t>
+      </w:r>
+      <w:proofErr w:type="spellEnd"/>
+      <w:r>
+        <w:rPr>
+          <w:color w:val="00B0F0"/>
+          <w:lang w:val="pt-BR"/>
+        </w:rPr>
+        <w:t xml:space="preserve"> da </w:t>
       </w:r>
       <w:r>
         <w:rPr>
@@ -1646,7 +2328,23 @@
           <w:color w:val="00B0F0"/>
           <w:lang w:val="pt-BR"/>
         </w:rPr>
-        <w:t>*carrinho não atualizando quanto se altera o localstorage sem a necessidade de atualizar a página</w:t>
+        <w:t xml:space="preserve">*carrinho não atualizando quanto se altera o </w:t>
+      </w:r>
+      <w:proofErr w:type="spellStart"/>
+      <w:r>
+        <w:rPr>
+          <w:color w:val="00B0F0"/>
+          <w:lang w:val="pt-BR"/>
+        </w:rPr>
+        <w:t>localstorage</w:t>
+      </w:r>
+      <w:proofErr w:type="spellEnd"/>
+      <w:r>
+        <w:rPr>
+          <w:color w:val="00B0F0"/>
+          <w:lang w:val="pt-BR"/>
+        </w:rPr>
+        <w:t xml:space="preserve"> sem a necessidade de atualizar a página</w:t>
       </w:r>
     </w:p>
     <w:p>
@@ -1662,7 +2360,23 @@
           <w:lang w:val="pt-BR"/>
         </w:rPr>
         <w:lastRenderedPageBreak/>
-        <w:t>*página wishlist exibindo todos os produtos e não só os favoritos</w:t>
+        <w:t xml:space="preserve">*página </w:t>
+      </w:r>
+      <w:proofErr w:type="spellStart"/>
+      <w:r>
+        <w:rPr>
+          <w:color w:val="00B0F0"/>
+          <w:lang w:val="pt-BR"/>
+        </w:rPr>
+        <w:t>wishlist</w:t>
+      </w:r>
+      <w:proofErr w:type="spellEnd"/>
+      <w:r>
+        <w:rPr>
+          <w:color w:val="00B0F0"/>
+          <w:lang w:val="pt-BR"/>
+        </w:rPr>
+        <w:t xml:space="preserve"> exibindo todos os produtos e não só os favoritos</w:t>
       </w:r>
     </w:p>
     <w:p>
@@ -1692,7 +2406,23 @@
           <w:color w:val="00B0F0"/>
           <w:lang w:val="pt-BR"/>
         </w:rPr>
-        <w:t>*Corrigir botão ‘show menos’ em ‘products’, está ficando habilitado quando há poucos produtos</w:t>
+        <w:t>*Corrigir botão ‘show menos’ em ‘</w:t>
+      </w:r>
+      <w:proofErr w:type="spellStart"/>
+      <w:r>
+        <w:rPr>
+          <w:color w:val="00B0F0"/>
+          <w:lang w:val="pt-BR"/>
+        </w:rPr>
+        <w:t>products</w:t>
+      </w:r>
+      <w:proofErr w:type="spellEnd"/>
+      <w:r>
+        <w:rPr>
+          <w:color w:val="00B0F0"/>
+          <w:lang w:val="pt-BR"/>
+        </w:rPr>
+        <w:t>’, está ficando habilitado quando há poucos produtos</w:t>
       </w:r>
       <w:r>
         <w:rPr>
@@ -1750,22 +2480,70 @@
           <w:color w:val="00B0F0"/>
           <w:lang w:val="pt-BR"/>
         </w:rPr>
-        <w:t xml:space="preserve"> no caso de componentes de classe é possível utilizar um lifecycle para realizar isso. Descobrir como fazer com hooks.</w:t>
-      </w:r>
-    </w:p>
-    <w:p>
-      <w:pPr>
-        <w:rPr>
-          <w:color w:val="00B0F0"/>
-          <w:lang w:val="pt-BR"/>
-        </w:rPr>
-      </w:pPr>
-      <w:r>
-        <w:rPr>
-          <w:color w:val="00B0F0"/>
-          <w:lang w:val="pt-BR"/>
-        </w:rPr>
-        <w:t>*Resolver ponto nos slides da página principal onde há uma faixa no meio que impede o clique em uma parte dos slides, já que a div com o texto, barra de progresso e ícones de redes sociais está na frente.</w:t>
+        <w:t xml:space="preserve"> no caso de componentes de classe é possível utilizar um </w:t>
+      </w:r>
+      <w:proofErr w:type="spellStart"/>
+      <w:r>
+        <w:rPr>
+          <w:color w:val="00B0F0"/>
+          <w:lang w:val="pt-BR"/>
+        </w:rPr>
+        <w:t>lifecycle</w:t>
+      </w:r>
+      <w:proofErr w:type="spellEnd"/>
+      <w:r>
+        <w:rPr>
+          <w:color w:val="00B0F0"/>
+          <w:lang w:val="pt-BR"/>
+        </w:rPr>
+        <w:t xml:space="preserve"> para realizar isso. Descobrir como fazer com </w:t>
+      </w:r>
+      <w:proofErr w:type="spellStart"/>
+      <w:r>
+        <w:rPr>
+          <w:color w:val="00B0F0"/>
+          <w:lang w:val="pt-BR"/>
+        </w:rPr>
+        <w:t>hooks</w:t>
+      </w:r>
+      <w:proofErr w:type="spellEnd"/>
+      <w:r>
+        <w:rPr>
+          <w:color w:val="00B0F0"/>
+          <w:lang w:val="pt-BR"/>
+        </w:rPr>
+        <w:t>.</w:t>
+      </w:r>
+    </w:p>
+    <w:p>
+      <w:pPr>
+        <w:rPr>
+          <w:color w:val="00B0F0"/>
+          <w:lang w:val="pt-BR"/>
+        </w:rPr>
+      </w:pPr>
+      <w:r>
+        <w:rPr>
+          <w:color w:val="00B0F0"/>
+          <w:lang w:val="pt-BR"/>
+        </w:rPr>
+        <w:t xml:space="preserve">*Resolver ponto nos slides da página principal onde há uma faixa no meio que impede o clique em uma parte dos slides, já que a </w:t>
+      </w:r>
+      <w:proofErr w:type="spellStart"/>
+      <w:r>
+        <w:rPr>
+          <w:color w:val="00B0F0"/>
+          <w:lang w:val="pt-BR"/>
+        </w:rPr>
+        <w:t>div</w:t>
+      </w:r>
+      <w:proofErr w:type="spellEnd"/>
+      <w:r>
+        <w:rPr>
+          <w:color w:val="00B0F0"/>
+          <w:lang w:val="pt-BR"/>
+        </w:rPr>
+        <w:t xml:space="preserve"> com o texto, barra de progresso e ícones de redes sociais está na frente.</w:t>
       </w:r>
     </w:p>
     <w:p>
@@ -1809,7 +2587,39 @@
           <w:color w:val="00B0F0"/>
           <w:lang w:val="pt-BR"/>
         </w:rPr>
-        <w:t xml:space="preserve"> deixar somente o texto do slide (onde fica o preço) clicável ou cobrir tudo com uma div invisível que ficaria por cima do texto e receberia o click.</w:t>
+        <w:t xml:space="preserve"> deixar somente o texto do slide (onde fica o preço) </w:t>
+      </w:r>
+      <w:proofErr w:type="spellStart"/>
+      <w:r>
+        <w:rPr>
+          <w:color w:val="00B0F0"/>
+          <w:lang w:val="pt-BR"/>
+        </w:rPr>
+        <w:t>clicável</w:t>
+      </w:r>
+      <w:proofErr w:type="spellEnd"/>
+      <w:r>
+        <w:rPr>
+          <w:color w:val="00B0F0"/>
+          <w:lang w:val="pt-BR"/>
+        </w:rPr>
+        <w:t xml:space="preserve"> ou cobrir tudo com uma </w:t>
+      </w:r>
+      <w:proofErr w:type="spellStart"/>
+      <w:r>
+        <w:rPr>
+          <w:color w:val="00B0F0"/>
+          <w:lang w:val="pt-BR"/>
+        </w:rPr>
+        <w:t>div</w:t>
+      </w:r>
+      <w:proofErr w:type="spellEnd"/>
+      <w:r>
+        <w:rPr>
+          <w:color w:val="00B0F0"/>
+          <w:lang w:val="pt-BR"/>
+        </w:rPr>
+        <w:t xml:space="preserve"> invisível que ficaria por cima do texto e receberia o click.</w:t>
       </w:r>
       <w:r>
         <w:rPr>
@@ -1830,29 +2640,125 @@
           <w:color w:val="00B0F0"/>
           <w:lang w:val="pt-BR"/>
         </w:rPr>
-        <w:t xml:space="preserve"> terceira alternativa seria colocar os slides à frente da div e aplicar o ‘z-index’ diretamente nos elementos da div com o texto</w:t>
-      </w:r>
-      <w:r>
-        <w:rPr>
-          <w:color w:val="00B0F0"/>
-          <w:lang w:val="pt-BR"/>
-        </w:rPr>
-        <w:t>, assim as partes da div que não interessam ficariam por trás do slider e somente o necessário a sua frente.</w:t>
-      </w:r>
-    </w:p>
-    <w:p>
-      <w:pPr>
-        <w:rPr>
-          <w:color w:val="00B0F0"/>
-          <w:lang w:val="pt-BR"/>
-        </w:rPr>
-      </w:pPr>
-      <w:r>
-        <w:rPr>
-          <w:color w:val="00B0F0"/>
-          <w:lang w:val="pt-BR"/>
-        </w:rPr>
-        <w:t>*Inserir ‘changeQtdeCallBack’ no componente de quantidade do modal</w:t>
+        <w:t xml:space="preserve"> terceira alternativa seria colocar os slides à frente da </w:t>
+      </w:r>
+      <w:proofErr w:type="spellStart"/>
+      <w:r>
+        <w:rPr>
+          <w:color w:val="00B0F0"/>
+          <w:lang w:val="pt-BR"/>
+        </w:rPr>
+        <w:t>div</w:t>
+      </w:r>
+      <w:proofErr w:type="spellEnd"/>
+      <w:r>
+        <w:rPr>
+          <w:color w:val="00B0F0"/>
+          <w:lang w:val="pt-BR"/>
+        </w:rPr>
+        <w:t xml:space="preserve"> e aplicar o ‘z-index’ diretamente nos elementos da </w:t>
+      </w:r>
+      <w:proofErr w:type="spellStart"/>
+      <w:r>
+        <w:rPr>
+          <w:color w:val="00B0F0"/>
+          <w:lang w:val="pt-BR"/>
+        </w:rPr>
+        <w:t>div</w:t>
+      </w:r>
+      <w:proofErr w:type="spellEnd"/>
+      <w:r>
+        <w:rPr>
+          <w:color w:val="00B0F0"/>
+          <w:lang w:val="pt-BR"/>
+        </w:rPr>
+        <w:t xml:space="preserve"> com o texto</w:t>
+      </w:r>
+      <w:r>
+        <w:rPr>
+          <w:color w:val="00B0F0"/>
+          <w:lang w:val="pt-BR"/>
+        </w:rPr>
+        <w:t xml:space="preserve">, assim as partes da </w:t>
+      </w:r>
+      <w:proofErr w:type="spellStart"/>
+      <w:r>
+        <w:rPr>
+          <w:color w:val="00B0F0"/>
+          <w:lang w:val="pt-BR"/>
+        </w:rPr>
+        <w:t>div</w:t>
+      </w:r>
+      <w:proofErr w:type="spellEnd"/>
+      <w:r>
+        <w:rPr>
+          <w:color w:val="00B0F0"/>
+          <w:lang w:val="pt-BR"/>
+        </w:rPr>
+        <w:t xml:space="preserve"> que não interessam ficariam por trás do </w:t>
+      </w:r>
+      <w:proofErr w:type="spellStart"/>
+      <w:r>
+        <w:rPr>
+          <w:color w:val="00B0F0"/>
+          <w:lang w:val="pt-BR"/>
+        </w:rPr>
+        <w:t>slider</w:t>
+      </w:r>
+      <w:proofErr w:type="spellEnd"/>
+      <w:r>
+        <w:rPr>
+          <w:color w:val="00B0F0"/>
+          <w:lang w:val="pt-BR"/>
+        </w:rPr>
+        <w:t xml:space="preserve"> e somente o necessário </w:t>
+      </w:r>
+      <w:proofErr w:type="spellStart"/>
+      <w:r>
+        <w:rPr>
+          <w:color w:val="00B0F0"/>
+          <w:lang w:val="pt-BR"/>
+        </w:rPr>
+        <w:t>a</w:t>
+      </w:r>
+      <w:proofErr w:type="spellEnd"/>
+      <w:r>
+        <w:rPr>
+          <w:color w:val="00B0F0"/>
+          <w:lang w:val="pt-BR"/>
+        </w:rPr>
+        <w:t xml:space="preserve"> sua frente.</w:t>
+      </w:r>
+    </w:p>
+    <w:p>
+      <w:pPr>
+        <w:rPr>
+          <w:color w:val="00B0F0"/>
+          <w:lang w:val="pt-BR"/>
+        </w:rPr>
+      </w:pPr>
+      <w:r>
+        <w:rPr>
+          <w:color w:val="00B0F0"/>
+          <w:lang w:val="pt-BR"/>
+        </w:rPr>
+        <w:t>*Inserir ‘</w:t>
+      </w:r>
+      <w:proofErr w:type="spellStart"/>
+      <w:r>
+        <w:rPr>
+          <w:color w:val="00B0F0"/>
+          <w:lang w:val="pt-BR"/>
+        </w:rPr>
+        <w:t>changeQtdeCallBack</w:t>
+      </w:r>
+      <w:proofErr w:type="spellEnd"/>
+      <w:r>
+        <w:rPr>
+          <w:color w:val="00B0F0"/>
+          <w:lang w:val="pt-BR"/>
+        </w:rPr>
+        <w:t>’ no componente de quantidade do modal</w:t>
       </w:r>
     </w:p>
     <w:p>
@@ -1882,22 +2788,54 @@
           <w:color w:val="00B0F0"/>
           <w:lang w:val="pt-BR"/>
         </w:rPr>
-        <w:t>*Preços no slider de preço (no filtro) estão mal formatados e sobrepondo um ao outro – corrigir isso</w:t>
-      </w:r>
-    </w:p>
-    <w:p>
-      <w:pPr>
-        <w:rPr>
-          <w:color w:val="00B0F0"/>
-          <w:lang w:val="pt-BR"/>
-        </w:rPr>
-      </w:pPr>
-      <w:r>
-        <w:rPr>
-          <w:color w:val="00B0F0"/>
-          <w:lang w:val="pt-BR"/>
-        </w:rPr>
-        <w:t>*O slider do filtro de preços às vezes falha</w:t>
+        <w:t xml:space="preserve">*Preços no </w:t>
+      </w:r>
+      <w:proofErr w:type="spellStart"/>
+      <w:r>
+        <w:rPr>
+          <w:color w:val="00B0F0"/>
+          <w:lang w:val="pt-BR"/>
+        </w:rPr>
+        <w:t>slider</w:t>
+      </w:r>
+      <w:proofErr w:type="spellEnd"/>
+      <w:r>
+        <w:rPr>
+          <w:color w:val="00B0F0"/>
+          <w:lang w:val="pt-BR"/>
+        </w:rPr>
+        <w:t xml:space="preserve"> de preço (no filtro) estão mal formatados e sobrepondo um ao outro – corrigir isso</w:t>
+      </w:r>
+    </w:p>
+    <w:p>
+      <w:pPr>
+        <w:rPr>
+          <w:color w:val="00B0F0"/>
+          <w:lang w:val="pt-BR"/>
+        </w:rPr>
+      </w:pPr>
+      <w:r>
+        <w:rPr>
+          <w:color w:val="00B0F0"/>
+          <w:lang w:val="pt-BR"/>
+        </w:rPr>
+        <w:t xml:space="preserve">*O </w:t>
+      </w:r>
+      <w:proofErr w:type="spellStart"/>
+      <w:r>
+        <w:rPr>
+          <w:color w:val="00B0F0"/>
+          <w:lang w:val="pt-BR"/>
+        </w:rPr>
+        <w:t>slider</w:t>
+      </w:r>
+      <w:proofErr w:type="spellEnd"/>
+      <w:r>
+        <w:rPr>
+          <w:color w:val="00B0F0"/>
+          <w:lang w:val="pt-BR"/>
+        </w:rPr>
+        <w:t xml:space="preserve"> do filtro de preços às vezes falha</w:t>
       </w:r>
     </w:p>
     <w:p>
@@ -1942,7 +2880,23 @@
           <w:color w:val="00B0F0"/>
           <w:lang w:val="pt-BR"/>
         </w:rPr>
-        <w:t>*Corrigir posição do slider de preços, que sumiu da tela após eu redimensionar o filtro</w:t>
+        <w:t xml:space="preserve">*Corrigir posição do </w:t>
+      </w:r>
+      <w:proofErr w:type="spellStart"/>
+      <w:r>
+        <w:rPr>
+          <w:color w:val="00B0F0"/>
+          <w:lang w:val="pt-BR"/>
+        </w:rPr>
+        <w:t>slider</w:t>
+      </w:r>
+      <w:proofErr w:type="spellEnd"/>
+      <w:r>
+        <w:rPr>
+          <w:color w:val="00B0F0"/>
+          <w:lang w:val="pt-BR"/>
+        </w:rPr>
+        <w:t xml:space="preserve"> de preços, que sumiu da tela após eu redimensionar o filtro</w:t>
       </w:r>
     </w:p>
     <w:p>
@@ -2014,7 +2968,23 @@
           <w:color w:val="00B0F0"/>
           <w:lang w:val="pt-BR"/>
         </w:rPr>
-        <w:t>Verificar onde realmente é necessário importar ‘productsData’:</w:t>
+        <w:t>Verificar onde realmente é necessário importar ‘</w:t>
+      </w:r>
+      <w:proofErr w:type="spellStart"/>
+      <w:r>
+        <w:rPr>
+          <w:color w:val="00B0F0"/>
+          <w:lang w:val="pt-BR"/>
+        </w:rPr>
+        <w:t>productsData</w:t>
+      </w:r>
+      <w:proofErr w:type="spellEnd"/>
+      <w:r>
+        <w:rPr>
+          <w:color w:val="00B0F0"/>
+          <w:lang w:val="pt-BR"/>
+        </w:rPr>
+        <w:t>’:</w:t>
       </w:r>
     </w:p>
     <w:p>
@@ -2031,7 +3001,103 @@
         </w:rPr>
         <w:lastRenderedPageBreak/>
         <w:tab/>
-        <w:t xml:space="preserve">- Em ‘MainPageProducts’ aparentemente não é, já que pode ser importado diretamente em ‘Products’, o mesmo ocorre para ‘ShopProduct’, no entanto este último passa como props para ‘BestDeal’ além de somente para ‘products’, o que ocasiona uma importação a mais. </w:t>
+        <w:t>- Em ‘</w:t>
+      </w:r>
+      <w:proofErr w:type="spellStart"/>
+      <w:r>
+        <w:rPr>
+          <w:color w:val="00B0F0"/>
+          <w:lang w:val="pt-BR"/>
+        </w:rPr>
+        <w:t>MainPageProducts</w:t>
+      </w:r>
+      <w:proofErr w:type="spellEnd"/>
+      <w:r>
+        <w:rPr>
+          <w:color w:val="00B0F0"/>
+          <w:lang w:val="pt-BR"/>
+        </w:rPr>
+        <w:t>’ aparentemente não é, já que pode ser importado diretamente em ‘</w:t>
+      </w:r>
+      <w:proofErr w:type="spellStart"/>
+      <w:r>
+        <w:rPr>
+          <w:color w:val="00B0F0"/>
+          <w:lang w:val="pt-BR"/>
+        </w:rPr>
+        <w:t>Products</w:t>
+      </w:r>
+      <w:proofErr w:type="spellEnd"/>
+      <w:r>
+        <w:rPr>
+          <w:color w:val="00B0F0"/>
+          <w:lang w:val="pt-BR"/>
+        </w:rPr>
+        <w:t>’, o mesmo ocorre para ‘</w:t>
+      </w:r>
+      <w:proofErr w:type="spellStart"/>
+      <w:r>
+        <w:rPr>
+          <w:color w:val="00B0F0"/>
+          <w:lang w:val="pt-BR"/>
+        </w:rPr>
+        <w:t>ShopProduct</w:t>
+      </w:r>
+      <w:proofErr w:type="spellEnd"/>
+      <w:r>
+        <w:rPr>
+          <w:color w:val="00B0F0"/>
+          <w:lang w:val="pt-BR"/>
+        </w:rPr>
+        <w:t xml:space="preserve">’, no entanto este último passa como </w:t>
+      </w:r>
+      <w:proofErr w:type="spellStart"/>
+      <w:r>
+        <w:rPr>
+          <w:color w:val="00B0F0"/>
+          <w:lang w:val="pt-BR"/>
+        </w:rPr>
+        <w:t>props</w:t>
+      </w:r>
+      <w:proofErr w:type="spellEnd"/>
+      <w:r>
+        <w:rPr>
+          <w:color w:val="00B0F0"/>
+          <w:lang w:val="pt-BR"/>
+        </w:rPr>
+        <w:t xml:space="preserve"> para ‘</w:t>
+      </w:r>
+      <w:proofErr w:type="spellStart"/>
+      <w:r>
+        <w:rPr>
+          <w:color w:val="00B0F0"/>
+          <w:lang w:val="pt-BR"/>
+        </w:rPr>
+        <w:t>BestDeal</w:t>
+      </w:r>
+      <w:proofErr w:type="spellEnd"/>
+      <w:r>
+        <w:rPr>
+          <w:color w:val="00B0F0"/>
+          <w:lang w:val="pt-BR"/>
+        </w:rPr>
+        <w:t>’ além de somente para ‘</w:t>
+      </w:r>
+      <w:proofErr w:type="spellStart"/>
+      <w:r>
+        <w:rPr>
+          <w:color w:val="00B0F0"/>
+          <w:lang w:val="pt-BR"/>
+        </w:rPr>
+        <w:t>products</w:t>
+      </w:r>
+      <w:proofErr w:type="spellEnd"/>
+      <w:r>
+        <w:rPr>
+          <w:color w:val="00B0F0"/>
+          <w:lang w:val="pt-BR"/>
+        </w:rPr>
+        <w:t xml:space="preserve">’, o que ocasiona uma importação a mais. </w:t>
       </w:r>
     </w:p>
     <w:p>
@@ -2047,7 +3113,103 @@
           <w:lang w:val="pt-BR"/>
         </w:rPr>
         <w:tab/>
-        <w:t>- O motivo de eu ter resolvido importar diretamente em ‘Products’ por ora é que ‘ShoByRoom’ não possuí o componente não o possui como child, o que impossibilita redirecionar o usuário de tal sessão diretamente para ‘Products’, já que a props referente à lista de produtos não existe. Importando diretamente em ‘Products’ o problema é eliminado.</w:t>
+        <w:t>- O motivo de eu ter resolvido importar diretamente em ‘</w:t>
+      </w:r>
+      <w:proofErr w:type="spellStart"/>
+      <w:r>
+        <w:rPr>
+          <w:color w:val="00B0F0"/>
+          <w:lang w:val="pt-BR"/>
+        </w:rPr>
+        <w:t>Products</w:t>
+      </w:r>
+      <w:proofErr w:type="spellEnd"/>
+      <w:r>
+        <w:rPr>
+          <w:color w:val="00B0F0"/>
+          <w:lang w:val="pt-BR"/>
+        </w:rPr>
+        <w:t>’ por ora é que ‘</w:t>
+      </w:r>
+      <w:proofErr w:type="spellStart"/>
+      <w:r>
+        <w:rPr>
+          <w:color w:val="00B0F0"/>
+          <w:lang w:val="pt-BR"/>
+        </w:rPr>
+        <w:t>ShoByRoom</w:t>
+      </w:r>
+      <w:proofErr w:type="spellEnd"/>
+      <w:r>
+        <w:rPr>
+          <w:color w:val="00B0F0"/>
+          <w:lang w:val="pt-BR"/>
+        </w:rPr>
+        <w:t xml:space="preserve">’ não possuí o componente não o possui como </w:t>
+      </w:r>
+      <w:proofErr w:type="spellStart"/>
+      <w:r>
+        <w:rPr>
+          <w:color w:val="00B0F0"/>
+          <w:lang w:val="pt-BR"/>
+        </w:rPr>
+        <w:t>child</w:t>
+      </w:r>
+      <w:proofErr w:type="spellEnd"/>
+      <w:r>
+        <w:rPr>
+          <w:color w:val="00B0F0"/>
+          <w:lang w:val="pt-BR"/>
+        </w:rPr>
+        <w:t>, o que impossibilita redirecionar o usuário de tal sessão diretamente para ‘</w:t>
+      </w:r>
+      <w:proofErr w:type="spellStart"/>
+      <w:r>
+        <w:rPr>
+          <w:color w:val="00B0F0"/>
+          <w:lang w:val="pt-BR"/>
+        </w:rPr>
+        <w:t>Products</w:t>
+      </w:r>
+      <w:proofErr w:type="spellEnd"/>
+      <w:r>
+        <w:rPr>
+          <w:color w:val="00B0F0"/>
+          <w:lang w:val="pt-BR"/>
+        </w:rPr>
+        <w:t xml:space="preserve">’, já que a </w:t>
+      </w:r>
+      <w:proofErr w:type="spellStart"/>
+      <w:r>
+        <w:rPr>
+          <w:color w:val="00B0F0"/>
+          <w:lang w:val="pt-BR"/>
+        </w:rPr>
+        <w:t>props</w:t>
+      </w:r>
+      <w:proofErr w:type="spellEnd"/>
+      <w:r>
+        <w:rPr>
+          <w:color w:val="00B0F0"/>
+          <w:lang w:val="pt-BR"/>
+        </w:rPr>
+        <w:t xml:space="preserve"> referente à lista de produtos não existe. Importando diretamente em ‘</w:t>
+      </w:r>
+      <w:proofErr w:type="spellStart"/>
+      <w:r>
+        <w:rPr>
+          <w:color w:val="00B0F0"/>
+          <w:lang w:val="pt-BR"/>
+        </w:rPr>
+        <w:t>Products</w:t>
+      </w:r>
+      <w:proofErr w:type="spellEnd"/>
+      <w:r>
+        <w:rPr>
+          <w:color w:val="00B0F0"/>
+          <w:lang w:val="pt-BR"/>
+        </w:rPr>
+        <w:t>’ o problema é eliminado.</w:t>
       </w:r>
     </w:p>
     <w:p>
@@ -2079,7 +3241,71 @@
           <w:lang w:val="pt-BR"/>
         </w:rPr>
         <w:tab/>
-        <w:t>- Acredito que não será realizado diretamente em ‘Products’. Após o início da criação da página de favoritos me parece que realizar o fetch diretamente em ‘Products’ deixa a situação mais rígida e a lógica em ‘Products’ mais complexa.</w:t>
+        <w:t>- Acredito que não será realizado diretamente em ‘</w:t>
+      </w:r>
+      <w:proofErr w:type="spellStart"/>
+      <w:r>
+        <w:rPr>
+          <w:color w:val="00B0F0"/>
+          <w:lang w:val="pt-BR"/>
+        </w:rPr>
+        <w:t>Products</w:t>
+      </w:r>
+      <w:proofErr w:type="spellEnd"/>
+      <w:r>
+        <w:rPr>
+          <w:color w:val="00B0F0"/>
+          <w:lang w:val="pt-BR"/>
+        </w:rPr>
+        <w:t xml:space="preserve">’. Após o início da criação da página de favoritos me parece que realizar o </w:t>
+      </w:r>
+      <w:proofErr w:type="spellStart"/>
+      <w:r>
+        <w:rPr>
+          <w:color w:val="00B0F0"/>
+          <w:lang w:val="pt-BR"/>
+        </w:rPr>
+        <w:t>fetch</w:t>
+      </w:r>
+      <w:proofErr w:type="spellEnd"/>
+      <w:r>
+        <w:rPr>
+          <w:color w:val="00B0F0"/>
+          <w:lang w:val="pt-BR"/>
+        </w:rPr>
+        <w:t xml:space="preserve"> diretamente em ‘</w:t>
+      </w:r>
+      <w:proofErr w:type="spellStart"/>
+      <w:r>
+        <w:rPr>
+          <w:color w:val="00B0F0"/>
+          <w:lang w:val="pt-BR"/>
+        </w:rPr>
+        <w:t>Products</w:t>
+      </w:r>
+      <w:proofErr w:type="spellEnd"/>
+      <w:r>
+        <w:rPr>
+          <w:color w:val="00B0F0"/>
+          <w:lang w:val="pt-BR"/>
+        </w:rPr>
+        <w:t>’ deixa a situação mais rígida e a lógica em ‘</w:t>
+      </w:r>
+      <w:proofErr w:type="spellStart"/>
+      <w:r>
+        <w:rPr>
+          <w:color w:val="00B0F0"/>
+          <w:lang w:val="pt-BR"/>
+        </w:rPr>
+        <w:t>Products</w:t>
+      </w:r>
+      <w:proofErr w:type="spellEnd"/>
+      <w:r>
+        <w:rPr>
+          <w:color w:val="00B0F0"/>
+          <w:lang w:val="pt-BR"/>
+        </w:rPr>
+        <w:t>’ mais complexa.</w:t>
       </w:r>
     </w:p>
     <w:p>
@@ -2094,12 +3320,14 @@
         </w:rPr>
         <w:t>*Automatizar a população do DB (</w:t>
       </w:r>
+      <w:proofErr w:type="spellStart"/>
       <w:r>
         <w:rPr>
           <w:lang w:val="pt-BR"/>
         </w:rPr>
         <w:t>Seed</w:t>
       </w:r>
+      <w:proofErr w:type="spellEnd"/>
       <w:r>
         <w:rPr>
           <w:lang w:val="pt-BR"/>
@@ -2116,22 +3344,146 @@
         <w:rPr>
           <w:lang w:val="pt-BR"/>
         </w:rPr>
-        <w:t>é o que fiz no app crud easy do angular)</w:t>
-      </w:r>
-    </w:p>
-    <w:p>
-      <w:pPr>
-        <w:rPr>
-          <w:color w:val="00B0F0"/>
-          <w:lang w:val="pt-BR"/>
-        </w:rPr>
-      </w:pPr>
-      <w:r>
-        <w:rPr>
-          <w:color w:val="00B0F0"/>
-          <w:lang w:val="pt-BR"/>
-        </w:rPr>
-        <w:t>*Decidir o método de fetch a ser usado para exibir os produtos no carrinho. Por ora estou salvando o objeto com os produtos na tabela e realizando o fetch desta em ‘Cart’, mas também seria possível salvar somente o id, realizar o fetch de todos os produtos e extrair o necessário com um filter baseado no id, da maneira que fiz em ‘Wishlist’.</w:t>
+        <w:t xml:space="preserve">é o que fiz no app </w:t>
+      </w:r>
+      <w:proofErr w:type="spellStart"/>
+      <w:r>
+        <w:rPr>
+          <w:lang w:val="pt-BR"/>
+        </w:rPr>
+        <w:t>crud</w:t>
+      </w:r>
+      <w:proofErr w:type="spellEnd"/>
+      <w:r>
+        <w:rPr>
+          <w:lang w:val="pt-BR"/>
+        </w:rPr>
+        <w:t xml:space="preserve"> </w:t>
+      </w:r>
+      <w:proofErr w:type="spellStart"/>
+      <w:r>
+        <w:rPr>
+          <w:lang w:val="pt-BR"/>
+        </w:rPr>
+        <w:t>easy</w:t>
+      </w:r>
+      <w:proofErr w:type="spellEnd"/>
+      <w:r>
+        <w:rPr>
+          <w:lang w:val="pt-BR"/>
+        </w:rPr>
+        <w:t xml:space="preserve"> do angular)</w:t>
+      </w:r>
+    </w:p>
+    <w:p>
+      <w:pPr>
+        <w:rPr>
+          <w:color w:val="00B0F0"/>
+          <w:lang w:val="pt-BR"/>
+        </w:rPr>
+      </w:pPr>
+      <w:r>
+        <w:rPr>
+          <w:color w:val="00B0F0"/>
+          <w:lang w:val="pt-BR"/>
+        </w:rPr>
+        <w:t xml:space="preserve">*Decidir o método de </w:t>
+      </w:r>
+      <w:proofErr w:type="spellStart"/>
+      <w:r>
+        <w:rPr>
+          <w:color w:val="00B0F0"/>
+          <w:lang w:val="pt-BR"/>
+        </w:rPr>
+        <w:t>fetch</w:t>
+      </w:r>
+      <w:proofErr w:type="spellEnd"/>
+      <w:r>
+        <w:rPr>
+          <w:color w:val="00B0F0"/>
+          <w:lang w:val="pt-BR"/>
+        </w:rPr>
+        <w:t xml:space="preserve"> a ser usado para exibir os produtos no carrinho. Por ora estou salvando o objeto com os produtos na tabela e realizando o </w:t>
+      </w:r>
+      <w:proofErr w:type="spellStart"/>
+      <w:r>
+        <w:rPr>
+          <w:color w:val="00B0F0"/>
+          <w:lang w:val="pt-BR"/>
+        </w:rPr>
+        <w:t>fetch</w:t>
+      </w:r>
+      <w:proofErr w:type="spellEnd"/>
+      <w:r>
+        <w:rPr>
+          <w:color w:val="00B0F0"/>
+          <w:lang w:val="pt-BR"/>
+        </w:rPr>
+        <w:t xml:space="preserve"> desta em ‘</w:t>
+      </w:r>
+      <w:proofErr w:type="spellStart"/>
+      <w:r>
+        <w:rPr>
+          <w:color w:val="00B0F0"/>
+          <w:lang w:val="pt-BR"/>
+        </w:rPr>
+        <w:t>Cart</w:t>
+      </w:r>
+      <w:proofErr w:type="spellEnd"/>
+      <w:r>
+        <w:rPr>
+          <w:color w:val="00B0F0"/>
+          <w:lang w:val="pt-BR"/>
+        </w:rPr>
+        <w:t xml:space="preserve">’, mas também seria possível salvar somente o id, realizar o </w:t>
+      </w:r>
+      <w:proofErr w:type="spellStart"/>
+      <w:r>
+        <w:rPr>
+          <w:color w:val="00B0F0"/>
+          <w:lang w:val="pt-BR"/>
+        </w:rPr>
+        <w:t>fetch</w:t>
+      </w:r>
+      <w:proofErr w:type="spellEnd"/>
+      <w:r>
+        <w:rPr>
+          <w:color w:val="00B0F0"/>
+          <w:lang w:val="pt-BR"/>
+        </w:rPr>
+        <w:t xml:space="preserve"> de todos os produtos e extrair o necessário com um </w:t>
+      </w:r>
+      <w:proofErr w:type="spellStart"/>
+      <w:r>
+        <w:rPr>
+          <w:color w:val="00B0F0"/>
+          <w:lang w:val="pt-BR"/>
+        </w:rPr>
+        <w:t>filter</w:t>
+      </w:r>
+      <w:proofErr w:type="spellEnd"/>
+      <w:r>
+        <w:rPr>
+          <w:color w:val="00B0F0"/>
+          <w:lang w:val="pt-BR"/>
+        </w:rPr>
+        <w:t xml:space="preserve"> baseado no id, da maneira que fiz em ‘</w:t>
+      </w:r>
+      <w:proofErr w:type="spellStart"/>
+      <w:r>
+        <w:rPr>
+          <w:color w:val="00B0F0"/>
+          <w:lang w:val="pt-BR"/>
+        </w:rPr>
+        <w:t>Wishlist</w:t>
+      </w:r>
+      <w:proofErr w:type="spellEnd"/>
+      <w:r>
+        <w:rPr>
+          <w:color w:val="00B0F0"/>
+          <w:lang w:val="pt-BR"/>
+        </w:rPr>
+        <w:t>’.</w:t>
       </w:r>
     </w:p>
     <w:p>
@@ -2154,55 +3506,40 @@
       </w:r>
     </w:p>
     <w:p>
-      <w:r>
-        <w:t>ProductCard</w:t>
-      </w:r>
-    </w:p>
-    <w:p>
-      <w:r>
-        <w:t>ShopProducts</w:t>
-      </w:r>
-    </w:p>
-    <w:p>
+      <w:proofErr w:type="spellStart"/>
       <w:r>
         <w:t>UserLogin</w:t>
       </w:r>
-    </w:p>
-    <w:p>
-      <w:r>
-        <w:t>MainPageHeader</w:t>
-      </w:r>
-    </w:p>
-    <w:p>
+      <w:proofErr w:type="spellEnd"/>
+    </w:p>
+    <w:p>
+      <w:proofErr w:type="spellStart"/>
       <w:r>
         <w:t>UserSignUp</w:t>
       </w:r>
-    </w:p>
-    <w:p>
-      <w:pPr>
-        <w:rPr>
-          <w:lang w:val="pt-BR"/>
-        </w:rPr>
-      </w:pPr>
-      <w:r>
-        <w:rPr>
-          <w:lang w:val="pt-BR"/>
-        </w:rPr>
-        <w:t>Wishlist</w:t>
-      </w:r>
-    </w:p>
-    <w:p>
-      <w:pPr>
-        <w:rPr>
-          <w:lang w:val="pt-BR"/>
-        </w:rPr>
-      </w:pPr>
+      <w:proofErr w:type="spellEnd"/>
+    </w:p>
+    <w:p>
+      <w:pPr>
+        <w:rPr>
+          <w:lang w:val="pt-BR"/>
+        </w:rPr>
+      </w:pPr>
+      <w:proofErr w:type="spellStart"/>
       <w:r>
         <w:rPr>
           <w:lang w:val="pt-BR"/>
         </w:rPr>
         <w:t>Contact</w:t>
       </w:r>
+      <w:proofErr w:type="spellEnd"/>
+    </w:p>
+    <w:p>
+      <w:pPr>
+        <w:rPr>
+          <w:lang w:val="pt-BR"/>
+        </w:rPr>
+      </w:pPr>
     </w:p>
     <w:p>
       <w:pPr>

</xml_diff>

<commit_message>
Remoção de bootstrap: Navigation layout: Faltando o menu retrátil para remover
</commit_message>
<xml_diff>
--- a/Tarefas.docx
+++ b/Tarefas.docx
@@ -339,7 +339,39 @@
           <w:color w:val="00B0F0"/>
           <w:lang w:val="pt-BR"/>
         </w:rPr>
-        <w:t>*Inserir links na sessão ‘shop by room’ para que o usuário seja direcionado para a página de produtos já com a categoria do ambiente selecionada.</w:t>
+        <w:t xml:space="preserve">*Inserir links na sessão ‘shop </w:t>
+      </w:r>
+      <w:proofErr w:type="spellStart"/>
+      <w:r>
+        <w:rPr>
+          <w:color w:val="00B0F0"/>
+          <w:lang w:val="pt-BR"/>
+        </w:rPr>
+        <w:t>by</w:t>
+      </w:r>
+      <w:proofErr w:type="spellEnd"/>
+      <w:r>
+        <w:rPr>
+          <w:color w:val="00B0F0"/>
+          <w:lang w:val="pt-BR"/>
+        </w:rPr>
+        <w:t xml:space="preserve"> </w:t>
+      </w:r>
+      <w:proofErr w:type="spellStart"/>
+      <w:r>
+        <w:rPr>
+          <w:color w:val="00B0F0"/>
+          <w:lang w:val="pt-BR"/>
+        </w:rPr>
+        <w:t>room</w:t>
+      </w:r>
+      <w:proofErr w:type="spellEnd"/>
+      <w:r>
+        <w:rPr>
+          <w:color w:val="00B0F0"/>
+          <w:lang w:val="pt-BR"/>
+        </w:rPr>
+        <w:t>’ para que o usuário seja direcionado para a página de produtos já com a categoria do ambiente selecionada.</w:t>
       </w:r>
     </w:p>
     <w:p>
@@ -355,7 +387,15 @@
           <w:lang w:val="pt-BR"/>
         </w:rPr>
         <w:lastRenderedPageBreak/>
-        <w:t>*Transformar ‘best</w:t>
+        <w:t>*Transformar ‘</w:t>
+      </w:r>
+      <w:proofErr w:type="spellStart"/>
+      <w:r>
+        <w:rPr>
+          <w:color w:val="00B0F0"/>
+          <w:lang w:val="pt-BR"/>
+        </w:rPr>
+        <w:t>best</w:t>
       </w:r>
       <w:r>
         <w:rPr>
@@ -369,8 +409,25 @@
           <w:color w:val="00B0F0"/>
           <w:lang w:val="pt-BR"/>
         </w:rPr>
-        <w:t>eal’ em slider</w:t>
-      </w:r>
+        <w:t>eal</w:t>
+      </w:r>
+      <w:proofErr w:type="spellEnd"/>
+      <w:r>
+        <w:rPr>
+          <w:color w:val="00B0F0"/>
+          <w:lang w:val="pt-BR"/>
+        </w:rPr>
+        <w:t xml:space="preserve">’ em </w:t>
+      </w:r>
+      <w:proofErr w:type="spellStart"/>
+      <w:r>
+        <w:rPr>
+          <w:color w:val="00B0F0"/>
+          <w:lang w:val="pt-BR"/>
+        </w:rPr>
+        <w:t>slider</w:t>
+      </w:r>
+      <w:proofErr w:type="spellEnd"/>
     </w:p>
     <w:p>
       <w:pPr>
@@ -566,23 +623,41 @@
           <w:color w:val="7030A0"/>
           <w:lang w:val="pt-BR"/>
         </w:rPr>
-        <w:t>*Inserir função de update cart</w:t>
-      </w:r>
-    </w:p>
-    <w:p>
-      <w:pPr>
-        <w:rPr>
-          <w:color w:val="00B0F0"/>
-          <w:lang w:val="pt-BR"/>
-        </w:rPr>
-      </w:pPr>
-      <w:r>
-        <w:rPr>
-          <w:color w:val="00B0F0"/>
-          <w:lang w:val="pt-BR"/>
-        </w:rPr>
-        <w:t>*Inserir links no BestDeal</w:t>
-      </w:r>
+        <w:t xml:space="preserve">*Inserir função de update </w:t>
+      </w:r>
+      <w:proofErr w:type="spellStart"/>
+      <w:r>
+        <w:rPr>
+          <w:color w:val="7030A0"/>
+          <w:lang w:val="pt-BR"/>
+        </w:rPr>
+        <w:t>cart</w:t>
+      </w:r>
+      <w:proofErr w:type="spellEnd"/>
+    </w:p>
+    <w:p>
+      <w:pPr>
+        <w:rPr>
+          <w:color w:val="00B0F0"/>
+          <w:lang w:val="pt-BR"/>
+        </w:rPr>
+      </w:pPr>
+      <w:r>
+        <w:rPr>
+          <w:color w:val="00B0F0"/>
+          <w:lang w:val="pt-BR"/>
+        </w:rPr>
+        <w:t xml:space="preserve">*Inserir links no </w:t>
+      </w:r>
+      <w:proofErr w:type="spellStart"/>
+      <w:r>
+        <w:rPr>
+          <w:color w:val="00B0F0"/>
+          <w:lang w:val="pt-BR"/>
+        </w:rPr>
+        <w:t>BestDeal</w:t>
+      </w:r>
+      <w:proofErr w:type="spellEnd"/>
     </w:p>
     <w:p>
       <w:pPr>
@@ -653,7 +728,23 @@
           <w:color w:val="00B0F0"/>
           <w:lang w:val="pt-BR"/>
         </w:rPr>
-        <w:t xml:space="preserve"> – salvar valores no localStorage – decidir como (Quando o produto for salvo no carrinho) </w:t>
+        <w:t xml:space="preserve"> – salvar valores no </w:t>
+      </w:r>
+      <w:proofErr w:type="spellStart"/>
+      <w:r>
+        <w:rPr>
+          <w:color w:val="00B0F0"/>
+          <w:lang w:val="pt-BR"/>
+        </w:rPr>
+        <w:t>localStorage</w:t>
+      </w:r>
+      <w:proofErr w:type="spellEnd"/>
+      <w:r>
+        <w:rPr>
+          <w:color w:val="00B0F0"/>
+          <w:lang w:val="pt-BR"/>
+        </w:rPr>
+        <w:t xml:space="preserve"> – decidir como (Quando o produto for salvo no carrinho) </w:t>
       </w:r>
       <w:r>
         <w:rPr>
@@ -682,7 +773,23 @@
           <w:color w:val="00B0F0"/>
           <w:lang w:val="pt-BR"/>
         </w:rPr>
-        <w:t>*Criar função para ‘favoritar’ produtos</w:t>
+        <w:t>*Criar função para ‘</w:t>
+      </w:r>
+      <w:proofErr w:type="spellStart"/>
+      <w:r>
+        <w:rPr>
+          <w:color w:val="00B0F0"/>
+          <w:lang w:val="pt-BR"/>
+        </w:rPr>
+        <w:t>favoritar</w:t>
+      </w:r>
+      <w:proofErr w:type="spellEnd"/>
+      <w:r>
+        <w:rPr>
+          <w:color w:val="00B0F0"/>
+          <w:lang w:val="pt-BR"/>
+        </w:rPr>
+        <w:t>’ produtos</w:t>
       </w:r>
       <w:r>
         <w:rPr>
@@ -717,22 +824,70 @@
           <w:color w:val="00B0F0"/>
           <w:lang w:val="pt-BR"/>
         </w:rPr>
-        <w:t>*Fazer ícones de favoritos e carrinho mudar quando algum item for adicionado (preciso renderizar a página para isso ao se adicionar ou remover. Pensei em fazer isso tentando escutar o localStorage, já que não tenho acesso aos valores alterados a partir de layout, mas vou tentar utilizar o redux. Boa oportunidade para praticar)</w:t>
-      </w:r>
-    </w:p>
-    <w:p>
-      <w:pPr>
-        <w:rPr>
-          <w:color w:val="00B0F0"/>
-          <w:lang w:val="pt-BR"/>
-        </w:rPr>
-      </w:pPr>
-      <w:r>
-        <w:rPr>
-          <w:color w:val="00B0F0"/>
-          <w:lang w:val="pt-BR"/>
-        </w:rPr>
-        <w:t>*Criar ranger slider para filtrar preços no filtro</w:t>
+        <w:t xml:space="preserve">*Fazer ícones de favoritos e carrinho mudar quando algum item for adicionado (preciso renderizar a página para isso ao se adicionar ou remover. Pensei em fazer isso tentando escutar o </w:t>
+      </w:r>
+      <w:proofErr w:type="spellStart"/>
+      <w:r>
+        <w:rPr>
+          <w:color w:val="00B0F0"/>
+          <w:lang w:val="pt-BR"/>
+        </w:rPr>
+        <w:t>localStorage</w:t>
+      </w:r>
+      <w:proofErr w:type="spellEnd"/>
+      <w:r>
+        <w:rPr>
+          <w:color w:val="00B0F0"/>
+          <w:lang w:val="pt-BR"/>
+        </w:rPr>
+        <w:t xml:space="preserve">, já que não tenho acesso aos valores alterados a partir de layout, mas vou tentar utilizar o </w:t>
+      </w:r>
+      <w:proofErr w:type="spellStart"/>
+      <w:r>
+        <w:rPr>
+          <w:color w:val="00B0F0"/>
+          <w:lang w:val="pt-BR"/>
+        </w:rPr>
+        <w:t>redux</w:t>
+      </w:r>
+      <w:proofErr w:type="spellEnd"/>
+      <w:r>
+        <w:rPr>
+          <w:color w:val="00B0F0"/>
+          <w:lang w:val="pt-BR"/>
+        </w:rPr>
+        <w:t>. Boa oportunidade para praticar)</w:t>
+      </w:r>
+    </w:p>
+    <w:p>
+      <w:pPr>
+        <w:rPr>
+          <w:color w:val="00B0F0"/>
+          <w:lang w:val="pt-BR"/>
+        </w:rPr>
+      </w:pPr>
+      <w:r>
+        <w:rPr>
+          <w:color w:val="00B0F0"/>
+          <w:lang w:val="pt-BR"/>
+        </w:rPr>
+        <w:t xml:space="preserve">*Criar ranger </w:t>
+      </w:r>
+      <w:proofErr w:type="spellStart"/>
+      <w:r>
+        <w:rPr>
+          <w:color w:val="00B0F0"/>
+          <w:lang w:val="pt-BR"/>
+        </w:rPr>
+        <w:t>slider</w:t>
+      </w:r>
+      <w:proofErr w:type="spellEnd"/>
+      <w:r>
+        <w:rPr>
+          <w:color w:val="00B0F0"/>
+          <w:lang w:val="pt-BR"/>
+        </w:rPr>
+        <w:t xml:space="preserve"> para filtrar preços no filtro</w:t>
       </w:r>
     </w:p>
     <w:p>
@@ -754,7 +909,23 @@
           <w:color w:val="00B0F0"/>
           <w:lang w:val="pt-BR"/>
         </w:rPr>
-        <w:t>Criar as funcionalidades do componente ‘filter’</w:t>
+        <w:t>Criar as funcionalidades do componente ‘</w:t>
+      </w:r>
+      <w:proofErr w:type="spellStart"/>
+      <w:r>
+        <w:rPr>
+          <w:color w:val="00B0F0"/>
+          <w:lang w:val="pt-BR"/>
+        </w:rPr>
+        <w:t>filter</w:t>
+      </w:r>
+      <w:proofErr w:type="spellEnd"/>
+      <w:r>
+        <w:rPr>
+          <w:color w:val="00B0F0"/>
+          <w:lang w:val="pt-BR"/>
+        </w:rPr>
+        <w:t>’</w:t>
       </w:r>
       <w:r>
         <w:rPr>
@@ -782,8 +953,17 @@
           <w:color w:val="00B0F0"/>
           <w:lang w:val="pt-BR"/>
         </w:rPr>
-        <w:t>*Criar as funcionalidades do componente ‘Cart</w:t>
-      </w:r>
+        <w:t>*Criar as funcionalidades do componente ‘</w:t>
+      </w:r>
+      <w:proofErr w:type="spellStart"/>
+      <w:r>
+        <w:rPr>
+          <w:color w:val="00B0F0"/>
+          <w:lang w:val="pt-BR"/>
+        </w:rPr>
+        <w:t>Cart</w:t>
+      </w:r>
+      <w:proofErr w:type="spellEnd"/>
       <w:r>
         <w:rPr>
           <w:color w:val="00B0F0"/>
@@ -838,7 +1018,23 @@
           <w:lang w:val="pt-BR"/>
         </w:rPr>
         <w:lastRenderedPageBreak/>
-        <w:t>*Criar backend para favoritos</w:t>
+        <w:t xml:space="preserve">*Criar </w:t>
+      </w:r>
+      <w:proofErr w:type="spellStart"/>
+      <w:r>
+        <w:rPr>
+          <w:color w:val="7030A0"/>
+          <w:lang w:val="pt-BR"/>
+        </w:rPr>
+        <w:t>backend</w:t>
+      </w:r>
+      <w:proofErr w:type="spellEnd"/>
+      <w:r>
+        <w:rPr>
+          <w:color w:val="7030A0"/>
+          <w:lang w:val="pt-BR"/>
+        </w:rPr>
+        <w:t xml:space="preserve"> para favoritos</w:t>
       </w:r>
       <w:r>
         <w:rPr>
@@ -851,17 +1047,68 @@
     <w:p>
       <w:pPr>
         <w:rPr>
-          <w:lang w:val="pt-BR"/>
-        </w:rPr>
-      </w:pPr>
-      <w:r>
-        <w:rPr>
-          <w:lang w:val="pt-BR"/>
-        </w:rPr>
-        <w:t>*Configurar botões de sign up e login para aparecerem somente quando o user não estiver logado e os demais botões somente quando estiver</w:t>
-      </w:r>
-      <w:r>
-        <w:rPr>
+          <w:color w:val="FF0000"/>
+          <w:lang w:val="pt-BR"/>
+        </w:rPr>
+      </w:pPr>
+      <w:r>
+        <w:rPr>
+          <w:color w:val="FF0000"/>
+          <w:lang w:val="pt-BR"/>
+        </w:rPr>
+        <w:t xml:space="preserve">*Configurar botões de </w:t>
+      </w:r>
+      <w:proofErr w:type="spellStart"/>
+      <w:r>
+        <w:rPr>
+          <w:color w:val="FF0000"/>
+          <w:lang w:val="pt-BR"/>
+        </w:rPr>
+        <w:t>sign</w:t>
+      </w:r>
+      <w:proofErr w:type="spellEnd"/>
+      <w:r>
+        <w:rPr>
+          <w:color w:val="FF0000"/>
+          <w:lang w:val="pt-BR"/>
+        </w:rPr>
+        <w:t xml:space="preserve"> </w:t>
+      </w:r>
+      <w:proofErr w:type="spellStart"/>
+      <w:r>
+        <w:rPr>
+          <w:color w:val="FF0000"/>
+          <w:lang w:val="pt-BR"/>
+        </w:rPr>
+        <w:t>up</w:t>
+      </w:r>
+      <w:proofErr w:type="spellEnd"/>
+      <w:r>
+        <w:rPr>
+          <w:color w:val="FF0000"/>
+          <w:lang w:val="pt-BR"/>
+        </w:rPr>
+        <w:t xml:space="preserve"> e login para aparecerem somente quando o </w:t>
+      </w:r>
+      <w:proofErr w:type="spellStart"/>
+      <w:r>
+        <w:rPr>
+          <w:color w:val="FF0000"/>
+          <w:lang w:val="pt-BR"/>
+        </w:rPr>
+        <w:t>user</w:t>
+      </w:r>
+      <w:proofErr w:type="spellEnd"/>
+      <w:r>
+        <w:rPr>
+          <w:color w:val="FF0000"/>
+          <w:lang w:val="pt-BR"/>
+        </w:rPr>
+        <w:t xml:space="preserve"> não estiver logado e os demais botões somente quando estiver</w:t>
+      </w:r>
+      <w:r>
+        <w:rPr>
+          <w:color w:val="FF0000"/>
           <w:lang w:val="pt-BR"/>
         </w:rPr>
         <w:t xml:space="preserve"> - DB</w:t>
@@ -879,7 +1126,23 @@
           <w:color w:val="7030A0"/>
           <w:lang w:val="pt-BR"/>
         </w:rPr>
-        <w:t>*Criar possibilidade para realizar cadastro e login com gmail e redes sociais (oportunidade para aprender como fazer isso)</w:t>
+        <w:t xml:space="preserve">*Criar possibilidade para realizar cadastro e login com </w:t>
+      </w:r>
+      <w:proofErr w:type="spellStart"/>
+      <w:r>
+        <w:rPr>
+          <w:color w:val="7030A0"/>
+          <w:lang w:val="pt-BR"/>
+        </w:rPr>
+        <w:t>gmail</w:t>
+      </w:r>
+      <w:proofErr w:type="spellEnd"/>
+      <w:r>
+        <w:rPr>
+          <w:color w:val="7030A0"/>
+          <w:lang w:val="pt-BR"/>
+        </w:rPr>
+        <w:t xml:space="preserve"> e redes sociais (oportunidade para aprender como fazer isso)</w:t>
       </w:r>
       <w:r>
         <w:rPr>
@@ -984,7 +1247,23 @@
           <w:color w:val="00B0F0"/>
           <w:lang w:val="pt-BR"/>
         </w:rPr>
-        <w:t>*Transformar slider de preço em componente separado</w:t>
+        <w:t xml:space="preserve">*Transformar </w:t>
+      </w:r>
+      <w:proofErr w:type="spellStart"/>
+      <w:r>
+        <w:rPr>
+          <w:color w:val="00B0F0"/>
+          <w:lang w:val="pt-BR"/>
+        </w:rPr>
+        <w:t>slider</w:t>
+      </w:r>
+      <w:proofErr w:type="spellEnd"/>
+      <w:r>
+        <w:rPr>
+          <w:color w:val="00B0F0"/>
+          <w:lang w:val="pt-BR"/>
+        </w:rPr>
+        <w:t xml:space="preserve"> de preço em componente separado</w:t>
       </w:r>
     </w:p>
     <w:p>
@@ -1077,101 +1356,245 @@
           <w:color w:val="7030A0"/>
           <w:lang w:val="pt-BR"/>
         </w:rPr>
-        <w:t>em ‘productsCard’</w:t>
-      </w:r>
-      <w:r>
-        <w:rPr>
-          <w:color w:val="7030A0"/>
-          <w:lang w:val="pt-BR"/>
-        </w:rPr>
-        <w:t>, ainda que o máximo a ser exibido na barra abaixo do slider seja 3. Nesse caso as imagens não ficarão fixas, mas serão geradas por um loop.</w:t>
-      </w:r>
-    </w:p>
-    <w:p>
-      <w:pPr>
-        <w:rPr>
-          <w:lang w:val="pt-BR"/>
-        </w:rPr>
-      </w:pPr>
-      <w:r>
-        <w:rPr>
-          <w:lang w:val="pt-BR"/>
-        </w:rPr>
-        <w:t>*Inserir alert de inserção de produto na sacola e talvez de favoritos tbm</w:t>
-      </w:r>
-    </w:p>
-    <w:p>
-      <w:pPr>
-        <w:rPr>
-          <w:color w:val="00B0F0"/>
-          <w:lang w:val="pt-BR"/>
-        </w:rPr>
-      </w:pPr>
-      <w:r>
-        <w:rPr>
-          <w:color w:val="00B0F0"/>
-          <w:lang w:val="pt-BR"/>
-        </w:rPr>
-        <w:t>*Transformar select de quantidade mobile em um componente separado</w:t>
-      </w:r>
-    </w:p>
-    <w:p>
-      <w:pPr>
-        <w:rPr>
-          <w:color w:val="00B0F0"/>
-          <w:lang w:val="pt-BR"/>
-        </w:rPr>
-      </w:pPr>
-      <w:r>
-        <w:rPr>
-          <w:color w:val="00B0F0"/>
-          <w:lang w:val="pt-BR"/>
-        </w:rPr>
-        <w:t>*Tentar trabalhar com id ao invés de classes no price slider em thumbs</w:t>
-      </w:r>
-    </w:p>
-    <w:p>
-      <w:pPr>
-        <w:rPr>
-          <w:color w:val="7030A0"/>
-          <w:lang w:val="pt-BR"/>
-        </w:rPr>
-      </w:pPr>
-      <w:r>
-        <w:rPr>
-          <w:color w:val="7030A0"/>
-          <w:lang w:val="pt-BR"/>
-        </w:rPr>
-        <w:t>*Substituir valores por URL (esqueci o nome) por redux</w:t>
-      </w:r>
-    </w:p>
-    <w:p>
-      <w:pPr>
-        <w:rPr>
-          <w:color w:val="7030A0"/>
-          <w:lang w:val="pt-BR"/>
-        </w:rPr>
-      </w:pPr>
-      <w:r>
-        <w:rPr>
-          <w:color w:val="7030A0"/>
-          <w:lang w:val="pt-BR"/>
-        </w:rPr>
-        <w:t>*Transformar ‘tag’</w:t>
-      </w:r>
-      <w:r>
-        <w:rPr>
-          <w:color w:val="7030A0"/>
-          <w:lang w:val="pt-BR"/>
-        </w:rPr>
-        <w:t xml:space="preserve"> e ‘offer</w:t>
-      </w:r>
-      <w:r>
-        <w:rPr>
-          <w:color w:val="7030A0"/>
-          <w:lang w:val="pt-BR"/>
-        </w:rPr>
-        <w:t xml:space="preserve"> em array</w:t>
+        <w:t>em ‘</w:t>
+      </w:r>
+      <w:proofErr w:type="spellStart"/>
+      <w:r>
+        <w:rPr>
+          <w:color w:val="7030A0"/>
+          <w:lang w:val="pt-BR"/>
+        </w:rPr>
+        <w:t>productsCard</w:t>
+      </w:r>
+      <w:proofErr w:type="spellEnd"/>
+      <w:r>
+        <w:rPr>
+          <w:color w:val="7030A0"/>
+          <w:lang w:val="pt-BR"/>
+        </w:rPr>
+        <w:t>’</w:t>
+      </w:r>
+      <w:r>
+        <w:rPr>
+          <w:color w:val="7030A0"/>
+          <w:lang w:val="pt-BR"/>
+        </w:rPr>
+        <w:t xml:space="preserve">, ainda que o máximo a ser exibido na barra abaixo do </w:t>
+      </w:r>
+      <w:proofErr w:type="spellStart"/>
+      <w:r>
+        <w:rPr>
+          <w:color w:val="7030A0"/>
+          <w:lang w:val="pt-BR"/>
+        </w:rPr>
+        <w:t>slider</w:t>
+      </w:r>
+      <w:proofErr w:type="spellEnd"/>
+      <w:r>
+        <w:rPr>
+          <w:color w:val="7030A0"/>
+          <w:lang w:val="pt-BR"/>
+        </w:rPr>
+        <w:t xml:space="preserve"> seja 3. Nesse caso as imagens não ficarão fixas, mas serão geradas por um loop.</w:t>
+      </w:r>
+    </w:p>
+    <w:p>
+      <w:pPr>
+        <w:rPr>
+          <w:lang w:val="pt-BR"/>
+        </w:rPr>
+      </w:pPr>
+      <w:r>
+        <w:rPr>
+          <w:lang w:val="pt-BR"/>
+        </w:rPr>
+        <w:t xml:space="preserve">*Inserir </w:t>
+      </w:r>
+      <w:proofErr w:type="spellStart"/>
+      <w:r>
+        <w:rPr>
+          <w:lang w:val="pt-BR"/>
+        </w:rPr>
+        <w:t>alert</w:t>
+      </w:r>
+      <w:proofErr w:type="spellEnd"/>
+      <w:r>
+        <w:rPr>
+          <w:lang w:val="pt-BR"/>
+        </w:rPr>
+        <w:t xml:space="preserve"> de inserção de produto na sacola e talvez de favoritos </w:t>
+      </w:r>
+      <w:proofErr w:type="spellStart"/>
+      <w:r>
+        <w:rPr>
+          <w:lang w:val="pt-BR"/>
+        </w:rPr>
+        <w:t>tbm</w:t>
+      </w:r>
+      <w:proofErr w:type="spellEnd"/>
+    </w:p>
+    <w:p>
+      <w:pPr>
+        <w:rPr>
+          <w:color w:val="00B0F0"/>
+          <w:lang w:val="pt-BR"/>
+        </w:rPr>
+      </w:pPr>
+      <w:r>
+        <w:rPr>
+          <w:color w:val="00B0F0"/>
+          <w:lang w:val="pt-BR"/>
+        </w:rPr>
+        <w:t xml:space="preserve">*Transformar </w:t>
+      </w:r>
+      <w:proofErr w:type="spellStart"/>
+      <w:r>
+        <w:rPr>
+          <w:color w:val="00B0F0"/>
+          <w:lang w:val="pt-BR"/>
+        </w:rPr>
+        <w:t>select</w:t>
+      </w:r>
+      <w:proofErr w:type="spellEnd"/>
+      <w:r>
+        <w:rPr>
+          <w:color w:val="00B0F0"/>
+          <w:lang w:val="pt-BR"/>
+        </w:rPr>
+        <w:t xml:space="preserve"> de quantidade mobile em um componente separado</w:t>
+      </w:r>
+    </w:p>
+    <w:p>
+      <w:pPr>
+        <w:rPr>
+          <w:color w:val="00B0F0"/>
+          <w:lang w:val="pt-BR"/>
+        </w:rPr>
+      </w:pPr>
+      <w:r>
+        <w:rPr>
+          <w:color w:val="00B0F0"/>
+          <w:lang w:val="pt-BR"/>
+        </w:rPr>
+        <w:t xml:space="preserve">*Tentar trabalhar com id ao invés de classes no </w:t>
+      </w:r>
+      <w:proofErr w:type="spellStart"/>
+      <w:r>
+        <w:rPr>
+          <w:color w:val="00B0F0"/>
+          <w:lang w:val="pt-BR"/>
+        </w:rPr>
+        <w:t>price</w:t>
+      </w:r>
+      <w:proofErr w:type="spellEnd"/>
+      <w:r>
+        <w:rPr>
+          <w:color w:val="00B0F0"/>
+          <w:lang w:val="pt-BR"/>
+        </w:rPr>
+        <w:t xml:space="preserve"> </w:t>
+      </w:r>
+      <w:proofErr w:type="spellStart"/>
+      <w:r>
+        <w:rPr>
+          <w:color w:val="00B0F0"/>
+          <w:lang w:val="pt-BR"/>
+        </w:rPr>
+        <w:t>slider</w:t>
+      </w:r>
+      <w:proofErr w:type="spellEnd"/>
+      <w:r>
+        <w:rPr>
+          <w:color w:val="00B0F0"/>
+          <w:lang w:val="pt-BR"/>
+        </w:rPr>
+        <w:t xml:space="preserve"> em thumbs</w:t>
+      </w:r>
+    </w:p>
+    <w:p>
+      <w:pPr>
+        <w:rPr>
+          <w:color w:val="7030A0"/>
+          <w:lang w:val="pt-BR"/>
+        </w:rPr>
+      </w:pPr>
+      <w:r>
+        <w:rPr>
+          <w:color w:val="7030A0"/>
+          <w:lang w:val="pt-BR"/>
+        </w:rPr>
+        <w:t xml:space="preserve">*Substituir valores por URL (esqueci o nome) por </w:t>
+      </w:r>
+      <w:proofErr w:type="spellStart"/>
+      <w:r>
+        <w:rPr>
+          <w:color w:val="7030A0"/>
+          <w:lang w:val="pt-BR"/>
+        </w:rPr>
+        <w:t>redux</w:t>
+      </w:r>
+      <w:proofErr w:type="spellEnd"/>
+    </w:p>
+    <w:p>
+      <w:pPr>
+        <w:rPr>
+          <w:color w:val="7030A0"/>
+          <w:lang w:val="pt-BR"/>
+        </w:rPr>
+      </w:pPr>
+      <w:r>
+        <w:rPr>
+          <w:color w:val="7030A0"/>
+          <w:lang w:val="pt-BR"/>
+        </w:rPr>
+        <w:t>*Transformar ‘</w:t>
+      </w:r>
+      <w:proofErr w:type="spellStart"/>
+      <w:r>
+        <w:rPr>
+          <w:color w:val="7030A0"/>
+          <w:lang w:val="pt-BR"/>
+        </w:rPr>
+        <w:t>tag</w:t>
+      </w:r>
+      <w:proofErr w:type="spellEnd"/>
+      <w:r>
+        <w:rPr>
+          <w:color w:val="7030A0"/>
+          <w:lang w:val="pt-BR"/>
+        </w:rPr>
+        <w:t>’</w:t>
+      </w:r>
+      <w:r>
+        <w:rPr>
+          <w:color w:val="7030A0"/>
+          <w:lang w:val="pt-BR"/>
+        </w:rPr>
+        <w:t xml:space="preserve"> e ‘</w:t>
+      </w:r>
+      <w:proofErr w:type="spellStart"/>
+      <w:r>
+        <w:rPr>
+          <w:color w:val="7030A0"/>
+          <w:lang w:val="pt-BR"/>
+        </w:rPr>
+        <w:t>offer</w:t>
+      </w:r>
+      <w:proofErr w:type="spellEnd"/>
+      <w:r>
+        <w:rPr>
+          <w:color w:val="7030A0"/>
+          <w:lang w:val="pt-BR"/>
+        </w:rPr>
+        <w:t xml:space="preserve"> em </w:t>
+      </w:r>
+      <w:proofErr w:type="spellStart"/>
+      <w:r>
+        <w:rPr>
+          <w:color w:val="7030A0"/>
+          <w:lang w:val="pt-BR"/>
+        </w:rPr>
+        <w:t>array</w:t>
       </w:r>
       <w:r>
         <w:rPr>
@@ -1180,56 +1603,123 @@
         </w:rPr>
         <w:t>s</w:t>
       </w:r>
-      <w:r>
-        <w:rPr>
-          <w:color w:val="7030A0"/>
-          <w:lang w:val="pt-BR"/>
-        </w:rPr>
-        <w:t>, para que seja possível haver mais de uma tag</w:t>
-      </w:r>
-      <w:r>
-        <w:rPr>
-          <w:color w:val="7030A0"/>
-          <w:lang w:val="pt-BR"/>
-        </w:rPr>
-        <w:t xml:space="preserve"> e mais de uma offer no mesmo produto</w:t>
-      </w:r>
-    </w:p>
-    <w:p>
-      <w:pPr>
-        <w:rPr>
-          <w:color w:val="00B0F0"/>
-          <w:lang w:val="pt-BR"/>
-        </w:rPr>
-      </w:pPr>
-      <w:r>
-        <w:rPr>
-          <w:color w:val="00B0F0"/>
-          <w:lang w:val="pt-BR"/>
-        </w:rPr>
-        <w:t>*Melhorar slider do filtro de preços, tanto esteticamente quanto funcionalmente.</w:t>
-      </w:r>
-    </w:p>
-    <w:p>
-      <w:pPr>
-        <w:rPr>
-          <w:color w:val="7030A0"/>
-          <w:lang w:val="pt-BR"/>
-        </w:rPr>
-      </w:pPr>
-      <w:r>
-        <w:rPr>
-          <w:color w:val="7030A0"/>
-          <w:lang w:val="pt-BR"/>
-        </w:rPr>
-        <w:t xml:space="preserve">*Entender o porquê do filtro estar ultrapassando os limites da </w:t>
-      </w:r>
-      <w:r>
-        <w:rPr>
-          <w:color w:val="7030A0"/>
-          <w:lang w:val="pt-BR"/>
-        </w:rPr>
-        <w:t>div container e o porquê da galeria de produtos não estar alinhada com o cabeçalho de navegação.</w:t>
+      <w:proofErr w:type="spellEnd"/>
+      <w:r>
+        <w:rPr>
+          <w:color w:val="7030A0"/>
+          <w:lang w:val="pt-BR"/>
+        </w:rPr>
+        <w:t xml:space="preserve">, para que seja possível haver mais de uma </w:t>
+      </w:r>
+      <w:proofErr w:type="spellStart"/>
+      <w:r>
+        <w:rPr>
+          <w:color w:val="7030A0"/>
+          <w:lang w:val="pt-BR"/>
+        </w:rPr>
+        <w:t>tag</w:t>
+      </w:r>
+      <w:proofErr w:type="spellEnd"/>
+      <w:r>
+        <w:rPr>
+          <w:color w:val="7030A0"/>
+          <w:lang w:val="pt-BR"/>
+        </w:rPr>
+        <w:t xml:space="preserve"> e mais de uma </w:t>
+      </w:r>
+      <w:proofErr w:type="spellStart"/>
+      <w:r>
+        <w:rPr>
+          <w:color w:val="7030A0"/>
+          <w:lang w:val="pt-BR"/>
+        </w:rPr>
+        <w:t>offer</w:t>
+      </w:r>
+      <w:proofErr w:type="spellEnd"/>
+      <w:r>
+        <w:rPr>
+          <w:color w:val="7030A0"/>
+          <w:lang w:val="pt-BR"/>
+        </w:rPr>
+        <w:t xml:space="preserve"> no mesmo produto</w:t>
+      </w:r>
+    </w:p>
+    <w:p>
+      <w:pPr>
+        <w:rPr>
+          <w:color w:val="00B0F0"/>
+          <w:lang w:val="pt-BR"/>
+        </w:rPr>
+      </w:pPr>
+      <w:r>
+        <w:rPr>
+          <w:color w:val="00B0F0"/>
+          <w:lang w:val="pt-BR"/>
+        </w:rPr>
+        <w:t xml:space="preserve">*Melhorar </w:t>
+      </w:r>
+      <w:proofErr w:type="spellStart"/>
+      <w:r>
+        <w:rPr>
+          <w:color w:val="00B0F0"/>
+          <w:lang w:val="pt-BR"/>
+        </w:rPr>
+        <w:t>slider</w:t>
+      </w:r>
+      <w:proofErr w:type="spellEnd"/>
+      <w:r>
+        <w:rPr>
+          <w:color w:val="00B0F0"/>
+          <w:lang w:val="pt-BR"/>
+        </w:rPr>
+        <w:t xml:space="preserve"> do filtro de preços, tanto esteticamente quanto funcionalmente.</w:t>
+      </w:r>
+    </w:p>
+    <w:p>
+      <w:pPr>
+        <w:rPr>
+          <w:color w:val="7030A0"/>
+          <w:lang w:val="pt-BR"/>
+        </w:rPr>
+      </w:pPr>
+      <w:r>
+        <w:rPr>
+          <w:color w:val="7030A0"/>
+          <w:lang w:val="pt-BR"/>
+        </w:rPr>
+        <w:t xml:space="preserve">*Entender o porquê </w:t>
+      </w:r>
+      <w:proofErr w:type="gramStart"/>
+      <w:r>
+        <w:rPr>
+          <w:color w:val="7030A0"/>
+          <w:lang w:val="pt-BR"/>
+        </w:rPr>
+        <w:t>do</w:t>
+      </w:r>
+      <w:proofErr w:type="gramEnd"/>
+      <w:r>
+        <w:rPr>
+          <w:color w:val="7030A0"/>
+          <w:lang w:val="pt-BR"/>
+        </w:rPr>
+        <w:t xml:space="preserve"> filtro estar ultrapassando os limites da </w:t>
+      </w:r>
+      <w:proofErr w:type="spellStart"/>
+      <w:r>
+        <w:rPr>
+          <w:color w:val="7030A0"/>
+          <w:lang w:val="pt-BR"/>
+        </w:rPr>
+        <w:t>div</w:t>
+      </w:r>
+      <w:proofErr w:type="spellEnd"/>
+      <w:r>
+        <w:rPr>
+          <w:color w:val="7030A0"/>
+          <w:lang w:val="pt-BR"/>
+        </w:rPr>
+        <w:t xml:space="preserve"> container e o porquê da galeria de produtos não estar alinhada com o cabeçalho de navegação.</w:t>
       </w:r>
     </w:p>
     <w:p>
@@ -1259,7 +1749,39 @@
           <w:color w:val="00B0F0"/>
           <w:lang w:val="pt-BR"/>
         </w:rPr>
-        <w:t>*Inserir título na página de compra por ambiente, a que o usuário é direcionado ao clicar em ‘shop by room’</w:t>
+        <w:t xml:space="preserve">*Inserir título na página de compra por ambiente, a que o usuário é direcionado ao clicar em ‘shop </w:t>
+      </w:r>
+      <w:proofErr w:type="spellStart"/>
+      <w:r>
+        <w:rPr>
+          <w:color w:val="00B0F0"/>
+          <w:lang w:val="pt-BR"/>
+        </w:rPr>
+        <w:t>by</w:t>
+      </w:r>
+      <w:proofErr w:type="spellEnd"/>
+      <w:r>
+        <w:rPr>
+          <w:color w:val="00B0F0"/>
+          <w:lang w:val="pt-BR"/>
+        </w:rPr>
+        <w:t xml:space="preserve"> </w:t>
+      </w:r>
+      <w:proofErr w:type="spellStart"/>
+      <w:r>
+        <w:rPr>
+          <w:color w:val="00B0F0"/>
+          <w:lang w:val="pt-BR"/>
+        </w:rPr>
+        <w:t>room</w:t>
+      </w:r>
+      <w:proofErr w:type="spellEnd"/>
+      <w:r>
+        <w:rPr>
+          <w:color w:val="00B0F0"/>
+          <w:lang w:val="pt-BR"/>
+        </w:rPr>
+        <w:t>’</w:t>
       </w:r>
     </w:p>
     <w:p>
@@ -1303,8 +1825,17 @@
           <w:color w:val="00B0F0"/>
           <w:lang w:val="pt-BR"/>
         </w:rPr>
-        <w:t>*Fazer com que a busca possa ser realizada com o enter</w:t>
-      </w:r>
+        <w:t xml:space="preserve">*Fazer com que a busca possa ser realizada com o </w:t>
+      </w:r>
+      <w:proofErr w:type="spellStart"/>
+      <w:r>
+        <w:rPr>
+          <w:color w:val="00B0F0"/>
+          <w:lang w:val="pt-BR"/>
+        </w:rPr>
+        <w:t>enter</w:t>
+      </w:r>
+      <w:proofErr w:type="spellEnd"/>
     </w:p>
     <w:p>
       <w:pPr>
@@ -1376,22 +1907,86 @@
           <w:color w:val="7030A0"/>
           <w:lang w:val="pt-BR"/>
         </w:rPr>
-        <w:t>*Talvez automatizar o slider de ‘productCard’</w:t>
-      </w:r>
-    </w:p>
-    <w:p>
-      <w:pPr>
-        <w:rPr>
-          <w:color w:val="7030A0"/>
-          <w:lang w:val="pt-BR"/>
-        </w:rPr>
-      </w:pPr>
-      <w:r>
-        <w:rPr>
-          <w:color w:val="7030A0"/>
-          <w:lang w:val="pt-BR"/>
-        </w:rPr>
-        <w:t>*Talvez encontrar uma maneira do slider de ‘bestDeal’ girar 360º para que não sobre espaço no fim.</w:t>
+        <w:t xml:space="preserve">*Talvez automatizar o </w:t>
+      </w:r>
+      <w:proofErr w:type="spellStart"/>
+      <w:r>
+        <w:rPr>
+          <w:color w:val="7030A0"/>
+          <w:lang w:val="pt-BR"/>
+        </w:rPr>
+        <w:t>slider</w:t>
+      </w:r>
+      <w:proofErr w:type="spellEnd"/>
+      <w:r>
+        <w:rPr>
+          <w:color w:val="7030A0"/>
+          <w:lang w:val="pt-BR"/>
+        </w:rPr>
+        <w:t xml:space="preserve"> de ‘</w:t>
+      </w:r>
+      <w:proofErr w:type="spellStart"/>
+      <w:r>
+        <w:rPr>
+          <w:color w:val="7030A0"/>
+          <w:lang w:val="pt-BR"/>
+        </w:rPr>
+        <w:t>productCard</w:t>
+      </w:r>
+      <w:proofErr w:type="spellEnd"/>
+      <w:r>
+        <w:rPr>
+          <w:color w:val="7030A0"/>
+          <w:lang w:val="pt-BR"/>
+        </w:rPr>
+        <w:t>’</w:t>
+      </w:r>
+    </w:p>
+    <w:p>
+      <w:pPr>
+        <w:rPr>
+          <w:color w:val="7030A0"/>
+          <w:lang w:val="pt-BR"/>
+        </w:rPr>
+      </w:pPr>
+      <w:r>
+        <w:rPr>
+          <w:color w:val="7030A0"/>
+          <w:lang w:val="pt-BR"/>
+        </w:rPr>
+        <w:t xml:space="preserve">*Talvez encontrar uma maneira do </w:t>
+      </w:r>
+      <w:proofErr w:type="spellStart"/>
+      <w:r>
+        <w:rPr>
+          <w:color w:val="7030A0"/>
+          <w:lang w:val="pt-BR"/>
+        </w:rPr>
+        <w:t>slider</w:t>
+      </w:r>
+      <w:proofErr w:type="spellEnd"/>
+      <w:r>
+        <w:rPr>
+          <w:color w:val="7030A0"/>
+          <w:lang w:val="pt-BR"/>
+        </w:rPr>
+        <w:t xml:space="preserve"> de ‘</w:t>
+      </w:r>
+      <w:proofErr w:type="spellStart"/>
+      <w:r>
+        <w:rPr>
+          <w:color w:val="7030A0"/>
+          <w:lang w:val="pt-BR"/>
+        </w:rPr>
+        <w:t>bestDeal</w:t>
+      </w:r>
+      <w:proofErr w:type="spellEnd"/>
+      <w:r>
+        <w:rPr>
+          <w:color w:val="7030A0"/>
+          <w:lang w:val="pt-BR"/>
+        </w:rPr>
+        <w:t>’ girar 360º para que não sobre espaço no fim.</w:t>
       </w:r>
     </w:p>
     <w:p>
@@ -1431,7 +2026,39 @@
           <w:color w:val="7030A0"/>
           <w:lang w:val="pt-BR"/>
         </w:rPr>
-        <w:t>*Talvez criar animação de transição para ‘show more’ e ‘show less’ em ‘products’</w:t>
+        <w:t xml:space="preserve">*Talvez criar animação de transição para ‘show more’ e ‘show </w:t>
+      </w:r>
+      <w:proofErr w:type="spellStart"/>
+      <w:r>
+        <w:rPr>
+          <w:color w:val="7030A0"/>
+          <w:lang w:val="pt-BR"/>
+        </w:rPr>
+        <w:t>less</w:t>
+      </w:r>
+      <w:proofErr w:type="spellEnd"/>
+      <w:r>
+        <w:rPr>
+          <w:color w:val="7030A0"/>
+          <w:lang w:val="pt-BR"/>
+        </w:rPr>
+        <w:t>’ em ‘</w:t>
+      </w:r>
+      <w:proofErr w:type="spellStart"/>
+      <w:r>
+        <w:rPr>
+          <w:color w:val="7030A0"/>
+          <w:lang w:val="pt-BR"/>
+        </w:rPr>
+        <w:t>products</w:t>
+      </w:r>
+      <w:proofErr w:type="spellEnd"/>
+      <w:r>
+        <w:rPr>
+          <w:color w:val="7030A0"/>
+          <w:lang w:val="pt-BR"/>
+        </w:rPr>
+        <w:t>’</w:t>
       </w:r>
     </w:p>
     <w:p>
@@ -1512,7 +2139,23 @@
           <w:color w:val="000000" w:themeColor="text1"/>
           <w:lang w:val="pt-BR"/>
         </w:rPr>
-        <w:t>*Botão de exit do modal ‘torto’</w:t>
+        <w:t xml:space="preserve">*Botão de </w:t>
+      </w:r>
+      <w:proofErr w:type="spellStart"/>
+      <w:r>
+        <w:rPr>
+          <w:color w:val="000000" w:themeColor="text1"/>
+          <w:lang w:val="pt-BR"/>
+        </w:rPr>
+        <w:t>exit</w:t>
+      </w:r>
+      <w:proofErr w:type="spellEnd"/>
+      <w:r>
+        <w:rPr>
+          <w:color w:val="000000" w:themeColor="text1"/>
+          <w:lang w:val="pt-BR"/>
+        </w:rPr>
+        <w:t xml:space="preserve"> do modal ‘torto’</w:t>
       </w:r>
     </w:p>
     <w:p>
@@ -1602,22 +2245,86 @@
           <w:color w:val="00B0F0"/>
           <w:lang w:val="pt-BR"/>
         </w:rPr>
-        <w:t>*Ícone Carrinho não é atualizado no modal sem reload ou na página de produtos quando a ação é realizada no modal. O item é salvo, mas só é renderizado com o reload da página.</w:t>
-      </w:r>
-    </w:p>
-    <w:p>
-      <w:pPr>
-        <w:rPr>
-          <w:color w:val="00B0F0"/>
-          <w:lang w:val="pt-BR"/>
-        </w:rPr>
-      </w:pPr>
-      <w:r>
-        <w:rPr>
-          <w:color w:val="00B0F0"/>
-          <w:lang w:val="pt-BR"/>
-        </w:rPr>
-        <w:t xml:space="preserve">*Favorito não é atualizado no modal sem reload ou na página de produtos quando a ação é realizada no modal. O favorito é salvo, mas só é renderizado com o reload da </w:t>
+        <w:t xml:space="preserve">*Ícone Carrinho não é atualizado no modal sem </w:t>
+      </w:r>
+      <w:proofErr w:type="spellStart"/>
+      <w:r>
+        <w:rPr>
+          <w:color w:val="00B0F0"/>
+          <w:lang w:val="pt-BR"/>
+        </w:rPr>
+        <w:t>reload</w:t>
+      </w:r>
+      <w:proofErr w:type="spellEnd"/>
+      <w:r>
+        <w:rPr>
+          <w:color w:val="00B0F0"/>
+          <w:lang w:val="pt-BR"/>
+        </w:rPr>
+        <w:t xml:space="preserve"> ou na página de produtos quando a ação é realizada no modal. O item é salvo, mas só é renderizado com o </w:t>
+      </w:r>
+      <w:proofErr w:type="spellStart"/>
+      <w:r>
+        <w:rPr>
+          <w:color w:val="00B0F0"/>
+          <w:lang w:val="pt-BR"/>
+        </w:rPr>
+        <w:t>reload</w:t>
+      </w:r>
+      <w:proofErr w:type="spellEnd"/>
+      <w:r>
+        <w:rPr>
+          <w:color w:val="00B0F0"/>
+          <w:lang w:val="pt-BR"/>
+        </w:rPr>
+        <w:t xml:space="preserve"> da página.</w:t>
+      </w:r>
+    </w:p>
+    <w:p>
+      <w:pPr>
+        <w:rPr>
+          <w:color w:val="00B0F0"/>
+          <w:lang w:val="pt-BR"/>
+        </w:rPr>
+      </w:pPr>
+      <w:r>
+        <w:rPr>
+          <w:color w:val="00B0F0"/>
+          <w:lang w:val="pt-BR"/>
+        </w:rPr>
+        <w:t xml:space="preserve">*Favorito não é atualizado no modal sem </w:t>
+      </w:r>
+      <w:proofErr w:type="spellStart"/>
+      <w:r>
+        <w:rPr>
+          <w:color w:val="00B0F0"/>
+          <w:lang w:val="pt-BR"/>
+        </w:rPr>
+        <w:t>reload</w:t>
+      </w:r>
+      <w:proofErr w:type="spellEnd"/>
+      <w:r>
+        <w:rPr>
+          <w:color w:val="00B0F0"/>
+          <w:lang w:val="pt-BR"/>
+        </w:rPr>
+        <w:t xml:space="preserve"> ou na página de produtos quando a ação é realizada no modal. O favorito é salvo, mas só é renderizado com o </w:t>
+      </w:r>
+      <w:proofErr w:type="spellStart"/>
+      <w:r>
+        <w:rPr>
+          <w:color w:val="00B0F0"/>
+          <w:lang w:val="pt-BR"/>
+        </w:rPr>
+        <w:t>reload</w:t>
+      </w:r>
+      <w:proofErr w:type="spellEnd"/>
+      <w:r>
+        <w:rPr>
+          <w:color w:val="00B0F0"/>
+          <w:lang w:val="pt-BR"/>
+        </w:rPr>
+        <w:t xml:space="preserve"> da </w:t>
       </w:r>
       <w:r>
         <w:rPr>
@@ -1646,7 +2353,23 @@
           <w:color w:val="00B0F0"/>
           <w:lang w:val="pt-BR"/>
         </w:rPr>
-        <w:t>*carrinho não atualizando quanto se altera o localstorage sem a necessidade de atualizar a página</w:t>
+        <w:t xml:space="preserve">*carrinho não atualizando quanto se altera o </w:t>
+      </w:r>
+      <w:proofErr w:type="spellStart"/>
+      <w:r>
+        <w:rPr>
+          <w:color w:val="00B0F0"/>
+          <w:lang w:val="pt-BR"/>
+        </w:rPr>
+        <w:t>localstorage</w:t>
+      </w:r>
+      <w:proofErr w:type="spellEnd"/>
+      <w:r>
+        <w:rPr>
+          <w:color w:val="00B0F0"/>
+          <w:lang w:val="pt-BR"/>
+        </w:rPr>
+        <w:t xml:space="preserve"> sem a necessidade de atualizar a página</w:t>
       </w:r>
     </w:p>
     <w:p>
@@ -1662,7 +2385,23 @@
           <w:lang w:val="pt-BR"/>
         </w:rPr>
         <w:lastRenderedPageBreak/>
-        <w:t>*página wishlist exibindo todos os produtos e não só os favoritos</w:t>
+        <w:t xml:space="preserve">*página </w:t>
+      </w:r>
+      <w:proofErr w:type="spellStart"/>
+      <w:r>
+        <w:rPr>
+          <w:color w:val="00B0F0"/>
+          <w:lang w:val="pt-BR"/>
+        </w:rPr>
+        <w:t>wishlist</w:t>
+      </w:r>
+      <w:proofErr w:type="spellEnd"/>
+      <w:r>
+        <w:rPr>
+          <w:color w:val="00B0F0"/>
+          <w:lang w:val="pt-BR"/>
+        </w:rPr>
+        <w:t xml:space="preserve"> exibindo todos os produtos e não só os favoritos</w:t>
       </w:r>
     </w:p>
     <w:p>
@@ -1692,7 +2431,23 @@
           <w:color w:val="00B0F0"/>
           <w:lang w:val="pt-BR"/>
         </w:rPr>
-        <w:t>*Corrigir botão ‘show menos’ em ‘products’, está ficando habilitado quando há poucos produtos</w:t>
+        <w:t>*Corrigir botão ‘show menos’ em ‘</w:t>
+      </w:r>
+      <w:proofErr w:type="spellStart"/>
+      <w:r>
+        <w:rPr>
+          <w:color w:val="00B0F0"/>
+          <w:lang w:val="pt-BR"/>
+        </w:rPr>
+        <w:t>products</w:t>
+      </w:r>
+      <w:proofErr w:type="spellEnd"/>
+      <w:r>
+        <w:rPr>
+          <w:color w:val="00B0F0"/>
+          <w:lang w:val="pt-BR"/>
+        </w:rPr>
+        <w:t>’, está ficando habilitado quando há poucos produtos</w:t>
       </w:r>
       <w:r>
         <w:rPr>
@@ -1750,22 +2505,70 @@
           <w:color w:val="00B0F0"/>
           <w:lang w:val="pt-BR"/>
         </w:rPr>
-        <w:t xml:space="preserve"> no caso de componentes de classe é possível utilizar um lifecycle para realizar isso. Descobrir como fazer com hooks.</w:t>
-      </w:r>
-    </w:p>
-    <w:p>
-      <w:pPr>
-        <w:rPr>
-          <w:color w:val="00B0F0"/>
-          <w:lang w:val="pt-BR"/>
-        </w:rPr>
-      </w:pPr>
-      <w:r>
-        <w:rPr>
-          <w:color w:val="00B0F0"/>
-          <w:lang w:val="pt-BR"/>
-        </w:rPr>
-        <w:t>*Resolver ponto nos slides da página principal onde há uma faixa no meio que impede o clique em uma parte dos slides, já que a div com o texto, barra de progresso e ícones de redes sociais está na frente.</w:t>
+        <w:t xml:space="preserve"> no caso de componentes de classe é possível utilizar um </w:t>
+      </w:r>
+      <w:proofErr w:type="spellStart"/>
+      <w:r>
+        <w:rPr>
+          <w:color w:val="00B0F0"/>
+          <w:lang w:val="pt-BR"/>
+        </w:rPr>
+        <w:t>lifecycle</w:t>
+      </w:r>
+      <w:proofErr w:type="spellEnd"/>
+      <w:r>
+        <w:rPr>
+          <w:color w:val="00B0F0"/>
+          <w:lang w:val="pt-BR"/>
+        </w:rPr>
+        <w:t xml:space="preserve"> para realizar isso. Descobrir como fazer com </w:t>
+      </w:r>
+      <w:proofErr w:type="spellStart"/>
+      <w:r>
+        <w:rPr>
+          <w:color w:val="00B0F0"/>
+          <w:lang w:val="pt-BR"/>
+        </w:rPr>
+        <w:t>hooks</w:t>
+      </w:r>
+      <w:proofErr w:type="spellEnd"/>
+      <w:r>
+        <w:rPr>
+          <w:color w:val="00B0F0"/>
+          <w:lang w:val="pt-BR"/>
+        </w:rPr>
+        <w:t>.</w:t>
+      </w:r>
+    </w:p>
+    <w:p>
+      <w:pPr>
+        <w:rPr>
+          <w:color w:val="00B0F0"/>
+          <w:lang w:val="pt-BR"/>
+        </w:rPr>
+      </w:pPr>
+      <w:r>
+        <w:rPr>
+          <w:color w:val="00B0F0"/>
+          <w:lang w:val="pt-BR"/>
+        </w:rPr>
+        <w:t xml:space="preserve">*Resolver ponto nos slides da página principal onde há uma faixa no meio que impede o clique em uma parte dos slides, já que a </w:t>
+      </w:r>
+      <w:proofErr w:type="spellStart"/>
+      <w:r>
+        <w:rPr>
+          <w:color w:val="00B0F0"/>
+          <w:lang w:val="pt-BR"/>
+        </w:rPr>
+        <w:t>div</w:t>
+      </w:r>
+      <w:proofErr w:type="spellEnd"/>
+      <w:r>
+        <w:rPr>
+          <w:color w:val="00B0F0"/>
+          <w:lang w:val="pt-BR"/>
+        </w:rPr>
+        <w:t xml:space="preserve"> com o texto, barra de progresso e ícones de redes sociais está na frente.</w:t>
       </w:r>
     </w:p>
     <w:p>
@@ -1809,7 +2612,39 @@
           <w:color w:val="00B0F0"/>
           <w:lang w:val="pt-BR"/>
         </w:rPr>
-        <w:t xml:space="preserve"> deixar somente o texto do slide (onde fica o preço) clicável ou cobrir tudo com uma div invisível que ficaria por cima do texto e receberia o click.</w:t>
+        <w:t xml:space="preserve"> deixar somente o texto do slide (onde fica o preço) </w:t>
+      </w:r>
+      <w:proofErr w:type="spellStart"/>
+      <w:r>
+        <w:rPr>
+          <w:color w:val="00B0F0"/>
+          <w:lang w:val="pt-BR"/>
+        </w:rPr>
+        <w:t>clicável</w:t>
+      </w:r>
+      <w:proofErr w:type="spellEnd"/>
+      <w:r>
+        <w:rPr>
+          <w:color w:val="00B0F0"/>
+          <w:lang w:val="pt-BR"/>
+        </w:rPr>
+        <w:t xml:space="preserve"> ou cobrir tudo com uma </w:t>
+      </w:r>
+      <w:proofErr w:type="spellStart"/>
+      <w:r>
+        <w:rPr>
+          <w:color w:val="00B0F0"/>
+          <w:lang w:val="pt-BR"/>
+        </w:rPr>
+        <w:t>div</w:t>
+      </w:r>
+      <w:proofErr w:type="spellEnd"/>
+      <w:r>
+        <w:rPr>
+          <w:color w:val="00B0F0"/>
+          <w:lang w:val="pt-BR"/>
+        </w:rPr>
+        <w:t xml:space="preserve"> invisível que ficaria por cima do texto e receberia o click.</w:t>
       </w:r>
       <w:r>
         <w:rPr>
@@ -1830,29 +2665,127 @@
           <w:color w:val="00B0F0"/>
           <w:lang w:val="pt-BR"/>
         </w:rPr>
-        <w:t xml:space="preserve"> terceira alternativa seria colocar os slides à frente da div e aplicar o ‘z-index’ diretamente nos elementos da div com o texto</w:t>
-      </w:r>
-      <w:r>
-        <w:rPr>
-          <w:color w:val="00B0F0"/>
-          <w:lang w:val="pt-BR"/>
-        </w:rPr>
-        <w:t>, assim as partes da div que não interessam ficariam por trás do slider e somente o necessário a sua frente.</w:t>
-      </w:r>
-    </w:p>
-    <w:p>
-      <w:pPr>
-        <w:rPr>
-          <w:color w:val="00B0F0"/>
-          <w:lang w:val="pt-BR"/>
-        </w:rPr>
-      </w:pPr>
-      <w:r>
-        <w:rPr>
-          <w:color w:val="00B0F0"/>
-          <w:lang w:val="pt-BR"/>
-        </w:rPr>
-        <w:t>*Inserir ‘changeQtdeCallBack’ no componente de quantidade do modal</w:t>
+        <w:t xml:space="preserve"> terceira alternativa seria colocar os slides à frente da </w:t>
+      </w:r>
+      <w:proofErr w:type="spellStart"/>
+      <w:r>
+        <w:rPr>
+          <w:color w:val="00B0F0"/>
+          <w:lang w:val="pt-BR"/>
+        </w:rPr>
+        <w:t>div</w:t>
+      </w:r>
+      <w:proofErr w:type="spellEnd"/>
+      <w:r>
+        <w:rPr>
+          <w:color w:val="00B0F0"/>
+          <w:lang w:val="pt-BR"/>
+        </w:rPr>
+        <w:t xml:space="preserve"> e aplicar o ‘z-index’ diretamente nos elementos da </w:t>
+      </w:r>
+      <w:proofErr w:type="spellStart"/>
+      <w:r>
+        <w:rPr>
+          <w:color w:val="00B0F0"/>
+          <w:lang w:val="pt-BR"/>
+        </w:rPr>
+        <w:t>div</w:t>
+      </w:r>
+      <w:proofErr w:type="spellEnd"/>
+      <w:r>
+        <w:rPr>
+          <w:color w:val="00B0F0"/>
+          <w:lang w:val="pt-BR"/>
+        </w:rPr>
+        <w:t xml:space="preserve"> com o texto</w:t>
+      </w:r>
+      <w:r>
+        <w:rPr>
+          <w:color w:val="00B0F0"/>
+          <w:lang w:val="pt-BR"/>
+        </w:rPr>
+        <w:t xml:space="preserve">, assim as partes da </w:t>
+      </w:r>
+      <w:proofErr w:type="spellStart"/>
+      <w:r>
+        <w:rPr>
+          <w:color w:val="00B0F0"/>
+          <w:lang w:val="pt-BR"/>
+        </w:rPr>
+        <w:t>div</w:t>
+      </w:r>
+      <w:proofErr w:type="spellEnd"/>
+      <w:r>
+        <w:rPr>
+          <w:color w:val="00B0F0"/>
+          <w:lang w:val="pt-BR"/>
+        </w:rPr>
+        <w:t xml:space="preserve"> que não interessam ficariam por trás do </w:t>
+      </w:r>
+      <w:proofErr w:type="spellStart"/>
+      <w:r>
+        <w:rPr>
+          <w:color w:val="00B0F0"/>
+          <w:lang w:val="pt-BR"/>
+        </w:rPr>
+        <w:t>slider</w:t>
+      </w:r>
+      <w:proofErr w:type="spellEnd"/>
+      <w:r>
+        <w:rPr>
+          <w:color w:val="00B0F0"/>
+          <w:lang w:val="pt-BR"/>
+        </w:rPr>
+        <w:t xml:space="preserve"> e somente o necessário </w:t>
+      </w:r>
+      <w:proofErr w:type="spellStart"/>
+      <w:proofErr w:type="gramStart"/>
+      <w:r>
+        <w:rPr>
+          <w:color w:val="00B0F0"/>
+          <w:lang w:val="pt-BR"/>
+        </w:rPr>
+        <w:t>a</w:t>
+      </w:r>
+      <w:proofErr w:type="spellEnd"/>
+      <w:proofErr w:type="gramEnd"/>
+      <w:r>
+        <w:rPr>
+          <w:color w:val="00B0F0"/>
+          <w:lang w:val="pt-BR"/>
+        </w:rPr>
+        <w:t xml:space="preserve"> sua frente.</w:t>
+      </w:r>
+    </w:p>
+    <w:p>
+      <w:pPr>
+        <w:rPr>
+          <w:color w:val="00B0F0"/>
+          <w:lang w:val="pt-BR"/>
+        </w:rPr>
+      </w:pPr>
+      <w:r>
+        <w:rPr>
+          <w:color w:val="00B0F0"/>
+          <w:lang w:val="pt-BR"/>
+        </w:rPr>
+        <w:t>*Inserir ‘</w:t>
+      </w:r>
+      <w:proofErr w:type="spellStart"/>
+      <w:r>
+        <w:rPr>
+          <w:color w:val="00B0F0"/>
+          <w:lang w:val="pt-BR"/>
+        </w:rPr>
+        <w:t>changeQtdeCallBack</w:t>
+      </w:r>
+      <w:proofErr w:type="spellEnd"/>
+      <w:r>
+        <w:rPr>
+          <w:color w:val="00B0F0"/>
+          <w:lang w:val="pt-BR"/>
+        </w:rPr>
+        <w:t>’ no componente de quantidade do modal</w:t>
       </w:r>
     </w:p>
     <w:p>
@@ -1882,22 +2815,54 @@
           <w:color w:val="00B0F0"/>
           <w:lang w:val="pt-BR"/>
         </w:rPr>
-        <w:t>*Preços no slider de preço (no filtro) estão mal formatados e sobrepondo um ao outro – corrigir isso</w:t>
-      </w:r>
-    </w:p>
-    <w:p>
-      <w:pPr>
-        <w:rPr>
-          <w:color w:val="00B0F0"/>
-          <w:lang w:val="pt-BR"/>
-        </w:rPr>
-      </w:pPr>
-      <w:r>
-        <w:rPr>
-          <w:color w:val="00B0F0"/>
-          <w:lang w:val="pt-BR"/>
-        </w:rPr>
-        <w:t>*O slider do filtro de preços às vezes falha</w:t>
+        <w:t xml:space="preserve">*Preços no </w:t>
+      </w:r>
+      <w:proofErr w:type="spellStart"/>
+      <w:r>
+        <w:rPr>
+          <w:color w:val="00B0F0"/>
+          <w:lang w:val="pt-BR"/>
+        </w:rPr>
+        <w:t>slider</w:t>
+      </w:r>
+      <w:proofErr w:type="spellEnd"/>
+      <w:r>
+        <w:rPr>
+          <w:color w:val="00B0F0"/>
+          <w:lang w:val="pt-BR"/>
+        </w:rPr>
+        <w:t xml:space="preserve"> de preço (no filtro) estão mal formatados e sobrepondo um ao outro – corrigir isso</w:t>
+      </w:r>
+    </w:p>
+    <w:p>
+      <w:pPr>
+        <w:rPr>
+          <w:color w:val="00B0F0"/>
+          <w:lang w:val="pt-BR"/>
+        </w:rPr>
+      </w:pPr>
+      <w:r>
+        <w:rPr>
+          <w:color w:val="00B0F0"/>
+          <w:lang w:val="pt-BR"/>
+        </w:rPr>
+        <w:t xml:space="preserve">*O </w:t>
+      </w:r>
+      <w:proofErr w:type="spellStart"/>
+      <w:r>
+        <w:rPr>
+          <w:color w:val="00B0F0"/>
+          <w:lang w:val="pt-BR"/>
+        </w:rPr>
+        <w:t>slider</w:t>
+      </w:r>
+      <w:proofErr w:type="spellEnd"/>
+      <w:r>
+        <w:rPr>
+          <w:color w:val="00B0F0"/>
+          <w:lang w:val="pt-BR"/>
+        </w:rPr>
+        <w:t xml:space="preserve"> do filtro de preços às vezes falha</w:t>
       </w:r>
     </w:p>
     <w:p>
@@ -1942,7 +2907,23 @@
           <w:color w:val="00B0F0"/>
           <w:lang w:val="pt-BR"/>
         </w:rPr>
-        <w:t>*Corrigir posição do slider de preços, que sumiu da tela após eu redimensionar o filtro</w:t>
+        <w:t xml:space="preserve">*Corrigir posição do </w:t>
+      </w:r>
+      <w:proofErr w:type="spellStart"/>
+      <w:r>
+        <w:rPr>
+          <w:color w:val="00B0F0"/>
+          <w:lang w:val="pt-BR"/>
+        </w:rPr>
+        <w:t>slider</w:t>
+      </w:r>
+      <w:proofErr w:type="spellEnd"/>
+      <w:r>
+        <w:rPr>
+          <w:color w:val="00B0F0"/>
+          <w:lang w:val="pt-BR"/>
+        </w:rPr>
+        <w:t xml:space="preserve"> de preços, que sumiu da tela após eu redimensionar o filtro</w:t>
       </w:r>
     </w:p>
     <w:p>
@@ -2014,7 +2995,23 @@
           <w:color w:val="00B0F0"/>
           <w:lang w:val="pt-BR"/>
         </w:rPr>
-        <w:t>Verificar onde realmente é necessário importar ‘productsData’:</w:t>
+        <w:t>Verificar onde realmente é necessário importar ‘</w:t>
+      </w:r>
+      <w:proofErr w:type="spellStart"/>
+      <w:r>
+        <w:rPr>
+          <w:color w:val="00B0F0"/>
+          <w:lang w:val="pt-BR"/>
+        </w:rPr>
+        <w:t>productsData</w:t>
+      </w:r>
+      <w:proofErr w:type="spellEnd"/>
+      <w:r>
+        <w:rPr>
+          <w:color w:val="00B0F0"/>
+          <w:lang w:val="pt-BR"/>
+        </w:rPr>
+        <w:t>’:</w:t>
       </w:r>
     </w:p>
     <w:p>
@@ -2031,7 +3028,103 @@
         </w:rPr>
         <w:lastRenderedPageBreak/>
         <w:tab/>
-        <w:t xml:space="preserve">- Em ‘MainPageProducts’ aparentemente não é, já que pode ser importado diretamente em ‘Products’, o mesmo ocorre para ‘ShopProduct’, no entanto este último passa como props para ‘BestDeal’ além de somente para ‘products’, o que ocasiona uma importação a mais. </w:t>
+        <w:t>- Em ‘</w:t>
+      </w:r>
+      <w:proofErr w:type="spellStart"/>
+      <w:r>
+        <w:rPr>
+          <w:color w:val="00B0F0"/>
+          <w:lang w:val="pt-BR"/>
+        </w:rPr>
+        <w:t>MainPageProducts</w:t>
+      </w:r>
+      <w:proofErr w:type="spellEnd"/>
+      <w:r>
+        <w:rPr>
+          <w:color w:val="00B0F0"/>
+          <w:lang w:val="pt-BR"/>
+        </w:rPr>
+        <w:t>’ aparentemente não é, já que pode ser importado diretamente em ‘</w:t>
+      </w:r>
+      <w:proofErr w:type="spellStart"/>
+      <w:r>
+        <w:rPr>
+          <w:color w:val="00B0F0"/>
+          <w:lang w:val="pt-BR"/>
+        </w:rPr>
+        <w:t>Products</w:t>
+      </w:r>
+      <w:proofErr w:type="spellEnd"/>
+      <w:r>
+        <w:rPr>
+          <w:color w:val="00B0F0"/>
+          <w:lang w:val="pt-BR"/>
+        </w:rPr>
+        <w:t>’, o mesmo ocorre para ‘</w:t>
+      </w:r>
+      <w:proofErr w:type="spellStart"/>
+      <w:r>
+        <w:rPr>
+          <w:color w:val="00B0F0"/>
+          <w:lang w:val="pt-BR"/>
+        </w:rPr>
+        <w:t>ShopProduct</w:t>
+      </w:r>
+      <w:proofErr w:type="spellEnd"/>
+      <w:r>
+        <w:rPr>
+          <w:color w:val="00B0F0"/>
+          <w:lang w:val="pt-BR"/>
+        </w:rPr>
+        <w:t xml:space="preserve">’, no entanto este último passa como </w:t>
+      </w:r>
+      <w:proofErr w:type="spellStart"/>
+      <w:r>
+        <w:rPr>
+          <w:color w:val="00B0F0"/>
+          <w:lang w:val="pt-BR"/>
+        </w:rPr>
+        <w:t>props</w:t>
+      </w:r>
+      <w:proofErr w:type="spellEnd"/>
+      <w:r>
+        <w:rPr>
+          <w:color w:val="00B0F0"/>
+          <w:lang w:val="pt-BR"/>
+        </w:rPr>
+        <w:t xml:space="preserve"> para ‘</w:t>
+      </w:r>
+      <w:proofErr w:type="spellStart"/>
+      <w:r>
+        <w:rPr>
+          <w:color w:val="00B0F0"/>
+          <w:lang w:val="pt-BR"/>
+        </w:rPr>
+        <w:t>BestDeal</w:t>
+      </w:r>
+      <w:proofErr w:type="spellEnd"/>
+      <w:r>
+        <w:rPr>
+          <w:color w:val="00B0F0"/>
+          <w:lang w:val="pt-BR"/>
+        </w:rPr>
+        <w:t>’ além de somente para ‘</w:t>
+      </w:r>
+      <w:proofErr w:type="spellStart"/>
+      <w:r>
+        <w:rPr>
+          <w:color w:val="00B0F0"/>
+          <w:lang w:val="pt-BR"/>
+        </w:rPr>
+        <w:t>products</w:t>
+      </w:r>
+      <w:proofErr w:type="spellEnd"/>
+      <w:r>
+        <w:rPr>
+          <w:color w:val="00B0F0"/>
+          <w:lang w:val="pt-BR"/>
+        </w:rPr>
+        <w:t xml:space="preserve">’, o que ocasiona uma importação a mais. </w:t>
       </w:r>
     </w:p>
     <w:p>
@@ -2047,7 +3140,103 @@
           <w:lang w:val="pt-BR"/>
         </w:rPr>
         <w:tab/>
-        <w:t>- O motivo de eu ter resolvido importar diretamente em ‘Products’ por ora é que ‘ShoByRoom’ não possuí o componente não o possui como child, o que impossibilita redirecionar o usuário de tal sessão diretamente para ‘Products’, já que a props referente à lista de produtos não existe. Importando diretamente em ‘Products’ o problema é eliminado.</w:t>
+        <w:t>- O motivo de eu ter resolvido importar diretamente em ‘</w:t>
+      </w:r>
+      <w:proofErr w:type="spellStart"/>
+      <w:r>
+        <w:rPr>
+          <w:color w:val="00B0F0"/>
+          <w:lang w:val="pt-BR"/>
+        </w:rPr>
+        <w:t>Products</w:t>
+      </w:r>
+      <w:proofErr w:type="spellEnd"/>
+      <w:r>
+        <w:rPr>
+          <w:color w:val="00B0F0"/>
+          <w:lang w:val="pt-BR"/>
+        </w:rPr>
+        <w:t>’ por ora é que ‘</w:t>
+      </w:r>
+      <w:proofErr w:type="spellStart"/>
+      <w:r>
+        <w:rPr>
+          <w:color w:val="00B0F0"/>
+          <w:lang w:val="pt-BR"/>
+        </w:rPr>
+        <w:t>ShoByRoom</w:t>
+      </w:r>
+      <w:proofErr w:type="spellEnd"/>
+      <w:r>
+        <w:rPr>
+          <w:color w:val="00B0F0"/>
+          <w:lang w:val="pt-BR"/>
+        </w:rPr>
+        <w:t xml:space="preserve">’ não possuí o componente não o possui como </w:t>
+      </w:r>
+      <w:proofErr w:type="spellStart"/>
+      <w:r>
+        <w:rPr>
+          <w:color w:val="00B0F0"/>
+          <w:lang w:val="pt-BR"/>
+        </w:rPr>
+        <w:t>child</w:t>
+      </w:r>
+      <w:proofErr w:type="spellEnd"/>
+      <w:r>
+        <w:rPr>
+          <w:color w:val="00B0F0"/>
+          <w:lang w:val="pt-BR"/>
+        </w:rPr>
+        <w:t>, o que impossibilita redirecionar o usuário de tal sessão diretamente para ‘</w:t>
+      </w:r>
+      <w:proofErr w:type="spellStart"/>
+      <w:r>
+        <w:rPr>
+          <w:color w:val="00B0F0"/>
+          <w:lang w:val="pt-BR"/>
+        </w:rPr>
+        <w:t>Products</w:t>
+      </w:r>
+      <w:proofErr w:type="spellEnd"/>
+      <w:r>
+        <w:rPr>
+          <w:color w:val="00B0F0"/>
+          <w:lang w:val="pt-BR"/>
+        </w:rPr>
+        <w:t xml:space="preserve">’, já que a </w:t>
+      </w:r>
+      <w:proofErr w:type="spellStart"/>
+      <w:r>
+        <w:rPr>
+          <w:color w:val="00B0F0"/>
+          <w:lang w:val="pt-BR"/>
+        </w:rPr>
+        <w:t>props</w:t>
+      </w:r>
+      <w:proofErr w:type="spellEnd"/>
+      <w:r>
+        <w:rPr>
+          <w:color w:val="00B0F0"/>
+          <w:lang w:val="pt-BR"/>
+        </w:rPr>
+        <w:t xml:space="preserve"> referente à lista de produtos não existe. Importando diretamente em ‘</w:t>
+      </w:r>
+      <w:proofErr w:type="spellStart"/>
+      <w:r>
+        <w:rPr>
+          <w:color w:val="00B0F0"/>
+          <w:lang w:val="pt-BR"/>
+        </w:rPr>
+        <w:t>Products</w:t>
+      </w:r>
+      <w:proofErr w:type="spellEnd"/>
+      <w:r>
+        <w:rPr>
+          <w:color w:val="00B0F0"/>
+          <w:lang w:val="pt-BR"/>
+        </w:rPr>
+        <w:t>’ o problema é eliminado.</w:t>
       </w:r>
     </w:p>
     <w:p>
@@ -2079,7 +3268,71 @@
           <w:lang w:val="pt-BR"/>
         </w:rPr>
         <w:tab/>
-        <w:t>- Acredito que não será realizado diretamente em ‘Products’. Após o início da criação da página de favoritos me parece que realizar o fetch diretamente em ‘Products’ deixa a situação mais rígida e a lógica em ‘Products’ mais complexa.</w:t>
+        <w:t>- Acredito que não será realizado diretamente em ‘</w:t>
+      </w:r>
+      <w:proofErr w:type="spellStart"/>
+      <w:r>
+        <w:rPr>
+          <w:color w:val="00B0F0"/>
+          <w:lang w:val="pt-BR"/>
+        </w:rPr>
+        <w:t>Products</w:t>
+      </w:r>
+      <w:proofErr w:type="spellEnd"/>
+      <w:r>
+        <w:rPr>
+          <w:color w:val="00B0F0"/>
+          <w:lang w:val="pt-BR"/>
+        </w:rPr>
+        <w:t xml:space="preserve">’. Após o início da criação da página de favoritos me parece que realizar o </w:t>
+      </w:r>
+      <w:proofErr w:type="spellStart"/>
+      <w:r>
+        <w:rPr>
+          <w:color w:val="00B0F0"/>
+          <w:lang w:val="pt-BR"/>
+        </w:rPr>
+        <w:t>fetch</w:t>
+      </w:r>
+      <w:proofErr w:type="spellEnd"/>
+      <w:r>
+        <w:rPr>
+          <w:color w:val="00B0F0"/>
+          <w:lang w:val="pt-BR"/>
+        </w:rPr>
+        <w:t xml:space="preserve"> diretamente em ‘</w:t>
+      </w:r>
+      <w:proofErr w:type="spellStart"/>
+      <w:r>
+        <w:rPr>
+          <w:color w:val="00B0F0"/>
+          <w:lang w:val="pt-BR"/>
+        </w:rPr>
+        <w:t>Products</w:t>
+      </w:r>
+      <w:proofErr w:type="spellEnd"/>
+      <w:r>
+        <w:rPr>
+          <w:color w:val="00B0F0"/>
+          <w:lang w:val="pt-BR"/>
+        </w:rPr>
+        <w:t>’ deixa a situação mais rígida e a lógica em ‘</w:t>
+      </w:r>
+      <w:proofErr w:type="spellStart"/>
+      <w:r>
+        <w:rPr>
+          <w:color w:val="00B0F0"/>
+          <w:lang w:val="pt-BR"/>
+        </w:rPr>
+        <w:t>Products</w:t>
+      </w:r>
+      <w:proofErr w:type="spellEnd"/>
+      <w:r>
+        <w:rPr>
+          <w:color w:val="00B0F0"/>
+          <w:lang w:val="pt-BR"/>
+        </w:rPr>
+        <w:t>’ mais complexa.</w:t>
       </w:r>
     </w:p>
     <w:p>
@@ -2094,12 +3347,14 @@
         </w:rPr>
         <w:t>*Automatizar a população do DB (</w:t>
       </w:r>
+      <w:proofErr w:type="spellStart"/>
       <w:r>
         <w:rPr>
           <w:lang w:val="pt-BR"/>
         </w:rPr>
         <w:t>Seed</w:t>
       </w:r>
+      <w:proofErr w:type="spellEnd"/>
       <w:r>
         <w:rPr>
           <w:lang w:val="pt-BR"/>
@@ -2116,54 +3371,170 @@
         <w:rPr>
           <w:lang w:val="pt-BR"/>
         </w:rPr>
-        <w:t>é o que fiz no app crud easy do angular)</w:t>
-      </w:r>
-    </w:p>
-    <w:p>
-      <w:pPr>
-        <w:rPr>
-          <w:color w:val="00B0F0"/>
-          <w:lang w:val="pt-BR"/>
-        </w:rPr>
-      </w:pPr>
-      <w:r>
-        <w:rPr>
-          <w:color w:val="00B0F0"/>
-          <w:lang w:val="pt-BR"/>
-        </w:rPr>
-        <w:t>*Decidir o método de fetch a ser usado para exibir os produtos no carrinho. Por ora estou salvando o objeto com os produtos na tabela e realizando o fetch desta em ‘Cart’, mas também seria possível salvar somente o id, realizar o fetch de todos os produtos e extrair o necessário com um filter baseado no id, da maneira que fiz em ‘Wishlist’.</w:t>
-      </w:r>
-    </w:p>
-    <w:p>
-      <w:pPr>
-        <w:rPr>
-          <w:lang w:val="pt-BR"/>
-        </w:rPr>
-      </w:pPr>
-    </w:p>
-    <w:p>
-      <w:pPr>
-        <w:rPr>
-          <w:lang w:val="pt-BR"/>
-        </w:rPr>
-      </w:pPr>
-    </w:p>
-    <w:p>
+        <w:t xml:space="preserve">é o que fiz no app </w:t>
+      </w:r>
+      <w:proofErr w:type="spellStart"/>
+      <w:r>
+        <w:rPr>
+          <w:lang w:val="pt-BR"/>
+        </w:rPr>
+        <w:t>crud</w:t>
+      </w:r>
+      <w:proofErr w:type="spellEnd"/>
+      <w:r>
+        <w:rPr>
+          <w:lang w:val="pt-BR"/>
+        </w:rPr>
+        <w:t xml:space="preserve"> </w:t>
+      </w:r>
+      <w:proofErr w:type="spellStart"/>
+      <w:r>
+        <w:rPr>
+          <w:lang w:val="pt-BR"/>
+        </w:rPr>
+        <w:t>easy</w:t>
+      </w:r>
+      <w:proofErr w:type="spellEnd"/>
+      <w:r>
+        <w:rPr>
+          <w:lang w:val="pt-BR"/>
+        </w:rPr>
+        <w:t xml:space="preserve"> do angular)</w:t>
+      </w:r>
+    </w:p>
+    <w:p>
+      <w:pPr>
+        <w:rPr>
+          <w:color w:val="00B0F0"/>
+          <w:lang w:val="pt-BR"/>
+        </w:rPr>
+      </w:pPr>
+      <w:r>
+        <w:rPr>
+          <w:color w:val="00B0F0"/>
+          <w:lang w:val="pt-BR"/>
+        </w:rPr>
+        <w:t xml:space="preserve">*Decidir o método de </w:t>
+      </w:r>
+      <w:proofErr w:type="spellStart"/>
+      <w:r>
+        <w:rPr>
+          <w:color w:val="00B0F0"/>
+          <w:lang w:val="pt-BR"/>
+        </w:rPr>
+        <w:t>fetch</w:t>
+      </w:r>
+      <w:proofErr w:type="spellEnd"/>
+      <w:r>
+        <w:rPr>
+          <w:color w:val="00B0F0"/>
+          <w:lang w:val="pt-BR"/>
+        </w:rPr>
+        <w:t xml:space="preserve"> a ser usado para exibir os produtos no carrinho. Por ora estou salvando o objeto com os produtos na tabela e realizando o </w:t>
+      </w:r>
+      <w:proofErr w:type="spellStart"/>
+      <w:r>
+        <w:rPr>
+          <w:color w:val="00B0F0"/>
+          <w:lang w:val="pt-BR"/>
+        </w:rPr>
+        <w:t>fetch</w:t>
+      </w:r>
+      <w:proofErr w:type="spellEnd"/>
+      <w:r>
+        <w:rPr>
+          <w:color w:val="00B0F0"/>
+          <w:lang w:val="pt-BR"/>
+        </w:rPr>
+        <w:t xml:space="preserve"> desta em ‘</w:t>
+      </w:r>
+      <w:proofErr w:type="spellStart"/>
+      <w:r>
+        <w:rPr>
+          <w:color w:val="00B0F0"/>
+          <w:lang w:val="pt-BR"/>
+        </w:rPr>
+        <w:t>Cart</w:t>
+      </w:r>
+      <w:proofErr w:type="spellEnd"/>
+      <w:r>
+        <w:rPr>
+          <w:color w:val="00B0F0"/>
+          <w:lang w:val="pt-BR"/>
+        </w:rPr>
+        <w:t xml:space="preserve">’, mas também seria possível salvar somente o id, realizar o </w:t>
+      </w:r>
+      <w:proofErr w:type="spellStart"/>
+      <w:r>
+        <w:rPr>
+          <w:color w:val="00B0F0"/>
+          <w:lang w:val="pt-BR"/>
+        </w:rPr>
+        <w:t>fetch</w:t>
+      </w:r>
+      <w:proofErr w:type="spellEnd"/>
+      <w:r>
+        <w:rPr>
+          <w:color w:val="00B0F0"/>
+          <w:lang w:val="pt-BR"/>
+        </w:rPr>
+        <w:t xml:space="preserve"> de todos os produtos e extrair o necessário com um </w:t>
+      </w:r>
+      <w:proofErr w:type="spellStart"/>
+      <w:r>
+        <w:rPr>
+          <w:color w:val="00B0F0"/>
+          <w:lang w:val="pt-BR"/>
+        </w:rPr>
+        <w:t>filter</w:t>
+      </w:r>
+      <w:proofErr w:type="spellEnd"/>
+      <w:r>
+        <w:rPr>
+          <w:color w:val="00B0F0"/>
+          <w:lang w:val="pt-BR"/>
+        </w:rPr>
+        <w:t xml:space="preserve"> baseado no id, da maneira que fiz em ‘</w:t>
+      </w:r>
+      <w:proofErr w:type="spellStart"/>
+      <w:r>
+        <w:rPr>
+          <w:color w:val="00B0F0"/>
+          <w:lang w:val="pt-BR"/>
+        </w:rPr>
+        <w:t>Wishlist</w:t>
+      </w:r>
+      <w:proofErr w:type="spellEnd"/>
+      <w:r>
+        <w:rPr>
+          <w:color w:val="00B0F0"/>
+          <w:lang w:val="pt-BR"/>
+        </w:rPr>
+        <w:t>’.</w:t>
+      </w:r>
+    </w:p>
+    <w:p>
+      <w:pPr>
+        <w:rPr>
+          <w:lang w:val="pt-BR"/>
+        </w:rPr>
+      </w:pPr>
+    </w:p>
+    <w:p>
+      <w:pPr>
+        <w:rPr>
+          <w:lang w:val="pt-BR"/>
+        </w:rPr>
+      </w:pPr>
+    </w:p>
+    <w:p>
+      <w:pPr>
+        <w:rPr>
+          <w:lang w:val="pt-BR"/>
+        </w:rPr>
+      </w:pPr>
       <w:r>
         <w:t>Layout</w:t>
-      </w:r>
-    </w:p>
-    <w:p>
-      <w:pPr>
-        <w:rPr>
-          <w:lang w:val="pt-BR"/>
-        </w:rPr>
-      </w:pPr>
-      <w:r>
-        <w:rPr>
-          <w:lang w:val="pt-BR"/>
-        </w:rPr>
-        <w:t>Contact</w:t>
       </w:r>
     </w:p>
     <w:p>

</xml_diff>

<commit_message>
Responsividade: Navigation - FINALIZADO - Faltava adicionar links para carrinho, favoritos e login
</commit_message>
<xml_diff>
--- a/Tarefas.docx
+++ b/Tarefas.docx
@@ -339,7 +339,39 @@
           <w:color w:val="00B0F0"/>
           <w:lang w:val="pt-BR"/>
         </w:rPr>
-        <w:t>*Inserir links na sessão ‘shop by room’ para que o usuário seja direcionado para a página de produtos já com a categoria do ambiente selecionada.</w:t>
+        <w:t xml:space="preserve">*Inserir links na sessão ‘shop </w:t>
+      </w:r>
+      <w:proofErr w:type="spellStart"/>
+      <w:r>
+        <w:rPr>
+          <w:color w:val="00B0F0"/>
+          <w:lang w:val="pt-BR"/>
+        </w:rPr>
+        <w:t>by</w:t>
+      </w:r>
+      <w:proofErr w:type="spellEnd"/>
+      <w:r>
+        <w:rPr>
+          <w:color w:val="00B0F0"/>
+          <w:lang w:val="pt-BR"/>
+        </w:rPr>
+        <w:t xml:space="preserve"> </w:t>
+      </w:r>
+      <w:proofErr w:type="spellStart"/>
+      <w:r>
+        <w:rPr>
+          <w:color w:val="00B0F0"/>
+          <w:lang w:val="pt-BR"/>
+        </w:rPr>
+        <w:t>room</w:t>
+      </w:r>
+      <w:proofErr w:type="spellEnd"/>
+      <w:r>
+        <w:rPr>
+          <w:color w:val="00B0F0"/>
+          <w:lang w:val="pt-BR"/>
+        </w:rPr>
+        <w:t>’ para que o usuário seja direcionado para a página de produtos já com a categoria do ambiente selecionada.</w:t>
       </w:r>
     </w:p>
     <w:p>
@@ -355,7 +387,15 @@
           <w:lang w:val="pt-BR"/>
         </w:rPr>
         <w:lastRenderedPageBreak/>
-        <w:t>*Transformar ‘best</w:t>
+        <w:t>*Transformar ‘</w:t>
+      </w:r>
+      <w:proofErr w:type="spellStart"/>
+      <w:r>
+        <w:rPr>
+          <w:color w:val="00B0F0"/>
+          <w:lang w:val="pt-BR"/>
+        </w:rPr>
+        <w:t>best</w:t>
       </w:r>
       <w:r>
         <w:rPr>
@@ -369,8 +409,25 @@
           <w:color w:val="00B0F0"/>
           <w:lang w:val="pt-BR"/>
         </w:rPr>
-        <w:t>eal’ em slider</w:t>
-      </w:r>
+        <w:t>eal</w:t>
+      </w:r>
+      <w:proofErr w:type="spellEnd"/>
+      <w:r>
+        <w:rPr>
+          <w:color w:val="00B0F0"/>
+          <w:lang w:val="pt-BR"/>
+        </w:rPr>
+        <w:t xml:space="preserve">’ em </w:t>
+      </w:r>
+      <w:proofErr w:type="spellStart"/>
+      <w:r>
+        <w:rPr>
+          <w:color w:val="00B0F0"/>
+          <w:lang w:val="pt-BR"/>
+        </w:rPr>
+        <w:t>slider</w:t>
+      </w:r>
+      <w:proofErr w:type="spellEnd"/>
     </w:p>
     <w:p>
       <w:pPr>
@@ -566,23 +623,41 @@
           <w:color w:val="7030A0"/>
           <w:lang w:val="pt-BR"/>
         </w:rPr>
-        <w:t>*Inserir função de update cart</w:t>
-      </w:r>
-    </w:p>
-    <w:p>
-      <w:pPr>
-        <w:rPr>
-          <w:color w:val="00B0F0"/>
-          <w:lang w:val="pt-BR"/>
-        </w:rPr>
-      </w:pPr>
-      <w:r>
-        <w:rPr>
-          <w:color w:val="00B0F0"/>
-          <w:lang w:val="pt-BR"/>
-        </w:rPr>
-        <w:t>*Inserir links no BestDeal</w:t>
-      </w:r>
+        <w:t xml:space="preserve">*Inserir função de update </w:t>
+      </w:r>
+      <w:proofErr w:type="spellStart"/>
+      <w:r>
+        <w:rPr>
+          <w:color w:val="7030A0"/>
+          <w:lang w:val="pt-BR"/>
+        </w:rPr>
+        <w:t>cart</w:t>
+      </w:r>
+      <w:proofErr w:type="spellEnd"/>
+    </w:p>
+    <w:p>
+      <w:pPr>
+        <w:rPr>
+          <w:color w:val="00B0F0"/>
+          <w:lang w:val="pt-BR"/>
+        </w:rPr>
+      </w:pPr>
+      <w:r>
+        <w:rPr>
+          <w:color w:val="00B0F0"/>
+          <w:lang w:val="pt-BR"/>
+        </w:rPr>
+        <w:t xml:space="preserve">*Inserir links no </w:t>
+      </w:r>
+      <w:proofErr w:type="spellStart"/>
+      <w:r>
+        <w:rPr>
+          <w:color w:val="00B0F0"/>
+          <w:lang w:val="pt-BR"/>
+        </w:rPr>
+        <w:t>BestDeal</w:t>
+      </w:r>
+      <w:proofErr w:type="spellEnd"/>
     </w:p>
     <w:p>
       <w:pPr>
@@ -653,7 +728,23 @@
           <w:color w:val="00B0F0"/>
           <w:lang w:val="pt-BR"/>
         </w:rPr>
-        <w:t xml:space="preserve"> – salvar valores no localStorage – decidir como (Quando o produto for salvo no carrinho) </w:t>
+        <w:t xml:space="preserve"> – salvar valores no </w:t>
+      </w:r>
+      <w:proofErr w:type="spellStart"/>
+      <w:r>
+        <w:rPr>
+          <w:color w:val="00B0F0"/>
+          <w:lang w:val="pt-BR"/>
+        </w:rPr>
+        <w:t>localStorage</w:t>
+      </w:r>
+      <w:proofErr w:type="spellEnd"/>
+      <w:r>
+        <w:rPr>
+          <w:color w:val="00B0F0"/>
+          <w:lang w:val="pt-BR"/>
+        </w:rPr>
+        <w:t xml:space="preserve"> – decidir como (Quando o produto for salvo no carrinho) </w:t>
       </w:r>
       <w:r>
         <w:rPr>
@@ -682,7 +773,23 @@
           <w:color w:val="00B0F0"/>
           <w:lang w:val="pt-BR"/>
         </w:rPr>
-        <w:t>*Criar função para ‘favoritar’ produtos</w:t>
+        <w:t>*Criar função para ‘</w:t>
+      </w:r>
+      <w:proofErr w:type="spellStart"/>
+      <w:r>
+        <w:rPr>
+          <w:color w:val="00B0F0"/>
+          <w:lang w:val="pt-BR"/>
+        </w:rPr>
+        <w:t>favoritar</w:t>
+      </w:r>
+      <w:proofErr w:type="spellEnd"/>
+      <w:r>
+        <w:rPr>
+          <w:color w:val="00B0F0"/>
+          <w:lang w:val="pt-BR"/>
+        </w:rPr>
+        <w:t>’ produtos</w:t>
       </w:r>
       <w:r>
         <w:rPr>
@@ -717,22 +824,70 @@
           <w:color w:val="00B0F0"/>
           <w:lang w:val="pt-BR"/>
         </w:rPr>
-        <w:t>*Fazer ícones de favoritos e carrinho mudar quando algum item for adicionado (preciso renderizar a página para isso ao se adicionar ou remover. Pensei em fazer isso tentando escutar o localStorage, já que não tenho acesso aos valores alterados a partir de layout, mas vou tentar utilizar o redux. Boa oportunidade para praticar)</w:t>
-      </w:r>
-    </w:p>
-    <w:p>
-      <w:pPr>
-        <w:rPr>
-          <w:color w:val="00B0F0"/>
-          <w:lang w:val="pt-BR"/>
-        </w:rPr>
-      </w:pPr>
-      <w:r>
-        <w:rPr>
-          <w:color w:val="00B0F0"/>
-          <w:lang w:val="pt-BR"/>
-        </w:rPr>
-        <w:t>*Criar ranger slider para filtrar preços no filtro</w:t>
+        <w:t xml:space="preserve">*Fazer ícones de favoritos e carrinho mudar quando algum item for adicionado (preciso renderizar a página para isso ao se adicionar ou remover. Pensei em fazer isso tentando escutar o </w:t>
+      </w:r>
+      <w:proofErr w:type="spellStart"/>
+      <w:r>
+        <w:rPr>
+          <w:color w:val="00B0F0"/>
+          <w:lang w:val="pt-BR"/>
+        </w:rPr>
+        <w:t>localStorage</w:t>
+      </w:r>
+      <w:proofErr w:type="spellEnd"/>
+      <w:r>
+        <w:rPr>
+          <w:color w:val="00B0F0"/>
+          <w:lang w:val="pt-BR"/>
+        </w:rPr>
+        <w:t xml:space="preserve">, já que não tenho acesso aos valores alterados a partir de layout, mas vou tentar utilizar o </w:t>
+      </w:r>
+      <w:proofErr w:type="spellStart"/>
+      <w:r>
+        <w:rPr>
+          <w:color w:val="00B0F0"/>
+          <w:lang w:val="pt-BR"/>
+        </w:rPr>
+        <w:t>redux</w:t>
+      </w:r>
+      <w:proofErr w:type="spellEnd"/>
+      <w:r>
+        <w:rPr>
+          <w:color w:val="00B0F0"/>
+          <w:lang w:val="pt-BR"/>
+        </w:rPr>
+        <w:t>. Boa oportunidade para praticar)</w:t>
+      </w:r>
+    </w:p>
+    <w:p>
+      <w:pPr>
+        <w:rPr>
+          <w:color w:val="00B0F0"/>
+          <w:lang w:val="pt-BR"/>
+        </w:rPr>
+      </w:pPr>
+      <w:r>
+        <w:rPr>
+          <w:color w:val="00B0F0"/>
+          <w:lang w:val="pt-BR"/>
+        </w:rPr>
+        <w:t xml:space="preserve">*Criar ranger </w:t>
+      </w:r>
+      <w:proofErr w:type="spellStart"/>
+      <w:r>
+        <w:rPr>
+          <w:color w:val="00B0F0"/>
+          <w:lang w:val="pt-BR"/>
+        </w:rPr>
+        <w:t>slider</w:t>
+      </w:r>
+      <w:proofErr w:type="spellEnd"/>
+      <w:r>
+        <w:rPr>
+          <w:color w:val="00B0F0"/>
+          <w:lang w:val="pt-BR"/>
+        </w:rPr>
+        <w:t xml:space="preserve"> para filtrar preços no filtro</w:t>
       </w:r>
     </w:p>
     <w:p>
@@ -754,7 +909,23 @@
           <w:color w:val="00B0F0"/>
           <w:lang w:val="pt-BR"/>
         </w:rPr>
-        <w:t>Criar as funcionalidades do componente ‘filter’</w:t>
+        <w:t>Criar as funcionalidades do componente ‘</w:t>
+      </w:r>
+      <w:proofErr w:type="spellStart"/>
+      <w:r>
+        <w:rPr>
+          <w:color w:val="00B0F0"/>
+          <w:lang w:val="pt-BR"/>
+        </w:rPr>
+        <w:t>filter</w:t>
+      </w:r>
+      <w:proofErr w:type="spellEnd"/>
+      <w:r>
+        <w:rPr>
+          <w:color w:val="00B0F0"/>
+          <w:lang w:val="pt-BR"/>
+        </w:rPr>
+        <w:t>’</w:t>
       </w:r>
       <w:r>
         <w:rPr>
@@ -782,8 +953,17 @@
           <w:color w:val="00B0F0"/>
           <w:lang w:val="pt-BR"/>
         </w:rPr>
-        <w:t>*Criar as funcionalidades do componente ‘Cart</w:t>
-      </w:r>
+        <w:t>*Criar as funcionalidades do componente ‘</w:t>
+      </w:r>
+      <w:proofErr w:type="spellStart"/>
+      <w:r>
+        <w:rPr>
+          <w:color w:val="00B0F0"/>
+          <w:lang w:val="pt-BR"/>
+        </w:rPr>
+        <w:t>Cart</w:t>
+      </w:r>
+      <w:proofErr w:type="spellEnd"/>
       <w:r>
         <w:rPr>
           <w:color w:val="00B0F0"/>
@@ -838,7 +1018,23 @@
           <w:lang w:val="pt-BR"/>
         </w:rPr>
         <w:lastRenderedPageBreak/>
-        <w:t>*Criar backend para favoritos</w:t>
+        <w:t xml:space="preserve">*Criar </w:t>
+      </w:r>
+      <w:proofErr w:type="spellStart"/>
+      <w:r>
+        <w:rPr>
+          <w:color w:val="7030A0"/>
+          <w:lang w:val="pt-BR"/>
+        </w:rPr>
+        <w:t>backend</w:t>
+      </w:r>
+      <w:proofErr w:type="spellEnd"/>
+      <w:r>
+        <w:rPr>
+          <w:color w:val="7030A0"/>
+          <w:lang w:val="pt-BR"/>
+        </w:rPr>
+        <w:t xml:space="preserve"> para favoritos</w:t>
       </w:r>
       <w:r>
         <w:rPr>
@@ -860,13 +1056,61 @@
           <w:color w:val="FF0000"/>
           <w:lang w:val="pt-BR"/>
         </w:rPr>
-        <w:t>*Configurar botões de sign up e login para aparecerem somente quando o user não estiver logado e os demais botões somente quando estiver</w:t>
-      </w:r>
+        <w:t xml:space="preserve">*Configurar botões de </w:t>
+      </w:r>
+      <w:proofErr w:type="spellStart"/>
       <w:r>
         <w:rPr>
           <w:color w:val="FF0000"/>
           <w:lang w:val="pt-BR"/>
         </w:rPr>
+        <w:t>sign</w:t>
+      </w:r>
+      <w:proofErr w:type="spellEnd"/>
+      <w:r>
+        <w:rPr>
+          <w:color w:val="FF0000"/>
+          <w:lang w:val="pt-BR"/>
+        </w:rPr>
+        <w:t xml:space="preserve"> </w:t>
+      </w:r>
+      <w:proofErr w:type="spellStart"/>
+      <w:r>
+        <w:rPr>
+          <w:color w:val="FF0000"/>
+          <w:lang w:val="pt-BR"/>
+        </w:rPr>
+        <w:t>up</w:t>
+      </w:r>
+      <w:proofErr w:type="spellEnd"/>
+      <w:r>
+        <w:rPr>
+          <w:color w:val="FF0000"/>
+          <w:lang w:val="pt-BR"/>
+        </w:rPr>
+        <w:t xml:space="preserve"> e login para aparecerem somente quando o </w:t>
+      </w:r>
+      <w:proofErr w:type="spellStart"/>
+      <w:r>
+        <w:rPr>
+          <w:color w:val="FF0000"/>
+          <w:lang w:val="pt-BR"/>
+        </w:rPr>
+        <w:t>user</w:t>
+      </w:r>
+      <w:proofErr w:type="spellEnd"/>
+      <w:r>
+        <w:rPr>
+          <w:color w:val="FF0000"/>
+          <w:lang w:val="pt-BR"/>
+        </w:rPr>
+        <w:t xml:space="preserve"> não estiver logado e os demais botões somente quando estiver</w:t>
+      </w:r>
+      <w:r>
+        <w:rPr>
+          <w:color w:val="FF0000"/>
+          <w:lang w:val="pt-BR"/>
+        </w:rPr>
         <w:t xml:space="preserve"> - DB</w:t>
       </w:r>
     </w:p>
@@ -882,7 +1126,23 @@
           <w:color w:val="7030A0"/>
           <w:lang w:val="pt-BR"/>
         </w:rPr>
-        <w:t>*Criar possibilidade para realizar cadastro e login com gmail e redes sociais (oportunidade para aprender como fazer isso)</w:t>
+        <w:t xml:space="preserve">*Criar possibilidade para realizar cadastro e login com </w:t>
+      </w:r>
+      <w:proofErr w:type="spellStart"/>
+      <w:r>
+        <w:rPr>
+          <w:color w:val="7030A0"/>
+          <w:lang w:val="pt-BR"/>
+        </w:rPr>
+        <w:t>gmail</w:t>
+      </w:r>
+      <w:proofErr w:type="spellEnd"/>
+      <w:r>
+        <w:rPr>
+          <w:color w:val="7030A0"/>
+          <w:lang w:val="pt-BR"/>
+        </w:rPr>
+        <w:t xml:space="preserve"> e redes sociais (oportunidade para aprender como fazer isso)</w:t>
       </w:r>
       <w:r>
         <w:rPr>
@@ -987,7 +1247,23 @@
           <w:color w:val="00B0F0"/>
           <w:lang w:val="pt-BR"/>
         </w:rPr>
-        <w:t>*Transformar slider de preço em componente separado</w:t>
+        <w:t xml:space="preserve">*Transformar </w:t>
+      </w:r>
+      <w:proofErr w:type="spellStart"/>
+      <w:r>
+        <w:rPr>
+          <w:color w:val="00B0F0"/>
+          <w:lang w:val="pt-BR"/>
+        </w:rPr>
+        <w:t>slider</w:t>
+      </w:r>
+      <w:proofErr w:type="spellEnd"/>
+      <w:r>
+        <w:rPr>
+          <w:color w:val="00B0F0"/>
+          <w:lang w:val="pt-BR"/>
+        </w:rPr>
+        <w:t xml:space="preserve"> de preço em componente separado</w:t>
       </w:r>
     </w:p>
     <w:p>
@@ -1080,101 +1356,245 @@
           <w:color w:val="7030A0"/>
           <w:lang w:val="pt-BR"/>
         </w:rPr>
-        <w:t>em ‘productsCard’</w:t>
-      </w:r>
-      <w:r>
-        <w:rPr>
-          <w:color w:val="7030A0"/>
-          <w:lang w:val="pt-BR"/>
-        </w:rPr>
-        <w:t>, ainda que o máximo a ser exibido na barra abaixo do slider seja 3. Nesse caso as imagens não ficarão fixas, mas serão geradas por um loop.</w:t>
-      </w:r>
-    </w:p>
-    <w:p>
-      <w:pPr>
-        <w:rPr>
-          <w:lang w:val="pt-BR"/>
-        </w:rPr>
-      </w:pPr>
-      <w:r>
-        <w:rPr>
-          <w:lang w:val="pt-BR"/>
-        </w:rPr>
-        <w:t>*Inserir alert de inserção de produto na sacola e talvez de favoritos tbm</w:t>
-      </w:r>
-    </w:p>
-    <w:p>
-      <w:pPr>
-        <w:rPr>
-          <w:color w:val="00B0F0"/>
-          <w:lang w:val="pt-BR"/>
-        </w:rPr>
-      </w:pPr>
-      <w:r>
-        <w:rPr>
-          <w:color w:val="00B0F0"/>
-          <w:lang w:val="pt-BR"/>
-        </w:rPr>
-        <w:t>*Transformar select de quantidade mobile em um componente separado</w:t>
-      </w:r>
-    </w:p>
-    <w:p>
-      <w:pPr>
-        <w:rPr>
-          <w:color w:val="00B0F0"/>
-          <w:lang w:val="pt-BR"/>
-        </w:rPr>
-      </w:pPr>
-      <w:r>
-        <w:rPr>
-          <w:color w:val="00B0F0"/>
-          <w:lang w:val="pt-BR"/>
-        </w:rPr>
-        <w:t>*Tentar trabalhar com id ao invés de classes no price slider em thumbs</w:t>
-      </w:r>
-    </w:p>
-    <w:p>
-      <w:pPr>
-        <w:rPr>
-          <w:color w:val="7030A0"/>
-          <w:lang w:val="pt-BR"/>
-        </w:rPr>
-      </w:pPr>
-      <w:r>
-        <w:rPr>
-          <w:color w:val="7030A0"/>
-          <w:lang w:val="pt-BR"/>
-        </w:rPr>
-        <w:t>*Substituir valores por URL (esqueci o nome) por redux</w:t>
-      </w:r>
-    </w:p>
-    <w:p>
-      <w:pPr>
-        <w:rPr>
-          <w:color w:val="7030A0"/>
-          <w:lang w:val="pt-BR"/>
-        </w:rPr>
-      </w:pPr>
-      <w:r>
-        <w:rPr>
-          <w:color w:val="7030A0"/>
-          <w:lang w:val="pt-BR"/>
-        </w:rPr>
-        <w:t>*Transformar ‘tag’</w:t>
-      </w:r>
-      <w:r>
-        <w:rPr>
-          <w:color w:val="7030A0"/>
-          <w:lang w:val="pt-BR"/>
-        </w:rPr>
-        <w:t xml:space="preserve"> e ‘offer</w:t>
-      </w:r>
-      <w:r>
-        <w:rPr>
-          <w:color w:val="7030A0"/>
-          <w:lang w:val="pt-BR"/>
-        </w:rPr>
-        <w:t xml:space="preserve"> em array</w:t>
+        <w:t>em ‘</w:t>
+      </w:r>
+      <w:proofErr w:type="spellStart"/>
+      <w:r>
+        <w:rPr>
+          <w:color w:val="7030A0"/>
+          <w:lang w:val="pt-BR"/>
+        </w:rPr>
+        <w:t>productsCard</w:t>
+      </w:r>
+      <w:proofErr w:type="spellEnd"/>
+      <w:r>
+        <w:rPr>
+          <w:color w:val="7030A0"/>
+          <w:lang w:val="pt-BR"/>
+        </w:rPr>
+        <w:t>’</w:t>
+      </w:r>
+      <w:r>
+        <w:rPr>
+          <w:color w:val="7030A0"/>
+          <w:lang w:val="pt-BR"/>
+        </w:rPr>
+        <w:t xml:space="preserve">, ainda que o máximo a ser exibido na barra abaixo do </w:t>
+      </w:r>
+      <w:proofErr w:type="spellStart"/>
+      <w:r>
+        <w:rPr>
+          <w:color w:val="7030A0"/>
+          <w:lang w:val="pt-BR"/>
+        </w:rPr>
+        <w:t>slider</w:t>
+      </w:r>
+      <w:proofErr w:type="spellEnd"/>
+      <w:r>
+        <w:rPr>
+          <w:color w:val="7030A0"/>
+          <w:lang w:val="pt-BR"/>
+        </w:rPr>
+        <w:t xml:space="preserve"> seja 3. Nesse caso as imagens não ficarão fixas, mas serão geradas por um loop.</w:t>
+      </w:r>
+    </w:p>
+    <w:p>
+      <w:pPr>
+        <w:rPr>
+          <w:lang w:val="pt-BR"/>
+        </w:rPr>
+      </w:pPr>
+      <w:r>
+        <w:rPr>
+          <w:lang w:val="pt-BR"/>
+        </w:rPr>
+        <w:t xml:space="preserve">*Inserir </w:t>
+      </w:r>
+      <w:proofErr w:type="spellStart"/>
+      <w:r>
+        <w:rPr>
+          <w:lang w:val="pt-BR"/>
+        </w:rPr>
+        <w:t>alert</w:t>
+      </w:r>
+      <w:proofErr w:type="spellEnd"/>
+      <w:r>
+        <w:rPr>
+          <w:lang w:val="pt-BR"/>
+        </w:rPr>
+        <w:t xml:space="preserve"> de inserção de produto na sacola e talvez de favoritos </w:t>
+      </w:r>
+      <w:proofErr w:type="spellStart"/>
+      <w:r>
+        <w:rPr>
+          <w:lang w:val="pt-BR"/>
+        </w:rPr>
+        <w:t>tbm</w:t>
+      </w:r>
+      <w:proofErr w:type="spellEnd"/>
+    </w:p>
+    <w:p>
+      <w:pPr>
+        <w:rPr>
+          <w:color w:val="00B0F0"/>
+          <w:lang w:val="pt-BR"/>
+        </w:rPr>
+      </w:pPr>
+      <w:r>
+        <w:rPr>
+          <w:color w:val="00B0F0"/>
+          <w:lang w:val="pt-BR"/>
+        </w:rPr>
+        <w:t xml:space="preserve">*Transformar </w:t>
+      </w:r>
+      <w:proofErr w:type="spellStart"/>
+      <w:r>
+        <w:rPr>
+          <w:color w:val="00B0F0"/>
+          <w:lang w:val="pt-BR"/>
+        </w:rPr>
+        <w:t>select</w:t>
+      </w:r>
+      <w:proofErr w:type="spellEnd"/>
+      <w:r>
+        <w:rPr>
+          <w:color w:val="00B0F0"/>
+          <w:lang w:val="pt-BR"/>
+        </w:rPr>
+        <w:t xml:space="preserve"> de quantidade mobile em um componente separado</w:t>
+      </w:r>
+    </w:p>
+    <w:p>
+      <w:pPr>
+        <w:rPr>
+          <w:color w:val="00B0F0"/>
+          <w:lang w:val="pt-BR"/>
+        </w:rPr>
+      </w:pPr>
+      <w:r>
+        <w:rPr>
+          <w:color w:val="00B0F0"/>
+          <w:lang w:val="pt-BR"/>
+        </w:rPr>
+        <w:t xml:space="preserve">*Tentar trabalhar com id ao invés de classes no </w:t>
+      </w:r>
+      <w:proofErr w:type="spellStart"/>
+      <w:r>
+        <w:rPr>
+          <w:color w:val="00B0F0"/>
+          <w:lang w:val="pt-BR"/>
+        </w:rPr>
+        <w:t>price</w:t>
+      </w:r>
+      <w:proofErr w:type="spellEnd"/>
+      <w:r>
+        <w:rPr>
+          <w:color w:val="00B0F0"/>
+          <w:lang w:val="pt-BR"/>
+        </w:rPr>
+        <w:t xml:space="preserve"> </w:t>
+      </w:r>
+      <w:proofErr w:type="spellStart"/>
+      <w:r>
+        <w:rPr>
+          <w:color w:val="00B0F0"/>
+          <w:lang w:val="pt-BR"/>
+        </w:rPr>
+        <w:t>slider</w:t>
+      </w:r>
+      <w:proofErr w:type="spellEnd"/>
+      <w:r>
+        <w:rPr>
+          <w:color w:val="00B0F0"/>
+          <w:lang w:val="pt-BR"/>
+        </w:rPr>
+        <w:t xml:space="preserve"> em thumbs</w:t>
+      </w:r>
+    </w:p>
+    <w:p>
+      <w:pPr>
+        <w:rPr>
+          <w:color w:val="7030A0"/>
+          <w:lang w:val="pt-BR"/>
+        </w:rPr>
+      </w:pPr>
+      <w:r>
+        <w:rPr>
+          <w:color w:val="7030A0"/>
+          <w:lang w:val="pt-BR"/>
+        </w:rPr>
+        <w:t xml:space="preserve">*Substituir valores por URL (esqueci o nome) por </w:t>
+      </w:r>
+      <w:proofErr w:type="spellStart"/>
+      <w:r>
+        <w:rPr>
+          <w:color w:val="7030A0"/>
+          <w:lang w:val="pt-BR"/>
+        </w:rPr>
+        <w:t>redux</w:t>
+      </w:r>
+      <w:proofErr w:type="spellEnd"/>
+    </w:p>
+    <w:p>
+      <w:pPr>
+        <w:rPr>
+          <w:color w:val="7030A0"/>
+          <w:lang w:val="pt-BR"/>
+        </w:rPr>
+      </w:pPr>
+      <w:r>
+        <w:rPr>
+          <w:color w:val="7030A0"/>
+          <w:lang w:val="pt-BR"/>
+        </w:rPr>
+        <w:t>*Transformar ‘</w:t>
+      </w:r>
+      <w:proofErr w:type="spellStart"/>
+      <w:r>
+        <w:rPr>
+          <w:color w:val="7030A0"/>
+          <w:lang w:val="pt-BR"/>
+        </w:rPr>
+        <w:t>tag</w:t>
+      </w:r>
+      <w:proofErr w:type="spellEnd"/>
+      <w:r>
+        <w:rPr>
+          <w:color w:val="7030A0"/>
+          <w:lang w:val="pt-BR"/>
+        </w:rPr>
+        <w:t>’</w:t>
+      </w:r>
+      <w:r>
+        <w:rPr>
+          <w:color w:val="7030A0"/>
+          <w:lang w:val="pt-BR"/>
+        </w:rPr>
+        <w:t xml:space="preserve"> e ‘</w:t>
+      </w:r>
+      <w:proofErr w:type="spellStart"/>
+      <w:r>
+        <w:rPr>
+          <w:color w:val="7030A0"/>
+          <w:lang w:val="pt-BR"/>
+        </w:rPr>
+        <w:t>offer</w:t>
+      </w:r>
+      <w:proofErr w:type="spellEnd"/>
+      <w:r>
+        <w:rPr>
+          <w:color w:val="7030A0"/>
+          <w:lang w:val="pt-BR"/>
+        </w:rPr>
+        <w:t xml:space="preserve"> em </w:t>
+      </w:r>
+      <w:proofErr w:type="spellStart"/>
+      <w:r>
+        <w:rPr>
+          <w:color w:val="7030A0"/>
+          <w:lang w:val="pt-BR"/>
+        </w:rPr>
+        <w:t>array</w:t>
       </w:r>
       <w:r>
         <w:rPr>
@@ -1183,56 +1603,123 @@
         </w:rPr>
         <w:t>s</w:t>
       </w:r>
-      <w:r>
-        <w:rPr>
-          <w:color w:val="7030A0"/>
-          <w:lang w:val="pt-BR"/>
-        </w:rPr>
-        <w:t>, para que seja possível haver mais de uma tag</w:t>
-      </w:r>
-      <w:r>
-        <w:rPr>
-          <w:color w:val="7030A0"/>
-          <w:lang w:val="pt-BR"/>
-        </w:rPr>
-        <w:t xml:space="preserve"> e mais de uma offer no mesmo produto</w:t>
-      </w:r>
-    </w:p>
-    <w:p>
-      <w:pPr>
-        <w:rPr>
-          <w:color w:val="00B0F0"/>
-          <w:lang w:val="pt-BR"/>
-        </w:rPr>
-      </w:pPr>
-      <w:r>
-        <w:rPr>
-          <w:color w:val="00B0F0"/>
-          <w:lang w:val="pt-BR"/>
-        </w:rPr>
-        <w:t>*Melhorar slider do filtro de preços, tanto esteticamente quanto funcionalmente.</w:t>
-      </w:r>
-    </w:p>
-    <w:p>
-      <w:pPr>
-        <w:rPr>
-          <w:color w:val="7030A0"/>
-          <w:lang w:val="pt-BR"/>
-        </w:rPr>
-      </w:pPr>
-      <w:r>
-        <w:rPr>
-          <w:color w:val="7030A0"/>
-          <w:lang w:val="pt-BR"/>
-        </w:rPr>
-        <w:t xml:space="preserve">*Entender o porquê do filtro estar ultrapassando os limites da </w:t>
-      </w:r>
-      <w:r>
-        <w:rPr>
-          <w:color w:val="7030A0"/>
-          <w:lang w:val="pt-BR"/>
-        </w:rPr>
-        <w:t>div container e o porquê da galeria de produtos não estar alinhada com o cabeçalho de navegação.</w:t>
+      <w:proofErr w:type="spellEnd"/>
+      <w:r>
+        <w:rPr>
+          <w:color w:val="7030A0"/>
+          <w:lang w:val="pt-BR"/>
+        </w:rPr>
+        <w:t xml:space="preserve">, para que seja possível haver mais de uma </w:t>
+      </w:r>
+      <w:proofErr w:type="spellStart"/>
+      <w:r>
+        <w:rPr>
+          <w:color w:val="7030A0"/>
+          <w:lang w:val="pt-BR"/>
+        </w:rPr>
+        <w:t>tag</w:t>
+      </w:r>
+      <w:proofErr w:type="spellEnd"/>
+      <w:r>
+        <w:rPr>
+          <w:color w:val="7030A0"/>
+          <w:lang w:val="pt-BR"/>
+        </w:rPr>
+        <w:t xml:space="preserve"> e mais de uma </w:t>
+      </w:r>
+      <w:proofErr w:type="spellStart"/>
+      <w:r>
+        <w:rPr>
+          <w:color w:val="7030A0"/>
+          <w:lang w:val="pt-BR"/>
+        </w:rPr>
+        <w:t>offer</w:t>
+      </w:r>
+      <w:proofErr w:type="spellEnd"/>
+      <w:r>
+        <w:rPr>
+          <w:color w:val="7030A0"/>
+          <w:lang w:val="pt-BR"/>
+        </w:rPr>
+        <w:t xml:space="preserve"> no mesmo produto</w:t>
+      </w:r>
+    </w:p>
+    <w:p>
+      <w:pPr>
+        <w:rPr>
+          <w:color w:val="00B0F0"/>
+          <w:lang w:val="pt-BR"/>
+        </w:rPr>
+      </w:pPr>
+      <w:r>
+        <w:rPr>
+          <w:color w:val="00B0F0"/>
+          <w:lang w:val="pt-BR"/>
+        </w:rPr>
+        <w:t xml:space="preserve">*Melhorar </w:t>
+      </w:r>
+      <w:proofErr w:type="spellStart"/>
+      <w:r>
+        <w:rPr>
+          <w:color w:val="00B0F0"/>
+          <w:lang w:val="pt-BR"/>
+        </w:rPr>
+        <w:t>slider</w:t>
+      </w:r>
+      <w:proofErr w:type="spellEnd"/>
+      <w:r>
+        <w:rPr>
+          <w:color w:val="00B0F0"/>
+          <w:lang w:val="pt-BR"/>
+        </w:rPr>
+        <w:t xml:space="preserve"> do filtro de preços, tanto esteticamente quanto funcionalmente.</w:t>
+      </w:r>
+    </w:p>
+    <w:p>
+      <w:pPr>
+        <w:rPr>
+          <w:color w:val="7030A0"/>
+          <w:lang w:val="pt-BR"/>
+        </w:rPr>
+      </w:pPr>
+      <w:r>
+        <w:rPr>
+          <w:color w:val="7030A0"/>
+          <w:lang w:val="pt-BR"/>
+        </w:rPr>
+        <w:t xml:space="preserve">*Entender o porquê </w:t>
+      </w:r>
+      <w:proofErr w:type="gramStart"/>
+      <w:r>
+        <w:rPr>
+          <w:color w:val="7030A0"/>
+          <w:lang w:val="pt-BR"/>
+        </w:rPr>
+        <w:t>do</w:t>
+      </w:r>
+      <w:proofErr w:type="gramEnd"/>
+      <w:r>
+        <w:rPr>
+          <w:color w:val="7030A0"/>
+          <w:lang w:val="pt-BR"/>
+        </w:rPr>
+        <w:t xml:space="preserve"> filtro estar ultrapassando os limites da </w:t>
+      </w:r>
+      <w:proofErr w:type="spellStart"/>
+      <w:r>
+        <w:rPr>
+          <w:color w:val="7030A0"/>
+          <w:lang w:val="pt-BR"/>
+        </w:rPr>
+        <w:t>div</w:t>
+      </w:r>
+      <w:proofErr w:type="spellEnd"/>
+      <w:r>
+        <w:rPr>
+          <w:color w:val="7030A0"/>
+          <w:lang w:val="pt-BR"/>
+        </w:rPr>
+        <w:t xml:space="preserve"> container e o porquê da galeria de produtos não estar alinhada com o cabeçalho de navegação.</w:t>
       </w:r>
     </w:p>
     <w:p>
@@ -1262,7 +1749,39 @@
           <w:color w:val="00B0F0"/>
           <w:lang w:val="pt-BR"/>
         </w:rPr>
-        <w:t>*Inserir título na página de compra por ambiente, a que o usuário é direcionado ao clicar em ‘shop by room’</w:t>
+        <w:t xml:space="preserve">*Inserir título na página de compra por ambiente, a que o usuário é direcionado ao clicar em ‘shop </w:t>
+      </w:r>
+      <w:proofErr w:type="spellStart"/>
+      <w:r>
+        <w:rPr>
+          <w:color w:val="00B0F0"/>
+          <w:lang w:val="pt-BR"/>
+        </w:rPr>
+        <w:t>by</w:t>
+      </w:r>
+      <w:proofErr w:type="spellEnd"/>
+      <w:r>
+        <w:rPr>
+          <w:color w:val="00B0F0"/>
+          <w:lang w:val="pt-BR"/>
+        </w:rPr>
+        <w:t xml:space="preserve"> </w:t>
+      </w:r>
+      <w:proofErr w:type="spellStart"/>
+      <w:r>
+        <w:rPr>
+          <w:color w:val="00B0F0"/>
+          <w:lang w:val="pt-BR"/>
+        </w:rPr>
+        <w:t>room</w:t>
+      </w:r>
+      <w:proofErr w:type="spellEnd"/>
+      <w:r>
+        <w:rPr>
+          <w:color w:val="00B0F0"/>
+          <w:lang w:val="pt-BR"/>
+        </w:rPr>
+        <w:t>’</w:t>
       </w:r>
     </w:p>
     <w:p>
@@ -1306,8 +1825,17 @@
           <w:color w:val="00B0F0"/>
           <w:lang w:val="pt-BR"/>
         </w:rPr>
-        <w:t>*Fazer com que a busca possa ser realizada com o enter</w:t>
-      </w:r>
+        <w:t xml:space="preserve">*Fazer com que a busca possa ser realizada com o </w:t>
+      </w:r>
+      <w:proofErr w:type="spellStart"/>
+      <w:r>
+        <w:rPr>
+          <w:color w:val="00B0F0"/>
+          <w:lang w:val="pt-BR"/>
+        </w:rPr>
+        <w:t>enter</w:t>
+      </w:r>
+      <w:proofErr w:type="spellEnd"/>
     </w:p>
     <w:p>
       <w:pPr>
@@ -1379,22 +1907,86 @@
           <w:color w:val="7030A0"/>
           <w:lang w:val="pt-BR"/>
         </w:rPr>
-        <w:t>*Talvez automatizar o slider de ‘productCard’</w:t>
-      </w:r>
-    </w:p>
-    <w:p>
-      <w:pPr>
-        <w:rPr>
-          <w:color w:val="7030A0"/>
-          <w:lang w:val="pt-BR"/>
-        </w:rPr>
-      </w:pPr>
-      <w:r>
-        <w:rPr>
-          <w:color w:val="7030A0"/>
-          <w:lang w:val="pt-BR"/>
-        </w:rPr>
-        <w:t>*Talvez encontrar uma maneira do slider de ‘bestDeal’ girar 360º para que não sobre espaço no fim.</w:t>
+        <w:t xml:space="preserve">*Talvez automatizar o </w:t>
+      </w:r>
+      <w:proofErr w:type="spellStart"/>
+      <w:r>
+        <w:rPr>
+          <w:color w:val="7030A0"/>
+          <w:lang w:val="pt-BR"/>
+        </w:rPr>
+        <w:t>slider</w:t>
+      </w:r>
+      <w:proofErr w:type="spellEnd"/>
+      <w:r>
+        <w:rPr>
+          <w:color w:val="7030A0"/>
+          <w:lang w:val="pt-BR"/>
+        </w:rPr>
+        <w:t xml:space="preserve"> de ‘</w:t>
+      </w:r>
+      <w:proofErr w:type="spellStart"/>
+      <w:r>
+        <w:rPr>
+          <w:color w:val="7030A0"/>
+          <w:lang w:val="pt-BR"/>
+        </w:rPr>
+        <w:t>productCard</w:t>
+      </w:r>
+      <w:proofErr w:type="spellEnd"/>
+      <w:r>
+        <w:rPr>
+          <w:color w:val="7030A0"/>
+          <w:lang w:val="pt-BR"/>
+        </w:rPr>
+        <w:t>’</w:t>
+      </w:r>
+    </w:p>
+    <w:p>
+      <w:pPr>
+        <w:rPr>
+          <w:color w:val="7030A0"/>
+          <w:lang w:val="pt-BR"/>
+        </w:rPr>
+      </w:pPr>
+      <w:r>
+        <w:rPr>
+          <w:color w:val="7030A0"/>
+          <w:lang w:val="pt-BR"/>
+        </w:rPr>
+        <w:t xml:space="preserve">*Talvez encontrar uma maneira do </w:t>
+      </w:r>
+      <w:proofErr w:type="spellStart"/>
+      <w:r>
+        <w:rPr>
+          <w:color w:val="7030A0"/>
+          <w:lang w:val="pt-BR"/>
+        </w:rPr>
+        <w:t>slider</w:t>
+      </w:r>
+      <w:proofErr w:type="spellEnd"/>
+      <w:r>
+        <w:rPr>
+          <w:color w:val="7030A0"/>
+          <w:lang w:val="pt-BR"/>
+        </w:rPr>
+        <w:t xml:space="preserve"> de ‘</w:t>
+      </w:r>
+      <w:proofErr w:type="spellStart"/>
+      <w:r>
+        <w:rPr>
+          <w:color w:val="7030A0"/>
+          <w:lang w:val="pt-BR"/>
+        </w:rPr>
+        <w:t>bestDeal</w:t>
+      </w:r>
+      <w:proofErr w:type="spellEnd"/>
+      <w:r>
+        <w:rPr>
+          <w:color w:val="7030A0"/>
+          <w:lang w:val="pt-BR"/>
+        </w:rPr>
+        <w:t>’ girar 360º para que não sobre espaço no fim.</w:t>
       </w:r>
     </w:p>
     <w:p>
@@ -1434,7 +2026,39 @@
           <w:color w:val="7030A0"/>
           <w:lang w:val="pt-BR"/>
         </w:rPr>
-        <w:t>*Talvez criar animação de transição para ‘show more’ e ‘show less’ em ‘products’</w:t>
+        <w:t xml:space="preserve">*Talvez criar animação de transição para ‘show more’ e ‘show </w:t>
+      </w:r>
+      <w:proofErr w:type="spellStart"/>
+      <w:r>
+        <w:rPr>
+          <w:color w:val="7030A0"/>
+          <w:lang w:val="pt-BR"/>
+        </w:rPr>
+        <w:t>less</w:t>
+      </w:r>
+      <w:proofErr w:type="spellEnd"/>
+      <w:r>
+        <w:rPr>
+          <w:color w:val="7030A0"/>
+          <w:lang w:val="pt-BR"/>
+        </w:rPr>
+        <w:t>’ em ‘</w:t>
+      </w:r>
+      <w:proofErr w:type="spellStart"/>
+      <w:r>
+        <w:rPr>
+          <w:color w:val="7030A0"/>
+          <w:lang w:val="pt-BR"/>
+        </w:rPr>
+        <w:t>products</w:t>
+      </w:r>
+      <w:proofErr w:type="spellEnd"/>
+      <w:r>
+        <w:rPr>
+          <w:color w:val="7030A0"/>
+          <w:lang w:val="pt-BR"/>
+        </w:rPr>
+        <w:t>’</w:t>
       </w:r>
     </w:p>
     <w:p>
@@ -1491,6 +2115,21 @@
     <w:p>
       <w:pPr>
         <w:rPr>
+          <w:color w:val="FF0000"/>
+          <w:lang w:val="pt-BR"/>
+        </w:rPr>
+      </w:pPr>
+      <w:r>
+        <w:rPr>
+          <w:color w:val="FF0000"/>
+          <w:lang w:val="pt-BR"/>
+        </w:rPr>
+        <w:t xml:space="preserve">*Corrigir transição do menu mobile nos itens que estão abaixo de shop </w:t>
+      </w:r>
+    </w:p>
+    <w:p>
+      <w:pPr>
+        <w:rPr>
           <w:color w:val="000000" w:themeColor="text1"/>
           <w:lang w:val="pt-BR"/>
         </w:rPr>
@@ -1500,29 +2139,30 @@
           <w:color w:val="000000" w:themeColor="text1"/>
           <w:lang w:val="pt-BR"/>
         </w:rPr>
-        <w:t xml:space="preserve">*Corrigir transição do menu mobile nos itens que estão abaixo de shop </w:t>
-      </w:r>
-    </w:p>
-    <w:p>
-      <w:pPr>
+        <w:t>*</w:t>
+      </w:r>
+      <w:r>
         <w:rPr>
           <w:color w:val="000000" w:themeColor="text1"/>
           <w:lang w:val="pt-BR"/>
         </w:rPr>
-      </w:pPr>
+        <w:t xml:space="preserve">Remover instalação do </w:t>
+      </w:r>
+      <w:proofErr w:type="spellStart"/>
       <w:r>
         <w:rPr>
           <w:color w:val="000000" w:themeColor="text1"/>
           <w:lang w:val="pt-BR"/>
         </w:rPr>
-        <w:t>*</w:t>
-      </w:r>
+        <w:t>bootstrap</w:t>
+      </w:r>
+      <w:proofErr w:type="spellEnd"/>
       <w:r>
         <w:rPr>
           <w:color w:val="000000" w:themeColor="text1"/>
           <w:lang w:val="pt-BR"/>
         </w:rPr>
-        <w:t>Remover instalação do bootstrap e qualquer outra coisa que não esteja sendo utilizada</w:t>
+        <w:t xml:space="preserve"> e qualquer outra coisa que não esteja sendo utilizada</w:t>
       </w:r>
     </w:p>
     <w:p>
@@ -1537,57 +2177,58 @@
           <w:color w:val="000000" w:themeColor="text1"/>
           <w:lang w:val="pt-BR"/>
         </w:rPr>
-        <w:t>*Botão de exit do modal ‘torto’</w:t>
-      </w:r>
-    </w:p>
-    <w:p>
-      <w:pPr>
+        <w:t xml:space="preserve">*Botão de </w:t>
+      </w:r>
+      <w:proofErr w:type="spellStart"/>
+      <w:r>
         <w:rPr>
           <w:color w:val="000000" w:themeColor="text1"/>
           <w:lang w:val="pt-BR"/>
         </w:rPr>
-      </w:pPr>
+        <w:t>exit</w:t>
+      </w:r>
+      <w:proofErr w:type="spellEnd"/>
       <w:r>
         <w:rPr>
           <w:color w:val="000000" w:themeColor="text1"/>
           <w:lang w:val="pt-BR"/>
         </w:rPr>
+        <w:t xml:space="preserve"> do modal ‘torto’</w:t>
+      </w:r>
+    </w:p>
+    <w:p>
+      <w:pPr>
+        <w:rPr>
+          <w:color w:val="000000" w:themeColor="text1"/>
+          <w:lang w:val="pt-BR"/>
+        </w:rPr>
+      </w:pPr>
+      <w:r>
+        <w:rPr>
+          <w:color w:val="000000" w:themeColor="text1"/>
+          <w:lang w:val="pt-BR"/>
+        </w:rPr>
         <w:t>*A sequência dos detalhes dos produtos do carrinho não está coincidindo com os nomes e imagens dos produtos.</w:t>
       </w:r>
     </w:p>
     <w:p>
       <w:pPr>
         <w:rPr>
+          <w:color w:val="FF0000"/>
+          <w:lang w:val="pt-BR"/>
+        </w:rPr>
+      </w:pPr>
+      <w:r>
+        <w:rPr>
           <w:color w:val="000000" w:themeColor="text1"/>
           <w:lang w:val="pt-BR"/>
         </w:rPr>
-      </w:pPr>
-      <w:r>
-        <w:rPr>
-          <w:color w:val="000000" w:themeColor="text1"/>
-          <w:lang w:val="pt-BR"/>
-        </w:rPr>
         <w:t>*Devolver links dos produtos no carrinho</w:t>
       </w:r>
     </w:p>
     <w:p>
       <w:pPr>
         <w:rPr>
-          <w:color w:val="FF0000"/>
-          <w:lang w:val="pt-BR"/>
-        </w:rPr>
-      </w:pPr>
-      <w:r>
-        <w:rPr>
-          <w:color w:val="000000" w:themeColor="text1"/>
-          <w:lang w:val="pt-BR"/>
-        </w:rPr>
-        <w:t>*Espaço entre filtro e produtos abaixo de 991.98 está muito grande</w:t>
-      </w:r>
-    </w:p>
-    <w:p>
-      <w:pPr>
-        <w:rPr>
           <w:color w:val="00B0F0"/>
           <w:lang w:val="pt-BR"/>
         </w:rPr>
@@ -1657,23 +2298,87 @@
           <w:color w:val="00B0F0"/>
           <w:lang w:val="pt-BR"/>
         </w:rPr>
+        <w:t xml:space="preserve">*Ícone Carrinho não é atualizado no modal sem </w:t>
+      </w:r>
+      <w:proofErr w:type="spellStart"/>
+      <w:r>
+        <w:rPr>
+          <w:color w:val="00B0F0"/>
+          <w:lang w:val="pt-BR"/>
+        </w:rPr>
+        <w:t>reload</w:t>
+      </w:r>
+      <w:proofErr w:type="spellEnd"/>
+      <w:r>
+        <w:rPr>
+          <w:color w:val="00B0F0"/>
+          <w:lang w:val="pt-BR"/>
+        </w:rPr>
+        <w:t xml:space="preserve"> ou na página de produtos quando a ação é realizada no modal. O item é salvo, mas só é renderizado com o </w:t>
+      </w:r>
+      <w:proofErr w:type="spellStart"/>
+      <w:r>
+        <w:rPr>
+          <w:color w:val="00B0F0"/>
+          <w:lang w:val="pt-BR"/>
+        </w:rPr>
+        <w:t>reload</w:t>
+      </w:r>
+      <w:proofErr w:type="spellEnd"/>
+      <w:r>
+        <w:rPr>
+          <w:color w:val="00B0F0"/>
+          <w:lang w:val="pt-BR"/>
+        </w:rPr>
+        <w:t xml:space="preserve"> da página.</w:t>
+      </w:r>
+    </w:p>
+    <w:p>
+      <w:pPr>
+        <w:rPr>
+          <w:color w:val="00B0F0"/>
+          <w:lang w:val="pt-BR"/>
+        </w:rPr>
+      </w:pPr>
+      <w:r>
+        <w:rPr>
+          <w:color w:val="00B0F0"/>
+          <w:lang w:val="pt-BR"/>
+        </w:rPr>
         <w:lastRenderedPageBreak/>
-        <w:t>*Ícone Carrinho não é atualizado no modal sem reload ou na página de produtos quando a ação é realizada no modal. O item é salvo, mas só é renderizado com o reload da página.</w:t>
-      </w:r>
-    </w:p>
-    <w:p>
-      <w:pPr>
-        <w:rPr>
-          <w:color w:val="00B0F0"/>
-          <w:lang w:val="pt-BR"/>
-        </w:rPr>
-      </w:pPr>
-      <w:r>
-        <w:rPr>
-          <w:color w:val="00B0F0"/>
-          <w:lang w:val="pt-BR"/>
-        </w:rPr>
-        <w:t xml:space="preserve">*Favorito não é atualizado no modal sem reload ou na página de produtos quando a ação é realizada no modal. O favorito é salvo, mas só é renderizado com o reload da </w:t>
+        <w:t xml:space="preserve">*Favorito não é atualizado no modal sem </w:t>
+      </w:r>
+      <w:proofErr w:type="spellStart"/>
+      <w:r>
+        <w:rPr>
+          <w:color w:val="00B0F0"/>
+          <w:lang w:val="pt-BR"/>
+        </w:rPr>
+        <w:t>reload</w:t>
+      </w:r>
+      <w:proofErr w:type="spellEnd"/>
+      <w:r>
+        <w:rPr>
+          <w:color w:val="00B0F0"/>
+          <w:lang w:val="pt-BR"/>
+        </w:rPr>
+        <w:t xml:space="preserve"> ou na página de produtos quando a ação é realizada no modal. O favorito é salvo, mas só é renderizado com o </w:t>
+      </w:r>
+      <w:proofErr w:type="spellStart"/>
+      <w:r>
+        <w:rPr>
+          <w:color w:val="00B0F0"/>
+          <w:lang w:val="pt-BR"/>
+        </w:rPr>
+        <w:t>reload</w:t>
+      </w:r>
+      <w:proofErr w:type="spellEnd"/>
+      <w:r>
+        <w:rPr>
+          <w:color w:val="00B0F0"/>
+          <w:lang w:val="pt-BR"/>
+        </w:rPr>
+        <w:t xml:space="preserve"> da </w:t>
       </w:r>
       <w:r>
         <w:rPr>
@@ -1702,22 +2407,54 @@
           <w:color w:val="00B0F0"/>
           <w:lang w:val="pt-BR"/>
         </w:rPr>
-        <w:t>*carrinho não atualizando quanto se altera o localstorage sem a necessidade de atualizar a página</w:t>
-      </w:r>
-    </w:p>
-    <w:p>
-      <w:pPr>
-        <w:rPr>
-          <w:color w:val="00B0F0"/>
-          <w:lang w:val="pt-BR"/>
-        </w:rPr>
-      </w:pPr>
-      <w:r>
-        <w:rPr>
-          <w:color w:val="00B0F0"/>
-          <w:lang w:val="pt-BR"/>
-        </w:rPr>
-        <w:t>*página wishlist exibindo todos os produtos e não só os favoritos</w:t>
+        <w:t xml:space="preserve">*carrinho não atualizando quanto se altera o </w:t>
+      </w:r>
+      <w:proofErr w:type="spellStart"/>
+      <w:r>
+        <w:rPr>
+          <w:color w:val="00B0F0"/>
+          <w:lang w:val="pt-BR"/>
+        </w:rPr>
+        <w:t>localstorage</w:t>
+      </w:r>
+      <w:proofErr w:type="spellEnd"/>
+      <w:r>
+        <w:rPr>
+          <w:color w:val="00B0F0"/>
+          <w:lang w:val="pt-BR"/>
+        </w:rPr>
+        <w:t xml:space="preserve"> sem a necessidade de atualizar a página</w:t>
+      </w:r>
+    </w:p>
+    <w:p>
+      <w:pPr>
+        <w:rPr>
+          <w:color w:val="00B0F0"/>
+          <w:lang w:val="pt-BR"/>
+        </w:rPr>
+      </w:pPr>
+      <w:r>
+        <w:rPr>
+          <w:color w:val="00B0F0"/>
+          <w:lang w:val="pt-BR"/>
+        </w:rPr>
+        <w:t xml:space="preserve">*página </w:t>
+      </w:r>
+      <w:proofErr w:type="spellStart"/>
+      <w:r>
+        <w:rPr>
+          <w:color w:val="00B0F0"/>
+          <w:lang w:val="pt-BR"/>
+        </w:rPr>
+        <w:t>wishlist</w:t>
+      </w:r>
+      <w:proofErr w:type="spellEnd"/>
+      <w:r>
+        <w:rPr>
+          <w:color w:val="00B0F0"/>
+          <w:lang w:val="pt-BR"/>
+        </w:rPr>
+        <w:t xml:space="preserve"> exibindo todos os produtos e não só os favoritos</w:t>
       </w:r>
     </w:p>
     <w:p>
@@ -1747,7 +2484,23 @@
           <w:color w:val="00B0F0"/>
           <w:lang w:val="pt-BR"/>
         </w:rPr>
-        <w:t>*Corrigir botão ‘show menos’ em ‘products’, está ficando habilitado quando há poucos produtos</w:t>
+        <w:t>*Corrigir botão ‘show menos’ em ‘</w:t>
+      </w:r>
+      <w:proofErr w:type="spellStart"/>
+      <w:r>
+        <w:rPr>
+          <w:color w:val="00B0F0"/>
+          <w:lang w:val="pt-BR"/>
+        </w:rPr>
+        <w:t>products</w:t>
+      </w:r>
+      <w:proofErr w:type="spellEnd"/>
+      <w:r>
+        <w:rPr>
+          <w:color w:val="00B0F0"/>
+          <w:lang w:val="pt-BR"/>
+        </w:rPr>
+        <w:t>’, está ficando habilitado quando há poucos produtos</w:t>
       </w:r>
       <w:r>
         <w:rPr>
@@ -1805,22 +2558,70 @@
           <w:color w:val="00B0F0"/>
           <w:lang w:val="pt-BR"/>
         </w:rPr>
-        <w:t xml:space="preserve"> no caso de componentes de classe é possível utilizar um lifecycle para realizar isso. Descobrir como fazer com hooks.</w:t>
-      </w:r>
-    </w:p>
-    <w:p>
-      <w:pPr>
-        <w:rPr>
-          <w:color w:val="00B0F0"/>
-          <w:lang w:val="pt-BR"/>
-        </w:rPr>
-      </w:pPr>
-      <w:r>
-        <w:rPr>
-          <w:color w:val="00B0F0"/>
-          <w:lang w:val="pt-BR"/>
-        </w:rPr>
-        <w:t>*Resolver ponto nos slides da página principal onde há uma faixa no meio que impede o clique em uma parte dos slides, já que a div com o texto, barra de progresso e ícones de redes sociais está na frente.</w:t>
+        <w:t xml:space="preserve"> no caso de componentes de classe é possível utilizar um </w:t>
+      </w:r>
+      <w:proofErr w:type="spellStart"/>
+      <w:r>
+        <w:rPr>
+          <w:color w:val="00B0F0"/>
+          <w:lang w:val="pt-BR"/>
+        </w:rPr>
+        <w:t>lifecycle</w:t>
+      </w:r>
+      <w:proofErr w:type="spellEnd"/>
+      <w:r>
+        <w:rPr>
+          <w:color w:val="00B0F0"/>
+          <w:lang w:val="pt-BR"/>
+        </w:rPr>
+        <w:t xml:space="preserve"> para realizar isso. Descobrir como fazer com </w:t>
+      </w:r>
+      <w:proofErr w:type="spellStart"/>
+      <w:r>
+        <w:rPr>
+          <w:color w:val="00B0F0"/>
+          <w:lang w:val="pt-BR"/>
+        </w:rPr>
+        <w:t>hooks</w:t>
+      </w:r>
+      <w:proofErr w:type="spellEnd"/>
+      <w:r>
+        <w:rPr>
+          <w:color w:val="00B0F0"/>
+          <w:lang w:val="pt-BR"/>
+        </w:rPr>
+        <w:t>.</w:t>
+      </w:r>
+    </w:p>
+    <w:p>
+      <w:pPr>
+        <w:rPr>
+          <w:color w:val="00B0F0"/>
+          <w:lang w:val="pt-BR"/>
+        </w:rPr>
+      </w:pPr>
+      <w:r>
+        <w:rPr>
+          <w:color w:val="00B0F0"/>
+          <w:lang w:val="pt-BR"/>
+        </w:rPr>
+        <w:t xml:space="preserve">*Resolver ponto nos slides da página principal onde há uma faixa no meio que impede o clique em uma parte dos slides, já que a </w:t>
+      </w:r>
+      <w:proofErr w:type="spellStart"/>
+      <w:r>
+        <w:rPr>
+          <w:color w:val="00B0F0"/>
+          <w:lang w:val="pt-BR"/>
+        </w:rPr>
+        <w:t>div</w:t>
+      </w:r>
+      <w:proofErr w:type="spellEnd"/>
+      <w:r>
+        <w:rPr>
+          <w:color w:val="00B0F0"/>
+          <w:lang w:val="pt-BR"/>
+        </w:rPr>
+        <w:t xml:space="preserve"> com o texto, barra de progresso e ícones de redes sociais está na frente.</w:t>
       </w:r>
     </w:p>
     <w:p>
@@ -1864,7 +2665,39 @@
           <w:color w:val="00B0F0"/>
           <w:lang w:val="pt-BR"/>
         </w:rPr>
-        <w:t xml:space="preserve"> deixar somente o texto do slide (onde fica o preço) clicável ou cobrir tudo com uma div invisível que ficaria por cima do texto e receberia o click.</w:t>
+        <w:t xml:space="preserve"> deixar somente o texto do slide (onde fica o preço) </w:t>
+      </w:r>
+      <w:proofErr w:type="spellStart"/>
+      <w:r>
+        <w:rPr>
+          <w:color w:val="00B0F0"/>
+          <w:lang w:val="pt-BR"/>
+        </w:rPr>
+        <w:t>clicável</w:t>
+      </w:r>
+      <w:proofErr w:type="spellEnd"/>
+      <w:r>
+        <w:rPr>
+          <w:color w:val="00B0F0"/>
+          <w:lang w:val="pt-BR"/>
+        </w:rPr>
+        <w:t xml:space="preserve"> ou cobrir tudo com uma </w:t>
+      </w:r>
+      <w:proofErr w:type="spellStart"/>
+      <w:r>
+        <w:rPr>
+          <w:color w:val="00B0F0"/>
+          <w:lang w:val="pt-BR"/>
+        </w:rPr>
+        <w:t>div</w:t>
+      </w:r>
+      <w:proofErr w:type="spellEnd"/>
+      <w:r>
+        <w:rPr>
+          <w:color w:val="00B0F0"/>
+          <w:lang w:val="pt-BR"/>
+        </w:rPr>
+        <w:t xml:space="preserve"> invisível que ficaria por cima do texto e receberia o click.</w:t>
       </w:r>
       <w:r>
         <w:rPr>
@@ -1885,29 +2718,127 @@
           <w:color w:val="00B0F0"/>
           <w:lang w:val="pt-BR"/>
         </w:rPr>
-        <w:t xml:space="preserve"> terceira alternativa seria colocar os slides à frente da div e aplicar o ‘z-index’ diretamente nos elementos da div com o texto</w:t>
-      </w:r>
-      <w:r>
-        <w:rPr>
-          <w:color w:val="00B0F0"/>
-          <w:lang w:val="pt-BR"/>
-        </w:rPr>
-        <w:t>, assim as partes da div que não interessam ficariam por trás do slider e somente o necessário a sua frente.</w:t>
-      </w:r>
-    </w:p>
-    <w:p>
-      <w:pPr>
-        <w:rPr>
-          <w:color w:val="00B0F0"/>
-          <w:lang w:val="pt-BR"/>
-        </w:rPr>
-      </w:pPr>
-      <w:r>
-        <w:rPr>
-          <w:color w:val="00B0F0"/>
-          <w:lang w:val="pt-BR"/>
-        </w:rPr>
-        <w:t>*Inserir ‘changeQtdeCallBack’ no componente de quantidade do modal</w:t>
+        <w:t xml:space="preserve"> terceira alternativa seria colocar os slides à frente da </w:t>
+      </w:r>
+      <w:proofErr w:type="spellStart"/>
+      <w:r>
+        <w:rPr>
+          <w:color w:val="00B0F0"/>
+          <w:lang w:val="pt-BR"/>
+        </w:rPr>
+        <w:t>div</w:t>
+      </w:r>
+      <w:proofErr w:type="spellEnd"/>
+      <w:r>
+        <w:rPr>
+          <w:color w:val="00B0F0"/>
+          <w:lang w:val="pt-BR"/>
+        </w:rPr>
+        <w:t xml:space="preserve"> e aplicar o ‘z-index’ diretamente nos elementos da </w:t>
+      </w:r>
+      <w:proofErr w:type="spellStart"/>
+      <w:r>
+        <w:rPr>
+          <w:color w:val="00B0F0"/>
+          <w:lang w:val="pt-BR"/>
+        </w:rPr>
+        <w:t>div</w:t>
+      </w:r>
+      <w:proofErr w:type="spellEnd"/>
+      <w:r>
+        <w:rPr>
+          <w:color w:val="00B0F0"/>
+          <w:lang w:val="pt-BR"/>
+        </w:rPr>
+        <w:t xml:space="preserve"> com o texto</w:t>
+      </w:r>
+      <w:r>
+        <w:rPr>
+          <w:color w:val="00B0F0"/>
+          <w:lang w:val="pt-BR"/>
+        </w:rPr>
+        <w:t xml:space="preserve">, assim as partes da </w:t>
+      </w:r>
+      <w:proofErr w:type="spellStart"/>
+      <w:r>
+        <w:rPr>
+          <w:color w:val="00B0F0"/>
+          <w:lang w:val="pt-BR"/>
+        </w:rPr>
+        <w:t>div</w:t>
+      </w:r>
+      <w:proofErr w:type="spellEnd"/>
+      <w:r>
+        <w:rPr>
+          <w:color w:val="00B0F0"/>
+          <w:lang w:val="pt-BR"/>
+        </w:rPr>
+        <w:t xml:space="preserve"> que não interessam ficariam por trás do </w:t>
+      </w:r>
+      <w:proofErr w:type="spellStart"/>
+      <w:r>
+        <w:rPr>
+          <w:color w:val="00B0F0"/>
+          <w:lang w:val="pt-BR"/>
+        </w:rPr>
+        <w:t>slider</w:t>
+      </w:r>
+      <w:proofErr w:type="spellEnd"/>
+      <w:r>
+        <w:rPr>
+          <w:color w:val="00B0F0"/>
+          <w:lang w:val="pt-BR"/>
+        </w:rPr>
+        <w:t xml:space="preserve"> e somente o necessário </w:t>
+      </w:r>
+      <w:proofErr w:type="spellStart"/>
+      <w:proofErr w:type="gramStart"/>
+      <w:r>
+        <w:rPr>
+          <w:color w:val="00B0F0"/>
+          <w:lang w:val="pt-BR"/>
+        </w:rPr>
+        <w:t>a</w:t>
+      </w:r>
+      <w:proofErr w:type="spellEnd"/>
+      <w:proofErr w:type="gramEnd"/>
+      <w:r>
+        <w:rPr>
+          <w:color w:val="00B0F0"/>
+          <w:lang w:val="pt-BR"/>
+        </w:rPr>
+        <w:t xml:space="preserve"> sua frente.</w:t>
+      </w:r>
+    </w:p>
+    <w:p>
+      <w:pPr>
+        <w:rPr>
+          <w:color w:val="00B0F0"/>
+          <w:lang w:val="pt-BR"/>
+        </w:rPr>
+      </w:pPr>
+      <w:r>
+        <w:rPr>
+          <w:color w:val="00B0F0"/>
+          <w:lang w:val="pt-BR"/>
+        </w:rPr>
+        <w:t>*Inserir ‘</w:t>
+      </w:r>
+      <w:proofErr w:type="spellStart"/>
+      <w:r>
+        <w:rPr>
+          <w:color w:val="00B0F0"/>
+          <w:lang w:val="pt-BR"/>
+        </w:rPr>
+        <w:t>changeQtdeCallBack</w:t>
+      </w:r>
+      <w:proofErr w:type="spellEnd"/>
+      <w:r>
+        <w:rPr>
+          <w:color w:val="00B0F0"/>
+          <w:lang w:val="pt-BR"/>
+        </w:rPr>
+        <w:t>’ no componente de quantidade do modal</w:t>
       </w:r>
     </w:p>
     <w:p>
@@ -1937,22 +2868,54 @@
           <w:color w:val="00B0F0"/>
           <w:lang w:val="pt-BR"/>
         </w:rPr>
-        <w:t>*Preços no slider de preço (no filtro) estão mal formatados e sobrepondo um ao outro – corrigir isso</w:t>
-      </w:r>
-    </w:p>
-    <w:p>
-      <w:pPr>
-        <w:rPr>
-          <w:color w:val="00B0F0"/>
-          <w:lang w:val="pt-BR"/>
-        </w:rPr>
-      </w:pPr>
-      <w:r>
-        <w:rPr>
-          <w:color w:val="00B0F0"/>
-          <w:lang w:val="pt-BR"/>
-        </w:rPr>
-        <w:t>*O slider do filtro de preços às vezes falha</w:t>
+        <w:t xml:space="preserve">*Preços no </w:t>
+      </w:r>
+      <w:proofErr w:type="spellStart"/>
+      <w:r>
+        <w:rPr>
+          <w:color w:val="00B0F0"/>
+          <w:lang w:val="pt-BR"/>
+        </w:rPr>
+        <w:t>slider</w:t>
+      </w:r>
+      <w:proofErr w:type="spellEnd"/>
+      <w:r>
+        <w:rPr>
+          <w:color w:val="00B0F0"/>
+          <w:lang w:val="pt-BR"/>
+        </w:rPr>
+        <w:t xml:space="preserve"> de preço (no filtro) estão mal formatados e sobrepondo um ao outro – corrigir isso</w:t>
+      </w:r>
+    </w:p>
+    <w:p>
+      <w:pPr>
+        <w:rPr>
+          <w:color w:val="00B0F0"/>
+          <w:lang w:val="pt-BR"/>
+        </w:rPr>
+      </w:pPr>
+      <w:r>
+        <w:rPr>
+          <w:color w:val="00B0F0"/>
+          <w:lang w:val="pt-BR"/>
+        </w:rPr>
+        <w:t xml:space="preserve">*O </w:t>
+      </w:r>
+      <w:proofErr w:type="spellStart"/>
+      <w:r>
+        <w:rPr>
+          <w:color w:val="00B0F0"/>
+          <w:lang w:val="pt-BR"/>
+        </w:rPr>
+        <w:t>slider</w:t>
+      </w:r>
+      <w:proofErr w:type="spellEnd"/>
+      <w:r>
+        <w:rPr>
+          <w:color w:val="00B0F0"/>
+          <w:lang w:val="pt-BR"/>
+        </w:rPr>
+        <w:t xml:space="preserve"> do filtro de preços às vezes falha</w:t>
       </w:r>
     </w:p>
     <w:p>
@@ -1997,7 +2960,23 @@
           <w:color w:val="00B0F0"/>
           <w:lang w:val="pt-BR"/>
         </w:rPr>
-        <w:t>*Corrigir posição do slider de preços, que sumiu da tela após eu redimensionar o filtro</w:t>
+        <w:t xml:space="preserve">*Corrigir posição do </w:t>
+      </w:r>
+      <w:proofErr w:type="spellStart"/>
+      <w:r>
+        <w:rPr>
+          <w:color w:val="00B0F0"/>
+          <w:lang w:val="pt-BR"/>
+        </w:rPr>
+        <w:t>slider</w:t>
+      </w:r>
+      <w:proofErr w:type="spellEnd"/>
+      <w:r>
+        <w:rPr>
+          <w:color w:val="00B0F0"/>
+          <w:lang w:val="pt-BR"/>
+        </w:rPr>
+        <w:t xml:space="preserve"> de preços, que sumiu da tela após eu redimensionar o filtro</w:t>
       </w:r>
     </w:p>
     <w:p>
@@ -2062,6 +3041,7 @@
           <w:color w:val="00B0F0"/>
           <w:lang w:val="pt-BR"/>
         </w:rPr>
+        <w:lastRenderedPageBreak/>
         <w:t>*</w:t>
       </w:r>
       <w:r>
@@ -2069,7 +3049,23 @@
           <w:color w:val="00B0F0"/>
           <w:lang w:val="pt-BR"/>
         </w:rPr>
-        <w:t>Verificar onde realmente é necessário importar ‘productsData’:</w:t>
+        <w:t>Verificar onde realmente é necessário importar ‘</w:t>
+      </w:r>
+      <w:proofErr w:type="spellStart"/>
+      <w:r>
+        <w:rPr>
+          <w:color w:val="00B0F0"/>
+          <w:lang w:val="pt-BR"/>
+        </w:rPr>
+        <w:t>productsData</w:t>
+      </w:r>
+      <w:proofErr w:type="spellEnd"/>
+      <w:r>
+        <w:rPr>
+          <w:color w:val="00B0F0"/>
+          <w:lang w:val="pt-BR"/>
+        </w:rPr>
+        <w:t>’:</w:t>
       </w:r>
     </w:p>
     <w:p>
@@ -2085,7 +3081,103 @@
           <w:lang w:val="pt-BR"/>
         </w:rPr>
         <w:tab/>
-        <w:t xml:space="preserve">- Em ‘MainPageProducts’ aparentemente não é, já que pode ser importado diretamente em ‘Products’, o mesmo ocorre para ‘ShopProduct’, no entanto este último passa como props para ‘BestDeal’ além de somente para ‘products’, o que ocasiona uma importação a mais. </w:t>
+        <w:t>- Em ‘</w:t>
+      </w:r>
+      <w:proofErr w:type="spellStart"/>
+      <w:r>
+        <w:rPr>
+          <w:color w:val="00B0F0"/>
+          <w:lang w:val="pt-BR"/>
+        </w:rPr>
+        <w:t>MainPageProducts</w:t>
+      </w:r>
+      <w:proofErr w:type="spellEnd"/>
+      <w:r>
+        <w:rPr>
+          <w:color w:val="00B0F0"/>
+          <w:lang w:val="pt-BR"/>
+        </w:rPr>
+        <w:t>’ aparentemente não é, já que pode ser importado diretamente em ‘</w:t>
+      </w:r>
+      <w:proofErr w:type="spellStart"/>
+      <w:r>
+        <w:rPr>
+          <w:color w:val="00B0F0"/>
+          <w:lang w:val="pt-BR"/>
+        </w:rPr>
+        <w:t>Products</w:t>
+      </w:r>
+      <w:proofErr w:type="spellEnd"/>
+      <w:r>
+        <w:rPr>
+          <w:color w:val="00B0F0"/>
+          <w:lang w:val="pt-BR"/>
+        </w:rPr>
+        <w:t>’, o mesmo ocorre para ‘</w:t>
+      </w:r>
+      <w:proofErr w:type="spellStart"/>
+      <w:r>
+        <w:rPr>
+          <w:color w:val="00B0F0"/>
+          <w:lang w:val="pt-BR"/>
+        </w:rPr>
+        <w:t>ShopProduct</w:t>
+      </w:r>
+      <w:proofErr w:type="spellEnd"/>
+      <w:r>
+        <w:rPr>
+          <w:color w:val="00B0F0"/>
+          <w:lang w:val="pt-BR"/>
+        </w:rPr>
+        <w:t xml:space="preserve">’, no entanto este último passa como </w:t>
+      </w:r>
+      <w:proofErr w:type="spellStart"/>
+      <w:r>
+        <w:rPr>
+          <w:color w:val="00B0F0"/>
+          <w:lang w:val="pt-BR"/>
+        </w:rPr>
+        <w:t>props</w:t>
+      </w:r>
+      <w:proofErr w:type="spellEnd"/>
+      <w:r>
+        <w:rPr>
+          <w:color w:val="00B0F0"/>
+          <w:lang w:val="pt-BR"/>
+        </w:rPr>
+        <w:t xml:space="preserve"> para ‘</w:t>
+      </w:r>
+      <w:proofErr w:type="spellStart"/>
+      <w:r>
+        <w:rPr>
+          <w:color w:val="00B0F0"/>
+          <w:lang w:val="pt-BR"/>
+        </w:rPr>
+        <w:t>BestDeal</w:t>
+      </w:r>
+      <w:proofErr w:type="spellEnd"/>
+      <w:r>
+        <w:rPr>
+          <w:color w:val="00B0F0"/>
+          <w:lang w:val="pt-BR"/>
+        </w:rPr>
+        <w:t>’ além de somente para ‘</w:t>
+      </w:r>
+      <w:proofErr w:type="spellStart"/>
+      <w:r>
+        <w:rPr>
+          <w:color w:val="00B0F0"/>
+          <w:lang w:val="pt-BR"/>
+        </w:rPr>
+        <w:t>products</w:t>
+      </w:r>
+      <w:proofErr w:type="spellEnd"/>
+      <w:r>
+        <w:rPr>
+          <w:color w:val="00B0F0"/>
+          <w:lang w:val="pt-BR"/>
+        </w:rPr>
+        <w:t xml:space="preserve">’, o que ocasiona uma importação a mais. </w:t>
       </w:r>
     </w:p>
     <w:p>
@@ -2101,7 +3193,103 @@
           <w:lang w:val="pt-BR"/>
         </w:rPr>
         <w:tab/>
-        <w:t>- O motivo de eu ter resolvido importar diretamente em ‘Products’ por ora é que ‘ShoByRoom’ não possuí o componente não o possui como child, o que impossibilita redirecionar o usuário de tal sessão diretamente para ‘Products’, já que a props referente à lista de produtos não existe. Importando diretamente em ‘Products’ o problema é eliminado.</w:t>
+        <w:t>- O motivo de eu ter resolvido importar diretamente em ‘</w:t>
+      </w:r>
+      <w:proofErr w:type="spellStart"/>
+      <w:r>
+        <w:rPr>
+          <w:color w:val="00B0F0"/>
+          <w:lang w:val="pt-BR"/>
+        </w:rPr>
+        <w:t>Products</w:t>
+      </w:r>
+      <w:proofErr w:type="spellEnd"/>
+      <w:r>
+        <w:rPr>
+          <w:color w:val="00B0F0"/>
+          <w:lang w:val="pt-BR"/>
+        </w:rPr>
+        <w:t>’ por ora é que ‘</w:t>
+      </w:r>
+      <w:proofErr w:type="spellStart"/>
+      <w:r>
+        <w:rPr>
+          <w:color w:val="00B0F0"/>
+          <w:lang w:val="pt-BR"/>
+        </w:rPr>
+        <w:t>ShoByRoom</w:t>
+      </w:r>
+      <w:proofErr w:type="spellEnd"/>
+      <w:r>
+        <w:rPr>
+          <w:color w:val="00B0F0"/>
+          <w:lang w:val="pt-BR"/>
+        </w:rPr>
+        <w:t xml:space="preserve">’ não possuí o componente não o possui como </w:t>
+      </w:r>
+      <w:proofErr w:type="spellStart"/>
+      <w:r>
+        <w:rPr>
+          <w:color w:val="00B0F0"/>
+          <w:lang w:val="pt-BR"/>
+        </w:rPr>
+        <w:t>child</w:t>
+      </w:r>
+      <w:proofErr w:type="spellEnd"/>
+      <w:r>
+        <w:rPr>
+          <w:color w:val="00B0F0"/>
+          <w:lang w:val="pt-BR"/>
+        </w:rPr>
+        <w:t>, o que impossibilita redirecionar o usuário de tal sessão diretamente para ‘</w:t>
+      </w:r>
+      <w:proofErr w:type="spellStart"/>
+      <w:r>
+        <w:rPr>
+          <w:color w:val="00B0F0"/>
+          <w:lang w:val="pt-BR"/>
+        </w:rPr>
+        <w:t>Products</w:t>
+      </w:r>
+      <w:proofErr w:type="spellEnd"/>
+      <w:r>
+        <w:rPr>
+          <w:color w:val="00B0F0"/>
+          <w:lang w:val="pt-BR"/>
+        </w:rPr>
+        <w:t xml:space="preserve">’, já que a </w:t>
+      </w:r>
+      <w:proofErr w:type="spellStart"/>
+      <w:r>
+        <w:rPr>
+          <w:color w:val="00B0F0"/>
+          <w:lang w:val="pt-BR"/>
+        </w:rPr>
+        <w:t>props</w:t>
+      </w:r>
+      <w:proofErr w:type="spellEnd"/>
+      <w:r>
+        <w:rPr>
+          <w:color w:val="00B0F0"/>
+          <w:lang w:val="pt-BR"/>
+        </w:rPr>
+        <w:t xml:space="preserve"> referente à lista de produtos não existe. Importando diretamente em ‘</w:t>
+      </w:r>
+      <w:proofErr w:type="spellStart"/>
+      <w:r>
+        <w:rPr>
+          <w:color w:val="00B0F0"/>
+          <w:lang w:val="pt-BR"/>
+        </w:rPr>
+        <w:t>Products</w:t>
+      </w:r>
+      <w:proofErr w:type="spellEnd"/>
+      <w:r>
+        <w:rPr>
+          <w:color w:val="00B0F0"/>
+          <w:lang w:val="pt-BR"/>
+        </w:rPr>
+        <w:t>’ o problema é eliminado.</w:t>
       </w:r>
     </w:p>
     <w:p>
@@ -2133,7 +3321,71 @@
           <w:lang w:val="pt-BR"/>
         </w:rPr>
         <w:tab/>
-        <w:t>- Acredito que não será realizado diretamente em ‘Products’. Após o início da criação da página de favoritos me parece que realizar o fetch diretamente em ‘Products’ deixa a situação mais rígida e a lógica em ‘Products’ mais complexa.</w:t>
+        <w:t>- Acredito que não será realizado diretamente em ‘</w:t>
+      </w:r>
+      <w:proofErr w:type="spellStart"/>
+      <w:r>
+        <w:rPr>
+          <w:color w:val="00B0F0"/>
+          <w:lang w:val="pt-BR"/>
+        </w:rPr>
+        <w:t>Products</w:t>
+      </w:r>
+      <w:proofErr w:type="spellEnd"/>
+      <w:r>
+        <w:rPr>
+          <w:color w:val="00B0F0"/>
+          <w:lang w:val="pt-BR"/>
+        </w:rPr>
+        <w:t xml:space="preserve">’. Após o início da criação da página de favoritos me parece que realizar o </w:t>
+      </w:r>
+      <w:proofErr w:type="spellStart"/>
+      <w:r>
+        <w:rPr>
+          <w:color w:val="00B0F0"/>
+          <w:lang w:val="pt-BR"/>
+        </w:rPr>
+        <w:t>fetch</w:t>
+      </w:r>
+      <w:proofErr w:type="spellEnd"/>
+      <w:r>
+        <w:rPr>
+          <w:color w:val="00B0F0"/>
+          <w:lang w:val="pt-BR"/>
+        </w:rPr>
+        <w:t xml:space="preserve"> diretamente em ‘</w:t>
+      </w:r>
+      <w:proofErr w:type="spellStart"/>
+      <w:r>
+        <w:rPr>
+          <w:color w:val="00B0F0"/>
+          <w:lang w:val="pt-BR"/>
+        </w:rPr>
+        <w:t>Products</w:t>
+      </w:r>
+      <w:proofErr w:type="spellEnd"/>
+      <w:r>
+        <w:rPr>
+          <w:color w:val="00B0F0"/>
+          <w:lang w:val="pt-BR"/>
+        </w:rPr>
+        <w:t>’ deixa a situação mais rígida e a lógica em ‘</w:t>
+      </w:r>
+      <w:proofErr w:type="spellStart"/>
+      <w:r>
+        <w:rPr>
+          <w:color w:val="00B0F0"/>
+          <w:lang w:val="pt-BR"/>
+        </w:rPr>
+        <w:t>Products</w:t>
+      </w:r>
+      <w:proofErr w:type="spellEnd"/>
+      <w:r>
+        <w:rPr>
+          <w:color w:val="00B0F0"/>
+          <w:lang w:val="pt-BR"/>
+        </w:rPr>
+        <w:t>’ mais complexa.</w:t>
       </w:r>
     </w:p>
     <w:p>
@@ -2148,12 +3400,14 @@
         </w:rPr>
         <w:t>*Automatizar a população do DB (</w:t>
       </w:r>
+      <w:proofErr w:type="spellStart"/>
       <w:r>
         <w:rPr>
           <w:lang w:val="pt-BR"/>
         </w:rPr>
         <w:t>Seed</w:t>
       </w:r>
+      <w:proofErr w:type="spellEnd"/>
       <w:r>
         <w:rPr>
           <w:lang w:val="pt-BR"/>
@@ -2170,22 +3424,146 @@
         <w:rPr>
           <w:lang w:val="pt-BR"/>
         </w:rPr>
-        <w:t>é o que fiz no app crud easy do angular)</w:t>
-      </w:r>
-    </w:p>
-    <w:p>
-      <w:pPr>
-        <w:rPr>
-          <w:color w:val="00B0F0"/>
-          <w:lang w:val="pt-BR"/>
-        </w:rPr>
-      </w:pPr>
-      <w:r>
-        <w:rPr>
-          <w:color w:val="00B0F0"/>
-          <w:lang w:val="pt-BR"/>
-        </w:rPr>
-        <w:t>*Decidir o método de fetch a ser usado para exibir os produtos no carrinho. Por ora estou salvando o objeto com os produtos na tabela e realizando o fetch desta em ‘Cart’, mas também seria possível salvar somente o id, realizar o fetch de todos os produtos e extrair o necessário com um filter baseado no id, da maneira que fiz em ‘Wishlist’.</w:t>
+        <w:t xml:space="preserve">é o que fiz no app </w:t>
+      </w:r>
+      <w:proofErr w:type="spellStart"/>
+      <w:r>
+        <w:rPr>
+          <w:lang w:val="pt-BR"/>
+        </w:rPr>
+        <w:t>crud</w:t>
+      </w:r>
+      <w:proofErr w:type="spellEnd"/>
+      <w:r>
+        <w:rPr>
+          <w:lang w:val="pt-BR"/>
+        </w:rPr>
+        <w:t xml:space="preserve"> </w:t>
+      </w:r>
+      <w:proofErr w:type="spellStart"/>
+      <w:r>
+        <w:rPr>
+          <w:lang w:val="pt-BR"/>
+        </w:rPr>
+        <w:t>easy</w:t>
+      </w:r>
+      <w:proofErr w:type="spellEnd"/>
+      <w:r>
+        <w:rPr>
+          <w:lang w:val="pt-BR"/>
+        </w:rPr>
+        <w:t xml:space="preserve"> do angular)</w:t>
+      </w:r>
+    </w:p>
+    <w:p>
+      <w:pPr>
+        <w:rPr>
+          <w:color w:val="00B0F0"/>
+          <w:lang w:val="pt-BR"/>
+        </w:rPr>
+      </w:pPr>
+      <w:r>
+        <w:rPr>
+          <w:color w:val="00B0F0"/>
+          <w:lang w:val="pt-BR"/>
+        </w:rPr>
+        <w:t xml:space="preserve">*Decidir o método de </w:t>
+      </w:r>
+      <w:proofErr w:type="spellStart"/>
+      <w:r>
+        <w:rPr>
+          <w:color w:val="00B0F0"/>
+          <w:lang w:val="pt-BR"/>
+        </w:rPr>
+        <w:t>fetch</w:t>
+      </w:r>
+      <w:proofErr w:type="spellEnd"/>
+      <w:r>
+        <w:rPr>
+          <w:color w:val="00B0F0"/>
+          <w:lang w:val="pt-BR"/>
+        </w:rPr>
+        <w:t xml:space="preserve"> a ser usado para exibir os produtos no carrinho. Por ora estou salvando o objeto com os produtos na tabela e realizando o </w:t>
+      </w:r>
+      <w:proofErr w:type="spellStart"/>
+      <w:r>
+        <w:rPr>
+          <w:color w:val="00B0F0"/>
+          <w:lang w:val="pt-BR"/>
+        </w:rPr>
+        <w:t>fetch</w:t>
+      </w:r>
+      <w:proofErr w:type="spellEnd"/>
+      <w:r>
+        <w:rPr>
+          <w:color w:val="00B0F0"/>
+          <w:lang w:val="pt-BR"/>
+        </w:rPr>
+        <w:t xml:space="preserve"> desta em ‘</w:t>
+      </w:r>
+      <w:proofErr w:type="spellStart"/>
+      <w:r>
+        <w:rPr>
+          <w:color w:val="00B0F0"/>
+          <w:lang w:val="pt-BR"/>
+        </w:rPr>
+        <w:t>Cart</w:t>
+      </w:r>
+      <w:proofErr w:type="spellEnd"/>
+      <w:r>
+        <w:rPr>
+          <w:color w:val="00B0F0"/>
+          <w:lang w:val="pt-BR"/>
+        </w:rPr>
+        <w:t xml:space="preserve">’, mas também seria possível salvar somente o id, realizar o </w:t>
+      </w:r>
+      <w:proofErr w:type="spellStart"/>
+      <w:r>
+        <w:rPr>
+          <w:color w:val="00B0F0"/>
+          <w:lang w:val="pt-BR"/>
+        </w:rPr>
+        <w:t>fetch</w:t>
+      </w:r>
+      <w:proofErr w:type="spellEnd"/>
+      <w:r>
+        <w:rPr>
+          <w:color w:val="00B0F0"/>
+          <w:lang w:val="pt-BR"/>
+        </w:rPr>
+        <w:t xml:space="preserve"> de todos os produtos e extrair o necessário com um </w:t>
+      </w:r>
+      <w:proofErr w:type="spellStart"/>
+      <w:r>
+        <w:rPr>
+          <w:color w:val="00B0F0"/>
+          <w:lang w:val="pt-BR"/>
+        </w:rPr>
+        <w:t>filter</w:t>
+      </w:r>
+      <w:proofErr w:type="spellEnd"/>
+      <w:r>
+        <w:rPr>
+          <w:color w:val="00B0F0"/>
+          <w:lang w:val="pt-BR"/>
+        </w:rPr>
+        <w:t xml:space="preserve"> baseado no id, da maneira que fiz em ‘</w:t>
+      </w:r>
+      <w:proofErr w:type="spellStart"/>
+      <w:r>
+        <w:rPr>
+          <w:color w:val="00B0F0"/>
+          <w:lang w:val="pt-BR"/>
+        </w:rPr>
+        <w:t>Wishlist</w:t>
+      </w:r>
+      <w:proofErr w:type="spellEnd"/>
+      <w:r>
+        <w:rPr>
+          <w:color w:val="00B0F0"/>
+          <w:lang w:val="pt-BR"/>
+        </w:rPr>
+        <w:t>’.</w:t>
       </w:r>
     </w:p>
     <w:p>

</xml_diff>

<commit_message>
Ajustes das páginas cadastro, login e contato; Transformação dos forms de login e signup no componente userForm; Ajustes na navbar
</commit_message>
<xml_diff>
--- a/Tarefas.docx
+++ b/Tarefas.docx
@@ -2237,27 +2237,29 @@
     <w:p>
       <w:pPr>
         <w:rPr>
-          <w:lang w:val="pt-BR"/>
-        </w:rPr>
-      </w:pPr>
-      <w:r>
-        <w:rPr>
+          <w:color w:val="00B0F0"/>
+          <w:lang w:val="pt-BR"/>
+        </w:rPr>
+      </w:pPr>
+      <w:r>
+        <w:rPr>
+          <w:color w:val="00B0F0"/>
           <w:lang w:val="pt-BR"/>
         </w:rPr>
         <w:t>-Corrigir formatação de contato, login e cadastro para responsividade;</w:t>
       </w:r>
     </w:p>
     <w:p>
-      <w:pPr>
-        <w:rPr>
-          <w:lang w:val="pt-BR"/>
-        </w:rPr>
-      </w:pPr>
-      <w:r>
-        <w:rPr>
-          <w:lang w:val="pt-BR"/>
-        </w:rPr>
-        <w:t>-Inserir touich no slider principal;</w:t>
+      <w:r>
+        <w:t>-</w:t>
+      </w:r>
+      <w:proofErr w:type="spellStart"/>
+      <w:r>
+        <w:t>Inserir</w:t>
+      </w:r>
+      <w:proofErr w:type="spellEnd"/>
+      <w:r>
+        <w:t xml:space="preserve"> touch no slider principal;</w:t>
       </w:r>
     </w:p>
     <w:p>
@@ -2309,7 +2311,19 @@
         <w:rPr>
           <w:lang w:val="pt-BR"/>
         </w:rPr>
-        <w:t>-Aumentar o tamanho das thumbs do priceslider no filter;</w:t>
+        <w:t>-Aumentar o tamanho das thumbs do priceslider no filter</w:t>
+      </w:r>
+      <w:r>
+        <w:rPr>
+          <w:lang w:val="pt-BR"/>
+        </w:rPr>
+        <w:t xml:space="preserve"> para telas menores</w:t>
+      </w:r>
+      <w:r>
+        <w:rPr>
+          <w:lang w:val="pt-BR"/>
+        </w:rPr>
+        <w:t>;</w:t>
       </w:r>
     </w:p>
     <w:p>

</xml_diff>

<commit_message>
Ajustes no css de priceslider e do modal
</commit_message>
<xml_diff>
--- a/Tarefas.docx
+++ b/Tarefas.docx
@@ -2291,11 +2291,13 @@
     <w:p>
       <w:pPr>
         <w:rPr>
-          <w:lang w:val="pt-BR"/>
-        </w:rPr>
-      </w:pPr>
-      <w:r>
-        <w:rPr>
+          <w:color w:val="00B0F0"/>
+          <w:lang w:val="pt-BR"/>
+        </w:rPr>
+      </w:pPr>
+      <w:r>
+        <w:rPr>
+          <w:color w:val="00B0F0"/>
           <w:lang w:val="pt-BR"/>
         </w:rPr>
         <w:t>-Criar botão para fechar modal ou simplesmente reposicioná-lo para telas pequenas, já que eu acredito que o botão já existe;</w:t>
@@ -2304,23 +2306,27 @@
     <w:p>
       <w:pPr>
         <w:rPr>
-          <w:lang w:val="pt-BR"/>
-        </w:rPr>
-      </w:pPr>
-      <w:r>
-        <w:rPr>
+          <w:color w:val="00B0F0"/>
+          <w:lang w:val="pt-BR"/>
+        </w:rPr>
+      </w:pPr>
+      <w:r>
+        <w:rPr>
+          <w:color w:val="00B0F0"/>
           <w:lang w:val="pt-BR"/>
         </w:rPr>
         <w:t>-Aumentar o tamanho das thumbs do priceslider no filter</w:t>
       </w:r>
       <w:r>
         <w:rPr>
+          <w:color w:val="00B0F0"/>
           <w:lang w:val="pt-BR"/>
         </w:rPr>
         <w:t xml:space="preserve"> para telas menores</w:t>
       </w:r>
       <w:r>
         <w:rPr>
+          <w:color w:val="00B0F0"/>
           <w:lang w:val="pt-BR"/>
         </w:rPr>
         <w:t>;</w:t>

</xml_diff>

<commit_message>
Configuração para que os valores dos produtos inseridos no carrinho persistam na página do produto quando reaberta; reconstrução do selectQtdeMobile
</commit_message>
<xml_diff>
--- a/Tarefas.docx
+++ b/Tarefas.docx
@@ -2251,15 +2251,7 @@
     </w:p>
     <w:p>
       <w:r>
-        <w:t>-</w:t>
-      </w:r>
-      <w:proofErr w:type="spellStart"/>
-      <w:r>
-        <w:t>Inserir</w:t>
-      </w:r>
-      <w:proofErr w:type="spellEnd"/>
-      <w:r>
-        <w:t xml:space="preserve"> touch no slider principal;</w:t>
+        <w:t>-Inserir touch no slider principal;</w:t>
       </w:r>
     </w:p>
     <w:p>
@@ -2285,7 +2277,57 @@
         <w:rPr>
           <w:lang w:val="pt-BR"/>
         </w:rPr>
-        <w:t>-Fazer quantidade salva no carirnho ficar salva no productpage e no modal;</w:t>
+        <w:t>-Fazer quantidade salva no carr</w:t>
+      </w:r>
+      <w:r>
+        <w:rPr>
+          <w:lang w:val="pt-BR"/>
+        </w:rPr>
+        <w:t>i</w:t>
+      </w:r>
+      <w:r>
+        <w:rPr>
+          <w:lang w:val="pt-BR"/>
+        </w:rPr>
+        <w:t>nho ficar salva no productpage e no modal;</w:t>
+      </w:r>
+    </w:p>
+    <w:p>
+      <w:pPr>
+        <w:rPr>
+          <w:lang w:val="pt-BR"/>
+        </w:rPr>
+      </w:pPr>
+      <w:r>
+        <w:rPr>
+          <w:lang w:val="pt-BR"/>
+        </w:rPr>
+        <w:t>-Incluir maneira de sair do select qtde mobile sem ter que selecionar um valor;</w:t>
+      </w:r>
+    </w:p>
+    <w:p>
+      <w:pPr>
+        <w:rPr>
+          <w:lang w:val="pt-BR"/>
+        </w:rPr>
+      </w:pPr>
+      <w:r>
+        <w:rPr>
+          <w:lang w:val="pt-BR"/>
+        </w:rPr>
+        <w:t>-Inserir o botão de favoritar em productPage do mobile</w:t>
+      </w:r>
+      <w:r>
+        <w:rPr>
+          <w:lang w:val="pt-BR"/>
+        </w:rPr>
+        <w:t xml:space="preserve"> (está display:none) – productPage linha 291 css</w:t>
+      </w:r>
+      <w:r>
+        <w:rPr>
+          <w:lang w:val="pt-BR"/>
+        </w:rPr>
+        <w:t>;</w:t>
       </w:r>
     </w:p>
     <w:p>
@@ -2335,11 +2377,13 @@
     <w:p>
       <w:pPr>
         <w:rPr>
-          <w:lang w:val="pt-BR"/>
-        </w:rPr>
-      </w:pPr>
-      <w:r>
-        <w:rPr>
+          <w:color w:val="00B0F0"/>
+          <w:lang w:val="pt-BR"/>
+        </w:rPr>
+      </w:pPr>
+      <w:r>
+        <w:rPr>
+          <w:color w:val="00B0F0"/>
           <w:lang w:val="pt-BR"/>
         </w:rPr>
         <w:t>-Inserir reticências no productcard quando o nome for grande;</w:t>

</xml_diff>

<commit_message>
Reformatação do Prodqutdemobile e configuração para persistencia da quantidade selecionada no selector de quantidade
</commit_message>
<xml_diff>
--- a/Tarefas.docx
+++ b/Tarefas.docx
@@ -2251,7 +2251,15 @@
     </w:p>
     <w:p>
       <w:r>
-        <w:t>-Inserir touch no slider principal;</w:t>
+        <w:t>-</w:t>
+      </w:r>
+      <w:proofErr w:type="spellStart"/>
+      <w:r>
+        <w:t>Inserir</w:t>
+      </w:r>
+      <w:proofErr w:type="spellEnd"/>
+      <w:r>
+        <w:t xml:space="preserve"> touch no slider principal;</w:t>
       </w:r>
     </w:p>
     <w:p>
@@ -2295,11 +2303,13 @@
     <w:p>
       <w:pPr>
         <w:rPr>
-          <w:lang w:val="pt-BR"/>
-        </w:rPr>
-      </w:pPr>
-      <w:r>
-        <w:rPr>
+          <w:color w:val="00B0F0"/>
+          <w:lang w:val="pt-BR"/>
+        </w:rPr>
+      </w:pPr>
+      <w:r>
+        <w:rPr>
+          <w:color w:val="00B0F0"/>
           <w:lang w:val="pt-BR"/>
         </w:rPr>
         <w:t>-Incluir maneira de sair do select qtde mobile sem ter que selecionar um valor;</w:t>
@@ -2328,6 +2338,19 @@
           <w:lang w:val="pt-BR"/>
         </w:rPr>
         <w:t>;</w:t>
+      </w:r>
+    </w:p>
+    <w:p>
+      <w:pPr>
+        <w:rPr>
+          <w:lang w:val="pt-BR"/>
+        </w:rPr>
+      </w:pPr>
+      <w:r>
+        <w:rPr>
+          <w:lang w:val="pt-BR"/>
+        </w:rPr>
+        <w:t>-Criar inputs do qtdemobile com um loop;</w:t>
       </w:r>
     </w:p>
     <w:p>

</xml_diff>

<commit_message>
Inserção do componente ProductInfoComponent em ProductPageModal
</commit_message>
<xml_diff>
--- a/Tarefas.docx
+++ b/Tarefas.docx
@@ -2251,15 +2251,7 @@
     </w:p>
     <w:p>
       <w:r>
-        <w:t>-</w:t>
-      </w:r>
-      <w:proofErr w:type="spellStart"/>
-      <w:r>
-        <w:t>Inserir</w:t>
-      </w:r>
-      <w:proofErr w:type="spellEnd"/>
-      <w:r>
-        <w:t xml:space="preserve"> touch no slider principal;</w:t>
+        <w:t>-Inserir touch no slider principal;</w:t>
       </w:r>
     </w:p>
     <w:p>
@@ -2278,23 +2270,27 @@
     <w:p>
       <w:pPr>
         <w:rPr>
-          <w:lang w:val="pt-BR"/>
-        </w:rPr>
-      </w:pPr>
-      <w:r>
-        <w:rPr>
+          <w:color w:val="00B0F0"/>
+          <w:lang w:val="pt-BR"/>
+        </w:rPr>
+      </w:pPr>
+      <w:r>
+        <w:rPr>
+          <w:color w:val="00B0F0"/>
           <w:lang w:val="pt-BR"/>
         </w:rPr>
         <w:t>-Fazer quantidade salva no carr</w:t>
       </w:r>
       <w:r>
         <w:rPr>
+          <w:color w:val="00B0F0"/>
           <w:lang w:val="pt-BR"/>
         </w:rPr>
         <w:t>i</w:t>
       </w:r>
       <w:r>
         <w:rPr>
+          <w:color w:val="00B0F0"/>
           <w:lang w:val="pt-BR"/>
         </w:rPr>
         <w:t>nho ficar salva no productpage e no modal;</w:t>
@@ -2356,6 +2352,19 @@
     <w:p>
       <w:pPr>
         <w:rPr>
+          <w:lang w:val="pt-BR"/>
+        </w:rPr>
+      </w:pPr>
+      <w:r>
+        <w:rPr>
+          <w:lang w:val="pt-BR"/>
+        </w:rPr>
+        <w:t>-criar component separado para informações do produto e inserir em productpagemodal e productpage;</w:t>
+      </w:r>
+    </w:p>
+    <w:p>
+      <w:pPr>
+        <w:rPr>
           <w:color w:val="00B0F0"/>
           <w:lang w:val="pt-BR"/>
         </w:rPr>
@@ -2380,6 +2389,7 @@
           <w:color w:val="00B0F0"/>
           <w:lang w:val="pt-BR"/>
         </w:rPr>
+        <w:lastRenderedPageBreak/>
         <w:t>-Aumentar o tamanho das thumbs do priceslider no filter</w:t>
       </w:r>
       <w:r>

</xml_diff>

<commit_message>
Exclusão do componente ShopProducts e inserção de sua lógica em ShopCOnfig; Correção dos valores das media queries e passagem de 1200px para 1366px
</commit_message>
<xml_diff>
--- a/Tarefas.docx
+++ b/Tarefas.docx
@@ -2359,6 +2359,40 @@
         <w:rPr>
           <w:lang w:val="pt-BR"/>
         </w:rPr>
+        <w:t>-Inserir reticências também nos nomes dos produtos muito grandes no carrinho</w:t>
+      </w:r>
+      <w:r>
+        <w:rPr>
+          <w:lang w:val="pt-BR"/>
+        </w:rPr>
+        <w:t>;</w:t>
+      </w:r>
+    </w:p>
+    <w:p>
+      <w:pPr>
+        <w:rPr>
+          <w:lang w:val="pt-BR"/>
+        </w:rPr>
+      </w:pPr>
+      <w:r>
+        <w:rPr>
+          <w:lang w:val="pt-BR"/>
+        </w:rPr>
+        <w:t>-Corrigir scroll no 1366px;</w:t>
+      </w:r>
+    </w:p>
+    <w:p>
+      <w:pPr>
+        <w:rPr>
+          <w:color w:val="00B0F0"/>
+          <w:lang w:val="pt-BR"/>
+        </w:rPr>
+      </w:pPr>
+      <w:r>
+        <w:rPr>
+          <w:color w:val="00B0F0"/>
+          <w:lang w:val="pt-BR"/>
+        </w:rPr>
         <w:t>-criar component separado para informações do produto e inserir em productpagemodal e productpage;</w:t>
       </w:r>
     </w:p>
@@ -2374,6 +2408,7 @@
           <w:color w:val="00B0F0"/>
           <w:lang w:val="pt-BR"/>
         </w:rPr>
+        <w:lastRenderedPageBreak/>
         <w:t>-Criar botão para fechar modal ou simplesmente reposicioná-lo para telas pequenas, já que eu acredito que o botão já existe;</w:t>
       </w:r>
     </w:p>
@@ -2389,7 +2424,6 @@
           <w:color w:val="00B0F0"/>
           <w:lang w:val="pt-BR"/>
         </w:rPr>
-        <w:lastRenderedPageBreak/>
         <w:t>-Aumentar o tamanho das thumbs do priceslider no filter</w:t>
       </w:r>
       <w:r>

</xml_diff>

<commit_message>
Inserção do ProductQtdeMobile nos produtos do carrinho e criação
</commit_message>
<xml_diff>
--- a/Tarefas.docx
+++ b/Tarefas.docx
@@ -2251,7 +2251,15 @@
     </w:p>
     <w:p>
       <w:r>
-        <w:t>-Inserir touch no slider principal;</w:t>
+        <w:t>-</w:t>
+      </w:r>
+      <w:proofErr w:type="spellStart"/>
+      <w:r>
+        <w:t>Inserir</w:t>
+      </w:r>
+      <w:proofErr w:type="spellEnd"/>
+      <w:r>
+        <w:t xml:space="preserve"> touch no slider principal;</w:t>
       </w:r>
     </w:p>
     <w:p>
@@ -2314,23 +2322,41 @@
     <w:p>
       <w:pPr>
         <w:rPr>
-          <w:lang w:val="pt-BR"/>
-        </w:rPr>
-      </w:pPr>
-      <w:r>
-        <w:rPr>
+          <w:color w:val="00B0F0"/>
+          <w:lang w:val="pt-BR"/>
+        </w:rPr>
+      </w:pPr>
+      <w:r>
+        <w:rPr>
+          <w:color w:val="00B0F0"/>
           <w:lang w:val="pt-BR"/>
         </w:rPr>
         <w:t>-Inserir o botão de favoritar em productPage do mobile</w:t>
       </w:r>
       <w:r>
         <w:rPr>
-          <w:lang w:val="pt-BR"/>
-        </w:rPr>
-        <w:t xml:space="preserve"> (está display:none) – productPage linha 291 css</w:t>
-      </w:r>
-      <w:r>
-        <w:rPr>
+          <w:color w:val="00B0F0"/>
+          <w:lang w:val="pt-BR"/>
+        </w:rPr>
+        <w:t xml:space="preserve"> (está display:none) – productPage linha 2</w:t>
+      </w:r>
+      <w:r>
+        <w:rPr>
+          <w:color w:val="00B0F0"/>
+          <w:lang w:val="pt-BR"/>
+        </w:rPr>
+        <w:t>2</w:t>
+      </w:r>
+      <w:r>
+        <w:rPr>
+          <w:color w:val="00B0F0"/>
+          <w:lang w:val="pt-BR"/>
+        </w:rPr>
+        <w:t>1 css</w:t>
+      </w:r>
+      <w:r>
+        <w:rPr>
+          <w:color w:val="00B0F0"/>
           <w:lang w:val="pt-BR"/>
         </w:rPr>
         <w:t>;</w:t>

</xml_diff>

<commit_message>
Criação da lista de quantidade de qtdemobile com loop e props; correção do bug de atualização de valor em qtde do desktop; inserção de reticências nos nomes dos produtos no carrinho
</commit_message>
<xml_diff>
--- a/Tarefas.docx
+++ b/Tarefas.docx
@@ -2365,11 +2365,13 @@
     <w:p>
       <w:pPr>
         <w:rPr>
-          <w:lang w:val="pt-BR"/>
-        </w:rPr>
-      </w:pPr>
-      <w:r>
-        <w:rPr>
+          <w:color w:val="00B0F0"/>
+          <w:lang w:val="pt-BR"/>
+        </w:rPr>
+      </w:pPr>
+      <w:r>
+        <w:rPr>
+          <w:color w:val="00B0F0"/>
           <w:lang w:val="pt-BR"/>
         </w:rPr>
         <w:t>-Criar inputs do qtdemobile com um loop;</w:t>
@@ -2383,12 +2385,14 @@
       </w:pPr>
       <w:r>
         <w:rPr>
+          <w:color w:val="00B0F0"/>
           <w:lang w:val="pt-BR"/>
         </w:rPr>
         <w:t>-Inserir reticências também nos nomes dos produtos muito grandes no carrinho</w:t>
       </w:r>
       <w:r>
         <w:rPr>
+          <w:color w:val="00B0F0"/>
           <w:lang w:val="pt-BR"/>
         </w:rPr>
         <w:t>;</w:t>
@@ -2419,6 +2423,22 @@
           <w:color w:val="00B0F0"/>
           <w:lang w:val="pt-BR"/>
         </w:rPr>
+        <w:t>-Corrigir atualização de preços em quantidade desktop;</w:t>
+      </w:r>
+    </w:p>
+    <w:p>
+      <w:pPr>
+        <w:rPr>
+          <w:color w:val="00B0F0"/>
+          <w:lang w:val="pt-BR"/>
+        </w:rPr>
+      </w:pPr>
+      <w:r>
+        <w:rPr>
+          <w:color w:val="00B0F0"/>
+          <w:lang w:val="pt-BR"/>
+        </w:rPr>
+        <w:lastRenderedPageBreak/>
         <w:t>-criar component separado para informações do produto e inserir em productpagemodal e productpage;</w:t>
       </w:r>
     </w:p>
@@ -2434,7 +2454,6 @@
           <w:color w:val="00B0F0"/>
           <w:lang w:val="pt-BR"/>
         </w:rPr>
-        <w:lastRenderedPageBreak/>
         <w:t>-Criar botão para fechar modal ou simplesmente reposicioná-lo para telas pequenas, já que eu acredito que o botão já existe;</w:t>
       </w:r>
     </w:p>

</xml_diff>